<commit_message>
Cover to doc and implementation example to models
</commit_message>
<xml_diff>
--- a/dizertatie.docx
+++ b/dizertatie.docx
@@ -2,6 +2,630 @@
 <file path=word/document.xml><?xml version="1.0" encoding="utf-8"?>
 <w:document xmlns:wpc="http://schemas.microsoft.com/office/word/2010/wordprocessingCanvas" xmlns:mc="http://schemas.openxmlformats.org/markup-compatibility/2006" xmlns:o="urn:schemas-microsoft-com:office:office" xmlns:r="http://schemas.openxmlformats.org/officeDocument/2006/relationships" xmlns:m="http://schemas.openxmlformats.org/officeDocument/2006/math" xmlns:v="urn:schemas-microsoft-com:vml" xmlns:wp14="http://schemas.microsoft.com/office/word/2010/wordprocessingDrawing" xmlns:wp="http://schemas.openxmlformats.org/drawingml/2006/wordprocessingDrawing" xmlns:w10="urn:schemas-microsoft-com:office:word" xmlns:w="http://schemas.openxmlformats.org/wordprocessingml/2006/main" xmlns:w14="http://schemas.microsoft.com/office/word/2010/wordml" xmlns:wpg="http://schemas.microsoft.com/office/word/2010/wordprocessingGroup" xmlns:wpi="http://schemas.microsoft.com/office/word/2010/wordprocessingInk" xmlns:wne="http://schemas.microsoft.com/office/word/2006/wordml" xmlns:wps="http://schemas.microsoft.com/office/word/2010/wordprocessingShape" mc:Ignorable="w14 wp14">
   <w:body>
+    <w:p>
+      <w:pPr>
+        <w:pStyle w:val="Title"/>
+        <w:spacing w:line="276" w:lineRule="auto"/>
+        <w:rPr>
+          <w:sz w:val="36"/>
+          <w:szCs w:val="36"/>
+        </w:rPr>
+      </w:pPr>
+      <w:r>
+        <w:rPr>
+          <w:sz w:val="36"/>
+          <w:szCs w:val="36"/>
+        </w:rPr>
+        <w:t>BABEŞ-</w:t>
+      </w:r>
+      <w:proofErr w:type="gramStart"/>
+      <w:r>
+        <w:rPr>
+          <w:sz w:val="36"/>
+          <w:szCs w:val="36"/>
+        </w:rPr>
+        <w:t xml:space="preserve">BOLYAI  </w:t>
+      </w:r>
+      <w:r>
+        <w:rPr>
+          <w:sz w:val="36"/>
+          <w:szCs w:val="36"/>
+        </w:rPr>
+        <w:t>UNIVERSITY</w:t>
+      </w:r>
+      <w:proofErr w:type="gramEnd"/>
+      <w:r>
+        <w:rPr>
+          <w:sz w:val="36"/>
+          <w:szCs w:val="36"/>
+        </w:rPr>
+        <w:t xml:space="preserve"> CLUJ-NAPOCA</w:t>
+      </w:r>
+    </w:p>
+    <w:p>
+      <w:pPr>
+        <w:pStyle w:val="Subtitle"/>
+        <w:spacing w:line="276" w:lineRule="auto"/>
+        <w:ind w:left="-720" w:right="-694"/>
+        <w:jc w:val="center"/>
+        <w:rPr>
+          <w:sz w:val="36"/>
+          <w:szCs w:val="36"/>
+        </w:rPr>
+      </w:pPr>
+      <w:r>
+        <w:rPr>
+          <w:sz w:val="36"/>
+          <w:szCs w:val="36"/>
+        </w:rPr>
+        <w:t>FACULTY OF MATHEMATICS AND COMPUTER SCIENCE</w:t>
+      </w:r>
+    </w:p>
+    <w:p>
+      <w:pPr>
+        <w:pStyle w:val="Subtitle"/>
+        <w:spacing w:line="276" w:lineRule="auto"/>
+        <w:jc w:val="center"/>
+        <w:rPr>
+          <w:sz w:val="36"/>
+          <w:szCs w:val="36"/>
+        </w:rPr>
+      </w:pPr>
+      <w:r>
+        <w:rPr>
+          <w:sz w:val="36"/>
+          <w:szCs w:val="36"/>
+        </w:rPr>
+        <w:t>SPECIALIZATION APPLIED COMPUTATIONAL INTELLIGENCE</w:t>
+      </w:r>
+    </w:p>
+    <w:p>
+      <w:pPr>
+        <w:pStyle w:val="Subtitle"/>
+        <w:spacing w:line="276" w:lineRule="auto"/>
+        <w:jc w:val="center"/>
+        <w:rPr>
+          <w:sz w:val="24"/>
+          <w:szCs w:val="24"/>
+        </w:rPr>
+      </w:pPr>
+    </w:p>
+    <w:p>
+      <w:pPr>
+        <w:pStyle w:val="Subtitle"/>
+        <w:spacing w:line="276" w:lineRule="auto"/>
+        <w:jc w:val="center"/>
+        <w:rPr>
+          <w:sz w:val="24"/>
+          <w:szCs w:val="24"/>
+        </w:rPr>
+      </w:pPr>
+    </w:p>
+    <w:p>
+      <w:pPr>
+        <w:pStyle w:val="Subtitle"/>
+        <w:spacing w:line="276" w:lineRule="auto"/>
+        <w:jc w:val="center"/>
+        <w:rPr>
+          <w:sz w:val="24"/>
+          <w:szCs w:val="24"/>
+        </w:rPr>
+      </w:pPr>
+    </w:p>
+    <w:p>
+      <w:pPr>
+        <w:pStyle w:val="Subtitle"/>
+        <w:spacing w:line="276" w:lineRule="auto"/>
+        <w:jc w:val="center"/>
+        <w:rPr>
+          <w:sz w:val="24"/>
+          <w:szCs w:val="24"/>
+        </w:rPr>
+      </w:pPr>
+    </w:p>
+    <w:p>
+      <w:pPr>
+        <w:pStyle w:val="Subtitle"/>
+        <w:spacing w:line="276" w:lineRule="auto"/>
+        <w:jc w:val="center"/>
+        <w:rPr>
+          <w:sz w:val="24"/>
+          <w:szCs w:val="24"/>
+        </w:rPr>
+      </w:pPr>
+    </w:p>
+    <w:p>
+      <w:pPr>
+        <w:pStyle w:val="Subtitle"/>
+        <w:spacing w:line="276" w:lineRule="auto"/>
+        <w:jc w:val="center"/>
+        <w:rPr>
+          <w:sz w:val="24"/>
+          <w:szCs w:val="24"/>
+        </w:rPr>
+      </w:pPr>
+    </w:p>
+    <w:p>
+      <w:pPr>
+        <w:pStyle w:val="Subtitle"/>
+        <w:spacing w:line="276" w:lineRule="auto"/>
+        <w:jc w:val="center"/>
+        <w:rPr>
+          <w:sz w:val="24"/>
+          <w:szCs w:val="24"/>
+        </w:rPr>
+      </w:pPr>
+    </w:p>
+    <w:p>
+      <w:pPr>
+        <w:pStyle w:val="Subtitle"/>
+        <w:spacing w:line="276" w:lineRule="auto"/>
+        <w:jc w:val="center"/>
+        <w:rPr>
+          <w:sz w:val="24"/>
+          <w:szCs w:val="24"/>
+        </w:rPr>
+      </w:pPr>
+    </w:p>
+    <w:p>
+      <w:pPr>
+        <w:pStyle w:val="Subtitle"/>
+        <w:spacing w:line="276" w:lineRule="auto"/>
+        <w:jc w:val="center"/>
+        <w:rPr>
+          <w:sz w:val="40"/>
+          <w:szCs w:val="40"/>
+        </w:rPr>
+      </w:pPr>
+      <w:r>
+        <w:rPr>
+          <w:sz w:val="40"/>
+          <w:szCs w:val="40"/>
+        </w:rPr>
+        <w:t>DISSERTATION THESIS</w:t>
+      </w:r>
+    </w:p>
+    <w:p>
+      <w:pPr>
+        <w:pStyle w:val="Subtitle"/>
+        <w:spacing w:line="276" w:lineRule="auto"/>
+        <w:jc w:val="center"/>
+        <w:rPr>
+          <w:sz w:val="24"/>
+          <w:szCs w:val="24"/>
+        </w:rPr>
+      </w:pPr>
+    </w:p>
+    <w:p>
+      <w:pPr>
+        <w:pStyle w:val="Subtitle"/>
+        <w:spacing w:line="276" w:lineRule="auto"/>
+        <w:jc w:val="center"/>
+        <w:rPr>
+          <w:sz w:val="48"/>
+          <w:szCs w:val="48"/>
+          <w:lang w:val="ro-RO"/>
+        </w:rPr>
+      </w:pPr>
+      <w:r>
+        <w:rPr>
+          <w:sz w:val="48"/>
+          <w:szCs w:val="48"/>
+          <w:lang w:val="ro-RO"/>
+        </w:rPr>
+        <w:t xml:space="preserve">Fake news detection </w:t>
+      </w:r>
+    </w:p>
+    <w:p>
+      <w:pPr>
+        <w:pStyle w:val="Subtitle"/>
+        <w:spacing w:line="276" w:lineRule="auto"/>
+        <w:jc w:val="center"/>
+        <w:rPr>
+          <w:sz w:val="48"/>
+          <w:szCs w:val="48"/>
+        </w:rPr>
+      </w:pPr>
+    </w:p>
+    <w:p>
+      <w:pPr>
+        <w:pStyle w:val="Subtitle"/>
+        <w:spacing w:line="276" w:lineRule="auto"/>
+        <w:jc w:val="center"/>
+        <w:rPr>
+          <w:sz w:val="48"/>
+          <w:szCs w:val="48"/>
+        </w:rPr>
+      </w:pPr>
+    </w:p>
+    <w:p>
+      <w:pPr>
+        <w:pStyle w:val="Subtitle"/>
+        <w:spacing w:line="276" w:lineRule="auto"/>
+        <w:jc w:val="center"/>
+        <w:rPr>
+          <w:sz w:val="48"/>
+          <w:szCs w:val="48"/>
+        </w:rPr>
+      </w:pPr>
+    </w:p>
+    <w:p>
+      <w:pPr>
+        <w:pStyle w:val="Subtitle"/>
+        <w:spacing w:line="276" w:lineRule="auto"/>
+        <w:jc w:val="center"/>
+        <w:rPr>
+          <w:sz w:val="48"/>
+          <w:szCs w:val="48"/>
+        </w:rPr>
+      </w:pPr>
+    </w:p>
+    <w:p>
+      <w:pPr>
+        <w:pStyle w:val="Subtitle"/>
+        <w:spacing w:line="276" w:lineRule="auto"/>
+        <w:jc w:val="center"/>
+        <w:rPr>
+          <w:sz w:val="48"/>
+          <w:szCs w:val="48"/>
+        </w:rPr>
+      </w:pPr>
+    </w:p>
+    <w:p>
+      <w:pPr>
+        <w:pStyle w:val="Subtitle"/>
+        <w:spacing w:line="276" w:lineRule="auto"/>
+        <w:jc w:val="center"/>
+        <w:rPr>
+          <w:sz w:val="48"/>
+          <w:szCs w:val="48"/>
+        </w:rPr>
+      </w:pPr>
+    </w:p>
+    <w:p>
+      <w:pPr>
+        <w:pStyle w:val="Subtitle"/>
+        <w:spacing w:line="276" w:lineRule="auto"/>
+        <w:rPr>
+          <w:sz w:val="40"/>
+          <w:szCs w:val="40"/>
+        </w:rPr>
+      </w:pPr>
+      <w:r>
+        <w:rPr>
+          <w:sz w:val="40"/>
+          <w:szCs w:val="40"/>
+        </w:rPr>
+        <w:t>Supervisor</w:t>
+      </w:r>
+    </w:p>
+    <w:p>
+      <w:pPr>
+        <w:pStyle w:val="Subtitle"/>
+        <w:spacing w:line="276" w:lineRule="auto"/>
+        <w:rPr>
+          <w:sz w:val="40"/>
+          <w:szCs w:val="40"/>
+          <w:lang w:val="ro-RO"/>
+        </w:rPr>
+      </w:pPr>
+      <w:r>
+        <w:rPr>
+          <w:sz w:val="40"/>
+          <w:szCs w:val="40"/>
+        </w:rPr>
+        <w:t xml:space="preserve">Lect. Dr. </w:t>
+      </w:r>
+      <w:proofErr w:type="spellStart"/>
+      <w:r>
+        <w:rPr>
+          <w:sz w:val="40"/>
+          <w:szCs w:val="40"/>
+        </w:rPr>
+        <w:t>Lup</w:t>
+      </w:r>
+      <w:proofErr w:type="spellEnd"/>
+      <w:r>
+        <w:rPr>
+          <w:sz w:val="40"/>
+          <w:szCs w:val="40"/>
+          <w:lang w:val="ro-RO"/>
+        </w:rPr>
+        <w:t>șa Dana</w:t>
+      </w:r>
+    </w:p>
+    <w:p>
+      <w:pPr>
+        <w:pStyle w:val="Subtitle"/>
+        <w:spacing w:line="276" w:lineRule="auto"/>
+        <w:jc w:val="center"/>
+        <w:rPr>
+          <w:sz w:val="40"/>
+          <w:szCs w:val="40"/>
+        </w:rPr>
+      </w:pPr>
+    </w:p>
+    <w:p>
+      <w:pPr>
+        <w:pStyle w:val="Heading9"/>
+        <w:spacing w:line="276" w:lineRule="auto"/>
+        <w:ind w:left="5040" w:right="-496" w:firstLine="720"/>
+        <w:jc w:val="center"/>
+        <w:rPr>
+          <w:sz w:val="40"/>
+          <w:szCs w:val="40"/>
+        </w:rPr>
+      </w:pPr>
+    </w:p>
+    <w:p>
+      <w:pPr>
+        <w:pStyle w:val="Heading9"/>
+        <w:spacing w:line="276" w:lineRule="auto"/>
+        <w:ind w:left="5040" w:right="-496" w:firstLine="720"/>
+        <w:jc w:val="center"/>
+        <w:rPr>
+          <w:sz w:val="40"/>
+          <w:szCs w:val="40"/>
+        </w:rPr>
+      </w:pPr>
+      <w:r>
+        <w:rPr>
+          <w:sz w:val="40"/>
+          <w:szCs w:val="40"/>
+        </w:rPr>
+        <w:t>Author</w:t>
+      </w:r>
+    </w:p>
+    <w:p>
+      <w:pPr>
+        <w:jc w:val="right"/>
+        <w:rPr>
+          <w:rFonts w:ascii="Times New Roman" w:hAnsi="Times New Roman" w:cs="Times New Roman"/>
+          <w:b/>
+          <w:sz w:val="40"/>
+          <w:szCs w:val="40"/>
+        </w:rPr>
+      </w:pPr>
+      <w:r>
+        <w:rPr>
+          <w:sz w:val="40"/>
+          <w:szCs w:val="40"/>
+        </w:rPr>
+        <w:tab/>
+      </w:r>
+      <w:proofErr w:type="spellStart"/>
+      <w:r>
+        <w:rPr>
+          <w:rFonts w:ascii="Times New Roman" w:hAnsi="Times New Roman" w:cs="Times New Roman"/>
+          <w:b/>
+          <w:sz w:val="40"/>
+          <w:szCs w:val="40"/>
+        </w:rPr>
+        <w:t>Teodora</w:t>
+      </w:r>
+      <w:proofErr w:type="spellEnd"/>
+      <w:r>
+        <w:rPr>
+          <w:rFonts w:ascii="Times New Roman" w:hAnsi="Times New Roman" w:cs="Times New Roman"/>
+          <w:b/>
+          <w:sz w:val="40"/>
+          <w:szCs w:val="40"/>
+        </w:rPr>
+        <w:t xml:space="preserve"> </w:t>
+      </w:r>
+      <w:proofErr w:type="spellStart"/>
+      <w:r>
+        <w:rPr>
+          <w:rFonts w:ascii="Times New Roman" w:hAnsi="Times New Roman" w:cs="Times New Roman"/>
+          <w:b/>
+          <w:sz w:val="40"/>
+          <w:szCs w:val="40"/>
+        </w:rPr>
+        <w:t>Ioana</w:t>
+      </w:r>
+      <w:proofErr w:type="spellEnd"/>
+      <w:r>
+        <w:rPr>
+          <w:rFonts w:ascii="Times New Roman" w:hAnsi="Times New Roman" w:cs="Times New Roman"/>
+          <w:b/>
+          <w:sz w:val="40"/>
+          <w:szCs w:val="40"/>
+        </w:rPr>
+        <w:t xml:space="preserve"> NASTE</w:t>
+      </w:r>
+    </w:p>
+    <w:p>
+      <w:pPr>
+        <w:rPr>
+          <w:lang w:val="en-US" w:eastAsia="ja-JP"/>
+        </w:rPr>
+      </w:pPr>
+    </w:p>
+    <w:p>
+      <w:pPr>
+        <w:rPr>
+          <w:lang w:val="en-US" w:eastAsia="ja-JP"/>
+        </w:rPr>
+      </w:pPr>
+    </w:p>
+    <w:p>
+      <w:pPr>
+        <w:rPr>
+          <w:lang w:val="en-US" w:eastAsia="ja-JP"/>
+        </w:rPr>
+      </w:pPr>
+    </w:p>
+    <w:p>
+      <w:pPr>
+        <w:rPr>
+          <w:lang w:val="en-US" w:eastAsia="ja-JP"/>
+        </w:rPr>
+      </w:pPr>
+    </w:p>
+    <w:p>
+      <w:pPr>
+        <w:rPr>
+          <w:lang w:val="en-US" w:eastAsia="ja-JP"/>
+        </w:rPr>
+      </w:pPr>
+    </w:p>
+    <w:p>
+      <w:pPr>
+        <w:rPr>
+          <w:lang w:val="en-US" w:eastAsia="ja-JP"/>
+        </w:rPr>
+      </w:pPr>
+    </w:p>
+    <w:p>
+      <w:pPr>
+        <w:rPr>
+          <w:lang w:val="en-US" w:eastAsia="ja-JP"/>
+        </w:rPr>
+      </w:pPr>
+    </w:p>
+    <w:p>
+      <w:pPr>
+        <w:rPr>
+          <w:lang w:val="en-US" w:eastAsia="ja-JP"/>
+        </w:rPr>
+      </w:pPr>
+    </w:p>
+    <w:p>
+      <w:pPr>
+        <w:rPr>
+          <w:lang w:val="en-US" w:eastAsia="ja-JP"/>
+        </w:rPr>
+      </w:pPr>
+    </w:p>
+    <w:p>
+      <w:pPr>
+        <w:rPr>
+          <w:lang w:val="en-US" w:eastAsia="ja-JP"/>
+        </w:rPr>
+      </w:pPr>
+    </w:p>
+    <w:p>
+      <w:pPr>
+        <w:rPr>
+          <w:lang w:val="en-US" w:eastAsia="ja-JP"/>
+        </w:rPr>
+      </w:pPr>
+    </w:p>
+    <w:p>
+      <w:pPr>
+        <w:rPr>
+          <w:lang w:val="en-US" w:eastAsia="ja-JP"/>
+        </w:rPr>
+      </w:pPr>
+    </w:p>
+    <w:p>
+      <w:pPr>
+        <w:rPr>
+          <w:lang w:val="en-US" w:eastAsia="ja-JP"/>
+        </w:rPr>
+      </w:pPr>
+    </w:p>
+    <w:p>
+      <w:pPr>
+        <w:rPr>
+          <w:lang w:val="en-US" w:eastAsia="ja-JP"/>
+        </w:rPr>
+      </w:pPr>
+    </w:p>
+    <w:p>
+      <w:pPr>
+        <w:rPr>
+          <w:lang w:val="en-US" w:eastAsia="ja-JP"/>
+        </w:rPr>
+      </w:pPr>
+    </w:p>
+    <w:p>
+      <w:pPr>
+        <w:rPr>
+          <w:lang w:val="en-US" w:eastAsia="ja-JP"/>
+        </w:rPr>
+      </w:pPr>
+    </w:p>
+    <w:p>
+      <w:pPr>
+        <w:rPr>
+          <w:lang w:val="en-US" w:eastAsia="ja-JP"/>
+        </w:rPr>
+      </w:pPr>
+    </w:p>
+    <w:p>
+      <w:pPr>
+        <w:rPr>
+          <w:lang w:val="en-US" w:eastAsia="ja-JP"/>
+        </w:rPr>
+      </w:pPr>
+    </w:p>
+    <w:p>
+      <w:pPr>
+        <w:rPr>
+          <w:lang w:val="en-US" w:eastAsia="ja-JP"/>
+        </w:rPr>
+      </w:pPr>
+    </w:p>
+    <w:p>
+      <w:pPr>
+        <w:rPr>
+          <w:lang w:val="en-US" w:eastAsia="ja-JP"/>
+        </w:rPr>
+      </w:pPr>
+    </w:p>
+    <w:p>
+      <w:pPr>
+        <w:rPr>
+          <w:lang w:val="en-US" w:eastAsia="ja-JP"/>
+        </w:rPr>
+      </w:pPr>
+    </w:p>
+    <w:p>
+      <w:pPr>
+        <w:rPr>
+          <w:lang w:val="en-US" w:eastAsia="ja-JP"/>
+        </w:rPr>
+      </w:pPr>
+    </w:p>
+    <w:p>
+      <w:pPr>
+        <w:rPr>
+          <w:lang w:val="en-US" w:eastAsia="ja-JP"/>
+        </w:rPr>
+      </w:pPr>
+    </w:p>
+    <w:p>
+      <w:pPr>
+        <w:rPr>
+          <w:lang w:val="en-US" w:eastAsia="ja-JP"/>
+        </w:rPr>
+      </w:pPr>
+    </w:p>
+    <w:p>
+      <w:pPr>
+        <w:rPr>
+          <w:lang w:val="en-US" w:eastAsia="ja-JP"/>
+        </w:rPr>
+      </w:pPr>
+      <w:bookmarkStart w:id="0" w:name="_GoBack"/>
+      <w:bookmarkEnd w:id="0"/>
+    </w:p>
+    <w:p>
+      <w:pPr>
+        <w:rPr>
+          <w:lang w:val="en-US" w:eastAsia="ja-JP"/>
+        </w:rPr>
+      </w:pPr>
+    </w:p>
+    <w:p>
+      <w:pPr>
+        <w:rPr>
+          <w:lang w:val="en-US" w:eastAsia="ja-JP"/>
+        </w:rPr>
+      </w:pPr>
+    </w:p>
+    <w:p/>
     <w:sdt>
       <w:sdtPr>
         <w:rPr>
@@ -60,7 +684,7 @@
             <w:pStyle w:val="ListParagraph"/>
             <w:numPr>
               <w:ilvl w:val="0"/>
-              <w:numId w:val="1"/>
+              <w:numId w:val="7"/>
             </w:numPr>
             <w:spacing w:after="0"/>
             <w:rPr>
@@ -79,7 +703,7 @@
             <w:pStyle w:val="ListParagraph"/>
             <w:numPr>
               <w:ilvl w:val="0"/>
-              <w:numId w:val="1"/>
+              <w:numId w:val="7"/>
             </w:numPr>
             <w:rPr>
               <w:lang w:val="en-US" w:eastAsia="ja-JP"/>
@@ -97,7 +721,7 @@
             <w:pStyle w:val="ListParagraph"/>
             <w:numPr>
               <w:ilvl w:val="1"/>
-              <w:numId w:val="1"/>
+              <w:numId w:val="7"/>
             </w:numPr>
             <w:rPr>
               <w:lang w:val="en-US" w:eastAsia="ja-JP"/>
@@ -115,7 +739,7 @@
             <w:pStyle w:val="ListParagraph"/>
             <w:numPr>
               <w:ilvl w:val="1"/>
-              <w:numId w:val="1"/>
+              <w:numId w:val="7"/>
             </w:numPr>
             <w:rPr>
               <w:lang w:val="en-US" w:eastAsia="ja-JP"/>
@@ -133,7 +757,7 @@
             <w:pStyle w:val="ListParagraph"/>
             <w:numPr>
               <w:ilvl w:val="1"/>
-              <w:numId w:val="1"/>
+              <w:numId w:val="7"/>
             </w:numPr>
             <w:rPr>
               <w:lang w:val="en-US" w:eastAsia="ja-JP"/>
@@ -143,25 +767,7 @@
             <w:rPr>
               <w:lang w:val="en-US" w:eastAsia="ja-JP"/>
             </w:rPr>
-            <w:t>Misinformation classification</w:t>
-          </w:r>
-          <w:r>
-            <w:rPr>
-              <w:lang w:val="en-US" w:eastAsia="ja-JP"/>
-            </w:rPr>
-            <w:t xml:space="preserve"> (separate chapter</w:t>
-          </w:r>
-          <w:r>
-            <w:rPr>
-              <w:lang w:val="en-US" w:eastAsia="ja-JP"/>
-            </w:rPr>
-            <w:t xml:space="preserve"> describing the task</w:t>
-          </w:r>
-          <w:r>
-            <w:rPr>
-              <w:lang w:val="en-US" w:eastAsia="ja-JP"/>
-            </w:rPr>
-            <w:t>?)</w:t>
+            <w:t>Misinformation classification (separate chapter describing the task?)</w:t>
           </w:r>
         </w:p>
         <w:p>
@@ -169,7 +775,7 @@
             <w:pStyle w:val="ListParagraph"/>
             <w:numPr>
               <w:ilvl w:val="0"/>
-              <w:numId w:val="1"/>
+              <w:numId w:val="7"/>
             </w:numPr>
             <w:rPr>
               <w:lang w:val="en-US" w:eastAsia="ja-JP"/>
@@ -187,7 +793,7 @@
             <w:pStyle w:val="ListParagraph"/>
             <w:numPr>
               <w:ilvl w:val="1"/>
-              <w:numId w:val="1"/>
+              <w:numId w:val="7"/>
             </w:numPr>
             <w:rPr>
               <w:lang w:val="en-US" w:eastAsia="ja-JP"/>
@@ -205,7 +811,7 @@
             <w:pStyle w:val="ListParagraph"/>
             <w:numPr>
               <w:ilvl w:val="1"/>
-              <w:numId w:val="1"/>
+              <w:numId w:val="7"/>
             </w:numPr>
             <w:rPr>
               <w:lang w:val="en-US" w:eastAsia="ja-JP"/>
@@ -223,7 +829,7 @@
             <w:pStyle w:val="ListParagraph"/>
             <w:numPr>
               <w:ilvl w:val="1"/>
-              <w:numId w:val="1"/>
+              <w:numId w:val="7"/>
             </w:numPr>
             <w:rPr>
               <w:lang w:val="en-US" w:eastAsia="ja-JP"/>
@@ -241,7 +847,7 @@
             <w:pStyle w:val="ListParagraph"/>
             <w:numPr>
               <w:ilvl w:val="0"/>
-              <w:numId w:val="1"/>
+              <w:numId w:val="7"/>
             </w:numPr>
             <w:rPr>
               <w:lang w:val="en-US" w:eastAsia="ja-JP"/>
@@ -259,7 +865,7 @@
             <w:pStyle w:val="ListParagraph"/>
             <w:numPr>
               <w:ilvl w:val="1"/>
-              <w:numId w:val="1"/>
+              <w:numId w:val="7"/>
             </w:numPr>
             <w:rPr>
               <w:lang w:val="en-US" w:eastAsia="ja-JP"/>
@@ -277,7 +883,7 @@
             <w:pStyle w:val="ListParagraph"/>
             <w:numPr>
               <w:ilvl w:val="1"/>
-              <w:numId w:val="1"/>
+              <w:numId w:val="7"/>
             </w:numPr>
             <w:rPr>
               <w:lang w:val="en-US" w:eastAsia="ja-JP"/>
@@ -295,7 +901,7 @@
             <w:pStyle w:val="ListParagraph"/>
             <w:numPr>
               <w:ilvl w:val="1"/>
-              <w:numId w:val="1"/>
+              <w:numId w:val="7"/>
             </w:numPr>
             <w:rPr>
               <w:lang w:val="en-US" w:eastAsia="ja-JP"/>
@@ -313,7 +919,7 @@
             <w:pStyle w:val="ListParagraph"/>
             <w:numPr>
               <w:ilvl w:val="0"/>
-              <w:numId w:val="1"/>
+              <w:numId w:val="7"/>
             </w:numPr>
             <w:rPr>
               <w:lang w:val="en-US" w:eastAsia="ja-JP"/>
@@ -331,10 +937,10 @@
             <w:pStyle w:val="ListParagraph"/>
             <w:numPr>
               <w:ilvl w:val="0"/>
-              <w:numId w:val="1"/>
+              <w:numId w:val="7"/>
             </w:numPr>
             <w:rPr>
-              <w:lang w:val="en-US" w:eastAsia="ja-JP"/>
+              <w:noProof/>
             </w:rPr>
           </w:pPr>
           <w:r>
@@ -348,19 +954,11 @@
     </w:sdt>
     <w:p/>
     <w:p/>
-    <w:p/>
-    <w:p/>
-    <w:p/>
-    <w:p/>
-    <w:p/>
-    <w:p/>
-    <w:p/>
-    <w:p/>
-    <w:p/>
-    <w:p/>
-    <w:p/>
-    <w:p/>
-    <w:p/>
+    <w:p>
+      <w:r>
+        <w:br w:type="page"/>
+      </w:r>
+    </w:p>
     <w:p>
       <w:pPr>
         <w:rPr>
@@ -852,10 +1450,10 @@
       <w:r>
         <w:rPr>
           <w:noProof/>
-          <w:lang w:val="en-US"/>
+          <w:lang w:eastAsia="en-GB"/>
         </w:rPr>
         <w:drawing>
-          <wp:inline distT="0" distB="0" distL="0" distR="0" wp14:anchorId="7C5593AA" wp14:editId="7A0EE6CD">
+          <wp:inline distT="0" distB="0" distL="0" distR="0" wp14:anchorId="27ADB2E9" wp14:editId="4DB54F2A">
             <wp:extent cx="2390775" cy="1775262"/>
             <wp:effectExtent l="0" t="0" r="0" b="0"/>
             <wp:docPr id="6" name="Picture 6"/>
@@ -3181,27 +3779,7 @@
           <w:szCs w:val="24"/>
           <w:lang w:val="en-US"/>
         </w:rPr>
-        <w:t>gate helps to decide how much of the pa</w:t>
-      </w:r>
-      <w:proofErr w:type="spellStart"/>
-      <w:r>
-        <w:rPr>
-          <w:rFonts w:ascii="Times New Roman" w:hAnsi="Times New Roman" w:cs="Times New Roman"/>
-          <w:sz w:val="24"/>
-          <w:szCs w:val="24"/>
-          <w:lang w:val="en-US"/>
-        </w:rPr>
-        <w:t>st</w:t>
-      </w:r>
-      <w:proofErr w:type="spellEnd"/>
-      <w:r>
-        <w:rPr>
-          <w:rFonts w:ascii="Times New Roman" w:hAnsi="Times New Roman" w:cs="Times New Roman"/>
-          <w:sz w:val="24"/>
-          <w:szCs w:val="24"/>
-          <w:lang w:val="en-US"/>
-        </w:rPr>
-        <w:t xml:space="preserve"> information to be passed along to the future. The final activation </w:t>
+        <w:t xml:space="preserve">gate helps to decide how much of the past information to be passed along to the future. The final activation </w:t>
       </w:r>
       <m:oMath>
         <m:sSubSup>
@@ -3283,27 +3861,7 @@
           <w:szCs w:val="24"/>
           <w:lang w:val="en-US"/>
         </w:rPr>
-        <w:t>of the unit is composed using the local memory and the results of the update gate and are passed to the next unit. Mathemat</w:t>
-      </w:r>
-      <w:proofErr w:type="spellStart"/>
-      <w:r>
-        <w:rPr>
-          <w:rFonts w:ascii="Times New Roman" w:hAnsi="Times New Roman" w:cs="Times New Roman"/>
-          <w:sz w:val="24"/>
-          <w:szCs w:val="24"/>
-          <w:lang w:val="en-US"/>
-        </w:rPr>
-        <w:t>ically</w:t>
-      </w:r>
-      <w:proofErr w:type="spellEnd"/>
-      <w:r>
-        <w:rPr>
-          <w:rFonts w:ascii="Times New Roman" w:hAnsi="Times New Roman" w:cs="Times New Roman"/>
-          <w:sz w:val="24"/>
-          <w:szCs w:val="24"/>
-          <w:lang w:val="en-US"/>
-        </w:rPr>
-        <w:t>, this process consists of the next 4 equations:</w:t>
+        <w:t>of the unit is composed using the local memory and the results of the update gate and are passed to the next unit. Mathematically, this process consists of the next 4 equations:</w:t>
       </w:r>
     </w:p>
     <w:p>
@@ -4851,11 +5409,11 @@
           <w:noProof/>
           <w:sz w:val="24"/>
           <w:szCs w:val="24"/>
-          <w:lang w:val="en-US"/>
+          <w:lang w:eastAsia="en-GB"/>
         </w:rPr>
         <w:lastRenderedPageBreak/>
         <w:drawing>
-          <wp:inline distT="0" distB="0" distL="0" distR="0" wp14:anchorId="23FE27C9" wp14:editId="6848FF37">
+          <wp:inline distT="0" distB="0" distL="0" distR="0" wp14:anchorId="3FAAD2C7" wp14:editId="1764F1F0">
             <wp:extent cx="5057775" cy="3838575"/>
             <wp:effectExtent l="0" t="0" r="9525" b="9525"/>
             <wp:docPr id="2" name="Picture 2"/>
@@ -5013,10 +5571,10 @@
           <w:noProof/>
           <w:sz w:val="24"/>
           <w:szCs w:val="24"/>
-          <w:lang w:val="en-US"/>
+          <w:lang w:eastAsia="en-GB"/>
         </w:rPr>
         <w:drawing>
-          <wp:inline distT="0" distB="0" distL="0" distR="0" wp14:anchorId="5373DFD5" wp14:editId="1F5EDC14">
+          <wp:inline distT="0" distB="0" distL="0" distR="0" wp14:anchorId="16A24F45" wp14:editId="6BC7BDB1">
             <wp:extent cx="4819650" cy="1343025"/>
             <wp:effectExtent l="0" t="0" r="0" b="9525"/>
             <wp:docPr id="3" name="Picture 3"/>
@@ -5908,10 +6466,10 @@
           <w:noProof/>
           <w:sz w:val="24"/>
           <w:szCs w:val="24"/>
-          <w:lang w:val="en-US"/>
+          <w:lang w:eastAsia="en-GB"/>
         </w:rPr>
         <w:drawing>
-          <wp:inline distT="0" distB="0" distL="0" distR="0" wp14:anchorId="152D9BBF" wp14:editId="11BCB5DF">
+          <wp:inline distT="0" distB="0" distL="0" distR="0" wp14:anchorId="68C50EE8" wp14:editId="6AD9D1CA">
             <wp:extent cx="3267075" cy="1238250"/>
             <wp:effectExtent l="0" t="0" r="9525" b="0"/>
             <wp:docPr id="1" name="Picture 1"/>
@@ -6152,10 +6710,10 @@
           <w:noProof/>
           <w:sz w:val="24"/>
           <w:szCs w:val="36"/>
-          <w:lang w:val="en-US"/>
+          <w:lang w:eastAsia="en-GB"/>
         </w:rPr>
         <w:drawing>
-          <wp:inline distT="0" distB="0" distL="0" distR="0" wp14:anchorId="37789353" wp14:editId="27B8B26B">
+          <wp:inline distT="0" distB="0" distL="0" distR="0" wp14:anchorId="415227B9" wp14:editId="07CAA912">
             <wp:extent cx="3095625" cy="1295400"/>
             <wp:effectExtent l="0" t="0" r="9525" b="0"/>
             <wp:docPr id="4" name="Picture 4"/>
@@ -6565,11 +7123,11 @@
           <w:noProof/>
           <w:sz w:val="24"/>
           <w:szCs w:val="36"/>
-          <w:lang w:val="en-US"/>
+          <w:lang w:eastAsia="en-GB"/>
         </w:rPr>
         <w:lastRenderedPageBreak/>
         <w:drawing>
-          <wp:inline distT="0" distB="0" distL="0" distR="0" wp14:anchorId="73A17AF3" wp14:editId="14F6B271">
+          <wp:inline distT="0" distB="0" distL="0" distR="0" wp14:anchorId="04C4C83F" wp14:editId="0C42CEEA">
             <wp:extent cx="3152775" cy="4171950"/>
             <wp:effectExtent l="0" t="0" r="9525" b="0"/>
             <wp:docPr id="5" name="Picture 5"/>
@@ -7070,10 +7628,10 @@
           <w:noProof/>
           <w:sz w:val="24"/>
           <w:szCs w:val="36"/>
-          <w:lang w:val="en-US"/>
+          <w:lang w:eastAsia="en-GB"/>
         </w:rPr>
         <w:drawing>
-          <wp:inline distT="0" distB="0" distL="0" distR="0" wp14:anchorId="57285DC2" wp14:editId="42A1CAF8">
+          <wp:inline distT="0" distB="0" distL="0" distR="0" wp14:anchorId="7A08990F" wp14:editId="36E4BB2D">
             <wp:extent cx="5610225" cy="2171700"/>
             <wp:effectExtent l="0" t="0" r="9525" b="0"/>
             <wp:docPr id="7" name="Picture 7"/>
@@ -7203,11 +7761,11 @@
           <w:noProof/>
           <w:sz w:val="24"/>
           <w:szCs w:val="36"/>
-          <w:lang w:val="en-US"/>
+          <w:lang w:eastAsia="en-GB"/>
         </w:rPr>
         <w:lastRenderedPageBreak/>
         <w:drawing>
-          <wp:inline distT="0" distB="0" distL="0" distR="0" wp14:anchorId="53F470B9" wp14:editId="639540DF">
+          <wp:inline distT="0" distB="0" distL="0" distR="0" wp14:anchorId="7FED8862" wp14:editId="56960C0A">
             <wp:extent cx="2895600" cy="1752600"/>
             <wp:effectExtent l="0" t="0" r="0" b="0"/>
             <wp:docPr id="8" name="Picture 8"/>
@@ -7659,8 +8217,6 @@
           <w:lang w:val="en-US"/>
         </w:rPr>
       </w:pPr>
-      <w:bookmarkStart w:id="0" w:name="_GoBack"/>
-      <w:bookmarkEnd w:id="0"/>
       <w:r>
         <w:rPr>
           <w:rFonts w:ascii="Times New Roman" w:hAnsi="Times New Roman" w:cs="Times New Roman"/>
@@ -8282,6 +8838,95 @@
 <file path=word/numbering.xml><?xml version="1.0" encoding="utf-8"?>
 <w:numbering xmlns:wpc="http://schemas.microsoft.com/office/word/2010/wordprocessingCanvas" xmlns:mc="http://schemas.openxmlformats.org/markup-compatibility/2006" xmlns:o="urn:schemas-microsoft-com:office:office" xmlns:r="http://schemas.openxmlformats.org/officeDocument/2006/relationships" xmlns:m="http://schemas.openxmlformats.org/officeDocument/2006/math" xmlns:v="urn:schemas-microsoft-com:vml" xmlns:wp14="http://schemas.microsoft.com/office/word/2010/wordprocessingDrawing" xmlns:wp="http://schemas.openxmlformats.org/drawingml/2006/wordprocessingDrawing" xmlns:w10="urn:schemas-microsoft-com:office:word" xmlns:w="http://schemas.openxmlformats.org/wordprocessingml/2006/main" xmlns:w14="http://schemas.microsoft.com/office/word/2010/wordml" xmlns:wpg="http://schemas.microsoft.com/office/word/2010/wordprocessingGroup" xmlns:wpi="http://schemas.microsoft.com/office/word/2010/wordprocessingInk" xmlns:wne="http://schemas.microsoft.com/office/word/2006/wordml" xmlns:wps="http://schemas.microsoft.com/office/word/2010/wordprocessingShape" mc:Ignorable="w14 wp14">
   <w:abstractNum w:abstractNumId="0">
+    <w:nsid w:val="0F346444"/>
+    <w:multiLevelType w:val="hybridMultilevel"/>
+    <w:tmpl w:val="88E08104"/>
+    <w:lvl w:ilvl="0" w:tplc="0809000F">
+      <w:start w:val="1"/>
+      <w:numFmt w:val="decimal"/>
+      <w:lvlText w:val="%1."/>
+      <w:lvlJc w:val="left"/>
+      <w:pPr>
+        <w:ind w:left="720" w:hanging="360"/>
+      </w:pPr>
+      <w:rPr>
+        <w:rFonts w:hint="default"/>
+      </w:rPr>
+    </w:lvl>
+    <w:lvl w:ilvl="1" w:tplc="08090019">
+      <w:start w:val="1"/>
+      <w:numFmt w:val="lowerLetter"/>
+      <w:lvlText w:val="%2."/>
+      <w:lvlJc w:val="left"/>
+      <w:pPr>
+        <w:ind w:left="1440" w:hanging="360"/>
+      </w:pPr>
+    </w:lvl>
+    <w:lvl w:ilvl="2" w:tplc="0809001B" w:tentative="1">
+      <w:start w:val="1"/>
+      <w:numFmt w:val="lowerRoman"/>
+      <w:lvlText w:val="%3."/>
+      <w:lvlJc w:val="right"/>
+      <w:pPr>
+        <w:ind w:left="2160" w:hanging="180"/>
+      </w:pPr>
+    </w:lvl>
+    <w:lvl w:ilvl="3" w:tplc="0809000F" w:tentative="1">
+      <w:start w:val="1"/>
+      <w:numFmt w:val="decimal"/>
+      <w:lvlText w:val="%4."/>
+      <w:lvlJc w:val="left"/>
+      <w:pPr>
+        <w:ind w:left="2880" w:hanging="360"/>
+      </w:pPr>
+    </w:lvl>
+    <w:lvl w:ilvl="4" w:tplc="08090019" w:tentative="1">
+      <w:start w:val="1"/>
+      <w:numFmt w:val="lowerLetter"/>
+      <w:lvlText w:val="%5."/>
+      <w:lvlJc w:val="left"/>
+      <w:pPr>
+        <w:ind w:left="3600" w:hanging="360"/>
+      </w:pPr>
+    </w:lvl>
+    <w:lvl w:ilvl="5" w:tplc="0809001B" w:tentative="1">
+      <w:start w:val="1"/>
+      <w:numFmt w:val="lowerRoman"/>
+      <w:lvlText w:val="%6."/>
+      <w:lvlJc w:val="right"/>
+      <w:pPr>
+        <w:ind w:left="4320" w:hanging="180"/>
+      </w:pPr>
+    </w:lvl>
+    <w:lvl w:ilvl="6" w:tplc="0809000F" w:tentative="1">
+      <w:start w:val="1"/>
+      <w:numFmt w:val="decimal"/>
+      <w:lvlText w:val="%7."/>
+      <w:lvlJc w:val="left"/>
+      <w:pPr>
+        <w:ind w:left="5040" w:hanging="360"/>
+      </w:pPr>
+    </w:lvl>
+    <w:lvl w:ilvl="7" w:tplc="08090019" w:tentative="1">
+      <w:start w:val="1"/>
+      <w:numFmt w:val="lowerLetter"/>
+      <w:lvlText w:val="%8."/>
+      <w:lvlJc w:val="left"/>
+      <w:pPr>
+        <w:ind w:left="5760" w:hanging="360"/>
+      </w:pPr>
+    </w:lvl>
+    <w:lvl w:ilvl="8" w:tplc="0809001B" w:tentative="1">
+      <w:start w:val="1"/>
+      <w:numFmt w:val="lowerRoman"/>
+      <w:lvlText w:val="%9."/>
+      <w:lvlJc w:val="right"/>
+      <w:pPr>
+        <w:ind w:left="6480" w:hanging="180"/>
+      </w:pPr>
+    </w:lvl>
+  </w:abstractNum>
+  <w:abstractNum w:abstractNumId="1">
     <w:nsid w:val="375738BA"/>
     <w:multiLevelType w:val="hybridMultilevel"/>
     <w:tmpl w:val="0908BBD2"/>
@@ -8394,7 +9039,7 @@
       </w:rPr>
     </w:lvl>
   </w:abstractNum>
-  <w:abstractNum w:abstractNumId="1">
+  <w:abstractNum w:abstractNumId="2">
     <w:nsid w:val="376320A8"/>
     <w:multiLevelType w:val="hybridMultilevel"/>
     <w:tmpl w:val="EEC0CAFA"/>
@@ -8507,7 +9152,7 @@
       </w:rPr>
     </w:lvl>
   </w:abstractNum>
-  <w:abstractNum w:abstractNumId="2">
+  <w:abstractNum w:abstractNumId="3">
     <w:nsid w:val="54811E70"/>
     <w:multiLevelType w:val="hybridMultilevel"/>
     <w:tmpl w:val="DC92659A"/>
@@ -8620,7 +9265,7 @@
       </w:rPr>
     </w:lvl>
   </w:abstractNum>
-  <w:abstractNum w:abstractNumId="3">
+  <w:abstractNum w:abstractNumId="4">
     <w:nsid w:val="55420E16"/>
     <w:multiLevelType w:val="hybridMultilevel"/>
     <w:tmpl w:val="8D50E04A"/>
@@ -8714,7 +9359,7 @@
       </w:pPr>
     </w:lvl>
   </w:abstractNum>
-  <w:abstractNum w:abstractNumId="4">
+  <w:abstractNum w:abstractNumId="5">
     <w:nsid w:val="56193F23"/>
     <w:multiLevelType w:val="hybridMultilevel"/>
     <w:tmpl w:val="88E08104"/>
@@ -8803,7 +9448,7 @@
       </w:pPr>
     </w:lvl>
   </w:abstractNum>
-  <w:abstractNum w:abstractNumId="5">
+  <w:abstractNum w:abstractNumId="6">
     <w:nsid w:val="79492EFE"/>
     <w:multiLevelType w:val="hybridMultilevel"/>
     <w:tmpl w:val="6010D05A"/>
@@ -8895,22 +9540,25 @@
     </w:lvl>
   </w:abstractNum>
   <w:num w:numId="1">
+    <w:abstractNumId w:val="5"/>
+  </w:num>
+  <w:num w:numId="2">
+    <w:abstractNumId w:val="6"/>
+  </w:num>
+  <w:num w:numId="3">
     <w:abstractNumId w:val="4"/>
   </w:num>
-  <w:num w:numId="2">
-    <w:abstractNumId w:val="5"/>
-  </w:num>
-  <w:num w:numId="3">
+  <w:num w:numId="4">
     <w:abstractNumId w:val="3"/>
   </w:num>
-  <w:num w:numId="4">
+  <w:num w:numId="5">
+    <w:abstractNumId w:val="1"/>
+  </w:num>
+  <w:num w:numId="6">
     <w:abstractNumId w:val="2"/>
   </w:num>
-  <w:num w:numId="5">
+  <w:num w:numId="7">
     <w:abstractNumId w:val="0"/>
-  </w:num>
-  <w:num w:numId="6">
-    <w:abstractNumId w:val="1"/>
   </w:num>
 </w:numbering>
 </file>
@@ -8942,7 +9590,7 @@
     <w:lsdException w:name="heading 6" w:uiPriority="9" w:qFormat="1"/>
     <w:lsdException w:name="heading 7" w:uiPriority="9" w:qFormat="1"/>
     <w:lsdException w:name="heading 8" w:uiPriority="9" w:qFormat="1"/>
-    <w:lsdException w:name="heading 9" w:uiPriority="9" w:qFormat="1"/>
+    <w:lsdException w:name="heading 9" w:uiPriority="0" w:qFormat="1"/>
     <w:lsdException w:name="toc 1" w:uiPriority="39"/>
     <w:lsdException w:name="toc 2" w:uiPriority="39"/>
     <w:lsdException w:name="toc 3" w:uiPriority="39"/>
@@ -8953,9 +9601,9 @@
     <w:lsdException w:name="toc 8" w:uiPriority="39"/>
     <w:lsdException w:name="toc 9" w:uiPriority="39"/>
     <w:lsdException w:name="caption" w:uiPriority="35" w:qFormat="1"/>
-    <w:lsdException w:name="Title" w:semiHidden="0" w:uiPriority="10" w:unhideWhenUsed="0" w:qFormat="1"/>
+    <w:lsdException w:name="Title" w:semiHidden="0" w:uiPriority="0" w:unhideWhenUsed="0" w:qFormat="1"/>
     <w:lsdException w:name="Default Paragraph Font" w:uiPriority="1"/>
-    <w:lsdException w:name="Subtitle" w:semiHidden="0" w:uiPriority="11" w:unhideWhenUsed="0" w:qFormat="1"/>
+    <w:lsdException w:name="Subtitle" w:semiHidden="0" w:uiPriority="0" w:unhideWhenUsed="0" w:qFormat="1"/>
     <w:lsdException w:name="Strong" w:semiHidden="0" w:uiPriority="22" w:unhideWhenUsed="0" w:qFormat="1"/>
     <w:lsdException w:name="Emphasis" w:semiHidden="0" w:uiPriority="20" w:unhideWhenUsed="0" w:qFormat="1"/>
     <w:lsdException w:name="Table Grid" w:semiHidden="0" w:uiPriority="59" w:unhideWhenUsed="0"/>
@@ -9096,6 +9744,26 @@
       <w:color w:val="365F91" w:themeColor="accent1" w:themeShade="BF"/>
       <w:sz w:val="28"/>
       <w:szCs w:val="28"/>
+    </w:rPr>
+  </w:style>
+  <w:style w:type="paragraph" w:styleId="Heading9">
+    <w:name w:val="heading 9"/>
+    <w:basedOn w:val="Normal"/>
+    <w:next w:val="Normal"/>
+    <w:link w:val="Heading9Char"/>
+    <w:qFormat/>
+    <w:rsid w:val="00DA2D7F"/>
+    <w:pPr>
+      <w:keepNext/>
+      <w:spacing w:after="0" w:line="240" w:lineRule="auto"/>
+      <w:outlineLvl w:val="8"/>
+    </w:pPr>
+    <w:rPr>
+      <w:rFonts w:ascii="Times New Roman" w:eastAsia="SimSun" w:hAnsi="Times New Roman" w:cs="Times New Roman"/>
+      <w:b/>
+      <w:sz w:val="28"/>
+      <w:szCs w:val="20"/>
+      <w:lang w:val="en-US"/>
     </w:rPr>
   </w:style>
   <w:style w:type="character" w:default="1" w:styleId="DefaultParagraphFont">
@@ -9246,6 +9914,78 @@
       <w:u w:val="single"/>
     </w:rPr>
   </w:style>
+  <w:style w:type="character" w:customStyle="1" w:styleId="Heading9Char">
+    <w:name w:val="Heading 9 Char"/>
+    <w:basedOn w:val="DefaultParagraphFont"/>
+    <w:link w:val="Heading9"/>
+    <w:rsid w:val="00DA2D7F"/>
+    <w:rPr>
+      <w:rFonts w:ascii="Times New Roman" w:eastAsia="SimSun" w:hAnsi="Times New Roman" w:cs="Times New Roman"/>
+      <w:b/>
+      <w:sz w:val="28"/>
+      <w:szCs w:val="20"/>
+      <w:lang w:val="en-US"/>
+    </w:rPr>
+  </w:style>
+  <w:style w:type="paragraph" w:styleId="Title">
+    <w:name w:val="Title"/>
+    <w:basedOn w:val="Normal"/>
+    <w:link w:val="TitleChar"/>
+    <w:qFormat/>
+    <w:rsid w:val="00DA2D7F"/>
+    <w:pPr>
+      <w:spacing w:after="0" w:line="240" w:lineRule="auto"/>
+      <w:jc w:val="center"/>
+    </w:pPr>
+    <w:rPr>
+      <w:rFonts w:ascii="Times New Roman" w:eastAsia="SimSun" w:hAnsi="Times New Roman" w:cs="Times New Roman"/>
+      <w:b/>
+      <w:sz w:val="28"/>
+      <w:szCs w:val="20"/>
+      <w:lang w:val="en-US"/>
+    </w:rPr>
+  </w:style>
+  <w:style w:type="character" w:customStyle="1" w:styleId="TitleChar">
+    <w:name w:val="Title Char"/>
+    <w:basedOn w:val="DefaultParagraphFont"/>
+    <w:link w:val="Title"/>
+    <w:rsid w:val="00DA2D7F"/>
+    <w:rPr>
+      <w:rFonts w:ascii="Times New Roman" w:eastAsia="SimSun" w:hAnsi="Times New Roman" w:cs="Times New Roman"/>
+      <w:b/>
+      <w:sz w:val="28"/>
+      <w:szCs w:val="20"/>
+      <w:lang w:val="en-US"/>
+    </w:rPr>
+  </w:style>
+  <w:style w:type="paragraph" w:styleId="Subtitle">
+    <w:name w:val="Subtitle"/>
+    <w:basedOn w:val="Normal"/>
+    <w:link w:val="SubtitleChar"/>
+    <w:qFormat/>
+    <w:rsid w:val="00DA2D7F"/>
+    <w:pPr>
+      <w:spacing w:after="0" w:line="240" w:lineRule="auto"/>
+    </w:pPr>
+    <w:rPr>
+      <w:rFonts w:ascii="Times New Roman" w:eastAsia="SimSun" w:hAnsi="Times New Roman" w:cs="Times New Roman"/>
+      <w:b/>
+      <w:szCs w:val="20"/>
+      <w:lang w:val="en-US"/>
+    </w:rPr>
+  </w:style>
+  <w:style w:type="character" w:customStyle="1" w:styleId="SubtitleChar">
+    <w:name w:val="Subtitle Char"/>
+    <w:basedOn w:val="DefaultParagraphFont"/>
+    <w:link w:val="Subtitle"/>
+    <w:rsid w:val="00DA2D7F"/>
+    <w:rPr>
+      <w:rFonts w:ascii="Times New Roman" w:eastAsia="SimSun" w:hAnsi="Times New Roman" w:cs="Times New Roman"/>
+      <w:b/>
+      <w:szCs w:val="20"/>
+      <w:lang w:val="en-US"/>
+    </w:rPr>
+  </w:style>
 </w:styles>
 </file>
 
@@ -9276,7 +10016,7 @@
     <w:lsdException w:name="heading 6" w:uiPriority="9" w:qFormat="1"/>
     <w:lsdException w:name="heading 7" w:uiPriority="9" w:qFormat="1"/>
     <w:lsdException w:name="heading 8" w:uiPriority="9" w:qFormat="1"/>
-    <w:lsdException w:name="heading 9" w:uiPriority="9" w:qFormat="1"/>
+    <w:lsdException w:name="heading 9" w:uiPriority="0" w:qFormat="1"/>
     <w:lsdException w:name="toc 1" w:uiPriority="39"/>
     <w:lsdException w:name="toc 2" w:uiPriority="39"/>
     <w:lsdException w:name="toc 3" w:uiPriority="39"/>
@@ -9287,9 +10027,9 @@
     <w:lsdException w:name="toc 8" w:uiPriority="39"/>
     <w:lsdException w:name="toc 9" w:uiPriority="39"/>
     <w:lsdException w:name="caption" w:uiPriority="35" w:qFormat="1"/>
-    <w:lsdException w:name="Title" w:semiHidden="0" w:uiPriority="10" w:unhideWhenUsed="0" w:qFormat="1"/>
+    <w:lsdException w:name="Title" w:semiHidden="0" w:uiPriority="0" w:unhideWhenUsed="0" w:qFormat="1"/>
     <w:lsdException w:name="Default Paragraph Font" w:uiPriority="1"/>
-    <w:lsdException w:name="Subtitle" w:semiHidden="0" w:uiPriority="11" w:unhideWhenUsed="0" w:qFormat="1"/>
+    <w:lsdException w:name="Subtitle" w:semiHidden="0" w:uiPriority="0" w:unhideWhenUsed="0" w:qFormat="1"/>
     <w:lsdException w:name="Strong" w:semiHidden="0" w:uiPriority="22" w:unhideWhenUsed="0" w:qFormat="1"/>
     <w:lsdException w:name="Emphasis" w:semiHidden="0" w:uiPriority="20" w:unhideWhenUsed="0" w:qFormat="1"/>
     <w:lsdException w:name="Table Grid" w:semiHidden="0" w:uiPriority="59" w:unhideWhenUsed="0"/>
@@ -9430,6 +10170,26 @@
       <w:color w:val="365F91" w:themeColor="accent1" w:themeShade="BF"/>
       <w:sz w:val="28"/>
       <w:szCs w:val="28"/>
+    </w:rPr>
+  </w:style>
+  <w:style w:type="paragraph" w:styleId="Heading9">
+    <w:name w:val="heading 9"/>
+    <w:basedOn w:val="Normal"/>
+    <w:next w:val="Normal"/>
+    <w:link w:val="Heading9Char"/>
+    <w:qFormat/>
+    <w:rsid w:val="00DA2D7F"/>
+    <w:pPr>
+      <w:keepNext/>
+      <w:spacing w:after="0" w:line="240" w:lineRule="auto"/>
+      <w:outlineLvl w:val="8"/>
+    </w:pPr>
+    <w:rPr>
+      <w:rFonts w:ascii="Times New Roman" w:eastAsia="SimSun" w:hAnsi="Times New Roman" w:cs="Times New Roman"/>
+      <w:b/>
+      <w:sz w:val="28"/>
+      <w:szCs w:val="20"/>
+      <w:lang w:val="en-US"/>
     </w:rPr>
   </w:style>
   <w:style w:type="character" w:default="1" w:styleId="DefaultParagraphFont">
@@ -9578,6 +10338,78 @@
     <w:rPr>
       <w:color w:val="0000FF" w:themeColor="hyperlink"/>
       <w:u w:val="single"/>
+    </w:rPr>
+  </w:style>
+  <w:style w:type="character" w:customStyle="1" w:styleId="Heading9Char">
+    <w:name w:val="Heading 9 Char"/>
+    <w:basedOn w:val="DefaultParagraphFont"/>
+    <w:link w:val="Heading9"/>
+    <w:rsid w:val="00DA2D7F"/>
+    <w:rPr>
+      <w:rFonts w:ascii="Times New Roman" w:eastAsia="SimSun" w:hAnsi="Times New Roman" w:cs="Times New Roman"/>
+      <w:b/>
+      <w:sz w:val="28"/>
+      <w:szCs w:val="20"/>
+      <w:lang w:val="en-US"/>
+    </w:rPr>
+  </w:style>
+  <w:style w:type="paragraph" w:styleId="Title">
+    <w:name w:val="Title"/>
+    <w:basedOn w:val="Normal"/>
+    <w:link w:val="TitleChar"/>
+    <w:qFormat/>
+    <w:rsid w:val="00DA2D7F"/>
+    <w:pPr>
+      <w:spacing w:after="0" w:line="240" w:lineRule="auto"/>
+      <w:jc w:val="center"/>
+    </w:pPr>
+    <w:rPr>
+      <w:rFonts w:ascii="Times New Roman" w:eastAsia="SimSun" w:hAnsi="Times New Roman" w:cs="Times New Roman"/>
+      <w:b/>
+      <w:sz w:val="28"/>
+      <w:szCs w:val="20"/>
+      <w:lang w:val="en-US"/>
+    </w:rPr>
+  </w:style>
+  <w:style w:type="character" w:customStyle="1" w:styleId="TitleChar">
+    <w:name w:val="Title Char"/>
+    <w:basedOn w:val="DefaultParagraphFont"/>
+    <w:link w:val="Title"/>
+    <w:rsid w:val="00DA2D7F"/>
+    <w:rPr>
+      <w:rFonts w:ascii="Times New Roman" w:eastAsia="SimSun" w:hAnsi="Times New Roman" w:cs="Times New Roman"/>
+      <w:b/>
+      <w:sz w:val="28"/>
+      <w:szCs w:val="20"/>
+      <w:lang w:val="en-US"/>
+    </w:rPr>
+  </w:style>
+  <w:style w:type="paragraph" w:styleId="Subtitle">
+    <w:name w:val="Subtitle"/>
+    <w:basedOn w:val="Normal"/>
+    <w:link w:val="SubtitleChar"/>
+    <w:qFormat/>
+    <w:rsid w:val="00DA2D7F"/>
+    <w:pPr>
+      <w:spacing w:after="0" w:line="240" w:lineRule="auto"/>
+    </w:pPr>
+    <w:rPr>
+      <w:rFonts w:ascii="Times New Roman" w:eastAsia="SimSun" w:hAnsi="Times New Roman" w:cs="Times New Roman"/>
+      <w:b/>
+      <w:szCs w:val="20"/>
+      <w:lang w:val="en-US"/>
+    </w:rPr>
+  </w:style>
+  <w:style w:type="character" w:customStyle="1" w:styleId="SubtitleChar">
+    <w:name w:val="Subtitle Char"/>
+    <w:basedOn w:val="DefaultParagraphFont"/>
+    <w:link w:val="Subtitle"/>
+    <w:rsid w:val="00DA2D7F"/>
+    <w:rPr>
+      <w:rFonts w:ascii="Times New Roman" w:eastAsia="SimSun" w:hAnsi="Times New Roman" w:cs="Times New Roman"/>
+      <w:b/>
+      <w:szCs w:val="20"/>
+      <w:lang w:val="en-US"/>
     </w:rPr>
   </w:style>
 </w:styles>
@@ -9873,7 +10705,7 @@
 </file>
 
 <file path=customXml/itemProps1.xml><?xml version="1.0" encoding="utf-8"?>
-<ds:datastoreItem xmlns:ds="http://schemas.openxmlformats.org/officeDocument/2006/customXml" ds:itemID="{08F394EC-5C1A-44A2-947E-6A8C55D5BA71}">
+<ds:datastoreItem xmlns:ds="http://schemas.openxmlformats.org/officeDocument/2006/customXml" ds:itemID="{2B05C9C5-D057-46D4-8345-D333D9BF44B3}">
   <ds:schemaRefs>
     <ds:schemaRef ds:uri="http://schemas.openxmlformats.org/officeDocument/2006/bibliography"/>
   </ds:schemaRefs>

</xml_diff>

<commit_message>
Neural networks theory: ann, rnn, lstm and gru
</commit_message>
<xml_diff>
--- a/dizertatie.docx
+++ b/dizertatie.docx
@@ -531,14 +531,7 @@
           <w:sz w:val="36"/>
           <w:szCs w:val="36"/>
         </w:rPr>
-        <w:t xml:space="preserve">SPECIALIZAREA </w:t>
-      </w:r>
-      <w:r>
-        <w:rPr>
-          <w:sz w:val="36"/>
-          <w:szCs w:val="36"/>
-        </w:rPr>
-        <w:t>INTELIGEN</w:t>
+        <w:t>SPECIALIZAREA INTELIGEN</w:t>
       </w:r>
       <w:r>
         <w:rPr>
@@ -652,14 +645,7 @@
           <w:sz w:val="40"/>
           <w:szCs w:val="40"/>
         </w:rPr>
-        <w:t xml:space="preserve">LUCRARE DE </w:t>
-      </w:r>
-      <w:r>
-        <w:rPr>
-          <w:sz w:val="40"/>
-          <w:szCs w:val="40"/>
-        </w:rPr>
-        <w:t>DIZERTȚIE</w:t>
+        <w:t>LUCRARE DE DIZERTȚIE</w:t>
       </w:r>
     </w:p>
     <w:p>
@@ -1356,8 +1342,6 @@
           <w:szCs w:val="24"/>
         </w:rPr>
       </w:pPr>
-      <w:bookmarkStart w:id="0" w:name="_GoBack"/>
-      <w:bookmarkEnd w:id="0"/>
     </w:p>
     <w:p>
       <w:pPr>
@@ -1513,9 +1497,111 @@
     <w:p>
       <w:pPr>
         <w:spacing w:after="0"/>
-        <w:ind w:firstLine="180"/>
+        <w:ind w:firstLine="720"/>
         <w:jc w:val="both"/>
         <w:rPr>
+          <w:rFonts w:ascii="Times New Roman" w:hAnsi="Times New Roman" w:cs="Times New Roman"/>
+          <w:sz w:val="24"/>
+          <w:szCs w:val="24"/>
+          <w:shd w:val="clear" w:color="auto" w:fill="FFFFFF"/>
+        </w:rPr>
+      </w:pPr>
+      <w:r>
+        <w:rPr>
+          <w:rFonts w:ascii="Times New Roman" w:hAnsi="Times New Roman" w:cs="Times New Roman"/>
+          <w:sz w:val="24"/>
+          <w:szCs w:val="24"/>
+          <w:lang w:val="ro-RO"/>
+        </w:rPr>
+        <w:t xml:space="preserve">The idea of a neural networks has first been introduced in 1943 by McCulloch and Pitts who have introduced the concept of a neuron as a conceptual unit capable of simple operations. However, as it is mentioned by </w:t>
+      </w:r>
+      <w:proofErr w:type="spellStart"/>
+      <w:r>
+        <w:rPr>
+          <w:rFonts w:ascii="Times New Roman" w:hAnsi="Times New Roman" w:cs="Times New Roman"/>
+          <w:sz w:val="24"/>
+          <w:szCs w:val="24"/>
+          <w:shd w:val="clear" w:color="auto" w:fill="FFFFFF"/>
+        </w:rPr>
+        <w:t>Kröse</w:t>
+      </w:r>
+      <w:proofErr w:type="spellEnd"/>
+      <w:r>
+        <w:rPr>
+          <w:rFonts w:ascii="Times New Roman" w:hAnsi="Times New Roman" w:cs="Times New Roman"/>
+          <w:sz w:val="24"/>
+          <w:szCs w:val="24"/>
+          <w:shd w:val="clear" w:color="auto" w:fill="FFFFFF"/>
+        </w:rPr>
+        <w:t>, Ben</w:t>
+      </w:r>
+      <w:r>
+        <w:rPr>
+          <w:rFonts w:ascii="Times New Roman" w:hAnsi="Times New Roman" w:cs="Times New Roman"/>
+          <w:sz w:val="24"/>
+          <w:szCs w:val="24"/>
+          <w:shd w:val="clear" w:color="auto" w:fill="FFFFFF"/>
+        </w:rPr>
+        <w:t xml:space="preserve"> et al. [6</w:t>
+      </w:r>
+      <w:proofErr w:type="gramStart"/>
+      <w:r>
+        <w:rPr>
+          <w:rFonts w:ascii="Times New Roman" w:hAnsi="Times New Roman" w:cs="Times New Roman"/>
+          <w:sz w:val="24"/>
+          <w:szCs w:val="24"/>
+          <w:shd w:val="clear" w:color="auto" w:fill="FFFFFF"/>
+        </w:rPr>
+        <w:t>]</w:t>
+      </w:r>
+      <w:r>
+        <w:rPr>
+          <w:rFonts w:ascii="Times New Roman" w:hAnsi="Times New Roman" w:cs="Times New Roman"/>
+          <w:sz w:val="24"/>
+          <w:szCs w:val="24"/>
+          <w:shd w:val="clear" w:color="auto" w:fill="FFFFFF"/>
+        </w:rPr>
+        <w:t xml:space="preserve"> ,</w:t>
+      </w:r>
+      <w:proofErr w:type="gramEnd"/>
+      <w:r>
+        <w:rPr>
+          <w:rFonts w:ascii="Times New Roman" w:hAnsi="Times New Roman" w:cs="Times New Roman"/>
+          <w:sz w:val="24"/>
+          <w:szCs w:val="24"/>
+          <w:shd w:val="clear" w:color="auto" w:fill="FFFFFF"/>
+        </w:rPr>
+        <w:t xml:space="preserve"> only in the 80s the interest towards artificial neural networks has begun to grow.</w:t>
+      </w:r>
+      <w:r>
+        <w:rPr>
+          <w:rFonts w:ascii="Times New Roman" w:hAnsi="Times New Roman" w:cs="Times New Roman"/>
+          <w:sz w:val="24"/>
+          <w:szCs w:val="24"/>
+          <w:shd w:val="clear" w:color="auto" w:fill="FFFFFF"/>
+        </w:rPr>
+        <w:t xml:space="preserve"> </w:t>
+      </w:r>
+    </w:p>
+    <w:p>
+      <w:pPr>
+        <w:spacing w:after="0"/>
+        <w:ind w:firstLine="720"/>
+        <w:jc w:val="both"/>
+        <w:rPr>
+          <w:rFonts w:ascii="Times New Roman" w:hAnsi="Times New Roman" w:cs="Times New Roman"/>
+          <w:sz w:val="24"/>
+          <w:szCs w:val="24"/>
+          <w:shd w:val="clear" w:color="auto" w:fill="FFFFFF"/>
+        </w:rPr>
+      </w:pPr>
+    </w:p>
+    <w:p>
+      <w:pPr>
+        <w:spacing w:after="0"/>
+        <w:ind w:firstLine="720"/>
+        <w:jc w:val="both"/>
+        <w:rPr>
           <w:rFonts w:ascii="Times New Roman" w:eastAsiaTheme="minorEastAsia" w:hAnsi="Times New Roman" w:cs="Times New Roman"/>
           <w:sz w:val="24"/>
           <w:szCs w:val="24"/>
@@ -1527,9 +1613,47 @@
           <w:rFonts w:ascii="Times New Roman" w:hAnsi="Times New Roman" w:cs="Times New Roman"/>
           <w:sz w:val="24"/>
           <w:szCs w:val="24"/>
+          <w:shd w:val="clear" w:color="auto" w:fill="FFFFFF"/>
+        </w:rPr>
+        <w:t xml:space="preserve">As the name suggests, </w:t>
+      </w:r>
+      <w:r>
+        <w:rPr>
+          <w:rFonts w:ascii="Times New Roman" w:hAnsi="Times New Roman" w:cs="Times New Roman"/>
+          <w:sz w:val="24"/>
+          <w:szCs w:val="24"/>
           <w:lang w:val="ro-RO"/>
         </w:rPr>
-        <w:t xml:space="preserve">The model of the artificial neural networks (ANN)  is inspired by the structure of the human brain. It’s formed by a big number of artificial neurons, also called units or nodes, united by edges. Each unit </w:t>
+        <w:t>t</w:t>
+      </w:r>
+      <w:r>
+        <w:rPr>
+          <w:rFonts w:ascii="Times New Roman" w:hAnsi="Times New Roman" w:cs="Times New Roman"/>
+          <w:sz w:val="24"/>
+          <w:szCs w:val="24"/>
+          <w:lang w:val="ro-RO"/>
+        </w:rPr>
+        <w:t>he model of the artificial neural networks (ANN</w:t>
+      </w:r>
+      <w:proofErr w:type="gramStart"/>
+      <w:r>
+        <w:rPr>
+          <w:rFonts w:ascii="Times New Roman" w:hAnsi="Times New Roman" w:cs="Times New Roman"/>
+          <w:sz w:val="24"/>
+          <w:szCs w:val="24"/>
+          <w:lang w:val="ro-RO"/>
+        </w:rPr>
+        <w:t>)  is</w:t>
+      </w:r>
+      <w:proofErr w:type="gramEnd"/>
+      <w:r>
+        <w:rPr>
+          <w:rFonts w:ascii="Times New Roman" w:hAnsi="Times New Roman" w:cs="Times New Roman"/>
+          <w:sz w:val="24"/>
+          <w:szCs w:val="24"/>
+          <w:lang w:val="ro-RO"/>
+        </w:rPr>
+        <w:t xml:space="preserve"> inspired by the structure of the human brain. It’s formed by a big number of artificial neurons, also called units or nodes, united by edges. Each unit </w:t>
       </w:r>
       <w:r>
         <w:rPr>
@@ -1634,11 +1758,66 @@
         </w:rPr>
         <w:t>.</w:t>
       </w:r>
+      <w:r>
+        <w:rPr>
+          <w:rFonts w:ascii="Times New Roman" w:eastAsiaTheme="minorEastAsia" w:hAnsi="Times New Roman" w:cs="Times New Roman"/>
+          <w:sz w:val="24"/>
+          <w:szCs w:val="24"/>
+          <w:lang w:val="ro-RO"/>
+        </w:rPr>
+        <w:t xml:space="preserve"> So, the value of a node, </w:t>
+      </w:r>
+      <m:oMath>
+        <m:sSub>
+          <m:sSubPr>
+            <m:ctrlPr>
+              <w:rPr>
+                <w:rFonts w:ascii="Cambria Math" w:hAnsi="Cambria Math"/>
+                <w:i/>
+                <w:sz w:val="24"/>
+                <w:szCs w:val="24"/>
+                <w:lang w:val="ro-RO"/>
+              </w:rPr>
+            </m:ctrlPr>
+          </m:sSubPr>
+          <m:e>
+            <m:r>
+              <w:rPr>
+                <w:rFonts w:ascii="Cambria Math" w:hAnsi="Cambria Math"/>
+                <w:sz w:val="24"/>
+                <w:szCs w:val="24"/>
+                <w:lang w:val="ro-RO"/>
+              </w:rPr>
+              <m:t>v</m:t>
+            </m:r>
+          </m:e>
+          <m:sub>
+            <m:r>
+              <w:rPr>
+                <w:rFonts w:ascii="Cambria Math" w:hAnsi="Cambria Math"/>
+                <w:sz w:val="24"/>
+                <w:szCs w:val="24"/>
+                <w:lang w:val="ro-RO"/>
+              </w:rPr>
+              <m:t>j</m:t>
+            </m:r>
+          </m:sub>
+        </m:sSub>
+      </m:oMath>
+      <w:r>
+        <w:rPr>
+          <w:rFonts w:ascii="Times New Roman" w:eastAsiaTheme="minorEastAsia" w:hAnsi="Times New Roman" w:cs="Times New Roman"/>
+          <w:sz w:val="24"/>
+          <w:szCs w:val="24"/>
+          <w:lang w:val="ro-RO"/>
+        </w:rPr>
+        <w:t>, is computed applying the activation function, like in the formula below:</w:t>
+      </w:r>
     </w:p>
     <w:p>
       <w:pPr>
         <w:spacing w:after="0"/>
-        <w:ind w:firstLine="180"/>
+        <w:ind w:firstLine="720"/>
         <w:jc w:val="both"/>
         <w:rPr>
           <w:rFonts w:ascii="Times New Roman" w:eastAsiaTheme="minorEastAsia" w:hAnsi="Times New Roman" w:cs="Times New Roman"/>
@@ -1650,8 +1829,325 @@
     </w:p>
     <w:p>
       <w:pPr>
+        <w:pStyle w:val="ListParagraph"/>
+        <w:spacing w:line="360" w:lineRule="auto"/>
+        <w:ind w:left="0" w:firstLine="720"/>
+        <w:jc w:val="both"/>
+        <w:rPr>
+          <w:sz w:val="24"/>
+          <w:szCs w:val="24"/>
+          <w:lang w:val="ro-RO"/>
+        </w:rPr>
+      </w:pPr>
+      <m:oMathPara>
+        <m:oMath>
+          <m:sSub>
+            <m:sSubPr>
+              <m:ctrlPr>
+                <w:rPr>
+                  <w:rFonts w:ascii="Cambria Math" w:hAnsi="Cambria Math"/>
+                  <w:i/>
+                  <w:sz w:val="24"/>
+                  <w:szCs w:val="24"/>
+                  <w:lang w:val="ro-RO"/>
+                </w:rPr>
+              </m:ctrlPr>
+            </m:sSubPr>
+            <m:e>
+              <m:r>
+                <w:rPr>
+                  <w:rFonts w:ascii="Cambria Math" w:hAnsi="Cambria Math"/>
+                  <w:sz w:val="24"/>
+                  <w:szCs w:val="24"/>
+                  <w:lang w:val="ro-RO"/>
+                </w:rPr>
+                <m:t>v</m:t>
+              </m:r>
+            </m:e>
+            <m:sub>
+              <m:r>
+                <w:rPr>
+                  <w:rFonts w:ascii="Cambria Math" w:hAnsi="Cambria Math"/>
+                  <w:sz w:val="24"/>
+                  <w:szCs w:val="24"/>
+                  <w:lang w:val="ro-RO"/>
+                </w:rPr>
+                <m:t>j</m:t>
+              </m:r>
+            </m:sub>
+          </m:sSub>
+          <m:r>
+            <w:rPr>
+              <w:rFonts w:ascii="Cambria Math" w:hAnsi="Cambria Math"/>
+              <w:sz w:val="24"/>
+              <w:szCs w:val="24"/>
+              <w:lang w:val="ro-RO"/>
+            </w:rPr>
+            <m:t>=</m:t>
+          </m:r>
+          <m:sSub>
+            <m:sSubPr>
+              <m:ctrlPr>
+                <w:rPr>
+                  <w:rFonts w:ascii="Cambria Math" w:hAnsi="Cambria Math"/>
+                  <w:i/>
+                  <w:sz w:val="24"/>
+                  <w:szCs w:val="24"/>
+                  <w:lang w:val="ro-RO"/>
+                </w:rPr>
+              </m:ctrlPr>
+            </m:sSubPr>
+            <m:e>
+              <m:r>
+                <w:rPr>
+                  <w:rFonts w:ascii="Cambria Math" w:hAnsi="Cambria Math"/>
+                  <w:sz w:val="24"/>
+                  <w:szCs w:val="24"/>
+                  <w:lang w:val="ro-RO"/>
+                </w:rPr>
+                <m:t>l</m:t>
+              </m:r>
+            </m:e>
+            <m:sub>
+              <m:r>
+                <w:rPr>
+                  <w:rFonts w:ascii="Cambria Math" w:hAnsi="Cambria Math"/>
+                  <w:sz w:val="24"/>
+                  <w:szCs w:val="24"/>
+                  <w:lang w:val="ro-RO"/>
+                </w:rPr>
+                <m:t>j</m:t>
+              </m:r>
+            </m:sub>
+          </m:sSub>
+          <m:r>
+            <w:rPr>
+              <w:rFonts w:ascii="Cambria Math" w:hAnsi="Cambria Math"/>
+              <w:sz w:val="24"/>
+              <w:szCs w:val="24"/>
+              <w:lang w:val="ro-RO"/>
+            </w:rPr>
+            <m:t>(</m:t>
+          </m:r>
+          <m:nary>
+            <m:naryPr>
+              <m:chr m:val="∑"/>
+              <m:limLoc m:val="undOvr"/>
+              <m:supHide m:val="1"/>
+              <m:ctrlPr>
+                <w:rPr>
+                  <w:rFonts w:ascii="Cambria Math" w:hAnsi="Cambria Math"/>
+                  <w:i/>
+                  <w:sz w:val="24"/>
+                  <w:szCs w:val="24"/>
+                  <w:lang w:val="ro-RO"/>
+                </w:rPr>
+              </m:ctrlPr>
+            </m:naryPr>
+            <m:sub>
+              <m:sSup>
+                <m:sSupPr>
+                  <m:ctrlPr>
+                    <w:rPr>
+                      <w:rFonts w:ascii="Cambria Math" w:hAnsi="Cambria Math"/>
+                      <w:i/>
+                      <w:sz w:val="24"/>
+                      <w:szCs w:val="24"/>
+                    </w:rPr>
+                  </m:ctrlPr>
+                </m:sSupPr>
+                <m:e>
+                  <m:r>
+                    <w:rPr>
+                      <w:rFonts w:ascii="Cambria Math" w:hAnsi="Cambria Math"/>
+                      <w:sz w:val="24"/>
+                      <w:szCs w:val="24"/>
+                      <w:lang w:val="ro-RO"/>
+                    </w:rPr>
+                    <m:t>j</m:t>
+                  </m:r>
+                  <m:ctrlPr>
+                    <w:rPr>
+                      <w:rFonts w:ascii="Cambria Math" w:hAnsi="Cambria Math"/>
+                      <w:i/>
+                      <w:sz w:val="24"/>
+                      <w:szCs w:val="24"/>
+                      <w:lang w:val="ro-RO"/>
+                    </w:rPr>
+                  </m:ctrlPr>
+                </m:e>
+                <m:sup>
+                  <m:r>
+                    <w:rPr>
+                      <w:rFonts w:ascii="Cambria Math" w:hAnsi="Cambria Math"/>
+                      <w:sz w:val="24"/>
+                      <w:szCs w:val="24"/>
+                    </w:rPr>
+                    <m:t>'</m:t>
+                  </m:r>
+                </m:sup>
+              </m:sSup>
+            </m:sub>
+            <m:sup/>
+            <m:e>
+              <m:sSub>
+                <m:sSubPr>
+                  <m:ctrlPr>
+                    <w:rPr>
+                      <w:rFonts w:ascii="Cambria Math" w:hAnsi="Cambria Math"/>
+                      <w:i/>
+                      <w:sz w:val="24"/>
+                      <w:szCs w:val="24"/>
+                      <w:lang w:val="ro-RO"/>
+                    </w:rPr>
+                  </m:ctrlPr>
+                </m:sSubPr>
+                <m:e>
+                  <m:r>
+                    <w:rPr>
+                      <w:rFonts w:ascii="Cambria Math" w:hAnsi="Cambria Math"/>
+                      <w:sz w:val="24"/>
+                      <w:szCs w:val="24"/>
+                      <w:lang w:val="ro-RO"/>
+                    </w:rPr>
+                    <m:t>ω</m:t>
+                  </m:r>
+                </m:e>
+                <m:sub>
+                  <m:r>
+                    <w:rPr>
+                      <w:rFonts w:ascii="Cambria Math" w:hAnsi="Cambria Math"/>
+                      <w:sz w:val="24"/>
+                      <w:szCs w:val="24"/>
+                      <w:lang w:val="ro-RO"/>
+                    </w:rPr>
+                    <m:t>j</m:t>
+                  </m:r>
+                  <m:sSup>
+                    <m:sSupPr>
+                      <m:ctrlPr>
+                        <w:rPr>
+                          <w:rFonts w:ascii="Cambria Math" w:hAnsi="Cambria Math"/>
+                          <w:i/>
+                          <w:sz w:val="24"/>
+                          <w:szCs w:val="24"/>
+                          <w:lang w:val="ro-RO"/>
+                        </w:rPr>
+                      </m:ctrlPr>
+                    </m:sSupPr>
+                    <m:e>
+                      <m:r>
+                        <w:rPr>
+                          <w:rFonts w:ascii="Cambria Math" w:hAnsi="Cambria Math"/>
+                          <w:sz w:val="24"/>
+                          <w:szCs w:val="24"/>
+                          <w:lang w:val="ro-RO"/>
+                        </w:rPr>
+                        <m:t>j</m:t>
+                      </m:r>
+                    </m:e>
+                    <m:sup>
+                      <m:r>
+                        <w:rPr>
+                          <w:rFonts w:ascii="Cambria Math" w:hAnsi="Cambria Math"/>
+                          <w:sz w:val="24"/>
+                          <w:szCs w:val="24"/>
+                          <w:lang w:val="ro-RO"/>
+                        </w:rPr>
+                        <m:t>'</m:t>
+                      </m:r>
+                    </m:sup>
+                  </m:sSup>
+                </m:sub>
+              </m:sSub>
+              <m:r>
+                <w:rPr>
+                  <w:rFonts w:ascii="Cambria Math" w:hAnsi="Cambria Math"/>
+                  <w:sz w:val="24"/>
+                  <w:szCs w:val="24"/>
+                  <w:lang w:val="ro-RO"/>
+                </w:rPr>
+                <m:t xml:space="preserve"> ∙ </m:t>
+              </m:r>
+            </m:e>
+          </m:nary>
+          <m:sSub>
+            <m:sSubPr>
+              <m:ctrlPr>
+                <w:rPr>
+                  <w:rFonts w:ascii="Cambria Math" w:hAnsi="Cambria Math"/>
+                  <w:i/>
+                  <w:sz w:val="24"/>
+                  <w:szCs w:val="24"/>
+                  <w:lang w:val="ro-RO"/>
+                </w:rPr>
+              </m:ctrlPr>
+            </m:sSubPr>
+            <m:e>
+              <m:r>
+                <w:rPr>
+                  <w:rFonts w:ascii="Cambria Math" w:hAnsi="Cambria Math"/>
+                  <w:sz w:val="24"/>
+                  <w:szCs w:val="24"/>
+                  <w:lang w:val="ro-RO"/>
+                </w:rPr>
+                <m:t>v</m:t>
+              </m:r>
+            </m:e>
+            <m:sub>
+              <m:sSup>
+                <m:sSupPr>
+                  <m:ctrlPr>
+                    <w:rPr>
+                      <w:rFonts w:ascii="Cambria Math" w:hAnsi="Cambria Math"/>
+                      <w:i/>
+                      <w:sz w:val="24"/>
+                      <w:szCs w:val="24"/>
+                      <w:lang w:val="ro-RO"/>
+                    </w:rPr>
+                  </m:ctrlPr>
+                </m:sSupPr>
+                <m:e>
+                  <m:r>
+                    <w:rPr>
+                      <w:rFonts w:ascii="Cambria Math" w:hAnsi="Cambria Math"/>
+                      <w:sz w:val="24"/>
+                      <w:szCs w:val="24"/>
+                      <w:lang w:val="ro-RO"/>
+                    </w:rPr>
+                    <m:t>j</m:t>
+                  </m:r>
+                </m:e>
+                <m:sup>
+                  <m:r>
+                    <w:rPr>
+                      <w:rFonts w:ascii="Cambria Math" w:hAnsi="Cambria Math"/>
+                      <w:sz w:val="24"/>
+                      <w:szCs w:val="24"/>
+                      <w:lang w:val="ro-RO"/>
+                    </w:rPr>
+                    <m:t>'</m:t>
+                  </m:r>
+                </m:sup>
+              </m:sSup>
+            </m:sub>
+          </m:sSub>
+          <m:r>
+            <w:rPr>
+              <w:rFonts w:ascii="Cambria Math" w:hAnsi="Cambria Math"/>
+              <w:sz w:val="24"/>
+              <w:szCs w:val="24"/>
+              <w:lang w:val="ro-RO"/>
+            </w:rPr>
+            <m:t>)</m:t>
+          </m:r>
+        </m:oMath>
+      </m:oMathPara>
+    </w:p>
+    <w:p>
+      <w:pPr>
         <w:spacing w:after="0"/>
-        <w:ind w:firstLine="180"/>
+        <w:ind w:firstLine="720"/>
         <w:jc w:val="both"/>
         <w:rPr>
           <w:rFonts w:ascii="Times New Roman" w:eastAsiaTheme="minorEastAsia" w:hAnsi="Times New Roman" w:cs="Times New Roman"/>
@@ -1667,6 +2163,598 @@
           <w:szCs w:val="24"/>
           <w:lang w:val="ro-RO"/>
         </w:rPr>
+        <w:t xml:space="preserve">The activation function </w:t>
+      </w:r>
+      <m:oMath>
+        <m:sSub>
+          <m:sSubPr>
+            <m:ctrlPr>
+              <w:rPr>
+                <w:rFonts w:ascii="Cambria Math" w:hAnsi="Cambria Math"/>
+                <w:i/>
+                <w:sz w:val="24"/>
+                <w:szCs w:val="24"/>
+                <w:lang w:val="ro-RO"/>
+              </w:rPr>
+            </m:ctrlPr>
+          </m:sSubPr>
+          <m:e>
+            <m:r>
+              <w:rPr>
+                <w:rFonts w:ascii="Cambria Math" w:hAnsi="Cambria Math"/>
+                <w:sz w:val="24"/>
+                <w:szCs w:val="24"/>
+                <w:lang w:val="ro-RO"/>
+              </w:rPr>
+              <m:t>l</m:t>
+            </m:r>
+          </m:e>
+          <m:sub>
+            <m:r>
+              <w:rPr>
+                <w:rFonts w:ascii="Cambria Math" w:hAnsi="Cambria Math"/>
+                <w:sz w:val="24"/>
+                <w:szCs w:val="24"/>
+                <w:lang w:val="ro-RO"/>
+              </w:rPr>
+              <m:t>j</m:t>
+            </m:r>
+          </m:sub>
+        </m:sSub>
+      </m:oMath>
+      <w:r>
+        <w:rPr>
+          <w:rFonts w:ascii="Times New Roman" w:eastAsiaTheme="minorEastAsia" w:hAnsi="Times New Roman" w:cs="Times New Roman"/>
+          <w:sz w:val="24"/>
+          <w:szCs w:val="24"/>
+          <w:lang w:val="ro-RO"/>
+        </w:rPr>
+        <w:t xml:space="preserve"> is a simple linear function.</w:t>
+      </w:r>
+      <w:r>
+        <w:rPr>
+          <w:rFonts w:ascii="Times New Roman" w:eastAsiaTheme="minorEastAsia" w:hAnsi="Times New Roman" w:cs="Times New Roman"/>
+          <w:sz w:val="24"/>
+          <w:szCs w:val="24"/>
+          <w:lang w:val="ro-RO"/>
+        </w:rPr>
+        <w:t xml:space="preserve"> T</w:t>
+      </w:r>
+      <w:r>
+        <w:rPr>
+          <w:rFonts w:ascii="Times New Roman" w:eastAsiaTheme="minorEastAsia" w:hAnsi="Times New Roman" w:cs="Times New Roman"/>
+          <w:sz w:val="24"/>
+          <w:szCs w:val="24"/>
+          <w:lang w:val="ro-RO"/>
+        </w:rPr>
+        <w:t xml:space="preserve">he most common used ones are the sigmoid function: </w:t>
+      </w:r>
+      <m:oMath>
+        <m:r>
+          <w:rPr>
+            <w:rFonts w:ascii="Cambria Math" w:hAnsi="Cambria Math"/>
+            <w:sz w:val="24"/>
+            <w:szCs w:val="24"/>
+            <w:lang w:val="ro-RO"/>
+          </w:rPr>
+          <m:t>σ</m:t>
+        </m:r>
+        <m:d>
+          <m:dPr>
+            <m:ctrlPr>
+              <w:rPr>
+                <w:rFonts w:ascii="Cambria Math" w:hAnsi="Cambria Math"/>
+                <w:i/>
+                <w:sz w:val="24"/>
+                <w:szCs w:val="24"/>
+                <w:lang w:val="ro-RO"/>
+              </w:rPr>
+            </m:ctrlPr>
+          </m:dPr>
+          <m:e>
+            <m:r>
+              <w:rPr>
+                <w:rFonts w:ascii="Cambria Math" w:hAnsi="Cambria Math"/>
+                <w:sz w:val="24"/>
+                <w:szCs w:val="24"/>
+                <w:lang w:val="ro-RO"/>
+              </w:rPr>
+              <m:t>z</m:t>
+            </m:r>
+          </m:e>
+        </m:d>
+        <m:r>
+          <w:rPr>
+            <w:rFonts w:ascii="Cambria Math" w:hAnsi="Cambria Math"/>
+            <w:sz w:val="24"/>
+            <w:szCs w:val="24"/>
+            <w:lang w:val="ro-RO"/>
+          </w:rPr>
+          <m:t xml:space="preserve">= </m:t>
+        </m:r>
+        <m:f>
+          <m:fPr>
+            <m:ctrlPr>
+              <w:rPr>
+                <w:rFonts w:ascii="Cambria Math" w:hAnsi="Cambria Math"/>
+                <w:i/>
+                <w:sz w:val="24"/>
+                <w:szCs w:val="24"/>
+                <w:lang w:val="ro-RO"/>
+              </w:rPr>
+            </m:ctrlPr>
+          </m:fPr>
+          <m:num>
+            <m:r>
+              <w:rPr>
+                <w:rFonts w:ascii="Cambria Math" w:hAnsi="Cambria Math"/>
+                <w:sz w:val="24"/>
+                <w:szCs w:val="24"/>
+                <w:lang w:val="ro-RO"/>
+              </w:rPr>
+              <m:t>1</m:t>
+            </m:r>
+          </m:num>
+          <m:den>
+            <m:sSup>
+              <m:sSupPr>
+                <m:ctrlPr>
+                  <w:rPr>
+                    <w:rFonts w:ascii="Cambria Math" w:hAnsi="Cambria Math"/>
+                    <w:i/>
+                    <w:sz w:val="24"/>
+                    <w:szCs w:val="24"/>
+                    <w:lang w:val="ro-RO"/>
+                  </w:rPr>
+                </m:ctrlPr>
+              </m:sSupPr>
+              <m:e>
+                <m:r>
+                  <w:rPr>
+                    <w:rFonts w:ascii="Cambria Math" w:hAnsi="Cambria Math"/>
+                    <w:sz w:val="24"/>
+                    <w:szCs w:val="24"/>
+                    <w:lang w:val="ro-RO"/>
+                  </w:rPr>
+                  <m:t>(1+e)</m:t>
+                </m:r>
+              </m:e>
+              <m:sup>
+                <m:r>
+                  <w:rPr>
+                    <w:rFonts w:ascii="Cambria Math" w:hAnsi="Cambria Math"/>
+                    <w:sz w:val="24"/>
+                    <w:szCs w:val="24"/>
+                    <w:lang w:val="ro-RO"/>
+                  </w:rPr>
+                  <m:t>-z</m:t>
+                </m:r>
+              </m:sup>
+            </m:sSup>
+          </m:den>
+        </m:f>
+      </m:oMath>
+      <w:r>
+        <w:rPr>
+          <w:rFonts w:ascii="Times New Roman" w:eastAsiaTheme="minorEastAsia" w:hAnsi="Times New Roman" w:cs="Times New Roman"/>
+          <w:sz w:val="24"/>
+          <w:szCs w:val="24"/>
+          <w:lang w:val="ro-RO"/>
+        </w:rPr>
+        <w:t xml:space="preserve">  and the tanh function</w:t>
+      </w:r>
+      <w:proofErr w:type="gramStart"/>
+      <w:r>
+        <w:rPr>
+          <w:rFonts w:ascii="Times New Roman" w:eastAsiaTheme="minorEastAsia" w:hAnsi="Times New Roman" w:cs="Times New Roman"/>
+          <w:sz w:val="24"/>
+          <w:szCs w:val="24"/>
+          <w:lang w:val="ro-RO"/>
+        </w:rPr>
+        <w:t xml:space="preserve">: </w:t>
+      </w:r>
+      <w:proofErr w:type="gramEnd"/>
+      <m:oMath>
+        <m:r>
+          <w:rPr>
+            <w:rFonts w:ascii="Cambria Math" w:hAnsi="Cambria Math"/>
+            <w:sz w:val="24"/>
+            <w:szCs w:val="24"/>
+            <w:lang w:val="ro-RO"/>
+          </w:rPr>
+          <m:t>ϕ</m:t>
+        </m:r>
+        <m:d>
+          <m:dPr>
+            <m:ctrlPr>
+              <w:rPr>
+                <w:rFonts w:ascii="Cambria Math" w:hAnsi="Cambria Math"/>
+                <w:i/>
+                <w:sz w:val="24"/>
+                <w:szCs w:val="24"/>
+                <w:lang w:val="ro-RO"/>
+              </w:rPr>
+            </m:ctrlPr>
+          </m:dPr>
+          <m:e>
+            <m:r>
+              <w:rPr>
+                <w:rFonts w:ascii="Cambria Math" w:hAnsi="Cambria Math"/>
+                <w:sz w:val="24"/>
+                <w:szCs w:val="24"/>
+                <w:lang w:val="ro-RO"/>
+              </w:rPr>
+              <m:t>z</m:t>
+            </m:r>
+          </m:e>
+        </m:d>
+        <m:r>
+          <w:rPr>
+            <w:rFonts w:ascii="Cambria Math" w:hAnsi="Cambria Math"/>
+            <w:sz w:val="24"/>
+            <w:szCs w:val="24"/>
+            <w:lang w:val="ro-RO"/>
+          </w:rPr>
+          <m:t xml:space="preserve">= </m:t>
+        </m:r>
+        <m:f>
+          <m:fPr>
+            <m:ctrlPr>
+              <w:rPr>
+                <w:rFonts w:ascii="Cambria Math" w:hAnsi="Cambria Math"/>
+                <w:i/>
+                <w:sz w:val="24"/>
+                <w:szCs w:val="24"/>
+                <w:lang w:val="ro-RO"/>
+              </w:rPr>
+            </m:ctrlPr>
+          </m:fPr>
+          <m:num>
+            <m:sSup>
+              <m:sSupPr>
+                <m:ctrlPr>
+                  <w:rPr>
+                    <w:rFonts w:ascii="Cambria Math" w:hAnsi="Cambria Math"/>
+                    <w:i/>
+                    <w:sz w:val="24"/>
+                    <w:szCs w:val="24"/>
+                    <w:lang w:val="ro-RO"/>
+                  </w:rPr>
+                </m:ctrlPr>
+              </m:sSupPr>
+              <m:e>
+                <m:r>
+                  <w:rPr>
+                    <w:rFonts w:ascii="Cambria Math" w:hAnsi="Cambria Math"/>
+                    <w:sz w:val="24"/>
+                    <w:szCs w:val="24"/>
+                    <w:lang w:val="ro-RO"/>
+                  </w:rPr>
+                  <m:t>e</m:t>
+                </m:r>
+              </m:e>
+              <m:sup>
+                <m:r>
+                  <w:rPr>
+                    <w:rFonts w:ascii="Cambria Math" w:hAnsi="Cambria Math"/>
+                    <w:sz w:val="24"/>
+                    <w:szCs w:val="24"/>
+                    <w:lang w:val="ro-RO"/>
+                  </w:rPr>
+                  <m:t>z</m:t>
+                </m:r>
+              </m:sup>
+            </m:sSup>
+            <m:r>
+              <w:rPr>
+                <w:rFonts w:ascii="Cambria Math" w:hAnsi="Cambria Math"/>
+                <w:sz w:val="24"/>
+                <w:szCs w:val="24"/>
+                <w:lang w:val="ro-RO"/>
+              </w:rPr>
+              <m:t>-</m:t>
+            </m:r>
+            <m:sSup>
+              <m:sSupPr>
+                <m:ctrlPr>
+                  <w:rPr>
+                    <w:rFonts w:ascii="Cambria Math" w:hAnsi="Cambria Math"/>
+                    <w:i/>
+                    <w:sz w:val="24"/>
+                    <w:szCs w:val="24"/>
+                    <w:lang w:val="ro-RO"/>
+                  </w:rPr>
+                </m:ctrlPr>
+              </m:sSupPr>
+              <m:e>
+                <m:r>
+                  <w:rPr>
+                    <w:rFonts w:ascii="Cambria Math" w:hAnsi="Cambria Math"/>
+                    <w:sz w:val="24"/>
+                    <w:szCs w:val="24"/>
+                    <w:lang w:val="ro-RO"/>
+                  </w:rPr>
+                  <m:t>e</m:t>
+                </m:r>
+              </m:e>
+              <m:sup>
+                <m:r>
+                  <w:rPr>
+                    <w:rFonts w:ascii="Cambria Math" w:hAnsi="Cambria Math"/>
+                    <w:sz w:val="24"/>
+                    <w:szCs w:val="24"/>
+                    <w:lang w:val="ro-RO"/>
+                  </w:rPr>
+                  <m:t>-z</m:t>
+                </m:r>
+              </m:sup>
+            </m:sSup>
+          </m:num>
+          <m:den>
+            <m:sSup>
+              <m:sSupPr>
+                <m:ctrlPr>
+                  <w:rPr>
+                    <w:rFonts w:ascii="Cambria Math" w:hAnsi="Cambria Math"/>
+                    <w:i/>
+                    <w:sz w:val="24"/>
+                    <w:szCs w:val="24"/>
+                    <w:lang w:val="ro-RO"/>
+                  </w:rPr>
+                </m:ctrlPr>
+              </m:sSupPr>
+              <m:e>
+                <m:r>
+                  <w:rPr>
+                    <w:rFonts w:ascii="Cambria Math" w:hAnsi="Cambria Math"/>
+                    <w:sz w:val="24"/>
+                    <w:szCs w:val="24"/>
+                    <w:lang w:val="ro-RO"/>
+                  </w:rPr>
+                  <m:t>e</m:t>
+                </m:r>
+              </m:e>
+              <m:sup>
+                <m:r>
+                  <w:rPr>
+                    <w:rFonts w:ascii="Cambria Math" w:hAnsi="Cambria Math"/>
+                    <w:sz w:val="24"/>
+                    <w:szCs w:val="24"/>
+                    <w:lang w:val="ro-RO"/>
+                  </w:rPr>
+                  <m:t>z</m:t>
+                </m:r>
+              </m:sup>
+            </m:sSup>
+            <m:r>
+              <w:rPr>
+                <w:rFonts w:ascii="Cambria Math" w:hAnsi="Cambria Math"/>
+                <w:sz w:val="24"/>
+                <w:szCs w:val="24"/>
+                <w:lang w:val="ro-RO"/>
+              </w:rPr>
+              <m:t>+</m:t>
+            </m:r>
+            <m:sSup>
+              <m:sSupPr>
+                <m:ctrlPr>
+                  <w:rPr>
+                    <w:rFonts w:ascii="Cambria Math" w:hAnsi="Cambria Math"/>
+                    <w:i/>
+                    <w:sz w:val="24"/>
+                    <w:szCs w:val="24"/>
+                    <w:lang w:val="ro-RO"/>
+                  </w:rPr>
+                </m:ctrlPr>
+              </m:sSupPr>
+              <m:e>
+                <m:r>
+                  <w:rPr>
+                    <w:rFonts w:ascii="Cambria Math" w:hAnsi="Cambria Math"/>
+                    <w:sz w:val="24"/>
+                    <w:szCs w:val="24"/>
+                    <w:lang w:val="ro-RO"/>
+                  </w:rPr>
+                  <m:t>e</m:t>
+                </m:r>
+              </m:e>
+              <m:sup>
+                <m:r>
+                  <w:rPr>
+                    <w:rFonts w:ascii="Cambria Math" w:hAnsi="Cambria Math"/>
+                    <w:sz w:val="24"/>
+                    <w:szCs w:val="24"/>
+                    <w:lang w:val="ro-RO"/>
+                  </w:rPr>
+                  <m:t>-z</m:t>
+                </m:r>
+              </m:sup>
+            </m:sSup>
+          </m:den>
+        </m:f>
+      </m:oMath>
+      <w:r>
+        <w:rPr>
+          <w:rFonts w:ascii="Times New Roman" w:eastAsiaTheme="minorEastAsia" w:hAnsi="Times New Roman" w:cs="Times New Roman"/>
+          <w:sz w:val="24"/>
+          <w:szCs w:val="24"/>
+          <w:lang w:val="ro-RO"/>
+        </w:rPr>
+        <w:t xml:space="preserve">. These are especially used for feedforward neural networks, but they have been applied to recurrent neural networks too. Another possible activation function is the rectified linear unit (ReLU) </w:t>
+      </w:r>
+      <m:oMath>
+        <m:sSub>
+          <m:sSubPr>
+            <m:ctrlPr>
+              <w:rPr>
+                <w:rFonts w:ascii="Cambria Math" w:hAnsi="Cambria Math"/>
+                <w:i/>
+                <w:sz w:val="24"/>
+                <w:szCs w:val="24"/>
+                <w:lang w:val="ro-RO"/>
+              </w:rPr>
+            </m:ctrlPr>
+          </m:sSubPr>
+          <m:e>
+            <m:r>
+              <w:rPr>
+                <w:rFonts w:ascii="Cambria Math" w:hAnsi="Cambria Math"/>
+                <w:sz w:val="24"/>
+                <w:szCs w:val="24"/>
+                <w:lang w:val="ro-RO"/>
+              </w:rPr>
+              <m:t>l</m:t>
+            </m:r>
+          </m:e>
+          <m:sub>
+            <m:r>
+              <w:rPr>
+                <w:rFonts w:ascii="Cambria Math" w:hAnsi="Cambria Math"/>
+                <w:sz w:val="24"/>
+                <w:szCs w:val="24"/>
+                <w:lang w:val="ro-RO"/>
+              </w:rPr>
+              <m:t>j</m:t>
+            </m:r>
+          </m:sub>
+        </m:sSub>
+        <m:d>
+          <m:dPr>
+            <m:ctrlPr>
+              <w:rPr>
+                <w:rFonts w:ascii="Cambria Math" w:hAnsi="Cambria Math"/>
+                <w:i/>
+                <w:sz w:val="24"/>
+                <w:szCs w:val="24"/>
+                <w:lang w:val="ro-RO"/>
+              </w:rPr>
+            </m:ctrlPr>
+          </m:dPr>
+          <m:e>
+            <m:r>
+              <w:rPr>
+                <w:rFonts w:ascii="Cambria Math" w:hAnsi="Cambria Math"/>
+                <w:sz w:val="24"/>
+                <w:szCs w:val="24"/>
+                <w:lang w:val="ro-RO"/>
+              </w:rPr>
+              <m:t>z</m:t>
+            </m:r>
+          </m:e>
+        </m:d>
+        <m:r>
+          <w:rPr>
+            <w:rFonts w:ascii="Cambria Math" w:hAnsi="Cambria Math"/>
+            <w:sz w:val="24"/>
+            <w:szCs w:val="24"/>
+            <w:lang w:val="ro-RO"/>
+          </w:rPr>
+          <m:t>=</m:t>
+        </m:r>
+        <m:func>
+          <m:funcPr>
+            <m:ctrlPr>
+              <w:rPr>
+                <w:rFonts w:ascii="Cambria Math" w:hAnsi="Cambria Math"/>
+                <w:sz w:val="24"/>
+                <w:szCs w:val="24"/>
+                <w:lang w:val="ro-RO"/>
+              </w:rPr>
+            </m:ctrlPr>
+          </m:funcPr>
+          <m:fName>
+            <m:r>
+              <m:rPr>
+                <m:sty m:val="p"/>
+              </m:rPr>
+              <w:rPr>
+                <w:rFonts w:ascii="Cambria Math" w:hAnsi="Cambria Math"/>
+                <w:sz w:val="24"/>
+                <w:szCs w:val="24"/>
+                <w:lang w:val="ro-RO"/>
+              </w:rPr>
+              <m:t>max</m:t>
+            </m:r>
+          </m:fName>
+          <m:e>
+            <m:d>
+              <m:dPr>
+                <m:ctrlPr>
+                  <w:rPr>
+                    <w:rFonts w:ascii="Cambria Math" w:hAnsi="Cambria Math"/>
+                    <w:i/>
+                    <w:sz w:val="24"/>
+                    <w:szCs w:val="24"/>
+                    <w:lang w:val="ro-RO"/>
+                  </w:rPr>
+                </m:ctrlPr>
+              </m:dPr>
+              <m:e>
+                <m:r>
+                  <w:rPr>
+                    <w:rFonts w:ascii="Cambria Math" w:hAnsi="Cambria Math"/>
+                    <w:sz w:val="24"/>
+                    <w:szCs w:val="24"/>
+                    <w:lang w:val="ro-RO"/>
+                  </w:rPr>
+                  <m:t>0,z</m:t>
+                </m:r>
+              </m:e>
+            </m:d>
+          </m:e>
+        </m:func>
+        <m:r>
+          <w:rPr>
+            <w:rFonts w:ascii="Cambria Math" w:hAnsi="Cambria Math"/>
+            <w:sz w:val="24"/>
+            <w:szCs w:val="24"/>
+            <w:lang w:val="ro-RO"/>
+          </w:rPr>
+          <m:t xml:space="preserve">, </m:t>
+        </m:r>
+      </m:oMath>
+      <w:r>
+        <w:rPr>
+          <w:rFonts w:ascii="Times New Roman" w:eastAsiaTheme="minorEastAsia" w:hAnsi="Times New Roman" w:cs="Times New Roman"/>
+          <w:sz w:val="24"/>
+          <w:szCs w:val="24"/>
+          <w:lang w:val="ro-RO"/>
+        </w:rPr>
+        <w:t>which is mostly used for deep neural networks and for the task of image detection.</w:t>
+      </w:r>
+    </w:p>
+    <w:p>
+      <w:pPr>
+        <w:spacing w:after="0"/>
+        <w:ind w:firstLine="720"/>
+        <w:jc w:val="both"/>
+        <w:rPr>
+          <w:rFonts w:ascii="Times New Roman" w:hAnsi="Times New Roman" w:cs="Times New Roman"/>
+          <w:sz w:val="24"/>
+          <w:szCs w:val="24"/>
+          <w:lang w:val="ro-RO"/>
+        </w:rPr>
+      </w:pPr>
+    </w:p>
+    <w:p>
+      <w:pPr>
+        <w:spacing w:after="0"/>
+        <w:ind w:firstLine="720"/>
+        <w:jc w:val="both"/>
+        <w:rPr>
+          <w:rFonts w:ascii="Times New Roman" w:eastAsiaTheme="minorEastAsia" w:hAnsi="Times New Roman" w:cs="Times New Roman"/>
+          <w:sz w:val="24"/>
+          <w:szCs w:val="24"/>
+          <w:lang w:val="ro-RO"/>
+        </w:rPr>
+      </w:pPr>
+      <w:r>
+        <w:rPr>
+          <w:rFonts w:ascii="Times New Roman" w:hAnsi="Times New Roman" w:cs="Times New Roman"/>
+          <w:sz w:val="24"/>
+          <w:szCs w:val="24"/>
+          <w:lang w:val="ro-RO"/>
+        </w:rPr>
         <w:t xml:space="preserve">The classic neural network is capable of approximating a non-linear function. </w:t>
       </w:r>
       <w:r>
@@ -1676,7 +2764,25 @@
           <w:szCs w:val="24"/>
           <w:lang w:val="ro-RO"/>
         </w:rPr>
-        <w:t>These networks learn using error propagation. The values calculated by the nodes is sent to the output nodes which compare them with the expected results. Each output node then returns an error. The purpose is to minimize this error. The simplest method is to distribute the error from one output node to all the other nodes connected with it , proportionally with the nodes’ weights, till the input nodes and each edge will update its weight and a new error will be calculated.</w:t>
+        <w:t>These networks learn using error propagation. The v</w:t>
+      </w:r>
+      <w:r>
+        <w:rPr>
+          <w:rFonts w:ascii="Times New Roman" w:eastAsiaTheme="minorEastAsia" w:hAnsi="Times New Roman" w:cs="Times New Roman"/>
+          <w:sz w:val="24"/>
+          <w:szCs w:val="24"/>
+          <w:lang w:val="ro-RO"/>
+        </w:rPr>
+        <w:t>alues calculated by the nodes are</w:t>
+      </w:r>
+      <w:r>
+        <w:rPr>
+          <w:rFonts w:ascii="Times New Roman" w:eastAsiaTheme="minorEastAsia" w:hAnsi="Times New Roman" w:cs="Times New Roman"/>
+          <w:sz w:val="24"/>
+          <w:szCs w:val="24"/>
+          <w:lang w:val="ro-RO"/>
+        </w:rPr>
+        <w:t xml:space="preserve"> sent to the output nodes which compare them with the expected results. Each output node then returns an error. The purpose is to minimize this error. The simplest method is to distribute the error from one output node to all the other nodes connected with it , proportionally with the nodes’ weights, till the input nodes and each edge will update its weight and a new error will be calculated.</w:t>
       </w:r>
     </w:p>
     <w:p>
@@ -1736,7 +2842,7 @@
           <w:tab w:val="left" w:pos="540"/>
         </w:tabs>
         <w:spacing w:after="0"/>
-        <w:ind w:firstLine="180"/>
+        <w:ind w:firstLine="720"/>
         <w:jc w:val="both"/>
         <w:rPr>
           <w:rFonts w:ascii="Times New Roman" w:eastAsiaTheme="minorEastAsia" w:hAnsi="Times New Roman" w:cs="Times New Roman"/>
@@ -1892,7 +2998,7 @@
           <w:szCs w:val="24"/>
           <w:lang w:val="en-US"/>
         </w:rPr>
-        <w:t xml:space="preserve">2.1. </w:t>
+        <w:t>2.</w:t>
       </w:r>
       <w:r>
         <w:rPr>
@@ -1901,7 +3007,7 @@
           <w:szCs w:val="24"/>
           <w:lang w:val="en-US"/>
         </w:rPr>
-        <w:t>[6]</w:t>
+        <w:t>2.</w:t>
       </w:r>
       <w:r>
         <w:rPr>
@@ -1910,7 +3016,43 @@
           <w:szCs w:val="24"/>
           <w:lang w:val="en-US"/>
         </w:rPr>
-        <w:t xml:space="preserve"> Moreover, RNNs are able to handle variable-length input, making them suitable candidates for time series predictions.</w:t>
+        <w:t xml:space="preserve">1. </w:t>
+      </w:r>
+      <w:r>
+        <w:rPr>
+          <w:rFonts w:ascii="Times New Roman" w:eastAsiaTheme="minorEastAsia" w:hAnsi="Times New Roman" w:cs="Times New Roman"/>
+          <w:sz w:val="24"/>
+          <w:szCs w:val="24"/>
+          <w:lang w:val="en-US"/>
+        </w:rPr>
+        <w:t>[7]</w:t>
+      </w:r>
+      <w:r>
+        <w:rPr>
+          <w:rFonts w:ascii="Times New Roman" w:eastAsiaTheme="minorEastAsia" w:hAnsi="Times New Roman" w:cs="Times New Roman"/>
+          <w:sz w:val="24"/>
+          <w:szCs w:val="24"/>
+          <w:lang w:val="en-US"/>
+        </w:rPr>
+        <w:t xml:space="preserve"> Moreover, RNNs are able to handle variable-length input, making them suitable candidates for </w:t>
+      </w:r>
+      <w:r>
+        <w:rPr>
+          <w:rFonts w:ascii="Times New Roman" w:eastAsiaTheme="minorEastAsia" w:hAnsi="Times New Roman" w:cs="Times New Roman"/>
+          <w:sz w:val="24"/>
+          <w:szCs w:val="24"/>
+          <w:lang w:val="en-US"/>
+        </w:rPr>
+        <w:t>processing sequences like texts</w:t>
+      </w:r>
+      <w:r>
+        <w:rPr>
+          <w:rFonts w:ascii="Times New Roman" w:eastAsiaTheme="minorEastAsia" w:hAnsi="Times New Roman" w:cs="Times New Roman"/>
+          <w:sz w:val="24"/>
+          <w:szCs w:val="24"/>
+          <w:lang w:val="en-US"/>
+        </w:rPr>
+        <w:t>.</w:t>
       </w:r>
     </w:p>
     <w:p>
@@ -1933,9 +3075,8 @@
           <w:noProof/>
           <w:lang w:eastAsia="en-GB"/>
         </w:rPr>
-        <w:lastRenderedPageBreak/>
         <w:drawing>
-          <wp:inline distT="0" distB="0" distL="0" distR="0" wp14:anchorId="27ADB2E9" wp14:editId="4DB54F2A">
+          <wp:inline distT="0" distB="0" distL="0" distR="0" wp14:anchorId="2F12FC0F" wp14:editId="065C95EF">
             <wp:extent cx="2390775" cy="1775262"/>
             <wp:effectExtent l="0" t="0" r="0" b="0"/>
             <wp:docPr id="6" name="Picture 6"/>
@@ -2007,7 +3148,25 @@
           <w:i/>
           <w:lang w:val="en-US"/>
         </w:rPr>
-        <w:t>Figure 2.1.</w:t>
+        <w:t>Figure 2</w:t>
+      </w:r>
+      <w:r>
+        <w:rPr>
+          <w:rFonts w:ascii="Times New Roman" w:hAnsi="Times New Roman" w:cs="Times New Roman"/>
+          <w:b/>
+          <w:i/>
+          <w:lang w:val="en-US"/>
+        </w:rPr>
+        <w:t>.2</w:t>
+      </w:r>
+      <w:r>
+        <w:rPr>
+          <w:rFonts w:ascii="Times New Roman" w:hAnsi="Times New Roman" w:cs="Times New Roman"/>
+          <w:b/>
+          <w:i/>
+          <w:lang w:val="en-US"/>
+        </w:rPr>
+        <w:t>.1.</w:t>
       </w:r>
       <w:proofErr w:type="gramEnd"/>
       <w:r>
@@ -2042,7 +3201,7 @@
           <w:tab w:val="left" w:pos="540"/>
         </w:tabs>
         <w:spacing w:after="0"/>
-        <w:ind w:firstLine="180"/>
+        <w:ind w:firstLine="720"/>
         <w:jc w:val="both"/>
         <w:rPr>
           <w:rFonts w:ascii="Times New Roman" w:hAnsi="Times New Roman" w:cs="Times New Roman"/>
@@ -2058,7 +3217,25 @@
           <w:szCs w:val="24"/>
           <w:lang w:val="en-US"/>
         </w:rPr>
-        <w:t xml:space="preserve">The training for a RNN can be difficult. The main problems that can appear are vanishing and exploding gradients which can occur during error propagation. Which of these two events may occur depends on the weight of the edges and on the activation function. For example, if the activation function is a sigmoid one, the values risk to get too close to 0 and the network won’t learn. In this case, we deal with vanishing gradient. If he activation function is a </w:t>
+        <w:t xml:space="preserve">The training for a RNN can be difficult. The main problems that can appear are vanishing and exploding gradients which can occur during error propagation. Which of these two events may occur depends on the weight of the edges and on the activation function. For example, if the activation function is a sigmoid one, the values risk to get too close to 0 and the network won’t learn. In this case, we deal with vanishing gradient. If </w:t>
+      </w:r>
+      <w:r>
+        <w:rPr>
+          <w:rFonts w:ascii="Times New Roman" w:hAnsi="Times New Roman" w:cs="Times New Roman"/>
+          <w:sz w:val="24"/>
+          <w:szCs w:val="24"/>
+          <w:lang w:val="en-US"/>
+        </w:rPr>
+        <w:t>t</w:t>
+      </w:r>
+      <w:r>
+        <w:rPr>
+          <w:rFonts w:ascii="Times New Roman" w:hAnsi="Times New Roman" w:cs="Times New Roman"/>
+          <w:sz w:val="24"/>
+          <w:szCs w:val="24"/>
+          <w:lang w:val="en-US"/>
+        </w:rPr>
+        <w:t xml:space="preserve">he activation function is a </w:t>
       </w:r>
       <w:proofErr w:type="spellStart"/>
       <w:r>
@@ -2147,7 +3324,7 @@
     <w:p>
       <w:pPr>
         <w:spacing w:after="0"/>
-        <w:ind w:firstLine="180"/>
+        <w:ind w:firstLine="720"/>
         <w:jc w:val="both"/>
         <w:rPr>
           <w:rFonts w:ascii="Times New Roman" w:eastAsiaTheme="minorEastAsia" w:hAnsi="Times New Roman" w:cs="Times New Roman"/>
@@ -2200,7 +3377,7 @@
     <w:p>
       <w:pPr>
         <w:spacing w:after="0"/>
-        <w:ind w:firstLine="180"/>
+        <w:ind w:firstLine="720"/>
         <w:jc w:val="both"/>
         <w:rPr>
           <w:rFonts w:ascii="Times New Roman" w:eastAsiaTheme="minorEastAsia" w:hAnsi="Times New Roman" w:cs="Times New Roman"/>
@@ -2215,6 +3392,7 @@
           <w:szCs w:val="24"/>
           <w:lang w:val="ro-RO"/>
         </w:rPr>
+        <w:lastRenderedPageBreak/>
         <w:t xml:space="preserve">The gating system consists of 3 gates: the input, forget and output gates. The input gate, </w:t>
       </w:r>
       <m:oMath>
@@ -2490,20 +3668,24 @@
           <w:sz w:val="24"/>
           <w:szCs w:val="24"/>
         </w:rPr>
-        <w:t>, which decides how much of the information should be passed to the next units. This process can be viewed in the next equations:</w:t>
-      </w:r>
-    </w:p>
-    <w:p>
-      <w:pPr>
-        <w:spacing w:after="0"/>
-        <w:ind w:firstLine="180"/>
-        <w:jc w:val="both"/>
+        <w:t>, which decides how much of the information should be passed to the next units. This process can be viewed in the next equations</w:t>
+      </w:r>
+      <w:r>
         <w:rPr>
           <w:rFonts w:ascii="Times New Roman" w:eastAsiaTheme="minorEastAsia" w:hAnsi="Times New Roman" w:cs="Times New Roman"/>
           <w:sz w:val="24"/>
           <w:szCs w:val="24"/>
         </w:rPr>
-      </w:pPr>
+        <w:t xml:space="preserve"> [7]</w:t>
+      </w:r>
+      <w:r>
+        <w:rPr>
+          <w:rFonts w:ascii="Times New Roman" w:eastAsiaTheme="minorEastAsia" w:hAnsi="Times New Roman" w:cs="Times New Roman"/>
+          <w:sz w:val="24"/>
+          <w:szCs w:val="24"/>
+        </w:rPr>
+        <w:t>:</w:t>
+      </w:r>
     </w:p>
     <w:p>
       <w:pPr>
@@ -3967,16 +5149,434 @@
     </w:p>
     <w:p>
       <w:pPr>
-        <w:pStyle w:val="Subtitle"/>
-        <w:rPr>
-          <w:sz w:val="24"/>
-        </w:rPr>
-      </w:pPr>
-      <w:r>
-        <w:rPr>
-          <w:sz w:val="24"/>
-        </w:rPr>
-        <w:t>2.2.3 Gated Recurrent Neural Networks</w:t>
+        <w:spacing w:after="0"/>
+        <w:ind w:firstLine="720"/>
+        <w:jc w:val="both"/>
+        <w:rPr>
+          <w:rFonts w:ascii="Times New Roman" w:eastAsiaTheme="minorEastAsia" w:hAnsi="Times New Roman" w:cs="Times New Roman"/>
+          <w:sz w:val="24"/>
+          <w:szCs w:val="24"/>
+          <w:lang w:val="ro-RO"/>
+        </w:rPr>
+      </w:pPr>
+      <w:r>
+        <w:rPr>
+          <w:rFonts w:ascii="Times New Roman" w:eastAsiaTheme="minorEastAsia" w:hAnsi="Times New Roman" w:cs="Times New Roman"/>
+          <w:sz w:val="24"/>
+          <w:szCs w:val="24"/>
+          <w:lang w:val="ro-RO"/>
+        </w:rPr>
+        <w:t>Firstly, the hidden state computed by the previous nodes,</w:t>
+      </w:r>
+      <m:oMath>
+        <m:r>
+          <w:rPr>
+            <w:rFonts w:ascii="Cambria Math" w:eastAsiaTheme="minorEastAsia" w:hAnsi="Cambria Math" w:cs="Times New Roman"/>
+            <w:sz w:val="24"/>
+            <w:szCs w:val="24"/>
+            <w:lang w:val="ro-RO"/>
+          </w:rPr>
+          <m:t xml:space="preserve"> </m:t>
+        </m:r>
+        <m:sSup>
+          <m:sSupPr>
+            <m:ctrlPr>
+              <w:rPr>
+                <w:rFonts w:ascii="Cambria Math" w:eastAsiaTheme="minorEastAsia" w:hAnsi="Cambria Math" w:cs="Times New Roman"/>
+                <w:i/>
+                <w:sz w:val="24"/>
+                <w:szCs w:val="24"/>
+                <w:lang w:val="ro-RO"/>
+              </w:rPr>
+            </m:ctrlPr>
+          </m:sSupPr>
+          <m:e>
+            <m:r>
+              <w:rPr>
+                <w:rFonts w:ascii="Cambria Math" w:eastAsiaTheme="minorEastAsia" w:hAnsi="Cambria Math" w:cs="Times New Roman"/>
+                <w:sz w:val="24"/>
+                <w:szCs w:val="24"/>
+                <w:lang w:val="ro-RO"/>
+              </w:rPr>
+              <m:t>h</m:t>
+            </m:r>
+          </m:e>
+          <m:sup>
+            <m:r>
+              <w:rPr>
+                <w:rFonts w:ascii="Cambria Math" w:eastAsiaTheme="minorEastAsia" w:hAnsi="Cambria Math" w:cs="Times New Roman"/>
+                <w:sz w:val="24"/>
+                <w:szCs w:val="24"/>
+                <w:lang w:val="ro-RO"/>
+              </w:rPr>
+              <m:t>t-1</m:t>
+            </m:r>
+          </m:sup>
+        </m:sSup>
+      </m:oMath>
+      <w:r>
+        <w:rPr>
+          <w:rFonts w:ascii="Times New Roman" w:eastAsiaTheme="minorEastAsia" w:hAnsi="Times New Roman" w:cs="Times New Roman"/>
+          <w:sz w:val="24"/>
+          <w:szCs w:val="24"/>
+          <w:lang w:val="ro-RO"/>
+        </w:rPr>
+        <w:t xml:space="preserve"> , is concatenated with the input </w:t>
+      </w:r>
+      <m:oMath>
+        <m:sSup>
+          <m:sSupPr>
+            <m:ctrlPr>
+              <w:rPr>
+                <w:rFonts w:ascii="Cambria Math" w:eastAsiaTheme="minorEastAsia" w:hAnsi="Cambria Math" w:cs="Times New Roman"/>
+                <w:i/>
+                <w:sz w:val="24"/>
+                <w:szCs w:val="24"/>
+                <w:lang w:val="ro-RO"/>
+              </w:rPr>
+            </m:ctrlPr>
+          </m:sSupPr>
+          <m:e>
+            <m:r>
+              <w:rPr>
+                <w:rFonts w:ascii="Cambria Math" w:eastAsiaTheme="minorEastAsia" w:hAnsi="Cambria Math" w:cs="Times New Roman"/>
+                <w:sz w:val="24"/>
+                <w:szCs w:val="24"/>
+                <w:lang w:val="ro-RO"/>
+              </w:rPr>
+              <m:t>x</m:t>
+            </m:r>
+          </m:e>
+          <m:sup>
+            <m:r>
+              <w:rPr>
+                <w:rFonts w:ascii="Cambria Math" w:eastAsiaTheme="minorEastAsia" w:hAnsi="Cambria Math" w:cs="Times New Roman"/>
+                <w:sz w:val="24"/>
+                <w:szCs w:val="24"/>
+                <w:lang w:val="ro-RO"/>
+              </w:rPr>
+              <m:t>t</m:t>
+            </m:r>
+          </m:sup>
+        </m:sSup>
+      </m:oMath>
+      <w:r>
+        <w:rPr>
+          <w:rFonts w:ascii="Times New Roman" w:eastAsiaTheme="minorEastAsia" w:hAnsi="Times New Roman" w:cs="Times New Roman"/>
+          <w:sz w:val="24"/>
+          <w:szCs w:val="24"/>
+          <w:lang w:val="ro-RO"/>
+        </w:rPr>
+        <w:t xml:space="preserve"> , then the result is passed through the forget gate, which uses a sigmod activation to ”</w:t>
+      </w:r>
+      <w:r>
+        <w:rPr>
+          <w:rFonts w:ascii="Times New Roman" w:eastAsiaTheme="minorEastAsia" w:hAnsi="Times New Roman" w:cs="Times New Roman"/>
+          <w:i/>
+          <w:sz w:val="24"/>
+          <w:szCs w:val="24"/>
+          <w:lang w:val="ro-RO"/>
+        </w:rPr>
+        <w:t>forget</w:t>
+      </w:r>
+      <w:r>
+        <w:rPr>
+          <w:rFonts w:ascii="Times New Roman" w:eastAsiaTheme="minorEastAsia" w:hAnsi="Times New Roman" w:cs="Times New Roman"/>
+          <w:sz w:val="24"/>
+          <w:szCs w:val="24"/>
+          <w:lang w:val="ro-RO"/>
+        </w:rPr>
+        <w:t>” information that’s irrelevant for the current task. Next, the values go throught he input gate which also sues a sigmoid activation. At the same time, the candidate value is composed using a tanh activ</w:t>
+      </w:r>
+      <w:r>
+        <w:rPr>
+          <w:rFonts w:ascii="Times New Roman" w:eastAsiaTheme="minorEastAsia" w:hAnsi="Times New Roman" w:cs="Times New Roman"/>
+          <w:sz w:val="24"/>
+          <w:szCs w:val="24"/>
+          <w:lang w:val="ro-RO"/>
+        </w:rPr>
+        <w:t xml:space="preserve">ation. The candidates are then concatenated with results from the input gate. The next step is computing the internal state </w:t>
+      </w:r>
+      <m:oMath>
+        <m:sSup>
+          <m:sSupPr>
+            <m:ctrlPr>
+              <w:rPr>
+                <w:rFonts w:ascii="Cambria Math" w:eastAsiaTheme="minorEastAsia" w:hAnsi="Cambria Math" w:cs="Times New Roman"/>
+                <w:i/>
+                <w:sz w:val="24"/>
+                <w:szCs w:val="24"/>
+                <w:lang w:val="ro-RO"/>
+              </w:rPr>
+            </m:ctrlPr>
+          </m:sSupPr>
+          <m:e>
+            <m:r>
+              <w:rPr>
+                <w:rFonts w:ascii="Cambria Math" w:eastAsiaTheme="minorEastAsia" w:hAnsi="Cambria Math" w:cs="Times New Roman"/>
+                <w:sz w:val="24"/>
+                <w:szCs w:val="24"/>
+                <w:lang w:val="ro-RO"/>
+              </w:rPr>
+              <m:t xml:space="preserve"> s</m:t>
+            </m:r>
+          </m:e>
+          <m:sup>
+            <m:r>
+              <w:rPr>
+                <w:rFonts w:ascii="Cambria Math" w:eastAsiaTheme="minorEastAsia" w:hAnsi="Cambria Math" w:cs="Times New Roman"/>
+                <w:sz w:val="24"/>
+                <w:szCs w:val="24"/>
+                <w:lang w:val="ro-RO"/>
+              </w:rPr>
+              <m:t>t</m:t>
+            </m:r>
+          </m:sup>
+        </m:sSup>
+      </m:oMath>
+      <w:r>
+        <w:rPr>
+          <w:rFonts w:ascii="Times New Roman" w:eastAsiaTheme="minorEastAsia" w:hAnsi="Times New Roman" w:cs="Times New Roman"/>
+          <w:sz w:val="24"/>
+          <w:szCs w:val="24"/>
+          <w:lang w:val="ro-RO"/>
+        </w:rPr>
+        <w:t xml:space="preserve"> and the hidden statte that will be forwared to the rest of the nodes </w:t>
+      </w:r>
+      <m:oMath>
+        <m:sSup>
+          <m:sSupPr>
+            <m:ctrlPr>
+              <w:rPr>
+                <w:rFonts w:ascii="Cambria Math" w:eastAsiaTheme="minorEastAsia" w:hAnsi="Cambria Math" w:cs="Times New Roman"/>
+                <w:i/>
+                <w:sz w:val="24"/>
+                <w:szCs w:val="24"/>
+                <w:lang w:val="ro-RO"/>
+              </w:rPr>
+            </m:ctrlPr>
+          </m:sSupPr>
+          <m:e>
+            <m:r>
+              <w:rPr>
+                <w:rFonts w:ascii="Cambria Math" w:eastAsiaTheme="minorEastAsia" w:hAnsi="Cambria Math" w:cs="Times New Roman"/>
+                <w:sz w:val="24"/>
+                <w:szCs w:val="24"/>
+                <w:lang w:val="ro-RO"/>
+              </w:rPr>
+              <m:t>h</m:t>
+            </m:r>
+          </m:e>
+          <m:sup>
+            <m:r>
+              <w:rPr>
+                <w:rFonts w:ascii="Cambria Math" w:eastAsiaTheme="minorEastAsia" w:hAnsi="Cambria Math" w:cs="Times New Roman"/>
+                <w:sz w:val="24"/>
+                <w:szCs w:val="24"/>
+                <w:lang w:val="ro-RO"/>
+              </w:rPr>
+              <m:t>t</m:t>
+            </m:r>
+          </m:sup>
+        </m:sSup>
+      </m:oMath>
+      <w:r>
+        <w:rPr>
+          <w:rFonts w:ascii="Times New Roman" w:eastAsiaTheme="minorEastAsia" w:hAnsi="Times New Roman" w:cs="Times New Roman"/>
+          <w:sz w:val="24"/>
+          <w:szCs w:val="24"/>
+          <w:lang w:val="ro-RO"/>
+        </w:rPr>
+        <w:t xml:space="preserve">. This last step is done by the output gate. The internal state is normalized using a sigmoid function then multiplied with the candidate values </w:t>
+      </w:r>
+      <m:oMath>
+        <m:sSup>
+          <m:sSupPr>
+            <m:ctrlPr>
+              <w:rPr>
+                <w:rFonts w:ascii="Cambria Math" w:eastAsiaTheme="minorEastAsia" w:hAnsi="Cambria Math" w:cs="Times New Roman"/>
+                <w:i/>
+                <w:sz w:val="24"/>
+                <w:szCs w:val="24"/>
+                <w:lang w:val="ro-RO"/>
+              </w:rPr>
+            </m:ctrlPr>
+          </m:sSupPr>
+          <m:e>
+            <m:r>
+              <w:rPr>
+                <w:rFonts w:ascii="Cambria Math" w:eastAsiaTheme="minorEastAsia" w:hAnsi="Cambria Math" w:cs="Times New Roman"/>
+                <w:sz w:val="24"/>
+                <w:szCs w:val="24"/>
+                <w:lang w:val="ro-RO"/>
+              </w:rPr>
+              <m:t>o</m:t>
+            </m:r>
+          </m:e>
+          <m:sup>
+            <m:r>
+              <w:rPr>
+                <w:rFonts w:ascii="Cambria Math" w:eastAsiaTheme="minorEastAsia" w:hAnsi="Cambria Math" w:cs="Times New Roman"/>
+                <w:sz w:val="24"/>
+                <w:szCs w:val="24"/>
+                <w:lang w:val="ro-RO"/>
+              </w:rPr>
+              <m:t>t</m:t>
+            </m:r>
+          </m:sup>
+        </m:sSup>
+      </m:oMath>
+      <w:r>
+        <w:rPr>
+          <w:rFonts w:ascii="Times New Roman" w:eastAsiaTheme="minorEastAsia" w:hAnsi="Times New Roman" w:cs="Times New Roman"/>
+          <w:sz w:val="24"/>
+          <w:szCs w:val="24"/>
+          <w:lang w:val="ro-RO"/>
+        </w:rPr>
+        <w:t xml:space="preserve">. The whole flow can be also seen in Figure 2.2.2, which presents the structure of a LSTM neural network with its gates and activations. </w:t>
+      </w:r>
+    </w:p>
+    <w:p>
+      <w:pPr>
+        <w:spacing w:after="0"/>
+        <w:jc w:val="center"/>
+        <w:rPr>
+          <w:rFonts w:ascii="Times New Roman" w:eastAsiaTheme="minorEastAsia" w:hAnsi="Times New Roman" w:cs="Times New Roman"/>
+          <w:sz w:val="24"/>
+          <w:szCs w:val="24"/>
+          <w:lang w:val="ro-RO"/>
+        </w:rPr>
+      </w:pPr>
+      <w:r>
+        <w:rPr>
+          <w:noProof/>
+          <w:sz w:val="24"/>
+          <w:szCs w:val="24"/>
+          <w:lang w:eastAsia="en-GB"/>
+        </w:rPr>
+        <w:drawing>
+          <wp:inline distT="0" distB="0" distL="0" distR="0" wp14:anchorId="313786E9" wp14:editId="3A3F7734">
+            <wp:extent cx="4682880" cy="1800225"/>
+            <wp:effectExtent l="0" t="0" r="3810" b="0"/>
+            <wp:docPr id="10" name="Picture 10"/>
+            <wp:cNvGraphicFramePr>
+              <a:graphicFrameLocks xmlns:a="http://schemas.openxmlformats.org/drawingml/2006/main" noChangeAspect="1"/>
+            </wp:cNvGraphicFramePr>
+            <a:graphic xmlns:a="http://schemas.openxmlformats.org/drawingml/2006/main">
+              <a:graphicData uri="http://schemas.openxmlformats.org/drawingml/2006/picture">
+                <pic:pic xmlns:pic="http://schemas.openxmlformats.org/drawingml/2006/picture">
+                  <pic:nvPicPr>
+                    <pic:cNvPr id="0" name="Picture 2"/>
+                    <pic:cNvPicPr>
+                      <a:picLocks noChangeAspect="1" noChangeArrowheads="1"/>
+                    </pic:cNvPicPr>
+                  </pic:nvPicPr>
+                  <pic:blipFill>
+                    <a:blip r:embed="rId10">
+                      <a:extLst>
+                        <a:ext uri="{28A0092B-C50C-407E-A947-70E740481C1C}">
+                          <a14:useLocalDpi xmlns:a14="http://schemas.microsoft.com/office/drawing/2010/main" val="0"/>
+                        </a:ext>
+                      </a:extLst>
+                    </a:blip>
+                    <a:srcRect/>
+                    <a:stretch>
+                      <a:fillRect/>
+                    </a:stretch>
+                  </pic:blipFill>
+                  <pic:spPr bwMode="auto">
+                    <a:xfrm>
+                      <a:off x="0" y="0"/>
+                      <a:ext cx="4708251" cy="1809978"/>
+                    </a:xfrm>
+                    <a:prstGeom prst="rect">
+                      <a:avLst/>
+                    </a:prstGeom>
+                    <a:noFill/>
+                    <a:ln>
+                      <a:noFill/>
+                    </a:ln>
+                  </pic:spPr>
+                </pic:pic>
+              </a:graphicData>
+            </a:graphic>
+          </wp:inline>
+        </w:drawing>
+      </w:r>
+    </w:p>
+    <w:p>
+      <w:pPr>
+        <w:spacing w:after="0"/>
+        <w:jc w:val="center"/>
+        <w:rPr>
+          <w:rFonts w:ascii="Times New Roman" w:eastAsiaTheme="minorEastAsia" w:hAnsi="Times New Roman" w:cs="Times New Roman"/>
+          <w:b/>
+          <w:i/>
+          <w:szCs w:val="24"/>
+          <w:lang w:val="ro-RO"/>
+        </w:rPr>
+      </w:pPr>
+      <w:r>
+        <w:rPr>
+          <w:rFonts w:ascii="Times New Roman" w:eastAsiaTheme="minorEastAsia" w:hAnsi="Times New Roman" w:cs="Times New Roman"/>
+          <w:b/>
+          <w:i/>
+          <w:szCs w:val="24"/>
+          <w:lang w:val="ro-RO"/>
+        </w:rPr>
+        <w:t>Figure 2.2.2. Structure of a LSTM neural network [7]</w:t>
+      </w:r>
+    </w:p>
+    <w:p>
+      <w:pPr>
+        <w:spacing w:after="0"/>
+        <w:rPr>
+          <w:rFonts w:ascii="Times New Roman" w:eastAsiaTheme="minorEastAsia" w:hAnsi="Times New Roman" w:cs="Times New Roman"/>
+          <w:b/>
+          <w:i/>
+          <w:szCs w:val="24"/>
+          <w:lang w:val="ro-RO"/>
+        </w:rPr>
+      </w:pPr>
+    </w:p>
+    <w:p>
+      <w:pPr>
+        <w:spacing w:after="0"/>
+        <w:ind w:firstLine="720"/>
+        <w:jc w:val="both"/>
+        <w:rPr>
+          <w:rFonts w:ascii="Times New Roman" w:eastAsiaTheme="minorEastAsia" w:hAnsi="Times New Roman" w:cs="Times New Roman"/>
+          <w:sz w:val="24"/>
+          <w:szCs w:val="24"/>
+          <w:lang w:val="ro-RO"/>
+        </w:rPr>
+      </w:pPr>
+      <w:r>
+        <w:rPr>
+          <w:rFonts w:ascii="Times New Roman" w:eastAsiaTheme="minorEastAsia" w:hAnsi="Times New Roman" w:cs="Times New Roman"/>
+          <w:sz w:val="24"/>
+          <w:szCs w:val="24"/>
+          <w:lang w:val="ro-RO"/>
+        </w:rPr>
+        <w:t xml:space="preserve">LSTM neural networks have been successfully applied in many differen domains and are currently the most popular recurrent neural networks, even if they were firstly proposed over 20 years ago. </w:t>
+      </w:r>
+      <w:r>
+        <w:rPr>
+          <w:rFonts w:ascii="Times New Roman" w:eastAsiaTheme="minorEastAsia" w:hAnsi="Times New Roman" w:cs="Times New Roman"/>
+          <w:sz w:val="24"/>
+          <w:szCs w:val="24"/>
+          <w:lang w:val="ro-RO"/>
+        </w:rPr>
+        <w:t xml:space="preserve">Some of the fields in which they have been used are: </w:t>
+      </w:r>
+      <w:r>
+        <w:rPr>
+          <w:rFonts w:ascii="Times New Roman" w:eastAsiaTheme="minorEastAsia" w:hAnsi="Times New Roman" w:cs="Times New Roman"/>
+          <w:sz w:val="24"/>
+          <w:szCs w:val="24"/>
+          <w:lang w:val="ro-RO"/>
+        </w:rPr>
+        <w:t xml:space="preserve">text classification, text generation, automated translation, image captioning or predictions. </w:t>
       </w:r>
     </w:p>
     <w:p>
@@ -3994,10 +5594,37 @@
     </w:p>
     <w:p>
       <w:pPr>
+        <w:pStyle w:val="Subtitle"/>
+        <w:rPr>
+          <w:sz w:val="24"/>
+        </w:rPr>
+      </w:pPr>
+      <w:r>
+        <w:rPr>
+          <w:sz w:val="24"/>
+        </w:rPr>
+        <w:t>2.2.3 Gated Recurrent Neural Networks</w:t>
+      </w:r>
+    </w:p>
+    <w:p>
+      <w:pPr>
         <w:spacing w:after="0"/>
         <w:ind w:firstLine="180"/>
         <w:jc w:val="both"/>
         <w:rPr>
+          <w:rFonts w:ascii="Times New Roman" w:eastAsiaTheme="minorEastAsia" w:hAnsi="Times New Roman" w:cs="Times New Roman"/>
+          <w:sz w:val="24"/>
+          <w:szCs w:val="24"/>
+          <w:lang w:val="ro-RO"/>
+        </w:rPr>
+      </w:pPr>
+    </w:p>
+    <w:p>
+      <w:pPr>
+        <w:spacing w:after="0"/>
+        <w:ind w:firstLine="720"/>
+        <w:jc w:val="both"/>
+        <w:rPr>
           <w:rFonts w:ascii="Times New Roman" w:hAnsi="Times New Roman" w:cs="Times New Roman"/>
           <w:sz w:val="24"/>
           <w:szCs w:val="24"/>
@@ -4011,8 +5638,10 @@
           <w:szCs w:val="24"/>
           <w:lang w:val="en-US"/>
         </w:rPr>
-        <w:t xml:space="preserve">The gated recurrent unit neural network is a type of recurrent neural networks proposed recently which use a gating system to solve the vanishing gradient problem similar to the </w:t>
-      </w:r>
+        <w:lastRenderedPageBreak/>
+        <w:t xml:space="preserve">The gated recurrent unit neural network is a type of recurrent neural networks proposed recently which use a gating system to solve the vanishing gradient problem similar to the LSTM. It was first proposed in 2014 by </w:t>
+      </w:r>
+      <w:proofErr w:type="spellStart"/>
       <w:r>
         <w:rPr>
           <w:rFonts w:ascii="Times New Roman" w:hAnsi="Times New Roman" w:cs="Times New Roman"/>
@@ -4020,10 +5649,9 @@
           <w:szCs w:val="24"/>
           <w:lang w:val="en-US"/>
         </w:rPr>
-        <w:lastRenderedPageBreak/>
-        <w:t xml:space="preserve">LSTM. It was first proposed in 2014 by </w:t>
-      </w:r>
-      <w:proofErr w:type="spellStart"/>
+        <w:t>Kyunghyun</w:t>
+      </w:r>
+      <w:proofErr w:type="spellEnd"/>
       <w:r>
         <w:rPr>
           <w:rFonts w:ascii="Times New Roman" w:hAnsi="Times New Roman" w:cs="Times New Roman"/>
@@ -4031,9 +5659,8 @@
           <w:szCs w:val="24"/>
           <w:lang w:val="en-US"/>
         </w:rPr>
-        <w:t>Kyunghyun</w:t>
-      </w:r>
-      <w:proofErr w:type="spellEnd"/>
+        <w:t xml:space="preserve"> Cho et al </w:t>
+      </w:r>
       <w:r>
         <w:rPr>
           <w:rFonts w:ascii="Times New Roman" w:hAnsi="Times New Roman" w:cs="Times New Roman"/>
@@ -4041,7 +5668,7 @@
           <w:szCs w:val="24"/>
           <w:lang w:val="en-US"/>
         </w:rPr>
-        <w:t xml:space="preserve"> Cho et al </w:t>
+        <w:t>[2]</w:t>
       </w:r>
       <w:r>
         <w:rPr>
@@ -4050,7 +5677,7 @@
           <w:szCs w:val="24"/>
           <w:lang w:val="en-US"/>
         </w:rPr>
-        <w:t>[2]</w:t>
+        <w:t xml:space="preserve"> as a simplified v</w:t>
       </w:r>
       <w:r>
         <w:rPr>
@@ -4059,13 +5686,22 @@
           <w:szCs w:val="24"/>
           <w:lang w:val="en-US"/>
         </w:rPr>
-        <w:t xml:space="preserve"> as a simplified version of the aforementioned RNN.</w:t>
+        <w:t>ersion of the aforementioned LSTM</w:t>
+      </w:r>
+      <w:r>
+        <w:rPr>
+          <w:rFonts w:ascii="Times New Roman" w:hAnsi="Times New Roman" w:cs="Times New Roman"/>
+          <w:sz w:val="24"/>
+          <w:szCs w:val="24"/>
+          <w:lang w:val="en-US"/>
+        </w:rPr>
+        <w:t>.</w:t>
       </w:r>
     </w:p>
     <w:p>
       <w:pPr>
         <w:spacing w:after="0"/>
-        <w:ind w:firstLine="180"/>
+        <w:ind w:firstLine="720"/>
         <w:jc w:val="both"/>
         <w:rPr>
           <w:rFonts w:ascii="Times New Roman" w:hAnsi="Times New Roman" w:cs="Times New Roman"/>
@@ -4074,14 +5710,45 @@
           <w:lang w:val="en-US"/>
         </w:rPr>
       </w:pPr>
-      <w:r>
+    </w:p>
+    <w:p>
+      <w:pPr>
+        <w:spacing w:after="0"/>
+        <w:ind w:firstLine="720"/>
+        <w:jc w:val="both"/>
         <w:rPr>
           <w:rFonts w:ascii="Times New Roman" w:hAnsi="Times New Roman" w:cs="Times New Roman"/>
           <w:sz w:val="24"/>
           <w:szCs w:val="24"/>
           <w:lang w:val="en-US"/>
         </w:rPr>
-        <w:t xml:space="preserve">The gating mechanism is composed by 2 gates: the reset and the update gates. The reset </w:t>
+      </w:pPr>
+      <w:r>
+        <w:rPr>
+          <w:rFonts w:ascii="Times New Roman" w:hAnsi="Times New Roman" w:cs="Times New Roman"/>
+          <w:sz w:val="24"/>
+          <w:szCs w:val="24"/>
+          <w:lang w:val="en-US"/>
+        </w:rPr>
+        <w:t>The gating mechanism is composed by 2 gates: the reset and the update gates. The reset</w:t>
+      </w:r>
+      <w:r>
+        <w:rPr>
+          <w:rFonts w:ascii="Times New Roman" w:hAnsi="Times New Roman" w:cs="Times New Roman"/>
+          <w:sz w:val="24"/>
+          <w:szCs w:val="24"/>
+          <w:lang w:val="en-US"/>
+        </w:rPr>
+        <w:t xml:space="preserve"> gate</w:t>
+      </w:r>
+      <w:r>
+        <w:rPr>
+          <w:rFonts w:ascii="Times New Roman" w:hAnsi="Times New Roman" w:cs="Times New Roman"/>
+          <w:sz w:val="24"/>
+          <w:szCs w:val="24"/>
+          <w:lang w:val="en-US"/>
+        </w:rPr>
+        <w:t xml:space="preserve"> </w:t>
       </w:r>
       <m:oMath>
         <m:sSub>
@@ -4127,7 +5794,16 @@
           <w:szCs w:val="24"/>
           <w:lang w:val="en-US"/>
         </w:rPr>
-        <w:t xml:space="preserve"> get eliminated the past information that is considered to be irrelevant, thus helping the current unit memory at moment </w:t>
+        <w:t xml:space="preserve">  eliminates</w:t>
+      </w:r>
+      <w:r>
+        <w:rPr>
+          <w:rFonts w:ascii="Times New Roman" w:hAnsi="Times New Roman" w:cs="Times New Roman"/>
+          <w:sz w:val="24"/>
+          <w:szCs w:val="24"/>
+          <w:lang w:val="en-US"/>
+        </w:rPr>
+        <w:t xml:space="preserve"> the past information that is considered to be irrelevant, thus helping the current unit memory at moment </w:t>
       </w:r>
       <w:r>
         <w:rPr>
@@ -4331,7 +6007,61 @@
           <w:szCs w:val="24"/>
           <w:lang w:val="en-US"/>
         </w:rPr>
-        <w:t>of the unit is composed using the local memory and the results of the update gate and are passed to the next unit. Mathematically, this process consists of the next 4 equations:</w:t>
+        <w:t xml:space="preserve">of the </w:t>
+      </w:r>
+      <w:r>
+        <w:rPr>
+          <w:rFonts w:ascii="Times New Roman" w:hAnsi="Times New Roman" w:cs="Times New Roman"/>
+          <w:sz w:val="24"/>
+          <w:szCs w:val="24"/>
+          <w:lang w:val="en-US"/>
+        </w:rPr>
+        <w:t>unit is composed using the previous hidden state</w:t>
+      </w:r>
+      <w:r>
+        <w:rPr>
+          <w:rFonts w:ascii="Times New Roman" w:hAnsi="Times New Roman" w:cs="Times New Roman"/>
+          <w:sz w:val="24"/>
+          <w:szCs w:val="24"/>
+          <w:lang w:val="en-US"/>
+        </w:rPr>
+        <w:t xml:space="preserve"> and</w:t>
+      </w:r>
+      <w:r>
+        <w:rPr>
+          <w:rFonts w:ascii="Times New Roman" w:hAnsi="Times New Roman" w:cs="Times New Roman"/>
+          <w:sz w:val="24"/>
+          <w:szCs w:val="24"/>
+          <w:lang w:val="en-US"/>
+        </w:rPr>
+        <w:t xml:space="preserve"> the results of the update gate, then </w:t>
+      </w:r>
+      <w:r>
+        <w:rPr>
+          <w:rFonts w:ascii="Times New Roman" w:hAnsi="Times New Roman" w:cs="Times New Roman"/>
+          <w:sz w:val="24"/>
+          <w:szCs w:val="24"/>
+          <w:lang w:val="en-US"/>
+        </w:rPr>
+        <w:t>passed to the next unit. Mathematically, this process consists of the next 4 equations</w:t>
+      </w:r>
+      <w:r>
+        <w:rPr>
+          <w:rFonts w:ascii="Times New Roman" w:hAnsi="Times New Roman" w:cs="Times New Roman"/>
+          <w:sz w:val="24"/>
+          <w:szCs w:val="24"/>
+          <w:lang w:val="en-US"/>
+        </w:rPr>
+        <w:t xml:space="preserve"> [2]</w:t>
+      </w:r>
+      <w:r>
+        <w:rPr>
+          <w:rFonts w:ascii="Times New Roman" w:hAnsi="Times New Roman" w:cs="Times New Roman"/>
+          <w:sz w:val="24"/>
+          <w:szCs w:val="24"/>
+          <w:lang w:val="en-US"/>
+        </w:rPr>
+        <w:t>:</w:t>
       </w:r>
     </w:p>
     <w:p>
@@ -5127,15 +6857,31 @@
               </m:ctrlPr>
             </m:sSubSupPr>
             <m:e>
-              <m:r>
-                <w:rPr>
-                  <w:rFonts w:ascii="Cambria Math" w:hAnsi="Cambria Math" w:cs="Times New Roman"/>
-                  <w:sz w:val="24"/>
-                  <w:szCs w:val="24"/>
-                  <w:lang w:val="en-US"/>
-                </w:rPr>
-                <m:t>h'</m:t>
-              </m:r>
+              <m:acc>
+                <m:accPr>
+                  <m:chr m:val="̃"/>
+                  <m:ctrlPr>
+                    <w:rPr>
+                      <w:rFonts w:ascii="Cambria Math" w:hAnsi="Cambria Math" w:cs="Times New Roman"/>
+                      <w:i/>
+                      <w:sz w:val="24"/>
+                      <w:szCs w:val="24"/>
+                      <w:lang w:val="en-US"/>
+                    </w:rPr>
+                  </m:ctrlPr>
+                </m:accPr>
+                <m:e>
+                  <m:r>
+                    <w:rPr>
+                      <w:rFonts w:ascii="Cambria Math" w:hAnsi="Cambria Math" w:cs="Times New Roman"/>
+                      <w:sz w:val="24"/>
+                      <w:szCs w:val="24"/>
+                      <w:lang w:val="en-US"/>
+                    </w:rPr>
+                    <m:t>h</m:t>
+                  </m:r>
+                </m:e>
+              </m:acc>
             </m:e>
             <m:sub>
               <m:r>
@@ -5439,70 +7185,6 @@
     </w:p>
     <w:p>
       <w:pPr>
-        <w:pStyle w:val="Title"/>
-        <w:rPr>
-          <w:sz w:val="36"/>
-          <w:szCs w:val="36"/>
-        </w:rPr>
-      </w:pPr>
-      <w:proofErr w:type="gramStart"/>
-      <w:r>
-        <w:rPr>
-          <w:sz w:val="36"/>
-          <w:szCs w:val="36"/>
-        </w:rPr>
-        <w:t>C</w:t>
-      </w:r>
-      <w:r>
-        <w:rPr>
-          <w:sz w:val="36"/>
-          <w:szCs w:val="36"/>
-        </w:rPr>
-        <w:t>HAPTER</w:t>
-      </w:r>
-      <w:r>
-        <w:rPr>
-          <w:sz w:val="36"/>
-          <w:szCs w:val="36"/>
-        </w:rPr>
-        <w:t xml:space="preserve">  3</w:t>
-      </w:r>
-      <w:proofErr w:type="gramEnd"/>
-    </w:p>
-    <w:p>
-      <w:pPr>
-        <w:pStyle w:val="Title"/>
-        <w:rPr>
-          <w:sz w:val="36"/>
-          <w:szCs w:val="36"/>
-        </w:rPr>
-      </w:pPr>
-      <w:r>
-        <w:rPr>
-          <w:sz w:val="36"/>
-          <w:szCs w:val="36"/>
-        </w:rPr>
-        <w:t xml:space="preserve"> </w:t>
-      </w:r>
-      <w:r>
-        <w:rPr>
-          <w:sz w:val="36"/>
-          <w:szCs w:val="36"/>
-        </w:rPr>
-        <w:t>Applications</w:t>
-      </w:r>
-    </w:p>
-    <w:p>
-      <w:pPr>
-        <w:pStyle w:val="ListParagraph"/>
-        <w:rPr>
-          <w:sz w:val="24"/>
-          <w:szCs w:val="24"/>
-        </w:rPr>
-      </w:pPr>
-    </w:p>
-    <w:p>
-      <w:pPr>
         <w:pStyle w:val="ListParagraph"/>
         <w:ind w:left="0" w:firstLine="720"/>
         <w:jc w:val="both"/>
@@ -5518,48 +7200,108 @@
           <w:sz w:val="24"/>
           <w:szCs w:val="24"/>
         </w:rPr>
-        <w:t xml:space="preserve">The raise in popularity of social media has massively increased the amount of user-generated information that can spread uncontrollably throughout the web. This </w:t>
-      </w:r>
-      <w:r>
-        <w:rPr>
-          <w:rFonts w:ascii="Times New Roman" w:hAnsi="Times New Roman" w:cs="Times New Roman"/>
-          <w:sz w:val="24"/>
-          <w:szCs w:val="24"/>
-        </w:rPr>
-        <w:t>huge</w:t>
-      </w:r>
-      <w:r>
-        <w:rPr>
-          <w:rFonts w:ascii="Times New Roman" w:hAnsi="Times New Roman" w:cs="Times New Roman"/>
-          <w:sz w:val="24"/>
-          <w:szCs w:val="24"/>
-        </w:rPr>
-        <w:t xml:space="preserve"> amount of data generated in real-time is impossible to be f</w:t>
-      </w:r>
-      <w:r>
-        <w:rPr>
-          <w:rFonts w:ascii="Times New Roman" w:hAnsi="Times New Roman" w:cs="Times New Roman"/>
-          <w:sz w:val="24"/>
-          <w:szCs w:val="24"/>
-        </w:rPr>
-        <w:t>iltered and checked manually. So, there has been a growing</w:t>
-      </w:r>
-      <w:r>
-        <w:rPr>
-          <w:rFonts w:ascii="Times New Roman" w:hAnsi="Times New Roman" w:cs="Times New Roman"/>
-          <w:sz w:val="24"/>
-          <w:szCs w:val="24"/>
-        </w:rPr>
-        <w:t xml:space="preserve"> interest to research automatic ways of detecting false information. However, considering the complexity of what can be considered fake news and the various forms in which this can be spread in, the task of simply determining the authenticity of the information can be very hard and complex.</w:t>
-      </w:r>
-      <w:r>
-        <w:rPr>
-          <w:rFonts w:ascii="Times New Roman" w:hAnsi="Times New Roman" w:cs="Times New Roman"/>
-          <w:sz w:val="24"/>
-          <w:szCs w:val="24"/>
-        </w:rPr>
-        <w:t xml:space="preserve"> In this chapter, I will present some interesting and diverse methods that have been applied for this task.</w:t>
-      </w:r>
+        <w:t>Each element of the input sequence is read by the model and the hidden state is computed based on the element and the previous hidden state. Then, the process is very similar to that of a LSTM in which the result from concatenating the input</w:t>
+      </w:r>
+      <w:r>
+        <w:rPr>
+          <w:rFonts w:ascii="Times New Roman" w:hAnsi="Times New Roman" w:cs="Times New Roman"/>
+          <w:sz w:val="24"/>
+          <w:szCs w:val="24"/>
+        </w:rPr>
+        <w:t xml:space="preserve">, however, the GRU doesn’t use an internal state anymore, but is counting on the hidden state to transport information throughout the network. While the update gate has a similar role like </w:t>
+      </w:r>
+      <w:proofErr w:type="gramStart"/>
+      <w:r>
+        <w:rPr>
+          <w:rFonts w:ascii="Times New Roman" w:hAnsi="Times New Roman" w:cs="Times New Roman"/>
+          <w:sz w:val="24"/>
+          <w:szCs w:val="24"/>
+        </w:rPr>
+        <w:t>the forget</w:t>
+      </w:r>
+      <w:bookmarkStart w:id="0" w:name="_GoBack"/>
+      <w:bookmarkEnd w:id="0"/>
+      <w:proofErr w:type="gramEnd"/>
+      <w:r>
+        <w:rPr>
+          <w:rFonts w:ascii="Times New Roman" w:hAnsi="Times New Roman" w:cs="Times New Roman"/>
+          <w:sz w:val="24"/>
+          <w:szCs w:val="24"/>
+        </w:rPr>
+        <w:t xml:space="preserve"> and input gate, the reset gate is a bit different, because rather than deciding what to pass to the next unit, it decides what to forget from the past information.  </w:t>
+      </w:r>
+      <w:r>
+        <w:rPr>
+          <w:rFonts w:ascii="Times New Roman" w:hAnsi="Times New Roman" w:cs="Times New Roman"/>
+          <w:sz w:val="24"/>
+          <w:szCs w:val="24"/>
+        </w:rPr>
+        <w:t xml:space="preserve"> </w:t>
+      </w:r>
+    </w:p>
+    <w:p>
+      <w:pPr>
+        <w:pStyle w:val="Title"/>
+        <w:rPr>
+          <w:sz w:val="36"/>
+          <w:szCs w:val="36"/>
+        </w:rPr>
+      </w:pPr>
+      <w:proofErr w:type="gramStart"/>
+      <w:r>
+        <w:rPr>
+          <w:sz w:val="36"/>
+          <w:szCs w:val="36"/>
+        </w:rPr>
+        <w:t>C</w:t>
+      </w:r>
+      <w:r>
+        <w:rPr>
+          <w:sz w:val="36"/>
+          <w:szCs w:val="36"/>
+        </w:rPr>
+        <w:t>HAPTER</w:t>
+      </w:r>
+      <w:r>
+        <w:rPr>
+          <w:sz w:val="36"/>
+          <w:szCs w:val="36"/>
+        </w:rPr>
+        <w:t xml:space="preserve">  3</w:t>
+      </w:r>
+      <w:proofErr w:type="gramEnd"/>
+    </w:p>
+    <w:p>
+      <w:pPr>
+        <w:pStyle w:val="Title"/>
+        <w:rPr>
+          <w:sz w:val="36"/>
+          <w:szCs w:val="36"/>
+        </w:rPr>
+      </w:pPr>
+      <w:r>
+        <w:rPr>
+          <w:sz w:val="36"/>
+          <w:szCs w:val="36"/>
+        </w:rPr>
+        <w:t xml:space="preserve"> </w:t>
+      </w:r>
+      <w:r>
+        <w:rPr>
+          <w:sz w:val="36"/>
+          <w:szCs w:val="36"/>
+        </w:rPr>
+        <w:t>Applications</w:t>
+      </w:r>
+    </w:p>
+    <w:p>
+      <w:pPr>
+        <w:pStyle w:val="ListParagraph"/>
+        <w:rPr>
+          <w:sz w:val="24"/>
+          <w:szCs w:val="24"/>
+        </w:rPr>
+      </w:pPr>
     </w:p>
     <w:p>
       <w:pPr>
@@ -5572,6 +7314,66 @@
           <w:szCs w:val="24"/>
         </w:rPr>
       </w:pPr>
+      <w:r>
+        <w:rPr>
+          <w:rFonts w:ascii="Times New Roman" w:hAnsi="Times New Roman" w:cs="Times New Roman"/>
+          <w:sz w:val="24"/>
+          <w:szCs w:val="24"/>
+        </w:rPr>
+        <w:t xml:space="preserve">The raise in popularity of social media has massively increased the amount of user-generated information that can spread uncontrollably throughout the web. This </w:t>
+      </w:r>
+      <w:r>
+        <w:rPr>
+          <w:rFonts w:ascii="Times New Roman" w:hAnsi="Times New Roman" w:cs="Times New Roman"/>
+          <w:sz w:val="24"/>
+          <w:szCs w:val="24"/>
+        </w:rPr>
+        <w:t>huge</w:t>
+      </w:r>
+      <w:r>
+        <w:rPr>
+          <w:rFonts w:ascii="Times New Roman" w:hAnsi="Times New Roman" w:cs="Times New Roman"/>
+          <w:sz w:val="24"/>
+          <w:szCs w:val="24"/>
+        </w:rPr>
+        <w:t xml:space="preserve"> amount of data generated in real-time is impossible to be f</w:t>
+      </w:r>
+      <w:r>
+        <w:rPr>
+          <w:rFonts w:ascii="Times New Roman" w:hAnsi="Times New Roman" w:cs="Times New Roman"/>
+          <w:sz w:val="24"/>
+          <w:szCs w:val="24"/>
+        </w:rPr>
+        <w:t>iltered and checked manually. So, there has been a growing</w:t>
+      </w:r>
+      <w:r>
+        <w:rPr>
+          <w:rFonts w:ascii="Times New Roman" w:hAnsi="Times New Roman" w:cs="Times New Roman"/>
+          <w:sz w:val="24"/>
+          <w:szCs w:val="24"/>
+        </w:rPr>
+        <w:t xml:space="preserve"> interest to research automatic ways of detecting false information. However, considering the complexity of what can be considered fake news and the various forms in which this can be spread in, the task of simply determining the authenticity of the information can be very hard and complex.</w:t>
+      </w:r>
+      <w:r>
+        <w:rPr>
+          <w:rFonts w:ascii="Times New Roman" w:hAnsi="Times New Roman" w:cs="Times New Roman"/>
+          <w:sz w:val="24"/>
+          <w:szCs w:val="24"/>
+        </w:rPr>
+        <w:t xml:space="preserve"> In this chapter, I will present some interesting and diverse methods that have been applied for this task.</w:t>
+      </w:r>
+    </w:p>
+    <w:p>
+      <w:pPr>
+        <w:pStyle w:val="ListParagraph"/>
+        <w:ind w:left="0" w:firstLine="720"/>
+        <w:jc w:val="both"/>
+        <w:rPr>
+          <w:rFonts w:ascii="Times New Roman" w:hAnsi="Times New Roman" w:cs="Times New Roman"/>
+          <w:sz w:val="24"/>
+          <w:szCs w:val="24"/>
+        </w:rPr>
+      </w:pPr>
     </w:p>
     <w:p>
       <w:pPr>
@@ -5612,6 +7414,7 @@
           <w:sz w:val="24"/>
           <w:szCs w:val="24"/>
         </w:rPr>
+        <w:lastRenderedPageBreak/>
         <w:t xml:space="preserve">When talking about fake news detection, most people would think of labelling a claim, article, headline or post as either true or false. This is, more or less, what veracity detection aims to do. However, in practice, this is more complex that it sounds. First of all, research in the area has been done heavily only in the past 4-5 years. This leads to data being scarce and unstructured. </w:t>
       </w:r>
       <w:r>
@@ -5647,16 +7450,7 @@
           <w:sz w:val="24"/>
           <w:szCs w:val="24"/>
         </w:rPr>
-        <w:t xml:space="preserve"> have the same overall goal, but they are different in ways each is approach, the data they need or the inputs and outputs of the models. Also, the solutions from </w:t>
-      </w:r>
-      <w:r>
-        <w:rPr>
-          <w:rFonts w:ascii="Times New Roman" w:hAnsi="Times New Roman" w:cs="Times New Roman"/>
-          <w:sz w:val="24"/>
-          <w:szCs w:val="24"/>
-        </w:rPr>
-        <w:lastRenderedPageBreak/>
-        <w:t>one task can inspire research for the other task and that’s why I think it is relevant to describe some of these methods.</w:t>
+        <w:t xml:space="preserve"> have the same overall goal, but they are different in ways each is approach, the data they need or the inputs and outputs of the models. Also, the solutions from one task can inspire research for the other task and that’s why I think it is relevant to describe some of these methods.</w:t>
       </w:r>
     </w:p>
     <w:p>
@@ -6048,7 +7842,7 @@
         </w:rPr>
         <w:lastRenderedPageBreak/>
         <w:drawing>
-          <wp:inline distT="0" distB="0" distL="0" distR="0" wp14:anchorId="3FAAD2C7" wp14:editId="1764F1F0">
+          <wp:inline distT="0" distB="0" distL="0" distR="0" wp14:anchorId="14BA4501" wp14:editId="48F5F2DB">
             <wp:extent cx="5057775" cy="3838575"/>
             <wp:effectExtent l="0" t="0" r="9525" b="9525"/>
             <wp:docPr id="2" name="Picture 2"/>
@@ -6065,7 +7859,7 @@
                     </pic:cNvPicPr>
                   </pic:nvPicPr>
                   <pic:blipFill>
-                    <a:blip r:embed="rId10">
+                    <a:blip r:embed="rId11">
                       <a:extLst>
                         <a:ext uri="{28A0092B-C50C-407E-A947-70E740481C1C}">
                           <a14:useLocalDpi xmlns:a14="http://schemas.microsoft.com/office/drawing/2010/main" val="0"/>
@@ -6225,7 +8019,7 @@
           <w:lang w:eastAsia="en-GB"/>
         </w:rPr>
         <w:drawing>
-          <wp:inline distT="0" distB="0" distL="0" distR="0" wp14:anchorId="16A24F45" wp14:editId="6BC7BDB1">
+          <wp:inline distT="0" distB="0" distL="0" distR="0" wp14:anchorId="1E729DF1" wp14:editId="2E21ECFC">
             <wp:extent cx="4819650" cy="1343025"/>
             <wp:effectExtent l="0" t="0" r="0" b="9525"/>
             <wp:docPr id="3" name="Picture 3"/>
@@ -6242,7 +8036,7 @@
                     </pic:cNvPicPr>
                   </pic:nvPicPr>
                   <pic:blipFill>
-                    <a:blip r:embed="rId11">
+                    <a:blip r:embed="rId12">
                       <a:extLst>
                         <a:ext uri="{28A0092B-C50C-407E-A947-70E740481C1C}">
                           <a14:useLocalDpi xmlns:a14="http://schemas.microsoft.com/office/drawing/2010/main" val="0"/>
@@ -6467,7 +8261,7 @@
           <w:sz w:val="24"/>
           <w:szCs w:val="24"/>
         </w:rPr>
-        <w:t>[7]</w:t>
+        <w:t>[8]</w:t>
       </w:r>
       <w:r>
         <w:rPr>
@@ -6872,7 +8666,7 @@
           <w:sz w:val="24"/>
           <w:szCs w:val="24"/>
         </w:rPr>
-        <w:t>[8]</w:t>
+        <w:t>[9]</w:t>
       </w:r>
       <w:r>
         <w:rPr>
@@ -7160,7 +8954,7 @@
           <w:lang w:eastAsia="en-GB"/>
         </w:rPr>
         <w:drawing>
-          <wp:inline distT="0" distB="0" distL="0" distR="0" wp14:anchorId="68C50EE8" wp14:editId="6AD9D1CA">
+          <wp:inline distT="0" distB="0" distL="0" distR="0" wp14:anchorId="668D4F7E" wp14:editId="562F8DB5">
             <wp:extent cx="3267075" cy="1238250"/>
             <wp:effectExtent l="0" t="0" r="9525" b="0"/>
             <wp:docPr id="1" name="Picture 1"/>
@@ -7177,7 +8971,7 @@
                     </pic:cNvPicPr>
                   </pic:nvPicPr>
                   <pic:blipFill>
-                    <a:blip r:embed="rId12">
+                    <a:blip r:embed="rId13">
                       <a:extLst>
                         <a:ext uri="{28A0092B-C50C-407E-A947-70E740481C1C}">
                           <a14:useLocalDpi xmlns:a14="http://schemas.microsoft.com/office/drawing/2010/main" val="0"/>
@@ -7261,7 +9055,10 @@
         <w:pStyle w:val="Heading9"/>
       </w:pPr>
       <w:r>
-        <w:t>3.2 Fake news in social media</w:t>
+        <w:t xml:space="preserve">3.2 Fake news </w:t>
+      </w:r>
+      <w:r>
+        <w:t>detection based on propagation graphs</w:t>
       </w:r>
     </w:p>
     <w:p>
@@ -7413,7 +9210,7 @@
           <w:lang w:eastAsia="en-GB"/>
         </w:rPr>
         <w:drawing>
-          <wp:inline distT="0" distB="0" distL="0" distR="0" wp14:anchorId="415227B9" wp14:editId="07CAA912">
+          <wp:inline distT="0" distB="0" distL="0" distR="0" wp14:anchorId="795C3909" wp14:editId="6204F7C4">
             <wp:extent cx="3095625" cy="1295400"/>
             <wp:effectExtent l="0" t="0" r="9525" b="0"/>
             <wp:docPr id="4" name="Picture 4"/>
@@ -7430,7 +9227,7 @@
                     </pic:cNvPicPr>
                   </pic:nvPicPr>
                   <pic:blipFill>
-                    <a:blip r:embed="rId13">
+                    <a:blip r:embed="rId14">
                       <a:extLst>
                         <a:ext uri="{28A0092B-C50C-407E-A947-70E740481C1C}">
                           <a14:useLocalDpi xmlns:a14="http://schemas.microsoft.com/office/drawing/2010/main" val="0"/>
@@ -7843,7 +9640,7 @@
         </w:rPr>
         <w:lastRenderedPageBreak/>
         <w:drawing>
-          <wp:inline distT="0" distB="0" distL="0" distR="0" wp14:anchorId="04C4C83F" wp14:editId="0C42CEEA">
+          <wp:inline distT="0" distB="0" distL="0" distR="0" wp14:anchorId="73A210D0" wp14:editId="2B6BEA02">
             <wp:extent cx="3152775" cy="4171950"/>
             <wp:effectExtent l="0" t="0" r="9525" b="0"/>
             <wp:docPr id="5" name="Picture 5"/>
@@ -7860,7 +9657,7 @@
                     </pic:cNvPicPr>
                   </pic:nvPicPr>
                   <pic:blipFill>
-                    <a:blip r:embed="rId14">
+                    <a:blip r:embed="rId15">
                       <a:extLst>
                         <a:ext uri="{28A0092B-C50C-407E-A947-70E740481C1C}">
                           <a14:useLocalDpi xmlns:a14="http://schemas.microsoft.com/office/drawing/2010/main" val="0"/>
@@ -7989,6 +9786,9 @@
       <w:r>
         <w:t>3.3 Satirical fake news</w:t>
       </w:r>
+      <w:r>
+        <w:t xml:space="preserve"> detection</w:t>
+      </w:r>
     </w:p>
     <w:p>
       <w:pPr>
@@ -8349,7 +10149,7 @@
           <w:lang w:eastAsia="en-GB"/>
         </w:rPr>
         <w:drawing>
-          <wp:inline distT="0" distB="0" distL="0" distR="0" wp14:anchorId="7A08990F" wp14:editId="36E4BB2D">
+          <wp:inline distT="0" distB="0" distL="0" distR="0" wp14:anchorId="65FD1E86" wp14:editId="3A88E5AE">
             <wp:extent cx="5610225" cy="2171700"/>
             <wp:effectExtent l="0" t="0" r="9525" b="0"/>
             <wp:docPr id="7" name="Picture 7"/>
@@ -8366,7 +10166,7 @@
                     </pic:cNvPicPr>
                   </pic:nvPicPr>
                   <pic:blipFill>
-                    <a:blip r:embed="rId15">
+                    <a:blip r:embed="rId16">
                       <a:extLst>
                         <a:ext uri="{28A0092B-C50C-407E-A947-70E740481C1C}">
                           <a14:useLocalDpi xmlns:a14="http://schemas.microsoft.com/office/drawing/2010/main" val="0"/>
@@ -8507,7 +10307,7 @@
         </w:rPr>
         <w:lastRenderedPageBreak/>
         <w:drawing>
-          <wp:inline distT="0" distB="0" distL="0" distR="0" wp14:anchorId="7FED8862" wp14:editId="56960C0A">
+          <wp:inline distT="0" distB="0" distL="0" distR="0" wp14:anchorId="055F9BDA" wp14:editId="3FEAB3D1">
             <wp:extent cx="2895600" cy="1752600"/>
             <wp:effectExtent l="0" t="0" r="0" b="0"/>
             <wp:docPr id="8" name="Picture 8"/>
@@ -8524,7 +10324,7 @@
                     </pic:cNvPicPr>
                   </pic:nvPicPr>
                   <pic:blipFill>
-                    <a:blip r:embed="rId16">
+                    <a:blip r:embed="rId17">
                       <a:extLst>
                         <a:ext uri="{28A0092B-C50C-407E-A947-70E740481C1C}">
                           <a14:useLocalDpi xmlns:a14="http://schemas.microsoft.com/office/drawing/2010/main" val="0"/>
@@ -9227,6 +11027,90 @@
     </w:p>
     <w:p>
       <w:pPr>
+        <w:pStyle w:val="BodyTextIndent3"/>
+        <w:autoSpaceDE w:val="0"/>
+        <w:autoSpaceDN w:val="0"/>
+        <w:spacing w:line="360" w:lineRule="auto"/>
+        <w:ind w:hanging="360"/>
+        <w:jc w:val="both"/>
+        <w:rPr>
+          <w:sz w:val="24"/>
+          <w:szCs w:val="24"/>
+          <w:shd w:val="clear" w:color="auto" w:fill="FFFFFF"/>
+        </w:rPr>
+      </w:pPr>
+      <w:r>
+        <w:rPr>
+          <w:sz w:val="24"/>
+          <w:szCs w:val="24"/>
+          <w:shd w:val="clear" w:color="auto" w:fill="FFFFFF"/>
+        </w:rPr>
+        <w:t xml:space="preserve">[6] </w:t>
+      </w:r>
+      <w:proofErr w:type="spellStart"/>
+      <w:r>
+        <w:rPr>
+          <w:sz w:val="24"/>
+          <w:szCs w:val="24"/>
+          <w:shd w:val="clear" w:color="auto" w:fill="FFFFFF"/>
+        </w:rPr>
+        <w:t>Kröse</w:t>
+      </w:r>
+      <w:proofErr w:type="spellEnd"/>
+      <w:r>
+        <w:rPr>
+          <w:sz w:val="24"/>
+          <w:szCs w:val="24"/>
+          <w:shd w:val="clear" w:color="auto" w:fill="FFFFFF"/>
+        </w:rPr>
+        <w:t>, Ben, et al</w:t>
+      </w:r>
+      <w:proofErr w:type="gramStart"/>
+      <w:r>
+        <w:rPr>
+          <w:sz w:val="24"/>
+          <w:szCs w:val="24"/>
+          <w:shd w:val="clear" w:color="auto" w:fill="FFFFFF"/>
+        </w:rPr>
+        <w:t>. ,</w:t>
+      </w:r>
+      <w:proofErr w:type="gramEnd"/>
+      <w:r>
+        <w:rPr>
+          <w:sz w:val="24"/>
+          <w:szCs w:val="24"/>
+          <w:shd w:val="clear" w:color="auto" w:fill="FFFFFF"/>
+        </w:rPr>
+        <w:t xml:space="preserve"> </w:t>
+      </w:r>
+      <w:r>
+        <w:rPr>
+          <w:i/>
+          <w:sz w:val="24"/>
+          <w:szCs w:val="24"/>
+          <w:shd w:val="clear" w:color="auto" w:fill="FFFFFF"/>
+        </w:rPr>
+        <w:t>An introduction to neural networks</w:t>
+      </w:r>
+      <w:r>
+        <w:rPr>
+          <w:sz w:val="24"/>
+          <w:szCs w:val="24"/>
+          <w:shd w:val="clear" w:color="auto" w:fill="FFFFFF"/>
+        </w:rPr>
+        <w:t xml:space="preserve">, </w:t>
+      </w:r>
+      <w:r>
+        <w:rPr>
+          <w:sz w:val="24"/>
+          <w:szCs w:val="24"/>
+          <w:shd w:val="clear" w:color="auto" w:fill="FFFFFF"/>
+        </w:rPr>
+        <w:t>1993</w:t>
+      </w:r>
+    </w:p>
+    <w:p>
+      <w:pPr>
         <w:pStyle w:val="ListParagraph"/>
         <w:ind w:left="0"/>
         <w:jc w:val="both"/>
@@ -9242,7 +11126,15 @@
           <w:sz w:val="24"/>
           <w:szCs w:val="24"/>
         </w:rPr>
-        <w:t xml:space="preserve">[6] </w:t>
+        <w:t>[7]</w:t>
+      </w:r>
+      <w:r>
+        <w:rPr>
+          <w:rFonts w:ascii="Times New Roman" w:hAnsi="Times New Roman" w:cs="Times New Roman"/>
+          <w:sz w:val="24"/>
+          <w:szCs w:val="24"/>
+        </w:rPr>
+        <w:t xml:space="preserve"> </w:t>
       </w:r>
       <w:r>
         <w:rPr>
@@ -9347,7 +11239,7 @@
           <w:szCs w:val="24"/>
           <w:lang w:val="en-US"/>
         </w:rPr>
-        <w:t>[7]</w:t>
+        <w:t>[8]</w:t>
       </w:r>
       <w:r>
         <w:rPr>
@@ -9447,7 +11339,7 @@
           <w:szCs w:val="24"/>
           <w:lang w:val="en-US"/>
         </w:rPr>
-        <w:t>[8]</w:t>
+        <w:t>[9]</w:t>
       </w:r>
       <w:r>
         <w:rPr>
@@ -10487,6 +12379,7 @@
     <w:lsdException w:name="Title" w:semiHidden="0" w:uiPriority="0" w:unhideWhenUsed="0" w:qFormat="1"/>
     <w:lsdException w:name="Default Paragraph Font" w:uiPriority="1"/>
     <w:lsdException w:name="Subtitle" w:semiHidden="0" w:uiPriority="0" w:unhideWhenUsed="0" w:qFormat="1"/>
+    <w:lsdException w:name="Body Text Indent 3" w:uiPriority="0"/>
     <w:lsdException w:name="Strong" w:semiHidden="0" w:uiPriority="22" w:unhideWhenUsed="0" w:qFormat="1"/>
     <w:lsdException w:name="Emphasis" w:semiHidden="0" w:uiPriority="20" w:unhideWhenUsed="0" w:qFormat="1"/>
     <w:lsdException w:name="Table Grid" w:semiHidden="0" w:uiPriority="59" w:unhideWhenUsed="0"/>
@@ -10892,6 +12785,34 @@
       <w:bCs/>
     </w:rPr>
   </w:style>
+  <w:style w:type="paragraph" w:styleId="BodyTextIndent3">
+    <w:name w:val="Body Text Indent 3"/>
+    <w:basedOn w:val="Normal"/>
+    <w:link w:val="BodyTextIndent3Char"/>
+    <w:rsid w:val="00280685"/>
+    <w:pPr>
+      <w:spacing w:after="120" w:line="240" w:lineRule="auto"/>
+      <w:ind w:left="360"/>
+    </w:pPr>
+    <w:rPr>
+      <w:rFonts w:ascii="Times New Roman" w:eastAsia="Times New Roman" w:hAnsi="Times New Roman" w:cs="Times New Roman"/>
+      <w:sz w:val="16"/>
+      <w:szCs w:val="16"/>
+      <w:lang w:val="en-US"/>
+    </w:rPr>
+  </w:style>
+  <w:style w:type="character" w:customStyle="1" w:styleId="BodyTextIndent3Char">
+    <w:name w:val="Body Text Indent 3 Char"/>
+    <w:basedOn w:val="DefaultParagraphFont"/>
+    <w:link w:val="BodyTextIndent3"/>
+    <w:rsid w:val="00280685"/>
+    <w:rPr>
+      <w:rFonts w:ascii="Times New Roman" w:eastAsia="Times New Roman" w:hAnsi="Times New Roman" w:cs="Times New Roman"/>
+      <w:sz w:val="16"/>
+      <w:szCs w:val="16"/>
+      <w:lang w:val="en-US"/>
+    </w:rPr>
+  </w:style>
 </w:styles>
 </file>
 
@@ -10936,6 +12857,7 @@
     <w:lsdException w:name="Title" w:semiHidden="0" w:uiPriority="0" w:unhideWhenUsed="0" w:qFormat="1"/>
     <w:lsdException w:name="Default Paragraph Font" w:uiPriority="1"/>
     <w:lsdException w:name="Subtitle" w:semiHidden="0" w:uiPriority="0" w:unhideWhenUsed="0" w:qFormat="1"/>
+    <w:lsdException w:name="Body Text Indent 3" w:uiPriority="0"/>
     <w:lsdException w:name="Strong" w:semiHidden="0" w:uiPriority="22" w:unhideWhenUsed="0" w:qFormat="1"/>
     <w:lsdException w:name="Emphasis" w:semiHidden="0" w:uiPriority="20" w:unhideWhenUsed="0" w:qFormat="1"/>
     <w:lsdException w:name="Table Grid" w:semiHidden="0" w:uiPriority="59" w:unhideWhenUsed="0"/>
@@ -11341,6 +13263,34 @@
       <w:bCs/>
     </w:rPr>
   </w:style>
+  <w:style w:type="paragraph" w:styleId="BodyTextIndent3">
+    <w:name w:val="Body Text Indent 3"/>
+    <w:basedOn w:val="Normal"/>
+    <w:link w:val="BodyTextIndent3Char"/>
+    <w:rsid w:val="00280685"/>
+    <w:pPr>
+      <w:spacing w:after="120" w:line="240" w:lineRule="auto"/>
+      <w:ind w:left="360"/>
+    </w:pPr>
+    <w:rPr>
+      <w:rFonts w:ascii="Times New Roman" w:eastAsia="Times New Roman" w:hAnsi="Times New Roman" w:cs="Times New Roman"/>
+      <w:sz w:val="16"/>
+      <w:szCs w:val="16"/>
+      <w:lang w:val="en-US"/>
+    </w:rPr>
+  </w:style>
+  <w:style w:type="character" w:customStyle="1" w:styleId="BodyTextIndent3Char">
+    <w:name w:val="Body Text Indent 3 Char"/>
+    <w:basedOn w:val="DefaultParagraphFont"/>
+    <w:link w:val="BodyTextIndent3"/>
+    <w:rsid w:val="00280685"/>
+    <w:rPr>
+      <w:rFonts w:ascii="Times New Roman" w:eastAsia="Times New Roman" w:hAnsi="Times New Roman" w:cs="Times New Roman"/>
+      <w:sz w:val="16"/>
+      <w:szCs w:val="16"/>
+      <w:lang w:val="en-US"/>
+    </w:rPr>
+  </w:style>
 </w:styles>
 </file>
 
@@ -11634,7 +13584,7 @@
 </file>
 
 <file path=customXml/itemProps1.xml><?xml version="1.0" encoding="utf-8"?>
-<ds:datastoreItem xmlns:ds="http://schemas.openxmlformats.org/officeDocument/2006/customXml" ds:itemID="{1C0C9AB5-7A75-4255-B863-DDFE586E78BC}">
+<ds:datastoreItem xmlns:ds="http://schemas.openxmlformats.org/officeDocument/2006/customXml" ds:itemID="{DE12CD92-C6AC-4472-836A-D9A9317D716E}">
   <ds:schemaRefs>
     <ds:schemaRef ds:uri="http://schemas.openxmlformats.org/officeDocument/2006/bibliography"/>
   </ds:schemaRefs>

</xml_diff>

<commit_message>
Add LSTM with TF vectors.
</commit_message>
<xml_diff>
--- a/dizertatie.docx
+++ b/dizertatie.docx
@@ -2630,6 +2630,7 @@
     <w:p>
       <w:pPr>
         <w:pStyle w:val="Title"/>
+        <w:spacing w:line="276" w:lineRule="auto"/>
         <w:rPr>
           <w:sz w:val="36"/>
           <w:szCs w:val="36"/>
@@ -2715,6 +2716,7 @@
     <w:p>
       <w:pPr>
         <w:pStyle w:val="Title"/>
+        <w:spacing w:line="276" w:lineRule="auto"/>
         <w:rPr>
           <w:sz w:val="36"/>
           <w:szCs w:val="36"/>
@@ -3064,7 +3066,26 @@
           <w:szCs w:val="24"/>
           <w:lang w:val="ro-RO"/>
         </w:rPr>
-        <w:t>, is computed applying the activation function, like in the formula below:</w:t>
+        <w:t xml:space="preserve">, is computed applying the </w:t>
+      </w:r>
+      <w:r>
+        <w:rPr>
+          <w:rFonts w:ascii="Times New Roman" w:eastAsiaTheme="minorEastAsia" w:hAnsi="Times New Roman" w:cs="Times New Roman"/>
+          <w:b/>
+          <w:sz w:val="24"/>
+          <w:szCs w:val="24"/>
+          <w:lang w:val="ro-RO"/>
+        </w:rPr>
+        <w:t>activation function</w:t>
+      </w:r>
+      <w:r>
+        <w:rPr>
+          <w:rFonts w:ascii="Times New Roman" w:eastAsiaTheme="minorEastAsia" w:hAnsi="Times New Roman" w:cs="Times New Roman"/>
+          <w:sz w:val="24"/>
+          <w:szCs w:val="24"/>
+          <w:lang w:val="ro-RO"/>
+        </w:rPr>
+        <w:t>, like in the formula below:</w:t>
       </w:r>
       <m:oMath>
         <m:r>
@@ -3968,16 +3989,350 @@
       <w:r>
         <w:rPr>
           <w:rFonts w:ascii="Times New Roman" w:eastAsiaTheme="minorEastAsia" w:hAnsi="Times New Roman" w:cs="Times New Roman"/>
+          <w:sz w:val="24"/>
+          <w:szCs w:val="24"/>
+          <w:lang w:val="ro-RO"/>
+        </w:rPr>
+        <w:lastRenderedPageBreak/>
+        <w:t xml:space="preserve">The architecture of the neural network can be observed in Figure 2.2.1. On the leftmost side we have the input layer and on the rightmost side we have the output layer. The layers in the middle are called hidden layers. </w:t>
+      </w:r>
+      <w:r>
+        <w:rPr>
+          <w:rFonts w:ascii="Times New Roman" w:eastAsiaTheme="minorEastAsia" w:hAnsi="Times New Roman" w:cs="Times New Roman"/>
+          <w:sz w:val="24"/>
+          <w:szCs w:val="24"/>
+          <w:lang w:val="ro-RO"/>
+        </w:rPr>
+        <w:t>A neural network has only one input / output layer, but it can have however many hidden layers.</w:t>
+      </w:r>
+    </w:p>
+    <w:p>
+      <w:pPr>
+        <w:spacing w:after="0"/>
+        <w:jc w:val="both"/>
+        <w:rPr>
+          <w:rFonts w:ascii="Times New Roman" w:eastAsiaTheme="minorEastAsia" w:hAnsi="Times New Roman" w:cs="Times New Roman"/>
+          <w:sz w:val="24"/>
+          <w:szCs w:val="24"/>
+          <w:lang w:val="ro-RO"/>
+        </w:rPr>
+      </w:pPr>
+      <w:r>
+        <w:rPr>
+          <w:noProof/>
+        </w:rPr>
+        <mc:AlternateContent>
+          <mc:Choice Requires="wps">
+            <w:drawing>
+              <wp:anchor distT="0" distB="0" distL="114300" distR="114300" simplePos="0" relativeHeight="251663360" behindDoc="0" locked="0" layoutInCell="1" allowOverlap="1" wp14:anchorId="375E0569" wp14:editId="2D026184">
+                <wp:simplePos x="0" y="0"/>
+                <wp:positionH relativeFrom="column">
+                  <wp:posOffset>9525</wp:posOffset>
+                </wp:positionH>
+                <wp:positionV relativeFrom="paragraph">
+                  <wp:posOffset>2384425</wp:posOffset>
+                </wp:positionV>
+                <wp:extent cx="3248025" cy="635"/>
+                <wp:effectExtent l="0" t="0" r="0" b="0"/>
+                <wp:wrapSquare wrapText="bothSides"/>
+                <wp:docPr id="13" name="Text Box 13"/>
+                <wp:cNvGraphicFramePr/>
+                <a:graphic xmlns:a="http://schemas.openxmlformats.org/drawingml/2006/main">
+                  <a:graphicData uri="http://schemas.microsoft.com/office/word/2010/wordprocessingShape">
+                    <wps:wsp>
+                      <wps:cNvSpPr txBox="1"/>
+                      <wps:spPr>
+                        <a:xfrm>
+                          <a:off x="0" y="0"/>
+                          <a:ext cx="3248025" cy="635"/>
+                        </a:xfrm>
+                        <a:prstGeom prst="rect">
+                          <a:avLst/>
+                        </a:prstGeom>
+                        <a:solidFill>
+                          <a:prstClr val="white"/>
+                        </a:solidFill>
+                        <a:ln>
+                          <a:noFill/>
+                        </a:ln>
+                        <a:effectLst/>
+                      </wps:spPr>
+                      <wps:txbx>
+                        <w:txbxContent>
+                          <w:p>
+                            <w:pPr>
+                              <w:pStyle w:val="Caption"/>
+                              <w:jc w:val="center"/>
+                              <w:rPr>
+                                <w:rFonts w:ascii="Times New Roman" w:hAnsi="Times New Roman" w:cs="Times New Roman"/>
+                                <w:i/>
+                                <w:noProof/>
+                                <w:color w:val="auto"/>
+                                <w:sz w:val="22"/>
+                                <w:szCs w:val="22"/>
+                              </w:rPr>
+                            </w:pPr>
+                            <w:r>
+                              <w:rPr>
+                                <w:rFonts w:ascii="Times New Roman" w:hAnsi="Times New Roman" w:cs="Times New Roman"/>
+                                <w:i/>
+                                <w:color w:val="auto"/>
+                                <w:sz w:val="22"/>
+                                <w:szCs w:val="22"/>
+                              </w:rPr>
+                              <w:t xml:space="preserve">Figure 2.2.1.Neural network architecture </w:t>
+                            </w:r>
+                            <w:r>
+                              <w:rPr>
+                                <w:rFonts w:ascii="Times New Roman" w:hAnsi="Times New Roman" w:cs="Times New Roman"/>
+                                <w:i/>
+                                <w:color w:val="auto"/>
+                                <w:sz w:val="22"/>
+                                <w:szCs w:val="22"/>
+                              </w:rPr>
+                              <w:fldChar w:fldCharType="begin"/>
+                            </w:r>
+                            <w:r>
+                              <w:rPr>
+                                <w:rFonts w:ascii="Times New Roman" w:hAnsi="Times New Roman" w:cs="Times New Roman"/>
+                                <w:i/>
+                                <w:color w:val="auto"/>
+                                <w:sz w:val="22"/>
+                                <w:szCs w:val="22"/>
+                              </w:rPr>
+                              <w:instrText xml:space="preserve"> SEQ Figure_2.2.1.Neural_network_architecture \* ARABIC </w:instrText>
+                            </w:r>
+                            <w:r>
+                              <w:rPr>
+                                <w:rFonts w:ascii="Times New Roman" w:hAnsi="Times New Roman" w:cs="Times New Roman"/>
+                                <w:i/>
+                                <w:color w:val="auto"/>
+                                <w:sz w:val="22"/>
+                                <w:szCs w:val="22"/>
+                              </w:rPr>
+                              <w:fldChar w:fldCharType="separate"/>
+                            </w:r>
+                            <w:r>
+                              <w:rPr>
+                                <w:rFonts w:ascii="Times New Roman" w:hAnsi="Times New Roman" w:cs="Times New Roman"/>
+                                <w:i/>
+                                <w:noProof/>
+                                <w:color w:val="auto"/>
+                                <w:sz w:val="22"/>
+                                <w:szCs w:val="22"/>
+                              </w:rPr>
+                              <w:t>1</w:t>
+                            </w:r>
+                            <w:r>
+                              <w:rPr>
+                                <w:rFonts w:ascii="Times New Roman" w:hAnsi="Times New Roman" w:cs="Times New Roman"/>
+                                <w:i/>
+                                <w:color w:val="auto"/>
+                                <w:sz w:val="22"/>
+                                <w:szCs w:val="22"/>
+                              </w:rPr>
+                              <w:fldChar w:fldCharType="end"/>
+                            </w:r>
+                          </w:p>
+                        </w:txbxContent>
+                      </wps:txbx>
+                      <wps:bodyPr rot="0" spcFirstLastPara="0" vertOverflow="overflow" horzOverflow="overflow" vert="horz" wrap="square" lIns="0" tIns="0" rIns="0" bIns="0" numCol="1" spcCol="0" rtlCol="0" fromWordArt="0" anchor="t" anchorCtr="0" forceAA="0" compatLnSpc="1">
+                        <a:prstTxWarp prst="textNoShape">
+                          <a:avLst/>
+                        </a:prstTxWarp>
+                        <a:spAutoFit/>
+                      </wps:bodyPr>
+                    </wps:wsp>
+                  </a:graphicData>
+                </a:graphic>
+              </wp:anchor>
+            </w:drawing>
+          </mc:Choice>
+          <mc:Fallback>
+            <w:pict>
+              <v:shapetype id="_x0000_t202" coordsize="21600,21600" o:spt="202" path="m,l,21600r21600,l21600,xe">
+                <v:stroke joinstyle="miter"/>
+                <v:path gradientshapeok="t" o:connecttype="rect"/>
+              </v:shapetype>
+              <v:shape id="Text Box 13" o:spid="_x0000_s1026" type="#_x0000_t202" style="position:absolute;left:0;text-align:left;margin-left:.75pt;margin-top:187.75pt;width:255.75pt;height:.05pt;z-index:251663360;visibility:visible;mso-wrap-style:square;mso-wrap-distance-left:9pt;mso-wrap-distance-top:0;mso-wrap-distance-right:9pt;mso-wrap-distance-bottom:0;mso-position-horizontal:absolute;mso-position-horizontal-relative:text;mso-position-vertical:absolute;mso-position-vertical-relative:text;v-text-anchor:top" o:gfxdata="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" stroked="f">
+                <v:textbox style="mso-fit-shape-to-text:t" inset="0,0,0,0">
+                  <w:txbxContent>
+                    <w:p>
+                      <w:pPr>
+                        <w:pStyle w:val="Caption"/>
+                        <w:jc w:val="center"/>
+                        <w:rPr>
+                          <w:rFonts w:ascii="Times New Roman" w:hAnsi="Times New Roman" w:cs="Times New Roman"/>
+                          <w:i/>
+                          <w:noProof/>
+                          <w:color w:val="auto"/>
+                          <w:sz w:val="22"/>
+                          <w:szCs w:val="22"/>
+                        </w:rPr>
+                      </w:pPr>
+                      <w:r>
+                        <w:rPr>
+                          <w:rFonts w:ascii="Times New Roman" w:hAnsi="Times New Roman" w:cs="Times New Roman"/>
+                          <w:i/>
+                          <w:color w:val="auto"/>
+                          <w:sz w:val="22"/>
+                          <w:szCs w:val="22"/>
+                        </w:rPr>
+                        <w:t xml:space="preserve">Figure 2.2.1.Neural network architecture </w:t>
+                      </w:r>
+                      <w:r>
+                        <w:rPr>
+                          <w:rFonts w:ascii="Times New Roman" w:hAnsi="Times New Roman" w:cs="Times New Roman"/>
+                          <w:i/>
+                          <w:color w:val="auto"/>
+                          <w:sz w:val="22"/>
+                          <w:szCs w:val="22"/>
+                        </w:rPr>
+                        <w:fldChar w:fldCharType="begin"/>
+                      </w:r>
+                      <w:r>
+                        <w:rPr>
+                          <w:rFonts w:ascii="Times New Roman" w:hAnsi="Times New Roman" w:cs="Times New Roman"/>
+                          <w:i/>
+                          <w:color w:val="auto"/>
+                          <w:sz w:val="22"/>
+                          <w:szCs w:val="22"/>
+                        </w:rPr>
+                        <w:instrText xml:space="preserve"> SEQ Figure_2.2.1.Neural_network_architecture \* ARABIC </w:instrText>
+                      </w:r>
+                      <w:r>
+                        <w:rPr>
+                          <w:rFonts w:ascii="Times New Roman" w:hAnsi="Times New Roman" w:cs="Times New Roman"/>
+                          <w:i/>
+                          <w:color w:val="auto"/>
+                          <w:sz w:val="22"/>
+                          <w:szCs w:val="22"/>
+                        </w:rPr>
+                        <w:fldChar w:fldCharType="separate"/>
+                      </w:r>
+                      <w:r>
+                        <w:rPr>
+                          <w:rFonts w:ascii="Times New Roman" w:hAnsi="Times New Roman" w:cs="Times New Roman"/>
+                          <w:i/>
+                          <w:noProof/>
+                          <w:color w:val="auto"/>
+                          <w:sz w:val="22"/>
+                          <w:szCs w:val="22"/>
+                        </w:rPr>
+                        <w:t>1</w:t>
+                      </w:r>
+                      <w:r>
+                        <w:rPr>
+                          <w:rFonts w:ascii="Times New Roman" w:hAnsi="Times New Roman" w:cs="Times New Roman"/>
+                          <w:i/>
+                          <w:color w:val="auto"/>
+                          <w:sz w:val="22"/>
+                          <w:szCs w:val="22"/>
+                        </w:rPr>
+                        <w:fldChar w:fldCharType="end"/>
+                      </w:r>
+                    </w:p>
+                  </w:txbxContent>
+                </v:textbox>
+                <w10:wrap type="square"/>
+              </v:shape>
+            </w:pict>
+          </mc:Fallback>
+        </mc:AlternateContent>
+      </w:r>
+      <w:r>
+        <w:rPr>
+          <w:noProof/>
+          <w:lang w:eastAsia="en-GB"/>
+        </w:rPr>
+        <w:drawing>
+          <wp:anchor distT="0" distB="0" distL="114300" distR="114300" simplePos="0" relativeHeight="251661312" behindDoc="0" locked="0" layoutInCell="1" allowOverlap="1" wp14:anchorId="282133AF" wp14:editId="1CC88E21">
+            <wp:simplePos x="0" y="0"/>
+            <wp:positionH relativeFrom="column">
+              <wp:posOffset>9525</wp:posOffset>
+            </wp:positionH>
+            <wp:positionV relativeFrom="paragraph">
+              <wp:posOffset>203835</wp:posOffset>
+            </wp:positionV>
+            <wp:extent cx="3248025" cy="2123440"/>
+            <wp:effectExtent l="0" t="0" r="9525" b="0"/>
+            <wp:wrapSquare wrapText="bothSides"/>
+            <wp:docPr id="12" name="Picture 12" descr="How does a Neural Network work intuitively in code? | by Steven Gong |  Medium"/>
+            <wp:cNvGraphicFramePr>
+              <a:graphicFrameLocks xmlns:a="http://schemas.openxmlformats.org/drawingml/2006/main" noChangeAspect="1"/>
+            </wp:cNvGraphicFramePr>
+            <a:graphic xmlns:a="http://schemas.openxmlformats.org/drawingml/2006/main">
+              <a:graphicData uri="http://schemas.openxmlformats.org/drawingml/2006/picture">
+                <pic:pic xmlns:pic="http://schemas.openxmlformats.org/drawingml/2006/picture">
+                  <pic:nvPicPr>
+                    <pic:cNvPr id="0" name="Picture 3" descr="How does a Neural Network work intuitively in code? | by Steven Gong |  Medium"/>
+                    <pic:cNvPicPr>
+                      <a:picLocks noChangeAspect="1" noChangeArrowheads="1"/>
+                    </pic:cNvPicPr>
+                  </pic:nvPicPr>
+                  <pic:blipFill>
+                    <a:blip r:embed="rId9" cstate="print">
+                      <a:extLst>
+                        <a:ext uri="{28A0092B-C50C-407E-A947-70E740481C1C}">
+                          <a14:useLocalDpi xmlns:a14="http://schemas.microsoft.com/office/drawing/2010/main" val="0"/>
+                        </a:ext>
+                      </a:extLst>
+                    </a:blip>
+                    <a:srcRect/>
+                    <a:stretch>
+                      <a:fillRect/>
+                    </a:stretch>
+                  </pic:blipFill>
+                  <pic:spPr bwMode="auto">
+                    <a:xfrm>
+                      <a:off x="0" y="0"/>
+                      <a:ext cx="3248025" cy="2123440"/>
+                    </a:xfrm>
+                    <a:prstGeom prst="rect">
+                      <a:avLst/>
+                    </a:prstGeom>
+                    <a:noFill/>
+                    <a:ln>
+                      <a:noFill/>
+                    </a:ln>
+                  </pic:spPr>
+                </pic:pic>
+              </a:graphicData>
+            </a:graphic>
+            <wp14:sizeRelH relativeFrom="page">
+              <wp14:pctWidth>0</wp14:pctWidth>
+            </wp14:sizeRelH>
+            <wp14:sizeRelV relativeFrom="page">
+              <wp14:pctHeight>0</wp14:pctHeight>
+            </wp14:sizeRelV>
+          </wp:anchor>
+        </w:drawing>
+      </w:r>
+    </w:p>
+    <w:p>
+      <w:pPr>
+        <w:spacing w:after="0"/>
+        <w:ind w:firstLine="720"/>
+        <w:jc w:val="both"/>
+        <w:rPr>
+          <w:rFonts w:ascii="Times New Roman" w:eastAsiaTheme="minorEastAsia" w:hAnsi="Times New Roman" w:cs="Times New Roman"/>
+          <w:sz w:val="24"/>
+          <w:szCs w:val="24"/>
+          <w:lang w:val="ro-RO"/>
+        </w:rPr>
+      </w:pPr>
+      <w:r>
+        <w:rPr>
+          <w:rFonts w:ascii="Times New Roman" w:eastAsiaTheme="minorEastAsia" w:hAnsi="Times New Roman" w:cs="Times New Roman"/>
           <w:b/>
           <w:i/>
           <w:noProof/>
           <w:lang w:eastAsia="en-GB"/>
         </w:rPr>
-        <w:lastRenderedPageBreak/>
         <mc:AlternateContent>
           <mc:Choice Requires="wps">
             <w:drawing>
-              <wp:anchor distT="0" distB="0" distL="114300" distR="114300" simplePos="0" relativeHeight="251660288" behindDoc="0" locked="0" layoutInCell="1" allowOverlap="1" wp14:anchorId="5158C8DF" wp14:editId="561F03A1">
+              <wp:anchor distT="0" distB="0" distL="114300" distR="114300" simplePos="0" relativeHeight="251660288" behindDoc="0" locked="0" layoutInCell="1" allowOverlap="1" wp14:anchorId="11ABC67C" wp14:editId="05EA2C90">
                 <wp:simplePos x="0" y="0"/>
                 <wp:positionH relativeFrom="column">
                   <wp:posOffset>3503930</wp:posOffset>
@@ -4066,7 +4421,99 @@
           <w:szCs w:val="24"/>
           <w:lang w:val="ro-RO"/>
         </w:rPr>
-        <w:t xml:space="preserve">The classic neural network is capable of approximating a non-linear function. </w:t>
+        <w:t xml:space="preserve">The </w:t>
+      </w:r>
+      <w:r>
+        <w:rPr>
+          <w:rFonts w:ascii="Times New Roman" w:hAnsi="Times New Roman" w:cs="Times New Roman"/>
+          <w:sz w:val="24"/>
+          <w:szCs w:val="24"/>
+          <w:lang w:val="ro-RO"/>
+        </w:rPr>
+        <w:t xml:space="preserve">artificial </w:t>
+      </w:r>
+      <w:r>
+        <w:rPr>
+          <w:rFonts w:ascii="Times New Roman" w:hAnsi="Times New Roman" w:cs="Times New Roman"/>
+          <w:sz w:val="24"/>
+          <w:szCs w:val="24"/>
+          <w:lang w:val="ro-RO"/>
+        </w:rPr>
+        <w:t>neural network is capable of approximating a non-linear function.</w:t>
+      </w:r>
+      <w:r>
+        <w:rPr>
+          <w:rFonts w:ascii="Times New Roman" w:hAnsi="Times New Roman" w:cs="Times New Roman"/>
+          <w:sz w:val="24"/>
+          <w:szCs w:val="24"/>
+          <w:lang w:val="ro-RO"/>
+        </w:rPr>
+        <w:t xml:space="preserve"> For example, we have a function </w:t>
+      </w:r>
+      <w:r>
+        <w:rPr>
+          <w:rFonts w:ascii="Times New Roman" w:hAnsi="Times New Roman" w:cs="Times New Roman"/>
+          <w:i/>
+          <w:sz w:val="24"/>
+          <w:szCs w:val="24"/>
+          <w:lang w:val="ro-RO"/>
+        </w:rPr>
+        <w:t>f(x) = y</w:t>
+      </w:r>
+      <w:r>
+        <w:rPr>
+          <w:rFonts w:ascii="Times New Roman" w:hAnsi="Times New Roman" w:cs="Times New Roman"/>
+          <w:sz w:val="24"/>
+          <w:szCs w:val="24"/>
+          <w:lang w:val="ro-RO"/>
+        </w:rPr>
+        <w:t xml:space="preserve"> which mapsa value x with a value y. A neural network constructs a mapping function </w:t>
+      </w:r>
+      <w:r>
+        <w:rPr>
+          <w:rFonts w:ascii="Times New Roman" w:hAnsi="Times New Roman" w:cs="Times New Roman"/>
+          <w:i/>
+          <w:sz w:val="24"/>
+          <w:szCs w:val="24"/>
+          <w:lang w:val="ro-RO"/>
+        </w:rPr>
+        <w:t>y = f*(x,θ),</w:t>
+      </w:r>
+      <w:r>
+        <w:rPr>
+          <w:rFonts w:ascii="Times New Roman" w:hAnsi="Times New Roman" w:cs="Times New Roman"/>
+          <w:sz w:val="24"/>
+          <w:szCs w:val="24"/>
+          <w:lang w:val="ro-RO"/>
+        </w:rPr>
+        <w:t xml:space="preserve"> where θ are the </w:t>
+      </w:r>
+      <w:r>
+        <w:rPr>
+          <w:rFonts w:ascii="Times New Roman" w:hAnsi="Times New Roman" w:cs="Times New Roman"/>
+          <w:sz w:val="24"/>
+          <w:szCs w:val="24"/>
+          <w:lang w:val="ro-RO"/>
+        </w:rPr>
+        <w:t xml:space="preserve">values of the </w:t>
+      </w:r>
+      <w:r>
+        <w:rPr>
+          <w:rFonts w:ascii="Times New Roman" w:hAnsi="Times New Roman" w:cs="Times New Roman"/>
+          <w:sz w:val="24"/>
+          <w:szCs w:val="24"/>
+          <w:lang w:val="ro-RO"/>
+        </w:rPr>
+        <w:t>parameters of the best approximation. The next question would be how the model chooses the best approximation and what exactly means best in this case. To answer,</w:t>
+      </w:r>
+      <w:r>
+        <w:rPr>
+          <w:rFonts w:ascii="Times New Roman" w:hAnsi="Times New Roman" w:cs="Times New Roman"/>
+          <w:sz w:val="24"/>
+          <w:szCs w:val="24"/>
+          <w:lang w:val="ro-RO"/>
+        </w:rPr>
+        <w:t xml:space="preserve"> </w:t>
       </w:r>
       <w:r>
         <w:rPr>
@@ -4075,7 +4522,7 @@
           <w:szCs w:val="24"/>
           <w:lang w:val="ro-RO"/>
         </w:rPr>
-        <w:t>These networks learn using error propagation. The v</w:t>
+        <w:t>t</w:t>
       </w:r>
       <w:r>
         <w:rPr>
@@ -4084,6 +4531,34 @@
           <w:szCs w:val="24"/>
           <w:lang w:val="ro-RO"/>
         </w:rPr>
+        <w:t xml:space="preserve">hese networks learn using </w:t>
+      </w:r>
+      <w:r>
+        <w:rPr>
+          <w:rFonts w:ascii="Times New Roman" w:eastAsiaTheme="minorEastAsia" w:hAnsi="Times New Roman" w:cs="Times New Roman"/>
+          <w:b/>
+          <w:sz w:val="24"/>
+          <w:szCs w:val="24"/>
+          <w:lang w:val="ro-RO"/>
+        </w:rPr>
+        <w:t>error propagation</w:t>
+      </w:r>
+      <w:r>
+        <w:rPr>
+          <w:rFonts w:ascii="Times New Roman" w:eastAsiaTheme="minorEastAsia" w:hAnsi="Times New Roman" w:cs="Times New Roman"/>
+          <w:sz w:val="24"/>
+          <w:szCs w:val="24"/>
+          <w:lang w:val="ro-RO"/>
+        </w:rPr>
+        <w:t>. The v</w:t>
+      </w:r>
+      <w:r>
+        <w:rPr>
+          <w:rFonts w:ascii="Times New Roman" w:eastAsiaTheme="minorEastAsia" w:hAnsi="Times New Roman" w:cs="Times New Roman"/>
+          <w:sz w:val="24"/>
+          <w:szCs w:val="24"/>
+          <w:lang w:val="ro-RO"/>
+        </w:rPr>
         <w:t>alues calculated by the nodes are</w:t>
       </w:r>
       <w:r>
@@ -4093,8 +4568,166 @@
           <w:szCs w:val="24"/>
           <w:lang w:val="ro-RO"/>
         </w:rPr>
-        <w:t xml:space="preserve"> sent to the output nodes which compare them with the expected results. Each output node then returns an error. The purpose is to minimize this error. The simplest method is to distribute the error from one output node to all the other nodes connected with it , proportionally with the nodes’ weights, till the input nodes and each edge will update its weight and a new error will be calculated.</w:t>
-      </w:r>
+        <w:t xml:space="preserve"> sent to the output nodes which compare them with the expected results. Each output node then returns </w:t>
+      </w:r>
+      <w:r>
+        <w:rPr>
+          <w:rFonts w:ascii="Times New Roman" w:eastAsiaTheme="minorEastAsia" w:hAnsi="Times New Roman" w:cs="Times New Roman"/>
+          <w:sz w:val="24"/>
+          <w:szCs w:val="24"/>
+          <w:lang w:val="ro-RO"/>
+        </w:rPr>
+        <w:t>the difference between the two , which is the</w:t>
+      </w:r>
+      <w:r>
+        <w:rPr>
+          <w:rFonts w:ascii="Times New Roman" w:eastAsiaTheme="minorEastAsia" w:hAnsi="Times New Roman" w:cs="Times New Roman"/>
+          <w:sz w:val="24"/>
+          <w:szCs w:val="24"/>
+          <w:lang w:val="ro-RO"/>
+        </w:rPr>
+        <w:t xml:space="preserve"> error. The pu</w:t>
+      </w:r>
+      <w:r>
+        <w:rPr>
+          <w:rFonts w:ascii="Times New Roman" w:eastAsiaTheme="minorEastAsia" w:hAnsi="Times New Roman" w:cs="Times New Roman"/>
+          <w:sz w:val="24"/>
+          <w:szCs w:val="24"/>
+          <w:lang w:val="ro-RO"/>
+        </w:rPr>
+        <w:t>rpose is to minimize this error, so the best approximation is the one in which the error is at a minimum.</w:t>
+      </w:r>
+      <w:r>
+        <w:rPr>
+          <w:rFonts w:ascii="Times New Roman" w:eastAsiaTheme="minorEastAsia" w:hAnsi="Times New Roman" w:cs="Times New Roman"/>
+          <w:sz w:val="24"/>
+          <w:szCs w:val="24"/>
+          <w:lang w:val="ro-RO"/>
+        </w:rPr>
+        <w:t xml:space="preserve"> </w:t>
+      </w:r>
+      <w:r>
+        <w:rPr>
+          <w:rFonts w:ascii="Times New Roman" w:eastAsiaTheme="minorEastAsia" w:hAnsi="Times New Roman" w:cs="Times New Roman"/>
+          <w:sz w:val="24"/>
+          <w:szCs w:val="24"/>
+          <w:lang w:val="ro-RO"/>
+        </w:rPr>
+        <w:t>The</w:t>
+      </w:r>
+      <w:r>
+        <w:rPr>
+          <w:rFonts w:ascii="Times New Roman" w:eastAsiaTheme="minorEastAsia" w:hAnsi="Times New Roman" w:cs="Times New Roman"/>
+          <w:sz w:val="24"/>
+          <w:szCs w:val="24"/>
+          <w:lang w:val="ro-RO"/>
+        </w:rPr>
+        <w:t xml:space="preserve"> simplest method is to distribute the error from one output node to all the other nodes connected with it , proportionally with the nodes’ weights, till the input nodes and each edge will update its weight and a new error will be calculated.</w:t>
+      </w:r>
+      <w:r>
+        <w:rPr>
+          <w:rFonts w:ascii="Times New Roman" w:eastAsiaTheme="minorEastAsia" w:hAnsi="Times New Roman" w:cs="Times New Roman"/>
+          <w:sz w:val="24"/>
+          <w:szCs w:val="24"/>
+          <w:lang w:val="ro-RO"/>
+        </w:rPr>
+        <w:t xml:space="preserve"> </w:t>
+      </w:r>
+      <w:r>
+        <w:rPr>
+          <w:rFonts w:ascii="Times New Roman" w:eastAsiaTheme="minorEastAsia" w:hAnsi="Times New Roman" w:cs="Times New Roman"/>
+          <w:sz w:val="24"/>
+          <w:szCs w:val="24"/>
+          <w:lang w:val="ro-RO"/>
+        </w:rPr>
+        <w:t xml:space="preserve">The error is calculated using a </w:t>
+      </w:r>
+      <w:r>
+        <w:rPr>
+          <w:rFonts w:ascii="Times New Roman" w:eastAsiaTheme="minorEastAsia" w:hAnsi="Times New Roman" w:cs="Times New Roman"/>
+          <w:b/>
+          <w:sz w:val="24"/>
+          <w:szCs w:val="24"/>
+          <w:lang w:val="ro-RO"/>
+        </w:rPr>
+        <w:t xml:space="preserve">cost </w:t>
+      </w:r>
+      <w:r>
+        <w:rPr>
+          <w:rFonts w:ascii="Times New Roman" w:eastAsiaTheme="minorEastAsia" w:hAnsi="Times New Roman" w:cs="Times New Roman"/>
+          <w:b/>
+          <w:sz w:val="24"/>
+          <w:szCs w:val="24"/>
+          <w:lang w:val="ro-RO"/>
+        </w:rPr>
+        <w:t>function</w:t>
+      </w:r>
+      <w:r>
+        <w:rPr>
+          <w:rFonts w:ascii="Times New Roman" w:eastAsiaTheme="minorEastAsia" w:hAnsi="Times New Roman" w:cs="Times New Roman"/>
+          <w:sz w:val="24"/>
+          <w:szCs w:val="24"/>
+          <w:lang w:val="ro-RO"/>
+        </w:rPr>
+        <w:t>.</w:t>
+      </w:r>
+      <w:r>
+        <w:rPr>
+          <w:rFonts w:ascii="Times New Roman" w:eastAsiaTheme="minorEastAsia" w:hAnsi="Times New Roman" w:cs="Times New Roman"/>
+          <w:sz w:val="24"/>
+          <w:szCs w:val="24"/>
+          <w:lang w:val="ro-RO"/>
+        </w:rPr>
+        <w:t xml:space="preserve"> For that a smooth function like the quadratic cost or meansquare error is used to easily determined the small adjustmens of the weights to achieve the best approximation.</w:t>
+      </w:r>
+    </w:p>
+    <w:p>
+      <w:pPr>
+        <w:spacing w:after="0"/>
+        <w:ind w:firstLine="720"/>
+        <w:jc w:val="both"/>
+        <w:rPr>
+          <w:rFonts w:ascii="Times New Roman" w:eastAsiaTheme="minorEastAsia" w:hAnsi="Times New Roman" w:cs="Times New Roman"/>
+          <w:sz w:val="24"/>
+          <w:szCs w:val="24"/>
+          <w:lang w:val="ro-RO"/>
+        </w:rPr>
+      </w:pPr>
+    </w:p>
+    <w:p>
+      <w:pPr>
+        <w:spacing w:after="0"/>
+        <w:ind w:firstLine="720"/>
+        <w:jc w:val="both"/>
+        <w:rPr>
+          <w:rFonts w:ascii="Times New Roman" w:eastAsiaTheme="minorEastAsia" w:hAnsi="Times New Roman" w:cs="Times New Roman"/>
+          <w:sz w:val="24"/>
+          <w:szCs w:val="24"/>
+          <w:lang w:val="ro-RO"/>
+        </w:rPr>
+      </w:pPr>
+      <w:r>
+        <w:rPr>
+          <w:rFonts w:ascii="Times New Roman" w:eastAsiaTheme="minorEastAsia" w:hAnsi="Times New Roman" w:cs="Times New Roman"/>
+          <w:sz w:val="24"/>
+          <w:szCs w:val="24"/>
+          <w:lang w:val="ro-RO"/>
+        </w:rPr>
+        <w:t xml:space="preserve">Some of the particular properties of artifical networks are their ability to to learn and adapt, to generalize a problem or to organize data. However, there are also some limitations to this model. Firstly, because we are talking about a superivised model, neural networks need a set of meaningful examples. Also, it can be hard to determinate how big the network should be, especially since for bigger networks (with many more layers) the training time can grow very much. Another thing that should be considered is that the training depends a lot on the processing power of the computer. </w:t>
+      </w:r>
+    </w:p>
+    <w:p>
+      <w:pPr>
+        <w:spacing w:after="0"/>
+        <w:ind w:firstLine="720"/>
+        <w:jc w:val="both"/>
+        <w:rPr>
+          <w:rFonts w:ascii="Times New Roman" w:eastAsiaTheme="minorEastAsia" w:hAnsi="Times New Roman" w:cs="Times New Roman"/>
+          <w:sz w:val="24"/>
+          <w:szCs w:val="24"/>
+          <w:lang w:val="ro-RO"/>
+        </w:rPr>
+      </w:pPr>
     </w:p>
     <w:p>
       <w:pPr>
@@ -4112,6 +4745,7 @@
     <w:p>
       <w:pPr>
         <w:pStyle w:val="Subtitle"/>
+        <w:spacing w:line="276" w:lineRule="auto"/>
         <w:rPr>
           <w:sz w:val="24"/>
         </w:rPr>
@@ -4120,6 +4754,7 @@
     <w:p>
       <w:pPr>
         <w:pStyle w:val="Subtitle"/>
+        <w:spacing w:line="276" w:lineRule="auto"/>
         <w:jc w:val="both"/>
         <w:rPr>
           <w:b w:val="0"/>
@@ -4169,8 +4804,6 @@
         </w:rPr>
         <w:t>8</w:t>
       </w:r>
-      <w:bookmarkStart w:id="9" w:name="_GoBack"/>
-      <w:bookmarkEnd w:id="9"/>
       <w:r>
         <w:rPr>
           <w:b w:val="0"/>
@@ -4209,6 +4842,7 @@
     <w:p>
       <w:pPr>
         <w:pStyle w:val="Subtitle"/>
+        <w:spacing w:line="276" w:lineRule="auto"/>
         <w:jc w:val="both"/>
         <w:rPr>
           <w:b w:val="0"/>
@@ -4224,13 +4858,60 @@
           <w:szCs w:val="24"/>
           <w:lang w:val="ro-RO"/>
         </w:rPr>
+        <w:lastRenderedPageBreak/>
         <w:tab/>
-        <w:t xml:space="preserve">The multilayer perceptron is a special type of what was described earlier as an artificial neural network. It uses multiple neurons and so, it has multiple (hidden) layers. The difference is that in an artificial neural network, or feed-forward neural network, the neurons from a layer are not necesarily connected to all neurons from the next or previous layer. Figure 2.2.1 better exemplifies the difference between the two types of neural networks. </w:t>
+        <w:t>The multilayer perceptron is a special type of what was described earlier as a neural network. It uses multiple neurons and so, it has multiple (hidden) layers. The difference is that i</w:t>
+      </w:r>
+      <w:r>
+        <w:rPr>
+          <w:b w:val="0"/>
+          <w:sz w:val="24"/>
+          <w:szCs w:val="24"/>
+          <w:lang w:val="ro-RO"/>
+        </w:rPr>
+        <w:t>n an artificial neural network</w:t>
+      </w:r>
+      <w:r>
+        <w:rPr>
+          <w:b w:val="0"/>
+          <w:sz w:val="24"/>
+          <w:szCs w:val="24"/>
+          <w:lang w:val="ro-RO"/>
+        </w:rPr>
+        <w:t xml:space="preserve">, the neurons from a layer are not necesarily connected to all neurons from </w:t>
+      </w:r>
+      <w:r>
+        <w:rPr>
+          <w:b w:val="0"/>
+          <w:sz w:val="24"/>
+          <w:szCs w:val="24"/>
+          <w:lang w:val="ro-RO"/>
+        </w:rPr>
+        <w:t xml:space="preserve">the next or previous layer, while for amultilayer perceptrion the hidden layers are fully connected. </w:t>
+      </w:r>
+      <w:r>
+        <w:rPr>
+          <w:b w:val="0"/>
+          <w:sz w:val="24"/>
+          <w:szCs w:val="24"/>
+          <w:lang w:val="ro-RO"/>
+        </w:rPr>
+        <w:t>Figure 2.2.2</w:t>
+      </w:r>
+      <w:r>
+        <w:rPr>
+          <w:b w:val="0"/>
+          <w:sz w:val="24"/>
+          <w:szCs w:val="24"/>
+          <w:lang w:val="ro-RO"/>
+        </w:rPr>
+        <w:t xml:space="preserve"> better exemplifies the difference between the two types of neural networks. </w:t>
       </w:r>
     </w:p>
     <w:p>
       <w:pPr>
         <w:pStyle w:val="Subtitle"/>
+        <w:spacing w:line="276" w:lineRule="auto"/>
         <w:jc w:val="both"/>
         <w:rPr>
           <w:b w:val="0"/>
@@ -4243,6 +4924,7 @@
     <w:p>
       <w:pPr>
         <w:pStyle w:val="Subtitle"/>
+        <w:spacing w:line="276" w:lineRule="auto"/>
         <w:jc w:val="center"/>
         <w:rPr>
           <w:b w:val="0"/>
@@ -4260,7 +4942,7 @@
           <w:lang w:val="en-GB" w:eastAsia="en-GB"/>
         </w:rPr>
         <w:drawing>
-          <wp:inline distT="0" distB="0" distL="0" distR="0" wp14:anchorId="287EF978" wp14:editId="2A35275E">
+          <wp:inline distT="0" distB="0" distL="0" distR="0" wp14:anchorId="7E22A6D6" wp14:editId="12676A96">
             <wp:extent cx="3647910" cy="1466850"/>
             <wp:effectExtent l="0" t="0" r="0" b="0"/>
             <wp:docPr id="9" name="Picture 9"/>
@@ -4277,7 +4959,7 @@
                     </pic:cNvPicPr>
                   </pic:nvPicPr>
                   <pic:blipFill>
-                    <a:blip r:embed="rId9">
+                    <a:blip r:embed="rId10">
                       <a:extLst>
                         <a:ext uri="{28A0092B-C50C-407E-A947-70E740481C1C}">
                           <a14:useLocalDpi xmlns:a14="http://schemas.microsoft.com/office/drawing/2010/main" val="0"/>
@@ -4312,6 +4994,7 @@
     <w:p>
       <w:pPr>
         <w:pStyle w:val="Subtitle"/>
+        <w:spacing w:line="276" w:lineRule="auto"/>
         <w:jc w:val="center"/>
         <w:rPr>
           <w:i/>
@@ -4325,31 +5008,57 @@
           <w:szCs w:val="22"/>
           <w:lang w:val="ro-RO"/>
         </w:rPr>
-        <w:t>Figure2.2.1. Left: graph representation of a feedforward neural network</w:t>
-      </w:r>
-    </w:p>
-    <w:p>
-      <w:pPr>
-        <w:pStyle w:val="Subtitle"/>
-        <w:jc w:val="center"/>
+        <w:t>Figure2.2.2</w:t>
+      </w:r>
+      <w:r>
         <w:rPr>
           <w:i/>
           <w:szCs w:val="22"/>
           <w:lang w:val="ro-RO"/>
         </w:rPr>
-      </w:pPr>
+        <w:t>. Left: graph representation of a</w:t>
+      </w:r>
       <w:r>
         <w:rPr>
           <w:i/>
           <w:szCs w:val="22"/>
           <w:lang w:val="ro-RO"/>
         </w:rPr>
+        <w:t>n artificial</w:t>
+      </w:r>
+      <w:r>
+        <w:rPr>
+          <w:i/>
+          <w:szCs w:val="22"/>
+          <w:lang w:val="ro-RO"/>
+        </w:rPr>
+        <w:t xml:space="preserve"> neural network</w:t>
+      </w:r>
+    </w:p>
+    <w:p>
+      <w:pPr>
+        <w:pStyle w:val="Subtitle"/>
+        <w:spacing w:line="276" w:lineRule="auto"/>
+        <w:jc w:val="center"/>
+        <w:rPr>
+          <w:i/>
+          <w:szCs w:val="22"/>
+          <w:lang w:val="ro-RO"/>
+        </w:rPr>
+      </w:pPr>
+      <w:r>
+        <w:rPr>
+          <w:i/>
+          <w:szCs w:val="22"/>
+          <w:lang w:val="ro-RO"/>
+        </w:rPr>
         <w:t>Right: graph representation of a multilayer perceptron</w:t>
       </w:r>
     </w:p>
     <w:p>
       <w:pPr>
         <w:pStyle w:val="Subtitle"/>
+        <w:spacing w:line="276" w:lineRule="auto"/>
         <w:jc w:val="both"/>
         <w:rPr>
           <w:b w:val="0"/>
@@ -4362,6 +5071,7 @@
     <w:p>
       <w:pPr>
         <w:pStyle w:val="Subtitle"/>
+        <w:spacing w:line="276" w:lineRule="auto"/>
         <w:jc w:val="both"/>
         <w:rPr>
           <w:b w:val="0"/>
@@ -4376,14 +5086,41 @@
           <w:lang w:val="ro-RO"/>
         </w:rPr>
         <w:tab/>
-        <w:t xml:space="preserve">A multilayer perceptron may also be defined as having the same number of neurons on the hidden layers or , also, the same activation function across the layers.  </w:t>
+        <w:t>A multilayer perceptron may also be defined as having the same number of ne</w:t>
+      </w:r>
+      <w:r>
+        <w:rPr>
+          <w:b w:val="0"/>
+          <w:sz w:val="24"/>
+          <w:szCs w:val="24"/>
+          <w:lang w:val="ro-RO"/>
+        </w:rPr>
+        <w:t xml:space="preserve">urons on the hidden layers or </w:t>
+      </w:r>
+      <w:r>
+        <w:rPr>
+          <w:b w:val="0"/>
+          <w:sz w:val="24"/>
+          <w:szCs w:val="24"/>
+          <w:lang w:val="ro-RO"/>
+        </w:rPr>
+        <w:t>the same activation function across the layers.</w:t>
+      </w:r>
+      <w:r>
+        <w:rPr>
+          <w:b w:val="0"/>
+          <w:sz w:val="24"/>
+          <w:szCs w:val="24"/>
+          <w:lang w:val="ro-RO"/>
+        </w:rPr>
+        <w:t xml:space="preserve"> Also, they can refferenced as deep neural networks or feed-forward neural networks. The termn feed-forward comes from the fact that the information flow from inone way, from the input layer to the output layer (from left to right). There are neural networks in which information can be exchanged between the neurons of the same hidden layer too. These will be discussed in the next section.</w:t>
       </w:r>
     </w:p>
     <w:p>
       <w:pPr>
         <w:pStyle w:val="Heading3"/>
       </w:pPr>
-      <w:bookmarkStart w:id="10" w:name="_Toc74419461"/>
+      <w:bookmarkStart w:id="9" w:name="_Toc74419461"/>
       <w:r>
         <w:t>2.</w:t>
       </w:r>
@@ -4396,7 +5133,7 @@
       <w:r>
         <w:t xml:space="preserve"> Recurrent neural networks</w:t>
       </w:r>
-      <w:bookmarkEnd w:id="10"/>
+      <w:bookmarkEnd w:id="9"/>
     </w:p>
     <w:p>
       <w:pPr>
@@ -4589,7 +5326,7 @@
           <w:szCs w:val="24"/>
           <w:lang w:val="en-US"/>
         </w:rPr>
-        <w:t>2</w:t>
+        <w:t>3</w:t>
       </w:r>
       <w:r>
         <w:rPr>
@@ -4664,9 +5401,8 @@
           <w:noProof/>
           <w:lang w:eastAsia="en-GB"/>
         </w:rPr>
-        <w:lastRenderedPageBreak/>
         <w:drawing>
-          <wp:inline distT="0" distB="0" distL="0" distR="0">
+          <wp:inline distT="0" distB="0" distL="0" distR="0" wp14:anchorId="2470C64C" wp14:editId="1574283B">
             <wp:extent cx="2424430" cy="1800225"/>
             <wp:effectExtent l="0" t="0" r="0" b="9525"/>
             <wp:docPr id="6" name="Picture 6"/>
@@ -4683,7 +5419,7 @@
                     </pic:cNvPicPr>
                   </pic:nvPicPr>
                   <pic:blipFill>
-                    <a:blip r:embed="rId10">
+                    <a:blip r:embed="rId11">
                       <a:extLst>
                         <a:ext uri="{28A0092B-C50C-407E-A947-70E740481C1C}">
                           <a14:useLocalDpi xmlns:a14="http://schemas.microsoft.com/office/drawing/2010/main" val="0"/>
@@ -4719,6 +5455,7 @@
       <w:pPr>
         <w:jc w:val="center"/>
       </w:pPr>
+      <w:proofErr w:type="gramStart"/>
       <w:r>
         <w:rPr>
           <w:rFonts w:ascii="Times New Roman" w:hAnsi="Times New Roman" w:cs="Times New Roman"/>
@@ -4744,7 +5481,7 @@
           <w:i/>
           <w:lang w:val="en-US"/>
         </w:rPr>
-        <w:t>.2.2</w:t>
+        <w:t>.2.3</w:t>
       </w:r>
       <w:r>
         <w:rPr>
@@ -4753,7 +5490,17 @@
           <w:i/>
           <w:lang w:val="en-US"/>
         </w:rPr>
-        <w:t>. Recurrent neural network</w:t>
+        <w:t>.</w:t>
+      </w:r>
+      <w:proofErr w:type="gramEnd"/>
+      <w:r>
+        <w:rPr>
+          <w:rFonts w:ascii="Times New Roman" w:hAnsi="Times New Roman" w:cs="Times New Roman"/>
+          <w:b/>
+          <w:i/>
+          <w:lang w:val="en-US"/>
+        </w:rPr>
+        <w:t xml:space="preserve"> Recurrent neural network</w:t>
       </w:r>
       <w:r>
         <w:rPr>
@@ -4787,6 +5534,7 @@
           <w:szCs w:val="24"/>
           <w:lang w:val="en-US"/>
         </w:rPr>
+        <w:lastRenderedPageBreak/>
         <w:t xml:space="preserve">The training for a RNN can be difficult. The main problems that can appear are vanishing and exploding gradients which can occur during error propagation. Which of these two events may occur depends on the weight of the edges and on the activation function. For example, if the activation function is a sigmoid one, the values risk to get too close to 0 and the network won’t learn. In this case, we deal with vanishing gradient. If </w:t>
       </w:r>
       <w:r>
@@ -4861,14 +5609,14 @@
       <w:pPr>
         <w:pStyle w:val="Heading3"/>
       </w:pPr>
-      <w:bookmarkStart w:id="11" w:name="_Toc74419462"/>
+      <w:bookmarkStart w:id="10" w:name="_Toc74419462"/>
       <w:r>
         <w:t>2.2.3</w:t>
       </w:r>
       <w:r>
         <w:t xml:space="preserve"> Long Short-Term Memory Neural Networks</w:t>
       </w:r>
-      <w:bookmarkEnd w:id="11"/>
+      <w:bookmarkEnd w:id="10"/>
     </w:p>
     <w:p>
       <w:pPr>
@@ -6843,17 +7591,7 @@
           <w:szCs w:val="24"/>
           <w:lang w:val="ro-RO"/>
         </w:rPr>
-        <w:t xml:space="preserve">” information that’s irrelevant for the current task. Next, the values go throught he input gate which also sues a sigmoid activation. At the same time, the candidate value is </w:t>
-      </w:r>
-      <w:r>
-        <w:rPr>
-          <w:rFonts w:ascii="Times New Roman" w:eastAsiaTheme="minorEastAsia" w:hAnsi="Times New Roman" w:cs="Times New Roman"/>
-          <w:sz w:val="24"/>
-          <w:szCs w:val="24"/>
-          <w:lang w:val="ro-RO"/>
-        </w:rPr>
-        <w:lastRenderedPageBreak/>
-        <w:t>composed using a tanh activ</w:t>
+        <w:t>” information that’s irrelevant for the current task. Next, the values go throught he input gate which also sues a sigmoid activation. At the same time, the candidate value is composed using a tanh activ</w:t>
       </w:r>
       <w:r>
         <w:rPr>
@@ -7009,7 +7747,7 @@
           <w:szCs w:val="24"/>
           <w:lang w:val="ro-RO"/>
         </w:rPr>
-        <w:t>be also seen in Figure 2.2.3</w:t>
+        <w:t>be also seen in Figure 2.2.4</w:t>
       </w:r>
       <w:r>
         <w:rPr>
@@ -7039,8 +7777,9 @@
           <w:szCs w:val="24"/>
           <w:lang w:eastAsia="en-GB"/>
         </w:rPr>
+        <w:lastRenderedPageBreak/>
         <w:drawing>
-          <wp:inline distT="0" distB="0" distL="0" distR="0" wp14:anchorId="17E42A08" wp14:editId="272D3220">
+          <wp:inline distT="0" distB="0" distL="0" distR="0" wp14:anchorId="24381203" wp14:editId="1617C7DF">
             <wp:extent cx="4528868" cy="1741019"/>
             <wp:effectExtent l="0" t="0" r="5080" b="0"/>
             <wp:docPr id="10" name="Picture 10"/>
@@ -7057,7 +7796,7 @@
                     </pic:cNvPicPr>
                   </pic:nvPicPr>
                   <pic:blipFill>
-                    <a:blip r:embed="rId11">
+                    <a:blip r:embed="rId12">
                       <a:extLst>
                         <a:ext uri="{28A0092B-C50C-407E-A947-70E740481C1C}">
                           <a14:useLocalDpi xmlns:a14="http://schemas.microsoft.com/office/drawing/2010/main" val="0"/>
@@ -7109,7 +7848,7 @@
           <w:szCs w:val="24"/>
           <w:lang w:val="ro-RO"/>
         </w:rPr>
-        <w:t>Figure 2.2.3</w:t>
+        <w:t>Figure 2.24</w:t>
       </w:r>
       <w:r>
         <w:rPr>
@@ -7119,12 +7858,9 @@
           <w:szCs w:val="24"/>
           <w:lang w:val="ro-RO"/>
         </w:rPr>
-        <w:t>. Structure of a LSTM neural network [7]</w:t>
-      </w:r>
-    </w:p>
-    <w:p>
-      <w:pPr>
-        <w:spacing w:after="0"/>
+        <w:t>3</w:t>
+      </w:r>
+      <w:r>
         <w:rPr>
           <w:rFonts w:ascii="Times New Roman" w:eastAsiaTheme="minorEastAsia" w:hAnsi="Times New Roman" w:cs="Times New Roman"/>
           <w:b/>
@@ -7132,6 +7868,19 @@
           <w:szCs w:val="24"/>
           <w:lang w:val="ro-RO"/>
         </w:rPr>
+        <w:t>. Structure of a LSTM neural network [7]</w:t>
+      </w:r>
+    </w:p>
+    <w:p>
+      <w:pPr>
+        <w:spacing w:after="0"/>
+        <w:rPr>
+          <w:rFonts w:ascii="Times New Roman" w:eastAsiaTheme="minorEastAsia" w:hAnsi="Times New Roman" w:cs="Times New Roman"/>
+          <w:b/>
+          <w:i/>
+          <w:szCs w:val="24"/>
+          <w:lang w:val="ro-RO"/>
+        </w:rPr>
       </w:pPr>
     </w:p>
     <w:p>
@@ -7178,14 +7927,14 @@
       <w:pPr>
         <w:pStyle w:val="Heading3"/>
       </w:pPr>
-      <w:bookmarkStart w:id="12" w:name="_Toc74419463"/>
+      <w:bookmarkStart w:id="11" w:name="_Toc74419463"/>
       <w:r>
         <w:t>2.2.4</w:t>
       </w:r>
       <w:r>
         <w:t xml:space="preserve"> Gated Recurrent Neural Networks</w:t>
       </w:r>
-      <w:bookmarkEnd w:id="12"/>
+      <w:bookmarkEnd w:id="11"/>
     </w:p>
     <w:p>
       <w:pPr>
@@ -8767,24 +9516,229 @@
           <w:sz w:val="24"/>
           <w:szCs w:val="24"/>
         </w:rPr>
-        <w:t xml:space="preserve">Each element of the input sequence is read by the model and the hidden state is computed based on the element and the previous hidden state. Then, the process is very </w:t>
-      </w:r>
-      <w:r>
-        <w:rPr>
-          <w:rFonts w:ascii="Times New Roman" w:hAnsi="Times New Roman" w:cs="Times New Roman"/>
-          <w:sz w:val="24"/>
-          <w:szCs w:val="24"/>
-        </w:rPr>
+        <w:t>Each element of the input sequence is read by the model and the hidden state is computed based on the element and the previous hidden state. Then, the process is very similar to that of a LSTM in which the result from concatenating the input</w:t>
+      </w:r>
+      <w:r>
+        <w:rPr>
+          <w:rFonts w:ascii="Times New Roman" w:hAnsi="Times New Roman" w:cs="Times New Roman"/>
+          <w:sz w:val="24"/>
+          <w:szCs w:val="24"/>
+        </w:rPr>
+        <w:t xml:space="preserve">, however, the GRU doesn’t use an internal state anymore, but is counting on the hidden state to transport information throughout the network. While the update gate has a similar role like </w:t>
+      </w:r>
+      <w:proofErr w:type="gramStart"/>
+      <w:r>
+        <w:rPr>
+          <w:rFonts w:ascii="Times New Roman" w:hAnsi="Times New Roman" w:cs="Times New Roman"/>
+          <w:sz w:val="24"/>
+          <w:szCs w:val="24"/>
+        </w:rPr>
+        <w:t>the forget</w:t>
+      </w:r>
+      <w:proofErr w:type="gramEnd"/>
+      <w:r>
+        <w:rPr>
+          <w:rFonts w:ascii="Times New Roman" w:hAnsi="Times New Roman" w:cs="Times New Roman"/>
+          <w:sz w:val="24"/>
+          <w:szCs w:val="24"/>
+        </w:rPr>
+        <w:t xml:space="preserve"> and input gate, the reset gate is a bit different, because rather than deciding what to pass to the next unit, it decides what to forget from the past information.  </w:t>
+      </w:r>
+      <w:r>
+        <w:rPr>
+          <w:rFonts w:ascii="Times New Roman" w:hAnsi="Times New Roman" w:cs="Times New Roman"/>
+          <w:sz w:val="24"/>
+          <w:szCs w:val="24"/>
+        </w:rPr>
+        <w:t xml:space="preserve"> </w:t>
+      </w:r>
+    </w:p>
+    <w:p>
+      <w:pPr>
+        <w:pStyle w:val="Heading2"/>
+      </w:pPr>
+      <w:r>
         <w:lastRenderedPageBreak/>
-        <w:t>similar to that of a LSTM in which the result from concatenating the input</w:t>
-      </w:r>
-      <w:r>
-        <w:rPr>
-          <w:rFonts w:ascii="Times New Roman" w:hAnsi="Times New Roman" w:cs="Times New Roman"/>
-          <w:sz w:val="24"/>
-          <w:szCs w:val="24"/>
-        </w:rPr>
-        <w:t xml:space="preserve">, however, the GRU doesn’t use an internal state anymore, but is counting on the hidden state to transport information throughout the network. While the update gate has a similar role like </w:t>
+        <w:t>2.3 Regularization</w:t>
+      </w:r>
+    </w:p>
+    <w:p/>
+    <w:p>
+      <w:pPr>
+        <w:ind w:firstLine="720"/>
+        <w:jc w:val="both"/>
+        <w:rPr>
+          <w:rFonts w:ascii="Times New Roman" w:hAnsi="Times New Roman" w:cs="Times New Roman"/>
+          <w:sz w:val="24"/>
+          <w:szCs w:val="24"/>
+        </w:rPr>
+      </w:pPr>
+      <w:r>
+        <w:rPr>
+          <w:rFonts w:ascii="Times New Roman" w:hAnsi="Times New Roman" w:cs="Times New Roman"/>
+          <w:sz w:val="24"/>
+          <w:szCs w:val="24"/>
+        </w:rPr>
+        <w:t xml:space="preserve">As mentioned in the previous chapters, recurrent neural networks are prone to </w:t>
+      </w:r>
+      <w:proofErr w:type="spellStart"/>
+      <w:r>
+        <w:rPr>
+          <w:rFonts w:ascii="Times New Roman" w:hAnsi="Times New Roman" w:cs="Times New Roman"/>
+          <w:sz w:val="24"/>
+          <w:szCs w:val="24"/>
+        </w:rPr>
+        <w:t>overfitting</w:t>
+      </w:r>
+      <w:proofErr w:type="spellEnd"/>
+      <w:r>
+        <w:rPr>
+          <w:rFonts w:ascii="Times New Roman" w:hAnsi="Times New Roman" w:cs="Times New Roman"/>
+          <w:sz w:val="24"/>
+          <w:szCs w:val="24"/>
+        </w:rPr>
+        <w:t xml:space="preserve">. This is a common problem when training a neural network, however there are methods that help a model to avoid </w:t>
+      </w:r>
+      <w:proofErr w:type="spellStart"/>
+      <w:r>
+        <w:rPr>
+          <w:rFonts w:ascii="Times New Roman" w:hAnsi="Times New Roman" w:cs="Times New Roman"/>
+          <w:sz w:val="24"/>
+          <w:szCs w:val="24"/>
+        </w:rPr>
+        <w:t>overfitting</w:t>
+      </w:r>
+      <w:proofErr w:type="spellEnd"/>
+      <w:r>
+        <w:rPr>
+          <w:rFonts w:ascii="Times New Roman" w:hAnsi="Times New Roman" w:cs="Times New Roman"/>
+          <w:sz w:val="24"/>
+          <w:szCs w:val="24"/>
+        </w:rPr>
+        <w:t>.</w:t>
+      </w:r>
+    </w:p>
+    <w:p>
+      <w:pPr>
+        <w:ind w:firstLine="720"/>
+        <w:jc w:val="both"/>
+        <w:rPr>
+          <w:rFonts w:ascii="Times New Roman" w:hAnsi="Times New Roman" w:cs="Times New Roman"/>
+          <w:sz w:val="24"/>
+          <w:szCs w:val="24"/>
+        </w:rPr>
+      </w:pPr>
+      <w:r>
+        <w:rPr>
+          <w:rFonts w:ascii="Times New Roman" w:hAnsi="Times New Roman" w:cs="Times New Roman"/>
+          <w:sz w:val="24"/>
+          <w:szCs w:val="24"/>
+        </w:rPr>
+        <w:t xml:space="preserve">Firstly, what is </w:t>
+      </w:r>
+      <w:proofErr w:type="spellStart"/>
+      <w:r>
+        <w:rPr>
+          <w:rFonts w:ascii="Times New Roman" w:hAnsi="Times New Roman" w:cs="Times New Roman"/>
+          <w:sz w:val="24"/>
+          <w:szCs w:val="24"/>
+        </w:rPr>
+        <w:t>overfitting</w:t>
+      </w:r>
+      <w:proofErr w:type="spellEnd"/>
+      <w:r>
+        <w:rPr>
+          <w:rFonts w:ascii="Times New Roman" w:hAnsi="Times New Roman" w:cs="Times New Roman"/>
+          <w:sz w:val="24"/>
+          <w:szCs w:val="24"/>
+        </w:rPr>
+        <w:t xml:space="preserve">? </w:t>
+      </w:r>
+      <w:r>
+        <w:rPr>
+          <w:rFonts w:ascii="Times New Roman" w:hAnsi="Times New Roman" w:cs="Times New Roman"/>
+          <w:sz w:val="24"/>
+          <w:szCs w:val="24"/>
+        </w:rPr>
+        <w:t xml:space="preserve">During training, it can happen that the model shows very good accuracy on the training data, but a poor one on the test data. This is because the model learnt too well the details in the edge cases from the training data. This can often happen especially when a model is too complex. Figure 2.3.1 shows an example of how </w:t>
+      </w:r>
+      <w:proofErr w:type="spellStart"/>
+      <w:r>
+        <w:rPr>
+          <w:rFonts w:ascii="Times New Roman" w:hAnsi="Times New Roman" w:cs="Times New Roman"/>
+          <w:sz w:val="24"/>
+          <w:szCs w:val="24"/>
+        </w:rPr>
+        <w:t>overfitting</w:t>
+      </w:r>
+      <w:proofErr w:type="spellEnd"/>
+      <w:r>
+        <w:rPr>
+          <w:rFonts w:ascii="Times New Roman" w:hAnsi="Times New Roman" w:cs="Times New Roman"/>
+          <w:sz w:val="24"/>
+          <w:szCs w:val="24"/>
+        </w:rPr>
+        <w:t xml:space="preserve"> looks compared to </w:t>
+      </w:r>
+      <w:proofErr w:type="spellStart"/>
+      <w:r>
+        <w:rPr>
+          <w:rFonts w:ascii="Times New Roman" w:hAnsi="Times New Roman" w:cs="Times New Roman"/>
+          <w:sz w:val="24"/>
+          <w:szCs w:val="24"/>
+        </w:rPr>
+        <w:t>underfitting</w:t>
+      </w:r>
+      <w:proofErr w:type="spellEnd"/>
+      <w:r>
+        <w:rPr>
+          <w:rFonts w:ascii="Times New Roman" w:hAnsi="Times New Roman" w:cs="Times New Roman"/>
+          <w:sz w:val="24"/>
+          <w:szCs w:val="24"/>
+        </w:rPr>
+        <w:t>.</w:t>
+      </w:r>
+      <w:r>
+        <w:rPr>
+          <w:rFonts w:ascii="Times New Roman" w:hAnsi="Times New Roman" w:cs="Times New Roman"/>
+          <w:sz w:val="24"/>
+          <w:szCs w:val="24"/>
+        </w:rPr>
+        <w:t xml:space="preserve"> It can be observed how</w:t>
+      </w:r>
+      <w:r>
+        <w:rPr>
+          <w:rFonts w:ascii="Times New Roman" w:hAnsi="Times New Roman" w:cs="Times New Roman"/>
+          <w:sz w:val="24"/>
+          <w:szCs w:val="24"/>
+        </w:rPr>
+        <w:t xml:space="preserve"> the model fails to catch the nuances of the training data for </w:t>
+      </w:r>
+      <w:proofErr w:type="spellStart"/>
+      <w:r>
+        <w:rPr>
+          <w:rFonts w:ascii="Times New Roman" w:hAnsi="Times New Roman" w:cs="Times New Roman"/>
+          <w:sz w:val="24"/>
+          <w:szCs w:val="24"/>
+        </w:rPr>
+        <w:t>underfitting</w:t>
+      </w:r>
+      <w:proofErr w:type="spellEnd"/>
+      <w:r>
+        <w:rPr>
+          <w:rFonts w:ascii="Times New Roman" w:hAnsi="Times New Roman" w:cs="Times New Roman"/>
+          <w:sz w:val="24"/>
+          <w:szCs w:val="24"/>
+        </w:rPr>
+        <w:t xml:space="preserve"> and this leads to poor training accuracy. Comparatively,</w:t>
+      </w:r>
+      <w:r>
+        <w:rPr>
+          <w:rFonts w:ascii="Times New Roman" w:hAnsi="Times New Roman" w:cs="Times New Roman"/>
+          <w:sz w:val="24"/>
+          <w:szCs w:val="24"/>
+        </w:rPr>
+        <w:t xml:space="preserve"> the mapping representation touches the edge </w:t>
       </w:r>
       <w:proofErr w:type="gramStart"/>
       <w:r>
@@ -8793,7 +9747,15 @@
           <w:sz w:val="24"/>
           <w:szCs w:val="24"/>
         </w:rPr>
-        <w:t>the forget</w:t>
+        <w:t xml:space="preserve">points </w:t>
+      </w:r>
+      <w:r>
+        <w:rPr>
+          <w:rFonts w:ascii="Times New Roman" w:hAnsi="Times New Roman" w:cs="Times New Roman"/>
+          <w:sz w:val="24"/>
+          <w:szCs w:val="24"/>
+        </w:rPr>
+        <w:t>,</w:t>
       </w:r>
       <w:proofErr w:type="gramEnd"/>
       <w:r>
@@ -8802,16 +9764,242 @@
           <w:sz w:val="24"/>
           <w:szCs w:val="24"/>
         </w:rPr>
-        <w:t xml:space="preserve"> and input gate, the reset gate is a bit different, because rather than deciding what to pass to the next unit, it decides what to forget from the past information.  </w:t>
-      </w:r>
-      <w:r>
-        <w:rPr>
-          <w:rFonts w:ascii="Times New Roman" w:hAnsi="Times New Roman" w:cs="Times New Roman"/>
-          <w:sz w:val="24"/>
-          <w:szCs w:val="24"/>
+        <w:t xml:space="preserve"> creating a very specific curve. Because this curve is so specific to the training data, the model will fail on test data.</w:t>
+      </w:r>
+    </w:p>
+    <w:p>
+      <w:pPr>
+        <w:spacing w:after="0"/>
+        <w:jc w:val="center"/>
+        <w:rPr>
+          <w:rFonts w:ascii="Times New Roman" w:hAnsi="Times New Roman" w:cs="Times New Roman"/>
+          <w:sz w:val="24"/>
+          <w:szCs w:val="24"/>
+        </w:rPr>
+      </w:pPr>
+      <w:r>
+        <w:rPr>
+          <w:rFonts w:ascii="Times New Roman" w:hAnsi="Times New Roman" w:cs="Times New Roman"/>
+          <w:noProof/>
+          <w:sz w:val="24"/>
+          <w:szCs w:val="24"/>
+          <w:lang w:eastAsia="en-GB"/>
+        </w:rPr>
+        <w:drawing>
+          <wp:inline distT="0" distB="0" distL="0" distR="0" wp14:anchorId="0B1F3AF2" wp14:editId="482503EB">
+            <wp:extent cx="4838700" cy="1334259"/>
+            <wp:effectExtent l="0" t="0" r="0" b="0"/>
+            <wp:docPr id="14" name="Picture 14"/>
+            <wp:cNvGraphicFramePr>
+              <a:graphicFrameLocks xmlns:a="http://schemas.openxmlformats.org/drawingml/2006/main" noChangeAspect="1"/>
+            </wp:cNvGraphicFramePr>
+            <a:graphic xmlns:a="http://schemas.openxmlformats.org/drawingml/2006/main">
+              <a:graphicData uri="http://schemas.openxmlformats.org/drawingml/2006/picture">
+                <pic:pic xmlns:pic="http://schemas.openxmlformats.org/drawingml/2006/picture">
+                  <pic:nvPicPr>
+                    <pic:cNvPr id="0" name="Picture 5"/>
+                    <pic:cNvPicPr>
+                      <a:picLocks noChangeAspect="1" noChangeArrowheads="1"/>
+                    </pic:cNvPicPr>
+                  </pic:nvPicPr>
+                  <pic:blipFill>
+                    <a:blip r:embed="rId13">
+                      <a:extLst>
+                        <a:ext uri="{28A0092B-C50C-407E-A947-70E740481C1C}">
+                          <a14:useLocalDpi xmlns:a14="http://schemas.microsoft.com/office/drawing/2010/main" val="0"/>
+                        </a:ext>
+                      </a:extLst>
+                    </a:blip>
+                    <a:srcRect/>
+                    <a:stretch>
+                      <a:fillRect/>
+                    </a:stretch>
+                  </pic:blipFill>
+                  <pic:spPr bwMode="auto">
+                    <a:xfrm>
+                      <a:off x="0" y="0"/>
+                      <a:ext cx="4838700" cy="1334259"/>
+                    </a:xfrm>
+                    <a:prstGeom prst="rect">
+                      <a:avLst/>
+                    </a:prstGeom>
+                    <a:noFill/>
+                    <a:ln>
+                      <a:noFill/>
+                    </a:ln>
+                  </pic:spPr>
+                </pic:pic>
+              </a:graphicData>
+            </a:graphic>
+          </wp:inline>
+        </w:drawing>
+      </w:r>
+    </w:p>
+    <w:p>
+      <w:pPr>
+        <w:spacing w:after="0"/>
+        <w:jc w:val="center"/>
+        <w:rPr>
+          <w:rFonts w:ascii="Times New Roman" w:hAnsi="Times New Roman" w:cs="Times New Roman"/>
+          <w:b/>
+          <w:i/>
+        </w:rPr>
+      </w:pPr>
+      <w:r>
+        <w:rPr>
+          <w:rFonts w:ascii="Times New Roman" w:hAnsi="Times New Roman" w:cs="Times New Roman"/>
+          <w:b/>
+          <w:i/>
+        </w:rPr>
+        <w:t xml:space="preserve">Figure 2.3.1 Graphic representation of </w:t>
+      </w:r>
+      <w:proofErr w:type="spellStart"/>
+      <w:r>
+        <w:rPr>
+          <w:rFonts w:ascii="Times New Roman" w:hAnsi="Times New Roman" w:cs="Times New Roman"/>
+          <w:b/>
+          <w:i/>
+        </w:rPr>
+        <w:t>underfitting</w:t>
+      </w:r>
+      <w:proofErr w:type="spellEnd"/>
+      <w:r>
+        <w:rPr>
+          <w:rFonts w:ascii="Times New Roman" w:hAnsi="Times New Roman" w:cs="Times New Roman"/>
+          <w:b/>
+          <w:i/>
+        </w:rPr>
+        <w:t xml:space="preserve"> and </w:t>
+      </w:r>
+      <w:proofErr w:type="spellStart"/>
+      <w:r>
+        <w:rPr>
+          <w:rFonts w:ascii="Times New Roman" w:hAnsi="Times New Roman" w:cs="Times New Roman"/>
+          <w:b/>
+          <w:i/>
+        </w:rPr>
+        <w:t>overfitting</w:t>
+      </w:r>
+      <w:proofErr w:type="spellEnd"/>
+    </w:p>
+    <w:p>
+      <w:pPr>
+        <w:spacing w:after="0"/>
+        <w:jc w:val="center"/>
+        <w:rPr>
+          <w:rFonts w:ascii="Times New Roman" w:hAnsi="Times New Roman" w:cs="Times New Roman"/>
+          <w:b/>
+          <w:i/>
+        </w:rPr>
+      </w:pPr>
+    </w:p>
+    <w:p>
+      <w:pPr>
+        <w:ind w:firstLine="720"/>
+        <w:jc w:val="both"/>
+        <w:rPr>
+          <w:rFonts w:ascii="Times New Roman" w:hAnsi="Times New Roman" w:cs="Times New Roman"/>
+          <w:sz w:val="24"/>
+          <w:szCs w:val="24"/>
+        </w:rPr>
+      </w:pPr>
+      <w:r>
+        <w:rPr>
+          <w:rFonts w:ascii="Times New Roman" w:hAnsi="Times New Roman" w:cs="Times New Roman"/>
+          <w:sz w:val="24"/>
+          <w:szCs w:val="24"/>
+        </w:rPr>
+        <w:t xml:space="preserve">While </w:t>
+      </w:r>
+      <w:proofErr w:type="spellStart"/>
+      <w:r>
+        <w:rPr>
+          <w:rFonts w:ascii="Times New Roman" w:hAnsi="Times New Roman" w:cs="Times New Roman"/>
+          <w:sz w:val="24"/>
+          <w:szCs w:val="24"/>
+        </w:rPr>
+        <w:t>underfitting</w:t>
+      </w:r>
+      <w:proofErr w:type="spellEnd"/>
+      <w:r>
+        <w:rPr>
+          <w:rFonts w:ascii="Times New Roman" w:hAnsi="Times New Roman" w:cs="Times New Roman"/>
+          <w:sz w:val="24"/>
+          <w:szCs w:val="24"/>
+        </w:rPr>
+        <w:t xml:space="preserve"> can be solved using a larger dataset or adjusting the parameters, </w:t>
+      </w:r>
+      <w:proofErr w:type="spellStart"/>
+      <w:r>
+        <w:rPr>
+          <w:rFonts w:ascii="Times New Roman" w:hAnsi="Times New Roman" w:cs="Times New Roman"/>
+          <w:sz w:val="24"/>
+          <w:szCs w:val="24"/>
+        </w:rPr>
+        <w:t>overfitting</w:t>
+      </w:r>
+      <w:proofErr w:type="spellEnd"/>
+      <w:r>
+        <w:rPr>
+          <w:rFonts w:ascii="Times New Roman" w:hAnsi="Times New Roman" w:cs="Times New Roman"/>
+          <w:sz w:val="24"/>
+          <w:szCs w:val="24"/>
+        </w:rPr>
+        <w:t xml:space="preserve"> can be avoided using regularization. Regularization is a technique that penalizes weights of the nodes in order to obtain small, but impactful changes for the model to generalize better.  </w:t>
+      </w:r>
+      <w:bookmarkStart w:id="12" w:name="_GoBack"/>
+      <w:bookmarkEnd w:id="12"/>
+    </w:p>
+    <w:p>
+      <w:pPr>
+        <w:pStyle w:val="Heading1"/>
+      </w:pPr>
+      <w:bookmarkStart w:id="13" w:name="_Toc74419464"/>
+      <w:proofErr w:type="gramStart"/>
+      <w:r>
+        <w:t>C</w:t>
+      </w:r>
+      <w:r>
+        <w:t>HAPTER</w:t>
+      </w:r>
+      <w:r>
+        <w:t xml:space="preserve">  3</w:t>
+      </w:r>
+      <w:bookmarkEnd w:id="13"/>
+      <w:proofErr w:type="gramEnd"/>
+    </w:p>
+    <w:p>
+      <w:pPr>
+        <w:pStyle w:val="Title"/>
+        <w:spacing w:line="276" w:lineRule="auto"/>
+        <w:rPr>
+          <w:sz w:val="36"/>
+          <w:szCs w:val="36"/>
+        </w:rPr>
+      </w:pPr>
+      <w:r>
+        <w:rPr>
+          <w:sz w:val="36"/>
+          <w:szCs w:val="36"/>
         </w:rPr>
         <w:t xml:space="preserve"> </w:t>
       </w:r>
+      <w:r>
+        <w:rPr>
+          <w:sz w:val="36"/>
+          <w:szCs w:val="36"/>
+        </w:rPr>
+        <w:t>Applications</w:t>
+      </w:r>
+    </w:p>
+    <w:p>
+      <w:pPr>
+        <w:pStyle w:val="ListParagraph"/>
+        <w:rPr>
+          <w:sz w:val="24"/>
+          <w:szCs w:val="24"/>
+        </w:rPr>
+      </w:pPr>
     </w:p>
     <w:p>
       <w:pPr>
@@ -8824,99 +10012,6 @@
           <w:szCs w:val="24"/>
         </w:rPr>
       </w:pPr>
-    </w:p>
-    <w:p>
-      <w:pPr>
-        <w:pStyle w:val="ListParagraph"/>
-        <w:ind w:left="0" w:firstLine="720"/>
-        <w:jc w:val="both"/>
-        <w:rPr>
-          <w:rFonts w:ascii="Times New Roman" w:hAnsi="Times New Roman" w:cs="Times New Roman"/>
-          <w:color w:val="FF0000"/>
-          <w:sz w:val="24"/>
-          <w:szCs w:val="24"/>
-        </w:rPr>
-      </w:pPr>
-      <w:r>
-        <w:rPr>
-          <w:rFonts w:ascii="Times New Roman" w:hAnsi="Times New Roman" w:cs="Times New Roman"/>
-          <w:color w:val="FF0000"/>
-          <w:sz w:val="24"/>
-          <w:szCs w:val="24"/>
-        </w:rPr>
-        <w:t xml:space="preserve">TODO: </w:t>
-      </w:r>
-      <w:r>
-        <w:rPr>
-          <w:rFonts w:ascii="Times New Roman" w:hAnsi="Times New Roman" w:cs="Times New Roman"/>
-          <w:color w:val="FF0000"/>
-          <w:sz w:val="24"/>
-          <w:szCs w:val="24"/>
-        </w:rPr>
-        <w:t>ADD REGULARISATION (DROPOUT ETC) HERE</w:t>
-      </w:r>
-    </w:p>
-    <w:p>
-      <w:pPr>
-        <w:pStyle w:val="Heading1"/>
-      </w:pPr>
-      <w:bookmarkStart w:id="13" w:name="_Toc74419464"/>
-      <w:proofErr w:type="gramStart"/>
-      <w:r>
-        <w:t>C</w:t>
-      </w:r>
-      <w:r>
-        <w:t>HAPTER</w:t>
-      </w:r>
-      <w:r>
-        <w:t xml:space="preserve">  3</w:t>
-      </w:r>
-      <w:bookmarkEnd w:id="13"/>
-      <w:proofErr w:type="gramEnd"/>
-    </w:p>
-    <w:p>
-      <w:pPr>
-        <w:pStyle w:val="Title"/>
-        <w:rPr>
-          <w:sz w:val="36"/>
-          <w:szCs w:val="36"/>
-        </w:rPr>
-      </w:pPr>
-      <w:r>
-        <w:rPr>
-          <w:sz w:val="36"/>
-          <w:szCs w:val="36"/>
-        </w:rPr>
-        <w:t xml:space="preserve"> </w:t>
-      </w:r>
-      <w:r>
-        <w:rPr>
-          <w:sz w:val="36"/>
-          <w:szCs w:val="36"/>
-        </w:rPr>
-        <w:t>Applications</w:t>
-      </w:r>
-    </w:p>
-    <w:p>
-      <w:pPr>
-        <w:pStyle w:val="ListParagraph"/>
-        <w:rPr>
-          <w:sz w:val="24"/>
-          <w:szCs w:val="24"/>
-        </w:rPr>
-      </w:pPr>
-    </w:p>
-    <w:p>
-      <w:pPr>
-        <w:pStyle w:val="ListParagraph"/>
-        <w:ind w:left="0" w:firstLine="720"/>
-        <w:jc w:val="both"/>
-        <w:rPr>
-          <w:rFonts w:ascii="Times New Roman" w:hAnsi="Times New Roman" w:cs="Times New Roman"/>
-          <w:sz w:val="24"/>
-          <w:szCs w:val="24"/>
-        </w:rPr>
-      </w:pPr>
       <w:r>
         <w:rPr>
           <w:rFonts w:ascii="Times New Roman" w:hAnsi="Times New Roman" w:cs="Times New Roman"/>
@@ -8985,6 +10080,7 @@
     <w:p>
       <w:pPr>
         <w:pStyle w:val="Subtitle"/>
+        <w:spacing w:line="276" w:lineRule="auto"/>
         <w:rPr>
           <w:sz w:val="28"/>
           <w:szCs w:val="28"/>
@@ -9007,6 +10103,7 @@
           <w:sz w:val="24"/>
           <w:szCs w:val="24"/>
         </w:rPr>
+        <w:lastRenderedPageBreak/>
         <w:t xml:space="preserve">When talking about fake news detection, most people would think of labelling a claim, article, headline or post as either true or false. This is, more or less, what veracity detection aims to do. However, in practice, this is more complex that it sounds. First of all, research in the area has been done heavily only in the past 4-5 years. This leads to data being scarce and unstructured. </w:t>
       </w:r>
       <w:r>
@@ -9067,6 +10164,7 @@
     <w:p>
       <w:pPr>
         <w:pStyle w:val="Subtitle"/>
+        <w:spacing w:line="276" w:lineRule="auto"/>
       </w:pPr>
     </w:p>
     <w:p>
@@ -9112,16 +10210,7 @@
           <w:sz w:val="24"/>
           <w:szCs w:val="24"/>
         </w:rPr>
-        <w:t xml:space="preserve">in  </w:t>
-      </w:r>
-      <w:r>
-        <w:rPr>
-          <w:rFonts w:ascii="Times New Roman" w:hAnsi="Times New Roman" w:cs="Times New Roman"/>
-          <w:sz w:val="24"/>
-          <w:szCs w:val="24"/>
-        </w:rPr>
-        <w:lastRenderedPageBreak/>
-        <w:t>pairs</w:t>
+        <w:t>in  pairs</w:t>
       </w:r>
       <w:proofErr w:type="gramEnd"/>
       <w:r>
@@ -9443,8 +10532,9 @@
           <w:szCs w:val="24"/>
           <w:lang w:eastAsia="en-GB"/>
         </w:rPr>
+        <w:lastRenderedPageBreak/>
         <w:drawing>
-          <wp:inline distT="0" distB="0" distL="0" distR="0" wp14:anchorId="0BE8B877" wp14:editId="79F9619A">
+          <wp:inline distT="0" distB="0" distL="0" distR="0" wp14:anchorId="295B7421" wp14:editId="3482DFB8">
             <wp:extent cx="5057775" cy="3838575"/>
             <wp:effectExtent l="0" t="0" r="9525" b="9525"/>
             <wp:docPr id="2" name="Picture 2"/>
@@ -9461,7 +10551,7 @@
                     </pic:cNvPicPr>
                   </pic:nvPicPr>
                   <pic:blipFill>
-                    <a:blip r:embed="rId12">
+                    <a:blip r:embed="rId14">
                       <a:extLst>
                         <a:ext uri="{28A0092B-C50C-407E-A947-70E740481C1C}">
                           <a14:useLocalDpi xmlns:a14="http://schemas.microsoft.com/office/drawing/2010/main" val="0"/>
@@ -9548,7 +10638,6 @@
           <w:sz w:val="24"/>
           <w:szCs w:val="24"/>
         </w:rPr>
-        <w:lastRenderedPageBreak/>
         <w:t>Results</w:t>
       </w:r>
     </w:p>
@@ -9622,7 +10711,7 @@
           <w:lang w:eastAsia="en-GB"/>
         </w:rPr>
         <w:drawing>
-          <wp:inline distT="0" distB="0" distL="0" distR="0" wp14:anchorId="6F224FDF" wp14:editId="125F12D4">
+          <wp:inline distT="0" distB="0" distL="0" distR="0" wp14:anchorId="1BCD657F" wp14:editId="31BB6FD6">
             <wp:extent cx="4819650" cy="1343025"/>
             <wp:effectExtent l="0" t="0" r="0" b="9525"/>
             <wp:docPr id="3" name="Picture 3"/>
@@ -9639,7 +10728,7 @@
                     </pic:cNvPicPr>
                   </pic:nvPicPr>
                   <pic:blipFill>
-                    <a:blip r:embed="rId13">
+                    <a:blip r:embed="rId15">
                       <a:extLst>
                         <a:ext uri="{28A0092B-C50C-407E-A947-70E740481C1C}">
                           <a14:useLocalDpi xmlns:a14="http://schemas.microsoft.com/office/drawing/2010/main" val="0"/>
@@ -9718,6 +10807,7 @@
     <w:p>
       <w:pPr>
         <w:pStyle w:val="Subtitle"/>
+        <w:spacing w:line="276" w:lineRule="auto"/>
         <w:rPr>
           <w:sz w:val="24"/>
           <w:szCs w:val="24"/>
@@ -9776,6 +10866,7 @@
           <w:sz w:val="24"/>
           <w:szCs w:val="24"/>
         </w:rPr>
+        <w:lastRenderedPageBreak/>
         <w:t xml:space="preserve">Such approach has been taken by </w:t>
       </w:r>
       <w:proofErr w:type="spellStart"/>
@@ -10157,16 +11248,7 @@
           <w:sz w:val="24"/>
           <w:szCs w:val="24"/>
         </w:rPr>
-        <w:t xml:space="preserve"> other advanced algorithms (BM25, Vector Space model, Language model) to improve the performance. After that, for each document retrieved the stance of the claim towards the document is determined. The second step has the task of </w:t>
-      </w:r>
-      <w:r>
-        <w:rPr>
-          <w:rFonts w:ascii="Times New Roman" w:hAnsi="Times New Roman" w:cs="Times New Roman"/>
-          <w:sz w:val="24"/>
-          <w:szCs w:val="24"/>
-        </w:rPr>
-        <w:lastRenderedPageBreak/>
-        <w:t xml:space="preserve">classifying the claims into one of the 3 categories mentioned above. For </w:t>
+        <w:t xml:space="preserve"> other advanced algorithms (BM25, Vector Space model, Language model) to improve the performance. After that, for each document retrieved the stance of the claim towards the document is determined. The second step has the task of classifying the claims into one of the 3 categories mentioned above. For </w:t>
       </w:r>
       <w:proofErr w:type="gramStart"/>
       <w:r>
@@ -10539,8 +11621,9 @@
           <w:szCs w:val="24"/>
           <w:lang w:eastAsia="en-GB"/>
         </w:rPr>
+        <w:lastRenderedPageBreak/>
         <w:drawing>
-          <wp:inline distT="0" distB="0" distL="0" distR="0" wp14:anchorId="4DB687D3" wp14:editId="6E859206">
+          <wp:inline distT="0" distB="0" distL="0" distR="0" wp14:anchorId="7EBE2F24" wp14:editId="61238671">
             <wp:extent cx="3267075" cy="1238250"/>
             <wp:effectExtent l="0" t="0" r="9525" b="0"/>
             <wp:docPr id="1" name="Picture 1"/>
@@ -10557,7 +11640,7 @@
                     </pic:cNvPicPr>
                   </pic:nvPicPr>
                   <pic:blipFill>
-                    <a:blip r:embed="rId14">
+                    <a:blip r:embed="rId16">
                       <a:extLst>
                         <a:ext uri="{28A0092B-C50C-407E-A947-70E740481C1C}">
                           <a14:useLocalDpi xmlns:a14="http://schemas.microsoft.com/office/drawing/2010/main" val="0"/>
@@ -10735,16 +11818,7 @@
           <w:sz w:val="24"/>
           <w:szCs w:val="36"/>
         </w:rPr>
-        <w:t xml:space="preserve">, have proposed a tree-structured recursive neural network approach that analyses how a rumour is spread and what’s the users’ stance relative to it. They started this researched based on observations they have made that suggest that if a user denies a post with a fake rumour, it tends to trigger positive responses from other users, confirming the denial, </w:t>
-      </w:r>
-      <w:r>
-        <w:rPr>
-          <w:rFonts w:ascii="Times New Roman" w:hAnsi="Times New Roman" w:cs="Times New Roman"/>
-          <w:sz w:val="24"/>
-          <w:szCs w:val="36"/>
-        </w:rPr>
-        <w:lastRenderedPageBreak/>
-        <w:t>while denying a true rumour triggers  negative and confusing responses. This p</w:t>
+        <w:t>, have proposed a tree-structured recursive neural network approach that analyses how a rumour is spread and what’s the users’ stance relative to it. They started this researched based on observations they have made that suggest that if a user denies a post with a fake rumour, it tends to trigger positive responses from other users, confirming the denial, while denying a true rumour triggers  negative and confusing responses. This p</w:t>
       </w:r>
       <w:r>
         <w:rPr>
@@ -10795,7 +11869,7 @@
           <w:lang w:eastAsia="en-GB"/>
         </w:rPr>
         <w:drawing>
-          <wp:inline distT="0" distB="0" distL="0" distR="0" wp14:anchorId="153FF15C" wp14:editId="511B0F97">
+          <wp:inline distT="0" distB="0" distL="0" distR="0" wp14:anchorId="2AE97B63" wp14:editId="5A2F52BD">
             <wp:extent cx="3095625" cy="1295400"/>
             <wp:effectExtent l="0" t="0" r="9525" b="0"/>
             <wp:docPr id="4" name="Picture 4"/>
@@ -10812,7 +11886,7 @@
                     </pic:cNvPicPr>
                   </pic:nvPicPr>
                   <pic:blipFill>
-                    <a:blip r:embed="rId15">
+                    <a:blip r:embed="rId17">
                       <a:extLst>
                         <a:ext uri="{28A0092B-C50C-407E-A947-70E740481C1C}">
                           <a14:useLocalDpi xmlns:a14="http://schemas.microsoft.com/office/drawing/2010/main" val="0"/>
@@ -11017,6 +12091,7 @@
           <w:sz w:val="24"/>
           <w:szCs w:val="36"/>
         </w:rPr>
+        <w:lastRenderedPageBreak/>
         <w:t>Top-Down RNN which follows the natural propagation course in which the direction of an edge goes from the source to the user node that responded to that post</w:t>
       </w:r>
     </w:p>
@@ -11206,9 +12281,8 @@
           <w:szCs w:val="36"/>
           <w:lang w:eastAsia="en-GB"/>
         </w:rPr>
-        <w:lastRenderedPageBreak/>
         <w:drawing>
-          <wp:inline distT="0" distB="0" distL="0" distR="0" wp14:anchorId="16320467" wp14:editId="17DF9027">
+          <wp:inline distT="0" distB="0" distL="0" distR="0" wp14:anchorId="64860B54" wp14:editId="056D7A39">
             <wp:extent cx="3152775" cy="4171950"/>
             <wp:effectExtent l="0" t="0" r="9525" b="0"/>
             <wp:docPr id="5" name="Picture 5"/>
@@ -11225,7 +12299,7 @@
                     </pic:cNvPicPr>
                   </pic:nvPicPr>
                   <pic:blipFill>
-                    <a:blip r:embed="rId16">
+                    <a:blip r:embed="rId18">
                       <a:extLst>
                         <a:ext uri="{28A0092B-C50C-407E-A947-70E740481C1C}">
                           <a14:useLocalDpi xmlns:a14="http://schemas.microsoft.com/office/drawing/2010/main" val="0"/>
@@ -11314,6 +12388,7 @@
           <w:sz w:val="24"/>
           <w:szCs w:val="24"/>
         </w:rPr>
+        <w:lastRenderedPageBreak/>
         <w:t xml:space="preserve">From the table, it can be easily observed how the proposed model surpasses previous ones on most categories. Moreover, after obtaining such amazing results, further experiments were done to see the capabilities to detect rumours in early stages. They concluded that their method needs approximately 8 hours or about 90 tweets to correctly spot </w:t>
       </w:r>
       <w:proofErr w:type="gramStart"/>
@@ -11504,7 +12579,6 @@
           <w:sz w:val="24"/>
           <w:szCs w:val="36"/>
         </w:rPr>
-        <w:lastRenderedPageBreak/>
         <w:t>Methodology</w:t>
       </w:r>
     </w:p>
@@ -11700,7 +12774,7 @@
           <w:lang w:eastAsia="en-GB"/>
         </w:rPr>
         <w:drawing>
-          <wp:inline distT="0" distB="0" distL="0" distR="0" wp14:anchorId="76A9EC80" wp14:editId="6FE2DD83">
+          <wp:inline distT="0" distB="0" distL="0" distR="0" wp14:anchorId="53F694FA" wp14:editId="35BE2478">
             <wp:extent cx="5610225" cy="2171700"/>
             <wp:effectExtent l="0" t="0" r="9525" b="0"/>
             <wp:docPr id="7" name="Picture 7"/>
@@ -11717,7 +12791,7 @@
                     </pic:cNvPicPr>
                   </pic:nvPicPr>
                   <pic:blipFill>
-                    <a:blip r:embed="rId17">
+                    <a:blip r:embed="rId19">
                       <a:extLst>
                         <a:ext uri="{28A0092B-C50C-407E-A947-70E740481C1C}">
                           <a14:useLocalDpi xmlns:a14="http://schemas.microsoft.com/office/drawing/2010/main" val="0"/>
@@ -11856,9 +12930,8 @@
           <w:szCs w:val="36"/>
           <w:lang w:eastAsia="en-GB"/>
         </w:rPr>
-        <w:lastRenderedPageBreak/>
         <w:drawing>
-          <wp:inline distT="0" distB="0" distL="0" distR="0" wp14:anchorId="6D58E3E5" wp14:editId="062BCB65">
+          <wp:inline distT="0" distB="0" distL="0" distR="0" wp14:anchorId="5A89EDC7" wp14:editId="7873D17E">
             <wp:extent cx="2895600" cy="1752600"/>
             <wp:effectExtent l="0" t="0" r="0" b="0"/>
             <wp:docPr id="8" name="Picture 8"/>
@@ -11875,7 +12948,7 @@
                     </pic:cNvPicPr>
                   </pic:nvPicPr>
                   <pic:blipFill>
-                    <a:blip r:embed="rId18">
+                    <a:blip r:embed="rId20">
                       <a:extLst>
                         <a:ext uri="{28A0092B-C50C-407E-A947-70E740481C1C}">
                           <a14:useLocalDpi xmlns:a14="http://schemas.microsoft.com/office/drawing/2010/main" val="0"/>
@@ -11979,6 +13052,7 @@
     <w:p>
       <w:pPr>
         <w:pStyle w:val="Title"/>
+        <w:spacing w:line="276" w:lineRule="auto"/>
         <w:rPr>
           <w:sz w:val="36"/>
         </w:rPr>
@@ -11993,6 +13067,7 @@
     <w:p>
       <w:pPr>
         <w:pStyle w:val="Title"/>
+        <w:spacing w:line="276" w:lineRule="auto"/>
         <w:rPr>
           <w:sz w:val="36"/>
         </w:rPr>
@@ -12011,6 +13086,7 @@
     <w:p>
       <w:pPr>
         <w:pStyle w:val="Title"/>
+        <w:spacing w:line="276" w:lineRule="auto"/>
         <w:rPr>
           <w:sz w:val="36"/>
         </w:rPr>
@@ -12025,6 +13101,7 @@
     <w:p>
       <w:pPr>
         <w:pStyle w:val="Title"/>
+        <w:spacing w:line="276" w:lineRule="auto"/>
         <w:rPr>
           <w:sz w:val="36"/>
         </w:rPr>
@@ -12036,6 +13113,7 @@
       </w:pPr>
       <w:bookmarkStart w:id="21" w:name="_Toc74419472"/>
       <w:r>
+        <w:lastRenderedPageBreak/>
         <w:t>CONCLUSION</w:t>
       </w:r>
       <w:bookmarkEnd w:id="21"/>
@@ -12146,7 +13224,6 @@
       </w:pPr>
       <w:bookmarkStart w:id="22" w:name="_Toc74419473"/>
       <w:r>
-        <w:lastRenderedPageBreak/>
         <w:t>BIBLIOGRAPHY</w:t>
       </w:r>
       <w:bookmarkEnd w:id="22"/>
@@ -12551,7 +13628,7 @@
         <w:pStyle w:val="BodyTextIndent3"/>
         <w:autoSpaceDE w:val="0"/>
         <w:autoSpaceDN w:val="0"/>
-        <w:spacing w:line="360" w:lineRule="auto"/>
+        <w:spacing w:line="276" w:lineRule="auto"/>
         <w:ind w:hanging="360"/>
         <w:jc w:val="both"/>
         <w:rPr>
@@ -12759,6 +13836,7 @@
           <w:szCs w:val="24"/>
           <w:lang w:val="en-US"/>
         </w:rPr>
+        <w:lastRenderedPageBreak/>
         <w:t xml:space="preserve">[8] Rosenblatt Frank, </w:t>
       </w:r>
       <w:r>
@@ -12989,6 +14067,177 @@
           <w:lang w:val="en-US"/>
         </w:rPr>
         <w:t>2020</w:t>
+      </w:r>
+    </w:p>
+    <w:p>
+      <w:pPr>
+        <w:spacing w:before="240" w:after="0"/>
+        <w:jc w:val="both"/>
+        <w:rPr>
+          <w:rFonts w:ascii="Times New Roman" w:hAnsi="Times New Roman" w:cs="Times New Roman"/>
+          <w:sz w:val="24"/>
+          <w:szCs w:val="24"/>
+          <w:lang w:val="en-US"/>
+        </w:rPr>
+      </w:pPr>
+      <w:r>
+        <w:rPr>
+          <w:rFonts w:ascii="Times New Roman" w:hAnsi="Times New Roman" w:cs="Times New Roman"/>
+          <w:sz w:val="24"/>
+          <w:szCs w:val="24"/>
+          <w:lang w:val="en-US"/>
+        </w:rPr>
+        <w:t>[</w:t>
+      </w:r>
+      <w:proofErr w:type="gramStart"/>
+      <w:r>
+        <w:rPr>
+          <w:rFonts w:ascii="Times New Roman" w:hAnsi="Times New Roman" w:cs="Times New Roman"/>
+          <w:sz w:val="24"/>
+          <w:szCs w:val="24"/>
+          <w:lang w:val="en-US"/>
+        </w:rPr>
+        <w:t>a</w:t>
+      </w:r>
+      <w:proofErr w:type="gramEnd"/>
+      <w:r>
+        <w:rPr>
+          <w:rFonts w:ascii="Times New Roman" w:hAnsi="Times New Roman" w:cs="Times New Roman"/>
+          <w:sz w:val="24"/>
+          <w:szCs w:val="24"/>
+          <w:lang w:val="en-US"/>
+        </w:rPr>
+        <w:t xml:space="preserve">] Gong Steven, </w:t>
+      </w:r>
+      <w:r>
+        <w:rPr>
+          <w:rFonts w:ascii="Times New Roman" w:hAnsi="Times New Roman" w:cs="Times New Roman"/>
+          <w:i/>
+          <w:sz w:val="24"/>
+          <w:szCs w:val="24"/>
+          <w:lang w:val="en-US"/>
+        </w:rPr>
+        <w:t>How does a Neural Network work intuitively in code?</w:t>
+      </w:r>
+      <w:r>
+        <w:rPr>
+          <w:rFonts w:ascii="Times New Roman" w:hAnsi="Times New Roman" w:cs="Times New Roman"/>
+          <w:sz w:val="24"/>
+          <w:szCs w:val="24"/>
+          <w:lang w:val="en-US"/>
+        </w:rPr>
+        <w:t xml:space="preserve"> , on </w:t>
+      </w:r>
+      <w:hyperlink r:id="rId21" w:history="1">
+        <w:r>
+          <w:rPr>
+            <w:rStyle w:val="Hyperlink"/>
+            <w:rFonts w:ascii="Times New Roman" w:hAnsi="Times New Roman" w:cs="Times New Roman"/>
+            <w:sz w:val="24"/>
+            <w:szCs w:val="24"/>
+            <w:lang w:val="en-US"/>
+          </w:rPr>
+          <w:t>https://gongster.medium.com/</w:t>
+        </w:r>
+      </w:hyperlink>
+      <w:r>
+        <w:rPr>
+          <w:rFonts w:ascii="Times New Roman" w:hAnsi="Times New Roman" w:cs="Times New Roman"/>
+          <w:sz w:val="24"/>
+          <w:szCs w:val="24"/>
+          <w:lang w:val="en-US"/>
+        </w:rPr>
+        <w:t>, 2019</w:t>
+      </w:r>
+    </w:p>
+    <w:p>
+      <w:pPr>
+        <w:spacing w:before="240" w:after="0"/>
+        <w:jc w:val="both"/>
+        <w:rPr>
+          <w:rFonts w:ascii="Times New Roman" w:hAnsi="Times New Roman" w:cs="Times New Roman"/>
+          <w:sz w:val="24"/>
+          <w:szCs w:val="24"/>
+          <w:lang w:val="en-US"/>
+        </w:rPr>
+      </w:pPr>
+      <w:r>
+        <w:rPr>
+          <w:rFonts w:ascii="Times New Roman" w:hAnsi="Times New Roman" w:cs="Times New Roman"/>
+          <w:sz w:val="24"/>
+          <w:szCs w:val="24"/>
+          <w:lang w:val="en-US"/>
+        </w:rPr>
+        <w:t>[b</w:t>
+      </w:r>
+      <w:r>
+        <w:rPr>
+          <w:rFonts w:ascii="Times New Roman" w:hAnsi="Times New Roman" w:cs="Times New Roman"/>
+          <w:sz w:val="24"/>
+          <w:szCs w:val="24"/>
+          <w:lang w:val="en-US"/>
+        </w:rPr>
+        <w:t xml:space="preserve">] Jain </w:t>
+      </w:r>
+      <w:proofErr w:type="spellStart"/>
+      <w:r>
+        <w:rPr>
+          <w:rFonts w:ascii="Times New Roman" w:hAnsi="Times New Roman" w:cs="Times New Roman"/>
+          <w:sz w:val="24"/>
+          <w:szCs w:val="24"/>
+          <w:lang w:val="en-US"/>
+        </w:rPr>
+        <w:t>Shubham</w:t>
+      </w:r>
+      <w:proofErr w:type="spellEnd"/>
+      <w:r>
+        <w:rPr>
+          <w:rFonts w:ascii="Times New Roman" w:hAnsi="Times New Roman" w:cs="Times New Roman"/>
+          <w:sz w:val="24"/>
+          <w:szCs w:val="24"/>
+          <w:lang w:val="en-US"/>
+        </w:rPr>
+        <w:t xml:space="preserve">, </w:t>
+      </w:r>
+      <w:r>
+        <w:rPr>
+          <w:rFonts w:ascii="Times New Roman" w:hAnsi="Times New Roman" w:cs="Times New Roman"/>
+          <w:i/>
+          <w:sz w:val="24"/>
+          <w:szCs w:val="24"/>
+          <w:lang w:val="en-US"/>
+        </w:rPr>
+        <w:t xml:space="preserve">An overview of Regularization Techniques in Deep Learning, </w:t>
+      </w:r>
+      <w:r>
+        <w:rPr>
+          <w:rFonts w:ascii="Times New Roman" w:hAnsi="Times New Roman" w:cs="Times New Roman"/>
+          <w:sz w:val="24"/>
+          <w:szCs w:val="24"/>
+          <w:lang w:val="en-US"/>
+        </w:rPr>
+        <w:t xml:space="preserve">on </w:t>
+      </w:r>
+      <w:hyperlink r:id="rId22" w:history="1">
+        <w:r>
+          <w:rPr>
+            <w:rStyle w:val="Hyperlink"/>
+            <w:rFonts w:ascii="Times New Roman" w:hAnsi="Times New Roman" w:cs="Times New Roman"/>
+            <w:sz w:val="24"/>
+            <w:szCs w:val="24"/>
+            <w:lang w:val="en-US"/>
+          </w:rPr>
+          <w:t>https://www.analyticsvidhya.com/</w:t>
+        </w:r>
+      </w:hyperlink>
+      <w:r>
+        <w:rPr>
+          <w:rFonts w:ascii="Times New Roman" w:hAnsi="Times New Roman" w:cs="Times New Roman"/>
+          <w:sz w:val="24"/>
+          <w:szCs w:val="24"/>
+          <w:lang w:val="en-US"/>
+        </w:rPr>
+        <w:t>, 2018</w:t>
       </w:r>
     </w:p>
     <w:sectPr>
@@ -14542,6 +15791,25 @@
       <w:sz w:val="24"/>
     </w:rPr>
   </w:style>
+  <w:style w:type="paragraph" w:styleId="Caption">
+    <w:name w:val="caption"/>
+    <w:basedOn w:val="Normal"/>
+    <w:next w:val="Normal"/>
+    <w:uiPriority w:val="35"/>
+    <w:unhideWhenUsed/>
+    <w:qFormat/>
+    <w:rsid w:val="007A4E15"/>
+    <w:pPr>
+      <w:spacing w:line="240" w:lineRule="auto"/>
+    </w:pPr>
+    <w:rPr>
+      <w:b/>
+      <w:bCs/>
+      <w:color w:val="4F81BD" w:themeColor="accent1"/>
+      <w:sz w:val="18"/>
+      <w:szCs w:val="18"/>
+    </w:rPr>
+  </w:style>
 </w:styles>
 </file>
 
@@ -15168,6 +16436,25 @@
       <w:sz w:val="24"/>
     </w:rPr>
   </w:style>
+  <w:style w:type="paragraph" w:styleId="Caption">
+    <w:name w:val="caption"/>
+    <w:basedOn w:val="Normal"/>
+    <w:next w:val="Normal"/>
+    <w:uiPriority w:val="35"/>
+    <w:unhideWhenUsed/>
+    <w:qFormat/>
+    <w:rsid w:val="007A4E15"/>
+    <w:pPr>
+      <w:spacing w:line="240" w:lineRule="auto"/>
+    </w:pPr>
+    <w:rPr>
+      <w:b/>
+      <w:bCs/>
+      <w:color w:val="4F81BD" w:themeColor="accent1"/>
+      <w:sz w:val="18"/>
+      <w:szCs w:val="18"/>
+    </w:rPr>
+  </w:style>
 </w:styles>
 </file>
 
@@ -15461,7 +16748,7 @@
 </file>
 
 <file path=customXml/itemProps1.xml><?xml version="1.0" encoding="utf-8"?>
-<ds:datastoreItem xmlns:ds="http://schemas.openxmlformats.org/officeDocument/2006/customXml" ds:itemID="{F52A311F-05A4-4E06-88F4-416440861720}">
+<ds:datastoreItem xmlns:ds="http://schemas.openxmlformats.org/officeDocument/2006/customXml" ds:itemID="{102E71F6-28FD-4B4A-8F38-1ABC06495E64}">
   <ds:schemaRefs>
     <ds:schemaRef ds:uri="http://schemas.openxmlformats.org/officeDocument/2006/bibliography"/>
   </ds:schemaRefs>

</xml_diff>

<commit_message>
Add search page and show results controller
</commit_message>
<xml_diff>
--- a/dizertatie.docx
+++ b/dizertatie.docx
@@ -4020,6 +4020,7 @@
       <w:r>
         <w:rPr>
           <w:noProof/>
+          <w:lang w:eastAsia="en-GB"/>
         </w:rPr>
         <mc:AlternateContent>
           <mc:Choice Requires="wps">
@@ -4395,11 +4396,7 @@
           </mc:Choice>
           <mc:Fallback>
             <w:pict>
-              <v:shapetype id="_x0000_t202" coordsize="21600,21600" o:spt="202" path="m,l,21600r21600,l21600,xe">
-                <v:stroke joinstyle="miter"/>
-                <v:path gradientshapeok="t" o:connecttype="rect"/>
-              </v:shapetype>
-              <v:shape id="Text Box 2" o:spid="_x0000_s1026" type="#_x0000_t202" style="position:absolute;left:0;text-align:left;margin-left:275.9pt;margin-top:241.7pt;width:220.5pt;height:110.55pt;z-index:251660288;visibility:visible;mso-wrap-style:square;mso-width-percent:0;mso-height-percent:200;mso-wrap-distance-left:9pt;mso-wrap-distance-top:0;mso-wrap-distance-right:9pt;mso-wrap-distance-bottom:0;mso-position-horizontal:absolute;mso-position-horizontal-relative:text;mso-position-vertical:absolute;mso-position-vertical-relative:text;mso-width-percent:0;mso-height-percent:200;mso-width-relative:margin;mso-height-relative:margin;v-text-anchor:top" o:gfxdata="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" filled="f" stroked="f">
+              <v:shape id="Text Box 2" o:spid="_x0000_s1027" type="#_x0000_t202" style="position:absolute;left:0;text-align:left;margin-left:275.9pt;margin-top:241.7pt;width:220.5pt;height:110.55pt;z-index:251660288;visibility:visible;mso-wrap-style:square;mso-width-percent:0;mso-height-percent:200;mso-wrap-distance-left:9pt;mso-wrap-distance-top:0;mso-wrap-distance-right:9pt;mso-wrap-distance-bottom:0;mso-position-horizontal:absolute;mso-position-horizontal-relative:text;mso-position-vertical:absolute;mso-position-vertical-relative:text;mso-width-percent:0;mso-height-percent:200;mso-width-relative:margin;mso-height-relative:margin;v-text-anchor:top" o:gfxdata="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" filled="f" stroked="f">
                 <v:textbox style="mso-fit-shape-to-text:t">
                   <w:txbxContent>
                     <w:p>
@@ -4631,16 +4628,7 @@
           <w:szCs w:val="24"/>
           <w:lang w:val="ro-RO"/>
         </w:rPr>
-        <w:t xml:space="preserve"> </w:t>
-      </w:r>
-      <w:r>
-        <w:rPr>
-          <w:rFonts w:ascii="Times New Roman" w:eastAsiaTheme="minorEastAsia" w:hAnsi="Times New Roman" w:cs="Times New Roman"/>
-          <w:sz w:val="24"/>
-          <w:szCs w:val="24"/>
-          <w:lang w:val="ro-RO"/>
-        </w:rPr>
-        <w:t xml:space="preserve">The error is calculated using a </w:t>
+        <w:t xml:space="preserve"> The error is calculated using a </w:t>
       </w:r>
       <w:r>
         <w:rPr>
@@ -4669,16 +4657,7 @@
           <w:szCs w:val="24"/>
           <w:lang w:val="ro-RO"/>
         </w:rPr>
-        <w:t>.</w:t>
-      </w:r>
-      <w:r>
-        <w:rPr>
-          <w:rFonts w:ascii="Times New Roman" w:eastAsiaTheme="minorEastAsia" w:hAnsi="Times New Roman" w:cs="Times New Roman"/>
-          <w:sz w:val="24"/>
-          <w:szCs w:val="24"/>
-          <w:lang w:val="ro-RO"/>
-        </w:rPr>
-        <w:t xml:space="preserve"> For that a smooth function like the quadratic cost or meansquare error is used to easily determined the small adjustmens of the weights to achieve the best approximation.</w:t>
+        <w:t>. For that a smooth function like the quadratic cost or meansquare error is used to easily determined the small adjustmens of the weights to achieve the best approximation.</w:t>
       </w:r>
     </w:p>
     <w:p>
@@ -4795,21 +4774,21 @@
           <w:b w:val="0"/>
           <w:sz w:val="24"/>
         </w:rPr>
-        <w:t>of only one neuron. The concept was first proposed by Frank Rosenblatt [</w:t>
+        <w:t xml:space="preserve">of only one neuron. The concept was first proposed by Frank Rosenblatt </w:t>
       </w:r>
       <w:r>
         <w:rPr>
           <w:b w:val="0"/>
           <w:sz w:val="24"/>
         </w:rPr>
-        <w:t>8</w:t>
+        <w:t>[10]</w:t>
       </w:r>
       <w:r>
         <w:rPr>
           <w:b w:val="0"/>
           <w:sz w:val="24"/>
         </w:rPr>
-        <w:t xml:space="preserve">] in 1958, based on the neuron proposed by </w:t>
+        <w:t xml:space="preserve"> in 1958, based on the neuron proposed by </w:t>
       </w:r>
       <w:r>
         <w:rPr>
@@ -4942,7 +4921,7 @@
           <w:lang w:val="en-GB" w:eastAsia="en-GB"/>
         </w:rPr>
         <w:drawing>
-          <wp:inline distT="0" distB="0" distL="0" distR="0" wp14:anchorId="7E22A6D6" wp14:editId="12676A96">
+          <wp:inline distT="0" distB="0" distL="0" distR="0" wp14:anchorId="192D9E0A" wp14:editId="0614AC72">
             <wp:extent cx="3647910" cy="1466850"/>
             <wp:effectExtent l="0" t="0" r="0" b="0"/>
             <wp:docPr id="9" name="Picture 9"/>
@@ -5402,7 +5381,7 @@
           <w:lang w:eastAsia="en-GB"/>
         </w:rPr>
         <w:drawing>
-          <wp:inline distT="0" distB="0" distL="0" distR="0" wp14:anchorId="2470C64C" wp14:editId="1574283B">
+          <wp:inline distT="0" distB="0" distL="0" distR="0" wp14:anchorId="6228377A" wp14:editId="3BE527A6">
             <wp:extent cx="2424430" cy="1800225"/>
             <wp:effectExtent l="0" t="0" r="0" b="9525"/>
             <wp:docPr id="6" name="Picture 6"/>
@@ -7779,7 +7758,7 @@
         </w:rPr>
         <w:lastRenderedPageBreak/>
         <w:drawing>
-          <wp:inline distT="0" distB="0" distL="0" distR="0" wp14:anchorId="24381203" wp14:editId="1617C7DF">
+          <wp:inline distT="0" distB="0" distL="0" distR="0" wp14:anchorId="612EED76" wp14:editId="60589FC2">
             <wp:extent cx="4528868" cy="1741019"/>
             <wp:effectExtent l="0" t="0" r="5080" b="0"/>
             <wp:docPr id="10" name="Picture 10"/>
@@ -9786,7 +9765,7 @@
           <w:lang w:eastAsia="en-GB"/>
         </w:rPr>
         <w:drawing>
-          <wp:inline distT="0" distB="0" distL="0" distR="0" wp14:anchorId="0B1F3AF2" wp14:editId="482503EB">
+          <wp:inline distT="0" distB="0" distL="0" distR="0" wp14:anchorId="42F5B1CA" wp14:editId="66B263D4">
             <wp:extent cx="4838700" cy="1334259"/>
             <wp:effectExtent l="0" t="0" r="0" b="0"/>
             <wp:docPr id="14" name="Picture 14"/>
@@ -9947,8 +9926,2287 @@
         </w:rPr>
         <w:t xml:space="preserve"> can be avoided using regularization. Regularization is a technique that penalizes weights of the nodes in order to obtain small, but impactful changes for the model to generalize better.  </w:t>
       </w:r>
+    </w:p>
+    <w:p>
+      <w:pPr>
+        <w:ind w:firstLine="720"/>
+        <w:jc w:val="both"/>
+        <w:rPr>
+          <w:rFonts w:ascii="Times New Roman" w:hAnsi="Times New Roman" w:cs="Times New Roman"/>
+          <w:sz w:val="24"/>
+          <w:szCs w:val="24"/>
+        </w:rPr>
+      </w:pPr>
+      <w:r>
+        <w:rPr>
+          <w:rFonts w:ascii="Times New Roman" w:hAnsi="Times New Roman" w:cs="Times New Roman"/>
+          <w:sz w:val="24"/>
+          <w:szCs w:val="24"/>
+        </w:rPr>
+        <w:t xml:space="preserve">There are different techniques used for regularization, but probably the most used ones are: </w:t>
+      </w:r>
+      <w:proofErr w:type="gramStart"/>
+      <w:r>
+        <w:rPr>
+          <w:rFonts w:ascii="Times New Roman" w:hAnsi="Times New Roman" w:cs="Times New Roman"/>
+          <w:sz w:val="24"/>
+          <w:szCs w:val="24"/>
+        </w:rPr>
+        <w:t>L1 ,</w:t>
+      </w:r>
+      <w:proofErr w:type="gramEnd"/>
+      <w:r>
+        <w:rPr>
+          <w:rFonts w:ascii="Times New Roman" w:hAnsi="Times New Roman" w:cs="Times New Roman"/>
+          <w:sz w:val="24"/>
+          <w:szCs w:val="24"/>
+        </w:rPr>
+        <w:t xml:space="preserve"> L2 regularization and dropout. </w:t>
+      </w:r>
+    </w:p>
+    <w:p>
+      <w:pPr>
+        <w:ind w:firstLine="720"/>
+        <w:jc w:val="both"/>
+        <w:rPr>
+          <w:rFonts w:ascii="Times New Roman" w:hAnsi="Times New Roman" w:cs="Times New Roman"/>
+          <w:sz w:val="24"/>
+          <w:szCs w:val="24"/>
+        </w:rPr>
+      </w:pPr>
+      <w:r>
+        <w:rPr>
+          <w:rFonts w:ascii="Times New Roman" w:hAnsi="Times New Roman" w:cs="Times New Roman"/>
+          <w:b/>
+          <w:sz w:val="24"/>
+          <w:szCs w:val="24"/>
+        </w:rPr>
+        <w:t>L1 and L2 regularization</w:t>
+      </w:r>
+      <w:r>
+        <w:rPr>
+          <w:rFonts w:ascii="Times New Roman" w:hAnsi="Times New Roman" w:cs="Times New Roman"/>
+          <w:sz w:val="24"/>
+          <w:szCs w:val="24"/>
+        </w:rPr>
+        <w:t xml:space="preserve"> are probably the most common ones. As their name suggests they are related to the L1 and L2 norms of a vector </w:t>
+      </w:r>
+      <w:r>
+        <w:rPr>
+          <w:rFonts w:ascii="Times New Roman" w:hAnsi="Times New Roman" w:cs="Times New Roman"/>
+          <w:i/>
+          <w:sz w:val="24"/>
+          <w:szCs w:val="24"/>
+        </w:rPr>
+        <w:t>w</w:t>
+      </w:r>
+      <w:r>
+        <w:rPr>
+          <w:rFonts w:ascii="Times New Roman" w:hAnsi="Times New Roman" w:cs="Times New Roman"/>
+          <w:sz w:val="24"/>
+          <w:szCs w:val="24"/>
+        </w:rPr>
+        <w:t xml:space="preserve">. </w:t>
+      </w:r>
+      <w:r>
+        <w:rPr>
+          <w:rFonts w:ascii="Times New Roman" w:hAnsi="Times New Roman" w:cs="Times New Roman"/>
+          <w:sz w:val="24"/>
+          <w:szCs w:val="24"/>
+        </w:rPr>
+        <w:t>In this context, these will be the regularization terms.</w:t>
+      </w:r>
+    </w:p>
+    <w:p>
+      <w:pPr>
+        <w:ind w:firstLine="720"/>
+        <w:jc w:val="both"/>
+        <w:rPr>
+          <w:rFonts w:ascii="Times New Roman" w:eastAsiaTheme="minorEastAsia" w:hAnsi="Times New Roman" w:cs="Times New Roman"/>
+          <w:sz w:val="24"/>
+          <w:szCs w:val="24"/>
+        </w:rPr>
+      </w:pPr>
+      <m:oMathPara>
+        <m:oMath>
+          <m:sSub>
+            <m:sSubPr>
+              <m:ctrlPr>
+                <w:rPr>
+                  <w:rFonts w:ascii="Cambria Math" w:hAnsi="Cambria Math" w:cs="Times New Roman"/>
+                  <w:i/>
+                  <w:sz w:val="24"/>
+                  <w:szCs w:val="24"/>
+                </w:rPr>
+              </m:ctrlPr>
+            </m:sSubPr>
+            <m:e>
+              <m:r>
+                <w:rPr>
+                  <w:rFonts w:ascii="Cambria Math" w:hAnsi="Cambria Math" w:cs="Times New Roman"/>
+                  <w:sz w:val="24"/>
+                  <w:szCs w:val="24"/>
+                </w:rPr>
+                <m:t xml:space="preserve">L1 norm or 1-norm: </m:t>
+              </m:r>
+              <m:r>
+                <w:rPr>
+                  <w:rFonts w:ascii="Cambria Math" w:hAnsi="Cambria Math" w:cs="Times New Roman"/>
+                  <w:sz w:val="24"/>
+                  <w:szCs w:val="24"/>
+                </w:rPr>
+                <m:t>|</m:t>
+              </m:r>
+              <m:d>
+                <m:dPr>
+                  <m:begChr m:val="|"/>
+                  <m:endChr m:val="|"/>
+                  <m:ctrlPr>
+                    <w:rPr>
+                      <w:rFonts w:ascii="Cambria Math" w:hAnsi="Cambria Math" w:cs="Times New Roman"/>
+                      <w:i/>
+                      <w:sz w:val="24"/>
+                      <w:szCs w:val="24"/>
+                    </w:rPr>
+                  </m:ctrlPr>
+                </m:dPr>
+                <m:e>
+                  <m:r>
+                    <w:rPr>
+                      <w:rFonts w:ascii="Cambria Math" w:hAnsi="Cambria Math" w:cs="Times New Roman"/>
+                      <w:sz w:val="24"/>
+                      <w:szCs w:val="24"/>
+                    </w:rPr>
+                    <m:t>W</m:t>
+                  </m:r>
+                </m:e>
+              </m:d>
+              <m:r>
+                <w:rPr>
+                  <w:rFonts w:ascii="Cambria Math" w:hAnsi="Cambria Math" w:cs="Times New Roman"/>
+                  <w:sz w:val="24"/>
+                  <w:szCs w:val="24"/>
+                </w:rPr>
+                <m:t>|</m:t>
+              </m:r>
+            </m:e>
+            <m:sub>
+              <m:r>
+                <w:rPr>
+                  <w:rFonts w:ascii="Cambria Math" w:hAnsi="Cambria Math" w:cs="Times New Roman"/>
+                  <w:sz w:val="24"/>
+                  <w:szCs w:val="24"/>
+                </w:rPr>
+                <m:t>1</m:t>
+              </m:r>
+            </m:sub>
+          </m:sSub>
+          <m:r>
+            <w:rPr>
+              <w:rFonts w:ascii="Cambria Math" w:hAnsi="Cambria Math" w:cs="Times New Roman"/>
+              <w:sz w:val="24"/>
+              <w:szCs w:val="24"/>
+            </w:rPr>
+            <m:t>=</m:t>
+          </m:r>
+          <m:d>
+            <m:dPr>
+              <m:begChr m:val="|"/>
+              <m:endChr m:val="|"/>
+              <m:ctrlPr>
+                <w:rPr>
+                  <w:rFonts w:ascii="Cambria Math" w:hAnsi="Cambria Math" w:cs="Times New Roman"/>
+                  <w:i/>
+                  <w:sz w:val="24"/>
+                  <w:szCs w:val="24"/>
+                </w:rPr>
+              </m:ctrlPr>
+            </m:dPr>
+            <m:e>
+              <m:sSub>
+                <m:sSubPr>
+                  <m:ctrlPr>
+                    <w:rPr>
+                      <w:rFonts w:ascii="Cambria Math" w:hAnsi="Cambria Math" w:cs="Times New Roman"/>
+                      <w:i/>
+                      <w:sz w:val="24"/>
+                      <w:szCs w:val="24"/>
+                    </w:rPr>
+                  </m:ctrlPr>
+                </m:sSubPr>
+                <m:e>
+                  <m:r>
+                    <w:rPr>
+                      <w:rFonts w:ascii="Cambria Math" w:hAnsi="Cambria Math" w:cs="Times New Roman"/>
+                      <w:sz w:val="24"/>
+                      <w:szCs w:val="24"/>
+                    </w:rPr>
+                    <m:t>w</m:t>
+                  </m:r>
+                </m:e>
+                <m:sub>
+                  <m:r>
+                    <w:rPr>
+                      <w:rFonts w:ascii="Cambria Math" w:hAnsi="Cambria Math" w:cs="Times New Roman"/>
+                      <w:sz w:val="24"/>
+                      <w:szCs w:val="24"/>
+                    </w:rPr>
+                    <m:t>1</m:t>
+                  </m:r>
+                </m:sub>
+              </m:sSub>
+            </m:e>
+          </m:d>
+          <m:r>
+            <w:rPr>
+              <w:rFonts w:ascii="Cambria Math" w:hAnsi="Cambria Math" w:cs="Times New Roman"/>
+              <w:sz w:val="24"/>
+              <w:szCs w:val="24"/>
+            </w:rPr>
+            <m:t>+</m:t>
+          </m:r>
+          <m:d>
+            <m:dPr>
+              <m:begChr m:val="|"/>
+              <m:endChr m:val="|"/>
+              <m:ctrlPr>
+                <w:rPr>
+                  <w:rFonts w:ascii="Cambria Math" w:hAnsi="Cambria Math" w:cs="Times New Roman"/>
+                  <w:i/>
+                  <w:sz w:val="24"/>
+                  <w:szCs w:val="24"/>
+                </w:rPr>
+              </m:ctrlPr>
+            </m:dPr>
+            <m:e>
+              <m:sSub>
+                <m:sSubPr>
+                  <m:ctrlPr>
+                    <w:rPr>
+                      <w:rFonts w:ascii="Cambria Math" w:hAnsi="Cambria Math" w:cs="Times New Roman"/>
+                      <w:i/>
+                      <w:sz w:val="24"/>
+                      <w:szCs w:val="24"/>
+                    </w:rPr>
+                  </m:ctrlPr>
+                </m:sSubPr>
+                <m:e>
+                  <m:r>
+                    <w:rPr>
+                      <w:rFonts w:ascii="Cambria Math" w:hAnsi="Cambria Math" w:cs="Times New Roman"/>
+                      <w:sz w:val="24"/>
+                      <w:szCs w:val="24"/>
+                    </w:rPr>
+                    <m:t>w</m:t>
+                  </m:r>
+                </m:e>
+                <m:sub>
+                  <m:r>
+                    <w:rPr>
+                      <w:rFonts w:ascii="Cambria Math" w:hAnsi="Cambria Math" w:cs="Times New Roman"/>
+                      <w:sz w:val="24"/>
+                      <w:szCs w:val="24"/>
+                    </w:rPr>
+                    <m:t>2</m:t>
+                  </m:r>
+                </m:sub>
+              </m:sSub>
+            </m:e>
+          </m:d>
+          <m:r>
+            <w:rPr>
+              <w:rFonts w:ascii="Cambria Math" w:hAnsi="Cambria Math" w:cs="Times New Roman"/>
+              <w:sz w:val="24"/>
+              <w:szCs w:val="24"/>
+            </w:rPr>
+            <m:t>+…+</m:t>
+          </m:r>
+          <m:d>
+            <m:dPr>
+              <m:begChr m:val="|"/>
+              <m:endChr m:val="|"/>
+              <m:ctrlPr>
+                <w:rPr>
+                  <w:rFonts w:ascii="Cambria Math" w:hAnsi="Cambria Math" w:cs="Times New Roman"/>
+                  <w:i/>
+                  <w:sz w:val="24"/>
+                  <w:szCs w:val="24"/>
+                </w:rPr>
+              </m:ctrlPr>
+            </m:dPr>
+            <m:e>
+              <m:sSub>
+                <m:sSubPr>
+                  <m:ctrlPr>
+                    <w:rPr>
+                      <w:rFonts w:ascii="Cambria Math" w:hAnsi="Cambria Math" w:cs="Times New Roman"/>
+                      <w:i/>
+                      <w:sz w:val="24"/>
+                      <w:szCs w:val="24"/>
+                    </w:rPr>
+                  </m:ctrlPr>
+                </m:sSubPr>
+                <m:e>
+                  <m:r>
+                    <w:rPr>
+                      <w:rFonts w:ascii="Cambria Math" w:hAnsi="Cambria Math" w:cs="Times New Roman"/>
+                      <w:sz w:val="24"/>
+                      <w:szCs w:val="24"/>
+                    </w:rPr>
+                    <m:t>w</m:t>
+                  </m:r>
+                </m:e>
+                <m:sub>
+                  <m:r>
+                    <w:rPr>
+                      <w:rFonts w:ascii="Cambria Math" w:hAnsi="Cambria Math" w:cs="Times New Roman"/>
+                      <w:sz w:val="24"/>
+                      <w:szCs w:val="24"/>
+                    </w:rPr>
+                    <m:t>N</m:t>
+                  </m:r>
+                </m:sub>
+              </m:sSub>
+            </m:e>
+          </m:d>
+          <m:r>
+            <w:rPr>
+              <w:rFonts w:ascii="Cambria Math" w:hAnsi="Cambria Math" w:cs="Times New Roman"/>
+              <w:sz w:val="24"/>
+              <w:szCs w:val="24"/>
+            </w:rPr>
+            <m:t xml:space="preserve"> </m:t>
+          </m:r>
+        </m:oMath>
+      </m:oMathPara>
+    </w:p>
+    <w:p>
+      <w:pPr>
+        <w:ind w:firstLine="720"/>
+        <w:jc w:val="both"/>
+        <w:rPr>
+          <w:rFonts w:ascii="Times New Roman" w:eastAsiaTheme="minorEastAsia" w:hAnsi="Times New Roman" w:cs="Times New Roman"/>
+          <w:sz w:val="24"/>
+          <w:szCs w:val="24"/>
+        </w:rPr>
+      </w:pPr>
+      <m:oMathPara>
+        <m:oMath>
+          <m:sSub>
+            <m:sSubPr>
+              <m:ctrlPr>
+                <w:rPr>
+                  <w:rFonts w:ascii="Cambria Math" w:hAnsi="Cambria Math" w:cs="Times New Roman"/>
+                  <w:i/>
+                  <w:sz w:val="24"/>
+                  <w:szCs w:val="24"/>
+                </w:rPr>
+              </m:ctrlPr>
+            </m:sSubPr>
+            <m:e>
+              <m:r>
+                <w:rPr>
+                  <w:rFonts w:ascii="Cambria Math" w:hAnsi="Cambria Math" w:cs="Times New Roman"/>
+                  <w:sz w:val="24"/>
+                  <w:szCs w:val="24"/>
+                </w:rPr>
+                <m:t>L2 norm orEuclidean norm:</m:t>
+              </m:r>
+              <m:r>
+                <w:rPr>
+                  <w:rFonts w:ascii="Cambria Math" w:hAnsi="Cambria Math" w:cs="Times New Roman"/>
+                  <w:sz w:val="24"/>
+                  <w:szCs w:val="24"/>
+                </w:rPr>
+                <m:t>|</m:t>
+              </m:r>
+              <m:d>
+                <m:dPr>
+                  <m:begChr m:val="|"/>
+                  <m:endChr m:val="|"/>
+                  <m:ctrlPr>
+                    <w:rPr>
+                      <w:rFonts w:ascii="Cambria Math" w:hAnsi="Cambria Math" w:cs="Times New Roman"/>
+                      <w:i/>
+                      <w:sz w:val="24"/>
+                      <w:szCs w:val="24"/>
+                    </w:rPr>
+                  </m:ctrlPr>
+                </m:dPr>
+                <m:e>
+                  <m:r>
+                    <w:rPr>
+                      <w:rFonts w:ascii="Cambria Math" w:hAnsi="Cambria Math" w:cs="Times New Roman"/>
+                      <w:sz w:val="24"/>
+                      <w:szCs w:val="24"/>
+                    </w:rPr>
+                    <m:t>W</m:t>
+                  </m:r>
+                </m:e>
+              </m:d>
+              <m:r>
+                <w:rPr>
+                  <w:rFonts w:ascii="Cambria Math" w:hAnsi="Cambria Math" w:cs="Times New Roman"/>
+                  <w:sz w:val="24"/>
+                  <w:szCs w:val="24"/>
+                </w:rPr>
+                <m:t>|</m:t>
+              </m:r>
+            </m:e>
+            <m:sub>
+              <m:r>
+                <w:rPr>
+                  <w:rFonts w:ascii="Cambria Math" w:hAnsi="Cambria Math" w:cs="Times New Roman"/>
+                  <w:sz w:val="24"/>
+                  <w:szCs w:val="24"/>
+                </w:rPr>
+                <m:t>2</m:t>
+              </m:r>
+            </m:sub>
+          </m:sSub>
+          <m:r>
+            <w:rPr>
+              <w:rFonts w:ascii="Cambria Math" w:hAnsi="Cambria Math" w:cs="Times New Roman"/>
+              <w:sz w:val="24"/>
+              <w:szCs w:val="24"/>
+            </w:rPr>
+            <m:t>=</m:t>
+          </m:r>
+          <m:sSup>
+            <m:sSupPr>
+              <m:ctrlPr>
+                <w:rPr>
+                  <w:rFonts w:ascii="Cambria Math" w:hAnsi="Cambria Math" w:cs="Times New Roman"/>
+                  <w:i/>
+                  <w:sz w:val="24"/>
+                  <w:szCs w:val="24"/>
+                </w:rPr>
+              </m:ctrlPr>
+            </m:sSupPr>
+            <m:e>
+              <m:sSup>
+                <m:sSupPr>
+                  <m:ctrlPr>
+                    <w:rPr>
+                      <w:rFonts w:ascii="Cambria Math" w:hAnsi="Cambria Math" w:cs="Times New Roman"/>
+                      <w:i/>
+                      <w:sz w:val="24"/>
+                      <w:szCs w:val="24"/>
+                    </w:rPr>
+                  </m:ctrlPr>
+                </m:sSupPr>
+                <m:e>
+                  <m:r>
+                    <w:rPr>
+                      <w:rFonts w:ascii="Cambria Math" w:hAnsi="Cambria Math" w:cs="Times New Roman"/>
+                      <w:sz w:val="24"/>
+                      <w:szCs w:val="24"/>
+                    </w:rPr>
+                    <m:t>(</m:t>
+                  </m:r>
+                  <m:d>
+                    <m:dPr>
+                      <m:begChr m:val="|"/>
+                      <m:endChr m:val="|"/>
+                      <m:ctrlPr>
+                        <w:rPr>
+                          <w:rFonts w:ascii="Cambria Math" w:hAnsi="Cambria Math" w:cs="Times New Roman"/>
+                          <w:i/>
+                          <w:sz w:val="24"/>
+                          <w:szCs w:val="24"/>
+                        </w:rPr>
+                      </m:ctrlPr>
+                    </m:dPr>
+                    <m:e>
+                      <m:sSub>
+                        <m:sSubPr>
+                          <m:ctrlPr>
+                            <w:rPr>
+                              <w:rFonts w:ascii="Cambria Math" w:hAnsi="Cambria Math" w:cs="Times New Roman"/>
+                              <w:i/>
+                              <w:sz w:val="24"/>
+                              <w:szCs w:val="24"/>
+                            </w:rPr>
+                          </m:ctrlPr>
+                        </m:sSubPr>
+                        <m:e>
+                          <m:r>
+                            <w:rPr>
+                              <w:rFonts w:ascii="Cambria Math" w:hAnsi="Cambria Math" w:cs="Times New Roman"/>
+                              <w:sz w:val="24"/>
+                              <w:szCs w:val="24"/>
+                            </w:rPr>
+                            <m:t>w</m:t>
+                          </m:r>
+                        </m:e>
+                        <m:sub>
+                          <m:r>
+                            <w:rPr>
+                              <w:rFonts w:ascii="Cambria Math" w:hAnsi="Cambria Math" w:cs="Times New Roman"/>
+                              <w:sz w:val="24"/>
+                              <w:szCs w:val="24"/>
+                            </w:rPr>
+                            <m:t>1</m:t>
+                          </m:r>
+                        </m:sub>
+                      </m:sSub>
+                    </m:e>
+                  </m:d>
+                </m:e>
+                <m:sup>
+                  <m:r>
+                    <w:rPr>
+                      <w:rFonts w:ascii="Cambria Math" w:hAnsi="Cambria Math" w:cs="Times New Roman"/>
+                      <w:sz w:val="24"/>
+                      <w:szCs w:val="24"/>
+                    </w:rPr>
+                    <m:t>2</m:t>
+                  </m:r>
+                </m:sup>
+              </m:sSup>
+              <m:r>
+                <w:rPr>
+                  <w:rFonts w:ascii="Cambria Math" w:hAnsi="Cambria Math" w:cs="Times New Roman"/>
+                  <w:sz w:val="24"/>
+                  <w:szCs w:val="24"/>
+                </w:rPr>
+                <m:t>+</m:t>
+              </m:r>
+              <m:sSup>
+                <m:sSupPr>
+                  <m:ctrlPr>
+                    <w:rPr>
+                      <w:rFonts w:ascii="Cambria Math" w:hAnsi="Cambria Math" w:cs="Times New Roman"/>
+                      <w:i/>
+                      <w:sz w:val="24"/>
+                      <w:szCs w:val="24"/>
+                    </w:rPr>
+                  </m:ctrlPr>
+                </m:sSupPr>
+                <m:e>
+                  <m:d>
+                    <m:dPr>
+                      <m:begChr m:val="|"/>
+                      <m:endChr m:val="|"/>
+                      <m:ctrlPr>
+                        <w:rPr>
+                          <w:rFonts w:ascii="Cambria Math" w:hAnsi="Cambria Math" w:cs="Times New Roman"/>
+                          <w:i/>
+                          <w:sz w:val="24"/>
+                          <w:szCs w:val="24"/>
+                        </w:rPr>
+                      </m:ctrlPr>
+                    </m:dPr>
+                    <m:e>
+                      <m:sSub>
+                        <m:sSubPr>
+                          <m:ctrlPr>
+                            <w:rPr>
+                              <w:rFonts w:ascii="Cambria Math" w:hAnsi="Cambria Math" w:cs="Times New Roman"/>
+                              <w:i/>
+                              <w:sz w:val="24"/>
+                              <w:szCs w:val="24"/>
+                            </w:rPr>
+                          </m:ctrlPr>
+                        </m:sSubPr>
+                        <m:e>
+                          <m:r>
+                            <w:rPr>
+                              <w:rFonts w:ascii="Cambria Math" w:hAnsi="Cambria Math" w:cs="Times New Roman"/>
+                              <w:sz w:val="24"/>
+                              <w:szCs w:val="24"/>
+                            </w:rPr>
+                            <m:t>w</m:t>
+                          </m:r>
+                        </m:e>
+                        <m:sub>
+                          <m:r>
+                            <w:rPr>
+                              <w:rFonts w:ascii="Cambria Math" w:hAnsi="Cambria Math" w:cs="Times New Roman"/>
+                              <w:sz w:val="24"/>
+                              <w:szCs w:val="24"/>
+                            </w:rPr>
+                            <m:t>2</m:t>
+                          </m:r>
+                        </m:sub>
+                      </m:sSub>
+                    </m:e>
+                  </m:d>
+                </m:e>
+                <m:sup>
+                  <m:r>
+                    <w:rPr>
+                      <w:rFonts w:ascii="Cambria Math" w:hAnsi="Cambria Math" w:cs="Times New Roman"/>
+                      <w:sz w:val="24"/>
+                      <w:szCs w:val="24"/>
+                    </w:rPr>
+                    <m:t>2</m:t>
+                  </m:r>
+                </m:sup>
+              </m:sSup>
+              <m:r>
+                <w:rPr>
+                  <w:rFonts w:ascii="Cambria Math" w:hAnsi="Cambria Math" w:cs="Times New Roman"/>
+                  <w:sz w:val="24"/>
+                  <w:szCs w:val="24"/>
+                </w:rPr>
+                <m:t>+…+</m:t>
+              </m:r>
+              <m:sSup>
+                <m:sSupPr>
+                  <m:ctrlPr>
+                    <w:rPr>
+                      <w:rFonts w:ascii="Cambria Math" w:hAnsi="Cambria Math" w:cs="Times New Roman"/>
+                      <w:i/>
+                      <w:sz w:val="24"/>
+                      <w:szCs w:val="24"/>
+                    </w:rPr>
+                  </m:ctrlPr>
+                </m:sSupPr>
+                <m:e>
+                  <m:d>
+                    <m:dPr>
+                      <m:begChr m:val="|"/>
+                      <m:endChr m:val="|"/>
+                      <m:ctrlPr>
+                        <w:rPr>
+                          <w:rFonts w:ascii="Cambria Math" w:hAnsi="Cambria Math" w:cs="Times New Roman"/>
+                          <w:i/>
+                          <w:sz w:val="24"/>
+                          <w:szCs w:val="24"/>
+                        </w:rPr>
+                      </m:ctrlPr>
+                    </m:dPr>
+                    <m:e>
+                      <m:sSub>
+                        <m:sSubPr>
+                          <m:ctrlPr>
+                            <w:rPr>
+                              <w:rFonts w:ascii="Cambria Math" w:hAnsi="Cambria Math" w:cs="Times New Roman"/>
+                              <w:i/>
+                              <w:sz w:val="24"/>
+                              <w:szCs w:val="24"/>
+                            </w:rPr>
+                          </m:ctrlPr>
+                        </m:sSubPr>
+                        <m:e>
+                          <m:r>
+                            <w:rPr>
+                              <w:rFonts w:ascii="Cambria Math" w:hAnsi="Cambria Math" w:cs="Times New Roman"/>
+                              <w:sz w:val="24"/>
+                              <w:szCs w:val="24"/>
+                            </w:rPr>
+                            <m:t>w</m:t>
+                          </m:r>
+                        </m:e>
+                        <m:sub>
+                          <m:r>
+                            <w:rPr>
+                              <w:rFonts w:ascii="Cambria Math" w:hAnsi="Cambria Math" w:cs="Times New Roman"/>
+                              <w:sz w:val="24"/>
+                              <w:szCs w:val="24"/>
+                            </w:rPr>
+                            <m:t>N</m:t>
+                          </m:r>
+                        </m:sub>
+                      </m:sSub>
+                    </m:e>
+                  </m:d>
+                </m:e>
+                <m:sup>
+                  <m:r>
+                    <w:rPr>
+                      <w:rFonts w:ascii="Cambria Math" w:hAnsi="Cambria Math" w:cs="Times New Roman"/>
+                      <w:sz w:val="24"/>
+                      <w:szCs w:val="24"/>
+                    </w:rPr>
+                    <m:t>2</m:t>
+                  </m:r>
+                </m:sup>
+              </m:sSup>
+              <m:r>
+                <w:rPr>
+                  <w:rFonts w:ascii="Cambria Math" w:hAnsi="Cambria Math" w:cs="Times New Roman"/>
+                  <w:sz w:val="24"/>
+                  <w:szCs w:val="24"/>
+                </w:rPr>
+                <m:t>)</m:t>
+              </m:r>
+            </m:e>
+            <m:sup>
+              <m:f>
+                <m:fPr>
+                  <m:ctrlPr>
+                    <w:rPr>
+                      <w:rFonts w:ascii="Cambria Math" w:hAnsi="Cambria Math" w:cs="Times New Roman"/>
+                      <w:i/>
+                      <w:sz w:val="24"/>
+                      <w:szCs w:val="24"/>
+                    </w:rPr>
+                  </m:ctrlPr>
+                </m:fPr>
+                <m:num>
+                  <m:r>
+                    <w:rPr>
+                      <w:rFonts w:ascii="Cambria Math" w:hAnsi="Cambria Math" w:cs="Times New Roman"/>
+                      <w:sz w:val="24"/>
+                      <w:szCs w:val="24"/>
+                    </w:rPr>
+                    <m:t>1</m:t>
+                  </m:r>
+                </m:num>
+                <m:den>
+                  <m:r>
+                    <w:rPr>
+                      <w:rFonts w:ascii="Cambria Math" w:hAnsi="Cambria Math" w:cs="Times New Roman"/>
+                      <w:sz w:val="24"/>
+                      <w:szCs w:val="24"/>
+                    </w:rPr>
+                    <m:t>2</m:t>
+                  </m:r>
+                </m:den>
+              </m:f>
+            </m:sup>
+          </m:sSup>
+          <m:r>
+            <w:rPr>
+              <w:rFonts w:ascii="Cambria Math" w:hAnsi="Cambria Math" w:cs="Times New Roman"/>
+              <w:sz w:val="24"/>
+              <w:szCs w:val="24"/>
+            </w:rPr>
+            <m:t xml:space="preserve"> </m:t>
+          </m:r>
+        </m:oMath>
+      </m:oMathPara>
+    </w:p>
+    <w:p>
+      <w:pPr>
+        <w:ind w:firstLine="720"/>
+        <w:jc w:val="both"/>
+        <w:rPr>
+          <w:rFonts w:ascii="Times New Roman" w:hAnsi="Times New Roman" w:cs="Times New Roman"/>
+          <w:sz w:val="24"/>
+          <w:szCs w:val="24"/>
+        </w:rPr>
+      </w:pPr>
+      <w:r>
+        <w:rPr>
+          <w:rFonts w:ascii="Times New Roman" w:hAnsi="Times New Roman" w:cs="Times New Roman"/>
+          <w:sz w:val="24"/>
+          <w:szCs w:val="24"/>
+        </w:rPr>
+        <w:t xml:space="preserve">The regularization terms are added when computing the cost function. Assuming </w:t>
+      </w:r>
+      <w:r>
+        <w:rPr>
+          <w:rFonts w:ascii="Times New Roman" w:hAnsi="Times New Roman" w:cs="Times New Roman"/>
+          <w:i/>
+          <w:sz w:val="24"/>
+          <w:szCs w:val="24"/>
+        </w:rPr>
+        <w:t>y</w:t>
+      </w:r>
+      <w:r>
+        <w:rPr>
+          <w:rFonts w:ascii="Times New Roman" w:hAnsi="Times New Roman" w:cs="Times New Roman"/>
+          <w:sz w:val="24"/>
+          <w:szCs w:val="24"/>
+        </w:rPr>
+        <w:t xml:space="preserve"> is the fun</w:t>
+      </w:r>
+      <w:r>
+        <w:rPr>
+          <w:rFonts w:ascii="Times New Roman" w:hAnsi="Times New Roman" w:cs="Times New Roman"/>
+          <w:sz w:val="24"/>
+          <w:szCs w:val="24"/>
+        </w:rPr>
+        <w:t>ction we want to approximate,</w:t>
+      </w:r>
+      <w:r>
+        <w:rPr>
+          <w:rFonts w:ascii="Times New Roman" w:hAnsi="Times New Roman" w:cs="Times New Roman"/>
+          <w:sz w:val="24"/>
+          <w:szCs w:val="24"/>
+        </w:rPr>
+        <w:t xml:space="preserve"> </w:t>
+      </w:r>
+      <w:r>
+        <w:rPr>
+          <w:rFonts w:ascii="Times New Roman" w:hAnsi="Times New Roman" w:cs="Times New Roman"/>
+          <w:i/>
+          <w:sz w:val="24"/>
+          <w:szCs w:val="24"/>
+        </w:rPr>
+        <w:t xml:space="preserve">y’ </w:t>
+      </w:r>
+      <w:r>
+        <w:rPr>
+          <w:rFonts w:ascii="Times New Roman" w:hAnsi="Times New Roman" w:cs="Times New Roman"/>
+          <w:sz w:val="24"/>
+          <w:szCs w:val="24"/>
+        </w:rPr>
+        <w:t>is the computed appro</w:t>
+      </w:r>
+      <w:r>
+        <w:rPr>
+          <w:rFonts w:ascii="Times New Roman" w:hAnsi="Times New Roman" w:cs="Times New Roman"/>
+          <w:sz w:val="24"/>
+          <w:szCs w:val="24"/>
+        </w:rPr>
+        <w:t>ximation and λ is the regularization parameter who is optimized for better results,</w:t>
+      </w:r>
+      <w:r>
+        <w:rPr>
+          <w:rFonts w:ascii="Times New Roman" w:hAnsi="Times New Roman" w:cs="Times New Roman"/>
+          <w:sz w:val="24"/>
+          <w:szCs w:val="24"/>
+        </w:rPr>
+        <w:t xml:space="preserve"> the </w:t>
+      </w:r>
+      <w:r>
+        <w:rPr>
+          <w:rFonts w:ascii="Times New Roman" w:hAnsi="Times New Roman" w:cs="Times New Roman"/>
+          <w:sz w:val="24"/>
+          <w:szCs w:val="24"/>
+        </w:rPr>
+        <w:t>loss would look like this:</w:t>
+      </w:r>
+    </w:p>
+    <w:p>
+      <w:pPr>
+        <w:ind w:firstLine="720"/>
+        <w:jc w:val="both"/>
+        <w:rPr>
+          <w:rFonts w:ascii="Times New Roman" w:eastAsiaTheme="minorEastAsia" w:hAnsi="Times New Roman" w:cs="Times New Roman"/>
+          <w:sz w:val="24"/>
+          <w:szCs w:val="24"/>
+        </w:rPr>
+      </w:pPr>
+      <m:oMathPara>
+        <m:oMath>
+          <m:r>
+            <w:rPr>
+              <w:rFonts w:ascii="Cambria Math" w:hAnsi="Cambria Math" w:cs="Times New Roman"/>
+              <w:sz w:val="24"/>
+              <w:szCs w:val="24"/>
+            </w:rPr>
+            <w:lastRenderedPageBreak/>
+            <m:t>Loss=Error</m:t>
+          </m:r>
+          <m:d>
+            <m:dPr>
+              <m:ctrlPr>
+                <w:rPr>
+                  <w:rFonts w:ascii="Cambria Math" w:hAnsi="Cambria Math" w:cs="Times New Roman"/>
+                  <w:i/>
+                  <w:sz w:val="24"/>
+                  <w:szCs w:val="24"/>
+                </w:rPr>
+              </m:ctrlPr>
+            </m:dPr>
+            <m:e>
+              <m:r>
+                <w:rPr>
+                  <w:rFonts w:ascii="Cambria Math" w:hAnsi="Cambria Math" w:cs="Times New Roman"/>
+                  <w:sz w:val="24"/>
+                  <w:szCs w:val="24"/>
+                </w:rPr>
+                <m:t>y,</m:t>
+              </m:r>
+              <m:sSup>
+                <m:sSupPr>
+                  <m:ctrlPr>
+                    <w:rPr>
+                      <w:rFonts w:ascii="Cambria Math" w:hAnsi="Cambria Math" w:cs="Times New Roman"/>
+                      <w:i/>
+                      <w:sz w:val="24"/>
+                      <w:szCs w:val="24"/>
+                    </w:rPr>
+                  </m:ctrlPr>
+                </m:sSupPr>
+                <m:e>
+                  <m:r>
+                    <w:rPr>
+                      <w:rFonts w:ascii="Cambria Math" w:hAnsi="Cambria Math" w:cs="Times New Roman"/>
+                      <w:sz w:val="24"/>
+                      <w:szCs w:val="24"/>
+                    </w:rPr>
+                    <m:t>y</m:t>
+                  </m:r>
+                </m:e>
+                <m:sup>
+                  <m:r>
+                    <w:rPr>
+                      <w:rFonts w:ascii="Cambria Math" w:hAnsi="Cambria Math" w:cs="Times New Roman"/>
+                      <w:sz w:val="24"/>
+                      <w:szCs w:val="24"/>
+                    </w:rPr>
+                    <m:t>'</m:t>
+                  </m:r>
+                </m:sup>
+              </m:sSup>
+            </m:e>
+          </m:d>
+          <m:r>
+            <w:rPr>
+              <w:rFonts w:ascii="Cambria Math" w:hAnsi="Cambria Math" w:cs="Times New Roman"/>
+              <w:sz w:val="24"/>
+              <w:szCs w:val="24"/>
+            </w:rPr>
+            <m:t>+λ</m:t>
+          </m:r>
+          <m:nary>
+            <m:naryPr>
+              <m:chr m:val="∑"/>
+              <m:limLoc m:val="undOvr"/>
+              <m:ctrlPr>
+                <w:rPr>
+                  <w:rFonts w:ascii="Cambria Math" w:hAnsi="Cambria Math" w:cs="Times New Roman"/>
+                  <w:i/>
+                  <w:sz w:val="24"/>
+                  <w:szCs w:val="24"/>
+                </w:rPr>
+              </m:ctrlPr>
+            </m:naryPr>
+            <m:sub>
+              <m:r>
+                <w:rPr>
+                  <w:rFonts w:ascii="Cambria Math" w:hAnsi="Cambria Math" w:cs="Times New Roman"/>
+                  <w:sz w:val="24"/>
+                  <w:szCs w:val="24"/>
+                </w:rPr>
+                <m:t>i=1</m:t>
+              </m:r>
+            </m:sub>
+            <m:sup>
+              <m:r>
+                <w:rPr>
+                  <w:rFonts w:ascii="Cambria Math" w:hAnsi="Cambria Math" w:cs="Times New Roman"/>
+                  <w:sz w:val="24"/>
+                  <w:szCs w:val="24"/>
+                </w:rPr>
+                <m:t>N</m:t>
+              </m:r>
+            </m:sup>
+            <m:e>
+              <m:d>
+                <m:dPr>
+                  <m:begChr m:val="|"/>
+                  <m:endChr m:val="|"/>
+                  <m:ctrlPr>
+                    <w:rPr>
+                      <w:rFonts w:ascii="Cambria Math" w:hAnsi="Cambria Math" w:cs="Times New Roman"/>
+                      <w:i/>
+                      <w:sz w:val="24"/>
+                      <w:szCs w:val="24"/>
+                    </w:rPr>
+                  </m:ctrlPr>
+                </m:dPr>
+                <m:e>
+                  <m:sSub>
+                    <m:sSubPr>
+                      <m:ctrlPr>
+                        <w:rPr>
+                          <w:rFonts w:ascii="Cambria Math" w:hAnsi="Cambria Math" w:cs="Times New Roman"/>
+                          <w:i/>
+                          <w:sz w:val="24"/>
+                          <w:szCs w:val="24"/>
+                        </w:rPr>
+                      </m:ctrlPr>
+                    </m:sSubPr>
+                    <m:e>
+                      <m:r>
+                        <w:rPr>
+                          <w:rFonts w:ascii="Cambria Math" w:hAnsi="Cambria Math" w:cs="Times New Roman"/>
+                          <w:sz w:val="24"/>
+                          <w:szCs w:val="24"/>
+                        </w:rPr>
+                        <m:t>w</m:t>
+                      </m:r>
+                    </m:e>
+                    <m:sub>
+                      <m:r>
+                        <w:rPr>
+                          <w:rFonts w:ascii="Cambria Math" w:hAnsi="Cambria Math" w:cs="Times New Roman"/>
+                          <w:sz w:val="24"/>
+                          <w:szCs w:val="24"/>
+                        </w:rPr>
+                        <m:t>i</m:t>
+                      </m:r>
+                    </m:sub>
+                  </m:sSub>
+                </m:e>
+              </m:d>
+            </m:e>
+          </m:nary>
+        </m:oMath>
+      </m:oMathPara>
+    </w:p>
+    <w:p>
+      <w:pPr>
+        <w:ind w:firstLine="720"/>
+        <w:jc w:val="both"/>
+        <w:rPr>
+          <w:rFonts w:ascii="Times New Roman" w:hAnsi="Times New Roman" w:cs="Times New Roman"/>
+          <w:sz w:val="24"/>
+          <w:szCs w:val="24"/>
+        </w:rPr>
+      </w:pPr>
+      <m:oMathPara>
+        <m:oMath>
+          <m:r>
+            <w:rPr>
+              <w:rFonts w:ascii="Cambria Math" w:hAnsi="Cambria Math" w:cs="Times New Roman"/>
+              <w:sz w:val="24"/>
+              <w:szCs w:val="24"/>
+            </w:rPr>
+            <m:t>Loss=Error</m:t>
+          </m:r>
+          <m:d>
+            <m:dPr>
+              <m:ctrlPr>
+                <w:rPr>
+                  <w:rFonts w:ascii="Cambria Math" w:hAnsi="Cambria Math" w:cs="Times New Roman"/>
+                  <w:i/>
+                  <w:sz w:val="24"/>
+                  <w:szCs w:val="24"/>
+                </w:rPr>
+              </m:ctrlPr>
+            </m:dPr>
+            <m:e>
+              <m:r>
+                <w:rPr>
+                  <w:rFonts w:ascii="Cambria Math" w:hAnsi="Cambria Math" w:cs="Times New Roman"/>
+                  <w:sz w:val="24"/>
+                  <w:szCs w:val="24"/>
+                </w:rPr>
+                <m:t>y,</m:t>
+              </m:r>
+              <m:sSup>
+                <m:sSupPr>
+                  <m:ctrlPr>
+                    <w:rPr>
+                      <w:rFonts w:ascii="Cambria Math" w:hAnsi="Cambria Math" w:cs="Times New Roman"/>
+                      <w:i/>
+                      <w:sz w:val="24"/>
+                      <w:szCs w:val="24"/>
+                    </w:rPr>
+                  </m:ctrlPr>
+                </m:sSupPr>
+                <m:e>
+                  <m:r>
+                    <w:rPr>
+                      <w:rFonts w:ascii="Cambria Math" w:hAnsi="Cambria Math" w:cs="Times New Roman"/>
+                      <w:sz w:val="24"/>
+                      <w:szCs w:val="24"/>
+                    </w:rPr>
+                    <m:t>y</m:t>
+                  </m:r>
+                </m:e>
+                <m:sup>
+                  <m:r>
+                    <w:rPr>
+                      <w:rFonts w:ascii="Cambria Math" w:hAnsi="Cambria Math" w:cs="Times New Roman"/>
+                      <w:sz w:val="24"/>
+                      <w:szCs w:val="24"/>
+                    </w:rPr>
+                    <m:t>'</m:t>
+                  </m:r>
+                </m:sup>
+              </m:sSup>
+            </m:e>
+          </m:d>
+          <m:r>
+            <w:rPr>
+              <w:rFonts w:ascii="Cambria Math" w:hAnsi="Cambria Math" w:cs="Times New Roman"/>
+              <w:sz w:val="24"/>
+              <w:szCs w:val="24"/>
+            </w:rPr>
+            <m:t>+ λ</m:t>
+          </m:r>
+          <m:nary>
+            <m:naryPr>
+              <m:chr m:val="∑"/>
+              <m:limLoc m:val="undOvr"/>
+              <m:ctrlPr>
+                <w:rPr>
+                  <w:rFonts w:ascii="Cambria Math" w:hAnsi="Cambria Math" w:cs="Times New Roman"/>
+                  <w:i/>
+                  <w:sz w:val="24"/>
+                  <w:szCs w:val="24"/>
+                </w:rPr>
+              </m:ctrlPr>
+            </m:naryPr>
+            <m:sub>
+              <m:r>
+                <w:rPr>
+                  <w:rFonts w:ascii="Cambria Math" w:hAnsi="Cambria Math" w:cs="Times New Roman"/>
+                  <w:sz w:val="24"/>
+                  <w:szCs w:val="24"/>
+                </w:rPr>
+                <m:t>i=1</m:t>
+              </m:r>
+            </m:sub>
+            <m:sup>
+              <m:r>
+                <w:rPr>
+                  <w:rFonts w:ascii="Cambria Math" w:hAnsi="Cambria Math" w:cs="Times New Roman"/>
+                  <w:sz w:val="24"/>
+                  <w:szCs w:val="24"/>
+                </w:rPr>
+                <m:t>N</m:t>
+              </m:r>
+            </m:sup>
+            <m:e>
+              <m:sSup>
+                <m:sSupPr>
+                  <m:ctrlPr>
+                    <w:rPr>
+                      <w:rFonts w:ascii="Cambria Math" w:hAnsi="Cambria Math" w:cs="Times New Roman"/>
+                      <w:i/>
+                      <w:sz w:val="24"/>
+                      <w:szCs w:val="24"/>
+                    </w:rPr>
+                  </m:ctrlPr>
+                </m:sSupPr>
+                <m:e>
+                  <m:r>
+                    <w:rPr>
+                      <w:rFonts w:ascii="Cambria Math" w:hAnsi="Cambria Math" w:cs="Times New Roman"/>
+                      <w:sz w:val="24"/>
+                      <w:szCs w:val="24"/>
+                    </w:rPr>
+                    <m:t>|</m:t>
+                  </m:r>
+                  <m:sSub>
+                    <m:sSubPr>
+                      <m:ctrlPr>
+                        <w:rPr>
+                          <w:rFonts w:ascii="Cambria Math" w:hAnsi="Cambria Math" w:cs="Times New Roman"/>
+                          <w:i/>
+                          <w:sz w:val="24"/>
+                          <w:szCs w:val="24"/>
+                        </w:rPr>
+                      </m:ctrlPr>
+                    </m:sSubPr>
+                    <m:e>
+                      <m:r>
+                        <w:rPr>
+                          <w:rFonts w:ascii="Cambria Math" w:hAnsi="Cambria Math" w:cs="Times New Roman"/>
+                          <w:sz w:val="24"/>
+                          <w:szCs w:val="24"/>
+                        </w:rPr>
+                        <m:t>w</m:t>
+                      </m:r>
+                    </m:e>
+                    <m:sub>
+                      <m:r>
+                        <w:rPr>
+                          <w:rFonts w:ascii="Cambria Math" w:hAnsi="Cambria Math" w:cs="Times New Roman"/>
+                          <w:sz w:val="24"/>
+                          <w:szCs w:val="24"/>
+                        </w:rPr>
+                        <m:t>i</m:t>
+                      </m:r>
+                    </m:sub>
+                  </m:sSub>
+                  <m:r>
+                    <w:rPr>
+                      <w:rFonts w:ascii="Cambria Math" w:hAnsi="Cambria Math" w:cs="Times New Roman"/>
+                      <w:sz w:val="24"/>
+                      <w:szCs w:val="24"/>
+                    </w:rPr>
+                    <m:t>|</m:t>
+                  </m:r>
+                </m:e>
+                <m:sup>
+                  <m:r>
+                    <w:rPr>
+                      <w:rFonts w:ascii="Cambria Math" w:hAnsi="Cambria Math" w:cs="Times New Roman"/>
+                      <w:sz w:val="24"/>
+                      <w:szCs w:val="24"/>
+                    </w:rPr>
+                    <m:t>2</m:t>
+                  </m:r>
+                </m:sup>
+              </m:sSup>
+            </m:e>
+          </m:nary>
+        </m:oMath>
+      </m:oMathPara>
+    </w:p>
+    <w:p>
+      <w:pPr>
+        <w:ind w:firstLine="720"/>
+        <w:jc w:val="both"/>
+        <w:rPr>
+          <w:rFonts w:ascii="Times New Roman" w:hAnsi="Times New Roman" w:cs="Times New Roman"/>
+          <w:sz w:val="24"/>
+          <w:szCs w:val="24"/>
+        </w:rPr>
+      </w:pPr>
+      <w:r>
+        <w:rPr>
+          <w:rFonts w:ascii="Times New Roman" w:hAnsi="Times New Roman" w:cs="Times New Roman"/>
+          <w:sz w:val="24"/>
+          <w:szCs w:val="24"/>
+        </w:rPr>
+        <w:t xml:space="preserve">Adding the regularization terms to the loss, we force the weights to shrink to values close to 0 (even 0 in case of L1). </w:t>
+      </w:r>
+      <w:r>
+        <w:rPr>
+          <w:rFonts w:ascii="Times New Roman" w:hAnsi="Times New Roman" w:cs="Times New Roman"/>
+          <w:sz w:val="24"/>
+          <w:szCs w:val="24"/>
+        </w:rPr>
+        <w:t>This is done because it is assumed that neural networks with smaller weights lead to simpler models.</w:t>
+      </w:r>
+      <w:r>
+        <w:rPr>
+          <w:rFonts w:ascii="Times New Roman" w:hAnsi="Times New Roman" w:cs="Times New Roman"/>
+          <w:sz w:val="24"/>
+          <w:szCs w:val="24"/>
+        </w:rPr>
+        <w:t xml:space="preserve"> Now, to explain why adding these</w:t>
+      </w:r>
+      <w:r>
+        <w:rPr>
+          <w:rFonts w:ascii="Times New Roman" w:hAnsi="Times New Roman" w:cs="Times New Roman"/>
+          <w:sz w:val="24"/>
+          <w:szCs w:val="24"/>
+        </w:rPr>
+        <w:t xml:space="preserve"> terms help in dealing with </w:t>
+      </w:r>
+      <w:proofErr w:type="spellStart"/>
+      <w:r>
+        <w:rPr>
+          <w:rFonts w:ascii="Times New Roman" w:hAnsi="Times New Roman" w:cs="Times New Roman"/>
+          <w:sz w:val="24"/>
+          <w:szCs w:val="24"/>
+        </w:rPr>
+        <w:t>overfitting</w:t>
+      </w:r>
+      <w:proofErr w:type="spellEnd"/>
+      <w:r>
+        <w:rPr>
+          <w:rFonts w:ascii="Times New Roman" w:hAnsi="Times New Roman" w:cs="Times New Roman"/>
+          <w:sz w:val="24"/>
+          <w:szCs w:val="24"/>
+        </w:rPr>
+        <w:t xml:space="preserve">. Let’s assume that </w:t>
+      </w:r>
+      <w:r>
+        <w:rPr>
+          <w:rFonts w:ascii="Times New Roman" w:hAnsi="Times New Roman" w:cs="Times New Roman"/>
+          <w:i/>
+          <w:sz w:val="24"/>
+          <w:szCs w:val="24"/>
+        </w:rPr>
+        <w:t>y’</w:t>
+      </w:r>
+      <w:r>
+        <w:rPr>
+          <w:rFonts w:ascii="Times New Roman" w:hAnsi="Times New Roman" w:cs="Times New Roman"/>
+          <w:sz w:val="24"/>
+          <w:szCs w:val="24"/>
+        </w:rPr>
+        <w:t xml:space="preserve"> generated a perfect match for an edge case in our model. This leads to </w:t>
+      </w:r>
+      <w:proofErr w:type="spellStart"/>
+      <w:r>
+        <w:rPr>
+          <w:rFonts w:ascii="Times New Roman" w:hAnsi="Times New Roman" w:cs="Times New Roman"/>
+          <w:sz w:val="24"/>
+          <w:szCs w:val="24"/>
+        </w:rPr>
+        <w:t>overfitting</w:t>
+      </w:r>
+      <w:proofErr w:type="spellEnd"/>
+      <w:r>
+        <w:rPr>
+          <w:rFonts w:ascii="Times New Roman" w:hAnsi="Times New Roman" w:cs="Times New Roman"/>
+          <w:sz w:val="24"/>
+          <w:szCs w:val="24"/>
+        </w:rPr>
+        <w:t xml:space="preserve">, but with the help of the regularization, the value is slightly shifted from the noise data. Also, we don’t want perfect matches in our model, because, without regularization, this will lead to no real change in the weights and so the model won’t be able </w:t>
+      </w:r>
+      <w:proofErr w:type="gramStart"/>
+      <w:r>
+        <w:rPr>
+          <w:rFonts w:ascii="Times New Roman" w:hAnsi="Times New Roman" w:cs="Times New Roman"/>
+          <w:sz w:val="24"/>
+          <w:szCs w:val="24"/>
+        </w:rPr>
+        <w:t>to  predict</w:t>
+      </w:r>
+      <w:proofErr w:type="gramEnd"/>
+      <w:r>
+        <w:rPr>
+          <w:rFonts w:ascii="Times New Roman" w:hAnsi="Times New Roman" w:cs="Times New Roman"/>
+          <w:sz w:val="24"/>
+          <w:szCs w:val="24"/>
+        </w:rPr>
+        <w:t xml:space="preserve"> well on other datasets, so adding the regularization also helps with the generalization.</w:t>
+      </w:r>
+    </w:p>
+    <w:p>
+      <w:pPr>
+        <w:ind w:firstLine="720"/>
+        <w:jc w:val="both"/>
+        <w:rPr>
+          <w:rFonts w:ascii="Times New Roman" w:hAnsi="Times New Roman" w:cs="Times New Roman"/>
+          <w:sz w:val="24"/>
+          <w:szCs w:val="24"/>
+        </w:rPr>
+      </w:pPr>
+      <w:r>
+        <w:rPr>
+          <w:rFonts w:ascii="Times New Roman" w:hAnsi="Times New Roman" w:cs="Times New Roman"/>
+          <w:b/>
+          <w:sz w:val="24"/>
+          <w:szCs w:val="24"/>
+        </w:rPr>
+        <w:t>Dropout</w:t>
+      </w:r>
+      <w:r>
+        <w:rPr>
+          <w:rFonts w:ascii="Times New Roman" w:hAnsi="Times New Roman" w:cs="Times New Roman"/>
+          <w:sz w:val="24"/>
+          <w:szCs w:val="24"/>
+        </w:rPr>
+        <w:t xml:space="preserve"> is a different type of regularization, but is also the one that produces the best results and is the most f</w:t>
+      </w:r>
+      <w:r>
+        <w:rPr>
+          <w:rFonts w:ascii="Times New Roman" w:hAnsi="Times New Roman" w:cs="Times New Roman"/>
+          <w:sz w:val="24"/>
+          <w:szCs w:val="24"/>
+        </w:rPr>
+        <w:t xml:space="preserve">requently used in deep learning, however still very simple and approachable. </w:t>
+      </w:r>
+      <w:r>
+        <w:rPr>
+          <w:rFonts w:ascii="Times New Roman" w:hAnsi="Times New Roman" w:cs="Times New Roman"/>
+          <w:sz w:val="24"/>
+          <w:szCs w:val="24"/>
+        </w:rPr>
+        <w:t xml:space="preserve">The idea behind this technique lays in the concept of ensembles. Ensembles are a group of models which can better cover different aspects of the data and so they can be used to reduce </w:t>
+      </w:r>
+      <w:proofErr w:type="spellStart"/>
+      <w:r>
+        <w:rPr>
+          <w:rFonts w:ascii="Times New Roman" w:hAnsi="Times New Roman" w:cs="Times New Roman"/>
+          <w:sz w:val="24"/>
+          <w:szCs w:val="24"/>
+        </w:rPr>
+        <w:t>overfitting</w:t>
+      </w:r>
+      <w:proofErr w:type="spellEnd"/>
+      <w:r>
+        <w:rPr>
+          <w:rFonts w:ascii="Times New Roman" w:hAnsi="Times New Roman" w:cs="Times New Roman"/>
+          <w:sz w:val="24"/>
+          <w:szCs w:val="24"/>
+        </w:rPr>
+        <w:t xml:space="preserve"> and enhance generalization. However, there is a cost in computational power and maintenance for multiple models. So, through dropout an ensemble can be simulated using only one single model. This is done by randomly dropping some nodes and their edges </w:t>
+      </w:r>
+      <w:proofErr w:type="gramStart"/>
+      <w:r>
+        <w:rPr>
+          <w:rFonts w:ascii="Times New Roman" w:hAnsi="Times New Roman" w:cs="Times New Roman"/>
+          <w:sz w:val="24"/>
+          <w:szCs w:val="24"/>
+        </w:rPr>
+        <w:t>during each training iteration</w:t>
+      </w:r>
+      <w:proofErr w:type="gramEnd"/>
+      <w:r>
+        <w:rPr>
+          <w:rFonts w:ascii="Times New Roman" w:hAnsi="Times New Roman" w:cs="Times New Roman"/>
+          <w:sz w:val="24"/>
+          <w:szCs w:val="24"/>
+        </w:rPr>
+        <w:t>.</w:t>
+      </w:r>
+      <w:r>
+        <w:rPr>
+          <w:rFonts w:ascii="Times New Roman" w:hAnsi="Times New Roman" w:cs="Times New Roman"/>
+          <w:sz w:val="24"/>
+          <w:szCs w:val="24"/>
+        </w:rPr>
+        <w:t xml:space="preserve"> So, with each iteration we can get a different neural network structure </w:t>
+      </w:r>
+      <w:proofErr w:type="gramStart"/>
+      <w:r>
+        <w:rPr>
+          <w:rFonts w:ascii="Times New Roman" w:hAnsi="Times New Roman" w:cs="Times New Roman"/>
+          <w:sz w:val="24"/>
+          <w:szCs w:val="24"/>
+        </w:rPr>
+        <w:t>and ,in</w:t>
+      </w:r>
+      <w:proofErr w:type="gramEnd"/>
+      <w:r>
+        <w:rPr>
+          <w:rFonts w:ascii="Times New Roman" w:hAnsi="Times New Roman" w:cs="Times New Roman"/>
+          <w:sz w:val="24"/>
+          <w:szCs w:val="24"/>
+        </w:rPr>
+        <w:t xml:space="preserve"> effect, each layer will update the weights differently for the nodes. In this way it adds more randomness to the model, encouraging a better generalization </w:t>
+      </w:r>
+      <w:proofErr w:type="gramStart"/>
+      <w:r>
+        <w:rPr>
+          <w:rFonts w:ascii="Times New Roman" w:hAnsi="Times New Roman" w:cs="Times New Roman"/>
+          <w:sz w:val="24"/>
+          <w:szCs w:val="24"/>
+        </w:rPr>
+        <w:t>This</w:t>
+      </w:r>
+      <w:proofErr w:type="gramEnd"/>
+      <w:r>
+        <w:rPr>
+          <w:rFonts w:ascii="Times New Roman" w:hAnsi="Times New Roman" w:cs="Times New Roman"/>
+          <w:sz w:val="24"/>
+          <w:szCs w:val="24"/>
+        </w:rPr>
+        <w:t xml:space="preserve"> technique is especially good when dealin</w:t>
+      </w:r>
+      <w:r>
+        <w:rPr>
+          <w:rFonts w:ascii="Times New Roman" w:hAnsi="Times New Roman" w:cs="Times New Roman"/>
+          <w:sz w:val="24"/>
+          <w:szCs w:val="24"/>
+        </w:rPr>
+        <w:t>g with large and complex neural networks.</w:t>
+      </w:r>
+    </w:p>
+    <w:p>
+      <w:pPr>
+        <w:ind w:firstLine="720"/>
+        <w:jc w:val="both"/>
+        <w:rPr>
+          <w:rFonts w:ascii="Times New Roman" w:hAnsi="Times New Roman" w:cs="Times New Roman"/>
+          <w:sz w:val="24"/>
+          <w:szCs w:val="24"/>
+        </w:rPr>
+      </w:pPr>
+      <w:r>
+        <w:rPr>
+          <w:rFonts w:ascii="Times New Roman" w:hAnsi="Times New Roman" w:cs="Times New Roman"/>
+          <w:sz w:val="24"/>
+          <w:szCs w:val="24"/>
+        </w:rPr>
+        <w:t xml:space="preserve">Dropout is implemented on each layer and it can be used on any types of layers (hidden, input/output). A </w:t>
+      </w:r>
+      <w:proofErr w:type="spellStart"/>
+      <w:r>
+        <w:rPr>
+          <w:rFonts w:ascii="Times New Roman" w:hAnsi="Times New Roman" w:cs="Times New Roman"/>
+          <w:sz w:val="24"/>
+          <w:szCs w:val="24"/>
+        </w:rPr>
+        <w:t>hyperparameter</w:t>
+      </w:r>
+      <w:proofErr w:type="spellEnd"/>
+      <w:r>
+        <w:rPr>
+          <w:rFonts w:ascii="Times New Roman" w:hAnsi="Times New Roman" w:cs="Times New Roman"/>
+          <w:sz w:val="24"/>
+          <w:szCs w:val="24"/>
+        </w:rPr>
+        <w:t xml:space="preserve"> is also given that indicates the probability of dropping, or inversely, keeping</w:t>
+      </w:r>
+      <w:r>
+        <w:rPr>
+          <w:rFonts w:ascii="Times New Roman" w:hAnsi="Times New Roman" w:cs="Times New Roman"/>
+          <w:sz w:val="24"/>
+          <w:szCs w:val="24"/>
+        </w:rPr>
+        <w:t xml:space="preserve"> a node, also known as dropout rate.</w:t>
+      </w:r>
+      <w:r>
+        <w:rPr>
+          <w:rFonts w:ascii="Times New Roman" w:hAnsi="Times New Roman" w:cs="Times New Roman"/>
+          <w:sz w:val="24"/>
+          <w:szCs w:val="24"/>
+        </w:rPr>
+        <w:t xml:space="preserve"> This probability is usually 0.5 for a hidden layer and somewhere close to 1 for a visible layer (input or output) </w:t>
+      </w:r>
+      <w:r>
+        <w:rPr>
+          <w:rFonts w:ascii="Times New Roman" w:hAnsi="Times New Roman" w:cs="Times New Roman"/>
+          <w:sz w:val="24"/>
+          <w:szCs w:val="24"/>
+        </w:rPr>
+        <w:t>[11]</w:t>
+      </w:r>
+      <w:r>
+        <w:rPr>
+          <w:rFonts w:ascii="Times New Roman" w:hAnsi="Times New Roman" w:cs="Times New Roman"/>
+          <w:sz w:val="24"/>
+          <w:szCs w:val="24"/>
+        </w:rPr>
+        <w:t>.</w:t>
+      </w:r>
+      <w:r>
+        <w:rPr>
+          <w:rFonts w:ascii="Times New Roman" w:hAnsi="Times New Roman" w:cs="Times New Roman"/>
+          <w:sz w:val="24"/>
+          <w:szCs w:val="24"/>
+        </w:rPr>
+        <w:t xml:space="preserve"> Of course, because of the </w:t>
+      </w:r>
+      <w:proofErr w:type="gramStart"/>
+      <w:r>
+        <w:rPr>
+          <w:rFonts w:ascii="Times New Roman" w:hAnsi="Times New Roman" w:cs="Times New Roman"/>
+          <w:sz w:val="24"/>
+          <w:szCs w:val="24"/>
+        </w:rPr>
+        <w:t>dropout ,</w:t>
+      </w:r>
+      <w:proofErr w:type="gramEnd"/>
+      <w:r>
+        <w:rPr>
+          <w:rFonts w:ascii="Times New Roman" w:hAnsi="Times New Roman" w:cs="Times New Roman"/>
+          <w:sz w:val="24"/>
+          <w:szCs w:val="24"/>
+        </w:rPr>
+        <w:t xml:space="preserve"> the weights would be larger than normal, so before finishing, they should be scaled down with the chose dropout rate.</w:t>
+      </w:r>
+    </w:p>
+    <w:p>
+      <w:pPr>
+        <w:pStyle w:val="Heading2"/>
+      </w:pPr>
+      <w:r>
+        <w:t>2.4</w:t>
+      </w:r>
+      <w:r>
+        <w:t xml:space="preserve"> </w:t>
+      </w:r>
+      <w:r>
+        <w:t xml:space="preserve">Transformer </w:t>
+      </w:r>
+      <w:r>
+        <w:t>models</w:t>
+      </w:r>
+    </w:p>
+    <w:p/>
+    <w:p>
+      <w:pPr>
+        <w:ind w:firstLine="720"/>
+        <w:jc w:val="both"/>
+        <w:rPr>
+          <w:rFonts w:ascii="Times New Roman" w:hAnsi="Times New Roman" w:cs="Times New Roman"/>
+          <w:sz w:val="24"/>
+          <w:szCs w:val="24"/>
+        </w:rPr>
+      </w:pPr>
+      <w:r>
+        <w:rPr>
+          <w:rFonts w:ascii="Times New Roman" w:hAnsi="Times New Roman" w:cs="Times New Roman"/>
+          <w:sz w:val="24"/>
+          <w:szCs w:val="24"/>
+        </w:rPr>
+        <w:t xml:space="preserve">Transformers are a quite recent addition to machine learning and especially to the field of natural language processing. This field has been dominated for quite a while by recurrent neural networks based models, like Long Short-Term Memory and Gated Recurrent Unit, because of their powerful ability to process sequences and remember important details. However, transformers offered a </w:t>
+      </w:r>
+      <w:proofErr w:type="gramStart"/>
+      <w:r>
+        <w:rPr>
+          <w:rFonts w:ascii="Times New Roman" w:hAnsi="Times New Roman" w:cs="Times New Roman"/>
+          <w:sz w:val="24"/>
+          <w:szCs w:val="24"/>
+        </w:rPr>
+        <w:t>breakthrough ,</w:t>
+      </w:r>
+      <w:proofErr w:type="gramEnd"/>
+      <w:r>
+        <w:rPr>
+          <w:rFonts w:ascii="Times New Roman" w:hAnsi="Times New Roman" w:cs="Times New Roman"/>
+          <w:sz w:val="24"/>
+          <w:szCs w:val="24"/>
+        </w:rPr>
+        <w:t xml:space="preserve"> proving to surpass the old models for certain </w:t>
+      </w:r>
+      <w:r>
+        <w:rPr>
+          <w:rFonts w:ascii="Times New Roman" w:hAnsi="Times New Roman" w:cs="Times New Roman"/>
+          <w:sz w:val="24"/>
+          <w:szCs w:val="24"/>
+        </w:rPr>
+        <w:lastRenderedPageBreak/>
+        <w:t>tasks like machine translation</w:t>
+      </w:r>
+      <w:r>
+        <w:rPr>
+          <w:rFonts w:ascii="Times New Roman" w:hAnsi="Times New Roman" w:cs="Times New Roman"/>
+          <w:sz w:val="24"/>
+          <w:szCs w:val="24"/>
+        </w:rPr>
+        <w:t xml:space="preserve"> [8],without using any recurrent neural networks at all. The architecture of the transformer was first proposed by </w:t>
+      </w:r>
+      <w:proofErr w:type="spellStart"/>
+      <w:r>
+        <w:rPr>
+          <w:rFonts w:ascii="Times New Roman" w:hAnsi="Times New Roman" w:cs="Times New Roman"/>
+          <w:sz w:val="24"/>
+          <w:szCs w:val="24"/>
+        </w:rPr>
+        <w:t>Vaswani</w:t>
+      </w:r>
+      <w:proofErr w:type="spellEnd"/>
+      <w:r>
+        <w:rPr>
+          <w:rFonts w:ascii="Times New Roman" w:hAnsi="Times New Roman" w:cs="Times New Roman"/>
+          <w:sz w:val="24"/>
+          <w:szCs w:val="24"/>
+        </w:rPr>
+        <w:t xml:space="preserve"> </w:t>
+      </w:r>
+      <w:proofErr w:type="spellStart"/>
+      <w:r>
+        <w:rPr>
+          <w:rFonts w:ascii="Times New Roman" w:hAnsi="Times New Roman" w:cs="Times New Roman"/>
+          <w:sz w:val="24"/>
+          <w:szCs w:val="24"/>
+        </w:rPr>
+        <w:t>Ashish</w:t>
+      </w:r>
+      <w:proofErr w:type="spellEnd"/>
+      <w:r>
+        <w:rPr>
+          <w:rFonts w:ascii="Times New Roman" w:hAnsi="Times New Roman" w:cs="Times New Roman"/>
+          <w:sz w:val="24"/>
+          <w:szCs w:val="24"/>
+        </w:rPr>
+        <w:t xml:space="preserve"> et al. in 2017 and the idea</w:t>
+      </w:r>
+      <w:r>
+        <w:rPr>
+          <w:rFonts w:ascii="Times New Roman" w:hAnsi="Times New Roman" w:cs="Times New Roman"/>
+          <w:sz w:val="24"/>
+          <w:szCs w:val="24"/>
+        </w:rPr>
+        <w:t xml:space="preserve"> was based on 2 other concepts: </w:t>
+      </w:r>
+      <w:r>
+        <w:rPr>
+          <w:rFonts w:ascii="Times New Roman" w:hAnsi="Times New Roman" w:cs="Times New Roman"/>
+          <w:sz w:val="24"/>
+          <w:szCs w:val="24"/>
+        </w:rPr>
+        <w:t>the sequence-to-sequence models</w:t>
+      </w:r>
+      <w:r>
+        <w:rPr>
+          <w:rFonts w:ascii="Times New Roman" w:hAnsi="Times New Roman" w:cs="Times New Roman"/>
+          <w:sz w:val="24"/>
+          <w:szCs w:val="24"/>
+        </w:rPr>
+        <w:t xml:space="preserve"> and the attention mechanism</w:t>
+      </w:r>
+      <w:r>
+        <w:rPr>
+          <w:rFonts w:ascii="Times New Roman" w:hAnsi="Times New Roman" w:cs="Times New Roman"/>
+          <w:sz w:val="24"/>
+          <w:szCs w:val="24"/>
+        </w:rPr>
+        <w:t>, so before going further into describing the transformer model, I’ll first explain these concepts.</w:t>
+      </w:r>
+    </w:p>
+    <w:p>
+      <w:pPr>
+        <w:pStyle w:val="Heading3"/>
+      </w:pPr>
+      <w:r>
+        <w:t>2.4.1</w:t>
+      </w:r>
+      <w:r>
+        <w:t xml:space="preserve"> </w:t>
+      </w:r>
+      <w:r>
+        <w:t>Sequence-to-sequence</w:t>
+      </w:r>
+      <w:r>
+        <w:t xml:space="preserve"> (Seq2Seq)</w:t>
+      </w:r>
+      <w:r>
+        <w:t xml:space="preserve"> model</w:t>
+      </w:r>
+    </w:p>
+    <w:p>
+      <w:pPr>
+        <w:rPr>
+          <w:rFonts w:ascii="Times New Roman" w:hAnsi="Times New Roman" w:cs="Times New Roman"/>
+          <w:sz w:val="24"/>
+          <w:szCs w:val="24"/>
+        </w:rPr>
+      </w:pPr>
+    </w:p>
+    <w:p>
+      <w:pPr>
+        <w:jc w:val="both"/>
+        <w:rPr>
+          <w:rFonts w:ascii="Times New Roman" w:hAnsi="Times New Roman" w:cs="Times New Roman"/>
+          <w:sz w:val="24"/>
+          <w:szCs w:val="24"/>
+          <w:lang w:val="en-US"/>
+        </w:rPr>
+      </w:pPr>
+      <w:r>
+        <w:rPr>
+          <w:rFonts w:ascii="Times New Roman" w:hAnsi="Times New Roman" w:cs="Times New Roman"/>
+          <w:sz w:val="24"/>
+          <w:szCs w:val="24"/>
+        </w:rPr>
+        <w:tab/>
+        <w:t xml:space="preserve">A Seq2Seq model is actually a neural network that is given a </w:t>
+      </w:r>
+      <w:r>
+        <w:rPr>
+          <w:rFonts w:ascii="Times New Roman" w:hAnsi="Times New Roman" w:cs="Times New Roman"/>
+          <w:sz w:val="24"/>
+          <w:szCs w:val="24"/>
+        </w:rPr>
+        <w:t xml:space="preserve">sequence of elements, such as a sentence, transforms it into another sequence, as the name also suggests. These models are based on the Encoder-Decoder architectures such as the one proposed by Cho et al. [2] and </w:t>
+      </w:r>
+      <w:proofErr w:type="spellStart"/>
+      <w:r>
+        <w:rPr>
+          <w:rFonts w:ascii="Times New Roman" w:hAnsi="Times New Roman" w:cs="Times New Roman"/>
+          <w:sz w:val="24"/>
+          <w:szCs w:val="24"/>
+          <w:lang w:val="en-US"/>
+        </w:rPr>
+        <w:t>Sutskever</w:t>
+      </w:r>
+      <w:proofErr w:type="spellEnd"/>
+      <w:r>
+        <w:rPr>
+          <w:rFonts w:ascii="Times New Roman" w:hAnsi="Times New Roman" w:cs="Times New Roman"/>
+          <w:sz w:val="24"/>
+          <w:szCs w:val="24"/>
+          <w:lang w:val="en-US"/>
+        </w:rPr>
+        <w:t xml:space="preserve"> </w:t>
+      </w:r>
+      <w:proofErr w:type="spellStart"/>
+      <w:r>
+        <w:rPr>
+          <w:rFonts w:ascii="Times New Roman" w:hAnsi="Times New Roman" w:cs="Times New Roman"/>
+          <w:sz w:val="24"/>
+          <w:szCs w:val="24"/>
+          <w:lang w:val="en-US"/>
+        </w:rPr>
+        <w:t>Ilya</w:t>
+      </w:r>
+      <w:proofErr w:type="spellEnd"/>
+      <w:r>
+        <w:rPr>
+          <w:rFonts w:ascii="Times New Roman" w:hAnsi="Times New Roman" w:cs="Times New Roman"/>
+          <w:sz w:val="24"/>
+          <w:szCs w:val="24"/>
+          <w:lang w:val="en-US"/>
+        </w:rPr>
+        <w:t xml:space="preserve"> et al. </w:t>
+      </w:r>
+      <w:r>
+        <w:rPr>
+          <w:rFonts w:ascii="Times New Roman" w:hAnsi="Times New Roman" w:cs="Times New Roman"/>
+          <w:sz w:val="24"/>
+          <w:szCs w:val="24"/>
+          <w:lang w:val="en-US"/>
+        </w:rPr>
+        <w:t>[13]</w:t>
+      </w:r>
+      <w:r>
+        <w:rPr>
+          <w:rFonts w:ascii="Times New Roman" w:hAnsi="Times New Roman" w:cs="Times New Roman"/>
+          <w:sz w:val="24"/>
+          <w:szCs w:val="24"/>
+          <w:lang w:val="en-US"/>
+        </w:rPr>
+        <w:t xml:space="preserve">. Both of these papers focus on machine translation and express their motivation for such a system because </w:t>
+      </w:r>
+      <w:r>
+        <w:rPr>
+          <w:rFonts w:ascii="Times New Roman" w:hAnsi="Times New Roman" w:cs="Times New Roman"/>
+          <w:sz w:val="24"/>
+          <w:szCs w:val="24"/>
+          <w:lang w:val="en-US"/>
+        </w:rPr>
+        <w:t>the</w:t>
+      </w:r>
+      <w:r>
+        <w:rPr>
+          <w:rFonts w:ascii="Times New Roman" w:hAnsi="Times New Roman" w:cs="Times New Roman"/>
+          <w:sz w:val="24"/>
+          <w:szCs w:val="24"/>
+          <w:lang w:val="en-US"/>
+        </w:rPr>
+        <w:t xml:space="preserve"> neural networks, even though are powerful tools in </w:t>
+      </w:r>
+      <w:r>
+        <w:rPr>
+          <w:rFonts w:ascii="Times New Roman" w:hAnsi="Times New Roman" w:cs="Times New Roman"/>
+          <w:sz w:val="24"/>
+          <w:szCs w:val="24"/>
+          <w:lang w:val="en-US"/>
+        </w:rPr>
+        <w:t>learning difficult tasks</w:t>
+      </w:r>
+      <w:r>
+        <w:rPr>
+          <w:rFonts w:ascii="Times New Roman" w:hAnsi="Times New Roman" w:cs="Times New Roman"/>
+          <w:sz w:val="24"/>
+          <w:szCs w:val="24"/>
+          <w:lang w:val="en-US"/>
+        </w:rPr>
+        <w:t xml:space="preserve"> with large labeled data</w:t>
+      </w:r>
+      <w:r>
+        <w:rPr>
+          <w:rFonts w:ascii="Times New Roman" w:hAnsi="Times New Roman" w:cs="Times New Roman"/>
+          <w:sz w:val="24"/>
+          <w:szCs w:val="24"/>
+          <w:lang w:val="en-US"/>
+        </w:rPr>
+        <w:t>, they still lack in mapping a sequence to another sequence.</w:t>
+      </w:r>
+      <w:r>
+        <w:rPr>
+          <w:rFonts w:ascii="Times New Roman" w:hAnsi="Times New Roman" w:cs="Times New Roman"/>
+          <w:sz w:val="24"/>
+          <w:szCs w:val="24"/>
+          <w:lang w:val="en-US"/>
+        </w:rPr>
+        <w:t xml:space="preserve"> </w:t>
+      </w:r>
+      <w:r>
+        <w:rPr>
+          <w:rFonts w:ascii="Times New Roman" w:hAnsi="Times New Roman" w:cs="Times New Roman"/>
+          <w:sz w:val="24"/>
+          <w:szCs w:val="24"/>
+          <w:lang w:val="en-US"/>
+        </w:rPr>
+        <w:t>These models are also achieving spectacular results for other tasks like image captioning, question answering etc.</w:t>
+      </w:r>
+      <w:r>
+        <w:rPr>
+          <w:rFonts w:ascii="Times New Roman" w:hAnsi="Times New Roman" w:cs="Times New Roman"/>
+          <w:sz w:val="24"/>
+          <w:szCs w:val="24"/>
+          <w:lang w:val="en-US"/>
+        </w:rPr>
+        <w:t xml:space="preserve"> In fact, Google has started using a seq2seq model for translation since 2016</w:t>
+      </w:r>
+      <w:r>
+        <w:rPr>
+          <w:rFonts w:ascii="Times New Roman" w:hAnsi="Times New Roman" w:cs="Times New Roman"/>
+          <w:sz w:val="24"/>
+          <w:szCs w:val="24"/>
+          <w:lang w:val="en-US"/>
+        </w:rPr>
+        <w:t>.</w:t>
+      </w:r>
+      <w:r>
+        <w:rPr>
+          <w:rFonts w:ascii="Times New Roman" w:hAnsi="Times New Roman" w:cs="Times New Roman"/>
+          <w:sz w:val="24"/>
+          <w:szCs w:val="24"/>
+          <w:lang w:val="en-US"/>
+        </w:rPr>
+        <w:t xml:space="preserve"> The architecture of the Seq2Seq can be observed in Figure 2.4.1 [9].</w:t>
+      </w:r>
+    </w:p>
+    <w:p>
+      <w:pPr>
+        <w:jc w:val="center"/>
+        <w:rPr>
+          <w:rFonts w:ascii="Times New Roman" w:hAnsi="Times New Roman" w:cs="Times New Roman"/>
+          <w:sz w:val="24"/>
+          <w:szCs w:val="24"/>
+          <w:lang w:val="en-US"/>
+        </w:rPr>
+      </w:pPr>
+      <w:r>
+        <w:rPr>
+          <w:noProof/>
+          <w:lang w:eastAsia="en-GB"/>
+        </w:rPr>
+        <w:drawing>
+          <wp:inline distT="0" distB="0" distL="0" distR="0">
+            <wp:extent cx="5172215" cy="2009775"/>
+            <wp:effectExtent l="0" t="0" r="9525" b="0"/>
+            <wp:docPr id="11" name="Picture 11" descr="https://miro.medium.com/max/700/1*0aHodc667UfSyZj-UY8OQw.png"/>
+            <wp:cNvGraphicFramePr>
+              <a:graphicFrameLocks xmlns:a="http://schemas.openxmlformats.org/drawingml/2006/main" noChangeAspect="1"/>
+            </wp:cNvGraphicFramePr>
+            <a:graphic xmlns:a="http://schemas.openxmlformats.org/drawingml/2006/main">
+              <a:graphicData uri="http://schemas.openxmlformats.org/drawingml/2006/picture">
+                <pic:pic xmlns:pic="http://schemas.openxmlformats.org/drawingml/2006/picture">
+                  <pic:nvPicPr>
+                    <pic:cNvPr id="0" name="Picture 1" descr="https://miro.medium.com/max/700/1*0aHodc667UfSyZj-UY8OQw.png"/>
+                    <pic:cNvPicPr>
+                      <a:picLocks noChangeAspect="1" noChangeArrowheads="1"/>
+                    </pic:cNvPicPr>
+                  </pic:nvPicPr>
+                  <pic:blipFill>
+                    <a:blip r:embed="rId14">
+                      <a:extLst>
+                        <a:ext uri="{28A0092B-C50C-407E-A947-70E740481C1C}">
+                          <a14:useLocalDpi xmlns:a14="http://schemas.microsoft.com/office/drawing/2010/main" val="0"/>
+                        </a:ext>
+                      </a:extLst>
+                    </a:blip>
+                    <a:srcRect/>
+                    <a:stretch>
+                      <a:fillRect/>
+                    </a:stretch>
+                  </pic:blipFill>
+                  <pic:spPr bwMode="auto">
+                    <a:xfrm>
+                      <a:off x="0" y="0"/>
+                      <a:ext cx="5187305" cy="2015639"/>
+                    </a:xfrm>
+                    <a:prstGeom prst="rect">
+                      <a:avLst/>
+                    </a:prstGeom>
+                    <a:noFill/>
+                    <a:ln>
+                      <a:noFill/>
+                    </a:ln>
+                  </pic:spPr>
+                </pic:pic>
+              </a:graphicData>
+            </a:graphic>
+          </wp:inline>
+        </w:drawing>
+      </w:r>
+    </w:p>
+    <w:p>
+      <w:pPr>
+        <w:spacing w:after="0"/>
+        <w:jc w:val="center"/>
+        <w:rPr>
+          <w:rFonts w:ascii="Times New Roman" w:hAnsi="Times New Roman" w:cs="Times New Roman"/>
+          <w:b/>
+          <w:i/>
+        </w:rPr>
+      </w:pPr>
+      <w:r>
+        <w:rPr>
+          <w:rFonts w:ascii="Times New Roman" w:hAnsi="Times New Roman" w:cs="Times New Roman"/>
+          <w:b/>
+          <w:i/>
+        </w:rPr>
+        <w:t>Figure 2.4</w:t>
+      </w:r>
+      <w:r>
+        <w:rPr>
+          <w:rFonts w:ascii="Times New Roman" w:hAnsi="Times New Roman" w:cs="Times New Roman"/>
+          <w:b/>
+          <w:i/>
+        </w:rPr>
+        <w:t xml:space="preserve">.1 </w:t>
+      </w:r>
+      <w:r>
+        <w:rPr>
+          <w:rFonts w:ascii="Times New Roman" w:hAnsi="Times New Roman" w:cs="Times New Roman"/>
+          <w:b/>
+          <w:i/>
+        </w:rPr>
+        <w:t>Architecture of the Encoder-Decoder model</w:t>
+      </w:r>
+    </w:p>
+    <w:p>
+      <w:pPr>
+        <w:jc w:val="both"/>
+        <w:rPr>
+          <w:rFonts w:ascii="Times New Roman" w:hAnsi="Times New Roman" w:cs="Times New Roman"/>
+          <w:sz w:val="24"/>
+          <w:szCs w:val="24"/>
+          <w:lang w:val="en-US"/>
+        </w:rPr>
+      </w:pPr>
+    </w:p>
+    <w:p>
+      <w:pPr>
+        <w:jc w:val="both"/>
+        <w:rPr>
+          <w:rFonts w:ascii="Times New Roman" w:hAnsi="Times New Roman" w:cs="Times New Roman"/>
+          <w:sz w:val="24"/>
+          <w:szCs w:val="24"/>
+          <w:lang w:val="en-US"/>
+        </w:rPr>
+      </w:pPr>
+      <w:r>
+        <w:rPr>
+          <w:rFonts w:ascii="Times New Roman" w:hAnsi="Times New Roman" w:cs="Times New Roman"/>
+          <w:sz w:val="24"/>
+          <w:szCs w:val="24"/>
+          <w:lang w:val="en-US"/>
+        </w:rPr>
+        <w:tab/>
+        <w:t xml:space="preserve">As mentioned, the model is formed by 2 parts: an encoder and a decoder. These are usually some type of a recurrent neural network, like GRU [2] or LSTM </w:t>
+      </w:r>
+      <w:r>
+        <w:rPr>
+          <w:rFonts w:ascii="Times New Roman" w:hAnsi="Times New Roman" w:cs="Times New Roman"/>
+          <w:sz w:val="24"/>
+          <w:szCs w:val="24"/>
+          <w:lang w:val="en-US"/>
+        </w:rPr>
+        <w:t>[13]</w:t>
+      </w:r>
+      <w:r>
+        <w:rPr>
+          <w:rFonts w:ascii="Times New Roman" w:hAnsi="Times New Roman" w:cs="Times New Roman"/>
+          <w:sz w:val="24"/>
+          <w:szCs w:val="24"/>
+          <w:lang w:val="en-US"/>
+        </w:rPr>
+        <w:t xml:space="preserve">. </w:t>
+      </w:r>
+      <w:r>
+        <w:rPr>
+          <w:rFonts w:ascii="Times New Roman" w:hAnsi="Times New Roman" w:cs="Times New Roman"/>
+          <w:sz w:val="24"/>
+          <w:szCs w:val="24"/>
+          <w:lang w:val="en-US"/>
+        </w:rPr>
+        <w:t xml:space="preserve">The encoder is given an input sequence and it translates it into a context vector. The purpose of the context vector is to encapsulate the important information that need to be then decoded to make accurate predictions. </w:t>
+      </w:r>
+      <w:r>
+        <w:rPr>
+          <w:rFonts w:ascii="Times New Roman" w:hAnsi="Times New Roman" w:cs="Times New Roman"/>
+          <w:sz w:val="24"/>
+          <w:szCs w:val="24"/>
+          <w:lang w:val="en-US"/>
+        </w:rPr>
+        <w:t xml:space="preserve">For this step the actual outputs of the encoder are ignored and only the </w:t>
+      </w:r>
+      <w:r>
+        <w:rPr>
+          <w:rFonts w:ascii="Times New Roman" w:hAnsi="Times New Roman" w:cs="Times New Roman"/>
+          <w:sz w:val="24"/>
+          <w:szCs w:val="24"/>
+          <w:lang w:val="en-US"/>
+        </w:rPr>
+        <w:t xml:space="preserve">context vector or </w:t>
+      </w:r>
+      <w:r>
+        <w:rPr>
+          <w:rFonts w:ascii="Times New Roman" w:hAnsi="Times New Roman" w:cs="Times New Roman"/>
+          <w:sz w:val="24"/>
+          <w:szCs w:val="24"/>
+          <w:lang w:val="en-US"/>
+        </w:rPr>
+        <w:t xml:space="preserve">internal states are considered. Then, the decoder gets the final state of the encoder and it translates into the desired sequence output. </w:t>
+      </w:r>
+      <w:r>
+        <w:rPr>
+          <w:rFonts w:ascii="Times New Roman" w:hAnsi="Times New Roman" w:cs="Times New Roman"/>
+          <w:sz w:val="24"/>
+          <w:szCs w:val="24"/>
+          <w:lang w:val="en-US"/>
+        </w:rPr>
+        <w:t>So, while the encoder is trained on the input sequence, the decoder is actually trained on the information received from the encoder.</w:t>
+      </w:r>
+      <w:r>
+        <w:rPr>
+          <w:rFonts w:ascii="Times New Roman" w:hAnsi="Times New Roman" w:cs="Times New Roman"/>
+          <w:sz w:val="24"/>
+          <w:szCs w:val="24"/>
+          <w:lang w:val="en-US"/>
+        </w:rPr>
+        <w:t xml:space="preserve"> To better explain how the decoder works, we should look at the Figure 2.4.1, at the decoder side. The first input is a START symbol which is expected to generate the first word in the translation. Then the output is passed as the next input until an END symbol. </w:t>
+      </w:r>
+    </w:p>
+    <w:p>
+      <w:pPr>
+        <w:ind w:firstLine="720"/>
+        <w:jc w:val="both"/>
+        <w:rPr>
+          <w:rFonts w:ascii="Times New Roman" w:hAnsi="Times New Roman" w:cs="Times New Roman"/>
+          <w:sz w:val="24"/>
+          <w:szCs w:val="24"/>
+          <w:lang w:val="en-US"/>
+        </w:rPr>
+      </w:pPr>
+      <w:r>
+        <w:rPr>
+          <w:rFonts w:ascii="Times New Roman" w:hAnsi="Times New Roman" w:cs="Times New Roman"/>
+          <w:sz w:val="24"/>
+          <w:szCs w:val="24"/>
+          <w:lang w:val="en-US"/>
+        </w:rPr>
+        <w:lastRenderedPageBreak/>
+        <w:t xml:space="preserve">There </w:t>
+      </w:r>
+      <w:proofErr w:type="gramStart"/>
+      <w:r>
+        <w:rPr>
+          <w:rFonts w:ascii="Times New Roman" w:hAnsi="Times New Roman" w:cs="Times New Roman"/>
+          <w:sz w:val="24"/>
+          <w:szCs w:val="24"/>
+          <w:lang w:val="en-US"/>
+        </w:rPr>
+        <w:t>are</w:t>
+      </w:r>
+      <w:proofErr w:type="gramEnd"/>
+      <w:r>
+        <w:rPr>
+          <w:rFonts w:ascii="Times New Roman" w:hAnsi="Times New Roman" w:cs="Times New Roman"/>
+          <w:sz w:val="24"/>
+          <w:szCs w:val="24"/>
+          <w:lang w:val="en-US"/>
+        </w:rPr>
+        <w:t xml:space="preserve"> however disadvantages to a simple </w:t>
+      </w:r>
+      <w:r>
+        <w:rPr>
+          <w:rFonts w:ascii="Times New Roman" w:hAnsi="Times New Roman" w:cs="Times New Roman"/>
+          <w:sz w:val="24"/>
+          <w:szCs w:val="24"/>
+          <w:lang w:val="en-US"/>
+        </w:rPr>
+        <w:t>seq2seq model and these are mostly related to the fixed length of the context</w:t>
+      </w:r>
+      <w:r>
+        <w:rPr>
+          <w:rFonts w:ascii="Times New Roman" w:hAnsi="Times New Roman" w:cs="Times New Roman"/>
+          <w:sz w:val="24"/>
+          <w:szCs w:val="24"/>
+          <w:lang w:val="en-US"/>
+        </w:rPr>
+        <w:t xml:space="preserve"> </w:t>
+      </w:r>
+      <w:r>
+        <w:rPr>
+          <w:rFonts w:ascii="Times New Roman" w:hAnsi="Times New Roman" w:cs="Times New Roman"/>
+          <w:sz w:val="24"/>
+          <w:szCs w:val="24"/>
+          <w:lang w:val="en-US"/>
+        </w:rPr>
+        <w:t>vector.</w:t>
+      </w:r>
+      <w:r>
+        <w:rPr>
+          <w:rFonts w:ascii="Times New Roman" w:hAnsi="Times New Roman" w:cs="Times New Roman"/>
+          <w:sz w:val="24"/>
+          <w:szCs w:val="24"/>
+          <w:lang w:val="en-US"/>
+        </w:rPr>
+        <w:t xml:space="preserve"> Due to this, for long sentences, the context might forget important information from the beginning of the sentence till it reaches the end.</w:t>
+      </w:r>
+    </w:p>
+    <w:p>
+      <w:pPr>
+        <w:pStyle w:val="Heading3"/>
+      </w:pPr>
+      <w:r>
+        <w:t>2.4.2</w:t>
+      </w:r>
+      <w:r>
+        <w:t xml:space="preserve"> </w:t>
+      </w:r>
+      <w:r>
+        <w:t>Attention mechanism</w:t>
+      </w:r>
+    </w:p>
+    <w:p>
+      <w:pPr>
+        <w:rPr>
+          <w:rFonts w:ascii="Times New Roman" w:hAnsi="Times New Roman" w:cs="Times New Roman"/>
+          <w:sz w:val="24"/>
+          <w:szCs w:val="24"/>
+        </w:rPr>
+      </w:pPr>
+      <w:r>
+        <w:rPr>
+          <w:rFonts w:ascii="Times New Roman" w:hAnsi="Times New Roman" w:cs="Times New Roman"/>
+          <w:sz w:val="24"/>
+          <w:szCs w:val="24"/>
+        </w:rPr>
+        <w:tab/>
+      </w:r>
+    </w:p>
+    <w:p>
+      <w:pPr>
+        <w:jc w:val="both"/>
+        <w:rPr>
+          <w:rFonts w:ascii="Times New Roman" w:hAnsi="Times New Roman" w:cs="Times New Roman"/>
+          <w:sz w:val="24"/>
+          <w:szCs w:val="24"/>
+        </w:rPr>
+      </w:pPr>
+      <w:r>
+        <w:rPr>
+          <w:rFonts w:ascii="Times New Roman" w:hAnsi="Times New Roman" w:cs="Times New Roman"/>
+          <w:sz w:val="24"/>
+          <w:szCs w:val="24"/>
+        </w:rPr>
+        <w:tab/>
+        <w:t xml:space="preserve">The attention mechanism offers a way for a neural network to distinguish between what is relevant from the input and what is not. This is extremely useful because given a sentence, not all words from the sentence are actually important to the meaning, but in fact it can be reduced to a few important words. Because of this feature, attention can help where the context vector’s fixed length is lacking. </w:t>
+      </w:r>
       <w:bookmarkStart w:id="12" w:name="_GoBack"/>
       <w:bookmarkEnd w:id="12"/>
+    </w:p>
+    <w:p>
+      <w:pPr>
+        <w:ind w:firstLine="720"/>
+        <w:jc w:val="both"/>
+        <w:rPr>
+          <w:rFonts w:ascii="Times New Roman" w:hAnsi="Times New Roman" w:cs="Times New Roman"/>
+          <w:sz w:val="24"/>
+          <w:szCs w:val="24"/>
+        </w:rPr>
+      </w:pPr>
+      <w:r>
+        <w:rPr>
+          <w:rFonts w:ascii="Times New Roman" w:hAnsi="Times New Roman" w:cs="Times New Roman"/>
+          <w:sz w:val="24"/>
+          <w:szCs w:val="24"/>
+        </w:rPr>
+        <w:t>Now, if we take the concept of seq2seq models, we can see how to incorporate attention to give the decoder more insight depth in the data. On the encoder part, for each input, the attention mechanism will compare it with several other inputs and assign weights that would quantify the importance of the input (words). These will then be sent to the decoder which can use the weights as extra information for better predictions.</w:t>
+      </w:r>
+    </w:p>
+    <w:p>
+      <w:pPr>
+        <w:pStyle w:val="Heading3"/>
+      </w:pPr>
+      <w:r>
+        <w:t>2.4.3</w:t>
+      </w:r>
+      <w:r>
+        <w:t xml:space="preserve"> </w:t>
+      </w:r>
+      <w:r>
+        <w:t>Transformers</w:t>
+      </w:r>
+    </w:p>
+    <w:p/>
+    <w:p>
+      <w:pPr>
+        <w:jc w:val="both"/>
+        <w:rPr>
+          <w:rFonts w:ascii="Times New Roman" w:hAnsi="Times New Roman" w:cs="Times New Roman"/>
+          <w:sz w:val="24"/>
+          <w:szCs w:val="24"/>
+        </w:rPr>
+      </w:pPr>
+    </w:p>
+    <w:p/>
+    <w:p>
+      <w:r>
+        <w:tab/>
+      </w:r>
+      <w:r>
+        <w:tab/>
+      </w:r>
     </w:p>
     <w:p>
       <w:pPr>
@@ -10103,8 +12361,16 @@
           <w:sz w:val="24"/>
           <w:szCs w:val="24"/>
         </w:rPr>
+        <w:t xml:space="preserve">When talking about fake news detection, most people would think of labelling a claim, article, headline or post as either true or false. This is, more or less, what veracity detection aims to do. However, in practice, this is more complex that it sounds. First of all, </w:t>
+      </w:r>
+      <w:r>
+        <w:rPr>
+          <w:rFonts w:ascii="Times New Roman" w:hAnsi="Times New Roman" w:cs="Times New Roman"/>
+          <w:sz w:val="24"/>
+          <w:szCs w:val="24"/>
+        </w:rPr>
         <w:lastRenderedPageBreak/>
-        <w:t xml:space="preserve">When talking about fake news detection, most people would think of labelling a claim, article, headline or post as either true or false. This is, more or less, what veracity detection aims to do. However, in practice, this is more complex that it sounds. First of all, research in the area has been done heavily only in the past 4-5 years. This leads to data being scarce and unstructured. </w:t>
+        <w:t xml:space="preserve">research in the area has been done heavily only in the past 4-5 years. This leads to data being scarce and unstructured. </w:t>
       </w:r>
       <w:r>
         <w:rPr>
@@ -10534,7 +12800,7 @@
         </w:rPr>
         <w:lastRenderedPageBreak/>
         <w:drawing>
-          <wp:inline distT="0" distB="0" distL="0" distR="0" wp14:anchorId="295B7421" wp14:editId="3482DFB8">
+          <wp:inline distT="0" distB="0" distL="0" distR="0" wp14:anchorId="64ACA6DD" wp14:editId="4E8A46DF">
             <wp:extent cx="5057775" cy="3838575"/>
             <wp:effectExtent l="0" t="0" r="9525" b="9525"/>
             <wp:docPr id="2" name="Picture 2"/>
@@ -10551,7 +12817,7 @@
                     </pic:cNvPicPr>
                   </pic:nvPicPr>
                   <pic:blipFill>
-                    <a:blip r:embed="rId14">
+                    <a:blip r:embed="rId15">
                       <a:extLst>
                         <a:ext uri="{28A0092B-C50C-407E-A947-70E740481C1C}">
                           <a14:useLocalDpi xmlns:a14="http://schemas.microsoft.com/office/drawing/2010/main" val="0"/>
@@ -10711,7 +12977,7 @@
           <w:lang w:eastAsia="en-GB"/>
         </w:rPr>
         <w:drawing>
-          <wp:inline distT="0" distB="0" distL="0" distR="0" wp14:anchorId="1BCD657F" wp14:editId="31BB6FD6">
+          <wp:inline distT="0" distB="0" distL="0" distR="0" wp14:anchorId="29CDCA01" wp14:editId="56CB5EE8">
             <wp:extent cx="4819650" cy="1343025"/>
             <wp:effectExtent l="0" t="0" r="0" b="9525"/>
             <wp:docPr id="3" name="Picture 3"/>
@@ -10728,7 +12994,7 @@
                     </pic:cNvPicPr>
                   </pic:nvPicPr>
                   <pic:blipFill>
-                    <a:blip r:embed="rId15">
+                    <a:blip r:embed="rId16">
                       <a:extLst>
                         <a:ext uri="{28A0092B-C50C-407E-A947-70E740481C1C}">
                           <a14:useLocalDpi xmlns:a14="http://schemas.microsoft.com/office/drawing/2010/main" val="0"/>
@@ -10947,7 +13213,7 @@
           <w:sz w:val="24"/>
           <w:szCs w:val="24"/>
         </w:rPr>
-        <w:t>[9]</w:t>
+        <w:t>[12]</w:t>
       </w:r>
       <w:r>
         <w:rPr>
@@ -11343,7 +13609,7 @@
           <w:sz w:val="24"/>
           <w:szCs w:val="24"/>
         </w:rPr>
-        <w:t>[10]</w:t>
+        <w:t>[14]</w:t>
       </w:r>
       <w:r>
         <w:rPr>
@@ -11623,7 +13889,7 @@
         </w:rPr>
         <w:lastRenderedPageBreak/>
         <w:drawing>
-          <wp:inline distT="0" distB="0" distL="0" distR="0" wp14:anchorId="7EBE2F24" wp14:editId="61238671">
+          <wp:inline distT="0" distB="0" distL="0" distR="0" wp14:anchorId="5304BC41" wp14:editId="77B6D882">
             <wp:extent cx="3267075" cy="1238250"/>
             <wp:effectExtent l="0" t="0" r="9525" b="0"/>
             <wp:docPr id="1" name="Picture 1"/>
@@ -11640,7 +13906,7 @@
                     </pic:cNvPicPr>
                   </pic:nvPicPr>
                   <pic:blipFill>
-                    <a:blip r:embed="rId16">
+                    <a:blip r:embed="rId17">
                       <a:extLst>
                         <a:ext uri="{28A0092B-C50C-407E-A947-70E740481C1C}">
                           <a14:useLocalDpi xmlns:a14="http://schemas.microsoft.com/office/drawing/2010/main" val="0"/>
@@ -11869,7 +14135,7 @@
           <w:lang w:eastAsia="en-GB"/>
         </w:rPr>
         <w:drawing>
-          <wp:inline distT="0" distB="0" distL="0" distR="0" wp14:anchorId="2AE97B63" wp14:editId="5A2F52BD">
+          <wp:inline distT="0" distB="0" distL="0" distR="0" wp14:anchorId="3C9CFDB2" wp14:editId="6DBD62EA">
             <wp:extent cx="3095625" cy="1295400"/>
             <wp:effectExtent l="0" t="0" r="9525" b="0"/>
             <wp:docPr id="4" name="Picture 4"/>
@@ -11886,7 +14152,7 @@
                     </pic:cNvPicPr>
                   </pic:nvPicPr>
                   <pic:blipFill>
-                    <a:blip r:embed="rId17">
+                    <a:blip r:embed="rId18">
                       <a:extLst>
                         <a:ext uri="{28A0092B-C50C-407E-A947-70E740481C1C}">
                           <a14:useLocalDpi xmlns:a14="http://schemas.microsoft.com/office/drawing/2010/main" val="0"/>
@@ -12282,7 +14548,7 @@
           <w:lang w:eastAsia="en-GB"/>
         </w:rPr>
         <w:drawing>
-          <wp:inline distT="0" distB="0" distL="0" distR="0" wp14:anchorId="64860B54" wp14:editId="056D7A39">
+          <wp:inline distT="0" distB="0" distL="0" distR="0" wp14:anchorId="15888F44" wp14:editId="32ECD887">
             <wp:extent cx="3152775" cy="4171950"/>
             <wp:effectExtent l="0" t="0" r="9525" b="0"/>
             <wp:docPr id="5" name="Picture 5"/>
@@ -12299,7 +14565,7 @@
                     </pic:cNvPicPr>
                   </pic:nvPicPr>
                   <pic:blipFill>
-                    <a:blip r:embed="rId18">
+                    <a:blip r:embed="rId19">
                       <a:extLst>
                         <a:ext uri="{28A0092B-C50C-407E-A947-70E740481C1C}">
                           <a14:useLocalDpi xmlns:a14="http://schemas.microsoft.com/office/drawing/2010/main" val="0"/>
@@ -12774,7 +15040,7 @@
           <w:lang w:eastAsia="en-GB"/>
         </w:rPr>
         <w:drawing>
-          <wp:inline distT="0" distB="0" distL="0" distR="0" wp14:anchorId="53F694FA" wp14:editId="35BE2478">
+          <wp:inline distT="0" distB="0" distL="0" distR="0" wp14:anchorId="433B8F0E" wp14:editId="5EEBE805">
             <wp:extent cx="5610225" cy="2171700"/>
             <wp:effectExtent l="0" t="0" r="9525" b="0"/>
             <wp:docPr id="7" name="Picture 7"/>
@@ -12791,7 +15057,7 @@
                     </pic:cNvPicPr>
                   </pic:nvPicPr>
                   <pic:blipFill>
-                    <a:blip r:embed="rId19">
+                    <a:blip r:embed="rId20">
                       <a:extLst>
                         <a:ext uri="{28A0092B-C50C-407E-A947-70E740481C1C}">
                           <a14:useLocalDpi xmlns:a14="http://schemas.microsoft.com/office/drawing/2010/main" val="0"/>
@@ -12931,7 +15197,7 @@
           <w:lang w:eastAsia="en-GB"/>
         </w:rPr>
         <w:drawing>
-          <wp:inline distT="0" distB="0" distL="0" distR="0" wp14:anchorId="5A89EDC7" wp14:editId="7873D17E">
+          <wp:inline distT="0" distB="0" distL="0" distR="0" wp14:anchorId="1B310327" wp14:editId="4252A1E5">
             <wp:extent cx="2895600" cy="1752600"/>
             <wp:effectExtent l="0" t="0" r="0" b="0"/>
             <wp:docPr id="8" name="Picture 8"/>
@@ -12948,7 +15214,7 @@
                     </pic:cNvPicPr>
                   </pic:nvPicPr>
                   <pic:blipFill>
-                    <a:blip r:embed="rId20">
+                    <a:blip r:embed="rId21">
                       <a:extLst>
                         <a:ext uri="{28A0092B-C50C-407E-A947-70E740481C1C}">
                           <a14:useLocalDpi xmlns:a14="http://schemas.microsoft.com/office/drawing/2010/main" val="0"/>
@@ -13820,6 +16086,217 @@
     </w:p>
     <w:p>
       <w:pPr>
+        <w:pStyle w:val="ListParagraph"/>
+        <w:ind w:left="0"/>
+        <w:jc w:val="both"/>
+        <w:rPr>
+          <w:rFonts w:ascii="Times New Roman" w:hAnsi="Times New Roman" w:cs="Times New Roman"/>
+          <w:sz w:val="24"/>
+          <w:szCs w:val="24"/>
+        </w:rPr>
+      </w:pPr>
+    </w:p>
+    <w:p>
+      <w:pPr>
+        <w:pStyle w:val="ListParagraph"/>
+        <w:ind w:left="0"/>
+        <w:jc w:val="both"/>
+        <w:rPr>
+          <w:rFonts w:ascii="Times New Roman" w:hAnsi="Times New Roman" w:cs="Times New Roman"/>
+          <w:sz w:val="24"/>
+          <w:szCs w:val="24"/>
+        </w:rPr>
+      </w:pPr>
+      <w:r>
+        <w:rPr>
+          <w:rFonts w:ascii="Times New Roman" w:hAnsi="Times New Roman" w:cs="Times New Roman"/>
+          <w:sz w:val="24"/>
+          <w:szCs w:val="24"/>
+        </w:rPr>
+        <w:t xml:space="preserve">[8] </w:t>
+      </w:r>
+      <w:proofErr w:type="spellStart"/>
+      <w:r>
+        <w:rPr>
+          <w:rFonts w:ascii="Times New Roman" w:hAnsi="Times New Roman" w:cs="Times New Roman"/>
+          <w:sz w:val="24"/>
+          <w:szCs w:val="24"/>
+        </w:rPr>
+        <w:t>Maxime</w:t>
+      </w:r>
+      <w:proofErr w:type="spellEnd"/>
+      <w:r>
+        <w:rPr>
+          <w:rFonts w:ascii="Times New Roman" w:hAnsi="Times New Roman" w:cs="Times New Roman"/>
+          <w:sz w:val="24"/>
+          <w:szCs w:val="24"/>
+        </w:rPr>
+        <w:t xml:space="preserve">, </w:t>
+      </w:r>
+      <w:r>
+        <w:rPr>
+          <w:rFonts w:ascii="Times New Roman" w:hAnsi="Times New Roman" w:cs="Times New Roman"/>
+          <w:i/>
+          <w:sz w:val="24"/>
+          <w:szCs w:val="24"/>
+        </w:rPr>
+        <w:t>What is a transformer</w:t>
+      </w:r>
+      <w:proofErr w:type="gramStart"/>
+      <w:r>
+        <w:rPr>
+          <w:rFonts w:ascii="Times New Roman" w:hAnsi="Times New Roman" w:cs="Times New Roman"/>
+          <w:i/>
+          <w:sz w:val="24"/>
+          <w:szCs w:val="24"/>
+        </w:rPr>
+        <w:t>?</w:t>
+      </w:r>
+      <w:r>
+        <w:rPr>
+          <w:rFonts w:ascii="Times New Roman" w:hAnsi="Times New Roman" w:cs="Times New Roman"/>
+          <w:sz w:val="24"/>
+          <w:szCs w:val="24"/>
+        </w:rPr>
+        <w:t>,</w:t>
+      </w:r>
+      <w:proofErr w:type="gramEnd"/>
+      <w:r>
+        <w:rPr>
+          <w:rFonts w:ascii="Times New Roman" w:hAnsi="Times New Roman" w:cs="Times New Roman"/>
+          <w:sz w:val="24"/>
+          <w:szCs w:val="24"/>
+        </w:rPr>
+        <w:t xml:space="preserve"> on </w:t>
+      </w:r>
+      <w:hyperlink r:id="rId22" w:history="1">
+        <w:r>
+          <w:rPr>
+            <w:rStyle w:val="Hyperlink"/>
+            <w:rFonts w:ascii="Times New Roman" w:hAnsi="Times New Roman" w:cs="Times New Roman"/>
+            <w:sz w:val="24"/>
+            <w:szCs w:val="24"/>
+          </w:rPr>
+          <w:t>https://medium.com/inside-machine-learning</w:t>
+        </w:r>
+      </w:hyperlink>
+      <w:r>
+        <w:rPr>
+          <w:rFonts w:ascii="Times New Roman" w:hAnsi="Times New Roman" w:cs="Times New Roman"/>
+          <w:sz w:val="24"/>
+          <w:szCs w:val="24"/>
+        </w:rPr>
+        <w:t>, 2019</w:t>
+      </w:r>
+    </w:p>
+    <w:p>
+      <w:pPr>
+        <w:pStyle w:val="ListParagraph"/>
+        <w:ind w:left="0"/>
+        <w:jc w:val="both"/>
+        <w:rPr>
+          <w:rFonts w:ascii="Times New Roman" w:hAnsi="Times New Roman" w:cs="Times New Roman"/>
+          <w:sz w:val="24"/>
+          <w:szCs w:val="24"/>
+        </w:rPr>
+      </w:pPr>
+    </w:p>
+    <w:p>
+      <w:pPr>
+        <w:pStyle w:val="ListParagraph"/>
+        <w:ind w:left="0"/>
+        <w:jc w:val="both"/>
+        <w:rPr>
+          <w:rFonts w:ascii="Times New Roman" w:hAnsi="Times New Roman" w:cs="Times New Roman"/>
+          <w:sz w:val="24"/>
+          <w:szCs w:val="24"/>
+        </w:rPr>
+      </w:pPr>
+      <w:r>
+        <w:rPr>
+          <w:rFonts w:ascii="Times New Roman" w:hAnsi="Times New Roman" w:cs="Times New Roman"/>
+          <w:sz w:val="24"/>
+          <w:szCs w:val="24"/>
+        </w:rPr>
+        <w:t xml:space="preserve">[9] Moses </w:t>
+      </w:r>
+      <w:proofErr w:type="spellStart"/>
+      <w:r>
+        <w:rPr>
+          <w:rFonts w:ascii="Times New Roman" w:hAnsi="Times New Roman" w:cs="Times New Roman"/>
+          <w:sz w:val="24"/>
+          <w:szCs w:val="24"/>
+        </w:rPr>
+        <w:t>Kriz</w:t>
+      </w:r>
+      <w:proofErr w:type="spellEnd"/>
+      <w:r>
+        <w:rPr>
+          <w:rFonts w:ascii="Times New Roman" w:hAnsi="Times New Roman" w:cs="Times New Roman"/>
+          <w:sz w:val="24"/>
+          <w:szCs w:val="24"/>
+        </w:rPr>
+        <w:t>,</w:t>
+      </w:r>
+      <w:r>
+        <w:rPr>
+          <w:rFonts w:ascii="Times New Roman" w:hAnsi="Times New Roman" w:cs="Times New Roman"/>
+          <w:i/>
+          <w:sz w:val="24"/>
+          <w:szCs w:val="24"/>
+        </w:rPr>
+        <w:t xml:space="preserve"> Encoder-Decoder Seq2SeqModel, Clearly </w:t>
+      </w:r>
+      <w:proofErr w:type="spellStart"/>
+      <w:r>
+        <w:rPr>
+          <w:rFonts w:ascii="Times New Roman" w:hAnsi="Times New Roman" w:cs="Times New Roman"/>
+          <w:i/>
+          <w:sz w:val="24"/>
+          <w:szCs w:val="24"/>
+        </w:rPr>
+        <w:t>Exmplained</w:t>
+      </w:r>
+      <w:proofErr w:type="spellEnd"/>
+      <w:r>
+        <w:rPr>
+          <w:rFonts w:ascii="Times New Roman" w:hAnsi="Times New Roman" w:cs="Times New Roman"/>
+          <w:i/>
+          <w:sz w:val="24"/>
+          <w:szCs w:val="24"/>
+        </w:rPr>
+        <w:t>,</w:t>
+      </w:r>
+      <w:r>
+        <w:rPr>
+          <w:rFonts w:ascii="Times New Roman" w:hAnsi="Times New Roman" w:cs="Times New Roman"/>
+          <w:sz w:val="24"/>
+          <w:szCs w:val="24"/>
+        </w:rPr>
+        <w:t xml:space="preserve"> on </w:t>
+      </w:r>
+      <w:hyperlink r:id="rId23" w:history="1">
+        <w:r>
+          <w:rPr>
+            <w:rStyle w:val="Hyperlink"/>
+            <w:rFonts w:ascii="Times New Roman" w:hAnsi="Times New Roman" w:cs="Times New Roman"/>
+            <w:sz w:val="24"/>
+            <w:szCs w:val="24"/>
+          </w:rPr>
+          <w:t>https://medium.com/analytics-vidhya/</w:t>
+        </w:r>
+      </w:hyperlink>
+      <w:r>
+        <w:rPr>
+          <w:rFonts w:ascii="Times New Roman" w:hAnsi="Times New Roman" w:cs="Times New Roman"/>
+          <w:sz w:val="24"/>
+          <w:szCs w:val="24"/>
+        </w:rPr>
+        <w:t>, 2021</w:t>
+      </w:r>
+    </w:p>
+    <w:p>
+      <w:pPr>
         <w:spacing w:before="240" w:after="0"/>
         <w:jc w:val="both"/>
         <w:rPr>
@@ -13836,8 +16313,16 @@
           <w:szCs w:val="24"/>
           <w:lang w:val="en-US"/>
         </w:rPr>
-        <w:lastRenderedPageBreak/>
-        <w:t xml:space="preserve">[8] Rosenblatt Frank, </w:t>
+        <w:t>[10]</w:t>
+      </w:r>
+      <w:r>
+        <w:rPr>
+          <w:rFonts w:ascii="Times New Roman" w:hAnsi="Times New Roman" w:cs="Times New Roman"/>
+          <w:sz w:val="24"/>
+          <w:szCs w:val="24"/>
+          <w:lang w:val="en-US"/>
+        </w:rPr>
+        <w:t xml:space="preserve"> Rosenblatt Frank, </w:t>
       </w:r>
       <w:r>
         <w:rPr>
@@ -13885,21 +16370,71 @@
         <w:jc w:val="both"/>
         <w:rPr>
           <w:rFonts w:ascii="Times New Roman" w:hAnsi="Times New Roman" w:cs="Times New Roman"/>
+          <w:sz w:val="24"/>
+          <w:szCs w:val="24"/>
+          <w:lang w:val="en-US"/>
+        </w:rPr>
+      </w:pPr>
+      <w:r>
+        <w:rPr>
+          <w:rFonts w:ascii="Times New Roman" w:hAnsi="Times New Roman" w:cs="Times New Roman"/>
+          <w:sz w:val="24"/>
+          <w:szCs w:val="24"/>
+          <w:lang w:val="en-US"/>
+        </w:rPr>
+        <w:t>[11]</w:t>
+      </w:r>
+      <w:r>
+        <w:rPr>
+          <w:rFonts w:ascii="Times New Roman" w:hAnsi="Times New Roman" w:cs="Times New Roman"/>
+          <w:sz w:val="24"/>
+          <w:szCs w:val="24"/>
+          <w:lang w:val="en-US"/>
+        </w:rPr>
+        <w:t xml:space="preserve"> </w:t>
+      </w:r>
+      <w:proofErr w:type="spellStart"/>
+      <w:r>
+        <w:rPr>
+          <w:rFonts w:ascii="Times New Roman" w:hAnsi="Times New Roman" w:cs="Times New Roman"/>
+          <w:sz w:val="24"/>
+          <w:szCs w:val="24"/>
+          <w:lang w:val="en-US"/>
+        </w:rPr>
+        <w:t>StrivastavaNitish</w:t>
+      </w:r>
+      <w:proofErr w:type="spellEnd"/>
+      <w:r>
+        <w:rPr>
+          <w:rFonts w:ascii="Times New Roman" w:hAnsi="Times New Roman" w:cs="Times New Roman"/>
+          <w:sz w:val="24"/>
+          <w:szCs w:val="24"/>
+          <w:lang w:val="en-US"/>
+        </w:rPr>
+        <w:t xml:space="preserve"> et al., </w:t>
+      </w:r>
+      <w:r>
+        <w:rPr>
+          <w:rFonts w:ascii="Times New Roman" w:hAnsi="Times New Roman" w:cs="Times New Roman"/>
           <w:i/>
           <w:sz w:val="24"/>
           <w:szCs w:val="24"/>
           <w:lang w:val="en-US"/>
         </w:rPr>
-      </w:pPr>
-      <w:r>
-        <w:rPr>
-          <w:rFonts w:ascii="Times New Roman" w:hAnsi="Times New Roman" w:cs="Times New Roman"/>
+        <w:t xml:space="preserve">Dropout: A Simple Way to Prevent Neural Networks from </w:t>
+      </w:r>
+      <w:proofErr w:type="spellStart"/>
+      <w:r>
+        <w:rPr>
+          <w:rFonts w:ascii="Times New Roman" w:hAnsi="Times New Roman" w:cs="Times New Roman"/>
+          <w:i/>
           <w:sz w:val="24"/>
           <w:szCs w:val="24"/>
           <w:lang w:val="en-US"/>
         </w:rPr>
-        <w:t>[9]</w:t>
-      </w:r>
+        <w:t>Overfitting</w:t>
+      </w:r>
+      <w:proofErr w:type="spellEnd"/>
       <w:r>
         <w:rPr>
           <w:rFonts w:ascii="Times New Roman" w:hAnsi="Times New Roman" w:cs="Times New Roman"/>
@@ -13907,9 +16442,8 @@
           <w:szCs w:val="24"/>
           <w:lang w:val="en-US"/>
         </w:rPr>
-        <w:t xml:space="preserve"> </w:t>
-      </w:r>
-      <w:proofErr w:type="spellStart"/>
+        <w:t>, The journal of</w:t>
+      </w:r>
       <w:r>
         <w:rPr>
           <w:rFonts w:ascii="Times New Roman" w:hAnsi="Times New Roman" w:cs="Times New Roman"/>
@@ -13917,67 +16451,7 @@
           <w:szCs w:val="24"/>
           <w:lang w:val="en-US"/>
         </w:rPr>
-        <w:t>Souvick</w:t>
-      </w:r>
-      <w:proofErr w:type="spellEnd"/>
-      <w:r>
-        <w:rPr>
-          <w:rFonts w:ascii="Times New Roman" w:hAnsi="Times New Roman" w:cs="Times New Roman"/>
-          <w:sz w:val="24"/>
-          <w:szCs w:val="24"/>
-          <w:lang w:val="en-US"/>
-        </w:rPr>
-        <w:t xml:space="preserve"> </w:t>
-      </w:r>
-      <w:proofErr w:type="spellStart"/>
-      <w:r>
-        <w:rPr>
-          <w:rFonts w:ascii="Times New Roman" w:hAnsi="Times New Roman" w:cs="Times New Roman"/>
-          <w:sz w:val="24"/>
-          <w:szCs w:val="24"/>
-          <w:lang w:val="en-US"/>
-        </w:rPr>
-        <w:t>Ghosh</w:t>
-      </w:r>
-      <w:proofErr w:type="spellEnd"/>
-      <w:r>
-        <w:rPr>
-          <w:rFonts w:ascii="Times New Roman" w:hAnsi="Times New Roman" w:cs="Times New Roman"/>
-          <w:sz w:val="24"/>
-          <w:szCs w:val="24"/>
-          <w:lang w:val="en-US"/>
-        </w:rPr>
-        <w:t xml:space="preserve"> and </w:t>
-      </w:r>
-      <w:proofErr w:type="spellStart"/>
-      <w:r>
-        <w:rPr>
-          <w:rFonts w:ascii="Times New Roman" w:hAnsi="Times New Roman" w:cs="Times New Roman"/>
-          <w:sz w:val="24"/>
-          <w:szCs w:val="24"/>
-          <w:lang w:val="en-US"/>
-        </w:rPr>
-        <w:t>Chirag</w:t>
-      </w:r>
-      <w:proofErr w:type="spellEnd"/>
-      <w:r>
-        <w:rPr>
-          <w:rFonts w:ascii="Times New Roman" w:hAnsi="Times New Roman" w:cs="Times New Roman"/>
-          <w:sz w:val="24"/>
-          <w:szCs w:val="24"/>
-          <w:lang w:val="en-US"/>
-        </w:rPr>
-        <w:t xml:space="preserve"> Shah</w:t>
-      </w:r>
-      <w:r>
-        <w:rPr>
-          <w:rFonts w:ascii="Times New Roman" w:hAnsi="Times New Roman" w:cs="Times New Roman"/>
-          <w:i/>
-          <w:sz w:val="24"/>
-          <w:szCs w:val="24"/>
-          <w:lang w:val="en-US"/>
-        </w:rPr>
-        <w:t>, Toward Automatic Fake News Classification, 2017</w:t>
+        <w:t xml:space="preserve"> machine learning research 15.1, 1929-1958, 2014</w:t>
       </w:r>
     </w:p>
     <w:p>
@@ -13986,6 +16460,7 @@
         <w:jc w:val="both"/>
         <w:rPr>
           <w:rFonts w:ascii="Times New Roman" w:hAnsi="Times New Roman" w:cs="Times New Roman"/>
+          <w:i/>
           <w:sz w:val="24"/>
           <w:szCs w:val="24"/>
           <w:lang w:val="en-US"/>
@@ -13998,7 +16473,7 @@
           <w:szCs w:val="24"/>
           <w:lang w:val="en-US"/>
         </w:rPr>
-        <w:t>[10]</w:t>
+        <w:t>[12]</w:t>
       </w:r>
       <w:r>
         <w:rPr>
@@ -14017,7 +16492,7 @@
           <w:szCs w:val="24"/>
           <w:lang w:val="en-US"/>
         </w:rPr>
-        <w:t>Xinyi</w:t>
+        <w:t>Souvick</w:t>
       </w:r>
       <w:proofErr w:type="spellEnd"/>
       <w:r>
@@ -14027,7 +16502,7 @@
           <w:szCs w:val="24"/>
           <w:lang w:val="en-US"/>
         </w:rPr>
-        <w:t xml:space="preserve"> Zhou and Reza </w:t>
+        <w:t xml:space="preserve"> </w:t>
       </w:r>
       <w:proofErr w:type="spellStart"/>
       <w:r>
@@ -14037,7 +16512,7 @@
           <w:szCs w:val="24"/>
           <w:lang w:val="en-US"/>
         </w:rPr>
-        <w:t>Zafarani</w:t>
+        <w:t>Ghosh</w:t>
       </w:r>
       <w:proofErr w:type="spellEnd"/>
       <w:r>
@@ -14047,7 +16522,27 @@
           <w:szCs w:val="24"/>
           <w:lang w:val="en-US"/>
         </w:rPr>
-        <w:t xml:space="preserve">, </w:t>
+        <w:t xml:space="preserve"> and </w:t>
+      </w:r>
+      <w:proofErr w:type="spellStart"/>
+      <w:r>
+        <w:rPr>
+          <w:rFonts w:ascii="Times New Roman" w:hAnsi="Times New Roman" w:cs="Times New Roman"/>
+          <w:sz w:val="24"/>
+          <w:szCs w:val="24"/>
+          <w:lang w:val="en-US"/>
+        </w:rPr>
+        <w:t>Chirag</w:t>
+      </w:r>
+      <w:proofErr w:type="spellEnd"/>
+      <w:r>
+        <w:rPr>
+          <w:rFonts w:ascii="Times New Roman" w:hAnsi="Times New Roman" w:cs="Times New Roman"/>
+          <w:sz w:val="24"/>
+          <w:szCs w:val="24"/>
+          <w:lang w:val="en-US"/>
+        </w:rPr>
+        <w:t xml:space="preserve"> Shah</w:t>
       </w:r>
       <w:r>
         <w:rPr>
@@ -14057,16 +16552,7 @@
           <w:szCs w:val="24"/>
           <w:lang w:val="en-US"/>
         </w:rPr>
-        <w:t xml:space="preserve">A Survey of Fake News: Fundamental theories, detection methods and opportunities, </w:t>
-      </w:r>
-      <w:r>
-        <w:rPr>
-          <w:rFonts w:ascii="Times New Roman" w:hAnsi="Times New Roman" w:cs="Times New Roman"/>
-          <w:sz w:val="24"/>
-          <w:szCs w:val="24"/>
-          <w:lang w:val="en-US"/>
-        </w:rPr>
-        <w:t>2020</w:t>
+        <w:t>, Toward Automatic Fake News Classification, 2017</w:t>
       </w:r>
     </w:p>
     <w:p>
@@ -14087,6 +16573,249 @@
           <w:szCs w:val="24"/>
           <w:lang w:val="en-US"/>
         </w:rPr>
+        <w:t>[13]</w:t>
+      </w:r>
+      <w:r>
+        <w:rPr>
+          <w:rFonts w:ascii="Times New Roman" w:hAnsi="Times New Roman" w:cs="Times New Roman"/>
+          <w:sz w:val="24"/>
+          <w:szCs w:val="24"/>
+          <w:lang w:val="en-US"/>
+        </w:rPr>
+        <w:t xml:space="preserve"> </w:t>
+      </w:r>
+      <w:proofErr w:type="spellStart"/>
+      <w:r>
+        <w:rPr>
+          <w:rFonts w:ascii="Times New Roman" w:hAnsi="Times New Roman" w:cs="Times New Roman"/>
+          <w:sz w:val="24"/>
+          <w:szCs w:val="24"/>
+          <w:lang w:val="en-US"/>
+        </w:rPr>
+        <w:t>Sutskever</w:t>
+      </w:r>
+      <w:proofErr w:type="spellEnd"/>
+      <w:r>
+        <w:rPr>
+          <w:rFonts w:ascii="Times New Roman" w:hAnsi="Times New Roman" w:cs="Times New Roman"/>
+          <w:sz w:val="24"/>
+          <w:szCs w:val="24"/>
+          <w:lang w:val="en-US"/>
+        </w:rPr>
+        <w:t xml:space="preserve"> </w:t>
+      </w:r>
+      <w:proofErr w:type="spellStart"/>
+      <w:r>
+        <w:rPr>
+          <w:rFonts w:ascii="Times New Roman" w:hAnsi="Times New Roman" w:cs="Times New Roman"/>
+          <w:sz w:val="24"/>
+          <w:szCs w:val="24"/>
+          <w:lang w:val="en-US"/>
+        </w:rPr>
+        <w:t>Ilya</w:t>
+      </w:r>
+      <w:proofErr w:type="spellEnd"/>
+      <w:r>
+        <w:rPr>
+          <w:rFonts w:ascii="Times New Roman" w:hAnsi="Times New Roman" w:cs="Times New Roman"/>
+          <w:sz w:val="24"/>
+          <w:szCs w:val="24"/>
+          <w:lang w:val="en-US"/>
+        </w:rPr>
+        <w:t xml:space="preserve"> et al., </w:t>
+      </w:r>
+      <w:r>
+        <w:rPr>
+          <w:rFonts w:ascii="Times New Roman" w:hAnsi="Times New Roman" w:cs="Times New Roman"/>
+          <w:i/>
+          <w:sz w:val="24"/>
+          <w:szCs w:val="24"/>
+          <w:lang w:val="en-US"/>
+        </w:rPr>
+        <w:t xml:space="preserve">Sequence </w:t>
+      </w:r>
+      <w:proofErr w:type="spellStart"/>
+      <w:r>
+        <w:rPr>
+          <w:rFonts w:ascii="Times New Roman" w:hAnsi="Times New Roman" w:cs="Times New Roman"/>
+          <w:i/>
+          <w:sz w:val="24"/>
+          <w:szCs w:val="24"/>
+          <w:lang w:val="en-US"/>
+        </w:rPr>
+        <w:t>toSequence</w:t>
+      </w:r>
+      <w:proofErr w:type="spellEnd"/>
+      <w:r>
+        <w:rPr>
+          <w:rFonts w:ascii="Times New Roman" w:hAnsi="Times New Roman" w:cs="Times New Roman"/>
+          <w:i/>
+          <w:sz w:val="24"/>
+          <w:szCs w:val="24"/>
+          <w:lang w:val="en-US"/>
+        </w:rPr>
+        <w:t xml:space="preserve"> Learning with Neural </w:t>
+      </w:r>
+      <w:proofErr w:type="spellStart"/>
+      <w:r>
+        <w:rPr>
+          <w:rFonts w:ascii="Times New Roman" w:hAnsi="Times New Roman" w:cs="Times New Roman"/>
+          <w:i/>
+          <w:sz w:val="24"/>
+          <w:szCs w:val="24"/>
+          <w:lang w:val="en-US"/>
+        </w:rPr>
+        <w:t>Networks</w:t>
+      </w:r>
+      <w:proofErr w:type="gramStart"/>
+      <w:r>
+        <w:rPr>
+          <w:rFonts w:ascii="Times New Roman" w:hAnsi="Times New Roman" w:cs="Times New Roman"/>
+          <w:sz w:val="24"/>
+          <w:szCs w:val="24"/>
+          <w:lang w:val="en-US"/>
+        </w:rPr>
+        <w:t>,Advances</w:t>
+      </w:r>
+      <w:proofErr w:type="spellEnd"/>
+      <w:proofErr w:type="gramEnd"/>
+      <w:r>
+        <w:rPr>
+          <w:rFonts w:ascii="Times New Roman" w:hAnsi="Times New Roman" w:cs="Times New Roman"/>
+          <w:sz w:val="24"/>
+          <w:szCs w:val="24"/>
+          <w:lang w:val="en-US"/>
+        </w:rPr>
+        <w:t xml:space="preserve"> in neural information </w:t>
+      </w:r>
+      <w:proofErr w:type="spellStart"/>
+      <w:r>
+        <w:rPr>
+          <w:rFonts w:ascii="Times New Roman" w:hAnsi="Times New Roman" w:cs="Times New Roman"/>
+          <w:sz w:val="24"/>
+          <w:szCs w:val="24"/>
+          <w:lang w:val="en-US"/>
+        </w:rPr>
+        <w:t>proessing</w:t>
+      </w:r>
+      <w:proofErr w:type="spellEnd"/>
+      <w:r>
+        <w:rPr>
+          <w:rFonts w:ascii="Times New Roman" w:hAnsi="Times New Roman" w:cs="Times New Roman"/>
+          <w:sz w:val="24"/>
+          <w:szCs w:val="24"/>
+          <w:lang w:val="en-US"/>
+        </w:rPr>
+        <w:t xml:space="preserve"> systems , 2014</w:t>
+      </w:r>
+    </w:p>
+    <w:p>
+      <w:pPr>
+        <w:spacing w:before="240" w:after="0"/>
+        <w:jc w:val="both"/>
+        <w:rPr>
+          <w:rFonts w:ascii="Times New Roman" w:hAnsi="Times New Roman" w:cs="Times New Roman"/>
+          <w:sz w:val="24"/>
+          <w:szCs w:val="24"/>
+          <w:lang w:val="en-US"/>
+        </w:rPr>
+      </w:pPr>
+      <w:r>
+        <w:rPr>
+          <w:rFonts w:ascii="Times New Roman" w:hAnsi="Times New Roman" w:cs="Times New Roman"/>
+          <w:sz w:val="24"/>
+          <w:szCs w:val="24"/>
+          <w:lang w:val="en-US"/>
+        </w:rPr>
+        <w:t>[14]</w:t>
+      </w:r>
+      <w:r>
+        <w:rPr>
+          <w:rFonts w:ascii="Times New Roman" w:hAnsi="Times New Roman" w:cs="Times New Roman"/>
+          <w:sz w:val="24"/>
+          <w:szCs w:val="24"/>
+          <w:lang w:val="en-US"/>
+        </w:rPr>
+        <w:t xml:space="preserve"> </w:t>
+      </w:r>
+      <w:proofErr w:type="spellStart"/>
+      <w:r>
+        <w:rPr>
+          <w:rFonts w:ascii="Times New Roman" w:hAnsi="Times New Roman" w:cs="Times New Roman"/>
+          <w:sz w:val="24"/>
+          <w:szCs w:val="24"/>
+          <w:lang w:val="en-US"/>
+        </w:rPr>
+        <w:t>Xinyi</w:t>
+      </w:r>
+      <w:proofErr w:type="spellEnd"/>
+      <w:r>
+        <w:rPr>
+          <w:rFonts w:ascii="Times New Roman" w:hAnsi="Times New Roman" w:cs="Times New Roman"/>
+          <w:sz w:val="24"/>
+          <w:szCs w:val="24"/>
+          <w:lang w:val="en-US"/>
+        </w:rPr>
+        <w:t xml:space="preserve"> Zhou and Reza </w:t>
+      </w:r>
+      <w:proofErr w:type="spellStart"/>
+      <w:r>
+        <w:rPr>
+          <w:rFonts w:ascii="Times New Roman" w:hAnsi="Times New Roman" w:cs="Times New Roman"/>
+          <w:sz w:val="24"/>
+          <w:szCs w:val="24"/>
+          <w:lang w:val="en-US"/>
+        </w:rPr>
+        <w:t>Zafarani</w:t>
+      </w:r>
+      <w:proofErr w:type="spellEnd"/>
+      <w:r>
+        <w:rPr>
+          <w:rFonts w:ascii="Times New Roman" w:hAnsi="Times New Roman" w:cs="Times New Roman"/>
+          <w:sz w:val="24"/>
+          <w:szCs w:val="24"/>
+          <w:lang w:val="en-US"/>
+        </w:rPr>
+        <w:t xml:space="preserve">, </w:t>
+      </w:r>
+      <w:r>
+        <w:rPr>
+          <w:rFonts w:ascii="Times New Roman" w:hAnsi="Times New Roman" w:cs="Times New Roman"/>
+          <w:i/>
+          <w:sz w:val="24"/>
+          <w:szCs w:val="24"/>
+          <w:lang w:val="en-US"/>
+        </w:rPr>
+        <w:t xml:space="preserve">A Survey of Fake News: Fundamental theories, detection methods and opportunities, </w:t>
+      </w:r>
+      <w:r>
+        <w:rPr>
+          <w:rFonts w:ascii="Times New Roman" w:hAnsi="Times New Roman" w:cs="Times New Roman"/>
+          <w:sz w:val="24"/>
+          <w:szCs w:val="24"/>
+          <w:lang w:val="en-US"/>
+        </w:rPr>
+        <w:t>2020</w:t>
+      </w:r>
+    </w:p>
+    <w:p>
+      <w:pPr>
+        <w:spacing w:before="240" w:after="0"/>
+        <w:jc w:val="both"/>
+        <w:rPr>
+          <w:rFonts w:ascii="Times New Roman" w:hAnsi="Times New Roman" w:cs="Times New Roman"/>
+          <w:sz w:val="24"/>
+          <w:szCs w:val="24"/>
+          <w:lang w:val="en-US"/>
+        </w:rPr>
+      </w:pPr>
+      <w:r>
+        <w:rPr>
+          <w:rFonts w:ascii="Times New Roman" w:hAnsi="Times New Roman" w:cs="Times New Roman"/>
+          <w:sz w:val="24"/>
+          <w:szCs w:val="24"/>
+          <w:lang w:val="en-US"/>
+        </w:rPr>
         <w:t>[</w:t>
       </w:r>
       <w:proofErr w:type="gramStart"/>
@@ -14128,7 +16857,7 @@
         </w:rPr>
         <w:t xml:space="preserve"> , on </w:t>
       </w:r>
-      <w:hyperlink r:id="rId21" w:history="1">
+      <w:hyperlink r:id="rId24" w:history="1">
         <w:r>
           <w:rPr>
             <w:rStyle w:val="Hyperlink"/>
@@ -14218,7 +16947,7 @@
         </w:rPr>
         <w:t xml:space="preserve">on </w:t>
       </w:r>
-      <w:hyperlink r:id="rId22" w:history="1">
+      <w:hyperlink r:id="rId25" w:history="1">
         <w:r>
           <w:rPr>
             <w:rStyle w:val="Hyperlink"/>
@@ -15810,6 +18539,16 @@
       <w:szCs w:val="18"/>
     </w:rPr>
   </w:style>
+  <w:style w:type="character" w:styleId="PlaceholderText">
+    <w:name w:val="Placeholder Text"/>
+    <w:basedOn w:val="DefaultParagraphFont"/>
+    <w:uiPriority w:val="99"/>
+    <w:semiHidden/>
+    <w:rsid w:val="0039666F"/>
+    <w:rPr>
+      <w:color w:val="808080"/>
+    </w:rPr>
+  </w:style>
 </w:styles>
 </file>
 
@@ -16455,7 +19194,534 @@
       <w:szCs w:val="18"/>
     </w:rPr>
   </w:style>
+  <w:style w:type="character" w:styleId="PlaceholderText">
+    <w:name w:val="Placeholder Text"/>
+    <w:basedOn w:val="DefaultParagraphFont"/>
+    <w:uiPriority w:val="99"/>
+    <w:semiHidden/>
+    <w:rsid w:val="0039666F"/>
+    <w:rPr>
+      <w:color w:val="808080"/>
+    </w:rPr>
+  </w:style>
 </w:styles>
+</file>
+
+<file path=word/glossary/document.xml><?xml version="1.0" encoding="utf-8"?>
+<w:glossaryDocument xmlns:wpc="http://schemas.microsoft.com/office/word/2010/wordprocessingCanvas" xmlns:mc="http://schemas.openxmlformats.org/markup-compatibility/2006" xmlns:o="urn:schemas-microsoft-com:office:office" xmlns:r="http://schemas.openxmlformats.org/officeDocument/2006/relationships" xmlns:m="http://schemas.openxmlformats.org/officeDocument/2006/math" xmlns:v="urn:schemas-microsoft-com:vml" xmlns:wp14="http://schemas.microsoft.com/office/word/2010/wordprocessingDrawing" xmlns:wp="http://schemas.openxmlformats.org/drawingml/2006/wordprocessingDrawing" xmlns:w10="urn:schemas-microsoft-com:office:word" xmlns:w="http://schemas.openxmlformats.org/wordprocessingml/2006/main" xmlns:w14="http://schemas.microsoft.com/office/word/2010/wordml" xmlns:wpg="http://schemas.microsoft.com/office/word/2010/wordprocessingGroup" xmlns:wpi="http://schemas.microsoft.com/office/word/2010/wordprocessingInk" xmlns:wne="http://schemas.microsoft.com/office/word/2006/wordml" xmlns:wps="http://schemas.microsoft.com/office/word/2010/wordprocessingShape" mc:Ignorable="w14 wp14"/>
+</file>
+
+<file path=word/glossary/fontTable.xml><?xml version="1.0" encoding="utf-8"?>
+<w:fonts xmlns:mc="http://schemas.openxmlformats.org/markup-compatibility/2006" xmlns:r="http://schemas.openxmlformats.org/officeDocument/2006/relationships" xmlns:w="http://schemas.openxmlformats.org/wordprocessingml/2006/main" xmlns:w14="http://schemas.microsoft.com/office/word/2010/wordml" mc:Ignorable="w14">
+  <w:font w:name="Times New Roman">
+    <w:panose1 w:val="02020603050405020304"/>
+    <w:charset w:val="00"/>
+    <w:family w:val="roman"/>
+    <w:pitch w:val="variable"/>
+    <w:sig w:usb0="E0002EFF" w:usb1="C000785B" w:usb2="00000009" w:usb3="00000000" w:csb0="000001FF" w:csb1="00000000"/>
+  </w:font>
+  <w:font w:name="Symbol">
+    <w:panose1 w:val="05050102010706020507"/>
+    <w:charset w:val="02"/>
+    <w:family w:val="roman"/>
+    <w:pitch w:val="variable"/>
+    <w:sig w:usb0="00000000" w:usb1="10000000" w:usb2="00000000" w:usb3="00000000" w:csb0="80000000" w:csb1="00000000"/>
+  </w:font>
+  <w:font w:name="Courier New">
+    <w:panose1 w:val="02070309020205020404"/>
+    <w:charset w:val="00"/>
+    <w:family w:val="modern"/>
+    <w:pitch w:val="fixed"/>
+    <w:sig w:usb0="E0002EFF" w:usb1="C0007843" w:usb2="00000009" w:usb3="00000000" w:csb0="000001FF" w:csb1="00000000"/>
+  </w:font>
+  <w:font w:name="Wingdings">
+    <w:panose1 w:val="05000000000000000000"/>
+    <w:charset w:val="02"/>
+    <w:family w:val="auto"/>
+    <w:pitch w:val="variable"/>
+    <w:sig w:usb0="00000000" w:usb1="10000000" w:usb2="00000000" w:usb3="00000000" w:csb0="80000000" w:csb1="00000000"/>
+  </w:font>
+  <w:font w:name="Calibri">
+    <w:panose1 w:val="020F0502020204030204"/>
+    <w:charset w:val="00"/>
+    <w:family w:val="swiss"/>
+    <w:pitch w:val="variable"/>
+    <w:sig w:usb0="E4002EFF" w:usb1="C000247B" w:usb2="00000009" w:usb3="00000000" w:csb0="000001FF" w:csb1="00000000"/>
+  </w:font>
+  <w:font w:name="Cambria">
+    <w:panose1 w:val="02040503050406030204"/>
+    <w:charset w:val="00"/>
+    <w:family w:val="roman"/>
+    <w:pitch w:val="variable"/>
+    <w:sig w:usb0="E00006FF" w:usb1="420024FF" w:usb2="02000000" w:usb3="00000000" w:csb0="0000019F" w:csb1="00000000"/>
+  </w:font>
+  <w:font w:name="SimSun">
+    <w:altName w:val="宋体"/>
+    <w:panose1 w:val="02010600030101010101"/>
+    <w:charset w:val="86"/>
+    <w:family w:val="auto"/>
+    <w:pitch w:val="variable"/>
+    <w:sig w:usb0="00000003" w:usb1="288F0000" w:usb2="00000016" w:usb3="00000000" w:csb0="00040001" w:csb1="00000000"/>
+  </w:font>
+  <w:font w:name="Tahoma">
+    <w:panose1 w:val="020B0604030504040204"/>
+    <w:charset w:val="00"/>
+    <w:family w:val="swiss"/>
+    <w:pitch w:val="variable"/>
+    <w:sig w:usb0="E1002EFF" w:usb1="C000605B" w:usb2="00000029" w:usb3="00000000" w:csb0="000101FF" w:csb1="00000000"/>
+  </w:font>
+  <w:font w:name="Cambria Math">
+    <w:panose1 w:val="02040503050406030204"/>
+    <w:charset w:val="00"/>
+    <w:family w:val="roman"/>
+    <w:pitch w:val="variable"/>
+    <w:sig w:usb0="E00006FF" w:usb1="420024FF" w:usb2="02000000" w:usb3="00000000" w:csb0="0000019F" w:csb1="00000000"/>
+  </w:font>
+</w:fonts>
+</file>
+
+<file path=word/glossary/settings.xml><?xml version="1.0" encoding="utf-8"?>
+<w:settings xmlns:mc="http://schemas.openxmlformats.org/markup-compatibility/2006" xmlns:o="urn:schemas-microsoft-com:office:office" xmlns:r="http://schemas.openxmlformats.org/officeDocument/2006/relationships" xmlns:m="http://schemas.openxmlformats.org/officeDocument/2006/math" xmlns:v="urn:schemas-microsoft-com:vml" xmlns:w10="urn:schemas-microsoft-com:office:word" xmlns:w="http://schemas.openxmlformats.org/wordprocessingml/2006/main" xmlns:w14="http://schemas.microsoft.com/office/word/2010/wordml" xmlns:sl="http://schemas.openxmlformats.org/schemaLibrary/2006/main" mc:Ignorable="w14">
+  <w:view w:val="normal"/>
+  <w:defaultTabStop w:val="720"/>
+  <w:characterSpacingControl w:val="doNotCompress"/>
+  <w:compat>
+    <w:useFELayout/>
+    <w:compatSetting w:name="compatibilityMode" w:uri="http://schemas.microsoft.com/office/word" w:val="14"/>
+    <w:compatSetting w:name="overrideTableStyleFontSizeAndJustification" w:uri="http://schemas.microsoft.com/office/word" w:val="1"/>
+    <w:compatSetting w:name="enableOpenTypeFeatures" w:uri="http://schemas.microsoft.com/office/word" w:val="1"/>
+    <w:compatSetting w:name="doNotFlipMirrorIndents" w:uri="http://schemas.microsoft.com/office/word" w:val="1"/>
+  </w:compat>
+  <w:rsids>
+    <w:rsidRoot w:val="008F3F01"/>
+    <w:rsid w:val="003B6C34"/>
+    <w:rsid w:val="008F3F01"/>
+  </w:rsids>
+  <m:mathPr>
+    <m:mathFont m:val="Cambria Math"/>
+    <m:brkBin m:val="before"/>
+    <m:brkBinSub m:val="--"/>
+    <m:smallFrac m:val="0"/>
+    <m:dispDef/>
+    <m:lMargin m:val="0"/>
+    <m:rMargin m:val="0"/>
+    <m:defJc m:val="centerGroup"/>
+    <m:wrapIndent m:val="1440"/>
+    <m:intLim m:val="subSup"/>
+    <m:naryLim m:val="undOvr"/>
+  </m:mathPr>
+  <w:themeFontLang w:val="en-GB"/>
+  <w:clrSchemeMapping w:bg1="light1" w:t1="dark1" w:bg2="light2" w:t2="dark2" w:accent1="accent1" w:accent2="accent2" w:accent3="accent3" w:accent4="accent4" w:accent5="accent5" w:accent6="accent6" w:hyperlink="hyperlink" w:followedHyperlink="followedHyperlink"/>
+  <w:decimalSymbol w:val="."/>
+  <w:listSeparator w:val=","/>
+</w:settings>
+</file>
+
+<file path=word/glossary/styles.xml><?xml version="1.0" encoding="utf-8"?>
+<w:styles xmlns:mc="http://schemas.openxmlformats.org/markup-compatibility/2006" xmlns:r="http://schemas.openxmlformats.org/officeDocument/2006/relationships" xmlns:w="http://schemas.openxmlformats.org/wordprocessingml/2006/main" xmlns:w14="http://schemas.microsoft.com/office/word/2010/wordml" mc:Ignorable="w14">
+  <w:docDefaults>
+    <w:rPrDefault>
+      <w:rPr>
+        <w:rFonts w:asciiTheme="minorHAnsi" w:eastAsiaTheme="minorEastAsia" w:hAnsiTheme="minorHAnsi" w:cstheme="minorBidi"/>
+        <w:sz w:val="22"/>
+        <w:szCs w:val="22"/>
+        <w:lang w:val="en-GB" w:eastAsia="en-GB" w:bidi="ar-SA"/>
+      </w:rPr>
+    </w:rPrDefault>
+    <w:pPrDefault>
+      <w:pPr>
+        <w:spacing w:after="200" w:line="276" w:lineRule="auto"/>
+      </w:pPr>
+    </w:pPrDefault>
+  </w:docDefaults>
+  <w:latentStyles w:defLockedState="0" w:defUIPriority="99" w:defSemiHidden="1" w:defUnhideWhenUsed="1" w:defQFormat="0" w:count="267">
+    <w:lsdException w:name="Normal" w:semiHidden="0" w:uiPriority="0" w:unhideWhenUsed="0" w:qFormat="1"/>
+    <w:lsdException w:name="heading 1" w:semiHidden="0" w:uiPriority="9" w:unhideWhenUsed="0" w:qFormat="1"/>
+    <w:lsdException w:name="heading 2" w:uiPriority="9" w:qFormat="1"/>
+    <w:lsdException w:name="heading 3" w:uiPriority="9" w:qFormat="1"/>
+    <w:lsdException w:name="heading 4" w:uiPriority="9" w:qFormat="1"/>
+    <w:lsdException w:name="heading 5" w:uiPriority="9" w:qFormat="1"/>
+    <w:lsdException w:name="heading 6" w:uiPriority="9" w:qFormat="1"/>
+    <w:lsdException w:name="heading 7" w:uiPriority="9" w:qFormat="1"/>
+    <w:lsdException w:name="heading 8" w:uiPriority="9" w:qFormat="1"/>
+    <w:lsdException w:name="heading 9" w:uiPriority="9" w:qFormat="1"/>
+    <w:lsdException w:name="toc 1" w:uiPriority="39"/>
+    <w:lsdException w:name="toc 2" w:uiPriority="39"/>
+    <w:lsdException w:name="toc 3" w:uiPriority="39"/>
+    <w:lsdException w:name="toc 4" w:uiPriority="39"/>
+    <w:lsdException w:name="toc 5" w:uiPriority="39"/>
+    <w:lsdException w:name="toc 6" w:uiPriority="39"/>
+    <w:lsdException w:name="toc 7" w:uiPriority="39"/>
+    <w:lsdException w:name="toc 8" w:uiPriority="39"/>
+    <w:lsdException w:name="toc 9" w:uiPriority="39"/>
+    <w:lsdException w:name="caption" w:uiPriority="35" w:qFormat="1"/>
+    <w:lsdException w:name="Title" w:semiHidden="0" w:uiPriority="10" w:unhideWhenUsed="0" w:qFormat="1"/>
+    <w:lsdException w:name="Default Paragraph Font" w:uiPriority="1"/>
+    <w:lsdException w:name="Subtitle" w:semiHidden="0" w:uiPriority="11" w:unhideWhenUsed="0" w:qFormat="1"/>
+    <w:lsdException w:name="Strong" w:semiHidden="0" w:uiPriority="22" w:unhideWhenUsed="0" w:qFormat="1"/>
+    <w:lsdException w:name="Emphasis" w:semiHidden="0" w:uiPriority="20" w:unhideWhenUsed="0" w:qFormat="1"/>
+    <w:lsdException w:name="Table Grid" w:semiHidden="0" w:uiPriority="59" w:unhideWhenUsed="0"/>
+    <w:lsdException w:name="Placeholder Text" w:unhideWhenUsed="0"/>
+    <w:lsdException w:name="No Spacing" w:semiHidden="0" w:uiPriority="1" w:unhideWhenUsed="0" w:qFormat="1"/>
+    <w:lsdException w:name="Light Shading" w:semiHidden="0" w:uiPriority="60" w:unhideWhenUsed="0"/>
+    <w:lsdException w:name="Light List" w:semiHidden="0" w:uiPriority="61" w:unhideWhenUsed="0"/>
+    <w:lsdException w:name="Light Grid" w:semiHidden="0" w:uiPriority="62" w:unhideWhenUsed="0"/>
+    <w:lsdException w:name="Medium Shading 1" w:semiHidden="0" w:uiPriority="63" w:unhideWhenUsed="0"/>
+    <w:lsdException w:name="Medium Shading 2" w:semiHidden="0" w:uiPriority="64" w:unhideWhenUsed="0"/>
+    <w:lsdException w:name="Medium List 1" w:semiHidden="0" w:uiPriority="65" w:unhideWhenUsed="0"/>
+    <w:lsdException w:name="Medium List 2" w:semiHidden="0" w:uiPriority="66" w:unhideWhenUsed="0"/>
+    <w:lsdException w:name="Medium Grid 1" w:semiHidden="0" w:uiPriority="67" w:unhideWhenUsed="0"/>
+    <w:lsdException w:name="Medium Grid 2" w:semiHidden="0" w:uiPriority="68" w:unhideWhenUsed="0"/>
+    <w:lsdException w:name="Medium Grid 3" w:semiHidden="0" w:uiPriority="69" w:unhideWhenUsed="0"/>
+    <w:lsdException w:name="Dark List" w:semiHidden="0" w:uiPriority="70" w:unhideWhenUsed="0"/>
+    <w:lsdException w:name="Colorful Shading" w:semiHidden="0" w:uiPriority="71" w:unhideWhenUsed="0"/>
+    <w:lsdException w:name="Colorful List" w:semiHidden="0" w:uiPriority="72" w:unhideWhenUsed="0"/>
+    <w:lsdException w:name="Colorful Grid" w:semiHidden="0" w:uiPriority="73" w:unhideWhenUsed="0"/>
+    <w:lsdException w:name="Light Shading Accent 1" w:semiHidden="0" w:uiPriority="60" w:unhideWhenUsed="0"/>
+    <w:lsdException w:name="Light List Accent 1" w:semiHidden="0" w:uiPriority="61" w:unhideWhenUsed="0"/>
+    <w:lsdException w:name="Light Grid Accent 1" w:semiHidden="0" w:uiPriority="62" w:unhideWhenUsed="0"/>
+    <w:lsdException w:name="Medium Shading 1 Accent 1" w:semiHidden="0" w:uiPriority="63" w:unhideWhenUsed="0"/>
+    <w:lsdException w:name="Medium Shading 2 Accent 1" w:semiHidden="0" w:uiPriority="64" w:unhideWhenUsed="0"/>
+    <w:lsdException w:name="Medium List 1 Accent 1" w:semiHidden="0" w:uiPriority="65" w:unhideWhenUsed="0"/>
+    <w:lsdException w:name="Revision" w:unhideWhenUsed="0"/>
+    <w:lsdException w:name="List Paragraph" w:semiHidden="0" w:uiPriority="34" w:unhideWhenUsed="0" w:qFormat="1"/>
+    <w:lsdException w:name="Quote" w:semiHidden="0" w:uiPriority="29" w:unhideWhenUsed="0" w:qFormat="1"/>
+    <w:lsdException w:name="Intense Quote" w:semiHidden="0" w:uiPriority="30" w:unhideWhenUsed="0" w:qFormat="1"/>
+    <w:lsdException w:name="Medium List 2 Accent 1" w:semiHidden="0" w:uiPriority="66" w:unhideWhenUsed="0"/>
+    <w:lsdException w:name="Medium Grid 1 Accent 1" w:semiHidden="0" w:uiPriority="67" w:unhideWhenUsed="0"/>
+    <w:lsdException w:name="Medium Grid 2 Accent 1" w:semiHidden="0" w:uiPriority="68" w:unhideWhenUsed="0"/>
+    <w:lsdException w:name="Medium Grid 3 Accent 1" w:semiHidden="0" w:uiPriority="69" w:unhideWhenUsed="0"/>
+    <w:lsdException w:name="Dark List Accent 1" w:semiHidden="0" w:uiPriority="70" w:unhideWhenUsed="0"/>
+    <w:lsdException w:name="Colorful Shading Accent 1" w:semiHidden="0" w:uiPriority="71" w:unhideWhenUsed="0"/>
+    <w:lsdException w:name="Colorful List Accent 1" w:semiHidden="0" w:uiPriority="72" w:unhideWhenUsed="0"/>
+    <w:lsdException w:name="Colorful Grid Accent 1" w:semiHidden="0" w:uiPriority="73" w:unhideWhenUsed="0"/>
+    <w:lsdException w:name="Light Shading Accent 2" w:semiHidden="0" w:uiPriority="60" w:unhideWhenUsed="0"/>
+    <w:lsdException w:name="Light List Accent 2" w:semiHidden="0" w:uiPriority="61" w:unhideWhenUsed="0"/>
+    <w:lsdException w:name="Light Grid Accent 2" w:semiHidden="0" w:uiPriority="62" w:unhideWhenUsed="0"/>
+    <w:lsdException w:name="Medium Shading 1 Accent 2" w:semiHidden="0" w:uiPriority="63" w:unhideWhenUsed="0"/>
+    <w:lsdException w:name="Medium Shading 2 Accent 2" w:semiHidden="0" w:uiPriority="64" w:unhideWhenUsed="0"/>
+    <w:lsdException w:name="Medium List 1 Accent 2" w:semiHidden="0" w:uiPriority="65" w:unhideWhenUsed="0"/>
+    <w:lsdException w:name="Medium List 2 Accent 2" w:semiHidden="0" w:uiPriority="66" w:unhideWhenUsed="0"/>
+    <w:lsdException w:name="Medium Grid 1 Accent 2" w:semiHidden="0" w:uiPriority="67" w:unhideWhenUsed="0"/>
+    <w:lsdException w:name="Medium Grid 2 Accent 2" w:semiHidden="0" w:uiPriority="68" w:unhideWhenUsed="0"/>
+    <w:lsdException w:name="Medium Grid 3 Accent 2" w:semiHidden="0" w:uiPriority="69" w:unhideWhenUsed="0"/>
+    <w:lsdException w:name="Dark List Accent 2" w:semiHidden="0" w:uiPriority="70" w:unhideWhenUsed="0"/>
+    <w:lsdException w:name="Colorful Shading Accent 2" w:semiHidden="0" w:uiPriority="71" w:unhideWhenUsed="0"/>
+    <w:lsdException w:name="Colorful List Accent 2" w:semiHidden="0" w:uiPriority="72" w:unhideWhenUsed="0"/>
+    <w:lsdException w:name="Colorful Grid Accent 2" w:semiHidden="0" w:uiPriority="73" w:unhideWhenUsed="0"/>
+    <w:lsdException w:name="Light Shading Accent 3" w:semiHidden="0" w:uiPriority="60" w:unhideWhenUsed="0"/>
+    <w:lsdException w:name="Light List Accent 3" w:semiHidden="0" w:uiPriority="61" w:unhideWhenUsed="0"/>
+    <w:lsdException w:name="Light Grid Accent 3" w:semiHidden="0" w:uiPriority="62" w:unhideWhenUsed="0"/>
+    <w:lsdException w:name="Medium Shading 1 Accent 3" w:semiHidden="0" w:uiPriority="63" w:unhideWhenUsed="0"/>
+    <w:lsdException w:name="Medium Shading 2 Accent 3" w:semiHidden="0" w:uiPriority="64" w:unhideWhenUsed="0"/>
+    <w:lsdException w:name="Medium List 1 Accent 3" w:semiHidden="0" w:uiPriority="65" w:unhideWhenUsed="0"/>
+    <w:lsdException w:name="Medium List 2 Accent 3" w:semiHidden="0" w:uiPriority="66" w:unhideWhenUsed="0"/>
+    <w:lsdException w:name="Medium Grid 1 Accent 3" w:semiHidden="0" w:uiPriority="67" w:unhideWhenUsed="0"/>
+    <w:lsdException w:name="Medium Grid 2 Accent 3" w:semiHidden="0" w:uiPriority="68" w:unhideWhenUsed="0"/>
+    <w:lsdException w:name="Medium Grid 3 Accent 3" w:semiHidden="0" w:uiPriority="69" w:unhideWhenUsed="0"/>
+    <w:lsdException w:name="Dark List Accent 3" w:semiHidden="0" w:uiPriority="70" w:unhideWhenUsed="0"/>
+    <w:lsdException w:name="Colorful Shading Accent 3" w:semiHidden="0" w:uiPriority="71" w:unhideWhenUsed="0"/>
+    <w:lsdException w:name="Colorful List Accent 3" w:semiHidden="0" w:uiPriority="72" w:unhideWhenUsed="0"/>
+    <w:lsdException w:name="Colorful Grid Accent 3" w:semiHidden="0" w:uiPriority="73" w:unhideWhenUsed="0"/>
+    <w:lsdException w:name="Light Shading Accent 4" w:semiHidden="0" w:uiPriority="60" w:unhideWhenUsed="0"/>
+    <w:lsdException w:name="Light List Accent 4" w:semiHidden="0" w:uiPriority="61" w:unhideWhenUsed="0"/>
+    <w:lsdException w:name="Light Grid Accent 4" w:semiHidden="0" w:uiPriority="62" w:unhideWhenUsed="0"/>
+    <w:lsdException w:name="Medium Shading 1 Accent 4" w:semiHidden="0" w:uiPriority="63" w:unhideWhenUsed="0"/>
+    <w:lsdException w:name="Medium Shading 2 Accent 4" w:semiHidden="0" w:uiPriority="64" w:unhideWhenUsed="0"/>
+    <w:lsdException w:name="Medium List 1 Accent 4" w:semiHidden="0" w:uiPriority="65" w:unhideWhenUsed="0"/>
+    <w:lsdException w:name="Medium List 2 Accent 4" w:semiHidden="0" w:uiPriority="66" w:unhideWhenUsed="0"/>
+    <w:lsdException w:name="Medium Grid 1 Accent 4" w:semiHidden="0" w:uiPriority="67" w:unhideWhenUsed="0"/>
+    <w:lsdException w:name="Medium Grid 2 Accent 4" w:semiHidden="0" w:uiPriority="68" w:unhideWhenUsed="0"/>
+    <w:lsdException w:name="Medium Grid 3 Accent 4" w:semiHidden="0" w:uiPriority="69" w:unhideWhenUsed="0"/>
+    <w:lsdException w:name="Dark List Accent 4" w:semiHidden="0" w:uiPriority="70" w:unhideWhenUsed="0"/>
+    <w:lsdException w:name="Colorful Shading Accent 4" w:semiHidden="0" w:uiPriority="71" w:unhideWhenUsed="0"/>
+    <w:lsdException w:name="Colorful List Accent 4" w:semiHidden="0" w:uiPriority="72" w:unhideWhenUsed="0"/>
+    <w:lsdException w:name="Colorful Grid Accent 4" w:semiHidden="0" w:uiPriority="73" w:unhideWhenUsed="0"/>
+    <w:lsdException w:name="Light Shading Accent 5" w:semiHidden="0" w:uiPriority="60" w:unhideWhenUsed="0"/>
+    <w:lsdException w:name="Light List Accent 5" w:semiHidden="0" w:uiPriority="61" w:unhideWhenUsed="0"/>
+    <w:lsdException w:name="Light Grid Accent 5" w:semiHidden="0" w:uiPriority="62" w:unhideWhenUsed="0"/>
+    <w:lsdException w:name="Medium Shading 1 Accent 5" w:semiHidden="0" w:uiPriority="63" w:unhideWhenUsed="0"/>
+    <w:lsdException w:name="Medium Shading 2 Accent 5" w:semiHidden="0" w:uiPriority="64" w:unhideWhenUsed="0"/>
+    <w:lsdException w:name="Medium List 1 Accent 5" w:semiHidden="0" w:uiPriority="65" w:unhideWhenUsed="0"/>
+    <w:lsdException w:name="Medium List 2 Accent 5" w:semiHidden="0" w:uiPriority="66" w:unhideWhenUsed="0"/>
+    <w:lsdException w:name="Medium Grid 1 Accent 5" w:semiHidden="0" w:uiPriority="67" w:unhideWhenUsed="0"/>
+    <w:lsdException w:name="Medium Grid 2 Accent 5" w:semiHidden="0" w:uiPriority="68" w:unhideWhenUsed="0"/>
+    <w:lsdException w:name="Medium Grid 3 Accent 5" w:semiHidden="0" w:uiPriority="69" w:unhideWhenUsed="0"/>
+    <w:lsdException w:name="Dark List Accent 5" w:semiHidden="0" w:uiPriority="70" w:unhideWhenUsed="0"/>
+    <w:lsdException w:name="Colorful Shading Accent 5" w:semiHidden="0" w:uiPriority="71" w:unhideWhenUsed="0"/>
+    <w:lsdException w:name="Colorful List Accent 5" w:semiHidden="0" w:uiPriority="72" w:unhideWhenUsed="0"/>
+    <w:lsdException w:name="Colorful Grid Accent 5" w:semiHidden="0" w:uiPriority="73" w:unhideWhenUsed="0"/>
+    <w:lsdException w:name="Light Shading Accent 6" w:semiHidden="0" w:uiPriority="60" w:unhideWhenUsed="0"/>
+    <w:lsdException w:name="Light List Accent 6" w:semiHidden="0" w:uiPriority="61" w:unhideWhenUsed="0"/>
+    <w:lsdException w:name="Light Grid Accent 6" w:semiHidden="0" w:uiPriority="62" w:unhideWhenUsed="0"/>
+    <w:lsdException w:name="Medium Shading 1 Accent 6" w:semiHidden="0" w:uiPriority="63" w:unhideWhenUsed="0"/>
+    <w:lsdException w:name="Medium Shading 2 Accent 6" w:semiHidden="0" w:uiPriority="64" w:unhideWhenUsed="0"/>
+    <w:lsdException w:name="Medium List 1 Accent 6" w:semiHidden="0" w:uiPriority="65" w:unhideWhenUsed="0"/>
+    <w:lsdException w:name="Medium List 2 Accent 6" w:semiHidden="0" w:uiPriority="66" w:unhideWhenUsed="0"/>
+    <w:lsdException w:name="Medium Grid 1 Accent 6" w:semiHidden="0" w:uiPriority="67" w:unhideWhenUsed="0"/>
+    <w:lsdException w:name="Medium Grid 2 Accent 6" w:semiHidden="0" w:uiPriority="68" w:unhideWhenUsed="0"/>
+    <w:lsdException w:name="Medium Grid 3 Accent 6" w:semiHidden="0" w:uiPriority="69" w:unhideWhenUsed="0"/>
+    <w:lsdException w:name="Dark List Accent 6" w:semiHidden="0" w:uiPriority="70" w:unhideWhenUsed="0"/>
+    <w:lsdException w:name="Colorful Shading Accent 6" w:semiHidden="0" w:uiPriority="71" w:unhideWhenUsed="0"/>
+    <w:lsdException w:name="Colorful List Accent 6" w:semiHidden="0" w:uiPriority="72" w:unhideWhenUsed="0"/>
+    <w:lsdException w:name="Colorful Grid Accent 6" w:semiHidden="0" w:uiPriority="73" w:unhideWhenUsed="0"/>
+    <w:lsdException w:name="Subtle Emphasis" w:semiHidden="0" w:uiPriority="19" w:unhideWhenUsed="0" w:qFormat="1"/>
+    <w:lsdException w:name="Intense Emphasis" w:semiHidden="0" w:uiPriority="21" w:unhideWhenUsed="0" w:qFormat="1"/>
+    <w:lsdException w:name="Subtle Reference" w:semiHidden="0" w:uiPriority="31" w:unhideWhenUsed="0" w:qFormat="1"/>
+    <w:lsdException w:name="Intense Reference" w:semiHidden="0" w:uiPriority="32" w:unhideWhenUsed="0" w:qFormat="1"/>
+    <w:lsdException w:name="Book Title" w:semiHidden="0" w:uiPriority="33" w:unhideWhenUsed="0" w:qFormat="1"/>
+    <w:lsdException w:name="Bibliography" w:uiPriority="37"/>
+    <w:lsdException w:name="TOC Heading" w:uiPriority="39" w:qFormat="1"/>
+  </w:latentStyles>
+  <w:style w:type="paragraph" w:default="1" w:styleId="Normal">
+    <w:name w:val="Normal"/>
+    <w:qFormat/>
+  </w:style>
+  <w:style w:type="character" w:default="1" w:styleId="DefaultParagraphFont">
+    <w:name w:val="Default Paragraph Font"/>
+    <w:uiPriority w:val="1"/>
+    <w:semiHidden/>
+    <w:unhideWhenUsed/>
+  </w:style>
+  <w:style w:type="table" w:default="1" w:styleId="TableNormal">
+    <w:name w:val="Normal Table"/>
+    <w:uiPriority w:val="99"/>
+    <w:semiHidden/>
+    <w:unhideWhenUsed/>
+    <w:tblPr>
+      <w:tblInd w:w="0" w:type="dxa"/>
+      <w:tblCellMar>
+        <w:top w:w="0" w:type="dxa"/>
+        <w:left w:w="108" w:type="dxa"/>
+        <w:bottom w:w="0" w:type="dxa"/>
+        <w:right w:w="108" w:type="dxa"/>
+      </w:tblCellMar>
+    </w:tblPr>
+  </w:style>
+  <w:style w:type="numbering" w:default="1" w:styleId="NoList">
+    <w:name w:val="No List"/>
+    <w:uiPriority w:val="99"/>
+    <w:semiHidden/>
+    <w:unhideWhenUsed/>
+  </w:style>
+  <w:style w:type="character" w:styleId="PlaceholderText">
+    <w:name w:val="Placeholder Text"/>
+    <w:basedOn w:val="DefaultParagraphFont"/>
+    <w:uiPriority w:val="99"/>
+    <w:semiHidden/>
+    <w:rsid w:val="008F3F01"/>
+    <w:rPr>
+      <w:color w:val="808080"/>
+    </w:rPr>
+  </w:style>
+</w:styles>
+</file>
+
+<file path=word/glossary/stylesWithEffects.xml><?xml version="1.0" encoding="utf-8"?>
+<w:styles xmlns:wpc="http://schemas.microsoft.com/office/word/2010/wordprocessingCanvas" xmlns:mc="http://schemas.openxmlformats.org/markup-compatibility/2006" xmlns:o="urn:schemas-microsoft-com:office:office" xmlns:r="http://schemas.openxmlformats.org/officeDocument/2006/relationships" xmlns:m="http://schemas.openxmlformats.org/officeDocument/2006/math" xmlns:v="urn:schemas-microsoft-com:vml" xmlns:wp14="http://schemas.microsoft.com/office/word/2010/wordprocessingDrawing" xmlns:wp="http://schemas.openxmlformats.org/drawingml/2006/wordprocessingDrawing" xmlns:w10="urn:schemas-microsoft-com:office:word" xmlns:w="http://schemas.openxmlformats.org/wordprocessingml/2006/main" xmlns:w14="http://schemas.microsoft.com/office/word/2010/wordml" xmlns:wpg="http://schemas.microsoft.com/office/word/2010/wordprocessingGroup" xmlns:wpi="http://schemas.microsoft.com/office/word/2010/wordprocessingInk" xmlns:wne="http://schemas.microsoft.com/office/word/2006/wordml" xmlns:wps="http://schemas.microsoft.com/office/word/2010/wordprocessingShape" mc:Ignorable="w14 wp14">
+  <w:docDefaults>
+    <w:rPrDefault>
+      <w:rPr>
+        <w:rFonts w:asciiTheme="minorHAnsi" w:eastAsiaTheme="minorEastAsia" w:hAnsiTheme="minorHAnsi" w:cstheme="minorBidi"/>
+        <w:sz w:val="22"/>
+        <w:szCs w:val="22"/>
+        <w:lang w:val="en-GB" w:eastAsia="en-GB" w:bidi="ar-SA"/>
+      </w:rPr>
+    </w:rPrDefault>
+    <w:pPrDefault>
+      <w:pPr>
+        <w:spacing w:after="200" w:line="276" w:lineRule="auto"/>
+      </w:pPr>
+    </w:pPrDefault>
+  </w:docDefaults>
+  <w:latentStyles w:defLockedState="0" w:defUIPriority="99" w:defSemiHidden="1" w:defUnhideWhenUsed="1" w:defQFormat="0" w:count="267">
+    <w:lsdException w:name="Normal" w:semiHidden="0" w:uiPriority="0" w:unhideWhenUsed="0" w:qFormat="1"/>
+    <w:lsdException w:name="heading 1" w:semiHidden="0" w:uiPriority="9" w:unhideWhenUsed="0" w:qFormat="1"/>
+    <w:lsdException w:name="heading 2" w:uiPriority="9" w:qFormat="1"/>
+    <w:lsdException w:name="heading 3" w:uiPriority="9" w:qFormat="1"/>
+    <w:lsdException w:name="heading 4" w:uiPriority="9" w:qFormat="1"/>
+    <w:lsdException w:name="heading 5" w:uiPriority="9" w:qFormat="1"/>
+    <w:lsdException w:name="heading 6" w:uiPriority="9" w:qFormat="1"/>
+    <w:lsdException w:name="heading 7" w:uiPriority="9" w:qFormat="1"/>
+    <w:lsdException w:name="heading 8" w:uiPriority="9" w:qFormat="1"/>
+    <w:lsdException w:name="heading 9" w:uiPriority="9" w:qFormat="1"/>
+    <w:lsdException w:name="toc 1" w:uiPriority="39"/>
+    <w:lsdException w:name="toc 2" w:uiPriority="39"/>
+    <w:lsdException w:name="toc 3" w:uiPriority="39"/>
+    <w:lsdException w:name="toc 4" w:uiPriority="39"/>
+    <w:lsdException w:name="toc 5" w:uiPriority="39"/>
+    <w:lsdException w:name="toc 6" w:uiPriority="39"/>
+    <w:lsdException w:name="toc 7" w:uiPriority="39"/>
+    <w:lsdException w:name="toc 8" w:uiPriority="39"/>
+    <w:lsdException w:name="toc 9" w:uiPriority="39"/>
+    <w:lsdException w:name="caption" w:uiPriority="35" w:qFormat="1"/>
+    <w:lsdException w:name="Title" w:semiHidden="0" w:uiPriority="10" w:unhideWhenUsed="0" w:qFormat="1"/>
+    <w:lsdException w:name="Default Paragraph Font" w:uiPriority="1"/>
+    <w:lsdException w:name="Subtitle" w:semiHidden="0" w:uiPriority="11" w:unhideWhenUsed="0" w:qFormat="1"/>
+    <w:lsdException w:name="Strong" w:semiHidden="0" w:uiPriority="22" w:unhideWhenUsed="0" w:qFormat="1"/>
+    <w:lsdException w:name="Emphasis" w:semiHidden="0" w:uiPriority="20" w:unhideWhenUsed="0" w:qFormat="1"/>
+    <w:lsdException w:name="Table Grid" w:semiHidden="0" w:uiPriority="59" w:unhideWhenUsed="0"/>
+    <w:lsdException w:name="Placeholder Text" w:unhideWhenUsed="0"/>
+    <w:lsdException w:name="No Spacing" w:semiHidden="0" w:uiPriority="1" w:unhideWhenUsed="0" w:qFormat="1"/>
+    <w:lsdException w:name="Light Shading" w:semiHidden="0" w:uiPriority="60" w:unhideWhenUsed="0"/>
+    <w:lsdException w:name="Light List" w:semiHidden="0" w:uiPriority="61" w:unhideWhenUsed="0"/>
+    <w:lsdException w:name="Light Grid" w:semiHidden="0" w:uiPriority="62" w:unhideWhenUsed="0"/>
+    <w:lsdException w:name="Medium Shading 1" w:semiHidden="0" w:uiPriority="63" w:unhideWhenUsed="0"/>
+    <w:lsdException w:name="Medium Shading 2" w:semiHidden="0" w:uiPriority="64" w:unhideWhenUsed="0"/>
+    <w:lsdException w:name="Medium List 1" w:semiHidden="0" w:uiPriority="65" w:unhideWhenUsed="0"/>
+    <w:lsdException w:name="Medium List 2" w:semiHidden="0" w:uiPriority="66" w:unhideWhenUsed="0"/>
+    <w:lsdException w:name="Medium Grid 1" w:semiHidden="0" w:uiPriority="67" w:unhideWhenUsed="0"/>
+    <w:lsdException w:name="Medium Grid 2" w:semiHidden="0" w:uiPriority="68" w:unhideWhenUsed="0"/>
+    <w:lsdException w:name="Medium Grid 3" w:semiHidden="0" w:uiPriority="69" w:unhideWhenUsed="0"/>
+    <w:lsdException w:name="Dark List" w:semiHidden="0" w:uiPriority="70" w:unhideWhenUsed="0"/>
+    <w:lsdException w:name="Colorful Shading" w:semiHidden="0" w:uiPriority="71" w:unhideWhenUsed="0"/>
+    <w:lsdException w:name="Colorful List" w:semiHidden="0" w:uiPriority="72" w:unhideWhenUsed="0"/>
+    <w:lsdException w:name="Colorful Grid" w:semiHidden="0" w:uiPriority="73" w:unhideWhenUsed="0"/>
+    <w:lsdException w:name="Light Shading Accent 1" w:semiHidden="0" w:uiPriority="60" w:unhideWhenUsed="0"/>
+    <w:lsdException w:name="Light List Accent 1" w:semiHidden="0" w:uiPriority="61" w:unhideWhenUsed="0"/>
+    <w:lsdException w:name="Light Grid Accent 1" w:semiHidden="0" w:uiPriority="62" w:unhideWhenUsed="0"/>
+    <w:lsdException w:name="Medium Shading 1 Accent 1" w:semiHidden="0" w:uiPriority="63" w:unhideWhenUsed="0"/>
+    <w:lsdException w:name="Medium Shading 2 Accent 1" w:semiHidden="0" w:uiPriority="64" w:unhideWhenUsed="0"/>
+    <w:lsdException w:name="Medium List 1 Accent 1" w:semiHidden="0" w:uiPriority="65" w:unhideWhenUsed="0"/>
+    <w:lsdException w:name="Revision" w:unhideWhenUsed="0"/>
+    <w:lsdException w:name="List Paragraph" w:semiHidden="0" w:uiPriority="34" w:unhideWhenUsed="0" w:qFormat="1"/>
+    <w:lsdException w:name="Quote" w:semiHidden="0" w:uiPriority="29" w:unhideWhenUsed="0" w:qFormat="1"/>
+    <w:lsdException w:name="Intense Quote" w:semiHidden="0" w:uiPriority="30" w:unhideWhenUsed="0" w:qFormat="1"/>
+    <w:lsdException w:name="Medium List 2 Accent 1" w:semiHidden="0" w:uiPriority="66" w:unhideWhenUsed="0"/>
+    <w:lsdException w:name="Medium Grid 1 Accent 1" w:semiHidden="0" w:uiPriority="67" w:unhideWhenUsed="0"/>
+    <w:lsdException w:name="Medium Grid 2 Accent 1" w:semiHidden="0" w:uiPriority="68" w:unhideWhenUsed="0"/>
+    <w:lsdException w:name="Medium Grid 3 Accent 1" w:semiHidden="0" w:uiPriority="69" w:unhideWhenUsed="0"/>
+    <w:lsdException w:name="Dark List Accent 1" w:semiHidden="0" w:uiPriority="70" w:unhideWhenUsed="0"/>
+    <w:lsdException w:name="Colorful Shading Accent 1" w:semiHidden="0" w:uiPriority="71" w:unhideWhenUsed="0"/>
+    <w:lsdException w:name="Colorful List Accent 1" w:semiHidden="0" w:uiPriority="72" w:unhideWhenUsed="0"/>
+    <w:lsdException w:name="Colorful Grid Accent 1" w:semiHidden="0" w:uiPriority="73" w:unhideWhenUsed="0"/>
+    <w:lsdException w:name="Light Shading Accent 2" w:semiHidden="0" w:uiPriority="60" w:unhideWhenUsed="0"/>
+    <w:lsdException w:name="Light List Accent 2" w:semiHidden="0" w:uiPriority="61" w:unhideWhenUsed="0"/>
+    <w:lsdException w:name="Light Grid Accent 2" w:semiHidden="0" w:uiPriority="62" w:unhideWhenUsed="0"/>
+    <w:lsdException w:name="Medium Shading 1 Accent 2" w:semiHidden="0" w:uiPriority="63" w:unhideWhenUsed="0"/>
+    <w:lsdException w:name="Medium Shading 2 Accent 2" w:semiHidden="0" w:uiPriority="64" w:unhideWhenUsed="0"/>
+    <w:lsdException w:name="Medium List 1 Accent 2" w:semiHidden="0" w:uiPriority="65" w:unhideWhenUsed="0"/>
+    <w:lsdException w:name="Medium List 2 Accent 2" w:semiHidden="0" w:uiPriority="66" w:unhideWhenUsed="0"/>
+    <w:lsdException w:name="Medium Grid 1 Accent 2" w:semiHidden="0" w:uiPriority="67" w:unhideWhenUsed="0"/>
+    <w:lsdException w:name="Medium Grid 2 Accent 2" w:semiHidden="0" w:uiPriority="68" w:unhideWhenUsed="0"/>
+    <w:lsdException w:name="Medium Grid 3 Accent 2" w:semiHidden="0" w:uiPriority="69" w:unhideWhenUsed="0"/>
+    <w:lsdException w:name="Dark List Accent 2" w:semiHidden="0" w:uiPriority="70" w:unhideWhenUsed="0"/>
+    <w:lsdException w:name="Colorful Shading Accent 2" w:semiHidden="0" w:uiPriority="71" w:unhideWhenUsed="0"/>
+    <w:lsdException w:name="Colorful List Accent 2" w:semiHidden="0" w:uiPriority="72" w:unhideWhenUsed="0"/>
+    <w:lsdException w:name="Colorful Grid Accent 2" w:semiHidden="0" w:uiPriority="73" w:unhideWhenUsed="0"/>
+    <w:lsdException w:name="Light Shading Accent 3" w:semiHidden="0" w:uiPriority="60" w:unhideWhenUsed="0"/>
+    <w:lsdException w:name="Light List Accent 3" w:semiHidden="0" w:uiPriority="61" w:unhideWhenUsed="0"/>
+    <w:lsdException w:name="Light Grid Accent 3" w:semiHidden="0" w:uiPriority="62" w:unhideWhenUsed="0"/>
+    <w:lsdException w:name="Medium Shading 1 Accent 3" w:semiHidden="0" w:uiPriority="63" w:unhideWhenUsed="0"/>
+    <w:lsdException w:name="Medium Shading 2 Accent 3" w:semiHidden="0" w:uiPriority="64" w:unhideWhenUsed="0"/>
+    <w:lsdException w:name="Medium List 1 Accent 3" w:semiHidden="0" w:uiPriority="65" w:unhideWhenUsed="0"/>
+    <w:lsdException w:name="Medium List 2 Accent 3" w:semiHidden="0" w:uiPriority="66" w:unhideWhenUsed="0"/>
+    <w:lsdException w:name="Medium Grid 1 Accent 3" w:semiHidden="0" w:uiPriority="67" w:unhideWhenUsed="0"/>
+    <w:lsdException w:name="Medium Grid 2 Accent 3" w:semiHidden="0" w:uiPriority="68" w:unhideWhenUsed="0"/>
+    <w:lsdException w:name="Medium Grid 3 Accent 3" w:semiHidden="0" w:uiPriority="69" w:unhideWhenUsed="0"/>
+    <w:lsdException w:name="Dark List Accent 3" w:semiHidden="0" w:uiPriority="70" w:unhideWhenUsed="0"/>
+    <w:lsdException w:name="Colorful Shading Accent 3" w:semiHidden="0" w:uiPriority="71" w:unhideWhenUsed="0"/>
+    <w:lsdException w:name="Colorful List Accent 3" w:semiHidden="0" w:uiPriority="72" w:unhideWhenUsed="0"/>
+    <w:lsdException w:name="Colorful Grid Accent 3" w:semiHidden="0" w:uiPriority="73" w:unhideWhenUsed="0"/>
+    <w:lsdException w:name="Light Shading Accent 4" w:semiHidden="0" w:uiPriority="60" w:unhideWhenUsed="0"/>
+    <w:lsdException w:name="Light List Accent 4" w:semiHidden="0" w:uiPriority="61" w:unhideWhenUsed="0"/>
+    <w:lsdException w:name="Light Grid Accent 4" w:semiHidden="0" w:uiPriority="62" w:unhideWhenUsed="0"/>
+    <w:lsdException w:name="Medium Shading 1 Accent 4" w:semiHidden="0" w:uiPriority="63" w:unhideWhenUsed="0"/>
+    <w:lsdException w:name="Medium Shading 2 Accent 4" w:semiHidden="0" w:uiPriority="64" w:unhideWhenUsed="0"/>
+    <w:lsdException w:name="Medium List 1 Accent 4" w:semiHidden="0" w:uiPriority="65" w:unhideWhenUsed="0"/>
+    <w:lsdException w:name="Medium List 2 Accent 4" w:semiHidden="0" w:uiPriority="66" w:unhideWhenUsed="0"/>
+    <w:lsdException w:name="Medium Grid 1 Accent 4" w:semiHidden="0" w:uiPriority="67" w:unhideWhenUsed="0"/>
+    <w:lsdException w:name="Medium Grid 2 Accent 4" w:semiHidden="0" w:uiPriority="68" w:unhideWhenUsed="0"/>
+    <w:lsdException w:name="Medium Grid 3 Accent 4" w:semiHidden="0" w:uiPriority="69" w:unhideWhenUsed="0"/>
+    <w:lsdException w:name="Dark List Accent 4" w:semiHidden="0" w:uiPriority="70" w:unhideWhenUsed="0"/>
+    <w:lsdException w:name="Colorful Shading Accent 4" w:semiHidden="0" w:uiPriority="71" w:unhideWhenUsed="0"/>
+    <w:lsdException w:name="Colorful List Accent 4" w:semiHidden="0" w:uiPriority="72" w:unhideWhenUsed="0"/>
+    <w:lsdException w:name="Colorful Grid Accent 4" w:semiHidden="0" w:uiPriority="73" w:unhideWhenUsed="0"/>
+    <w:lsdException w:name="Light Shading Accent 5" w:semiHidden="0" w:uiPriority="60" w:unhideWhenUsed="0"/>
+    <w:lsdException w:name="Light List Accent 5" w:semiHidden="0" w:uiPriority="61" w:unhideWhenUsed="0"/>
+    <w:lsdException w:name="Light Grid Accent 5" w:semiHidden="0" w:uiPriority="62" w:unhideWhenUsed="0"/>
+    <w:lsdException w:name="Medium Shading 1 Accent 5" w:semiHidden="0" w:uiPriority="63" w:unhideWhenUsed="0"/>
+    <w:lsdException w:name="Medium Shading 2 Accent 5" w:semiHidden="0" w:uiPriority="64" w:unhideWhenUsed="0"/>
+    <w:lsdException w:name="Medium List 1 Accent 5" w:semiHidden="0" w:uiPriority="65" w:unhideWhenUsed="0"/>
+    <w:lsdException w:name="Medium List 2 Accent 5" w:semiHidden="0" w:uiPriority="66" w:unhideWhenUsed="0"/>
+    <w:lsdException w:name="Medium Grid 1 Accent 5" w:semiHidden="0" w:uiPriority="67" w:unhideWhenUsed="0"/>
+    <w:lsdException w:name="Medium Grid 2 Accent 5" w:semiHidden="0" w:uiPriority="68" w:unhideWhenUsed="0"/>
+    <w:lsdException w:name="Medium Grid 3 Accent 5" w:semiHidden="0" w:uiPriority="69" w:unhideWhenUsed="0"/>
+    <w:lsdException w:name="Dark List Accent 5" w:semiHidden="0" w:uiPriority="70" w:unhideWhenUsed="0"/>
+    <w:lsdException w:name="Colorful Shading Accent 5" w:semiHidden="0" w:uiPriority="71" w:unhideWhenUsed="0"/>
+    <w:lsdException w:name="Colorful List Accent 5" w:semiHidden="0" w:uiPriority="72" w:unhideWhenUsed="0"/>
+    <w:lsdException w:name="Colorful Grid Accent 5" w:semiHidden="0" w:uiPriority="73" w:unhideWhenUsed="0"/>
+    <w:lsdException w:name="Light Shading Accent 6" w:semiHidden="0" w:uiPriority="60" w:unhideWhenUsed="0"/>
+    <w:lsdException w:name="Light List Accent 6" w:semiHidden="0" w:uiPriority="61" w:unhideWhenUsed="0"/>
+    <w:lsdException w:name="Light Grid Accent 6" w:semiHidden="0" w:uiPriority="62" w:unhideWhenUsed="0"/>
+    <w:lsdException w:name="Medium Shading 1 Accent 6" w:semiHidden="0" w:uiPriority="63" w:unhideWhenUsed="0"/>
+    <w:lsdException w:name="Medium Shading 2 Accent 6" w:semiHidden="0" w:uiPriority="64" w:unhideWhenUsed="0"/>
+    <w:lsdException w:name="Medium List 1 Accent 6" w:semiHidden="0" w:uiPriority="65" w:unhideWhenUsed="0"/>
+    <w:lsdException w:name="Medium List 2 Accent 6" w:semiHidden="0" w:uiPriority="66" w:unhideWhenUsed="0"/>
+    <w:lsdException w:name="Medium Grid 1 Accent 6" w:semiHidden="0" w:uiPriority="67" w:unhideWhenUsed="0"/>
+    <w:lsdException w:name="Medium Grid 2 Accent 6" w:semiHidden="0" w:uiPriority="68" w:unhideWhenUsed="0"/>
+    <w:lsdException w:name="Medium Grid 3 Accent 6" w:semiHidden="0" w:uiPriority="69" w:unhideWhenUsed="0"/>
+    <w:lsdException w:name="Dark List Accent 6" w:semiHidden="0" w:uiPriority="70" w:unhideWhenUsed="0"/>
+    <w:lsdException w:name="Colorful Shading Accent 6" w:semiHidden="0" w:uiPriority="71" w:unhideWhenUsed="0"/>
+    <w:lsdException w:name="Colorful List Accent 6" w:semiHidden="0" w:uiPriority="72" w:unhideWhenUsed="0"/>
+    <w:lsdException w:name="Colorful Grid Accent 6" w:semiHidden="0" w:uiPriority="73" w:unhideWhenUsed="0"/>
+    <w:lsdException w:name="Subtle Emphasis" w:semiHidden="0" w:uiPriority="19" w:unhideWhenUsed="0" w:qFormat="1"/>
+    <w:lsdException w:name="Intense Emphasis" w:semiHidden="0" w:uiPriority="21" w:unhideWhenUsed="0" w:qFormat="1"/>
+    <w:lsdException w:name="Subtle Reference" w:semiHidden="0" w:uiPriority="31" w:unhideWhenUsed="0" w:qFormat="1"/>
+    <w:lsdException w:name="Intense Reference" w:semiHidden="0" w:uiPriority="32" w:unhideWhenUsed="0" w:qFormat="1"/>
+    <w:lsdException w:name="Book Title" w:semiHidden="0" w:uiPriority="33" w:unhideWhenUsed="0" w:qFormat="1"/>
+    <w:lsdException w:name="Bibliography" w:uiPriority="37"/>
+    <w:lsdException w:name="TOC Heading" w:uiPriority="39" w:qFormat="1"/>
+  </w:latentStyles>
+  <w:style w:type="paragraph" w:default="1" w:styleId="Normal">
+    <w:name w:val="Normal"/>
+    <w:qFormat/>
+  </w:style>
+  <w:style w:type="character" w:default="1" w:styleId="DefaultParagraphFont">
+    <w:name w:val="Default Paragraph Font"/>
+    <w:uiPriority w:val="1"/>
+    <w:semiHidden/>
+    <w:unhideWhenUsed/>
+  </w:style>
+  <w:style w:type="table" w:default="1" w:styleId="TableNormal">
+    <w:name w:val="Normal Table"/>
+    <w:uiPriority w:val="99"/>
+    <w:semiHidden/>
+    <w:unhideWhenUsed/>
+    <w:tblPr>
+      <w:tblInd w:w="0" w:type="dxa"/>
+      <w:tblCellMar>
+        <w:top w:w="0" w:type="dxa"/>
+        <w:left w:w="108" w:type="dxa"/>
+        <w:bottom w:w="0" w:type="dxa"/>
+        <w:right w:w="108" w:type="dxa"/>
+      </w:tblCellMar>
+    </w:tblPr>
+  </w:style>
+  <w:style w:type="numbering" w:default="1" w:styleId="NoList">
+    <w:name w:val="No List"/>
+    <w:uiPriority w:val="99"/>
+    <w:semiHidden/>
+    <w:unhideWhenUsed/>
+  </w:style>
+  <w:style w:type="character" w:styleId="PlaceholderText">
+    <w:name w:val="Placeholder Text"/>
+    <w:basedOn w:val="DefaultParagraphFont"/>
+    <w:uiPriority w:val="99"/>
+    <w:semiHidden/>
+    <w:rsid w:val="008F3F01"/>
+    <w:rPr>
+      <w:color w:val="808080"/>
+    </w:rPr>
+  </w:style>
+</w:styles>
+</file>
+
+<file path=word/glossary/webSettings.xml><?xml version="1.0" encoding="utf-8"?>
+<w:webSettings xmlns:mc="http://schemas.openxmlformats.org/markup-compatibility/2006" xmlns:r="http://schemas.openxmlformats.org/officeDocument/2006/relationships" xmlns:w="http://schemas.openxmlformats.org/wordprocessingml/2006/main" xmlns:w14="http://schemas.microsoft.com/office/word/2010/wordml" mc:Ignorable="w14">
+  <w:optimizeForBrowser/>
+  <w:allowPNG/>
+</w:webSettings>
 </file>
 
 <file path=word/theme/theme1.xml><?xml version="1.0" encoding="utf-8"?>
@@ -16748,7 +20014,7 @@
 </file>
 
 <file path=customXml/itemProps1.xml><?xml version="1.0" encoding="utf-8"?>
-<ds:datastoreItem xmlns:ds="http://schemas.openxmlformats.org/officeDocument/2006/customXml" ds:itemID="{102E71F6-28FD-4B4A-8F38-1ABC06495E64}">
+<ds:datastoreItem xmlns:ds="http://schemas.openxmlformats.org/officeDocument/2006/customXml" ds:itemID="{941C653B-420D-4E38-A5AB-D63C1DDBBD69}">
   <ds:schemaRefs>
     <ds:schemaRef ds:uri="http://schemas.openxmlformats.org/officeDocument/2006/bibliography"/>
   </ds:schemaRefs>

</xml_diff>

<commit_message>
SHow results i hope
</commit_message>
<xml_diff>
--- a/dizertatie.docx
+++ b/dizertatie.docx
@@ -4020,6 +4020,7 @@
       <w:r>
         <w:rPr>
           <w:noProof/>
+          <w:lang w:eastAsia="en-GB"/>
         </w:rPr>
         <mc:AlternateContent>
           <mc:Choice Requires="wps">
@@ -4395,11 +4396,7 @@
           </mc:Choice>
           <mc:Fallback>
             <w:pict>
-              <v:shapetype id="_x0000_t202" coordsize="21600,21600" o:spt="202" path="m,l,21600r21600,l21600,xe">
-                <v:stroke joinstyle="miter"/>
-                <v:path gradientshapeok="t" o:connecttype="rect"/>
-              </v:shapetype>
-              <v:shape id="Text Box 2" o:spid="_x0000_s1026" type="#_x0000_t202" style="position:absolute;left:0;text-align:left;margin-left:275.9pt;margin-top:241.7pt;width:220.5pt;height:110.55pt;z-index:251660288;visibility:visible;mso-wrap-style:square;mso-width-percent:0;mso-height-percent:200;mso-wrap-distance-left:9pt;mso-wrap-distance-top:0;mso-wrap-distance-right:9pt;mso-wrap-distance-bottom:0;mso-position-horizontal:absolute;mso-position-horizontal-relative:text;mso-position-vertical:absolute;mso-position-vertical-relative:text;mso-width-percent:0;mso-height-percent:200;mso-width-relative:margin;mso-height-relative:margin;v-text-anchor:top" o:gfxdata="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" filled="f" stroked="f">
+              <v:shape id="Text Box 2" o:spid="_x0000_s1027" type="#_x0000_t202" style="position:absolute;left:0;text-align:left;margin-left:275.9pt;margin-top:241.7pt;width:220.5pt;height:110.55pt;z-index:251660288;visibility:visible;mso-wrap-style:square;mso-width-percent:0;mso-height-percent:200;mso-wrap-distance-left:9pt;mso-wrap-distance-top:0;mso-wrap-distance-right:9pt;mso-wrap-distance-bottom:0;mso-position-horizontal:absolute;mso-position-horizontal-relative:text;mso-position-vertical:absolute;mso-position-vertical-relative:text;mso-width-percent:0;mso-height-percent:200;mso-width-relative:margin;mso-height-relative:margin;v-text-anchor:top" o:gfxdata="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" filled="f" stroked="f">
                 <v:textbox style="mso-fit-shape-to-text:t">
                   <w:txbxContent>
                     <w:p>
@@ -4631,16 +4628,7 @@
           <w:szCs w:val="24"/>
           <w:lang w:val="ro-RO"/>
         </w:rPr>
-        <w:t xml:space="preserve"> </w:t>
-      </w:r>
-      <w:r>
-        <w:rPr>
-          <w:rFonts w:ascii="Times New Roman" w:eastAsiaTheme="minorEastAsia" w:hAnsi="Times New Roman" w:cs="Times New Roman"/>
-          <w:sz w:val="24"/>
-          <w:szCs w:val="24"/>
-          <w:lang w:val="ro-RO"/>
-        </w:rPr>
-        <w:t xml:space="preserve">The error is calculated using a </w:t>
+        <w:t xml:space="preserve"> The error is calculated using a </w:t>
       </w:r>
       <w:r>
         <w:rPr>
@@ -4669,16 +4657,7 @@
           <w:szCs w:val="24"/>
           <w:lang w:val="ro-RO"/>
         </w:rPr>
-        <w:t>.</w:t>
-      </w:r>
-      <w:r>
-        <w:rPr>
-          <w:rFonts w:ascii="Times New Roman" w:eastAsiaTheme="minorEastAsia" w:hAnsi="Times New Roman" w:cs="Times New Roman"/>
-          <w:sz w:val="24"/>
-          <w:szCs w:val="24"/>
-          <w:lang w:val="ro-RO"/>
-        </w:rPr>
-        <w:t xml:space="preserve"> For that a smooth function like the quadratic cost or meansquare error is used to easily determined the small adjustmens of the weights to achieve the best approximation.</w:t>
+        <w:t>. For that a smooth function like the quadratic cost or meansquare error is used to easily determined the small adjustmens of the weights to achieve the best approximation.</w:t>
       </w:r>
     </w:p>
     <w:p>
@@ -4795,21 +4774,21 @@
           <w:b w:val="0"/>
           <w:sz w:val="24"/>
         </w:rPr>
-        <w:t>of only one neuron. The concept was first proposed by Frank Rosenblatt [</w:t>
+        <w:t xml:space="preserve">of only one neuron. The concept was first proposed by Frank Rosenblatt </w:t>
       </w:r>
       <w:r>
         <w:rPr>
           <w:b w:val="0"/>
           <w:sz w:val="24"/>
         </w:rPr>
-        <w:t>8</w:t>
+        <w:t>[10]</w:t>
       </w:r>
       <w:r>
         <w:rPr>
           <w:b w:val="0"/>
           <w:sz w:val="24"/>
         </w:rPr>
-        <w:t xml:space="preserve">] in 1958, based on the neuron proposed by </w:t>
+        <w:t xml:space="preserve"> in 1958, based on the neuron proposed by </w:t>
       </w:r>
       <w:r>
         <w:rPr>
@@ -4942,7 +4921,7 @@
           <w:lang w:val="en-GB" w:eastAsia="en-GB"/>
         </w:rPr>
         <w:drawing>
-          <wp:inline distT="0" distB="0" distL="0" distR="0" wp14:anchorId="7E22A6D6" wp14:editId="12676A96">
+          <wp:inline distT="0" distB="0" distL="0" distR="0" wp14:anchorId="192D9E0A" wp14:editId="0614AC72">
             <wp:extent cx="3647910" cy="1466850"/>
             <wp:effectExtent l="0" t="0" r="0" b="0"/>
             <wp:docPr id="9" name="Picture 9"/>
@@ -5402,7 +5381,7 @@
           <w:lang w:eastAsia="en-GB"/>
         </w:rPr>
         <w:drawing>
-          <wp:inline distT="0" distB="0" distL="0" distR="0" wp14:anchorId="2470C64C" wp14:editId="1574283B">
+          <wp:inline distT="0" distB="0" distL="0" distR="0" wp14:anchorId="6228377A" wp14:editId="3BE527A6">
             <wp:extent cx="2424430" cy="1800225"/>
             <wp:effectExtent l="0" t="0" r="0" b="9525"/>
             <wp:docPr id="6" name="Picture 6"/>
@@ -7779,7 +7758,7 @@
         </w:rPr>
         <w:lastRenderedPageBreak/>
         <w:drawing>
-          <wp:inline distT="0" distB="0" distL="0" distR="0" wp14:anchorId="24381203" wp14:editId="1617C7DF">
+          <wp:inline distT="0" distB="0" distL="0" distR="0" wp14:anchorId="612EED76" wp14:editId="60589FC2">
             <wp:extent cx="4528868" cy="1741019"/>
             <wp:effectExtent l="0" t="0" r="5080" b="0"/>
             <wp:docPr id="10" name="Picture 10"/>
@@ -9786,7 +9765,7 @@
           <w:lang w:eastAsia="en-GB"/>
         </w:rPr>
         <w:drawing>
-          <wp:inline distT="0" distB="0" distL="0" distR="0" wp14:anchorId="0B1F3AF2" wp14:editId="482503EB">
+          <wp:inline distT="0" distB="0" distL="0" distR="0" wp14:anchorId="42F5B1CA" wp14:editId="66B263D4">
             <wp:extent cx="4838700" cy="1334259"/>
             <wp:effectExtent l="0" t="0" r="0" b="0"/>
             <wp:docPr id="14" name="Picture 14"/>
@@ -9947,8 +9926,2287 @@
         </w:rPr>
         <w:t xml:space="preserve"> can be avoided using regularization. Regularization is a technique that penalizes weights of the nodes in order to obtain small, but impactful changes for the model to generalize better.  </w:t>
       </w:r>
+    </w:p>
+    <w:p>
+      <w:pPr>
+        <w:ind w:firstLine="720"/>
+        <w:jc w:val="both"/>
+        <w:rPr>
+          <w:rFonts w:ascii="Times New Roman" w:hAnsi="Times New Roman" w:cs="Times New Roman"/>
+          <w:sz w:val="24"/>
+          <w:szCs w:val="24"/>
+        </w:rPr>
+      </w:pPr>
+      <w:r>
+        <w:rPr>
+          <w:rFonts w:ascii="Times New Roman" w:hAnsi="Times New Roman" w:cs="Times New Roman"/>
+          <w:sz w:val="24"/>
+          <w:szCs w:val="24"/>
+        </w:rPr>
+        <w:t xml:space="preserve">There are different techniques used for regularization, but probably the most used ones are: </w:t>
+      </w:r>
+      <w:proofErr w:type="gramStart"/>
+      <w:r>
+        <w:rPr>
+          <w:rFonts w:ascii="Times New Roman" w:hAnsi="Times New Roman" w:cs="Times New Roman"/>
+          <w:sz w:val="24"/>
+          <w:szCs w:val="24"/>
+        </w:rPr>
+        <w:t>L1 ,</w:t>
+      </w:r>
+      <w:proofErr w:type="gramEnd"/>
+      <w:r>
+        <w:rPr>
+          <w:rFonts w:ascii="Times New Roman" w:hAnsi="Times New Roman" w:cs="Times New Roman"/>
+          <w:sz w:val="24"/>
+          <w:szCs w:val="24"/>
+        </w:rPr>
+        <w:t xml:space="preserve"> L2 regularization and dropout. </w:t>
+      </w:r>
+    </w:p>
+    <w:p>
+      <w:pPr>
+        <w:ind w:firstLine="720"/>
+        <w:jc w:val="both"/>
+        <w:rPr>
+          <w:rFonts w:ascii="Times New Roman" w:hAnsi="Times New Roman" w:cs="Times New Roman"/>
+          <w:sz w:val="24"/>
+          <w:szCs w:val="24"/>
+        </w:rPr>
+      </w:pPr>
+      <w:r>
+        <w:rPr>
+          <w:rFonts w:ascii="Times New Roman" w:hAnsi="Times New Roman" w:cs="Times New Roman"/>
+          <w:b/>
+          <w:sz w:val="24"/>
+          <w:szCs w:val="24"/>
+        </w:rPr>
+        <w:t>L1 and L2 regularization</w:t>
+      </w:r>
+      <w:r>
+        <w:rPr>
+          <w:rFonts w:ascii="Times New Roman" w:hAnsi="Times New Roman" w:cs="Times New Roman"/>
+          <w:sz w:val="24"/>
+          <w:szCs w:val="24"/>
+        </w:rPr>
+        <w:t xml:space="preserve"> are probably the most common ones. As their name suggests they are related to the L1 and L2 norms of a vector </w:t>
+      </w:r>
+      <w:r>
+        <w:rPr>
+          <w:rFonts w:ascii="Times New Roman" w:hAnsi="Times New Roman" w:cs="Times New Roman"/>
+          <w:i/>
+          <w:sz w:val="24"/>
+          <w:szCs w:val="24"/>
+        </w:rPr>
+        <w:t>w</w:t>
+      </w:r>
+      <w:r>
+        <w:rPr>
+          <w:rFonts w:ascii="Times New Roman" w:hAnsi="Times New Roman" w:cs="Times New Roman"/>
+          <w:sz w:val="24"/>
+          <w:szCs w:val="24"/>
+        </w:rPr>
+        <w:t xml:space="preserve">. </w:t>
+      </w:r>
+      <w:r>
+        <w:rPr>
+          <w:rFonts w:ascii="Times New Roman" w:hAnsi="Times New Roman" w:cs="Times New Roman"/>
+          <w:sz w:val="24"/>
+          <w:szCs w:val="24"/>
+        </w:rPr>
+        <w:t>In this context, these will be the regularization terms.</w:t>
+      </w:r>
+    </w:p>
+    <w:p>
+      <w:pPr>
+        <w:ind w:firstLine="720"/>
+        <w:jc w:val="both"/>
+        <w:rPr>
+          <w:rFonts w:ascii="Times New Roman" w:eastAsiaTheme="minorEastAsia" w:hAnsi="Times New Roman" w:cs="Times New Roman"/>
+          <w:sz w:val="24"/>
+          <w:szCs w:val="24"/>
+        </w:rPr>
+      </w:pPr>
+      <m:oMathPara>
+        <m:oMath>
+          <m:sSub>
+            <m:sSubPr>
+              <m:ctrlPr>
+                <w:rPr>
+                  <w:rFonts w:ascii="Cambria Math" w:hAnsi="Cambria Math" w:cs="Times New Roman"/>
+                  <w:i/>
+                  <w:sz w:val="24"/>
+                  <w:szCs w:val="24"/>
+                </w:rPr>
+              </m:ctrlPr>
+            </m:sSubPr>
+            <m:e>
+              <m:r>
+                <w:rPr>
+                  <w:rFonts w:ascii="Cambria Math" w:hAnsi="Cambria Math" w:cs="Times New Roman"/>
+                  <w:sz w:val="24"/>
+                  <w:szCs w:val="24"/>
+                </w:rPr>
+                <m:t xml:space="preserve">L1 norm or 1-norm: </m:t>
+              </m:r>
+              <m:r>
+                <w:rPr>
+                  <w:rFonts w:ascii="Cambria Math" w:hAnsi="Cambria Math" w:cs="Times New Roman"/>
+                  <w:sz w:val="24"/>
+                  <w:szCs w:val="24"/>
+                </w:rPr>
+                <m:t>|</m:t>
+              </m:r>
+              <m:d>
+                <m:dPr>
+                  <m:begChr m:val="|"/>
+                  <m:endChr m:val="|"/>
+                  <m:ctrlPr>
+                    <w:rPr>
+                      <w:rFonts w:ascii="Cambria Math" w:hAnsi="Cambria Math" w:cs="Times New Roman"/>
+                      <w:i/>
+                      <w:sz w:val="24"/>
+                      <w:szCs w:val="24"/>
+                    </w:rPr>
+                  </m:ctrlPr>
+                </m:dPr>
+                <m:e>
+                  <m:r>
+                    <w:rPr>
+                      <w:rFonts w:ascii="Cambria Math" w:hAnsi="Cambria Math" w:cs="Times New Roman"/>
+                      <w:sz w:val="24"/>
+                      <w:szCs w:val="24"/>
+                    </w:rPr>
+                    <m:t>W</m:t>
+                  </m:r>
+                </m:e>
+              </m:d>
+              <m:r>
+                <w:rPr>
+                  <w:rFonts w:ascii="Cambria Math" w:hAnsi="Cambria Math" w:cs="Times New Roman"/>
+                  <w:sz w:val="24"/>
+                  <w:szCs w:val="24"/>
+                </w:rPr>
+                <m:t>|</m:t>
+              </m:r>
+            </m:e>
+            <m:sub>
+              <m:r>
+                <w:rPr>
+                  <w:rFonts w:ascii="Cambria Math" w:hAnsi="Cambria Math" w:cs="Times New Roman"/>
+                  <w:sz w:val="24"/>
+                  <w:szCs w:val="24"/>
+                </w:rPr>
+                <m:t>1</m:t>
+              </m:r>
+            </m:sub>
+          </m:sSub>
+          <m:r>
+            <w:rPr>
+              <w:rFonts w:ascii="Cambria Math" w:hAnsi="Cambria Math" w:cs="Times New Roman"/>
+              <w:sz w:val="24"/>
+              <w:szCs w:val="24"/>
+            </w:rPr>
+            <m:t>=</m:t>
+          </m:r>
+          <m:d>
+            <m:dPr>
+              <m:begChr m:val="|"/>
+              <m:endChr m:val="|"/>
+              <m:ctrlPr>
+                <w:rPr>
+                  <w:rFonts w:ascii="Cambria Math" w:hAnsi="Cambria Math" w:cs="Times New Roman"/>
+                  <w:i/>
+                  <w:sz w:val="24"/>
+                  <w:szCs w:val="24"/>
+                </w:rPr>
+              </m:ctrlPr>
+            </m:dPr>
+            <m:e>
+              <m:sSub>
+                <m:sSubPr>
+                  <m:ctrlPr>
+                    <w:rPr>
+                      <w:rFonts w:ascii="Cambria Math" w:hAnsi="Cambria Math" w:cs="Times New Roman"/>
+                      <w:i/>
+                      <w:sz w:val="24"/>
+                      <w:szCs w:val="24"/>
+                    </w:rPr>
+                  </m:ctrlPr>
+                </m:sSubPr>
+                <m:e>
+                  <m:r>
+                    <w:rPr>
+                      <w:rFonts w:ascii="Cambria Math" w:hAnsi="Cambria Math" w:cs="Times New Roman"/>
+                      <w:sz w:val="24"/>
+                      <w:szCs w:val="24"/>
+                    </w:rPr>
+                    <m:t>w</m:t>
+                  </m:r>
+                </m:e>
+                <m:sub>
+                  <m:r>
+                    <w:rPr>
+                      <w:rFonts w:ascii="Cambria Math" w:hAnsi="Cambria Math" w:cs="Times New Roman"/>
+                      <w:sz w:val="24"/>
+                      <w:szCs w:val="24"/>
+                    </w:rPr>
+                    <m:t>1</m:t>
+                  </m:r>
+                </m:sub>
+              </m:sSub>
+            </m:e>
+          </m:d>
+          <m:r>
+            <w:rPr>
+              <w:rFonts w:ascii="Cambria Math" w:hAnsi="Cambria Math" w:cs="Times New Roman"/>
+              <w:sz w:val="24"/>
+              <w:szCs w:val="24"/>
+            </w:rPr>
+            <m:t>+</m:t>
+          </m:r>
+          <m:d>
+            <m:dPr>
+              <m:begChr m:val="|"/>
+              <m:endChr m:val="|"/>
+              <m:ctrlPr>
+                <w:rPr>
+                  <w:rFonts w:ascii="Cambria Math" w:hAnsi="Cambria Math" w:cs="Times New Roman"/>
+                  <w:i/>
+                  <w:sz w:val="24"/>
+                  <w:szCs w:val="24"/>
+                </w:rPr>
+              </m:ctrlPr>
+            </m:dPr>
+            <m:e>
+              <m:sSub>
+                <m:sSubPr>
+                  <m:ctrlPr>
+                    <w:rPr>
+                      <w:rFonts w:ascii="Cambria Math" w:hAnsi="Cambria Math" w:cs="Times New Roman"/>
+                      <w:i/>
+                      <w:sz w:val="24"/>
+                      <w:szCs w:val="24"/>
+                    </w:rPr>
+                  </m:ctrlPr>
+                </m:sSubPr>
+                <m:e>
+                  <m:r>
+                    <w:rPr>
+                      <w:rFonts w:ascii="Cambria Math" w:hAnsi="Cambria Math" w:cs="Times New Roman"/>
+                      <w:sz w:val="24"/>
+                      <w:szCs w:val="24"/>
+                    </w:rPr>
+                    <m:t>w</m:t>
+                  </m:r>
+                </m:e>
+                <m:sub>
+                  <m:r>
+                    <w:rPr>
+                      <w:rFonts w:ascii="Cambria Math" w:hAnsi="Cambria Math" w:cs="Times New Roman"/>
+                      <w:sz w:val="24"/>
+                      <w:szCs w:val="24"/>
+                    </w:rPr>
+                    <m:t>2</m:t>
+                  </m:r>
+                </m:sub>
+              </m:sSub>
+            </m:e>
+          </m:d>
+          <m:r>
+            <w:rPr>
+              <w:rFonts w:ascii="Cambria Math" w:hAnsi="Cambria Math" w:cs="Times New Roman"/>
+              <w:sz w:val="24"/>
+              <w:szCs w:val="24"/>
+            </w:rPr>
+            <m:t>+…+</m:t>
+          </m:r>
+          <m:d>
+            <m:dPr>
+              <m:begChr m:val="|"/>
+              <m:endChr m:val="|"/>
+              <m:ctrlPr>
+                <w:rPr>
+                  <w:rFonts w:ascii="Cambria Math" w:hAnsi="Cambria Math" w:cs="Times New Roman"/>
+                  <w:i/>
+                  <w:sz w:val="24"/>
+                  <w:szCs w:val="24"/>
+                </w:rPr>
+              </m:ctrlPr>
+            </m:dPr>
+            <m:e>
+              <m:sSub>
+                <m:sSubPr>
+                  <m:ctrlPr>
+                    <w:rPr>
+                      <w:rFonts w:ascii="Cambria Math" w:hAnsi="Cambria Math" w:cs="Times New Roman"/>
+                      <w:i/>
+                      <w:sz w:val="24"/>
+                      <w:szCs w:val="24"/>
+                    </w:rPr>
+                  </m:ctrlPr>
+                </m:sSubPr>
+                <m:e>
+                  <m:r>
+                    <w:rPr>
+                      <w:rFonts w:ascii="Cambria Math" w:hAnsi="Cambria Math" w:cs="Times New Roman"/>
+                      <w:sz w:val="24"/>
+                      <w:szCs w:val="24"/>
+                    </w:rPr>
+                    <m:t>w</m:t>
+                  </m:r>
+                </m:e>
+                <m:sub>
+                  <m:r>
+                    <w:rPr>
+                      <w:rFonts w:ascii="Cambria Math" w:hAnsi="Cambria Math" w:cs="Times New Roman"/>
+                      <w:sz w:val="24"/>
+                      <w:szCs w:val="24"/>
+                    </w:rPr>
+                    <m:t>N</m:t>
+                  </m:r>
+                </m:sub>
+              </m:sSub>
+            </m:e>
+          </m:d>
+          <m:r>
+            <w:rPr>
+              <w:rFonts w:ascii="Cambria Math" w:hAnsi="Cambria Math" w:cs="Times New Roman"/>
+              <w:sz w:val="24"/>
+              <w:szCs w:val="24"/>
+            </w:rPr>
+            <m:t xml:space="preserve"> </m:t>
+          </m:r>
+        </m:oMath>
+      </m:oMathPara>
+    </w:p>
+    <w:p>
+      <w:pPr>
+        <w:ind w:firstLine="720"/>
+        <w:jc w:val="both"/>
+        <w:rPr>
+          <w:rFonts w:ascii="Times New Roman" w:eastAsiaTheme="minorEastAsia" w:hAnsi="Times New Roman" w:cs="Times New Roman"/>
+          <w:sz w:val="24"/>
+          <w:szCs w:val="24"/>
+        </w:rPr>
+      </w:pPr>
+      <m:oMathPara>
+        <m:oMath>
+          <m:sSub>
+            <m:sSubPr>
+              <m:ctrlPr>
+                <w:rPr>
+                  <w:rFonts w:ascii="Cambria Math" w:hAnsi="Cambria Math" w:cs="Times New Roman"/>
+                  <w:i/>
+                  <w:sz w:val="24"/>
+                  <w:szCs w:val="24"/>
+                </w:rPr>
+              </m:ctrlPr>
+            </m:sSubPr>
+            <m:e>
+              <m:r>
+                <w:rPr>
+                  <w:rFonts w:ascii="Cambria Math" w:hAnsi="Cambria Math" w:cs="Times New Roman"/>
+                  <w:sz w:val="24"/>
+                  <w:szCs w:val="24"/>
+                </w:rPr>
+                <m:t>L2 norm orEuclidean norm:</m:t>
+              </m:r>
+              <m:r>
+                <w:rPr>
+                  <w:rFonts w:ascii="Cambria Math" w:hAnsi="Cambria Math" w:cs="Times New Roman"/>
+                  <w:sz w:val="24"/>
+                  <w:szCs w:val="24"/>
+                </w:rPr>
+                <m:t>|</m:t>
+              </m:r>
+              <m:d>
+                <m:dPr>
+                  <m:begChr m:val="|"/>
+                  <m:endChr m:val="|"/>
+                  <m:ctrlPr>
+                    <w:rPr>
+                      <w:rFonts w:ascii="Cambria Math" w:hAnsi="Cambria Math" w:cs="Times New Roman"/>
+                      <w:i/>
+                      <w:sz w:val="24"/>
+                      <w:szCs w:val="24"/>
+                    </w:rPr>
+                  </m:ctrlPr>
+                </m:dPr>
+                <m:e>
+                  <m:r>
+                    <w:rPr>
+                      <w:rFonts w:ascii="Cambria Math" w:hAnsi="Cambria Math" w:cs="Times New Roman"/>
+                      <w:sz w:val="24"/>
+                      <w:szCs w:val="24"/>
+                    </w:rPr>
+                    <m:t>W</m:t>
+                  </m:r>
+                </m:e>
+              </m:d>
+              <m:r>
+                <w:rPr>
+                  <w:rFonts w:ascii="Cambria Math" w:hAnsi="Cambria Math" w:cs="Times New Roman"/>
+                  <w:sz w:val="24"/>
+                  <w:szCs w:val="24"/>
+                </w:rPr>
+                <m:t>|</m:t>
+              </m:r>
+            </m:e>
+            <m:sub>
+              <m:r>
+                <w:rPr>
+                  <w:rFonts w:ascii="Cambria Math" w:hAnsi="Cambria Math" w:cs="Times New Roman"/>
+                  <w:sz w:val="24"/>
+                  <w:szCs w:val="24"/>
+                </w:rPr>
+                <m:t>2</m:t>
+              </m:r>
+            </m:sub>
+          </m:sSub>
+          <m:r>
+            <w:rPr>
+              <w:rFonts w:ascii="Cambria Math" w:hAnsi="Cambria Math" w:cs="Times New Roman"/>
+              <w:sz w:val="24"/>
+              <w:szCs w:val="24"/>
+            </w:rPr>
+            <m:t>=</m:t>
+          </m:r>
+          <m:sSup>
+            <m:sSupPr>
+              <m:ctrlPr>
+                <w:rPr>
+                  <w:rFonts w:ascii="Cambria Math" w:hAnsi="Cambria Math" w:cs="Times New Roman"/>
+                  <w:i/>
+                  <w:sz w:val="24"/>
+                  <w:szCs w:val="24"/>
+                </w:rPr>
+              </m:ctrlPr>
+            </m:sSupPr>
+            <m:e>
+              <m:sSup>
+                <m:sSupPr>
+                  <m:ctrlPr>
+                    <w:rPr>
+                      <w:rFonts w:ascii="Cambria Math" w:hAnsi="Cambria Math" w:cs="Times New Roman"/>
+                      <w:i/>
+                      <w:sz w:val="24"/>
+                      <w:szCs w:val="24"/>
+                    </w:rPr>
+                  </m:ctrlPr>
+                </m:sSupPr>
+                <m:e>
+                  <m:r>
+                    <w:rPr>
+                      <w:rFonts w:ascii="Cambria Math" w:hAnsi="Cambria Math" w:cs="Times New Roman"/>
+                      <w:sz w:val="24"/>
+                      <w:szCs w:val="24"/>
+                    </w:rPr>
+                    <m:t>(</m:t>
+                  </m:r>
+                  <m:d>
+                    <m:dPr>
+                      <m:begChr m:val="|"/>
+                      <m:endChr m:val="|"/>
+                      <m:ctrlPr>
+                        <w:rPr>
+                          <w:rFonts w:ascii="Cambria Math" w:hAnsi="Cambria Math" w:cs="Times New Roman"/>
+                          <w:i/>
+                          <w:sz w:val="24"/>
+                          <w:szCs w:val="24"/>
+                        </w:rPr>
+                      </m:ctrlPr>
+                    </m:dPr>
+                    <m:e>
+                      <m:sSub>
+                        <m:sSubPr>
+                          <m:ctrlPr>
+                            <w:rPr>
+                              <w:rFonts w:ascii="Cambria Math" w:hAnsi="Cambria Math" w:cs="Times New Roman"/>
+                              <w:i/>
+                              <w:sz w:val="24"/>
+                              <w:szCs w:val="24"/>
+                            </w:rPr>
+                          </m:ctrlPr>
+                        </m:sSubPr>
+                        <m:e>
+                          <m:r>
+                            <w:rPr>
+                              <w:rFonts w:ascii="Cambria Math" w:hAnsi="Cambria Math" w:cs="Times New Roman"/>
+                              <w:sz w:val="24"/>
+                              <w:szCs w:val="24"/>
+                            </w:rPr>
+                            <m:t>w</m:t>
+                          </m:r>
+                        </m:e>
+                        <m:sub>
+                          <m:r>
+                            <w:rPr>
+                              <w:rFonts w:ascii="Cambria Math" w:hAnsi="Cambria Math" w:cs="Times New Roman"/>
+                              <w:sz w:val="24"/>
+                              <w:szCs w:val="24"/>
+                            </w:rPr>
+                            <m:t>1</m:t>
+                          </m:r>
+                        </m:sub>
+                      </m:sSub>
+                    </m:e>
+                  </m:d>
+                </m:e>
+                <m:sup>
+                  <m:r>
+                    <w:rPr>
+                      <w:rFonts w:ascii="Cambria Math" w:hAnsi="Cambria Math" w:cs="Times New Roman"/>
+                      <w:sz w:val="24"/>
+                      <w:szCs w:val="24"/>
+                    </w:rPr>
+                    <m:t>2</m:t>
+                  </m:r>
+                </m:sup>
+              </m:sSup>
+              <m:r>
+                <w:rPr>
+                  <w:rFonts w:ascii="Cambria Math" w:hAnsi="Cambria Math" w:cs="Times New Roman"/>
+                  <w:sz w:val="24"/>
+                  <w:szCs w:val="24"/>
+                </w:rPr>
+                <m:t>+</m:t>
+              </m:r>
+              <m:sSup>
+                <m:sSupPr>
+                  <m:ctrlPr>
+                    <w:rPr>
+                      <w:rFonts w:ascii="Cambria Math" w:hAnsi="Cambria Math" w:cs="Times New Roman"/>
+                      <w:i/>
+                      <w:sz w:val="24"/>
+                      <w:szCs w:val="24"/>
+                    </w:rPr>
+                  </m:ctrlPr>
+                </m:sSupPr>
+                <m:e>
+                  <m:d>
+                    <m:dPr>
+                      <m:begChr m:val="|"/>
+                      <m:endChr m:val="|"/>
+                      <m:ctrlPr>
+                        <w:rPr>
+                          <w:rFonts w:ascii="Cambria Math" w:hAnsi="Cambria Math" w:cs="Times New Roman"/>
+                          <w:i/>
+                          <w:sz w:val="24"/>
+                          <w:szCs w:val="24"/>
+                        </w:rPr>
+                      </m:ctrlPr>
+                    </m:dPr>
+                    <m:e>
+                      <m:sSub>
+                        <m:sSubPr>
+                          <m:ctrlPr>
+                            <w:rPr>
+                              <w:rFonts w:ascii="Cambria Math" w:hAnsi="Cambria Math" w:cs="Times New Roman"/>
+                              <w:i/>
+                              <w:sz w:val="24"/>
+                              <w:szCs w:val="24"/>
+                            </w:rPr>
+                          </m:ctrlPr>
+                        </m:sSubPr>
+                        <m:e>
+                          <m:r>
+                            <w:rPr>
+                              <w:rFonts w:ascii="Cambria Math" w:hAnsi="Cambria Math" w:cs="Times New Roman"/>
+                              <w:sz w:val="24"/>
+                              <w:szCs w:val="24"/>
+                            </w:rPr>
+                            <m:t>w</m:t>
+                          </m:r>
+                        </m:e>
+                        <m:sub>
+                          <m:r>
+                            <w:rPr>
+                              <w:rFonts w:ascii="Cambria Math" w:hAnsi="Cambria Math" w:cs="Times New Roman"/>
+                              <w:sz w:val="24"/>
+                              <w:szCs w:val="24"/>
+                            </w:rPr>
+                            <m:t>2</m:t>
+                          </m:r>
+                        </m:sub>
+                      </m:sSub>
+                    </m:e>
+                  </m:d>
+                </m:e>
+                <m:sup>
+                  <m:r>
+                    <w:rPr>
+                      <w:rFonts w:ascii="Cambria Math" w:hAnsi="Cambria Math" w:cs="Times New Roman"/>
+                      <w:sz w:val="24"/>
+                      <w:szCs w:val="24"/>
+                    </w:rPr>
+                    <m:t>2</m:t>
+                  </m:r>
+                </m:sup>
+              </m:sSup>
+              <m:r>
+                <w:rPr>
+                  <w:rFonts w:ascii="Cambria Math" w:hAnsi="Cambria Math" w:cs="Times New Roman"/>
+                  <w:sz w:val="24"/>
+                  <w:szCs w:val="24"/>
+                </w:rPr>
+                <m:t>+…+</m:t>
+              </m:r>
+              <m:sSup>
+                <m:sSupPr>
+                  <m:ctrlPr>
+                    <w:rPr>
+                      <w:rFonts w:ascii="Cambria Math" w:hAnsi="Cambria Math" w:cs="Times New Roman"/>
+                      <w:i/>
+                      <w:sz w:val="24"/>
+                      <w:szCs w:val="24"/>
+                    </w:rPr>
+                  </m:ctrlPr>
+                </m:sSupPr>
+                <m:e>
+                  <m:d>
+                    <m:dPr>
+                      <m:begChr m:val="|"/>
+                      <m:endChr m:val="|"/>
+                      <m:ctrlPr>
+                        <w:rPr>
+                          <w:rFonts w:ascii="Cambria Math" w:hAnsi="Cambria Math" w:cs="Times New Roman"/>
+                          <w:i/>
+                          <w:sz w:val="24"/>
+                          <w:szCs w:val="24"/>
+                        </w:rPr>
+                      </m:ctrlPr>
+                    </m:dPr>
+                    <m:e>
+                      <m:sSub>
+                        <m:sSubPr>
+                          <m:ctrlPr>
+                            <w:rPr>
+                              <w:rFonts w:ascii="Cambria Math" w:hAnsi="Cambria Math" w:cs="Times New Roman"/>
+                              <w:i/>
+                              <w:sz w:val="24"/>
+                              <w:szCs w:val="24"/>
+                            </w:rPr>
+                          </m:ctrlPr>
+                        </m:sSubPr>
+                        <m:e>
+                          <m:r>
+                            <w:rPr>
+                              <w:rFonts w:ascii="Cambria Math" w:hAnsi="Cambria Math" w:cs="Times New Roman"/>
+                              <w:sz w:val="24"/>
+                              <w:szCs w:val="24"/>
+                            </w:rPr>
+                            <m:t>w</m:t>
+                          </m:r>
+                        </m:e>
+                        <m:sub>
+                          <m:r>
+                            <w:rPr>
+                              <w:rFonts w:ascii="Cambria Math" w:hAnsi="Cambria Math" w:cs="Times New Roman"/>
+                              <w:sz w:val="24"/>
+                              <w:szCs w:val="24"/>
+                            </w:rPr>
+                            <m:t>N</m:t>
+                          </m:r>
+                        </m:sub>
+                      </m:sSub>
+                    </m:e>
+                  </m:d>
+                </m:e>
+                <m:sup>
+                  <m:r>
+                    <w:rPr>
+                      <w:rFonts w:ascii="Cambria Math" w:hAnsi="Cambria Math" w:cs="Times New Roman"/>
+                      <w:sz w:val="24"/>
+                      <w:szCs w:val="24"/>
+                    </w:rPr>
+                    <m:t>2</m:t>
+                  </m:r>
+                </m:sup>
+              </m:sSup>
+              <m:r>
+                <w:rPr>
+                  <w:rFonts w:ascii="Cambria Math" w:hAnsi="Cambria Math" w:cs="Times New Roman"/>
+                  <w:sz w:val="24"/>
+                  <w:szCs w:val="24"/>
+                </w:rPr>
+                <m:t>)</m:t>
+              </m:r>
+            </m:e>
+            <m:sup>
+              <m:f>
+                <m:fPr>
+                  <m:ctrlPr>
+                    <w:rPr>
+                      <w:rFonts w:ascii="Cambria Math" w:hAnsi="Cambria Math" w:cs="Times New Roman"/>
+                      <w:i/>
+                      <w:sz w:val="24"/>
+                      <w:szCs w:val="24"/>
+                    </w:rPr>
+                  </m:ctrlPr>
+                </m:fPr>
+                <m:num>
+                  <m:r>
+                    <w:rPr>
+                      <w:rFonts w:ascii="Cambria Math" w:hAnsi="Cambria Math" w:cs="Times New Roman"/>
+                      <w:sz w:val="24"/>
+                      <w:szCs w:val="24"/>
+                    </w:rPr>
+                    <m:t>1</m:t>
+                  </m:r>
+                </m:num>
+                <m:den>
+                  <m:r>
+                    <w:rPr>
+                      <w:rFonts w:ascii="Cambria Math" w:hAnsi="Cambria Math" w:cs="Times New Roman"/>
+                      <w:sz w:val="24"/>
+                      <w:szCs w:val="24"/>
+                    </w:rPr>
+                    <m:t>2</m:t>
+                  </m:r>
+                </m:den>
+              </m:f>
+            </m:sup>
+          </m:sSup>
+          <m:r>
+            <w:rPr>
+              <w:rFonts w:ascii="Cambria Math" w:hAnsi="Cambria Math" w:cs="Times New Roman"/>
+              <w:sz w:val="24"/>
+              <w:szCs w:val="24"/>
+            </w:rPr>
+            <m:t xml:space="preserve"> </m:t>
+          </m:r>
+        </m:oMath>
+      </m:oMathPara>
+    </w:p>
+    <w:p>
+      <w:pPr>
+        <w:ind w:firstLine="720"/>
+        <w:jc w:val="both"/>
+        <w:rPr>
+          <w:rFonts w:ascii="Times New Roman" w:hAnsi="Times New Roman" w:cs="Times New Roman"/>
+          <w:sz w:val="24"/>
+          <w:szCs w:val="24"/>
+        </w:rPr>
+      </w:pPr>
+      <w:r>
+        <w:rPr>
+          <w:rFonts w:ascii="Times New Roman" w:hAnsi="Times New Roman" w:cs="Times New Roman"/>
+          <w:sz w:val="24"/>
+          <w:szCs w:val="24"/>
+        </w:rPr>
+        <w:t xml:space="preserve">The regularization terms are added when computing the cost function. Assuming </w:t>
+      </w:r>
+      <w:r>
+        <w:rPr>
+          <w:rFonts w:ascii="Times New Roman" w:hAnsi="Times New Roman" w:cs="Times New Roman"/>
+          <w:i/>
+          <w:sz w:val="24"/>
+          <w:szCs w:val="24"/>
+        </w:rPr>
+        <w:t>y</w:t>
+      </w:r>
+      <w:r>
+        <w:rPr>
+          <w:rFonts w:ascii="Times New Roman" w:hAnsi="Times New Roman" w:cs="Times New Roman"/>
+          <w:sz w:val="24"/>
+          <w:szCs w:val="24"/>
+        </w:rPr>
+        <w:t xml:space="preserve"> is the fun</w:t>
+      </w:r>
+      <w:r>
+        <w:rPr>
+          <w:rFonts w:ascii="Times New Roman" w:hAnsi="Times New Roman" w:cs="Times New Roman"/>
+          <w:sz w:val="24"/>
+          <w:szCs w:val="24"/>
+        </w:rPr>
+        <w:t>ction we want to approximate,</w:t>
+      </w:r>
+      <w:r>
+        <w:rPr>
+          <w:rFonts w:ascii="Times New Roman" w:hAnsi="Times New Roman" w:cs="Times New Roman"/>
+          <w:sz w:val="24"/>
+          <w:szCs w:val="24"/>
+        </w:rPr>
+        <w:t xml:space="preserve"> </w:t>
+      </w:r>
+      <w:r>
+        <w:rPr>
+          <w:rFonts w:ascii="Times New Roman" w:hAnsi="Times New Roman" w:cs="Times New Roman"/>
+          <w:i/>
+          <w:sz w:val="24"/>
+          <w:szCs w:val="24"/>
+        </w:rPr>
+        <w:t xml:space="preserve">y’ </w:t>
+      </w:r>
+      <w:r>
+        <w:rPr>
+          <w:rFonts w:ascii="Times New Roman" w:hAnsi="Times New Roman" w:cs="Times New Roman"/>
+          <w:sz w:val="24"/>
+          <w:szCs w:val="24"/>
+        </w:rPr>
+        <w:t>is the computed appro</w:t>
+      </w:r>
+      <w:r>
+        <w:rPr>
+          <w:rFonts w:ascii="Times New Roman" w:hAnsi="Times New Roman" w:cs="Times New Roman"/>
+          <w:sz w:val="24"/>
+          <w:szCs w:val="24"/>
+        </w:rPr>
+        <w:t>ximation and λ is the regularization parameter who is optimized for better results,</w:t>
+      </w:r>
+      <w:r>
+        <w:rPr>
+          <w:rFonts w:ascii="Times New Roman" w:hAnsi="Times New Roman" w:cs="Times New Roman"/>
+          <w:sz w:val="24"/>
+          <w:szCs w:val="24"/>
+        </w:rPr>
+        <w:t xml:space="preserve"> the </w:t>
+      </w:r>
+      <w:r>
+        <w:rPr>
+          <w:rFonts w:ascii="Times New Roman" w:hAnsi="Times New Roman" w:cs="Times New Roman"/>
+          <w:sz w:val="24"/>
+          <w:szCs w:val="24"/>
+        </w:rPr>
+        <w:t>loss would look like this:</w:t>
+      </w:r>
+    </w:p>
+    <w:p>
+      <w:pPr>
+        <w:ind w:firstLine="720"/>
+        <w:jc w:val="both"/>
+        <w:rPr>
+          <w:rFonts w:ascii="Times New Roman" w:eastAsiaTheme="minorEastAsia" w:hAnsi="Times New Roman" w:cs="Times New Roman"/>
+          <w:sz w:val="24"/>
+          <w:szCs w:val="24"/>
+        </w:rPr>
+      </w:pPr>
+      <m:oMathPara>
+        <m:oMath>
+          <m:r>
+            <w:rPr>
+              <w:rFonts w:ascii="Cambria Math" w:hAnsi="Cambria Math" w:cs="Times New Roman"/>
+              <w:sz w:val="24"/>
+              <w:szCs w:val="24"/>
+            </w:rPr>
+            <w:lastRenderedPageBreak/>
+            <m:t>Loss=Error</m:t>
+          </m:r>
+          <m:d>
+            <m:dPr>
+              <m:ctrlPr>
+                <w:rPr>
+                  <w:rFonts w:ascii="Cambria Math" w:hAnsi="Cambria Math" w:cs="Times New Roman"/>
+                  <w:i/>
+                  <w:sz w:val="24"/>
+                  <w:szCs w:val="24"/>
+                </w:rPr>
+              </m:ctrlPr>
+            </m:dPr>
+            <m:e>
+              <m:r>
+                <w:rPr>
+                  <w:rFonts w:ascii="Cambria Math" w:hAnsi="Cambria Math" w:cs="Times New Roman"/>
+                  <w:sz w:val="24"/>
+                  <w:szCs w:val="24"/>
+                </w:rPr>
+                <m:t>y,</m:t>
+              </m:r>
+              <m:sSup>
+                <m:sSupPr>
+                  <m:ctrlPr>
+                    <w:rPr>
+                      <w:rFonts w:ascii="Cambria Math" w:hAnsi="Cambria Math" w:cs="Times New Roman"/>
+                      <w:i/>
+                      <w:sz w:val="24"/>
+                      <w:szCs w:val="24"/>
+                    </w:rPr>
+                  </m:ctrlPr>
+                </m:sSupPr>
+                <m:e>
+                  <m:r>
+                    <w:rPr>
+                      <w:rFonts w:ascii="Cambria Math" w:hAnsi="Cambria Math" w:cs="Times New Roman"/>
+                      <w:sz w:val="24"/>
+                      <w:szCs w:val="24"/>
+                    </w:rPr>
+                    <m:t>y</m:t>
+                  </m:r>
+                </m:e>
+                <m:sup>
+                  <m:r>
+                    <w:rPr>
+                      <w:rFonts w:ascii="Cambria Math" w:hAnsi="Cambria Math" w:cs="Times New Roman"/>
+                      <w:sz w:val="24"/>
+                      <w:szCs w:val="24"/>
+                    </w:rPr>
+                    <m:t>'</m:t>
+                  </m:r>
+                </m:sup>
+              </m:sSup>
+            </m:e>
+          </m:d>
+          <m:r>
+            <w:rPr>
+              <w:rFonts w:ascii="Cambria Math" w:hAnsi="Cambria Math" w:cs="Times New Roman"/>
+              <w:sz w:val="24"/>
+              <w:szCs w:val="24"/>
+            </w:rPr>
+            <m:t>+λ</m:t>
+          </m:r>
+          <m:nary>
+            <m:naryPr>
+              <m:chr m:val="∑"/>
+              <m:limLoc m:val="undOvr"/>
+              <m:ctrlPr>
+                <w:rPr>
+                  <w:rFonts w:ascii="Cambria Math" w:hAnsi="Cambria Math" w:cs="Times New Roman"/>
+                  <w:i/>
+                  <w:sz w:val="24"/>
+                  <w:szCs w:val="24"/>
+                </w:rPr>
+              </m:ctrlPr>
+            </m:naryPr>
+            <m:sub>
+              <m:r>
+                <w:rPr>
+                  <w:rFonts w:ascii="Cambria Math" w:hAnsi="Cambria Math" w:cs="Times New Roman"/>
+                  <w:sz w:val="24"/>
+                  <w:szCs w:val="24"/>
+                </w:rPr>
+                <m:t>i=1</m:t>
+              </m:r>
+            </m:sub>
+            <m:sup>
+              <m:r>
+                <w:rPr>
+                  <w:rFonts w:ascii="Cambria Math" w:hAnsi="Cambria Math" w:cs="Times New Roman"/>
+                  <w:sz w:val="24"/>
+                  <w:szCs w:val="24"/>
+                </w:rPr>
+                <m:t>N</m:t>
+              </m:r>
+            </m:sup>
+            <m:e>
+              <m:d>
+                <m:dPr>
+                  <m:begChr m:val="|"/>
+                  <m:endChr m:val="|"/>
+                  <m:ctrlPr>
+                    <w:rPr>
+                      <w:rFonts w:ascii="Cambria Math" w:hAnsi="Cambria Math" w:cs="Times New Roman"/>
+                      <w:i/>
+                      <w:sz w:val="24"/>
+                      <w:szCs w:val="24"/>
+                    </w:rPr>
+                  </m:ctrlPr>
+                </m:dPr>
+                <m:e>
+                  <m:sSub>
+                    <m:sSubPr>
+                      <m:ctrlPr>
+                        <w:rPr>
+                          <w:rFonts w:ascii="Cambria Math" w:hAnsi="Cambria Math" w:cs="Times New Roman"/>
+                          <w:i/>
+                          <w:sz w:val="24"/>
+                          <w:szCs w:val="24"/>
+                        </w:rPr>
+                      </m:ctrlPr>
+                    </m:sSubPr>
+                    <m:e>
+                      <m:r>
+                        <w:rPr>
+                          <w:rFonts w:ascii="Cambria Math" w:hAnsi="Cambria Math" w:cs="Times New Roman"/>
+                          <w:sz w:val="24"/>
+                          <w:szCs w:val="24"/>
+                        </w:rPr>
+                        <m:t>w</m:t>
+                      </m:r>
+                    </m:e>
+                    <m:sub>
+                      <m:r>
+                        <w:rPr>
+                          <w:rFonts w:ascii="Cambria Math" w:hAnsi="Cambria Math" w:cs="Times New Roman"/>
+                          <w:sz w:val="24"/>
+                          <w:szCs w:val="24"/>
+                        </w:rPr>
+                        <m:t>i</m:t>
+                      </m:r>
+                    </m:sub>
+                  </m:sSub>
+                </m:e>
+              </m:d>
+            </m:e>
+          </m:nary>
+        </m:oMath>
+      </m:oMathPara>
+    </w:p>
+    <w:p>
+      <w:pPr>
+        <w:ind w:firstLine="720"/>
+        <w:jc w:val="both"/>
+        <w:rPr>
+          <w:rFonts w:ascii="Times New Roman" w:hAnsi="Times New Roman" w:cs="Times New Roman"/>
+          <w:sz w:val="24"/>
+          <w:szCs w:val="24"/>
+        </w:rPr>
+      </w:pPr>
+      <m:oMathPara>
+        <m:oMath>
+          <m:r>
+            <w:rPr>
+              <w:rFonts w:ascii="Cambria Math" w:hAnsi="Cambria Math" w:cs="Times New Roman"/>
+              <w:sz w:val="24"/>
+              <w:szCs w:val="24"/>
+            </w:rPr>
+            <m:t>Loss=Error</m:t>
+          </m:r>
+          <m:d>
+            <m:dPr>
+              <m:ctrlPr>
+                <w:rPr>
+                  <w:rFonts w:ascii="Cambria Math" w:hAnsi="Cambria Math" w:cs="Times New Roman"/>
+                  <w:i/>
+                  <w:sz w:val="24"/>
+                  <w:szCs w:val="24"/>
+                </w:rPr>
+              </m:ctrlPr>
+            </m:dPr>
+            <m:e>
+              <m:r>
+                <w:rPr>
+                  <w:rFonts w:ascii="Cambria Math" w:hAnsi="Cambria Math" w:cs="Times New Roman"/>
+                  <w:sz w:val="24"/>
+                  <w:szCs w:val="24"/>
+                </w:rPr>
+                <m:t>y,</m:t>
+              </m:r>
+              <m:sSup>
+                <m:sSupPr>
+                  <m:ctrlPr>
+                    <w:rPr>
+                      <w:rFonts w:ascii="Cambria Math" w:hAnsi="Cambria Math" w:cs="Times New Roman"/>
+                      <w:i/>
+                      <w:sz w:val="24"/>
+                      <w:szCs w:val="24"/>
+                    </w:rPr>
+                  </m:ctrlPr>
+                </m:sSupPr>
+                <m:e>
+                  <m:r>
+                    <w:rPr>
+                      <w:rFonts w:ascii="Cambria Math" w:hAnsi="Cambria Math" w:cs="Times New Roman"/>
+                      <w:sz w:val="24"/>
+                      <w:szCs w:val="24"/>
+                    </w:rPr>
+                    <m:t>y</m:t>
+                  </m:r>
+                </m:e>
+                <m:sup>
+                  <m:r>
+                    <w:rPr>
+                      <w:rFonts w:ascii="Cambria Math" w:hAnsi="Cambria Math" w:cs="Times New Roman"/>
+                      <w:sz w:val="24"/>
+                      <w:szCs w:val="24"/>
+                    </w:rPr>
+                    <m:t>'</m:t>
+                  </m:r>
+                </m:sup>
+              </m:sSup>
+            </m:e>
+          </m:d>
+          <m:r>
+            <w:rPr>
+              <w:rFonts w:ascii="Cambria Math" w:hAnsi="Cambria Math" w:cs="Times New Roman"/>
+              <w:sz w:val="24"/>
+              <w:szCs w:val="24"/>
+            </w:rPr>
+            <m:t>+ λ</m:t>
+          </m:r>
+          <m:nary>
+            <m:naryPr>
+              <m:chr m:val="∑"/>
+              <m:limLoc m:val="undOvr"/>
+              <m:ctrlPr>
+                <w:rPr>
+                  <w:rFonts w:ascii="Cambria Math" w:hAnsi="Cambria Math" w:cs="Times New Roman"/>
+                  <w:i/>
+                  <w:sz w:val="24"/>
+                  <w:szCs w:val="24"/>
+                </w:rPr>
+              </m:ctrlPr>
+            </m:naryPr>
+            <m:sub>
+              <m:r>
+                <w:rPr>
+                  <w:rFonts w:ascii="Cambria Math" w:hAnsi="Cambria Math" w:cs="Times New Roman"/>
+                  <w:sz w:val="24"/>
+                  <w:szCs w:val="24"/>
+                </w:rPr>
+                <m:t>i=1</m:t>
+              </m:r>
+            </m:sub>
+            <m:sup>
+              <m:r>
+                <w:rPr>
+                  <w:rFonts w:ascii="Cambria Math" w:hAnsi="Cambria Math" w:cs="Times New Roman"/>
+                  <w:sz w:val="24"/>
+                  <w:szCs w:val="24"/>
+                </w:rPr>
+                <m:t>N</m:t>
+              </m:r>
+            </m:sup>
+            <m:e>
+              <m:sSup>
+                <m:sSupPr>
+                  <m:ctrlPr>
+                    <w:rPr>
+                      <w:rFonts w:ascii="Cambria Math" w:hAnsi="Cambria Math" w:cs="Times New Roman"/>
+                      <w:i/>
+                      <w:sz w:val="24"/>
+                      <w:szCs w:val="24"/>
+                    </w:rPr>
+                  </m:ctrlPr>
+                </m:sSupPr>
+                <m:e>
+                  <m:r>
+                    <w:rPr>
+                      <w:rFonts w:ascii="Cambria Math" w:hAnsi="Cambria Math" w:cs="Times New Roman"/>
+                      <w:sz w:val="24"/>
+                      <w:szCs w:val="24"/>
+                    </w:rPr>
+                    <m:t>|</m:t>
+                  </m:r>
+                  <m:sSub>
+                    <m:sSubPr>
+                      <m:ctrlPr>
+                        <w:rPr>
+                          <w:rFonts w:ascii="Cambria Math" w:hAnsi="Cambria Math" w:cs="Times New Roman"/>
+                          <w:i/>
+                          <w:sz w:val="24"/>
+                          <w:szCs w:val="24"/>
+                        </w:rPr>
+                      </m:ctrlPr>
+                    </m:sSubPr>
+                    <m:e>
+                      <m:r>
+                        <w:rPr>
+                          <w:rFonts w:ascii="Cambria Math" w:hAnsi="Cambria Math" w:cs="Times New Roman"/>
+                          <w:sz w:val="24"/>
+                          <w:szCs w:val="24"/>
+                        </w:rPr>
+                        <m:t>w</m:t>
+                      </m:r>
+                    </m:e>
+                    <m:sub>
+                      <m:r>
+                        <w:rPr>
+                          <w:rFonts w:ascii="Cambria Math" w:hAnsi="Cambria Math" w:cs="Times New Roman"/>
+                          <w:sz w:val="24"/>
+                          <w:szCs w:val="24"/>
+                        </w:rPr>
+                        <m:t>i</m:t>
+                      </m:r>
+                    </m:sub>
+                  </m:sSub>
+                  <m:r>
+                    <w:rPr>
+                      <w:rFonts w:ascii="Cambria Math" w:hAnsi="Cambria Math" w:cs="Times New Roman"/>
+                      <w:sz w:val="24"/>
+                      <w:szCs w:val="24"/>
+                    </w:rPr>
+                    <m:t>|</m:t>
+                  </m:r>
+                </m:e>
+                <m:sup>
+                  <m:r>
+                    <w:rPr>
+                      <w:rFonts w:ascii="Cambria Math" w:hAnsi="Cambria Math" w:cs="Times New Roman"/>
+                      <w:sz w:val="24"/>
+                      <w:szCs w:val="24"/>
+                    </w:rPr>
+                    <m:t>2</m:t>
+                  </m:r>
+                </m:sup>
+              </m:sSup>
+            </m:e>
+          </m:nary>
+        </m:oMath>
+      </m:oMathPara>
+    </w:p>
+    <w:p>
+      <w:pPr>
+        <w:ind w:firstLine="720"/>
+        <w:jc w:val="both"/>
+        <w:rPr>
+          <w:rFonts w:ascii="Times New Roman" w:hAnsi="Times New Roman" w:cs="Times New Roman"/>
+          <w:sz w:val="24"/>
+          <w:szCs w:val="24"/>
+        </w:rPr>
+      </w:pPr>
+      <w:r>
+        <w:rPr>
+          <w:rFonts w:ascii="Times New Roman" w:hAnsi="Times New Roman" w:cs="Times New Roman"/>
+          <w:sz w:val="24"/>
+          <w:szCs w:val="24"/>
+        </w:rPr>
+        <w:t xml:space="preserve">Adding the regularization terms to the loss, we force the weights to shrink to values close to 0 (even 0 in case of L1). </w:t>
+      </w:r>
+      <w:r>
+        <w:rPr>
+          <w:rFonts w:ascii="Times New Roman" w:hAnsi="Times New Roman" w:cs="Times New Roman"/>
+          <w:sz w:val="24"/>
+          <w:szCs w:val="24"/>
+        </w:rPr>
+        <w:t>This is done because it is assumed that neural networks with smaller weights lead to simpler models.</w:t>
+      </w:r>
+      <w:r>
+        <w:rPr>
+          <w:rFonts w:ascii="Times New Roman" w:hAnsi="Times New Roman" w:cs="Times New Roman"/>
+          <w:sz w:val="24"/>
+          <w:szCs w:val="24"/>
+        </w:rPr>
+        <w:t xml:space="preserve"> Now, to explain why adding these</w:t>
+      </w:r>
+      <w:r>
+        <w:rPr>
+          <w:rFonts w:ascii="Times New Roman" w:hAnsi="Times New Roman" w:cs="Times New Roman"/>
+          <w:sz w:val="24"/>
+          <w:szCs w:val="24"/>
+        </w:rPr>
+        <w:t xml:space="preserve"> terms help in dealing with </w:t>
+      </w:r>
+      <w:proofErr w:type="spellStart"/>
+      <w:r>
+        <w:rPr>
+          <w:rFonts w:ascii="Times New Roman" w:hAnsi="Times New Roman" w:cs="Times New Roman"/>
+          <w:sz w:val="24"/>
+          <w:szCs w:val="24"/>
+        </w:rPr>
+        <w:t>overfitting</w:t>
+      </w:r>
+      <w:proofErr w:type="spellEnd"/>
+      <w:r>
+        <w:rPr>
+          <w:rFonts w:ascii="Times New Roman" w:hAnsi="Times New Roman" w:cs="Times New Roman"/>
+          <w:sz w:val="24"/>
+          <w:szCs w:val="24"/>
+        </w:rPr>
+        <w:t xml:space="preserve">. Let’s assume that </w:t>
+      </w:r>
+      <w:r>
+        <w:rPr>
+          <w:rFonts w:ascii="Times New Roman" w:hAnsi="Times New Roman" w:cs="Times New Roman"/>
+          <w:i/>
+          <w:sz w:val="24"/>
+          <w:szCs w:val="24"/>
+        </w:rPr>
+        <w:t>y’</w:t>
+      </w:r>
+      <w:r>
+        <w:rPr>
+          <w:rFonts w:ascii="Times New Roman" w:hAnsi="Times New Roman" w:cs="Times New Roman"/>
+          <w:sz w:val="24"/>
+          <w:szCs w:val="24"/>
+        </w:rPr>
+        <w:t xml:space="preserve"> generated a perfect match for an edge case in our model. This leads to </w:t>
+      </w:r>
+      <w:proofErr w:type="spellStart"/>
+      <w:r>
+        <w:rPr>
+          <w:rFonts w:ascii="Times New Roman" w:hAnsi="Times New Roman" w:cs="Times New Roman"/>
+          <w:sz w:val="24"/>
+          <w:szCs w:val="24"/>
+        </w:rPr>
+        <w:t>overfitting</w:t>
+      </w:r>
+      <w:proofErr w:type="spellEnd"/>
+      <w:r>
+        <w:rPr>
+          <w:rFonts w:ascii="Times New Roman" w:hAnsi="Times New Roman" w:cs="Times New Roman"/>
+          <w:sz w:val="24"/>
+          <w:szCs w:val="24"/>
+        </w:rPr>
+        <w:t xml:space="preserve">, but with the help of the regularization, the value is slightly shifted from the noise data. Also, we don’t want perfect matches in our model, because, without regularization, this will lead to no real change in the weights and so the model won’t be able </w:t>
+      </w:r>
+      <w:proofErr w:type="gramStart"/>
+      <w:r>
+        <w:rPr>
+          <w:rFonts w:ascii="Times New Roman" w:hAnsi="Times New Roman" w:cs="Times New Roman"/>
+          <w:sz w:val="24"/>
+          <w:szCs w:val="24"/>
+        </w:rPr>
+        <w:t>to  predict</w:t>
+      </w:r>
+      <w:proofErr w:type="gramEnd"/>
+      <w:r>
+        <w:rPr>
+          <w:rFonts w:ascii="Times New Roman" w:hAnsi="Times New Roman" w:cs="Times New Roman"/>
+          <w:sz w:val="24"/>
+          <w:szCs w:val="24"/>
+        </w:rPr>
+        <w:t xml:space="preserve"> well on other datasets, so adding the regularization also helps with the generalization.</w:t>
+      </w:r>
+    </w:p>
+    <w:p>
+      <w:pPr>
+        <w:ind w:firstLine="720"/>
+        <w:jc w:val="both"/>
+        <w:rPr>
+          <w:rFonts w:ascii="Times New Roman" w:hAnsi="Times New Roman" w:cs="Times New Roman"/>
+          <w:sz w:val="24"/>
+          <w:szCs w:val="24"/>
+        </w:rPr>
+      </w:pPr>
+      <w:r>
+        <w:rPr>
+          <w:rFonts w:ascii="Times New Roman" w:hAnsi="Times New Roman" w:cs="Times New Roman"/>
+          <w:b/>
+          <w:sz w:val="24"/>
+          <w:szCs w:val="24"/>
+        </w:rPr>
+        <w:t>Dropout</w:t>
+      </w:r>
+      <w:r>
+        <w:rPr>
+          <w:rFonts w:ascii="Times New Roman" w:hAnsi="Times New Roman" w:cs="Times New Roman"/>
+          <w:sz w:val="24"/>
+          <w:szCs w:val="24"/>
+        </w:rPr>
+        <w:t xml:space="preserve"> is a different type of regularization, but is also the one that produces the best results and is the most f</w:t>
+      </w:r>
+      <w:r>
+        <w:rPr>
+          <w:rFonts w:ascii="Times New Roman" w:hAnsi="Times New Roman" w:cs="Times New Roman"/>
+          <w:sz w:val="24"/>
+          <w:szCs w:val="24"/>
+        </w:rPr>
+        <w:t xml:space="preserve">requently used in deep learning, however still very simple and approachable. </w:t>
+      </w:r>
+      <w:r>
+        <w:rPr>
+          <w:rFonts w:ascii="Times New Roman" w:hAnsi="Times New Roman" w:cs="Times New Roman"/>
+          <w:sz w:val="24"/>
+          <w:szCs w:val="24"/>
+        </w:rPr>
+        <w:t xml:space="preserve">The idea behind this technique lays in the concept of ensembles. Ensembles are a group of models which can better cover different aspects of the data and so they can be used to reduce </w:t>
+      </w:r>
+      <w:proofErr w:type="spellStart"/>
+      <w:r>
+        <w:rPr>
+          <w:rFonts w:ascii="Times New Roman" w:hAnsi="Times New Roman" w:cs="Times New Roman"/>
+          <w:sz w:val="24"/>
+          <w:szCs w:val="24"/>
+        </w:rPr>
+        <w:t>overfitting</w:t>
+      </w:r>
+      <w:proofErr w:type="spellEnd"/>
+      <w:r>
+        <w:rPr>
+          <w:rFonts w:ascii="Times New Roman" w:hAnsi="Times New Roman" w:cs="Times New Roman"/>
+          <w:sz w:val="24"/>
+          <w:szCs w:val="24"/>
+        </w:rPr>
+        <w:t xml:space="preserve"> and enhance generalization. However, there is a cost in computational power and maintenance for multiple models. So, through dropout an ensemble can be simulated using only one single model. This is done by randomly dropping some nodes and their edges </w:t>
+      </w:r>
+      <w:proofErr w:type="gramStart"/>
+      <w:r>
+        <w:rPr>
+          <w:rFonts w:ascii="Times New Roman" w:hAnsi="Times New Roman" w:cs="Times New Roman"/>
+          <w:sz w:val="24"/>
+          <w:szCs w:val="24"/>
+        </w:rPr>
+        <w:t>during each training iteration</w:t>
+      </w:r>
+      <w:proofErr w:type="gramEnd"/>
+      <w:r>
+        <w:rPr>
+          <w:rFonts w:ascii="Times New Roman" w:hAnsi="Times New Roman" w:cs="Times New Roman"/>
+          <w:sz w:val="24"/>
+          <w:szCs w:val="24"/>
+        </w:rPr>
+        <w:t>.</w:t>
+      </w:r>
+      <w:r>
+        <w:rPr>
+          <w:rFonts w:ascii="Times New Roman" w:hAnsi="Times New Roman" w:cs="Times New Roman"/>
+          <w:sz w:val="24"/>
+          <w:szCs w:val="24"/>
+        </w:rPr>
+        <w:t xml:space="preserve"> So, with each iteration we can get a different neural network structure </w:t>
+      </w:r>
+      <w:proofErr w:type="gramStart"/>
+      <w:r>
+        <w:rPr>
+          <w:rFonts w:ascii="Times New Roman" w:hAnsi="Times New Roman" w:cs="Times New Roman"/>
+          <w:sz w:val="24"/>
+          <w:szCs w:val="24"/>
+        </w:rPr>
+        <w:t>and ,in</w:t>
+      </w:r>
+      <w:proofErr w:type="gramEnd"/>
+      <w:r>
+        <w:rPr>
+          <w:rFonts w:ascii="Times New Roman" w:hAnsi="Times New Roman" w:cs="Times New Roman"/>
+          <w:sz w:val="24"/>
+          <w:szCs w:val="24"/>
+        </w:rPr>
+        <w:t xml:space="preserve"> effect, each layer will update the weights differently for the nodes. In this way it adds more randomness to the model, encouraging a better generalization </w:t>
+      </w:r>
+      <w:proofErr w:type="gramStart"/>
+      <w:r>
+        <w:rPr>
+          <w:rFonts w:ascii="Times New Roman" w:hAnsi="Times New Roman" w:cs="Times New Roman"/>
+          <w:sz w:val="24"/>
+          <w:szCs w:val="24"/>
+        </w:rPr>
+        <w:t>This</w:t>
+      </w:r>
+      <w:proofErr w:type="gramEnd"/>
+      <w:r>
+        <w:rPr>
+          <w:rFonts w:ascii="Times New Roman" w:hAnsi="Times New Roman" w:cs="Times New Roman"/>
+          <w:sz w:val="24"/>
+          <w:szCs w:val="24"/>
+        </w:rPr>
+        <w:t xml:space="preserve"> technique is especially good when dealin</w:t>
+      </w:r>
+      <w:r>
+        <w:rPr>
+          <w:rFonts w:ascii="Times New Roman" w:hAnsi="Times New Roman" w:cs="Times New Roman"/>
+          <w:sz w:val="24"/>
+          <w:szCs w:val="24"/>
+        </w:rPr>
+        <w:t>g with large and complex neural networks.</w:t>
+      </w:r>
+    </w:p>
+    <w:p>
+      <w:pPr>
+        <w:ind w:firstLine="720"/>
+        <w:jc w:val="both"/>
+        <w:rPr>
+          <w:rFonts w:ascii="Times New Roman" w:hAnsi="Times New Roman" w:cs="Times New Roman"/>
+          <w:sz w:val="24"/>
+          <w:szCs w:val="24"/>
+        </w:rPr>
+      </w:pPr>
+      <w:r>
+        <w:rPr>
+          <w:rFonts w:ascii="Times New Roman" w:hAnsi="Times New Roman" w:cs="Times New Roman"/>
+          <w:sz w:val="24"/>
+          <w:szCs w:val="24"/>
+        </w:rPr>
+        <w:t xml:space="preserve">Dropout is implemented on each layer and it can be used on any types of layers (hidden, input/output). A </w:t>
+      </w:r>
+      <w:proofErr w:type="spellStart"/>
+      <w:r>
+        <w:rPr>
+          <w:rFonts w:ascii="Times New Roman" w:hAnsi="Times New Roman" w:cs="Times New Roman"/>
+          <w:sz w:val="24"/>
+          <w:szCs w:val="24"/>
+        </w:rPr>
+        <w:t>hyperparameter</w:t>
+      </w:r>
+      <w:proofErr w:type="spellEnd"/>
+      <w:r>
+        <w:rPr>
+          <w:rFonts w:ascii="Times New Roman" w:hAnsi="Times New Roman" w:cs="Times New Roman"/>
+          <w:sz w:val="24"/>
+          <w:szCs w:val="24"/>
+        </w:rPr>
+        <w:t xml:space="preserve"> is also given that indicates the probability of dropping, or inversely, keeping</w:t>
+      </w:r>
+      <w:r>
+        <w:rPr>
+          <w:rFonts w:ascii="Times New Roman" w:hAnsi="Times New Roman" w:cs="Times New Roman"/>
+          <w:sz w:val="24"/>
+          <w:szCs w:val="24"/>
+        </w:rPr>
+        <w:t xml:space="preserve"> a node, also known as dropout rate.</w:t>
+      </w:r>
+      <w:r>
+        <w:rPr>
+          <w:rFonts w:ascii="Times New Roman" w:hAnsi="Times New Roman" w:cs="Times New Roman"/>
+          <w:sz w:val="24"/>
+          <w:szCs w:val="24"/>
+        </w:rPr>
+        <w:t xml:space="preserve"> This probability is usually 0.5 for a hidden layer and somewhere close to 1 for a visible layer (input or output) </w:t>
+      </w:r>
+      <w:r>
+        <w:rPr>
+          <w:rFonts w:ascii="Times New Roman" w:hAnsi="Times New Roman" w:cs="Times New Roman"/>
+          <w:sz w:val="24"/>
+          <w:szCs w:val="24"/>
+        </w:rPr>
+        <w:t>[11]</w:t>
+      </w:r>
+      <w:r>
+        <w:rPr>
+          <w:rFonts w:ascii="Times New Roman" w:hAnsi="Times New Roman" w:cs="Times New Roman"/>
+          <w:sz w:val="24"/>
+          <w:szCs w:val="24"/>
+        </w:rPr>
+        <w:t>.</w:t>
+      </w:r>
+      <w:r>
+        <w:rPr>
+          <w:rFonts w:ascii="Times New Roman" w:hAnsi="Times New Roman" w:cs="Times New Roman"/>
+          <w:sz w:val="24"/>
+          <w:szCs w:val="24"/>
+        </w:rPr>
+        <w:t xml:space="preserve"> Of course, because of the </w:t>
+      </w:r>
+      <w:proofErr w:type="gramStart"/>
+      <w:r>
+        <w:rPr>
+          <w:rFonts w:ascii="Times New Roman" w:hAnsi="Times New Roman" w:cs="Times New Roman"/>
+          <w:sz w:val="24"/>
+          <w:szCs w:val="24"/>
+        </w:rPr>
+        <w:t>dropout ,</w:t>
+      </w:r>
+      <w:proofErr w:type="gramEnd"/>
+      <w:r>
+        <w:rPr>
+          <w:rFonts w:ascii="Times New Roman" w:hAnsi="Times New Roman" w:cs="Times New Roman"/>
+          <w:sz w:val="24"/>
+          <w:szCs w:val="24"/>
+        </w:rPr>
+        <w:t xml:space="preserve"> the weights would be larger than normal, so before finishing, they should be scaled down with the chose dropout rate.</w:t>
+      </w:r>
+    </w:p>
+    <w:p>
+      <w:pPr>
+        <w:pStyle w:val="Heading2"/>
+      </w:pPr>
+      <w:r>
+        <w:t>2.4</w:t>
+      </w:r>
+      <w:r>
+        <w:t xml:space="preserve"> </w:t>
+      </w:r>
+      <w:r>
+        <w:t xml:space="preserve">Transformer </w:t>
+      </w:r>
+      <w:r>
+        <w:t>models</w:t>
+      </w:r>
+    </w:p>
+    <w:p/>
+    <w:p>
+      <w:pPr>
+        <w:ind w:firstLine="720"/>
+        <w:jc w:val="both"/>
+        <w:rPr>
+          <w:rFonts w:ascii="Times New Roman" w:hAnsi="Times New Roman" w:cs="Times New Roman"/>
+          <w:sz w:val="24"/>
+          <w:szCs w:val="24"/>
+        </w:rPr>
+      </w:pPr>
+      <w:r>
+        <w:rPr>
+          <w:rFonts w:ascii="Times New Roman" w:hAnsi="Times New Roman" w:cs="Times New Roman"/>
+          <w:sz w:val="24"/>
+          <w:szCs w:val="24"/>
+        </w:rPr>
+        <w:t xml:space="preserve">Transformers are a quite recent addition to machine learning and especially to the field of natural language processing. This field has been dominated for quite a while by recurrent neural networks based models, like Long Short-Term Memory and Gated Recurrent Unit, because of their powerful ability to process sequences and remember important details. However, transformers offered a </w:t>
+      </w:r>
+      <w:proofErr w:type="gramStart"/>
+      <w:r>
+        <w:rPr>
+          <w:rFonts w:ascii="Times New Roman" w:hAnsi="Times New Roman" w:cs="Times New Roman"/>
+          <w:sz w:val="24"/>
+          <w:szCs w:val="24"/>
+        </w:rPr>
+        <w:t>breakthrough ,</w:t>
+      </w:r>
+      <w:proofErr w:type="gramEnd"/>
+      <w:r>
+        <w:rPr>
+          <w:rFonts w:ascii="Times New Roman" w:hAnsi="Times New Roman" w:cs="Times New Roman"/>
+          <w:sz w:val="24"/>
+          <w:szCs w:val="24"/>
+        </w:rPr>
+        <w:t xml:space="preserve"> proving to surpass the old models for certain </w:t>
+      </w:r>
+      <w:r>
+        <w:rPr>
+          <w:rFonts w:ascii="Times New Roman" w:hAnsi="Times New Roman" w:cs="Times New Roman"/>
+          <w:sz w:val="24"/>
+          <w:szCs w:val="24"/>
+        </w:rPr>
+        <w:lastRenderedPageBreak/>
+        <w:t>tasks like machine translation</w:t>
+      </w:r>
+      <w:r>
+        <w:rPr>
+          <w:rFonts w:ascii="Times New Roman" w:hAnsi="Times New Roman" w:cs="Times New Roman"/>
+          <w:sz w:val="24"/>
+          <w:szCs w:val="24"/>
+        </w:rPr>
+        <w:t xml:space="preserve"> [8],without using any recurrent neural networks at all. The architecture of the transformer was first proposed by </w:t>
+      </w:r>
+      <w:proofErr w:type="spellStart"/>
+      <w:r>
+        <w:rPr>
+          <w:rFonts w:ascii="Times New Roman" w:hAnsi="Times New Roman" w:cs="Times New Roman"/>
+          <w:sz w:val="24"/>
+          <w:szCs w:val="24"/>
+        </w:rPr>
+        <w:t>Vaswani</w:t>
+      </w:r>
+      <w:proofErr w:type="spellEnd"/>
+      <w:r>
+        <w:rPr>
+          <w:rFonts w:ascii="Times New Roman" w:hAnsi="Times New Roman" w:cs="Times New Roman"/>
+          <w:sz w:val="24"/>
+          <w:szCs w:val="24"/>
+        </w:rPr>
+        <w:t xml:space="preserve"> </w:t>
+      </w:r>
+      <w:proofErr w:type="spellStart"/>
+      <w:r>
+        <w:rPr>
+          <w:rFonts w:ascii="Times New Roman" w:hAnsi="Times New Roman" w:cs="Times New Roman"/>
+          <w:sz w:val="24"/>
+          <w:szCs w:val="24"/>
+        </w:rPr>
+        <w:t>Ashish</w:t>
+      </w:r>
+      <w:proofErr w:type="spellEnd"/>
+      <w:r>
+        <w:rPr>
+          <w:rFonts w:ascii="Times New Roman" w:hAnsi="Times New Roman" w:cs="Times New Roman"/>
+          <w:sz w:val="24"/>
+          <w:szCs w:val="24"/>
+        </w:rPr>
+        <w:t xml:space="preserve"> et al. in 2017 and the idea</w:t>
+      </w:r>
+      <w:r>
+        <w:rPr>
+          <w:rFonts w:ascii="Times New Roman" w:hAnsi="Times New Roman" w:cs="Times New Roman"/>
+          <w:sz w:val="24"/>
+          <w:szCs w:val="24"/>
+        </w:rPr>
+        <w:t xml:space="preserve"> was based on 2 other concepts: </w:t>
+      </w:r>
+      <w:r>
+        <w:rPr>
+          <w:rFonts w:ascii="Times New Roman" w:hAnsi="Times New Roman" w:cs="Times New Roman"/>
+          <w:sz w:val="24"/>
+          <w:szCs w:val="24"/>
+        </w:rPr>
+        <w:t>the sequence-to-sequence models</w:t>
+      </w:r>
+      <w:r>
+        <w:rPr>
+          <w:rFonts w:ascii="Times New Roman" w:hAnsi="Times New Roman" w:cs="Times New Roman"/>
+          <w:sz w:val="24"/>
+          <w:szCs w:val="24"/>
+        </w:rPr>
+        <w:t xml:space="preserve"> and the attention mechanism</w:t>
+      </w:r>
+      <w:r>
+        <w:rPr>
+          <w:rFonts w:ascii="Times New Roman" w:hAnsi="Times New Roman" w:cs="Times New Roman"/>
+          <w:sz w:val="24"/>
+          <w:szCs w:val="24"/>
+        </w:rPr>
+        <w:t>, so before going further into describing the transformer model, I’ll first explain these concepts.</w:t>
+      </w:r>
+    </w:p>
+    <w:p>
+      <w:pPr>
+        <w:pStyle w:val="Heading3"/>
+      </w:pPr>
+      <w:r>
+        <w:t>2.4.1</w:t>
+      </w:r>
+      <w:r>
+        <w:t xml:space="preserve"> </w:t>
+      </w:r>
+      <w:r>
+        <w:t>Sequence-to-sequence</w:t>
+      </w:r>
+      <w:r>
+        <w:t xml:space="preserve"> (Seq2Seq)</w:t>
+      </w:r>
+      <w:r>
+        <w:t xml:space="preserve"> model</w:t>
+      </w:r>
+    </w:p>
+    <w:p>
+      <w:pPr>
+        <w:rPr>
+          <w:rFonts w:ascii="Times New Roman" w:hAnsi="Times New Roman" w:cs="Times New Roman"/>
+          <w:sz w:val="24"/>
+          <w:szCs w:val="24"/>
+        </w:rPr>
+      </w:pPr>
+    </w:p>
+    <w:p>
+      <w:pPr>
+        <w:jc w:val="both"/>
+        <w:rPr>
+          <w:rFonts w:ascii="Times New Roman" w:hAnsi="Times New Roman" w:cs="Times New Roman"/>
+          <w:sz w:val="24"/>
+          <w:szCs w:val="24"/>
+          <w:lang w:val="en-US"/>
+        </w:rPr>
+      </w:pPr>
+      <w:r>
+        <w:rPr>
+          <w:rFonts w:ascii="Times New Roman" w:hAnsi="Times New Roman" w:cs="Times New Roman"/>
+          <w:sz w:val="24"/>
+          <w:szCs w:val="24"/>
+        </w:rPr>
+        <w:tab/>
+        <w:t xml:space="preserve">A Seq2Seq model is actually a neural network that is given a </w:t>
+      </w:r>
+      <w:r>
+        <w:rPr>
+          <w:rFonts w:ascii="Times New Roman" w:hAnsi="Times New Roman" w:cs="Times New Roman"/>
+          <w:sz w:val="24"/>
+          <w:szCs w:val="24"/>
+        </w:rPr>
+        <w:t xml:space="preserve">sequence of elements, such as a sentence, transforms it into another sequence, as the name also suggests. These models are based on the Encoder-Decoder architectures such as the one proposed by Cho et al. [2] and </w:t>
+      </w:r>
+      <w:proofErr w:type="spellStart"/>
+      <w:r>
+        <w:rPr>
+          <w:rFonts w:ascii="Times New Roman" w:hAnsi="Times New Roman" w:cs="Times New Roman"/>
+          <w:sz w:val="24"/>
+          <w:szCs w:val="24"/>
+          <w:lang w:val="en-US"/>
+        </w:rPr>
+        <w:t>Sutskever</w:t>
+      </w:r>
+      <w:proofErr w:type="spellEnd"/>
+      <w:r>
+        <w:rPr>
+          <w:rFonts w:ascii="Times New Roman" w:hAnsi="Times New Roman" w:cs="Times New Roman"/>
+          <w:sz w:val="24"/>
+          <w:szCs w:val="24"/>
+          <w:lang w:val="en-US"/>
+        </w:rPr>
+        <w:t xml:space="preserve"> </w:t>
+      </w:r>
+      <w:proofErr w:type="spellStart"/>
+      <w:r>
+        <w:rPr>
+          <w:rFonts w:ascii="Times New Roman" w:hAnsi="Times New Roman" w:cs="Times New Roman"/>
+          <w:sz w:val="24"/>
+          <w:szCs w:val="24"/>
+          <w:lang w:val="en-US"/>
+        </w:rPr>
+        <w:t>Ilya</w:t>
+      </w:r>
+      <w:proofErr w:type="spellEnd"/>
+      <w:r>
+        <w:rPr>
+          <w:rFonts w:ascii="Times New Roman" w:hAnsi="Times New Roman" w:cs="Times New Roman"/>
+          <w:sz w:val="24"/>
+          <w:szCs w:val="24"/>
+          <w:lang w:val="en-US"/>
+        </w:rPr>
+        <w:t xml:space="preserve"> et al. </w:t>
+      </w:r>
+      <w:r>
+        <w:rPr>
+          <w:rFonts w:ascii="Times New Roman" w:hAnsi="Times New Roman" w:cs="Times New Roman"/>
+          <w:sz w:val="24"/>
+          <w:szCs w:val="24"/>
+          <w:lang w:val="en-US"/>
+        </w:rPr>
+        <w:t>[13]</w:t>
+      </w:r>
+      <w:r>
+        <w:rPr>
+          <w:rFonts w:ascii="Times New Roman" w:hAnsi="Times New Roman" w:cs="Times New Roman"/>
+          <w:sz w:val="24"/>
+          <w:szCs w:val="24"/>
+          <w:lang w:val="en-US"/>
+        </w:rPr>
+        <w:t xml:space="preserve">. Both of these papers focus on machine translation and express their motivation for such a system because </w:t>
+      </w:r>
+      <w:r>
+        <w:rPr>
+          <w:rFonts w:ascii="Times New Roman" w:hAnsi="Times New Roman" w:cs="Times New Roman"/>
+          <w:sz w:val="24"/>
+          <w:szCs w:val="24"/>
+          <w:lang w:val="en-US"/>
+        </w:rPr>
+        <w:t>the</w:t>
+      </w:r>
+      <w:r>
+        <w:rPr>
+          <w:rFonts w:ascii="Times New Roman" w:hAnsi="Times New Roman" w:cs="Times New Roman"/>
+          <w:sz w:val="24"/>
+          <w:szCs w:val="24"/>
+          <w:lang w:val="en-US"/>
+        </w:rPr>
+        <w:t xml:space="preserve"> neural networks, even though are powerful tools in </w:t>
+      </w:r>
+      <w:r>
+        <w:rPr>
+          <w:rFonts w:ascii="Times New Roman" w:hAnsi="Times New Roman" w:cs="Times New Roman"/>
+          <w:sz w:val="24"/>
+          <w:szCs w:val="24"/>
+          <w:lang w:val="en-US"/>
+        </w:rPr>
+        <w:t>learning difficult tasks</w:t>
+      </w:r>
+      <w:r>
+        <w:rPr>
+          <w:rFonts w:ascii="Times New Roman" w:hAnsi="Times New Roman" w:cs="Times New Roman"/>
+          <w:sz w:val="24"/>
+          <w:szCs w:val="24"/>
+          <w:lang w:val="en-US"/>
+        </w:rPr>
+        <w:t xml:space="preserve"> with large labeled data</w:t>
+      </w:r>
+      <w:r>
+        <w:rPr>
+          <w:rFonts w:ascii="Times New Roman" w:hAnsi="Times New Roman" w:cs="Times New Roman"/>
+          <w:sz w:val="24"/>
+          <w:szCs w:val="24"/>
+          <w:lang w:val="en-US"/>
+        </w:rPr>
+        <w:t>, they still lack in mapping a sequence to another sequence.</w:t>
+      </w:r>
+      <w:r>
+        <w:rPr>
+          <w:rFonts w:ascii="Times New Roman" w:hAnsi="Times New Roman" w:cs="Times New Roman"/>
+          <w:sz w:val="24"/>
+          <w:szCs w:val="24"/>
+          <w:lang w:val="en-US"/>
+        </w:rPr>
+        <w:t xml:space="preserve"> </w:t>
+      </w:r>
+      <w:r>
+        <w:rPr>
+          <w:rFonts w:ascii="Times New Roman" w:hAnsi="Times New Roman" w:cs="Times New Roman"/>
+          <w:sz w:val="24"/>
+          <w:szCs w:val="24"/>
+          <w:lang w:val="en-US"/>
+        </w:rPr>
+        <w:t>These models are also achieving spectacular results for other tasks like image captioning, question answering etc.</w:t>
+      </w:r>
+      <w:r>
+        <w:rPr>
+          <w:rFonts w:ascii="Times New Roman" w:hAnsi="Times New Roman" w:cs="Times New Roman"/>
+          <w:sz w:val="24"/>
+          <w:szCs w:val="24"/>
+          <w:lang w:val="en-US"/>
+        </w:rPr>
+        <w:t xml:space="preserve"> In fact, Google has started using a seq2seq model for translation since 2016</w:t>
+      </w:r>
+      <w:r>
+        <w:rPr>
+          <w:rFonts w:ascii="Times New Roman" w:hAnsi="Times New Roman" w:cs="Times New Roman"/>
+          <w:sz w:val="24"/>
+          <w:szCs w:val="24"/>
+          <w:lang w:val="en-US"/>
+        </w:rPr>
+        <w:t>.</w:t>
+      </w:r>
+      <w:r>
+        <w:rPr>
+          <w:rFonts w:ascii="Times New Roman" w:hAnsi="Times New Roman" w:cs="Times New Roman"/>
+          <w:sz w:val="24"/>
+          <w:szCs w:val="24"/>
+          <w:lang w:val="en-US"/>
+        </w:rPr>
+        <w:t xml:space="preserve"> The architecture of the Seq2Seq can be observed in Figure 2.4.1 [9].</w:t>
+      </w:r>
+    </w:p>
+    <w:p>
+      <w:pPr>
+        <w:jc w:val="center"/>
+        <w:rPr>
+          <w:rFonts w:ascii="Times New Roman" w:hAnsi="Times New Roman" w:cs="Times New Roman"/>
+          <w:sz w:val="24"/>
+          <w:szCs w:val="24"/>
+          <w:lang w:val="en-US"/>
+        </w:rPr>
+      </w:pPr>
+      <w:r>
+        <w:rPr>
+          <w:noProof/>
+          <w:lang w:eastAsia="en-GB"/>
+        </w:rPr>
+        <w:drawing>
+          <wp:inline distT="0" distB="0" distL="0" distR="0">
+            <wp:extent cx="5172215" cy="2009775"/>
+            <wp:effectExtent l="0" t="0" r="9525" b="0"/>
+            <wp:docPr id="11" name="Picture 11" descr="https://miro.medium.com/max/700/1*0aHodc667UfSyZj-UY8OQw.png"/>
+            <wp:cNvGraphicFramePr>
+              <a:graphicFrameLocks xmlns:a="http://schemas.openxmlformats.org/drawingml/2006/main" noChangeAspect="1"/>
+            </wp:cNvGraphicFramePr>
+            <a:graphic xmlns:a="http://schemas.openxmlformats.org/drawingml/2006/main">
+              <a:graphicData uri="http://schemas.openxmlformats.org/drawingml/2006/picture">
+                <pic:pic xmlns:pic="http://schemas.openxmlformats.org/drawingml/2006/picture">
+                  <pic:nvPicPr>
+                    <pic:cNvPr id="0" name="Picture 1" descr="https://miro.medium.com/max/700/1*0aHodc667UfSyZj-UY8OQw.png"/>
+                    <pic:cNvPicPr>
+                      <a:picLocks noChangeAspect="1" noChangeArrowheads="1"/>
+                    </pic:cNvPicPr>
+                  </pic:nvPicPr>
+                  <pic:blipFill>
+                    <a:blip r:embed="rId14">
+                      <a:extLst>
+                        <a:ext uri="{28A0092B-C50C-407E-A947-70E740481C1C}">
+                          <a14:useLocalDpi xmlns:a14="http://schemas.microsoft.com/office/drawing/2010/main" val="0"/>
+                        </a:ext>
+                      </a:extLst>
+                    </a:blip>
+                    <a:srcRect/>
+                    <a:stretch>
+                      <a:fillRect/>
+                    </a:stretch>
+                  </pic:blipFill>
+                  <pic:spPr bwMode="auto">
+                    <a:xfrm>
+                      <a:off x="0" y="0"/>
+                      <a:ext cx="5187305" cy="2015639"/>
+                    </a:xfrm>
+                    <a:prstGeom prst="rect">
+                      <a:avLst/>
+                    </a:prstGeom>
+                    <a:noFill/>
+                    <a:ln>
+                      <a:noFill/>
+                    </a:ln>
+                  </pic:spPr>
+                </pic:pic>
+              </a:graphicData>
+            </a:graphic>
+          </wp:inline>
+        </w:drawing>
+      </w:r>
+    </w:p>
+    <w:p>
+      <w:pPr>
+        <w:spacing w:after="0"/>
+        <w:jc w:val="center"/>
+        <w:rPr>
+          <w:rFonts w:ascii="Times New Roman" w:hAnsi="Times New Roman" w:cs="Times New Roman"/>
+          <w:b/>
+          <w:i/>
+        </w:rPr>
+      </w:pPr>
+      <w:r>
+        <w:rPr>
+          <w:rFonts w:ascii="Times New Roman" w:hAnsi="Times New Roman" w:cs="Times New Roman"/>
+          <w:b/>
+          <w:i/>
+        </w:rPr>
+        <w:t>Figure 2.4</w:t>
+      </w:r>
+      <w:r>
+        <w:rPr>
+          <w:rFonts w:ascii="Times New Roman" w:hAnsi="Times New Roman" w:cs="Times New Roman"/>
+          <w:b/>
+          <w:i/>
+        </w:rPr>
+        <w:t xml:space="preserve">.1 </w:t>
+      </w:r>
+      <w:r>
+        <w:rPr>
+          <w:rFonts w:ascii="Times New Roman" w:hAnsi="Times New Roman" w:cs="Times New Roman"/>
+          <w:b/>
+          <w:i/>
+        </w:rPr>
+        <w:t>Architecture of the Encoder-Decoder model</w:t>
+      </w:r>
+    </w:p>
+    <w:p>
+      <w:pPr>
+        <w:jc w:val="both"/>
+        <w:rPr>
+          <w:rFonts w:ascii="Times New Roman" w:hAnsi="Times New Roman" w:cs="Times New Roman"/>
+          <w:sz w:val="24"/>
+          <w:szCs w:val="24"/>
+          <w:lang w:val="en-US"/>
+        </w:rPr>
+      </w:pPr>
+    </w:p>
+    <w:p>
+      <w:pPr>
+        <w:jc w:val="both"/>
+        <w:rPr>
+          <w:rFonts w:ascii="Times New Roman" w:hAnsi="Times New Roman" w:cs="Times New Roman"/>
+          <w:sz w:val="24"/>
+          <w:szCs w:val="24"/>
+          <w:lang w:val="en-US"/>
+        </w:rPr>
+      </w:pPr>
+      <w:r>
+        <w:rPr>
+          <w:rFonts w:ascii="Times New Roman" w:hAnsi="Times New Roman" w:cs="Times New Roman"/>
+          <w:sz w:val="24"/>
+          <w:szCs w:val="24"/>
+          <w:lang w:val="en-US"/>
+        </w:rPr>
+        <w:tab/>
+        <w:t xml:space="preserve">As mentioned, the model is formed by 2 parts: an encoder and a decoder. These are usually some type of a recurrent neural network, like GRU [2] or LSTM </w:t>
+      </w:r>
+      <w:r>
+        <w:rPr>
+          <w:rFonts w:ascii="Times New Roman" w:hAnsi="Times New Roman" w:cs="Times New Roman"/>
+          <w:sz w:val="24"/>
+          <w:szCs w:val="24"/>
+          <w:lang w:val="en-US"/>
+        </w:rPr>
+        <w:t>[13]</w:t>
+      </w:r>
+      <w:r>
+        <w:rPr>
+          <w:rFonts w:ascii="Times New Roman" w:hAnsi="Times New Roman" w:cs="Times New Roman"/>
+          <w:sz w:val="24"/>
+          <w:szCs w:val="24"/>
+          <w:lang w:val="en-US"/>
+        </w:rPr>
+        <w:t xml:space="preserve">. </w:t>
+      </w:r>
+      <w:r>
+        <w:rPr>
+          <w:rFonts w:ascii="Times New Roman" w:hAnsi="Times New Roman" w:cs="Times New Roman"/>
+          <w:sz w:val="24"/>
+          <w:szCs w:val="24"/>
+          <w:lang w:val="en-US"/>
+        </w:rPr>
+        <w:t xml:space="preserve">The encoder is given an input sequence and it translates it into a context vector. The purpose of the context vector is to encapsulate the important information that need to be then decoded to make accurate predictions. </w:t>
+      </w:r>
+      <w:r>
+        <w:rPr>
+          <w:rFonts w:ascii="Times New Roman" w:hAnsi="Times New Roman" w:cs="Times New Roman"/>
+          <w:sz w:val="24"/>
+          <w:szCs w:val="24"/>
+          <w:lang w:val="en-US"/>
+        </w:rPr>
+        <w:t xml:space="preserve">For this step the actual outputs of the encoder are ignored and only the </w:t>
+      </w:r>
+      <w:r>
+        <w:rPr>
+          <w:rFonts w:ascii="Times New Roman" w:hAnsi="Times New Roman" w:cs="Times New Roman"/>
+          <w:sz w:val="24"/>
+          <w:szCs w:val="24"/>
+          <w:lang w:val="en-US"/>
+        </w:rPr>
+        <w:t xml:space="preserve">context vector or </w:t>
+      </w:r>
+      <w:r>
+        <w:rPr>
+          <w:rFonts w:ascii="Times New Roman" w:hAnsi="Times New Roman" w:cs="Times New Roman"/>
+          <w:sz w:val="24"/>
+          <w:szCs w:val="24"/>
+          <w:lang w:val="en-US"/>
+        </w:rPr>
+        <w:t xml:space="preserve">internal states are considered. Then, the decoder gets the final state of the encoder and it translates into the desired sequence output. </w:t>
+      </w:r>
+      <w:r>
+        <w:rPr>
+          <w:rFonts w:ascii="Times New Roman" w:hAnsi="Times New Roman" w:cs="Times New Roman"/>
+          <w:sz w:val="24"/>
+          <w:szCs w:val="24"/>
+          <w:lang w:val="en-US"/>
+        </w:rPr>
+        <w:t>So, while the encoder is trained on the input sequence, the decoder is actually trained on the information received from the encoder.</w:t>
+      </w:r>
+      <w:r>
+        <w:rPr>
+          <w:rFonts w:ascii="Times New Roman" w:hAnsi="Times New Roman" w:cs="Times New Roman"/>
+          <w:sz w:val="24"/>
+          <w:szCs w:val="24"/>
+          <w:lang w:val="en-US"/>
+        </w:rPr>
+        <w:t xml:space="preserve"> To better explain how the decoder works, we should look at the Figure 2.4.1, at the decoder side. The first input is a START symbol which is expected to generate the first word in the translation. Then the output is passed as the next input until an END symbol. </w:t>
+      </w:r>
+    </w:p>
+    <w:p>
+      <w:pPr>
+        <w:ind w:firstLine="720"/>
+        <w:jc w:val="both"/>
+        <w:rPr>
+          <w:rFonts w:ascii="Times New Roman" w:hAnsi="Times New Roman" w:cs="Times New Roman"/>
+          <w:sz w:val="24"/>
+          <w:szCs w:val="24"/>
+          <w:lang w:val="en-US"/>
+        </w:rPr>
+      </w:pPr>
+      <w:r>
+        <w:rPr>
+          <w:rFonts w:ascii="Times New Roman" w:hAnsi="Times New Roman" w:cs="Times New Roman"/>
+          <w:sz w:val="24"/>
+          <w:szCs w:val="24"/>
+          <w:lang w:val="en-US"/>
+        </w:rPr>
+        <w:lastRenderedPageBreak/>
+        <w:t xml:space="preserve">There </w:t>
+      </w:r>
+      <w:proofErr w:type="gramStart"/>
+      <w:r>
+        <w:rPr>
+          <w:rFonts w:ascii="Times New Roman" w:hAnsi="Times New Roman" w:cs="Times New Roman"/>
+          <w:sz w:val="24"/>
+          <w:szCs w:val="24"/>
+          <w:lang w:val="en-US"/>
+        </w:rPr>
+        <w:t>are</w:t>
+      </w:r>
+      <w:proofErr w:type="gramEnd"/>
+      <w:r>
+        <w:rPr>
+          <w:rFonts w:ascii="Times New Roman" w:hAnsi="Times New Roman" w:cs="Times New Roman"/>
+          <w:sz w:val="24"/>
+          <w:szCs w:val="24"/>
+          <w:lang w:val="en-US"/>
+        </w:rPr>
+        <w:t xml:space="preserve"> however disadvantages to a simple </w:t>
+      </w:r>
+      <w:r>
+        <w:rPr>
+          <w:rFonts w:ascii="Times New Roman" w:hAnsi="Times New Roman" w:cs="Times New Roman"/>
+          <w:sz w:val="24"/>
+          <w:szCs w:val="24"/>
+          <w:lang w:val="en-US"/>
+        </w:rPr>
+        <w:t>seq2seq model and these are mostly related to the fixed length of the context</w:t>
+      </w:r>
+      <w:r>
+        <w:rPr>
+          <w:rFonts w:ascii="Times New Roman" w:hAnsi="Times New Roman" w:cs="Times New Roman"/>
+          <w:sz w:val="24"/>
+          <w:szCs w:val="24"/>
+          <w:lang w:val="en-US"/>
+        </w:rPr>
+        <w:t xml:space="preserve"> </w:t>
+      </w:r>
+      <w:r>
+        <w:rPr>
+          <w:rFonts w:ascii="Times New Roman" w:hAnsi="Times New Roman" w:cs="Times New Roman"/>
+          <w:sz w:val="24"/>
+          <w:szCs w:val="24"/>
+          <w:lang w:val="en-US"/>
+        </w:rPr>
+        <w:t>vector.</w:t>
+      </w:r>
+      <w:r>
+        <w:rPr>
+          <w:rFonts w:ascii="Times New Roman" w:hAnsi="Times New Roman" w:cs="Times New Roman"/>
+          <w:sz w:val="24"/>
+          <w:szCs w:val="24"/>
+          <w:lang w:val="en-US"/>
+        </w:rPr>
+        <w:t xml:space="preserve"> Due to this, for long sentences, the context might forget important information from the beginning of the sentence till it reaches the end.</w:t>
+      </w:r>
+    </w:p>
+    <w:p>
+      <w:pPr>
+        <w:pStyle w:val="Heading3"/>
+      </w:pPr>
+      <w:r>
+        <w:t>2.4.2</w:t>
+      </w:r>
+      <w:r>
+        <w:t xml:space="preserve"> </w:t>
+      </w:r>
+      <w:r>
+        <w:t>Attention mechanism</w:t>
+      </w:r>
+    </w:p>
+    <w:p>
+      <w:pPr>
+        <w:rPr>
+          <w:rFonts w:ascii="Times New Roman" w:hAnsi="Times New Roman" w:cs="Times New Roman"/>
+          <w:sz w:val="24"/>
+          <w:szCs w:val="24"/>
+        </w:rPr>
+      </w:pPr>
+      <w:r>
+        <w:rPr>
+          <w:rFonts w:ascii="Times New Roman" w:hAnsi="Times New Roman" w:cs="Times New Roman"/>
+          <w:sz w:val="24"/>
+          <w:szCs w:val="24"/>
+        </w:rPr>
+        <w:tab/>
+      </w:r>
+    </w:p>
+    <w:p>
+      <w:pPr>
+        <w:jc w:val="both"/>
+        <w:rPr>
+          <w:rFonts w:ascii="Times New Roman" w:hAnsi="Times New Roman" w:cs="Times New Roman"/>
+          <w:sz w:val="24"/>
+          <w:szCs w:val="24"/>
+        </w:rPr>
+      </w:pPr>
+      <w:r>
+        <w:rPr>
+          <w:rFonts w:ascii="Times New Roman" w:hAnsi="Times New Roman" w:cs="Times New Roman"/>
+          <w:sz w:val="24"/>
+          <w:szCs w:val="24"/>
+        </w:rPr>
+        <w:tab/>
+        <w:t xml:space="preserve">The attention mechanism offers a way for a neural network to distinguish between what is relevant from the input and what is not. This is extremely useful because given a sentence, not all words from the sentence are actually important to the meaning, but in fact it can be reduced to a few important words. Because of this feature, attention can help where the context vector’s fixed length is lacking. </w:t>
+      </w:r>
       <w:bookmarkStart w:id="12" w:name="_GoBack"/>
       <w:bookmarkEnd w:id="12"/>
+    </w:p>
+    <w:p>
+      <w:pPr>
+        <w:ind w:firstLine="720"/>
+        <w:jc w:val="both"/>
+        <w:rPr>
+          <w:rFonts w:ascii="Times New Roman" w:hAnsi="Times New Roman" w:cs="Times New Roman"/>
+          <w:sz w:val="24"/>
+          <w:szCs w:val="24"/>
+        </w:rPr>
+      </w:pPr>
+      <w:r>
+        <w:rPr>
+          <w:rFonts w:ascii="Times New Roman" w:hAnsi="Times New Roman" w:cs="Times New Roman"/>
+          <w:sz w:val="24"/>
+          <w:szCs w:val="24"/>
+        </w:rPr>
+        <w:t>Now, if we take the concept of seq2seq models, we can see how to incorporate attention to give the decoder more insight depth in the data. On the encoder part, for each input, the attention mechanism will compare it with several other inputs and assign weights that would quantify the importance of the input (words). These will then be sent to the decoder which can use the weights as extra information for better predictions.</w:t>
+      </w:r>
+    </w:p>
+    <w:p>
+      <w:pPr>
+        <w:pStyle w:val="Heading3"/>
+      </w:pPr>
+      <w:r>
+        <w:t>2.4.3</w:t>
+      </w:r>
+      <w:r>
+        <w:t xml:space="preserve"> </w:t>
+      </w:r>
+      <w:r>
+        <w:t>Transformers</w:t>
+      </w:r>
+    </w:p>
+    <w:p/>
+    <w:p>
+      <w:pPr>
+        <w:jc w:val="both"/>
+        <w:rPr>
+          <w:rFonts w:ascii="Times New Roman" w:hAnsi="Times New Roman" w:cs="Times New Roman"/>
+          <w:sz w:val="24"/>
+          <w:szCs w:val="24"/>
+        </w:rPr>
+      </w:pPr>
+    </w:p>
+    <w:p/>
+    <w:p>
+      <w:r>
+        <w:tab/>
+      </w:r>
+      <w:r>
+        <w:tab/>
+      </w:r>
     </w:p>
     <w:p>
       <w:pPr>
@@ -10103,8 +12361,16 @@
           <w:sz w:val="24"/>
           <w:szCs w:val="24"/>
         </w:rPr>
+        <w:t xml:space="preserve">When talking about fake news detection, most people would think of labelling a claim, article, headline or post as either true or false. This is, more or less, what veracity detection aims to do. However, in practice, this is more complex that it sounds. First of all, </w:t>
+      </w:r>
+      <w:r>
+        <w:rPr>
+          <w:rFonts w:ascii="Times New Roman" w:hAnsi="Times New Roman" w:cs="Times New Roman"/>
+          <w:sz w:val="24"/>
+          <w:szCs w:val="24"/>
+        </w:rPr>
         <w:lastRenderedPageBreak/>
-        <w:t xml:space="preserve">When talking about fake news detection, most people would think of labelling a claim, article, headline or post as either true or false. This is, more or less, what veracity detection aims to do. However, in practice, this is more complex that it sounds. First of all, research in the area has been done heavily only in the past 4-5 years. This leads to data being scarce and unstructured. </w:t>
+        <w:t xml:space="preserve">research in the area has been done heavily only in the past 4-5 years. This leads to data being scarce and unstructured. </w:t>
       </w:r>
       <w:r>
         <w:rPr>
@@ -10534,7 +12800,7 @@
         </w:rPr>
         <w:lastRenderedPageBreak/>
         <w:drawing>
-          <wp:inline distT="0" distB="0" distL="0" distR="0" wp14:anchorId="295B7421" wp14:editId="3482DFB8">
+          <wp:inline distT="0" distB="0" distL="0" distR="0" wp14:anchorId="64ACA6DD" wp14:editId="4E8A46DF">
             <wp:extent cx="5057775" cy="3838575"/>
             <wp:effectExtent l="0" t="0" r="9525" b="9525"/>
             <wp:docPr id="2" name="Picture 2"/>
@@ -10551,7 +12817,7 @@
                     </pic:cNvPicPr>
                   </pic:nvPicPr>
                   <pic:blipFill>
-                    <a:blip r:embed="rId14">
+                    <a:blip r:embed="rId15">
                       <a:extLst>
                         <a:ext uri="{28A0092B-C50C-407E-A947-70E740481C1C}">
                           <a14:useLocalDpi xmlns:a14="http://schemas.microsoft.com/office/drawing/2010/main" val="0"/>
@@ -10711,7 +12977,7 @@
           <w:lang w:eastAsia="en-GB"/>
         </w:rPr>
         <w:drawing>
-          <wp:inline distT="0" distB="0" distL="0" distR="0" wp14:anchorId="1BCD657F" wp14:editId="31BB6FD6">
+          <wp:inline distT="0" distB="0" distL="0" distR="0" wp14:anchorId="29CDCA01" wp14:editId="56CB5EE8">
             <wp:extent cx="4819650" cy="1343025"/>
             <wp:effectExtent l="0" t="0" r="0" b="9525"/>
             <wp:docPr id="3" name="Picture 3"/>
@@ -10728,7 +12994,7 @@
                     </pic:cNvPicPr>
                   </pic:nvPicPr>
                   <pic:blipFill>
-                    <a:blip r:embed="rId15">
+                    <a:blip r:embed="rId16">
                       <a:extLst>
                         <a:ext uri="{28A0092B-C50C-407E-A947-70E740481C1C}">
                           <a14:useLocalDpi xmlns:a14="http://schemas.microsoft.com/office/drawing/2010/main" val="0"/>
@@ -10947,7 +13213,7 @@
           <w:sz w:val="24"/>
           <w:szCs w:val="24"/>
         </w:rPr>
-        <w:t>[9]</w:t>
+        <w:t>[12]</w:t>
       </w:r>
       <w:r>
         <w:rPr>
@@ -11343,7 +13609,7 @@
           <w:sz w:val="24"/>
           <w:szCs w:val="24"/>
         </w:rPr>
-        <w:t>[10]</w:t>
+        <w:t>[14]</w:t>
       </w:r>
       <w:r>
         <w:rPr>
@@ -11623,7 +13889,7 @@
         </w:rPr>
         <w:lastRenderedPageBreak/>
         <w:drawing>
-          <wp:inline distT="0" distB="0" distL="0" distR="0" wp14:anchorId="7EBE2F24" wp14:editId="61238671">
+          <wp:inline distT="0" distB="0" distL="0" distR="0" wp14:anchorId="5304BC41" wp14:editId="77B6D882">
             <wp:extent cx="3267075" cy="1238250"/>
             <wp:effectExtent l="0" t="0" r="9525" b="0"/>
             <wp:docPr id="1" name="Picture 1"/>
@@ -11640,7 +13906,7 @@
                     </pic:cNvPicPr>
                   </pic:nvPicPr>
                   <pic:blipFill>
-                    <a:blip r:embed="rId16">
+                    <a:blip r:embed="rId17">
                       <a:extLst>
                         <a:ext uri="{28A0092B-C50C-407E-A947-70E740481C1C}">
                           <a14:useLocalDpi xmlns:a14="http://schemas.microsoft.com/office/drawing/2010/main" val="0"/>
@@ -11869,7 +14135,7 @@
           <w:lang w:eastAsia="en-GB"/>
         </w:rPr>
         <w:drawing>
-          <wp:inline distT="0" distB="0" distL="0" distR="0" wp14:anchorId="2AE97B63" wp14:editId="5A2F52BD">
+          <wp:inline distT="0" distB="0" distL="0" distR="0" wp14:anchorId="3C9CFDB2" wp14:editId="6DBD62EA">
             <wp:extent cx="3095625" cy="1295400"/>
             <wp:effectExtent l="0" t="0" r="9525" b="0"/>
             <wp:docPr id="4" name="Picture 4"/>
@@ -11886,7 +14152,7 @@
                     </pic:cNvPicPr>
                   </pic:nvPicPr>
                   <pic:blipFill>
-                    <a:blip r:embed="rId17">
+                    <a:blip r:embed="rId18">
                       <a:extLst>
                         <a:ext uri="{28A0092B-C50C-407E-A947-70E740481C1C}">
                           <a14:useLocalDpi xmlns:a14="http://schemas.microsoft.com/office/drawing/2010/main" val="0"/>
@@ -12282,7 +14548,7 @@
           <w:lang w:eastAsia="en-GB"/>
         </w:rPr>
         <w:drawing>
-          <wp:inline distT="0" distB="0" distL="0" distR="0" wp14:anchorId="64860B54" wp14:editId="056D7A39">
+          <wp:inline distT="0" distB="0" distL="0" distR="0" wp14:anchorId="15888F44" wp14:editId="32ECD887">
             <wp:extent cx="3152775" cy="4171950"/>
             <wp:effectExtent l="0" t="0" r="9525" b="0"/>
             <wp:docPr id="5" name="Picture 5"/>
@@ -12299,7 +14565,7 @@
                     </pic:cNvPicPr>
                   </pic:nvPicPr>
                   <pic:blipFill>
-                    <a:blip r:embed="rId18">
+                    <a:blip r:embed="rId19">
                       <a:extLst>
                         <a:ext uri="{28A0092B-C50C-407E-A947-70E740481C1C}">
                           <a14:useLocalDpi xmlns:a14="http://schemas.microsoft.com/office/drawing/2010/main" val="0"/>
@@ -12774,7 +15040,7 @@
           <w:lang w:eastAsia="en-GB"/>
         </w:rPr>
         <w:drawing>
-          <wp:inline distT="0" distB="0" distL="0" distR="0" wp14:anchorId="53F694FA" wp14:editId="35BE2478">
+          <wp:inline distT="0" distB="0" distL="0" distR="0" wp14:anchorId="433B8F0E" wp14:editId="5EEBE805">
             <wp:extent cx="5610225" cy="2171700"/>
             <wp:effectExtent l="0" t="0" r="9525" b="0"/>
             <wp:docPr id="7" name="Picture 7"/>
@@ -12791,7 +15057,7 @@
                     </pic:cNvPicPr>
                   </pic:nvPicPr>
                   <pic:blipFill>
-                    <a:blip r:embed="rId19">
+                    <a:blip r:embed="rId20">
                       <a:extLst>
                         <a:ext uri="{28A0092B-C50C-407E-A947-70E740481C1C}">
                           <a14:useLocalDpi xmlns:a14="http://schemas.microsoft.com/office/drawing/2010/main" val="0"/>
@@ -12931,7 +15197,7 @@
           <w:lang w:eastAsia="en-GB"/>
         </w:rPr>
         <w:drawing>
-          <wp:inline distT="0" distB="0" distL="0" distR="0" wp14:anchorId="5A89EDC7" wp14:editId="7873D17E">
+          <wp:inline distT="0" distB="0" distL="0" distR="0" wp14:anchorId="1B310327" wp14:editId="4252A1E5">
             <wp:extent cx="2895600" cy="1752600"/>
             <wp:effectExtent l="0" t="0" r="0" b="0"/>
             <wp:docPr id="8" name="Picture 8"/>
@@ -12948,7 +15214,7 @@
                     </pic:cNvPicPr>
                   </pic:nvPicPr>
                   <pic:blipFill>
-                    <a:blip r:embed="rId20">
+                    <a:blip r:embed="rId21">
                       <a:extLst>
                         <a:ext uri="{28A0092B-C50C-407E-A947-70E740481C1C}">
                           <a14:useLocalDpi xmlns:a14="http://schemas.microsoft.com/office/drawing/2010/main" val="0"/>
@@ -13820,6 +16086,217 @@
     </w:p>
     <w:p>
       <w:pPr>
+        <w:pStyle w:val="ListParagraph"/>
+        <w:ind w:left="0"/>
+        <w:jc w:val="both"/>
+        <w:rPr>
+          <w:rFonts w:ascii="Times New Roman" w:hAnsi="Times New Roman" w:cs="Times New Roman"/>
+          <w:sz w:val="24"/>
+          <w:szCs w:val="24"/>
+        </w:rPr>
+      </w:pPr>
+    </w:p>
+    <w:p>
+      <w:pPr>
+        <w:pStyle w:val="ListParagraph"/>
+        <w:ind w:left="0"/>
+        <w:jc w:val="both"/>
+        <w:rPr>
+          <w:rFonts w:ascii="Times New Roman" w:hAnsi="Times New Roman" w:cs="Times New Roman"/>
+          <w:sz w:val="24"/>
+          <w:szCs w:val="24"/>
+        </w:rPr>
+      </w:pPr>
+      <w:r>
+        <w:rPr>
+          <w:rFonts w:ascii="Times New Roman" w:hAnsi="Times New Roman" w:cs="Times New Roman"/>
+          <w:sz w:val="24"/>
+          <w:szCs w:val="24"/>
+        </w:rPr>
+        <w:t xml:space="preserve">[8] </w:t>
+      </w:r>
+      <w:proofErr w:type="spellStart"/>
+      <w:r>
+        <w:rPr>
+          <w:rFonts w:ascii="Times New Roman" w:hAnsi="Times New Roman" w:cs="Times New Roman"/>
+          <w:sz w:val="24"/>
+          <w:szCs w:val="24"/>
+        </w:rPr>
+        <w:t>Maxime</w:t>
+      </w:r>
+      <w:proofErr w:type="spellEnd"/>
+      <w:r>
+        <w:rPr>
+          <w:rFonts w:ascii="Times New Roman" w:hAnsi="Times New Roman" w:cs="Times New Roman"/>
+          <w:sz w:val="24"/>
+          <w:szCs w:val="24"/>
+        </w:rPr>
+        <w:t xml:space="preserve">, </w:t>
+      </w:r>
+      <w:r>
+        <w:rPr>
+          <w:rFonts w:ascii="Times New Roman" w:hAnsi="Times New Roman" w:cs="Times New Roman"/>
+          <w:i/>
+          <w:sz w:val="24"/>
+          <w:szCs w:val="24"/>
+        </w:rPr>
+        <w:t>What is a transformer</w:t>
+      </w:r>
+      <w:proofErr w:type="gramStart"/>
+      <w:r>
+        <w:rPr>
+          <w:rFonts w:ascii="Times New Roman" w:hAnsi="Times New Roman" w:cs="Times New Roman"/>
+          <w:i/>
+          <w:sz w:val="24"/>
+          <w:szCs w:val="24"/>
+        </w:rPr>
+        <w:t>?</w:t>
+      </w:r>
+      <w:r>
+        <w:rPr>
+          <w:rFonts w:ascii="Times New Roman" w:hAnsi="Times New Roman" w:cs="Times New Roman"/>
+          <w:sz w:val="24"/>
+          <w:szCs w:val="24"/>
+        </w:rPr>
+        <w:t>,</w:t>
+      </w:r>
+      <w:proofErr w:type="gramEnd"/>
+      <w:r>
+        <w:rPr>
+          <w:rFonts w:ascii="Times New Roman" w:hAnsi="Times New Roman" w:cs="Times New Roman"/>
+          <w:sz w:val="24"/>
+          <w:szCs w:val="24"/>
+        </w:rPr>
+        <w:t xml:space="preserve"> on </w:t>
+      </w:r>
+      <w:hyperlink r:id="rId22" w:history="1">
+        <w:r>
+          <w:rPr>
+            <w:rStyle w:val="Hyperlink"/>
+            <w:rFonts w:ascii="Times New Roman" w:hAnsi="Times New Roman" w:cs="Times New Roman"/>
+            <w:sz w:val="24"/>
+            <w:szCs w:val="24"/>
+          </w:rPr>
+          <w:t>https://medium.com/inside-machine-learning</w:t>
+        </w:r>
+      </w:hyperlink>
+      <w:r>
+        <w:rPr>
+          <w:rFonts w:ascii="Times New Roman" w:hAnsi="Times New Roman" w:cs="Times New Roman"/>
+          <w:sz w:val="24"/>
+          <w:szCs w:val="24"/>
+        </w:rPr>
+        <w:t>, 2019</w:t>
+      </w:r>
+    </w:p>
+    <w:p>
+      <w:pPr>
+        <w:pStyle w:val="ListParagraph"/>
+        <w:ind w:left="0"/>
+        <w:jc w:val="both"/>
+        <w:rPr>
+          <w:rFonts w:ascii="Times New Roman" w:hAnsi="Times New Roman" w:cs="Times New Roman"/>
+          <w:sz w:val="24"/>
+          <w:szCs w:val="24"/>
+        </w:rPr>
+      </w:pPr>
+    </w:p>
+    <w:p>
+      <w:pPr>
+        <w:pStyle w:val="ListParagraph"/>
+        <w:ind w:left="0"/>
+        <w:jc w:val="both"/>
+        <w:rPr>
+          <w:rFonts w:ascii="Times New Roman" w:hAnsi="Times New Roman" w:cs="Times New Roman"/>
+          <w:sz w:val="24"/>
+          <w:szCs w:val="24"/>
+        </w:rPr>
+      </w:pPr>
+      <w:r>
+        <w:rPr>
+          <w:rFonts w:ascii="Times New Roman" w:hAnsi="Times New Roman" w:cs="Times New Roman"/>
+          <w:sz w:val="24"/>
+          <w:szCs w:val="24"/>
+        </w:rPr>
+        <w:t xml:space="preserve">[9] Moses </w:t>
+      </w:r>
+      <w:proofErr w:type="spellStart"/>
+      <w:r>
+        <w:rPr>
+          <w:rFonts w:ascii="Times New Roman" w:hAnsi="Times New Roman" w:cs="Times New Roman"/>
+          <w:sz w:val="24"/>
+          <w:szCs w:val="24"/>
+        </w:rPr>
+        <w:t>Kriz</w:t>
+      </w:r>
+      <w:proofErr w:type="spellEnd"/>
+      <w:r>
+        <w:rPr>
+          <w:rFonts w:ascii="Times New Roman" w:hAnsi="Times New Roman" w:cs="Times New Roman"/>
+          <w:sz w:val="24"/>
+          <w:szCs w:val="24"/>
+        </w:rPr>
+        <w:t>,</w:t>
+      </w:r>
+      <w:r>
+        <w:rPr>
+          <w:rFonts w:ascii="Times New Roman" w:hAnsi="Times New Roman" w:cs="Times New Roman"/>
+          <w:i/>
+          <w:sz w:val="24"/>
+          <w:szCs w:val="24"/>
+        </w:rPr>
+        <w:t xml:space="preserve"> Encoder-Decoder Seq2SeqModel, Clearly </w:t>
+      </w:r>
+      <w:proofErr w:type="spellStart"/>
+      <w:r>
+        <w:rPr>
+          <w:rFonts w:ascii="Times New Roman" w:hAnsi="Times New Roman" w:cs="Times New Roman"/>
+          <w:i/>
+          <w:sz w:val="24"/>
+          <w:szCs w:val="24"/>
+        </w:rPr>
+        <w:t>Exmplained</w:t>
+      </w:r>
+      <w:proofErr w:type="spellEnd"/>
+      <w:r>
+        <w:rPr>
+          <w:rFonts w:ascii="Times New Roman" w:hAnsi="Times New Roman" w:cs="Times New Roman"/>
+          <w:i/>
+          <w:sz w:val="24"/>
+          <w:szCs w:val="24"/>
+        </w:rPr>
+        <w:t>,</w:t>
+      </w:r>
+      <w:r>
+        <w:rPr>
+          <w:rFonts w:ascii="Times New Roman" w:hAnsi="Times New Roman" w:cs="Times New Roman"/>
+          <w:sz w:val="24"/>
+          <w:szCs w:val="24"/>
+        </w:rPr>
+        <w:t xml:space="preserve"> on </w:t>
+      </w:r>
+      <w:hyperlink r:id="rId23" w:history="1">
+        <w:r>
+          <w:rPr>
+            <w:rStyle w:val="Hyperlink"/>
+            <w:rFonts w:ascii="Times New Roman" w:hAnsi="Times New Roman" w:cs="Times New Roman"/>
+            <w:sz w:val="24"/>
+            <w:szCs w:val="24"/>
+          </w:rPr>
+          <w:t>https://medium.com/analytics-vidhya/</w:t>
+        </w:r>
+      </w:hyperlink>
+      <w:r>
+        <w:rPr>
+          <w:rFonts w:ascii="Times New Roman" w:hAnsi="Times New Roman" w:cs="Times New Roman"/>
+          <w:sz w:val="24"/>
+          <w:szCs w:val="24"/>
+        </w:rPr>
+        <w:t>, 2021</w:t>
+      </w:r>
+    </w:p>
+    <w:p>
+      <w:pPr>
         <w:spacing w:before="240" w:after="0"/>
         <w:jc w:val="both"/>
         <w:rPr>
@@ -13836,8 +16313,16 @@
           <w:szCs w:val="24"/>
           <w:lang w:val="en-US"/>
         </w:rPr>
-        <w:lastRenderedPageBreak/>
-        <w:t xml:space="preserve">[8] Rosenblatt Frank, </w:t>
+        <w:t>[10]</w:t>
+      </w:r>
+      <w:r>
+        <w:rPr>
+          <w:rFonts w:ascii="Times New Roman" w:hAnsi="Times New Roman" w:cs="Times New Roman"/>
+          <w:sz w:val="24"/>
+          <w:szCs w:val="24"/>
+          <w:lang w:val="en-US"/>
+        </w:rPr>
+        <w:t xml:space="preserve"> Rosenblatt Frank, </w:t>
       </w:r>
       <w:r>
         <w:rPr>
@@ -13885,21 +16370,71 @@
         <w:jc w:val="both"/>
         <w:rPr>
           <w:rFonts w:ascii="Times New Roman" w:hAnsi="Times New Roman" w:cs="Times New Roman"/>
+          <w:sz w:val="24"/>
+          <w:szCs w:val="24"/>
+          <w:lang w:val="en-US"/>
+        </w:rPr>
+      </w:pPr>
+      <w:r>
+        <w:rPr>
+          <w:rFonts w:ascii="Times New Roman" w:hAnsi="Times New Roman" w:cs="Times New Roman"/>
+          <w:sz w:val="24"/>
+          <w:szCs w:val="24"/>
+          <w:lang w:val="en-US"/>
+        </w:rPr>
+        <w:t>[11]</w:t>
+      </w:r>
+      <w:r>
+        <w:rPr>
+          <w:rFonts w:ascii="Times New Roman" w:hAnsi="Times New Roman" w:cs="Times New Roman"/>
+          <w:sz w:val="24"/>
+          <w:szCs w:val="24"/>
+          <w:lang w:val="en-US"/>
+        </w:rPr>
+        <w:t xml:space="preserve"> </w:t>
+      </w:r>
+      <w:proofErr w:type="spellStart"/>
+      <w:r>
+        <w:rPr>
+          <w:rFonts w:ascii="Times New Roman" w:hAnsi="Times New Roman" w:cs="Times New Roman"/>
+          <w:sz w:val="24"/>
+          <w:szCs w:val="24"/>
+          <w:lang w:val="en-US"/>
+        </w:rPr>
+        <w:t>StrivastavaNitish</w:t>
+      </w:r>
+      <w:proofErr w:type="spellEnd"/>
+      <w:r>
+        <w:rPr>
+          <w:rFonts w:ascii="Times New Roman" w:hAnsi="Times New Roman" w:cs="Times New Roman"/>
+          <w:sz w:val="24"/>
+          <w:szCs w:val="24"/>
+          <w:lang w:val="en-US"/>
+        </w:rPr>
+        <w:t xml:space="preserve"> et al., </w:t>
+      </w:r>
+      <w:r>
+        <w:rPr>
+          <w:rFonts w:ascii="Times New Roman" w:hAnsi="Times New Roman" w:cs="Times New Roman"/>
           <w:i/>
           <w:sz w:val="24"/>
           <w:szCs w:val="24"/>
           <w:lang w:val="en-US"/>
         </w:rPr>
-      </w:pPr>
-      <w:r>
-        <w:rPr>
-          <w:rFonts w:ascii="Times New Roman" w:hAnsi="Times New Roman" w:cs="Times New Roman"/>
+        <w:t xml:space="preserve">Dropout: A Simple Way to Prevent Neural Networks from </w:t>
+      </w:r>
+      <w:proofErr w:type="spellStart"/>
+      <w:r>
+        <w:rPr>
+          <w:rFonts w:ascii="Times New Roman" w:hAnsi="Times New Roman" w:cs="Times New Roman"/>
+          <w:i/>
           <w:sz w:val="24"/>
           <w:szCs w:val="24"/>
           <w:lang w:val="en-US"/>
         </w:rPr>
-        <w:t>[9]</w:t>
-      </w:r>
+        <w:t>Overfitting</w:t>
+      </w:r>
+      <w:proofErr w:type="spellEnd"/>
       <w:r>
         <w:rPr>
           <w:rFonts w:ascii="Times New Roman" w:hAnsi="Times New Roman" w:cs="Times New Roman"/>
@@ -13907,9 +16442,8 @@
           <w:szCs w:val="24"/>
           <w:lang w:val="en-US"/>
         </w:rPr>
-        <w:t xml:space="preserve"> </w:t>
-      </w:r>
-      <w:proofErr w:type="spellStart"/>
+        <w:t>, The journal of</w:t>
+      </w:r>
       <w:r>
         <w:rPr>
           <w:rFonts w:ascii="Times New Roman" w:hAnsi="Times New Roman" w:cs="Times New Roman"/>
@@ -13917,67 +16451,7 @@
           <w:szCs w:val="24"/>
           <w:lang w:val="en-US"/>
         </w:rPr>
-        <w:t>Souvick</w:t>
-      </w:r>
-      <w:proofErr w:type="spellEnd"/>
-      <w:r>
-        <w:rPr>
-          <w:rFonts w:ascii="Times New Roman" w:hAnsi="Times New Roman" w:cs="Times New Roman"/>
-          <w:sz w:val="24"/>
-          <w:szCs w:val="24"/>
-          <w:lang w:val="en-US"/>
-        </w:rPr>
-        <w:t xml:space="preserve"> </w:t>
-      </w:r>
-      <w:proofErr w:type="spellStart"/>
-      <w:r>
-        <w:rPr>
-          <w:rFonts w:ascii="Times New Roman" w:hAnsi="Times New Roman" w:cs="Times New Roman"/>
-          <w:sz w:val="24"/>
-          <w:szCs w:val="24"/>
-          <w:lang w:val="en-US"/>
-        </w:rPr>
-        <w:t>Ghosh</w:t>
-      </w:r>
-      <w:proofErr w:type="spellEnd"/>
-      <w:r>
-        <w:rPr>
-          <w:rFonts w:ascii="Times New Roman" w:hAnsi="Times New Roman" w:cs="Times New Roman"/>
-          <w:sz w:val="24"/>
-          <w:szCs w:val="24"/>
-          <w:lang w:val="en-US"/>
-        </w:rPr>
-        <w:t xml:space="preserve"> and </w:t>
-      </w:r>
-      <w:proofErr w:type="spellStart"/>
-      <w:r>
-        <w:rPr>
-          <w:rFonts w:ascii="Times New Roman" w:hAnsi="Times New Roman" w:cs="Times New Roman"/>
-          <w:sz w:val="24"/>
-          <w:szCs w:val="24"/>
-          <w:lang w:val="en-US"/>
-        </w:rPr>
-        <w:t>Chirag</w:t>
-      </w:r>
-      <w:proofErr w:type="spellEnd"/>
-      <w:r>
-        <w:rPr>
-          <w:rFonts w:ascii="Times New Roman" w:hAnsi="Times New Roman" w:cs="Times New Roman"/>
-          <w:sz w:val="24"/>
-          <w:szCs w:val="24"/>
-          <w:lang w:val="en-US"/>
-        </w:rPr>
-        <w:t xml:space="preserve"> Shah</w:t>
-      </w:r>
-      <w:r>
-        <w:rPr>
-          <w:rFonts w:ascii="Times New Roman" w:hAnsi="Times New Roman" w:cs="Times New Roman"/>
-          <w:i/>
-          <w:sz w:val="24"/>
-          <w:szCs w:val="24"/>
-          <w:lang w:val="en-US"/>
-        </w:rPr>
-        <w:t>, Toward Automatic Fake News Classification, 2017</w:t>
+        <w:t xml:space="preserve"> machine learning research 15.1, 1929-1958, 2014</w:t>
       </w:r>
     </w:p>
     <w:p>
@@ -13986,6 +16460,7 @@
         <w:jc w:val="both"/>
         <w:rPr>
           <w:rFonts w:ascii="Times New Roman" w:hAnsi="Times New Roman" w:cs="Times New Roman"/>
+          <w:i/>
           <w:sz w:val="24"/>
           <w:szCs w:val="24"/>
           <w:lang w:val="en-US"/>
@@ -13998,7 +16473,7 @@
           <w:szCs w:val="24"/>
           <w:lang w:val="en-US"/>
         </w:rPr>
-        <w:t>[10]</w:t>
+        <w:t>[12]</w:t>
       </w:r>
       <w:r>
         <w:rPr>
@@ -14017,7 +16492,7 @@
           <w:szCs w:val="24"/>
           <w:lang w:val="en-US"/>
         </w:rPr>
-        <w:t>Xinyi</w:t>
+        <w:t>Souvick</w:t>
       </w:r>
       <w:proofErr w:type="spellEnd"/>
       <w:r>
@@ -14027,7 +16502,7 @@
           <w:szCs w:val="24"/>
           <w:lang w:val="en-US"/>
         </w:rPr>
-        <w:t xml:space="preserve"> Zhou and Reza </w:t>
+        <w:t xml:space="preserve"> </w:t>
       </w:r>
       <w:proofErr w:type="spellStart"/>
       <w:r>
@@ -14037,7 +16512,7 @@
           <w:szCs w:val="24"/>
           <w:lang w:val="en-US"/>
         </w:rPr>
-        <w:t>Zafarani</w:t>
+        <w:t>Ghosh</w:t>
       </w:r>
       <w:proofErr w:type="spellEnd"/>
       <w:r>
@@ -14047,7 +16522,27 @@
           <w:szCs w:val="24"/>
           <w:lang w:val="en-US"/>
         </w:rPr>
-        <w:t xml:space="preserve">, </w:t>
+        <w:t xml:space="preserve"> and </w:t>
+      </w:r>
+      <w:proofErr w:type="spellStart"/>
+      <w:r>
+        <w:rPr>
+          <w:rFonts w:ascii="Times New Roman" w:hAnsi="Times New Roman" w:cs="Times New Roman"/>
+          <w:sz w:val="24"/>
+          <w:szCs w:val="24"/>
+          <w:lang w:val="en-US"/>
+        </w:rPr>
+        <w:t>Chirag</w:t>
+      </w:r>
+      <w:proofErr w:type="spellEnd"/>
+      <w:r>
+        <w:rPr>
+          <w:rFonts w:ascii="Times New Roman" w:hAnsi="Times New Roman" w:cs="Times New Roman"/>
+          <w:sz w:val="24"/>
+          <w:szCs w:val="24"/>
+          <w:lang w:val="en-US"/>
+        </w:rPr>
+        <w:t xml:space="preserve"> Shah</w:t>
       </w:r>
       <w:r>
         <w:rPr>
@@ -14057,16 +16552,7 @@
           <w:szCs w:val="24"/>
           <w:lang w:val="en-US"/>
         </w:rPr>
-        <w:t xml:space="preserve">A Survey of Fake News: Fundamental theories, detection methods and opportunities, </w:t>
-      </w:r>
-      <w:r>
-        <w:rPr>
-          <w:rFonts w:ascii="Times New Roman" w:hAnsi="Times New Roman" w:cs="Times New Roman"/>
-          <w:sz w:val="24"/>
-          <w:szCs w:val="24"/>
-          <w:lang w:val="en-US"/>
-        </w:rPr>
-        <w:t>2020</w:t>
+        <w:t>, Toward Automatic Fake News Classification, 2017</w:t>
       </w:r>
     </w:p>
     <w:p>
@@ -14087,6 +16573,249 @@
           <w:szCs w:val="24"/>
           <w:lang w:val="en-US"/>
         </w:rPr>
+        <w:t>[13]</w:t>
+      </w:r>
+      <w:r>
+        <w:rPr>
+          <w:rFonts w:ascii="Times New Roman" w:hAnsi="Times New Roman" w:cs="Times New Roman"/>
+          <w:sz w:val="24"/>
+          <w:szCs w:val="24"/>
+          <w:lang w:val="en-US"/>
+        </w:rPr>
+        <w:t xml:space="preserve"> </w:t>
+      </w:r>
+      <w:proofErr w:type="spellStart"/>
+      <w:r>
+        <w:rPr>
+          <w:rFonts w:ascii="Times New Roman" w:hAnsi="Times New Roman" w:cs="Times New Roman"/>
+          <w:sz w:val="24"/>
+          <w:szCs w:val="24"/>
+          <w:lang w:val="en-US"/>
+        </w:rPr>
+        <w:t>Sutskever</w:t>
+      </w:r>
+      <w:proofErr w:type="spellEnd"/>
+      <w:r>
+        <w:rPr>
+          <w:rFonts w:ascii="Times New Roman" w:hAnsi="Times New Roman" w:cs="Times New Roman"/>
+          <w:sz w:val="24"/>
+          <w:szCs w:val="24"/>
+          <w:lang w:val="en-US"/>
+        </w:rPr>
+        <w:t xml:space="preserve"> </w:t>
+      </w:r>
+      <w:proofErr w:type="spellStart"/>
+      <w:r>
+        <w:rPr>
+          <w:rFonts w:ascii="Times New Roman" w:hAnsi="Times New Roman" w:cs="Times New Roman"/>
+          <w:sz w:val="24"/>
+          <w:szCs w:val="24"/>
+          <w:lang w:val="en-US"/>
+        </w:rPr>
+        <w:t>Ilya</w:t>
+      </w:r>
+      <w:proofErr w:type="spellEnd"/>
+      <w:r>
+        <w:rPr>
+          <w:rFonts w:ascii="Times New Roman" w:hAnsi="Times New Roman" w:cs="Times New Roman"/>
+          <w:sz w:val="24"/>
+          <w:szCs w:val="24"/>
+          <w:lang w:val="en-US"/>
+        </w:rPr>
+        <w:t xml:space="preserve"> et al., </w:t>
+      </w:r>
+      <w:r>
+        <w:rPr>
+          <w:rFonts w:ascii="Times New Roman" w:hAnsi="Times New Roman" w:cs="Times New Roman"/>
+          <w:i/>
+          <w:sz w:val="24"/>
+          <w:szCs w:val="24"/>
+          <w:lang w:val="en-US"/>
+        </w:rPr>
+        <w:t xml:space="preserve">Sequence </w:t>
+      </w:r>
+      <w:proofErr w:type="spellStart"/>
+      <w:r>
+        <w:rPr>
+          <w:rFonts w:ascii="Times New Roman" w:hAnsi="Times New Roman" w:cs="Times New Roman"/>
+          <w:i/>
+          <w:sz w:val="24"/>
+          <w:szCs w:val="24"/>
+          <w:lang w:val="en-US"/>
+        </w:rPr>
+        <w:t>toSequence</w:t>
+      </w:r>
+      <w:proofErr w:type="spellEnd"/>
+      <w:r>
+        <w:rPr>
+          <w:rFonts w:ascii="Times New Roman" w:hAnsi="Times New Roman" w:cs="Times New Roman"/>
+          <w:i/>
+          <w:sz w:val="24"/>
+          <w:szCs w:val="24"/>
+          <w:lang w:val="en-US"/>
+        </w:rPr>
+        <w:t xml:space="preserve"> Learning with Neural </w:t>
+      </w:r>
+      <w:proofErr w:type="spellStart"/>
+      <w:r>
+        <w:rPr>
+          <w:rFonts w:ascii="Times New Roman" w:hAnsi="Times New Roman" w:cs="Times New Roman"/>
+          <w:i/>
+          <w:sz w:val="24"/>
+          <w:szCs w:val="24"/>
+          <w:lang w:val="en-US"/>
+        </w:rPr>
+        <w:t>Networks</w:t>
+      </w:r>
+      <w:proofErr w:type="gramStart"/>
+      <w:r>
+        <w:rPr>
+          <w:rFonts w:ascii="Times New Roman" w:hAnsi="Times New Roman" w:cs="Times New Roman"/>
+          <w:sz w:val="24"/>
+          <w:szCs w:val="24"/>
+          <w:lang w:val="en-US"/>
+        </w:rPr>
+        <w:t>,Advances</w:t>
+      </w:r>
+      <w:proofErr w:type="spellEnd"/>
+      <w:proofErr w:type="gramEnd"/>
+      <w:r>
+        <w:rPr>
+          <w:rFonts w:ascii="Times New Roman" w:hAnsi="Times New Roman" w:cs="Times New Roman"/>
+          <w:sz w:val="24"/>
+          <w:szCs w:val="24"/>
+          <w:lang w:val="en-US"/>
+        </w:rPr>
+        <w:t xml:space="preserve"> in neural information </w:t>
+      </w:r>
+      <w:proofErr w:type="spellStart"/>
+      <w:r>
+        <w:rPr>
+          <w:rFonts w:ascii="Times New Roman" w:hAnsi="Times New Roman" w:cs="Times New Roman"/>
+          <w:sz w:val="24"/>
+          <w:szCs w:val="24"/>
+          <w:lang w:val="en-US"/>
+        </w:rPr>
+        <w:t>proessing</w:t>
+      </w:r>
+      <w:proofErr w:type="spellEnd"/>
+      <w:r>
+        <w:rPr>
+          <w:rFonts w:ascii="Times New Roman" w:hAnsi="Times New Roman" w:cs="Times New Roman"/>
+          <w:sz w:val="24"/>
+          <w:szCs w:val="24"/>
+          <w:lang w:val="en-US"/>
+        </w:rPr>
+        <w:t xml:space="preserve"> systems , 2014</w:t>
+      </w:r>
+    </w:p>
+    <w:p>
+      <w:pPr>
+        <w:spacing w:before="240" w:after="0"/>
+        <w:jc w:val="both"/>
+        <w:rPr>
+          <w:rFonts w:ascii="Times New Roman" w:hAnsi="Times New Roman" w:cs="Times New Roman"/>
+          <w:sz w:val="24"/>
+          <w:szCs w:val="24"/>
+          <w:lang w:val="en-US"/>
+        </w:rPr>
+      </w:pPr>
+      <w:r>
+        <w:rPr>
+          <w:rFonts w:ascii="Times New Roman" w:hAnsi="Times New Roman" w:cs="Times New Roman"/>
+          <w:sz w:val="24"/>
+          <w:szCs w:val="24"/>
+          <w:lang w:val="en-US"/>
+        </w:rPr>
+        <w:t>[14]</w:t>
+      </w:r>
+      <w:r>
+        <w:rPr>
+          <w:rFonts w:ascii="Times New Roman" w:hAnsi="Times New Roman" w:cs="Times New Roman"/>
+          <w:sz w:val="24"/>
+          <w:szCs w:val="24"/>
+          <w:lang w:val="en-US"/>
+        </w:rPr>
+        <w:t xml:space="preserve"> </w:t>
+      </w:r>
+      <w:proofErr w:type="spellStart"/>
+      <w:r>
+        <w:rPr>
+          <w:rFonts w:ascii="Times New Roman" w:hAnsi="Times New Roman" w:cs="Times New Roman"/>
+          <w:sz w:val="24"/>
+          <w:szCs w:val="24"/>
+          <w:lang w:val="en-US"/>
+        </w:rPr>
+        <w:t>Xinyi</w:t>
+      </w:r>
+      <w:proofErr w:type="spellEnd"/>
+      <w:r>
+        <w:rPr>
+          <w:rFonts w:ascii="Times New Roman" w:hAnsi="Times New Roman" w:cs="Times New Roman"/>
+          <w:sz w:val="24"/>
+          <w:szCs w:val="24"/>
+          <w:lang w:val="en-US"/>
+        </w:rPr>
+        <w:t xml:space="preserve"> Zhou and Reza </w:t>
+      </w:r>
+      <w:proofErr w:type="spellStart"/>
+      <w:r>
+        <w:rPr>
+          <w:rFonts w:ascii="Times New Roman" w:hAnsi="Times New Roman" w:cs="Times New Roman"/>
+          <w:sz w:val="24"/>
+          <w:szCs w:val="24"/>
+          <w:lang w:val="en-US"/>
+        </w:rPr>
+        <w:t>Zafarani</w:t>
+      </w:r>
+      <w:proofErr w:type="spellEnd"/>
+      <w:r>
+        <w:rPr>
+          <w:rFonts w:ascii="Times New Roman" w:hAnsi="Times New Roman" w:cs="Times New Roman"/>
+          <w:sz w:val="24"/>
+          <w:szCs w:val="24"/>
+          <w:lang w:val="en-US"/>
+        </w:rPr>
+        <w:t xml:space="preserve">, </w:t>
+      </w:r>
+      <w:r>
+        <w:rPr>
+          <w:rFonts w:ascii="Times New Roman" w:hAnsi="Times New Roman" w:cs="Times New Roman"/>
+          <w:i/>
+          <w:sz w:val="24"/>
+          <w:szCs w:val="24"/>
+          <w:lang w:val="en-US"/>
+        </w:rPr>
+        <w:t xml:space="preserve">A Survey of Fake News: Fundamental theories, detection methods and opportunities, </w:t>
+      </w:r>
+      <w:r>
+        <w:rPr>
+          <w:rFonts w:ascii="Times New Roman" w:hAnsi="Times New Roman" w:cs="Times New Roman"/>
+          <w:sz w:val="24"/>
+          <w:szCs w:val="24"/>
+          <w:lang w:val="en-US"/>
+        </w:rPr>
+        <w:t>2020</w:t>
+      </w:r>
+    </w:p>
+    <w:p>
+      <w:pPr>
+        <w:spacing w:before="240" w:after="0"/>
+        <w:jc w:val="both"/>
+        <w:rPr>
+          <w:rFonts w:ascii="Times New Roman" w:hAnsi="Times New Roman" w:cs="Times New Roman"/>
+          <w:sz w:val="24"/>
+          <w:szCs w:val="24"/>
+          <w:lang w:val="en-US"/>
+        </w:rPr>
+      </w:pPr>
+      <w:r>
+        <w:rPr>
+          <w:rFonts w:ascii="Times New Roman" w:hAnsi="Times New Roman" w:cs="Times New Roman"/>
+          <w:sz w:val="24"/>
+          <w:szCs w:val="24"/>
+          <w:lang w:val="en-US"/>
+        </w:rPr>
         <w:t>[</w:t>
       </w:r>
       <w:proofErr w:type="gramStart"/>
@@ -14128,7 +16857,7 @@
         </w:rPr>
         <w:t xml:space="preserve"> , on </w:t>
       </w:r>
-      <w:hyperlink r:id="rId21" w:history="1">
+      <w:hyperlink r:id="rId24" w:history="1">
         <w:r>
           <w:rPr>
             <w:rStyle w:val="Hyperlink"/>
@@ -14218,7 +16947,7 @@
         </w:rPr>
         <w:t xml:space="preserve">on </w:t>
       </w:r>
-      <w:hyperlink r:id="rId22" w:history="1">
+      <w:hyperlink r:id="rId25" w:history="1">
         <w:r>
           <w:rPr>
             <w:rStyle w:val="Hyperlink"/>
@@ -15810,6 +18539,16 @@
       <w:szCs w:val="18"/>
     </w:rPr>
   </w:style>
+  <w:style w:type="character" w:styleId="PlaceholderText">
+    <w:name w:val="Placeholder Text"/>
+    <w:basedOn w:val="DefaultParagraphFont"/>
+    <w:uiPriority w:val="99"/>
+    <w:semiHidden/>
+    <w:rsid w:val="0039666F"/>
+    <w:rPr>
+      <w:color w:val="808080"/>
+    </w:rPr>
+  </w:style>
 </w:styles>
 </file>
 
@@ -16455,7 +19194,534 @@
       <w:szCs w:val="18"/>
     </w:rPr>
   </w:style>
+  <w:style w:type="character" w:styleId="PlaceholderText">
+    <w:name w:val="Placeholder Text"/>
+    <w:basedOn w:val="DefaultParagraphFont"/>
+    <w:uiPriority w:val="99"/>
+    <w:semiHidden/>
+    <w:rsid w:val="0039666F"/>
+    <w:rPr>
+      <w:color w:val="808080"/>
+    </w:rPr>
+  </w:style>
 </w:styles>
+</file>
+
+<file path=word/glossary/document.xml><?xml version="1.0" encoding="utf-8"?>
+<w:glossaryDocument xmlns:wpc="http://schemas.microsoft.com/office/word/2010/wordprocessingCanvas" xmlns:mc="http://schemas.openxmlformats.org/markup-compatibility/2006" xmlns:o="urn:schemas-microsoft-com:office:office" xmlns:r="http://schemas.openxmlformats.org/officeDocument/2006/relationships" xmlns:m="http://schemas.openxmlformats.org/officeDocument/2006/math" xmlns:v="urn:schemas-microsoft-com:vml" xmlns:wp14="http://schemas.microsoft.com/office/word/2010/wordprocessingDrawing" xmlns:wp="http://schemas.openxmlformats.org/drawingml/2006/wordprocessingDrawing" xmlns:w10="urn:schemas-microsoft-com:office:word" xmlns:w="http://schemas.openxmlformats.org/wordprocessingml/2006/main" xmlns:w14="http://schemas.microsoft.com/office/word/2010/wordml" xmlns:wpg="http://schemas.microsoft.com/office/word/2010/wordprocessingGroup" xmlns:wpi="http://schemas.microsoft.com/office/word/2010/wordprocessingInk" xmlns:wne="http://schemas.microsoft.com/office/word/2006/wordml" xmlns:wps="http://schemas.microsoft.com/office/word/2010/wordprocessingShape" mc:Ignorable="w14 wp14"/>
+</file>
+
+<file path=word/glossary/fontTable.xml><?xml version="1.0" encoding="utf-8"?>
+<w:fonts xmlns:mc="http://schemas.openxmlformats.org/markup-compatibility/2006" xmlns:r="http://schemas.openxmlformats.org/officeDocument/2006/relationships" xmlns:w="http://schemas.openxmlformats.org/wordprocessingml/2006/main" xmlns:w14="http://schemas.microsoft.com/office/word/2010/wordml" mc:Ignorable="w14">
+  <w:font w:name="Times New Roman">
+    <w:panose1 w:val="02020603050405020304"/>
+    <w:charset w:val="00"/>
+    <w:family w:val="roman"/>
+    <w:pitch w:val="variable"/>
+    <w:sig w:usb0="E0002EFF" w:usb1="C000785B" w:usb2="00000009" w:usb3="00000000" w:csb0="000001FF" w:csb1="00000000"/>
+  </w:font>
+  <w:font w:name="Symbol">
+    <w:panose1 w:val="05050102010706020507"/>
+    <w:charset w:val="02"/>
+    <w:family w:val="roman"/>
+    <w:pitch w:val="variable"/>
+    <w:sig w:usb0="00000000" w:usb1="10000000" w:usb2="00000000" w:usb3="00000000" w:csb0="80000000" w:csb1="00000000"/>
+  </w:font>
+  <w:font w:name="Courier New">
+    <w:panose1 w:val="02070309020205020404"/>
+    <w:charset w:val="00"/>
+    <w:family w:val="modern"/>
+    <w:pitch w:val="fixed"/>
+    <w:sig w:usb0="E0002EFF" w:usb1="C0007843" w:usb2="00000009" w:usb3="00000000" w:csb0="000001FF" w:csb1="00000000"/>
+  </w:font>
+  <w:font w:name="Wingdings">
+    <w:panose1 w:val="05000000000000000000"/>
+    <w:charset w:val="02"/>
+    <w:family w:val="auto"/>
+    <w:pitch w:val="variable"/>
+    <w:sig w:usb0="00000000" w:usb1="10000000" w:usb2="00000000" w:usb3="00000000" w:csb0="80000000" w:csb1="00000000"/>
+  </w:font>
+  <w:font w:name="Calibri">
+    <w:panose1 w:val="020F0502020204030204"/>
+    <w:charset w:val="00"/>
+    <w:family w:val="swiss"/>
+    <w:pitch w:val="variable"/>
+    <w:sig w:usb0="E4002EFF" w:usb1="C000247B" w:usb2="00000009" w:usb3="00000000" w:csb0="000001FF" w:csb1="00000000"/>
+  </w:font>
+  <w:font w:name="Cambria">
+    <w:panose1 w:val="02040503050406030204"/>
+    <w:charset w:val="00"/>
+    <w:family w:val="roman"/>
+    <w:pitch w:val="variable"/>
+    <w:sig w:usb0="E00006FF" w:usb1="420024FF" w:usb2="02000000" w:usb3="00000000" w:csb0="0000019F" w:csb1="00000000"/>
+  </w:font>
+  <w:font w:name="SimSun">
+    <w:altName w:val="宋体"/>
+    <w:panose1 w:val="02010600030101010101"/>
+    <w:charset w:val="86"/>
+    <w:family w:val="auto"/>
+    <w:pitch w:val="variable"/>
+    <w:sig w:usb0="00000003" w:usb1="288F0000" w:usb2="00000016" w:usb3="00000000" w:csb0="00040001" w:csb1="00000000"/>
+  </w:font>
+  <w:font w:name="Tahoma">
+    <w:panose1 w:val="020B0604030504040204"/>
+    <w:charset w:val="00"/>
+    <w:family w:val="swiss"/>
+    <w:pitch w:val="variable"/>
+    <w:sig w:usb0="E1002EFF" w:usb1="C000605B" w:usb2="00000029" w:usb3="00000000" w:csb0="000101FF" w:csb1="00000000"/>
+  </w:font>
+  <w:font w:name="Cambria Math">
+    <w:panose1 w:val="02040503050406030204"/>
+    <w:charset w:val="00"/>
+    <w:family w:val="roman"/>
+    <w:pitch w:val="variable"/>
+    <w:sig w:usb0="E00006FF" w:usb1="420024FF" w:usb2="02000000" w:usb3="00000000" w:csb0="0000019F" w:csb1="00000000"/>
+  </w:font>
+</w:fonts>
+</file>
+
+<file path=word/glossary/settings.xml><?xml version="1.0" encoding="utf-8"?>
+<w:settings xmlns:mc="http://schemas.openxmlformats.org/markup-compatibility/2006" xmlns:o="urn:schemas-microsoft-com:office:office" xmlns:r="http://schemas.openxmlformats.org/officeDocument/2006/relationships" xmlns:m="http://schemas.openxmlformats.org/officeDocument/2006/math" xmlns:v="urn:schemas-microsoft-com:vml" xmlns:w10="urn:schemas-microsoft-com:office:word" xmlns:w="http://schemas.openxmlformats.org/wordprocessingml/2006/main" xmlns:w14="http://schemas.microsoft.com/office/word/2010/wordml" xmlns:sl="http://schemas.openxmlformats.org/schemaLibrary/2006/main" mc:Ignorable="w14">
+  <w:view w:val="normal"/>
+  <w:defaultTabStop w:val="720"/>
+  <w:characterSpacingControl w:val="doNotCompress"/>
+  <w:compat>
+    <w:useFELayout/>
+    <w:compatSetting w:name="compatibilityMode" w:uri="http://schemas.microsoft.com/office/word" w:val="14"/>
+    <w:compatSetting w:name="overrideTableStyleFontSizeAndJustification" w:uri="http://schemas.microsoft.com/office/word" w:val="1"/>
+    <w:compatSetting w:name="enableOpenTypeFeatures" w:uri="http://schemas.microsoft.com/office/word" w:val="1"/>
+    <w:compatSetting w:name="doNotFlipMirrorIndents" w:uri="http://schemas.microsoft.com/office/word" w:val="1"/>
+  </w:compat>
+  <w:rsids>
+    <w:rsidRoot w:val="008F3F01"/>
+    <w:rsid w:val="003B6C34"/>
+    <w:rsid w:val="008F3F01"/>
+  </w:rsids>
+  <m:mathPr>
+    <m:mathFont m:val="Cambria Math"/>
+    <m:brkBin m:val="before"/>
+    <m:brkBinSub m:val="--"/>
+    <m:smallFrac m:val="0"/>
+    <m:dispDef/>
+    <m:lMargin m:val="0"/>
+    <m:rMargin m:val="0"/>
+    <m:defJc m:val="centerGroup"/>
+    <m:wrapIndent m:val="1440"/>
+    <m:intLim m:val="subSup"/>
+    <m:naryLim m:val="undOvr"/>
+  </m:mathPr>
+  <w:themeFontLang w:val="en-GB"/>
+  <w:clrSchemeMapping w:bg1="light1" w:t1="dark1" w:bg2="light2" w:t2="dark2" w:accent1="accent1" w:accent2="accent2" w:accent3="accent3" w:accent4="accent4" w:accent5="accent5" w:accent6="accent6" w:hyperlink="hyperlink" w:followedHyperlink="followedHyperlink"/>
+  <w:decimalSymbol w:val="."/>
+  <w:listSeparator w:val=","/>
+</w:settings>
+</file>
+
+<file path=word/glossary/styles.xml><?xml version="1.0" encoding="utf-8"?>
+<w:styles xmlns:mc="http://schemas.openxmlformats.org/markup-compatibility/2006" xmlns:r="http://schemas.openxmlformats.org/officeDocument/2006/relationships" xmlns:w="http://schemas.openxmlformats.org/wordprocessingml/2006/main" xmlns:w14="http://schemas.microsoft.com/office/word/2010/wordml" mc:Ignorable="w14">
+  <w:docDefaults>
+    <w:rPrDefault>
+      <w:rPr>
+        <w:rFonts w:asciiTheme="minorHAnsi" w:eastAsiaTheme="minorEastAsia" w:hAnsiTheme="minorHAnsi" w:cstheme="minorBidi"/>
+        <w:sz w:val="22"/>
+        <w:szCs w:val="22"/>
+        <w:lang w:val="en-GB" w:eastAsia="en-GB" w:bidi="ar-SA"/>
+      </w:rPr>
+    </w:rPrDefault>
+    <w:pPrDefault>
+      <w:pPr>
+        <w:spacing w:after="200" w:line="276" w:lineRule="auto"/>
+      </w:pPr>
+    </w:pPrDefault>
+  </w:docDefaults>
+  <w:latentStyles w:defLockedState="0" w:defUIPriority="99" w:defSemiHidden="1" w:defUnhideWhenUsed="1" w:defQFormat="0" w:count="267">
+    <w:lsdException w:name="Normal" w:semiHidden="0" w:uiPriority="0" w:unhideWhenUsed="0" w:qFormat="1"/>
+    <w:lsdException w:name="heading 1" w:semiHidden="0" w:uiPriority="9" w:unhideWhenUsed="0" w:qFormat="1"/>
+    <w:lsdException w:name="heading 2" w:uiPriority="9" w:qFormat="1"/>
+    <w:lsdException w:name="heading 3" w:uiPriority="9" w:qFormat="1"/>
+    <w:lsdException w:name="heading 4" w:uiPriority="9" w:qFormat="1"/>
+    <w:lsdException w:name="heading 5" w:uiPriority="9" w:qFormat="1"/>
+    <w:lsdException w:name="heading 6" w:uiPriority="9" w:qFormat="1"/>
+    <w:lsdException w:name="heading 7" w:uiPriority="9" w:qFormat="1"/>
+    <w:lsdException w:name="heading 8" w:uiPriority="9" w:qFormat="1"/>
+    <w:lsdException w:name="heading 9" w:uiPriority="9" w:qFormat="1"/>
+    <w:lsdException w:name="toc 1" w:uiPriority="39"/>
+    <w:lsdException w:name="toc 2" w:uiPriority="39"/>
+    <w:lsdException w:name="toc 3" w:uiPriority="39"/>
+    <w:lsdException w:name="toc 4" w:uiPriority="39"/>
+    <w:lsdException w:name="toc 5" w:uiPriority="39"/>
+    <w:lsdException w:name="toc 6" w:uiPriority="39"/>
+    <w:lsdException w:name="toc 7" w:uiPriority="39"/>
+    <w:lsdException w:name="toc 8" w:uiPriority="39"/>
+    <w:lsdException w:name="toc 9" w:uiPriority="39"/>
+    <w:lsdException w:name="caption" w:uiPriority="35" w:qFormat="1"/>
+    <w:lsdException w:name="Title" w:semiHidden="0" w:uiPriority="10" w:unhideWhenUsed="0" w:qFormat="1"/>
+    <w:lsdException w:name="Default Paragraph Font" w:uiPriority="1"/>
+    <w:lsdException w:name="Subtitle" w:semiHidden="0" w:uiPriority="11" w:unhideWhenUsed="0" w:qFormat="1"/>
+    <w:lsdException w:name="Strong" w:semiHidden="0" w:uiPriority="22" w:unhideWhenUsed="0" w:qFormat="1"/>
+    <w:lsdException w:name="Emphasis" w:semiHidden="0" w:uiPriority="20" w:unhideWhenUsed="0" w:qFormat="1"/>
+    <w:lsdException w:name="Table Grid" w:semiHidden="0" w:uiPriority="59" w:unhideWhenUsed="0"/>
+    <w:lsdException w:name="Placeholder Text" w:unhideWhenUsed="0"/>
+    <w:lsdException w:name="No Spacing" w:semiHidden="0" w:uiPriority="1" w:unhideWhenUsed="0" w:qFormat="1"/>
+    <w:lsdException w:name="Light Shading" w:semiHidden="0" w:uiPriority="60" w:unhideWhenUsed="0"/>
+    <w:lsdException w:name="Light List" w:semiHidden="0" w:uiPriority="61" w:unhideWhenUsed="0"/>
+    <w:lsdException w:name="Light Grid" w:semiHidden="0" w:uiPriority="62" w:unhideWhenUsed="0"/>
+    <w:lsdException w:name="Medium Shading 1" w:semiHidden="0" w:uiPriority="63" w:unhideWhenUsed="0"/>
+    <w:lsdException w:name="Medium Shading 2" w:semiHidden="0" w:uiPriority="64" w:unhideWhenUsed="0"/>
+    <w:lsdException w:name="Medium List 1" w:semiHidden="0" w:uiPriority="65" w:unhideWhenUsed="0"/>
+    <w:lsdException w:name="Medium List 2" w:semiHidden="0" w:uiPriority="66" w:unhideWhenUsed="0"/>
+    <w:lsdException w:name="Medium Grid 1" w:semiHidden="0" w:uiPriority="67" w:unhideWhenUsed="0"/>
+    <w:lsdException w:name="Medium Grid 2" w:semiHidden="0" w:uiPriority="68" w:unhideWhenUsed="0"/>
+    <w:lsdException w:name="Medium Grid 3" w:semiHidden="0" w:uiPriority="69" w:unhideWhenUsed="0"/>
+    <w:lsdException w:name="Dark List" w:semiHidden="0" w:uiPriority="70" w:unhideWhenUsed="0"/>
+    <w:lsdException w:name="Colorful Shading" w:semiHidden="0" w:uiPriority="71" w:unhideWhenUsed="0"/>
+    <w:lsdException w:name="Colorful List" w:semiHidden="0" w:uiPriority="72" w:unhideWhenUsed="0"/>
+    <w:lsdException w:name="Colorful Grid" w:semiHidden="0" w:uiPriority="73" w:unhideWhenUsed="0"/>
+    <w:lsdException w:name="Light Shading Accent 1" w:semiHidden="0" w:uiPriority="60" w:unhideWhenUsed="0"/>
+    <w:lsdException w:name="Light List Accent 1" w:semiHidden="0" w:uiPriority="61" w:unhideWhenUsed="0"/>
+    <w:lsdException w:name="Light Grid Accent 1" w:semiHidden="0" w:uiPriority="62" w:unhideWhenUsed="0"/>
+    <w:lsdException w:name="Medium Shading 1 Accent 1" w:semiHidden="0" w:uiPriority="63" w:unhideWhenUsed="0"/>
+    <w:lsdException w:name="Medium Shading 2 Accent 1" w:semiHidden="0" w:uiPriority="64" w:unhideWhenUsed="0"/>
+    <w:lsdException w:name="Medium List 1 Accent 1" w:semiHidden="0" w:uiPriority="65" w:unhideWhenUsed="0"/>
+    <w:lsdException w:name="Revision" w:unhideWhenUsed="0"/>
+    <w:lsdException w:name="List Paragraph" w:semiHidden="0" w:uiPriority="34" w:unhideWhenUsed="0" w:qFormat="1"/>
+    <w:lsdException w:name="Quote" w:semiHidden="0" w:uiPriority="29" w:unhideWhenUsed="0" w:qFormat="1"/>
+    <w:lsdException w:name="Intense Quote" w:semiHidden="0" w:uiPriority="30" w:unhideWhenUsed="0" w:qFormat="1"/>
+    <w:lsdException w:name="Medium List 2 Accent 1" w:semiHidden="0" w:uiPriority="66" w:unhideWhenUsed="0"/>
+    <w:lsdException w:name="Medium Grid 1 Accent 1" w:semiHidden="0" w:uiPriority="67" w:unhideWhenUsed="0"/>
+    <w:lsdException w:name="Medium Grid 2 Accent 1" w:semiHidden="0" w:uiPriority="68" w:unhideWhenUsed="0"/>
+    <w:lsdException w:name="Medium Grid 3 Accent 1" w:semiHidden="0" w:uiPriority="69" w:unhideWhenUsed="0"/>
+    <w:lsdException w:name="Dark List Accent 1" w:semiHidden="0" w:uiPriority="70" w:unhideWhenUsed="0"/>
+    <w:lsdException w:name="Colorful Shading Accent 1" w:semiHidden="0" w:uiPriority="71" w:unhideWhenUsed="0"/>
+    <w:lsdException w:name="Colorful List Accent 1" w:semiHidden="0" w:uiPriority="72" w:unhideWhenUsed="0"/>
+    <w:lsdException w:name="Colorful Grid Accent 1" w:semiHidden="0" w:uiPriority="73" w:unhideWhenUsed="0"/>
+    <w:lsdException w:name="Light Shading Accent 2" w:semiHidden="0" w:uiPriority="60" w:unhideWhenUsed="0"/>
+    <w:lsdException w:name="Light List Accent 2" w:semiHidden="0" w:uiPriority="61" w:unhideWhenUsed="0"/>
+    <w:lsdException w:name="Light Grid Accent 2" w:semiHidden="0" w:uiPriority="62" w:unhideWhenUsed="0"/>
+    <w:lsdException w:name="Medium Shading 1 Accent 2" w:semiHidden="0" w:uiPriority="63" w:unhideWhenUsed="0"/>
+    <w:lsdException w:name="Medium Shading 2 Accent 2" w:semiHidden="0" w:uiPriority="64" w:unhideWhenUsed="0"/>
+    <w:lsdException w:name="Medium List 1 Accent 2" w:semiHidden="0" w:uiPriority="65" w:unhideWhenUsed="0"/>
+    <w:lsdException w:name="Medium List 2 Accent 2" w:semiHidden="0" w:uiPriority="66" w:unhideWhenUsed="0"/>
+    <w:lsdException w:name="Medium Grid 1 Accent 2" w:semiHidden="0" w:uiPriority="67" w:unhideWhenUsed="0"/>
+    <w:lsdException w:name="Medium Grid 2 Accent 2" w:semiHidden="0" w:uiPriority="68" w:unhideWhenUsed="0"/>
+    <w:lsdException w:name="Medium Grid 3 Accent 2" w:semiHidden="0" w:uiPriority="69" w:unhideWhenUsed="0"/>
+    <w:lsdException w:name="Dark List Accent 2" w:semiHidden="0" w:uiPriority="70" w:unhideWhenUsed="0"/>
+    <w:lsdException w:name="Colorful Shading Accent 2" w:semiHidden="0" w:uiPriority="71" w:unhideWhenUsed="0"/>
+    <w:lsdException w:name="Colorful List Accent 2" w:semiHidden="0" w:uiPriority="72" w:unhideWhenUsed="0"/>
+    <w:lsdException w:name="Colorful Grid Accent 2" w:semiHidden="0" w:uiPriority="73" w:unhideWhenUsed="0"/>
+    <w:lsdException w:name="Light Shading Accent 3" w:semiHidden="0" w:uiPriority="60" w:unhideWhenUsed="0"/>
+    <w:lsdException w:name="Light List Accent 3" w:semiHidden="0" w:uiPriority="61" w:unhideWhenUsed="0"/>
+    <w:lsdException w:name="Light Grid Accent 3" w:semiHidden="0" w:uiPriority="62" w:unhideWhenUsed="0"/>
+    <w:lsdException w:name="Medium Shading 1 Accent 3" w:semiHidden="0" w:uiPriority="63" w:unhideWhenUsed="0"/>
+    <w:lsdException w:name="Medium Shading 2 Accent 3" w:semiHidden="0" w:uiPriority="64" w:unhideWhenUsed="0"/>
+    <w:lsdException w:name="Medium List 1 Accent 3" w:semiHidden="0" w:uiPriority="65" w:unhideWhenUsed="0"/>
+    <w:lsdException w:name="Medium List 2 Accent 3" w:semiHidden="0" w:uiPriority="66" w:unhideWhenUsed="0"/>
+    <w:lsdException w:name="Medium Grid 1 Accent 3" w:semiHidden="0" w:uiPriority="67" w:unhideWhenUsed="0"/>
+    <w:lsdException w:name="Medium Grid 2 Accent 3" w:semiHidden="0" w:uiPriority="68" w:unhideWhenUsed="0"/>
+    <w:lsdException w:name="Medium Grid 3 Accent 3" w:semiHidden="0" w:uiPriority="69" w:unhideWhenUsed="0"/>
+    <w:lsdException w:name="Dark List Accent 3" w:semiHidden="0" w:uiPriority="70" w:unhideWhenUsed="0"/>
+    <w:lsdException w:name="Colorful Shading Accent 3" w:semiHidden="0" w:uiPriority="71" w:unhideWhenUsed="0"/>
+    <w:lsdException w:name="Colorful List Accent 3" w:semiHidden="0" w:uiPriority="72" w:unhideWhenUsed="0"/>
+    <w:lsdException w:name="Colorful Grid Accent 3" w:semiHidden="0" w:uiPriority="73" w:unhideWhenUsed="0"/>
+    <w:lsdException w:name="Light Shading Accent 4" w:semiHidden="0" w:uiPriority="60" w:unhideWhenUsed="0"/>
+    <w:lsdException w:name="Light List Accent 4" w:semiHidden="0" w:uiPriority="61" w:unhideWhenUsed="0"/>
+    <w:lsdException w:name="Light Grid Accent 4" w:semiHidden="0" w:uiPriority="62" w:unhideWhenUsed="0"/>
+    <w:lsdException w:name="Medium Shading 1 Accent 4" w:semiHidden="0" w:uiPriority="63" w:unhideWhenUsed="0"/>
+    <w:lsdException w:name="Medium Shading 2 Accent 4" w:semiHidden="0" w:uiPriority="64" w:unhideWhenUsed="0"/>
+    <w:lsdException w:name="Medium List 1 Accent 4" w:semiHidden="0" w:uiPriority="65" w:unhideWhenUsed="0"/>
+    <w:lsdException w:name="Medium List 2 Accent 4" w:semiHidden="0" w:uiPriority="66" w:unhideWhenUsed="0"/>
+    <w:lsdException w:name="Medium Grid 1 Accent 4" w:semiHidden="0" w:uiPriority="67" w:unhideWhenUsed="0"/>
+    <w:lsdException w:name="Medium Grid 2 Accent 4" w:semiHidden="0" w:uiPriority="68" w:unhideWhenUsed="0"/>
+    <w:lsdException w:name="Medium Grid 3 Accent 4" w:semiHidden="0" w:uiPriority="69" w:unhideWhenUsed="0"/>
+    <w:lsdException w:name="Dark List Accent 4" w:semiHidden="0" w:uiPriority="70" w:unhideWhenUsed="0"/>
+    <w:lsdException w:name="Colorful Shading Accent 4" w:semiHidden="0" w:uiPriority="71" w:unhideWhenUsed="0"/>
+    <w:lsdException w:name="Colorful List Accent 4" w:semiHidden="0" w:uiPriority="72" w:unhideWhenUsed="0"/>
+    <w:lsdException w:name="Colorful Grid Accent 4" w:semiHidden="0" w:uiPriority="73" w:unhideWhenUsed="0"/>
+    <w:lsdException w:name="Light Shading Accent 5" w:semiHidden="0" w:uiPriority="60" w:unhideWhenUsed="0"/>
+    <w:lsdException w:name="Light List Accent 5" w:semiHidden="0" w:uiPriority="61" w:unhideWhenUsed="0"/>
+    <w:lsdException w:name="Light Grid Accent 5" w:semiHidden="0" w:uiPriority="62" w:unhideWhenUsed="0"/>
+    <w:lsdException w:name="Medium Shading 1 Accent 5" w:semiHidden="0" w:uiPriority="63" w:unhideWhenUsed="0"/>
+    <w:lsdException w:name="Medium Shading 2 Accent 5" w:semiHidden="0" w:uiPriority="64" w:unhideWhenUsed="0"/>
+    <w:lsdException w:name="Medium List 1 Accent 5" w:semiHidden="0" w:uiPriority="65" w:unhideWhenUsed="0"/>
+    <w:lsdException w:name="Medium List 2 Accent 5" w:semiHidden="0" w:uiPriority="66" w:unhideWhenUsed="0"/>
+    <w:lsdException w:name="Medium Grid 1 Accent 5" w:semiHidden="0" w:uiPriority="67" w:unhideWhenUsed="0"/>
+    <w:lsdException w:name="Medium Grid 2 Accent 5" w:semiHidden="0" w:uiPriority="68" w:unhideWhenUsed="0"/>
+    <w:lsdException w:name="Medium Grid 3 Accent 5" w:semiHidden="0" w:uiPriority="69" w:unhideWhenUsed="0"/>
+    <w:lsdException w:name="Dark List Accent 5" w:semiHidden="0" w:uiPriority="70" w:unhideWhenUsed="0"/>
+    <w:lsdException w:name="Colorful Shading Accent 5" w:semiHidden="0" w:uiPriority="71" w:unhideWhenUsed="0"/>
+    <w:lsdException w:name="Colorful List Accent 5" w:semiHidden="0" w:uiPriority="72" w:unhideWhenUsed="0"/>
+    <w:lsdException w:name="Colorful Grid Accent 5" w:semiHidden="0" w:uiPriority="73" w:unhideWhenUsed="0"/>
+    <w:lsdException w:name="Light Shading Accent 6" w:semiHidden="0" w:uiPriority="60" w:unhideWhenUsed="0"/>
+    <w:lsdException w:name="Light List Accent 6" w:semiHidden="0" w:uiPriority="61" w:unhideWhenUsed="0"/>
+    <w:lsdException w:name="Light Grid Accent 6" w:semiHidden="0" w:uiPriority="62" w:unhideWhenUsed="0"/>
+    <w:lsdException w:name="Medium Shading 1 Accent 6" w:semiHidden="0" w:uiPriority="63" w:unhideWhenUsed="0"/>
+    <w:lsdException w:name="Medium Shading 2 Accent 6" w:semiHidden="0" w:uiPriority="64" w:unhideWhenUsed="0"/>
+    <w:lsdException w:name="Medium List 1 Accent 6" w:semiHidden="0" w:uiPriority="65" w:unhideWhenUsed="0"/>
+    <w:lsdException w:name="Medium List 2 Accent 6" w:semiHidden="0" w:uiPriority="66" w:unhideWhenUsed="0"/>
+    <w:lsdException w:name="Medium Grid 1 Accent 6" w:semiHidden="0" w:uiPriority="67" w:unhideWhenUsed="0"/>
+    <w:lsdException w:name="Medium Grid 2 Accent 6" w:semiHidden="0" w:uiPriority="68" w:unhideWhenUsed="0"/>
+    <w:lsdException w:name="Medium Grid 3 Accent 6" w:semiHidden="0" w:uiPriority="69" w:unhideWhenUsed="0"/>
+    <w:lsdException w:name="Dark List Accent 6" w:semiHidden="0" w:uiPriority="70" w:unhideWhenUsed="0"/>
+    <w:lsdException w:name="Colorful Shading Accent 6" w:semiHidden="0" w:uiPriority="71" w:unhideWhenUsed="0"/>
+    <w:lsdException w:name="Colorful List Accent 6" w:semiHidden="0" w:uiPriority="72" w:unhideWhenUsed="0"/>
+    <w:lsdException w:name="Colorful Grid Accent 6" w:semiHidden="0" w:uiPriority="73" w:unhideWhenUsed="0"/>
+    <w:lsdException w:name="Subtle Emphasis" w:semiHidden="0" w:uiPriority="19" w:unhideWhenUsed="0" w:qFormat="1"/>
+    <w:lsdException w:name="Intense Emphasis" w:semiHidden="0" w:uiPriority="21" w:unhideWhenUsed="0" w:qFormat="1"/>
+    <w:lsdException w:name="Subtle Reference" w:semiHidden="0" w:uiPriority="31" w:unhideWhenUsed="0" w:qFormat="1"/>
+    <w:lsdException w:name="Intense Reference" w:semiHidden="0" w:uiPriority="32" w:unhideWhenUsed="0" w:qFormat="1"/>
+    <w:lsdException w:name="Book Title" w:semiHidden="0" w:uiPriority="33" w:unhideWhenUsed="0" w:qFormat="1"/>
+    <w:lsdException w:name="Bibliography" w:uiPriority="37"/>
+    <w:lsdException w:name="TOC Heading" w:uiPriority="39" w:qFormat="1"/>
+  </w:latentStyles>
+  <w:style w:type="paragraph" w:default="1" w:styleId="Normal">
+    <w:name w:val="Normal"/>
+    <w:qFormat/>
+  </w:style>
+  <w:style w:type="character" w:default="1" w:styleId="DefaultParagraphFont">
+    <w:name w:val="Default Paragraph Font"/>
+    <w:uiPriority w:val="1"/>
+    <w:semiHidden/>
+    <w:unhideWhenUsed/>
+  </w:style>
+  <w:style w:type="table" w:default="1" w:styleId="TableNormal">
+    <w:name w:val="Normal Table"/>
+    <w:uiPriority w:val="99"/>
+    <w:semiHidden/>
+    <w:unhideWhenUsed/>
+    <w:tblPr>
+      <w:tblInd w:w="0" w:type="dxa"/>
+      <w:tblCellMar>
+        <w:top w:w="0" w:type="dxa"/>
+        <w:left w:w="108" w:type="dxa"/>
+        <w:bottom w:w="0" w:type="dxa"/>
+        <w:right w:w="108" w:type="dxa"/>
+      </w:tblCellMar>
+    </w:tblPr>
+  </w:style>
+  <w:style w:type="numbering" w:default="1" w:styleId="NoList">
+    <w:name w:val="No List"/>
+    <w:uiPriority w:val="99"/>
+    <w:semiHidden/>
+    <w:unhideWhenUsed/>
+  </w:style>
+  <w:style w:type="character" w:styleId="PlaceholderText">
+    <w:name w:val="Placeholder Text"/>
+    <w:basedOn w:val="DefaultParagraphFont"/>
+    <w:uiPriority w:val="99"/>
+    <w:semiHidden/>
+    <w:rsid w:val="008F3F01"/>
+    <w:rPr>
+      <w:color w:val="808080"/>
+    </w:rPr>
+  </w:style>
+</w:styles>
+</file>
+
+<file path=word/glossary/stylesWithEffects.xml><?xml version="1.0" encoding="utf-8"?>
+<w:styles xmlns:wpc="http://schemas.microsoft.com/office/word/2010/wordprocessingCanvas" xmlns:mc="http://schemas.openxmlformats.org/markup-compatibility/2006" xmlns:o="urn:schemas-microsoft-com:office:office" xmlns:r="http://schemas.openxmlformats.org/officeDocument/2006/relationships" xmlns:m="http://schemas.openxmlformats.org/officeDocument/2006/math" xmlns:v="urn:schemas-microsoft-com:vml" xmlns:wp14="http://schemas.microsoft.com/office/word/2010/wordprocessingDrawing" xmlns:wp="http://schemas.openxmlformats.org/drawingml/2006/wordprocessingDrawing" xmlns:w10="urn:schemas-microsoft-com:office:word" xmlns:w="http://schemas.openxmlformats.org/wordprocessingml/2006/main" xmlns:w14="http://schemas.microsoft.com/office/word/2010/wordml" xmlns:wpg="http://schemas.microsoft.com/office/word/2010/wordprocessingGroup" xmlns:wpi="http://schemas.microsoft.com/office/word/2010/wordprocessingInk" xmlns:wne="http://schemas.microsoft.com/office/word/2006/wordml" xmlns:wps="http://schemas.microsoft.com/office/word/2010/wordprocessingShape" mc:Ignorable="w14 wp14">
+  <w:docDefaults>
+    <w:rPrDefault>
+      <w:rPr>
+        <w:rFonts w:asciiTheme="minorHAnsi" w:eastAsiaTheme="minorEastAsia" w:hAnsiTheme="minorHAnsi" w:cstheme="minorBidi"/>
+        <w:sz w:val="22"/>
+        <w:szCs w:val="22"/>
+        <w:lang w:val="en-GB" w:eastAsia="en-GB" w:bidi="ar-SA"/>
+      </w:rPr>
+    </w:rPrDefault>
+    <w:pPrDefault>
+      <w:pPr>
+        <w:spacing w:after="200" w:line="276" w:lineRule="auto"/>
+      </w:pPr>
+    </w:pPrDefault>
+  </w:docDefaults>
+  <w:latentStyles w:defLockedState="0" w:defUIPriority="99" w:defSemiHidden="1" w:defUnhideWhenUsed="1" w:defQFormat="0" w:count="267">
+    <w:lsdException w:name="Normal" w:semiHidden="0" w:uiPriority="0" w:unhideWhenUsed="0" w:qFormat="1"/>
+    <w:lsdException w:name="heading 1" w:semiHidden="0" w:uiPriority="9" w:unhideWhenUsed="0" w:qFormat="1"/>
+    <w:lsdException w:name="heading 2" w:uiPriority="9" w:qFormat="1"/>
+    <w:lsdException w:name="heading 3" w:uiPriority="9" w:qFormat="1"/>
+    <w:lsdException w:name="heading 4" w:uiPriority="9" w:qFormat="1"/>
+    <w:lsdException w:name="heading 5" w:uiPriority="9" w:qFormat="1"/>
+    <w:lsdException w:name="heading 6" w:uiPriority="9" w:qFormat="1"/>
+    <w:lsdException w:name="heading 7" w:uiPriority="9" w:qFormat="1"/>
+    <w:lsdException w:name="heading 8" w:uiPriority="9" w:qFormat="1"/>
+    <w:lsdException w:name="heading 9" w:uiPriority="9" w:qFormat="1"/>
+    <w:lsdException w:name="toc 1" w:uiPriority="39"/>
+    <w:lsdException w:name="toc 2" w:uiPriority="39"/>
+    <w:lsdException w:name="toc 3" w:uiPriority="39"/>
+    <w:lsdException w:name="toc 4" w:uiPriority="39"/>
+    <w:lsdException w:name="toc 5" w:uiPriority="39"/>
+    <w:lsdException w:name="toc 6" w:uiPriority="39"/>
+    <w:lsdException w:name="toc 7" w:uiPriority="39"/>
+    <w:lsdException w:name="toc 8" w:uiPriority="39"/>
+    <w:lsdException w:name="toc 9" w:uiPriority="39"/>
+    <w:lsdException w:name="caption" w:uiPriority="35" w:qFormat="1"/>
+    <w:lsdException w:name="Title" w:semiHidden="0" w:uiPriority="10" w:unhideWhenUsed="0" w:qFormat="1"/>
+    <w:lsdException w:name="Default Paragraph Font" w:uiPriority="1"/>
+    <w:lsdException w:name="Subtitle" w:semiHidden="0" w:uiPriority="11" w:unhideWhenUsed="0" w:qFormat="1"/>
+    <w:lsdException w:name="Strong" w:semiHidden="0" w:uiPriority="22" w:unhideWhenUsed="0" w:qFormat="1"/>
+    <w:lsdException w:name="Emphasis" w:semiHidden="0" w:uiPriority="20" w:unhideWhenUsed="0" w:qFormat="1"/>
+    <w:lsdException w:name="Table Grid" w:semiHidden="0" w:uiPriority="59" w:unhideWhenUsed="0"/>
+    <w:lsdException w:name="Placeholder Text" w:unhideWhenUsed="0"/>
+    <w:lsdException w:name="No Spacing" w:semiHidden="0" w:uiPriority="1" w:unhideWhenUsed="0" w:qFormat="1"/>
+    <w:lsdException w:name="Light Shading" w:semiHidden="0" w:uiPriority="60" w:unhideWhenUsed="0"/>
+    <w:lsdException w:name="Light List" w:semiHidden="0" w:uiPriority="61" w:unhideWhenUsed="0"/>
+    <w:lsdException w:name="Light Grid" w:semiHidden="0" w:uiPriority="62" w:unhideWhenUsed="0"/>
+    <w:lsdException w:name="Medium Shading 1" w:semiHidden="0" w:uiPriority="63" w:unhideWhenUsed="0"/>
+    <w:lsdException w:name="Medium Shading 2" w:semiHidden="0" w:uiPriority="64" w:unhideWhenUsed="0"/>
+    <w:lsdException w:name="Medium List 1" w:semiHidden="0" w:uiPriority="65" w:unhideWhenUsed="0"/>
+    <w:lsdException w:name="Medium List 2" w:semiHidden="0" w:uiPriority="66" w:unhideWhenUsed="0"/>
+    <w:lsdException w:name="Medium Grid 1" w:semiHidden="0" w:uiPriority="67" w:unhideWhenUsed="0"/>
+    <w:lsdException w:name="Medium Grid 2" w:semiHidden="0" w:uiPriority="68" w:unhideWhenUsed="0"/>
+    <w:lsdException w:name="Medium Grid 3" w:semiHidden="0" w:uiPriority="69" w:unhideWhenUsed="0"/>
+    <w:lsdException w:name="Dark List" w:semiHidden="0" w:uiPriority="70" w:unhideWhenUsed="0"/>
+    <w:lsdException w:name="Colorful Shading" w:semiHidden="0" w:uiPriority="71" w:unhideWhenUsed="0"/>
+    <w:lsdException w:name="Colorful List" w:semiHidden="0" w:uiPriority="72" w:unhideWhenUsed="0"/>
+    <w:lsdException w:name="Colorful Grid" w:semiHidden="0" w:uiPriority="73" w:unhideWhenUsed="0"/>
+    <w:lsdException w:name="Light Shading Accent 1" w:semiHidden="0" w:uiPriority="60" w:unhideWhenUsed="0"/>
+    <w:lsdException w:name="Light List Accent 1" w:semiHidden="0" w:uiPriority="61" w:unhideWhenUsed="0"/>
+    <w:lsdException w:name="Light Grid Accent 1" w:semiHidden="0" w:uiPriority="62" w:unhideWhenUsed="0"/>
+    <w:lsdException w:name="Medium Shading 1 Accent 1" w:semiHidden="0" w:uiPriority="63" w:unhideWhenUsed="0"/>
+    <w:lsdException w:name="Medium Shading 2 Accent 1" w:semiHidden="0" w:uiPriority="64" w:unhideWhenUsed="0"/>
+    <w:lsdException w:name="Medium List 1 Accent 1" w:semiHidden="0" w:uiPriority="65" w:unhideWhenUsed="0"/>
+    <w:lsdException w:name="Revision" w:unhideWhenUsed="0"/>
+    <w:lsdException w:name="List Paragraph" w:semiHidden="0" w:uiPriority="34" w:unhideWhenUsed="0" w:qFormat="1"/>
+    <w:lsdException w:name="Quote" w:semiHidden="0" w:uiPriority="29" w:unhideWhenUsed="0" w:qFormat="1"/>
+    <w:lsdException w:name="Intense Quote" w:semiHidden="0" w:uiPriority="30" w:unhideWhenUsed="0" w:qFormat="1"/>
+    <w:lsdException w:name="Medium List 2 Accent 1" w:semiHidden="0" w:uiPriority="66" w:unhideWhenUsed="0"/>
+    <w:lsdException w:name="Medium Grid 1 Accent 1" w:semiHidden="0" w:uiPriority="67" w:unhideWhenUsed="0"/>
+    <w:lsdException w:name="Medium Grid 2 Accent 1" w:semiHidden="0" w:uiPriority="68" w:unhideWhenUsed="0"/>
+    <w:lsdException w:name="Medium Grid 3 Accent 1" w:semiHidden="0" w:uiPriority="69" w:unhideWhenUsed="0"/>
+    <w:lsdException w:name="Dark List Accent 1" w:semiHidden="0" w:uiPriority="70" w:unhideWhenUsed="0"/>
+    <w:lsdException w:name="Colorful Shading Accent 1" w:semiHidden="0" w:uiPriority="71" w:unhideWhenUsed="0"/>
+    <w:lsdException w:name="Colorful List Accent 1" w:semiHidden="0" w:uiPriority="72" w:unhideWhenUsed="0"/>
+    <w:lsdException w:name="Colorful Grid Accent 1" w:semiHidden="0" w:uiPriority="73" w:unhideWhenUsed="0"/>
+    <w:lsdException w:name="Light Shading Accent 2" w:semiHidden="0" w:uiPriority="60" w:unhideWhenUsed="0"/>
+    <w:lsdException w:name="Light List Accent 2" w:semiHidden="0" w:uiPriority="61" w:unhideWhenUsed="0"/>
+    <w:lsdException w:name="Light Grid Accent 2" w:semiHidden="0" w:uiPriority="62" w:unhideWhenUsed="0"/>
+    <w:lsdException w:name="Medium Shading 1 Accent 2" w:semiHidden="0" w:uiPriority="63" w:unhideWhenUsed="0"/>
+    <w:lsdException w:name="Medium Shading 2 Accent 2" w:semiHidden="0" w:uiPriority="64" w:unhideWhenUsed="0"/>
+    <w:lsdException w:name="Medium List 1 Accent 2" w:semiHidden="0" w:uiPriority="65" w:unhideWhenUsed="0"/>
+    <w:lsdException w:name="Medium List 2 Accent 2" w:semiHidden="0" w:uiPriority="66" w:unhideWhenUsed="0"/>
+    <w:lsdException w:name="Medium Grid 1 Accent 2" w:semiHidden="0" w:uiPriority="67" w:unhideWhenUsed="0"/>
+    <w:lsdException w:name="Medium Grid 2 Accent 2" w:semiHidden="0" w:uiPriority="68" w:unhideWhenUsed="0"/>
+    <w:lsdException w:name="Medium Grid 3 Accent 2" w:semiHidden="0" w:uiPriority="69" w:unhideWhenUsed="0"/>
+    <w:lsdException w:name="Dark List Accent 2" w:semiHidden="0" w:uiPriority="70" w:unhideWhenUsed="0"/>
+    <w:lsdException w:name="Colorful Shading Accent 2" w:semiHidden="0" w:uiPriority="71" w:unhideWhenUsed="0"/>
+    <w:lsdException w:name="Colorful List Accent 2" w:semiHidden="0" w:uiPriority="72" w:unhideWhenUsed="0"/>
+    <w:lsdException w:name="Colorful Grid Accent 2" w:semiHidden="0" w:uiPriority="73" w:unhideWhenUsed="0"/>
+    <w:lsdException w:name="Light Shading Accent 3" w:semiHidden="0" w:uiPriority="60" w:unhideWhenUsed="0"/>
+    <w:lsdException w:name="Light List Accent 3" w:semiHidden="0" w:uiPriority="61" w:unhideWhenUsed="0"/>
+    <w:lsdException w:name="Light Grid Accent 3" w:semiHidden="0" w:uiPriority="62" w:unhideWhenUsed="0"/>
+    <w:lsdException w:name="Medium Shading 1 Accent 3" w:semiHidden="0" w:uiPriority="63" w:unhideWhenUsed="0"/>
+    <w:lsdException w:name="Medium Shading 2 Accent 3" w:semiHidden="0" w:uiPriority="64" w:unhideWhenUsed="0"/>
+    <w:lsdException w:name="Medium List 1 Accent 3" w:semiHidden="0" w:uiPriority="65" w:unhideWhenUsed="0"/>
+    <w:lsdException w:name="Medium List 2 Accent 3" w:semiHidden="0" w:uiPriority="66" w:unhideWhenUsed="0"/>
+    <w:lsdException w:name="Medium Grid 1 Accent 3" w:semiHidden="0" w:uiPriority="67" w:unhideWhenUsed="0"/>
+    <w:lsdException w:name="Medium Grid 2 Accent 3" w:semiHidden="0" w:uiPriority="68" w:unhideWhenUsed="0"/>
+    <w:lsdException w:name="Medium Grid 3 Accent 3" w:semiHidden="0" w:uiPriority="69" w:unhideWhenUsed="0"/>
+    <w:lsdException w:name="Dark List Accent 3" w:semiHidden="0" w:uiPriority="70" w:unhideWhenUsed="0"/>
+    <w:lsdException w:name="Colorful Shading Accent 3" w:semiHidden="0" w:uiPriority="71" w:unhideWhenUsed="0"/>
+    <w:lsdException w:name="Colorful List Accent 3" w:semiHidden="0" w:uiPriority="72" w:unhideWhenUsed="0"/>
+    <w:lsdException w:name="Colorful Grid Accent 3" w:semiHidden="0" w:uiPriority="73" w:unhideWhenUsed="0"/>
+    <w:lsdException w:name="Light Shading Accent 4" w:semiHidden="0" w:uiPriority="60" w:unhideWhenUsed="0"/>
+    <w:lsdException w:name="Light List Accent 4" w:semiHidden="0" w:uiPriority="61" w:unhideWhenUsed="0"/>
+    <w:lsdException w:name="Light Grid Accent 4" w:semiHidden="0" w:uiPriority="62" w:unhideWhenUsed="0"/>
+    <w:lsdException w:name="Medium Shading 1 Accent 4" w:semiHidden="0" w:uiPriority="63" w:unhideWhenUsed="0"/>
+    <w:lsdException w:name="Medium Shading 2 Accent 4" w:semiHidden="0" w:uiPriority="64" w:unhideWhenUsed="0"/>
+    <w:lsdException w:name="Medium List 1 Accent 4" w:semiHidden="0" w:uiPriority="65" w:unhideWhenUsed="0"/>
+    <w:lsdException w:name="Medium List 2 Accent 4" w:semiHidden="0" w:uiPriority="66" w:unhideWhenUsed="0"/>
+    <w:lsdException w:name="Medium Grid 1 Accent 4" w:semiHidden="0" w:uiPriority="67" w:unhideWhenUsed="0"/>
+    <w:lsdException w:name="Medium Grid 2 Accent 4" w:semiHidden="0" w:uiPriority="68" w:unhideWhenUsed="0"/>
+    <w:lsdException w:name="Medium Grid 3 Accent 4" w:semiHidden="0" w:uiPriority="69" w:unhideWhenUsed="0"/>
+    <w:lsdException w:name="Dark List Accent 4" w:semiHidden="0" w:uiPriority="70" w:unhideWhenUsed="0"/>
+    <w:lsdException w:name="Colorful Shading Accent 4" w:semiHidden="0" w:uiPriority="71" w:unhideWhenUsed="0"/>
+    <w:lsdException w:name="Colorful List Accent 4" w:semiHidden="0" w:uiPriority="72" w:unhideWhenUsed="0"/>
+    <w:lsdException w:name="Colorful Grid Accent 4" w:semiHidden="0" w:uiPriority="73" w:unhideWhenUsed="0"/>
+    <w:lsdException w:name="Light Shading Accent 5" w:semiHidden="0" w:uiPriority="60" w:unhideWhenUsed="0"/>
+    <w:lsdException w:name="Light List Accent 5" w:semiHidden="0" w:uiPriority="61" w:unhideWhenUsed="0"/>
+    <w:lsdException w:name="Light Grid Accent 5" w:semiHidden="0" w:uiPriority="62" w:unhideWhenUsed="0"/>
+    <w:lsdException w:name="Medium Shading 1 Accent 5" w:semiHidden="0" w:uiPriority="63" w:unhideWhenUsed="0"/>
+    <w:lsdException w:name="Medium Shading 2 Accent 5" w:semiHidden="0" w:uiPriority="64" w:unhideWhenUsed="0"/>
+    <w:lsdException w:name="Medium List 1 Accent 5" w:semiHidden="0" w:uiPriority="65" w:unhideWhenUsed="0"/>
+    <w:lsdException w:name="Medium List 2 Accent 5" w:semiHidden="0" w:uiPriority="66" w:unhideWhenUsed="0"/>
+    <w:lsdException w:name="Medium Grid 1 Accent 5" w:semiHidden="0" w:uiPriority="67" w:unhideWhenUsed="0"/>
+    <w:lsdException w:name="Medium Grid 2 Accent 5" w:semiHidden="0" w:uiPriority="68" w:unhideWhenUsed="0"/>
+    <w:lsdException w:name="Medium Grid 3 Accent 5" w:semiHidden="0" w:uiPriority="69" w:unhideWhenUsed="0"/>
+    <w:lsdException w:name="Dark List Accent 5" w:semiHidden="0" w:uiPriority="70" w:unhideWhenUsed="0"/>
+    <w:lsdException w:name="Colorful Shading Accent 5" w:semiHidden="0" w:uiPriority="71" w:unhideWhenUsed="0"/>
+    <w:lsdException w:name="Colorful List Accent 5" w:semiHidden="0" w:uiPriority="72" w:unhideWhenUsed="0"/>
+    <w:lsdException w:name="Colorful Grid Accent 5" w:semiHidden="0" w:uiPriority="73" w:unhideWhenUsed="0"/>
+    <w:lsdException w:name="Light Shading Accent 6" w:semiHidden="0" w:uiPriority="60" w:unhideWhenUsed="0"/>
+    <w:lsdException w:name="Light List Accent 6" w:semiHidden="0" w:uiPriority="61" w:unhideWhenUsed="0"/>
+    <w:lsdException w:name="Light Grid Accent 6" w:semiHidden="0" w:uiPriority="62" w:unhideWhenUsed="0"/>
+    <w:lsdException w:name="Medium Shading 1 Accent 6" w:semiHidden="0" w:uiPriority="63" w:unhideWhenUsed="0"/>
+    <w:lsdException w:name="Medium Shading 2 Accent 6" w:semiHidden="0" w:uiPriority="64" w:unhideWhenUsed="0"/>
+    <w:lsdException w:name="Medium List 1 Accent 6" w:semiHidden="0" w:uiPriority="65" w:unhideWhenUsed="0"/>
+    <w:lsdException w:name="Medium List 2 Accent 6" w:semiHidden="0" w:uiPriority="66" w:unhideWhenUsed="0"/>
+    <w:lsdException w:name="Medium Grid 1 Accent 6" w:semiHidden="0" w:uiPriority="67" w:unhideWhenUsed="0"/>
+    <w:lsdException w:name="Medium Grid 2 Accent 6" w:semiHidden="0" w:uiPriority="68" w:unhideWhenUsed="0"/>
+    <w:lsdException w:name="Medium Grid 3 Accent 6" w:semiHidden="0" w:uiPriority="69" w:unhideWhenUsed="0"/>
+    <w:lsdException w:name="Dark List Accent 6" w:semiHidden="0" w:uiPriority="70" w:unhideWhenUsed="0"/>
+    <w:lsdException w:name="Colorful Shading Accent 6" w:semiHidden="0" w:uiPriority="71" w:unhideWhenUsed="0"/>
+    <w:lsdException w:name="Colorful List Accent 6" w:semiHidden="0" w:uiPriority="72" w:unhideWhenUsed="0"/>
+    <w:lsdException w:name="Colorful Grid Accent 6" w:semiHidden="0" w:uiPriority="73" w:unhideWhenUsed="0"/>
+    <w:lsdException w:name="Subtle Emphasis" w:semiHidden="0" w:uiPriority="19" w:unhideWhenUsed="0" w:qFormat="1"/>
+    <w:lsdException w:name="Intense Emphasis" w:semiHidden="0" w:uiPriority="21" w:unhideWhenUsed="0" w:qFormat="1"/>
+    <w:lsdException w:name="Subtle Reference" w:semiHidden="0" w:uiPriority="31" w:unhideWhenUsed="0" w:qFormat="1"/>
+    <w:lsdException w:name="Intense Reference" w:semiHidden="0" w:uiPriority="32" w:unhideWhenUsed="0" w:qFormat="1"/>
+    <w:lsdException w:name="Book Title" w:semiHidden="0" w:uiPriority="33" w:unhideWhenUsed="0" w:qFormat="1"/>
+    <w:lsdException w:name="Bibliography" w:uiPriority="37"/>
+    <w:lsdException w:name="TOC Heading" w:uiPriority="39" w:qFormat="1"/>
+  </w:latentStyles>
+  <w:style w:type="paragraph" w:default="1" w:styleId="Normal">
+    <w:name w:val="Normal"/>
+    <w:qFormat/>
+  </w:style>
+  <w:style w:type="character" w:default="1" w:styleId="DefaultParagraphFont">
+    <w:name w:val="Default Paragraph Font"/>
+    <w:uiPriority w:val="1"/>
+    <w:semiHidden/>
+    <w:unhideWhenUsed/>
+  </w:style>
+  <w:style w:type="table" w:default="1" w:styleId="TableNormal">
+    <w:name w:val="Normal Table"/>
+    <w:uiPriority w:val="99"/>
+    <w:semiHidden/>
+    <w:unhideWhenUsed/>
+    <w:tblPr>
+      <w:tblInd w:w="0" w:type="dxa"/>
+      <w:tblCellMar>
+        <w:top w:w="0" w:type="dxa"/>
+        <w:left w:w="108" w:type="dxa"/>
+        <w:bottom w:w="0" w:type="dxa"/>
+        <w:right w:w="108" w:type="dxa"/>
+      </w:tblCellMar>
+    </w:tblPr>
+  </w:style>
+  <w:style w:type="numbering" w:default="1" w:styleId="NoList">
+    <w:name w:val="No List"/>
+    <w:uiPriority w:val="99"/>
+    <w:semiHidden/>
+    <w:unhideWhenUsed/>
+  </w:style>
+  <w:style w:type="character" w:styleId="PlaceholderText">
+    <w:name w:val="Placeholder Text"/>
+    <w:basedOn w:val="DefaultParagraphFont"/>
+    <w:uiPriority w:val="99"/>
+    <w:semiHidden/>
+    <w:rsid w:val="008F3F01"/>
+    <w:rPr>
+      <w:color w:val="808080"/>
+    </w:rPr>
+  </w:style>
+</w:styles>
+</file>
+
+<file path=word/glossary/webSettings.xml><?xml version="1.0" encoding="utf-8"?>
+<w:webSettings xmlns:mc="http://schemas.openxmlformats.org/markup-compatibility/2006" xmlns:r="http://schemas.openxmlformats.org/officeDocument/2006/relationships" xmlns:w="http://schemas.openxmlformats.org/wordprocessingml/2006/main" xmlns:w14="http://schemas.microsoft.com/office/word/2010/wordml" mc:Ignorable="w14">
+  <w:optimizeForBrowser/>
+  <w:allowPNG/>
+</w:webSettings>
 </file>
 
 <file path=word/theme/theme1.xml><?xml version="1.0" encoding="utf-8"?>
@@ -16748,7 +20014,7 @@
 </file>
 
 <file path=customXml/itemProps1.xml><?xml version="1.0" encoding="utf-8"?>
-<ds:datastoreItem xmlns:ds="http://schemas.openxmlformats.org/officeDocument/2006/customXml" ds:itemID="{102E71F6-28FD-4B4A-8F38-1ABC06495E64}">
+<ds:datastoreItem xmlns:ds="http://schemas.openxmlformats.org/officeDocument/2006/customXml" ds:itemID="{941C653B-420D-4E38-A5AB-D63C1DDBBD69}">
   <ds:schemaRefs>
     <ds:schemaRef ds:uri="http://schemas.openxmlformats.org/officeDocument/2006/bibliography"/>
   </ds:schemaRefs>

</xml_diff>

<commit_message>
Add search page and show results controller (#2)
* Add search page and show results controller

* SHow results i hope

* Add articles

* Moved results to results loader. Delete logic from file data loader
</commit_message>
<xml_diff>
--- a/dizertatie.docx
+++ b/dizertatie.docx
@@ -4020,6 +4020,7 @@
       <w:r>
         <w:rPr>
           <w:noProof/>
+          <w:lang w:eastAsia="en-GB"/>
         </w:rPr>
         <mc:AlternateContent>
           <mc:Choice Requires="wps">
@@ -4395,11 +4396,7 @@
           </mc:Choice>
           <mc:Fallback>
             <w:pict>
-              <v:shapetype id="_x0000_t202" coordsize="21600,21600" o:spt="202" path="m,l,21600r21600,l21600,xe">
-                <v:stroke joinstyle="miter"/>
-                <v:path gradientshapeok="t" o:connecttype="rect"/>
-              </v:shapetype>
-              <v:shape id="Text Box 2" o:spid="_x0000_s1026" type="#_x0000_t202" style="position:absolute;left:0;text-align:left;margin-left:275.9pt;margin-top:241.7pt;width:220.5pt;height:110.55pt;z-index:251660288;visibility:visible;mso-wrap-style:square;mso-width-percent:0;mso-height-percent:200;mso-wrap-distance-left:9pt;mso-wrap-distance-top:0;mso-wrap-distance-right:9pt;mso-wrap-distance-bottom:0;mso-position-horizontal:absolute;mso-position-horizontal-relative:text;mso-position-vertical:absolute;mso-position-vertical-relative:text;mso-width-percent:0;mso-height-percent:200;mso-width-relative:margin;mso-height-relative:margin;v-text-anchor:top" o:gfxdata="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" filled="f" stroked="f">
+              <v:shape id="Text Box 2" o:spid="_x0000_s1027" type="#_x0000_t202" style="position:absolute;left:0;text-align:left;margin-left:275.9pt;margin-top:241.7pt;width:220.5pt;height:110.55pt;z-index:251660288;visibility:visible;mso-wrap-style:square;mso-width-percent:0;mso-height-percent:200;mso-wrap-distance-left:9pt;mso-wrap-distance-top:0;mso-wrap-distance-right:9pt;mso-wrap-distance-bottom:0;mso-position-horizontal:absolute;mso-position-horizontal-relative:text;mso-position-vertical:absolute;mso-position-vertical-relative:text;mso-width-percent:0;mso-height-percent:200;mso-width-relative:margin;mso-height-relative:margin;v-text-anchor:top" o:gfxdata="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" filled="f" stroked="f">
                 <v:textbox style="mso-fit-shape-to-text:t">
                   <w:txbxContent>
                     <w:p>
@@ -4631,16 +4628,7 @@
           <w:szCs w:val="24"/>
           <w:lang w:val="ro-RO"/>
         </w:rPr>
-        <w:t xml:space="preserve"> </w:t>
-      </w:r>
-      <w:r>
-        <w:rPr>
-          <w:rFonts w:ascii="Times New Roman" w:eastAsiaTheme="minorEastAsia" w:hAnsi="Times New Roman" w:cs="Times New Roman"/>
-          <w:sz w:val="24"/>
-          <w:szCs w:val="24"/>
-          <w:lang w:val="ro-RO"/>
-        </w:rPr>
-        <w:t xml:space="preserve">The error is calculated using a </w:t>
+        <w:t xml:space="preserve"> The error is calculated using a </w:t>
       </w:r>
       <w:r>
         <w:rPr>
@@ -4669,16 +4657,7 @@
           <w:szCs w:val="24"/>
           <w:lang w:val="ro-RO"/>
         </w:rPr>
-        <w:t>.</w:t>
-      </w:r>
-      <w:r>
-        <w:rPr>
-          <w:rFonts w:ascii="Times New Roman" w:eastAsiaTheme="minorEastAsia" w:hAnsi="Times New Roman" w:cs="Times New Roman"/>
-          <w:sz w:val="24"/>
-          <w:szCs w:val="24"/>
-          <w:lang w:val="ro-RO"/>
-        </w:rPr>
-        <w:t xml:space="preserve"> For that a smooth function like the quadratic cost or meansquare error is used to easily determined the small adjustmens of the weights to achieve the best approximation.</w:t>
+        <w:t>. For that a smooth function like the quadratic cost or meansquare error is used to easily determined the small adjustmens of the weights to achieve the best approximation.</w:t>
       </w:r>
     </w:p>
     <w:p>
@@ -4795,21 +4774,21 @@
           <w:b w:val="0"/>
           <w:sz w:val="24"/>
         </w:rPr>
-        <w:t>of only one neuron. The concept was first proposed by Frank Rosenblatt [</w:t>
+        <w:t xml:space="preserve">of only one neuron. The concept was first proposed by Frank Rosenblatt </w:t>
       </w:r>
       <w:r>
         <w:rPr>
           <w:b w:val="0"/>
           <w:sz w:val="24"/>
         </w:rPr>
-        <w:t>8</w:t>
+        <w:t>[10]</w:t>
       </w:r>
       <w:r>
         <w:rPr>
           <w:b w:val="0"/>
           <w:sz w:val="24"/>
         </w:rPr>
-        <w:t xml:space="preserve">] in 1958, based on the neuron proposed by </w:t>
+        <w:t xml:space="preserve"> in 1958, based on the neuron proposed by </w:t>
       </w:r>
       <w:r>
         <w:rPr>
@@ -4942,7 +4921,7 @@
           <w:lang w:val="en-GB" w:eastAsia="en-GB"/>
         </w:rPr>
         <w:drawing>
-          <wp:inline distT="0" distB="0" distL="0" distR="0" wp14:anchorId="7E22A6D6" wp14:editId="12676A96">
+          <wp:inline distT="0" distB="0" distL="0" distR="0" wp14:anchorId="192D9E0A" wp14:editId="0614AC72">
             <wp:extent cx="3647910" cy="1466850"/>
             <wp:effectExtent l="0" t="0" r="0" b="0"/>
             <wp:docPr id="9" name="Picture 9"/>
@@ -5402,7 +5381,7 @@
           <w:lang w:eastAsia="en-GB"/>
         </w:rPr>
         <w:drawing>
-          <wp:inline distT="0" distB="0" distL="0" distR="0" wp14:anchorId="2470C64C" wp14:editId="1574283B">
+          <wp:inline distT="0" distB="0" distL="0" distR="0" wp14:anchorId="6228377A" wp14:editId="3BE527A6">
             <wp:extent cx="2424430" cy="1800225"/>
             <wp:effectExtent l="0" t="0" r="0" b="9525"/>
             <wp:docPr id="6" name="Picture 6"/>
@@ -7779,7 +7758,7 @@
         </w:rPr>
         <w:lastRenderedPageBreak/>
         <w:drawing>
-          <wp:inline distT="0" distB="0" distL="0" distR="0" wp14:anchorId="24381203" wp14:editId="1617C7DF">
+          <wp:inline distT="0" distB="0" distL="0" distR="0" wp14:anchorId="612EED76" wp14:editId="60589FC2">
             <wp:extent cx="4528868" cy="1741019"/>
             <wp:effectExtent l="0" t="0" r="5080" b="0"/>
             <wp:docPr id="10" name="Picture 10"/>
@@ -9786,7 +9765,7 @@
           <w:lang w:eastAsia="en-GB"/>
         </w:rPr>
         <w:drawing>
-          <wp:inline distT="0" distB="0" distL="0" distR="0" wp14:anchorId="0B1F3AF2" wp14:editId="482503EB">
+          <wp:inline distT="0" distB="0" distL="0" distR="0" wp14:anchorId="42F5B1CA" wp14:editId="66B263D4">
             <wp:extent cx="4838700" cy="1334259"/>
             <wp:effectExtent l="0" t="0" r="0" b="0"/>
             <wp:docPr id="14" name="Picture 14"/>
@@ -9947,8 +9926,2287 @@
         </w:rPr>
         <w:t xml:space="preserve"> can be avoided using regularization. Regularization is a technique that penalizes weights of the nodes in order to obtain small, but impactful changes for the model to generalize better.  </w:t>
       </w:r>
+    </w:p>
+    <w:p>
+      <w:pPr>
+        <w:ind w:firstLine="720"/>
+        <w:jc w:val="both"/>
+        <w:rPr>
+          <w:rFonts w:ascii="Times New Roman" w:hAnsi="Times New Roman" w:cs="Times New Roman"/>
+          <w:sz w:val="24"/>
+          <w:szCs w:val="24"/>
+        </w:rPr>
+      </w:pPr>
+      <w:r>
+        <w:rPr>
+          <w:rFonts w:ascii="Times New Roman" w:hAnsi="Times New Roman" w:cs="Times New Roman"/>
+          <w:sz w:val="24"/>
+          <w:szCs w:val="24"/>
+        </w:rPr>
+        <w:t xml:space="preserve">There are different techniques used for regularization, but probably the most used ones are: </w:t>
+      </w:r>
+      <w:proofErr w:type="gramStart"/>
+      <w:r>
+        <w:rPr>
+          <w:rFonts w:ascii="Times New Roman" w:hAnsi="Times New Roman" w:cs="Times New Roman"/>
+          <w:sz w:val="24"/>
+          <w:szCs w:val="24"/>
+        </w:rPr>
+        <w:t>L1 ,</w:t>
+      </w:r>
+      <w:proofErr w:type="gramEnd"/>
+      <w:r>
+        <w:rPr>
+          <w:rFonts w:ascii="Times New Roman" w:hAnsi="Times New Roman" w:cs="Times New Roman"/>
+          <w:sz w:val="24"/>
+          <w:szCs w:val="24"/>
+        </w:rPr>
+        <w:t xml:space="preserve"> L2 regularization and dropout. </w:t>
+      </w:r>
+    </w:p>
+    <w:p>
+      <w:pPr>
+        <w:ind w:firstLine="720"/>
+        <w:jc w:val="both"/>
+        <w:rPr>
+          <w:rFonts w:ascii="Times New Roman" w:hAnsi="Times New Roman" w:cs="Times New Roman"/>
+          <w:sz w:val="24"/>
+          <w:szCs w:val="24"/>
+        </w:rPr>
+      </w:pPr>
+      <w:r>
+        <w:rPr>
+          <w:rFonts w:ascii="Times New Roman" w:hAnsi="Times New Roman" w:cs="Times New Roman"/>
+          <w:b/>
+          <w:sz w:val="24"/>
+          <w:szCs w:val="24"/>
+        </w:rPr>
+        <w:t>L1 and L2 regularization</w:t>
+      </w:r>
+      <w:r>
+        <w:rPr>
+          <w:rFonts w:ascii="Times New Roman" w:hAnsi="Times New Roman" w:cs="Times New Roman"/>
+          <w:sz w:val="24"/>
+          <w:szCs w:val="24"/>
+        </w:rPr>
+        <w:t xml:space="preserve"> are probably the most common ones. As their name suggests they are related to the L1 and L2 norms of a vector </w:t>
+      </w:r>
+      <w:r>
+        <w:rPr>
+          <w:rFonts w:ascii="Times New Roman" w:hAnsi="Times New Roman" w:cs="Times New Roman"/>
+          <w:i/>
+          <w:sz w:val="24"/>
+          <w:szCs w:val="24"/>
+        </w:rPr>
+        <w:t>w</w:t>
+      </w:r>
+      <w:r>
+        <w:rPr>
+          <w:rFonts w:ascii="Times New Roman" w:hAnsi="Times New Roman" w:cs="Times New Roman"/>
+          <w:sz w:val="24"/>
+          <w:szCs w:val="24"/>
+        </w:rPr>
+        <w:t xml:space="preserve">. </w:t>
+      </w:r>
+      <w:r>
+        <w:rPr>
+          <w:rFonts w:ascii="Times New Roman" w:hAnsi="Times New Roman" w:cs="Times New Roman"/>
+          <w:sz w:val="24"/>
+          <w:szCs w:val="24"/>
+        </w:rPr>
+        <w:t>In this context, these will be the regularization terms.</w:t>
+      </w:r>
+    </w:p>
+    <w:p>
+      <w:pPr>
+        <w:ind w:firstLine="720"/>
+        <w:jc w:val="both"/>
+        <w:rPr>
+          <w:rFonts w:ascii="Times New Roman" w:eastAsiaTheme="minorEastAsia" w:hAnsi="Times New Roman" w:cs="Times New Roman"/>
+          <w:sz w:val="24"/>
+          <w:szCs w:val="24"/>
+        </w:rPr>
+      </w:pPr>
+      <m:oMathPara>
+        <m:oMath>
+          <m:sSub>
+            <m:sSubPr>
+              <m:ctrlPr>
+                <w:rPr>
+                  <w:rFonts w:ascii="Cambria Math" w:hAnsi="Cambria Math" w:cs="Times New Roman"/>
+                  <w:i/>
+                  <w:sz w:val="24"/>
+                  <w:szCs w:val="24"/>
+                </w:rPr>
+              </m:ctrlPr>
+            </m:sSubPr>
+            <m:e>
+              <m:r>
+                <w:rPr>
+                  <w:rFonts w:ascii="Cambria Math" w:hAnsi="Cambria Math" w:cs="Times New Roman"/>
+                  <w:sz w:val="24"/>
+                  <w:szCs w:val="24"/>
+                </w:rPr>
+                <m:t xml:space="preserve">L1 norm or 1-norm: </m:t>
+              </m:r>
+              <m:r>
+                <w:rPr>
+                  <w:rFonts w:ascii="Cambria Math" w:hAnsi="Cambria Math" w:cs="Times New Roman"/>
+                  <w:sz w:val="24"/>
+                  <w:szCs w:val="24"/>
+                </w:rPr>
+                <m:t>|</m:t>
+              </m:r>
+              <m:d>
+                <m:dPr>
+                  <m:begChr m:val="|"/>
+                  <m:endChr m:val="|"/>
+                  <m:ctrlPr>
+                    <w:rPr>
+                      <w:rFonts w:ascii="Cambria Math" w:hAnsi="Cambria Math" w:cs="Times New Roman"/>
+                      <w:i/>
+                      <w:sz w:val="24"/>
+                      <w:szCs w:val="24"/>
+                    </w:rPr>
+                  </m:ctrlPr>
+                </m:dPr>
+                <m:e>
+                  <m:r>
+                    <w:rPr>
+                      <w:rFonts w:ascii="Cambria Math" w:hAnsi="Cambria Math" w:cs="Times New Roman"/>
+                      <w:sz w:val="24"/>
+                      <w:szCs w:val="24"/>
+                    </w:rPr>
+                    <m:t>W</m:t>
+                  </m:r>
+                </m:e>
+              </m:d>
+              <m:r>
+                <w:rPr>
+                  <w:rFonts w:ascii="Cambria Math" w:hAnsi="Cambria Math" w:cs="Times New Roman"/>
+                  <w:sz w:val="24"/>
+                  <w:szCs w:val="24"/>
+                </w:rPr>
+                <m:t>|</m:t>
+              </m:r>
+            </m:e>
+            <m:sub>
+              <m:r>
+                <w:rPr>
+                  <w:rFonts w:ascii="Cambria Math" w:hAnsi="Cambria Math" w:cs="Times New Roman"/>
+                  <w:sz w:val="24"/>
+                  <w:szCs w:val="24"/>
+                </w:rPr>
+                <m:t>1</m:t>
+              </m:r>
+            </m:sub>
+          </m:sSub>
+          <m:r>
+            <w:rPr>
+              <w:rFonts w:ascii="Cambria Math" w:hAnsi="Cambria Math" w:cs="Times New Roman"/>
+              <w:sz w:val="24"/>
+              <w:szCs w:val="24"/>
+            </w:rPr>
+            <m:t>=</m:t>
+          </m:r>
+          <m:d>
+            <m:dPr>
+              <m:begChr m:val="|"/>
+              <m:endChr m:val="|"/>
+              <m:ctrlPr>
+                <w:rPr>
+                  <w:rFonts w:ascii="Cambria Math" w:hAnsi="Cambria Math" w:cs="Times New Roman"/>
+                  <w:i/>
+                  <w:sz w:val="24"/>
+                  <w:szCs w:val="24"/>
+                </w:rPr>
+              </m:ctrlPr>
+            </m:dPr>
+            <m:e>
+              <m:sSub>
+                <m:sSubPr>
+                  <m:ctrlPr>
+                    <w:rPr>
+                      <w:rFonts w:ascii="Cambria Math" w:hAnsi="Cambria Math" w:cs="Times New Roman"/>
+                      <w:i/>
+                      <w:sz w:val="24"/>
+                      <w:szCs w:val="24"/>
+                    </w:rPr>
+                  </m:ctrlPr>
+                </m:sSubPr>
+                <m:e>
+                  <m:r>
+                    <w:rPr>
+                      <w:rFonts w:ascii="Cambria Math" w:hAnsi="Cambria Math" w:cs="Times New Roman"/>
+                      <w:sz w:val="24"/>
+                      <w:szCs w:val="24"/>
+                    </w:rPr>
+                    <m:t>w</m:t>
+                  </m:r>
+                </m:e>
+                <m:sub>
+                  <m:r>
+                    <w:rPr>
+                      <w:rFonts w:ascii="Cambria Math" w:hAnsi="Cambria Math" w:cs="Times New Roman"/>
+                      <w:sz w:val="24"/>
+                      <w:szCs w:val="24"/>
+                    </w:rPr>
+                    <m:t>1</m:t>
+                  </m:r>
+                </m:sub>
+              </m:sSub>
+            </m:e>
+          </m:d>
+          <m:r>
+            <w:rPr>
+              <w:rFonts w:ascii="Cambria Math" w:hAnsi="Cambria Math" w:cs="Times New Roman"/>
+              <w:sz w:val="24"/>
+              <w:szCs w:val="24"/>
+            </w:rPr>
+            <m:t>+</m:t>
+          </m:r>
+          <m:d>
+            <m:dPr>
+              <m:begChr m:val="|"/>
+              <m:endChr m:val="|"/>
+              <m:ctrlPr>
+                <w:rPr>
+                  <w:rFonts w:ascii="Cambria Math" w:hAnsi="Cambria Math" w:cs="Times New Roman"/>
+                  <w:i/>
+                  <w:sz w:val="24"/>
+                  <w:szCs w:val="24"/>
+                </w:rPr>
+              </m:ctrlPr>
+            </m:dPr>
+            <m:e>
+              <m:sSub>
+                <m:sSubPr>
+                  <m:ctrlPr>
+                    <w:rPr>
+                      <w:rFonts w:ascii="Cambria Math" w:hAnsi="Cambria Math" w:cs="Times New Roman"/>
+                      <w:i/>
+                      <w:sz w:val="24"/>
+                      <w:szCs w:val="24"/>
+                    </w:rPr>
+                  </m:ctrlPr>
+                </m:sSubPr>
+                <m:e>
+                  <m:r>
+                    <w:rPr>
+                      <w:rFonts w:ascii="Cambria Math" w:hAnsi="Cambria Math" w:cs="Times New Roman"/>
+                      <w:sz w:val="24"/>
+                      <w:szCs w:val="24"/>
+                    </w:rPr>
+                    <m:t>w</m:t>
+                  </m:r>
+                </m:e>
+                <m:sub>
+                  <m:r>
+                    <w:rPr>
+                      <w:rFonts w:ascii="Cambria Math" w:hAnsi="Cambria Math" w:cs="Times New Roman"/>
+                      <w:sz w:val="24"/>
+                      <w:szCs w:val="24"/>
+                    </w:rPr>
+                    <m:t>2</m:t>
+                  </m:r>
+                </m:sub>
+              </m:sSub>
+            </m:e>
+          </m:d>
+          <m:r>
+            <w:rPr>
+              <w:rFonts w:ascii="Cambria Math" w:hAnsi="Cambria Math" w:cs="Times New Roman"/>
+              <w:sz w:val="24"/>
+              <w:szCs w:val="24"/>
+            </w:rPr>
+            <m:t>+…+</m:t>
+          </m:r>
+          <m:d>
+            <m:dPr>
+              <m:begChr m:val="|"/>
+              <m:endChr m:val="|"/>
+              <m:ctrlPr>
+                <w:rPr>
+                  <w:rFonts w:ascii="Cambria Math" w:hAnsi="Cambria Math" w:cs="Times New Roman"/>
+                  <w:i/>
+                  <w:sz w:val="24"/>
+                  <w:szCs w:val="24"/>
+                </w:rPr>
+              </m:ctrlPr>
+            </m:dPr>
+            <m:e>
+              <m:sSub>
+                <m:sSubPr>
+                  <m:ctrlPr>
+                    <w:rPr>
+                      <w:rFonts w:ascii="Cambria Math" w:hAnsi="Cambria Math" w:cs="Times New Roman"/>
+                      <w:i/>
+                      <w:sz w:val="24"/>
+                      <w:szCs w:val="24"/>
+                    </w:rPr>
+                  </m:ctrlPr>
+                </m:sSubPr>
+                <m:e>
+                  <m:r>
+                    <w:rPr>
+                      <w:rFonts w:ascii="Cambria Math" w:hAnsi="Cambria Math" w:cs="Times New Roman"/>
+                      <w:sz w:val="24"/>
+                      <w:szCs w:val="24"/>
+                    </w:rPr>
+                    <m:t>w</m:t>
+                  </m:r>
+                </m:e>
+                <m:sub>
+                  <m:r>
+                    <w:rPr>
+                      <w:rFonts w:ascii="Cambria Math" w:hAnsi="Cambria Math" w:cs="Times New Roman"/>
+                      <w:sz w:val="24"/>
+                      <w:szCs w:val="24"/>
+                    </w:rPr>
+                    <m:t>N</m:t>
+                  </m:r>
+                </m:sub>
+              </m:sSub>
+            </m:e>
+          </m:d>
+          <m:r>
+            <w:rPr>
+              <w:rFonts w:ascii="Cambria Math" w:hAnsi="Cambria Math" w:cs="Times New Roman"/>
+              <w:sz w:val="24"/>
+              <w:szCs w:val="24"/>
+            </w:rPr>
+            <m:t xml:space="preserve"> </m:t>
+          </m:r>
+        </m:oMath>
+      </m:oMathPara>
+    </w:p>
+    <w:p>
+      <w:pPr>
+        <w:ind w:firstLine="720"/>
+        <w:jc w:val="both"/>
+        <w:rPr>
+          <w:rFonts w:ascii="Times New Roman" w:eastAsiaTheme="minorEastAsia" w:hAnsi="Times New Roman" w:cs="Times New Roman"/>
+          <w:sz w:val="24"/>
+          <w:szCs w:val="24"/>
+        </w:rPr>
+      </w:pPr>
+      <m:oMathPara>
+        <m:oMath>
+          <m:sSub>
+            <m:sSubPr>
+              <m:ctrlPr>
+                <w:rPr>
+                  <w:rFonts w:ascii="Cambria Math" w:hAnsi="Cambria Math" w:cs="Times New Roman"/>
+                  <w:i/>
+                  <w:sz w:val="24"/>
+                  <w:szCs w:val="24"/>
+                </w:rPr>
+              </m:ctrlPr>
+            </m:sSubPr>
+            <m:e>
+              <m:r>
+                <w:rPr>
+                  <w:rFonts w:ascii="Cambria Math" w:hAnsi="Cambria Math" w:cs="Times New Roman"/>
+                  <w:sz w:val="24"/>
+                  <w:szCs w:val="24"/>
+                </w:rPr>
+                <m:t>L2 norm orEuclidean norm:</m:t>
+              </m:r>
+              <m:r>
+                <w:rPr>
+                  <w:rFonts w:ascii="Cambria Math" w:hAnsi="Cambria Math" w:cs="Times New Roman"/>
+                  <w:sz w:val="24"/>
+                  <w:szCs w:val="24"/>
+                </w:rPr>
+                <m:t>|</m:t>
+              </m:r>
+              <m:d>
+                <m:dPr>
+                  <m:begChr m:val="|"/>
+                  <m:endChr m:val="|"/>
+                  <m:ctrlPr>
+                    <w:rPr>
+                      <w:rFonts w:ascii="Cambria Math" w:hAnsi="Cambria Math" w:cs="Times New Roman"/>
+                      <w:i/>
+                      <w:sz w:val="24"/>
+                      <w:szCs w:val="24"/>
+                    </w:rPr>
+                  </m:ctrlPr>
+                </m:dPr>
+                <m:e>
+                  <m:r>
+                    <w:rPr>
+                      <w:rFonts w:ascii="Cambria Math" w:hAnsi="Cambria Math" w:cs="Times New Roman"/>
+                      <w:sz w:val="24"/>
+                      <w:szCs w:val="24"/>
+                    </w:rPr>
+                    <m:t>W</m:t>
+                  </m:r>
+                </m:e>
+              </m:d>
+              <m:r>
+                <w:rPr>
+                  <w:rFonts w:ascii="Cambria Math" w:hAnsi="Cambria Math" w:cs="Times New Roman"/>
+                  <w:sz w:val="24"/>
+                  <w:szCs w:val="24"/>
+                </w:rPr>
+                <m:t>|</m:t>
+              </m:r>
+            </m:e>
+            <m:sub>
+              <m:r>
+                <w:rPr>
+                  <w:rFonts w:ascii="Cambria Math" w:hAnsi="Cambria Math" w:cs="Times New Roman"/>
+                  <w:sz w:val="24"/>
+                  <w:szCs w:val="24"/>
+                </w:rPr>
+                <m:t>2</m:t>
+              </m:r>
+            </m:sub>
+          </m:sSub>
+          <m:r>
+            <w:rPr>
+              <w:rFonts w:ascii="Cambria Math" w:hAnsi="Cambria Math" w:cs="Times New Roman"/>
+              <w:sz w:val="24"/>
+              <w:szCs w:val="24"/>
+            </w:rPr>
+            <m:t>=</m:t>
+          </m:r>
+          <m:sSup>
+            <m:sSupPr>
+              <m:ctrlPr>
+                <w:rPr>
+                  <w:rFonts w:ascii="Cambria Math" w:hAnsi="Cambria Math" w:cs="Times New Roman"/>
+                  <w:i/>
+                  <w:sz w:val="24"/>
+                  <w:szCs w:val="24"/>
+                </w:rPr>
+              </m:ctrlPr>
+            </m:sSupPr>
+            <m:e>
+              <m:sSup>
+                <m:sSupPr>
+                  <m:ctrlPr>
+                    <w:rPr>
+                      <w:rFonts w:ascii="Cambria Math" w:hAnsi="Cambria Math" w:cs="Times New Roman"/>
+                      <w:i/>
+                      <w:sz w:val="24"/>
+                      <w:szCs w:val="24"/>
+                    </w:rPr>
+                  </m:ctrlPr>
+                </m:sSupPr>
+                <m:e>
+                  <m:r>
+                    <w:rPr>
+                      <w:rFonts w:ascii="Cambria Math" w:hAnsi="Cambria Math" w:cs="Times New Roman"/>
+                      <w:sz w:val="24"/>
+                      <w:szCs w:val="24"/>
+                    </w:rPr>
+                    <m:t>(</m:t>
+                  </m:r>
+                  <m:d>
+                    <m:dPr>
+                      <m:begChr m:val="|"/>
+                      <m:endChr m:val="|"/>
+                      <m:ctrlPr>
+                        <w:rPr>
+                          <w:rFonts w:ascii="Cambria Math" w:hAnsi="Cambria Math" w:cs="Times New Roman"/>
+                          <w:i/>
+                          <w:sz w:val="24"/>
+                          <w:szCs w:val="24"/>
+                        </w:rPr>
+                      </m:ctrlPr>
+                    </m:dPr>
+                    <m:e>
+                      <m:sSub>
+                        <m:sSubPr>
+                          <m:ctrlPr>
+                            <w:rPr>
+                              <w:rFonts w:ascii="Cambria Math" w:hAnsi="Cambria Math" w:cs="Times New Roman"/>
+                              <w:i/>
+                              <w:sz w:val="24"/>
+                              <w:szCs w:val="24"/>
+                            </w:rPr>
+                          </m:ctrlPr>
+                        </m:sSubPr>
+                        <m:e>
+                          <m:r>
+                            <w:rPr>
+                              <w:rFonts w:ascii="Cambria Math" w:hAnsi="Cambria Math" w:cs="Times New Roman"/>
+                              <w:sz w:val="24"/>
+                              <w:szCs w:val="24"/>
+                            </w:rPr>
+                            <m:t>w</m:t>
+                          </m:r>
+                        </m:e>
+                        <m:sub>
+                          <m:r>
+                            <w:rPr>
+                              <w:rFonts w:ascii="Cambria Math" w:hAnsi="Cambria Math" w:cs="Times New Roman"/>
+                              <w:sz w:val="24"/>
+                              <w:szCs w:val="24"/>
+                            </w:rPr>
+                            <m:t>1</m:t>
+                          </m:r>
+                        </m:sub>
+                      </m:sSub>
+                    </m:e>
+                  </m:d>
+                </m:e>
+                <m:sup>
+                  <m:r>
+                    <w:rPr>
+                      <w:rFonts w:ascii="Cambria Math" w:hAnsi="Cambria Math" w:cs="Times New Roman"/>
+                      <w:sz w:val="24"/>
+                      <w:szCs w:val="24"/>
+                    </w:rPr>
+                    <m:t>2</m:t>
+                  </m:r>
+                </m:sup>
+              </m:sSup>
+              <m:r>
+                <w:rPr>
+                  <w:rFonts w:ascii="Cambria Math" w:hAnsi="Cambria Math" w:cs="Times New Roman"/>
+                  <w:sz w:val="24"/>
+                  <w:szCs w:val="24"/>
+                </w:rPr>
+                <m:t>+</m:t>
+              </m:r>
+              <m:sSup>
+                <m:sSupPr>
+                  <m:ctrlPr>
+                    <w:rPr>
+                      <w:rFonts w:ascii="Cambria Math" w:hAnsi="Cambria Math" w:cs="Times New Roman"/>
+                      <w:i/>
+                      <w:sz w:val="24"/>
+                      <w:szCs w:val="24"/>
+                    </w:rPr>
+                  </m:ctrlPr>
+                </m:sSupPr>
+                <m:e>
+                  <m:d>
+                    <m:dPr>
+                      <m:begChr m:val="|"/>
+                      <m:endChr m:val="|"/>
+                      <m:ctrlPr>
+                        <w:rPr>
+                          <w:rFonts w:ascii="Cambria Math" w:hAnsi="Cambria Math" w:cs="Times New Roman"/>
+                          <w:i/>
+                          <w:sz w:val="24"/>
+                          <w:szCs w:val="24"/>
+                        </w:rPr>
+                      </m:ctrlPr>
+                    </m:dPr>
+                    <m:e>
+                      <m:sSub>
+                        <m:sSubPr>
+                          <m:ctrlPr>
+                            <w:rPr>
+                              <w:rFonts w:ascii="Cambria Math" w:hAnsi="Cambria Math" w:cs="Times New Roman"/>
+                              <w:i/>
+                              <w:sz w:val="24"/>
+                              <w:szCs w:val="24"/>
+                            </w:rPr>
+                          </m:ctrlPr>
+                        </m:sSubPr>
+                        <m:e>
+                          <m:r>
+                            <w:rPr>
+                              <w:rFonts w:ascii="Cambria Math" w:hAnsi="Cambria Math" w:cs="Times New Roman"/>
+                              <w:sz w:val="24"/>
+                              <w:szCs w:val="24"/>
+                            </w:rPr>
+                            <m:t>w</m:t>
+                          </m:r>
+                        </m:e>
+                        <m:sub>
+                          <m:r>
+                            <w:rPr>
+                              <w:rFonts w:ascii="Cambria Math" w:hAnsi="Cambria Math" w:cs="Times New Roman"/>
+                              <w:sz w:val="24"/>
+                              <w:szCs w:val="24"/>
+                            </w:rPr>
+                            <m:t>2</m:t>
+                          </m:r>
+                        </m:sub>
+                      </m:sSub>
+                    </m:e>
+                  </m:d>
+                </m:e>
+                <m:sup>
+                  <m:r>
+                    <w:rPr>
+                      <w:rFonts w:ascii="Cambria Math" w:hAnsi="Cambria Math" w:cs="Times New Roman"/>
+                      <w:sz w:val="24"/>
+                      <w:szCs w:val="24"/>
+                    </w:rPr>
+                    <m:t>2</m:t>
+                  </m:r>
+                </m:sup>
+              </m:sSup>
+              <m:r>
+                <w:rPr>
+                  <w:rFonts w:ascii="Cambria Math" w:hAnsi="Cambria Math" w:cs="Times New Roman"/>
+                  <w:sz w:val="24"/>
+                  <w:szCs w:val="24"/>
+                </w:rPr>
+                <m:t>+…+</m:t>
+              </m:r>
+              <m:sSup>
+                <m:sSupPr>
+                  <m:ctrlPr>
+                    <w:rPr>
+                      <w:rFonts w:ascii="Cambria Math" w:hAnsi="Cambria Math" w:cs="Times New Roman"/>
+                      <w:i/>
+                      <w:sz w:val="24"/>
+                      <w:szCs w:val="24"/>
+                    </w:rPr>
+                  </m:ctrlPr>
+                </m:sSupPr>
+                <m:e>
+                  <m:d>
+                    <m:dPr>
+                      <m:begChr m:val="|"/>
+                      <m:endChr m:val="|"/>
+                      <m:ctrlPr>
+                        <w:rPr>
+                          <w:rFonts w:ascii="Cambria Math" w:hAnsi="Cambria Math" w:cs="Times New Roman"/>
+                          <w:i/>
+                          <w:sz w:val="24"/>
+                          <w:szCs w:val="24"/>
+                        </w:rPr>
+                      </m:ctrlPr>
+                    </m:dPr>
+                    <m:e>
+                      <m:sSub>
+                        <m:sSubPr>
+                          <m:ctrlPr>
+                            <w:rPr>
+                              <w:rFonts w:ascii="Cambria Math" w:hAnsi="Cambria Math" w:cs="Times New Roman"/>
+                              <w:i/>
+                              <w:sz w:val="24"/>
+                              <w:szCs w:val="24"/>
+                            </w:rPr>
+                          </m:ctrlPr>
+                        </m:sSubPr>
+                        <m:e>
+                          <m:r>
+                            <w:rPr>
+                              <w:rFonts w:ascii="Cambria Math" w:hAnsi="Cambria Math" w:cs="Times New Roman"/>
+                              <w:sz w:val="24"/>
+                              <w:szCs w:val="24"/>
+                            </w:rPr>
+                            <m:t>w</m:t>
+                          </m:r>
+                        </m:e>
+                        <m:sub>
+                          <m:r>
+                            <w:rPr>
+                              <w:rFonts w:ascii="Cambria Math" w:hAnsi="Cambria Math" w:cs="Times New Roman"/>
+                              <w:sz w:val="24"/>
+                              <w:szCs w:val="24"/>
+                            </w:rPr>
+                            <m:t>N</m:t>
+                          </m:r>
+                        </m:sub>
+                      </m:sSub>
+                    </m:e>
+                  </m:d>
+                </m:e>
+                <m:sup>
+                  <m:r>
+                    <w:rPr>
+                      <w:rFonts w:ascii="Cambria Math" w:hAnsi="Cambria Math" w:cs="Times New Roman"/>
+                      <w:sz w:val="24"/>
+                      <w:szCs w:val="24"/>
+                    </w:rPr>
+                    <m:t>2</m:t>
+                  </m:r>
+                </m:sup>
+              </m:sSup>
+              <m:r>
+                <w:rPr>
+                  <w:rFonts w:ascii="Cambria Math" w:hAnsi="Cambria Math" w:cs="Times New Roman"/>
+                  <w:sz w:val="24"/>
+                  <w:szCs w:val="24"/>
+                </w:rPr>
+                <m:t>)</m:t>
+              </m:r>
+            </m:e>
+            <m:sup>
+              <m:f>
+                <m:fPr>
+                  <m:ctrlPr>
+                    <w:rPr>
+                      <w:rFonts w:ascii="Cambria Math" w:hAnsi="Cambria Math" w:cs="Times New Roman"/>
+                      <w:i/>
+                      <w:sz w:val="24"/>
+                      <w:szCs w:val="24"/>
+                    </w:rPr>
+                  </m:ctrlPr>
+                </m:fPr>
+                <m:num>
+                  <m:r>
+                    <w:rPr>
+                      <w:rFonts w:ascii="Cambria Math" w:hAnsi="Cambria Math" w:cs="Times New Roman"/>
+                      <w:sz w:val="24"/>
+                      <w:szCs w:val="24"/>
+                    </w:rPr>
+                    <m:t>1</m:t>
+                  </m:r>
+                </m:num>
+                <m:den>
+                  <m:r>
+                    <w:rPr>
+                      <w:rFonts w:ascii="Cambria Math" w:hAnsi="Cambria Math" w:cs="Times New Roman"/>
+                      <w:sz w:val="24"/>
+                      <w:szCs w:val="24"/>
+                    </w:rPr>
+                    <m:t>2</m:t>
+                  </m:r>
+                </m:den>
+              </m:f>
+            </m:sup>
+          </m:sSup>
+          <m:r>
+            <w:rPr>
+              <w:rFonts w:ascii="Cambria Math" w:hAnsi="Cambria Math" w:cs="Times New Roman"/>
+              <w:sz w:val="24"/>
+              <w:szCs w:val="24"/>
+            </w:rPr>
+            <m:t xml:space="preserve"> </m:t>
+          </m:r>
+        </m:oMath>
+      </m:oMathPara>
+    </w:p>
+    <w:p>
+      <w:pPr>
+        <w:ind w:firstLine="720"/>
+        <w:jc w:val="both"/>
+        <w:rPr>
+          <w:rFonts w:ascii="Times New Roman" w:hAnsi="Times New Roman" w:cs="Times New Roman"/>
+          <w:sz w:val="24"/>
+          <w:szCs w:val="24"/>
+        </w:rPr>
+      </w:pPr>
+      <w:r>
+        <w:rPr>
+          <w:rFonts w:ascii="Times New Roman" w:hAnsi="Times New Roman" w:cs="Times New Roman"/>
+          <w:sz w:val="24"/>
+          <w:szCs w:val="24"/>
+        </w:rPr>
+        <w:t xml:space="preserve">The regularization terms are added when computing the cost function. Assuming </w:t>
+      </w:r>
+      <w:r>
+        <w:rPr>
+          <w:rFonts w:ascii="Times New Roman" w:hAnsi="Times New Roman" w:cs="Times New Roman"/>
+          <w:i/>
+          <w:sz w:val="24"/>
+          <w:szCs w:val="24"/>
+        </w:rPr>
+        <w:t>y</w:t>
+      </w:r>
+      <w:r>
+        <w:rPr>
+          <w:rFonts w:ascii="Times New Roman" w:hAnsi="Times New Roman" w:cs="Times New Roman"/>
+          <w:sz w:val="24"/>
+          <w:szCs w:val="24"/>
+        </w:rPr>
+        <w:t xml:space="preserve"> is the fun</w:t>
+      </w:r>
+      <w:r>
+        <w:rPr>
+          <w:rFonts w:ascii="Times New Roman" w:hAnsi="Times New Roman" w:cs="Times New Roman"/>
+          <w:sz w:val="24"/>
+          <w:szCs w:val="24"/>
+        </w:rPr>
+        <w:t>ction we want to approximate,</w:t>
+      </w:r>
+      <w:r>
+        <w:rPr>
+          <w:rFonts w:ascii="Times New Roman" w:hAnsi="Times New Roman" w:cs="Times New Roman"/>
+          <w:sz w:val="24"/>
+          <w:szCs w:val="24"/>
+        </w:rPr>
+        <w:t xml:space="preserve"> </w:t>
+      </w:r>
+      <w:r>
+        <w:rPr>
+          <w:rFonts w:ascii="Times New Roman" w:hAnsi="Times New Roman" w:cs="Times New Roman"/>
+          <w:i/>
+          <w:sz w:val="24"/>
+          <w:szCs w:val="24"/>
+        </w:rPr>
+        <w:t xml:space="preserve">y’ </w:t>
+      </w:r>
+      <w:r>
+        <w:rPr>
+          <w:rFonts w:ascii="Times New Roman" w:hAnsi="Times New Roman" w:cs="Times New Roman"/>
+          <w:sz w:val="24"/>
+          <w:szCs w:val="24"/>
+        </w:rPr>
+        <w:t>is the computed appro</w:t>
+      </w:r>
+      <w:r>
+        <w:rPr>
+          <w:rFonts w:ascii="Times New Roman" w:hAnsi="Times New Roman" w:cs="Times New Roman"/>
+          <w:sz w:val="24"/>
+          <w:szCs w:val="24"/>
+        </w:rPr>
+        <w:t>ximation and λ is the regularization parameter who is optimized for better results,</w:t>
+      </w:r>
+      <w:r>
+        <w:rPr>
+          <w:rFonts w:ascii="Times New Roman" w:hAnsi="Times New Roman" w:cs="Times New Roman"/>
+          <w:sz w:val="24"/>
+          <w:szCs w:val="24"/>
+        </w:rPr>
+        <w:t xml:space="preserve"> the </w:t>
+      </w:r>
+      <w:r>
+        <w:rPr>
+          <w:rFonts w:ascii="Times New Roman" w:hAnsi="Times New Roman" w:cs="Times New Roman"/>
+          <w:sz w:val="24"/>
+          <w:szCs w:val="24"/>
+        </w:rPr>
+        <w:t>loss would look like this:</w:t>
+      </w:r>
+    </w:p>
+    <w:p>
+      <w:pPr>
+        <w:ind w:firstLine="720"/>
+        <w:jc w:val="both"/>
+        <w:rPr>
+          <w:rFonts w:ascii="Times New Roman" w:eastAsiaTheme="minorEastAsia" w:hAnsi="Times New Roman" w:cs="Times New Roman"/>
+          <w:sz w:val="24"/>
+          <w:szCs w:val="24"/>
+        </w:rPr>
+      </w:pPr>
+      <m:oMathPara>
+        <m:oMath>
+          <m:r>
+            <w:rPr>
+              <w:rFonts w:ascii="Cambria Math" w:hAnsi="Cambria Math" w:cs="Times New Roman"/>
+              <w:sz w:val="24"/>
+              <w:szCs w:val="24"/>
+            </w:rPr>
+            <w:lastRenderedPageBreak/>
+            <m:t>Loss=Error</m:t>
+          </m:r>
+          <m:d>
+            <m:dPr>
+              <m:ctrlPr>
+                <w:rPr>
+                  <w:rFonts w:ascii="Cambria Math" w:hAnsi="Cambria Math" w:cs="Times New Roman"/>
+                  <w:i/>
+                  <w:sz w:val="24"/>
+                  <w:szCs w:val="24"/>
+                </w:rPr>
+              </m:ctrlPr>
+            </m:dPr>
+            <m:e>
+              <m:r>
+                <w:rPr>
+                  <w:rFonts w:ascii="Cambria Math" w:hAnsi="Cambria Math" w:cs="Times New Roman"/>
+                  <w:sz w:val="24"/>
+                  <w:szCs w:val="24"/>
+                </w:rPr>
+                <m:t>y,</m:t>
+              </m:r>
+              <m:sSup>
+                <m:sSupPr>
+                  <m:ctrlPr>
+                    <w:rPr>
+                      <w:rFonts w:ascii="Cambria Math" w:hAnsi="Cambria Math" w:cs="Times New Roman"/>
+                      <w:i/>
+                      <w:sz w:val="24"/>
+                      <w:szCs w:val="24"/>
+                    </w:rPr>
+                  </m:ctrlPr>
+                </m:sSupPr>
+                <m:e>
+                  <m:r>
+                    <w:rPr>
+                      <w:rFonts w:ascii="Cambria Math" w:hAnsi="Cambria Math" w:cs="Times New Roman"/>
+                      <w:sz w:val="24"/>
+                      <w:szCs w:val="24"/>
+                    </w:rPr>
+                    <m:t>y</m:t>
+                  </m:r>
+                </m:e>
+                <m:sup>
+                  <m:r>
+                    <w:rPr>
+                      <w:rFonts w:ascii="Cambria Math" w:hAnsi="Cambria Math" w:cs="Times New Roman"/>
+                      <w:sz w:val="24"/>
+                      <w:szCs w:val="24"/>
+                    </w:rPr>
+                    <m:t>'</m:t>
+                  </m:r>
+                </m:sup>
+              </m:sSup>
+            </m:e>
+          </m:d>
+          <m:r>
+            <w:rPr>
+              <w:rFonts w:ascii="Cambria Math" w:hAnsi="Cambria Math" w:cs="Times New Roman"/>
+              <w:sz w:val="24"/>
+              <w:szCs w:val="24"/>
+            </w:rPr>
+            <m:t>+λ</m:t>
+          </m:r>
+          <m:nary>
+            <m:naryPr>
+              <m:chr m:val="∑"/>
+              <m:limLoc m:val="undOvr"/>
+              <m:ctrlPr>
+                <w:rPr>
+                  <w:rFonts w:ascii="Cambria Math" w:hAnsi="Cambria Math" w:cs="Times New Roman"/>
+                  <w:i/>
+                  <w:sz w:val="24"/>
+                  <w:szCs w:val="24"/>
+                </w:rPr>
+              </m:ctrlPr>
+            </m:naryPr>
+            <m:sub>
+              <m:r>
+                <w:rPr>
+                  <w:rFonts w:ascii="Cambria Math" w:hAnsi="Cambria Math" w:cs="Times New Roman"/>
+                  <w:sz w:val="24"/>
+                  <w:szCs w:val="24"/>
+                </w:rPr>
+                <m:t>i=1</m:t>
+              </m:r>
+            </m:sub>
+            <m:sup>
+              <m:r>
+                <w:rPr>
+                  <w:rFonts w:ascii="Cambria Math" w:hAnsi="Cambria Math" w:cs="Times New Roman"/>
+                  <w:sz w:val="24"/>
+                  <w:szCs w:val="24"/>
+                </w:rPr>
+                <m:t>N</m:t>
+              </m:r>
+            </m:sup>
+            <m:e>
+              <m:d>
+                <m:dPr>
+                  <m:begChr m:val="|"/>
+                  <m:endChr m:val="|"/>
+                  <m:ctrlPr>
+                    <w:rPr>
+                      <w:rFonts w:ascii="Cambria Math" w:hAnsi="Cambria Math" w:cs="Times New Roman"/>
+                      <w:i/>
+                      <w:sz w:val="24"/>
+                      <w:szCs w:val="24"/>
+                    </w:rPr>
+                  </m:ctrlPr>
+                </m:dPr>
+                <m:e>
+                  <m:sSub>
+                    <m:sSubPr>
+                      <m:ctrlPr>
+                        <w:rPr>
+                          <w:rFonts w:ascii="Cambria Math" w:hAnsi="Cambria Math" w:cs="Times New Roman"/>
+                          <w:i/>
+                          <w:sz w:val="24"/>
+                          <w:szCs w:val="24"/>
+                        </w:rPr>
+                      </m:ctrlPr>
+                    </m:sSubPr>
+                    <m:e>
+                      <m:r>
+                        <w:rPr>
+                          <w:rFonts w:ascii="Cambria Math" w:hAnsi="Cambria Math" w:cs="Times New Roman"/>
+                          <w:sz w:val="24"/>
+                          <w:szCs w:val="24"/>
+                        </w:rPr>
+                        <m:t>w</m:t>
+                      </m:r>
+                    </m:e>
+                    <m:sub>
+                      <m:r>
+                        <w:rPr>
+                          <w:rFonts w:ascii="Cambria Math" w:hAnsi="Cambria Math" w:cs="Times New Roman"/>
+                          <w:sz w:val="24"/>
+                          <w:szCs w:val="24"/>
+                        </w:rPr>
+                        <m:t>i</m:t>
+                      </m:r>
+                    </m:sub>
+                  </m:sSub>
+                </m:e>
+              </m:d>
+            </m:e>
+          </m:nary>
+        </m:oMath>
+      </m:oMathPara>
+    </w:p>
+    <w:p>
+      <w:pPr>
+        <w:ind w:firstLine="720"/>
+        <w:jc w:val="both"/>
+        <w:rPr>
+          <w:rFonts w:ascii="Times New Roman" w:hAnsi="Times New Roman" w:cs="Times New Roman"/>
+          <w:sz w:val="24"/>
+          <w:szCs w:val="24"/>
+        </w:rPr>
+      </w:pPr>
+      <m:oMathPara>
+        <m:oMath>
+          <m:r>
+            <w:rPr>
+              <w:rFonts w:ascii="Cambria Math" w:hAnsi="Cambria Math" w:cs="Times New Roman"/>
+              <w:sz w:val="24"/>
+              <w:szCs w:val="24"/>
+            </w:rPr>
+            <m:t>Loss=Error</m:t>
+          </m:r>
+          <m:d>
+            <m:dPr>
+              <m:ctrlPr>
+                <w:rPr>
+                  <w:rFonts w:ascii="Cambria Math" w:hAnsi="Cambria Math" w:cs="Times New Roman"/>
+                  <w:i/>
+                  <w:sz w:val="24"/>
+                  <w:szCs w:val="24"/>
+                </w:rPr>
+              </m:ctrlPr>
+            </m:dPr>
+            <m:e>
+              <m:r>
+                <w:rPr>
+                  <w:rFonts w:ascii="Cambria Math" w:hAnsi="Cambria Math" w:cs="Times New Roman"/>
+                  <w:sz w:val="24"/>
+                  <w:szCs w:val="24"/>
+                </w:rPr>
+                <m:t>y,</m:t>
+              </m:r>
+              <m:sSup>
+                <m:sSupPr>
+                  <m:ctrlPr>
+                    <w:rPr>
+                      <w:rFonts w:ascii="Cambria Math" w:hAnsi="Cambria Math" w:cs="Times New Roman"/>
+                      <w:i/>
+                      <w:sz w:val="24"/>
+                      <w:szCs w:val="24"/>
+                    </w:rPr>
+                  </m:ctrlPr>
+                </m:sSupPr>
+                <m:e>
+                  <m:r>
+                    <w:rPr>
+                      <w:rFonts w:ascii="Cambria Math" w:hAnsi="Cambria Math" w:cs="Times New Roman"/>
+                      <w:sz w:val="24"/>
+                      <w:szCs w:val="24"/>
+                    </w:rPr>
+                    <m:t>y</m:t>
+                  </m:r>
+                </m:e>
+                <m:sup>
+                  <m:r>
+                    <w:rPr>
+                      <w:rFonts w:ascii="Cambria Math" w:hAnsi="Cambria Math" w:cs="Times New Roman"/>
+                      <w:sz w:val="24"/>
+                      <w:szCs w:val="24"/>
+                    </w:rPr>
+                    <m:t>'</m:t>
+                  </m:r>
+                </m:sup>
+              </m:sSup>
+            </m:e>
+          </m:d>
+          <m:r>
+            <w:rPr>
+              <w:rFonts w:ascii="Cambria Math" w:hAnsi="Cambria Math" w:cs="Times New Roman"/>
+              <w:sz w:val="24"/>
+              <w:szCs w:val="24"/>
+            </w:rPr>
+            <m:t>+ λ</m:t>
+          </m:r>
+          <m:nary>
+            <m:naryPr>
+              <m:chr m:val="∑"/>
+              <m:limLoc m:val="undOvr"/>
+              <m:ctrlPr>
+                <w:rPr>
+                  <w:rFonts w:ascii="Cambria Math" w:hAnsi="Cambria Math" w:cs="Times New Roman"/>
+                  <w:i/>
+                  <w:sz w:val="24"/>
+                  <w:szCs w:val="24"/>
+                </w:rPr>
+              </m:ctrlPr>
+            </m:naryPr>
+            <m:sub>
+              <m:r>
+                <w:rPr>
+                  <w:rFonts w:ascii="Cambria Math" w:hAnsi="Cambria Math" w:cs="Times New Roman"/>
+                  <w:sz w:val="24"/>
+                  <w:szCs w:val="24"/>
+                </w:rPr>
+                <m:t>i=1</m:t>
+              </m:r>
+            </m:sub>
+            <m:sup>
+              <m:r>
+                <w:rPr>
+                  <w:rFonts w:ascii="Cambria Math" w:hAnsi="Cambria Math" w:cs="Times New Roman"/>
+                  <w:sz w:val="24"/>
+                  <w:szCs w:val="24"/>
+                </w:rPr>
+                <m:t>N</m:t>
+              </m:r>
+            </m:sup>
+            <m:e>
+              <m:sSup>
+                <m:sSupPr>
+                  <m:ctrlPr>
+                    <w:rPr>
+                      <w:rFonts w:ascii="Cambria Math" w:hAnsi="Cambria Math" w:cs="Times New Roman"/>
+                      <w:i/>
+                      <w:sz w:val="24"/>
+                      <w:szCs w:val="24"/>
+                    </w:rPr>
+                  </m:ctrlPr>
+                </m:sSupPr>
+                <m:e>
+                  <m:r>
+                    <w:rPr>
+                      <w:rFonts w:ascii="Cambria Math" w:hAnsi="Cambria Math" w:cs="Times New Roman"/>
+                      <w:sz w:val="24"/>
+                      <w:szCs w:val="24"/>
+                    </w:rPr>
+                    <m:t>|</m:t>
+                  </m:r>
+                  <m:sSub>
+                    <m:sSubPr>
+                      <m:ctrlPr>
+                        <w:rPr>
+                          <w:rFonts w:ascii="Cambria Math" w:hAnsi="Cambria Math" w:cs="Times New Roman"/>
+                          <w:i/>
+                          <w:sz w:val="24"/>
+                          <w:szCs w:val="24"/>
+                        </w:rPr>
+                      </m:ctrlPr>
+                    </m:sSubPr>
+                    <m:e>
+                      <m:r>
+                        <w:rPr>
+                          <w:rFonts w:ascii="Cambria Math" w:hAnsi="Cambria Math" w:cs="Times New Roman"/>
+                          <w:sz w:val="24"/>
+                          <w:szCs w:val="24"/>
+                        </w:rPr>
+                        <m:t>w</m:t>
+                      </m:r>
+                    </m:e>
+                    <m:sub>
+                      <m:r>
+                        <w:rPr>
+                          <w:rFonts w:ascii="Cambria Math" w:hAnsi="Cambria Math" w:cs="Times New Roman"/>
+                          <w:sz w:val="24"/>
+                          <w:szCs w:val="24"/>
+                        </w:rPr>
+                        <m:t>i</m:t>
+                      </m:r>
+                    </m:sub>
+                  </m:sSub>
+                  <m:r>
+                    <w:rPr>
+                      <w:rFonts w:ascii="Cambria Math" w:hAnsi="Cambria Math" w:cs="Times New Roman"/>
+                      <w:sz w:val="24"/>
+                      <w:szCs w:val="24"/>
+                    </w:rPr>
+                    <m:t>|</m:t>
+                  </m:r>
+                </m:e>
+                <m:sup>
+                  <m:r>
+                    <w:rPr>
+                      <w:rFonts w:ascii="Cambria Math" w:hAnsi="Cambria Math" w:cs="Times New Roman"/>
+                      <w:sz w:val="24"/>
+                      <w:szCs w:val="24"/>
+                    </w:rPr>
+                    <m:t>2</m:t>
+                  </m:r>
+                </m:sup>
+              </m:sSup>
+            </m:e>
+          </m:nary>
+        </m:oMath>
+      </m:oMathPara>
+    </w:p>
+    <w:p>
+      <w:pPr>
+        <w:ind w:firstLine="720"/>
+        <w:jc w:val="both"/>
+        <w:rPr>
+          <w:rFonts w:ascii="Times New Roman" w:hAnsi="Times New Roman" w:cs="Times New Roman"/>
+          <w:sz w:val="24"/>
+          <w:szCs w:val="24"/>
+        </w:rPr>
+      </w:pPr>
+      <w:r>
+        <w:rPr>
+          <w:rFonts w:ascii="Times New Roman" w:hAnsi="Times New Roman" w:cs="Times New Roman"/>
+          <w:sz w:val="24"/>
+          <w:szCs w:val="24"/>
+        </w:rPr>
+        <w:t xml:space="preserve">Adding the regularization terms to the loss, we force the weights to shrink to values close to 0 (even 0 in case of L1). </w:t>
+      </w:r>
+      <w:r>
+        <w:rPr>
+          <w:rFonts w:ascii="Times New Roman" w:hAnsi="Times New Roman" w:cs="Times New Roman"/>
+          <w:sz w:val="24"/>
+          <w:szCs w:val="24"/>
+        </w:rPr>
+        <w:t>This is done because it is assumed that neural networks with smaller weights lead to simpler models.</w:t>
+      </w:r>
+      <w:r>
+        <w:rPr>
+          <w:rFonts w:ascii="Times New Roman" w:hAnsi="Times New Roman" w:cs="Times New Roman"/>
+          <w:sz w:val="24"/>
+          <w:szCs w:val="24"/>
+        </w:rPr>
+        <w:t xml:space="preserve"> Now, to explain why adding these</w:t>
+      </w:r>
+      <w:r>
+        <w:rPr>
+          <w:rFonts w:ascii="Times New Roman" w:hAnsi="Times New Roman" w:cs="Times New Roman"/>
+          <w:sz w:val="24"/>
+          <w:szCs w:val="24"/>
+        </w:rPr>
+        <w:t xml:space="preserve"> terms help in dealing with </w:t>
+      </w:r>
+      <w:proofErr w:type="spellStart"/>
+      <w:r>
+        <w:rPr>
+          <w:rFonts w:ascii="Times New Roman" w:hAnsi="Times New Roman" w:cs="Times New Roman"/>
+          <w:sz w:val="24"/>
+          <w:szCs w:val="24"/>
+        </w:rPr>
+        <w:t>overfitting</w:t>
+      </w:r>
+      <w:proofErr w:type="spellEnd"/>
+      <w:r>
+        <w:rPr>
+          <w:rFonts w:ascii="Times New Roman" w:hAnsi="Times New Roman" w:cs="Times New Roman"/>
+          <w:sz w:val="24"/>
+          <w:szCs w:val="24"/>
+        </w:rPr>
+        <w:t xml:space="preserve">. Let’s assume that </w:t>
+      </w:r>
+      <w:r>
+        <w:rPr>
+          <w:rFonts w:ascii="Times New Roman" w:hAnsi="Times New Roman" w:cs="Times New Roman"/>
+          <w:i/>
+          <w:sz w:val="24"/>
+          <w:szCs w:val="24"/>
+        </w:rPr>
+        <w:t>y’</w:t>
+      </w:r>
+      <w:r>
+        <w:rPr>
+          <w:rFonts w:ascii="Times New Roman" w:hAnsi="Times New Roman" w:cs="Times New Roman"/>
+          <w:sz w:val="24"/>
+          <w:szCs w:val="24"/>
+        </w:rPr>
+        <w:t xml:space="preserve"> generated a perfect match for an edge case in our model. This leads to </w:t>
+      </w:r>
+      <w:proofErr w:type="spellStart"/>
+      <w:r>
+        <w:rPr>
+          <w:rFonts w:ascii="Times New Roman" w:hAnsi="Times New Roman" w:cs="Times New Roman"/>
+          <w:sz w:val="24"/>
+          <w:szCs w:val="24"/>
+        </w:rPr>
+        <w:t>overfitting</w:t>
+      </w:r>
+      <w:proofErr w:type="spellEnd"/>
+      <w:r>
+        <w:rPr>
+          <w:rFonts w:ascii="Times New Roman" w:hAnsi="Times New Roman" w:cs="Times New Roman"/>
+          <w:sz w:val="24"/>
+          <w:szCs w:val="24"/>
+        </w:rPr>
+        <w:t xml:space="preserve">, but with the help of the regularization, the value is slightly shifted from the noise data. Also, we don’t want perfect matches in our model, because, without regularization, this will lead to no real change in the weights and so the model won’t be able </w:t>
+      </w:r>
+      <w:proofErr w:type="gramStart"/>
+      <w:r>
+        <w:rPr>
+          <w:rFonts w:ascii="Times New Roman" w:hAnsi="Times New Roman" w:cs="Times New Roman"/>
+          <w:sz w:val="24"/>
+          <w:szCs w:val="24"/>
+        </w:rPr>
+        <w:t>to  predict</w:t>
+      </w:r>
+      <w:proofErr w:type="gramEnd"/>
+      <w:r>
+        <w:rPr>
+          <w:rFonts w:ascii="Times New Roman" w:hAnsi="Times New Roman" w:cs="Times New Roman"/>
+          <w:sz w:val="24"/>
+          <w:szCs w:val="24"/>
+        </w:rPr>
+        <w:t xml:space="preserve"> well on other datasets, so adding the regularization also helps with the generalization.</w:t>
+      </w:r>
+    </w:p>
+    <w:p>
+      <w:pPr>
+        <w:ind w:firstLine="720"/>
+        <w:jc w:val="both"/>
+        <w:rPr>
+          <w:rFonts w:ascii="Times New Roman" w:hAnsi="Times New Roman" w:cs="Times New Roman"/>
+          <w:sz w:val="24"/>
+          <w:szCs w:val="24"/>
+        </w:rPr>
+      </w:pPr>
+      <w:r>
+        <w:rPr>
+          <w:rFonts w:ascii="Times New Roman" w:hAnsi="Times New Roman" w:cs="Times New Roman"/>
+          <w:b/>
+          <w:sz w:val="24"/>
+          <w:szCs w:val="24"/>
+        </w:rPr>
+        <w:t>Dropout</w:t>
+      </w:r>
+      <w:r>
+        <w:rPr>
+          <w:rFonts w:ascii="Times New Roman" w:hAnsi="Times New Roman" w:cs="Times New Roman"/>
+          <w:sz w:val="24"/>
+          <w:szCs w:val="24"/>
+        </w:rPr>
+        <w:t xml:space="preserve"> is a different type of regularization, but is also the one that produces the best results and is the most f</w:t>
+      </w:r>
+      <w:r>
+        <w:rPr>
+          <w:rFonts w:ascii="Times New Roman" w:hAnsi="Times New Roman" w:cs="Times New Roman"/>
+          <w:sz w:val="24"/>
+          <w:szCs w:val="24"/>
+        </w:rPr>
+        <w:t xml:space="preserve">requently used in deep learning, however still very simple and approachable. </w:t>
+      </w:r>
+      <w:r>
+        <w:rPr>
+          <w:rFonts w:ascii="Times New Roman" w:hAnsi="Times New Roman" w:cs="Times New Roman"/>
+          <w:sz w:val="24"/>
+          <w:szCs w:val="24"/>
+        </w:rPr>
+        <w:t xml:space="preserve">The idea behind this technique lays in the concept of ensembles. Ensembles are a group of models which can better cover different aspects of the data and so they can be used to reduce </w:t>
+      </w:r>
+      <w:proofErr w:type="spellStart"/>
+      <w:r>
+        <w:rPr>
+          <w:rFonts w:ascii="Times New Roman" w:hAnsi="Times New Roman" w:cs="Times New Roman"/>
+          <w:sz w:val="24"/>
+          <w:szCs w:val="24"/>
+        </w:rPr>
+        <w:t>overfitting</w:t>
+      </w:r>
+      <w:proofErr w:type="spellEnd"/>
+      <w:r>
+        <w:rPr>
+          <w:rFonts w:ascii="Times New Roman" w:hAnsi="Times New Roman" w:cs="Times New Roman"/>
+          <w:sz w:val="24"/>
+          <w:szCs w:val="24"/>
+        </w:rPr>
+        <w:t xml:space="preserve"> and enhance generalization. However, there is a cost in computational power and maintenance for multiple models. So, through dropout an ensemble can be simulated using only one single model. This is done by randomly dropping some nodes and their edges </w:t>
+      </w:r>
+      <w:proofErr w:type="gramStart"/>
+      <w:r>
+        <w:rPr>
+          <w:rFonts w:ascii="Times New Roman" w:hAnsi="Times New Roman" w:cs="Times New Roman"/>
+          <w:sz w:val="24"/>
+          <w:szCs w:val="24"/>
+        </w:rPr>
+        <w:t>during each training iteration</w:t>
+      </w:r>
+      <w:proofErr w:type="gramEnd"/>
+      <w:r>
+        <w:rPr>
+          <w:rFonts w:ascii="Times New Roman" w:hAnsi="Times New Roman" w:cs="Times New Roman"/>
+          <w:sz w:val="24"/>
+          <w:szCs w:val="24"/>
+        </w:rPr>
+        <w:t>.</w:t>
+      </w:r>
+      <w:r>
+        <w:rPr>
+          <w:rFonts w:ascii="Times New Roman" w:hAnsi="Times New Roman" w:cs="Times New Roman"/>
+          <w:sz w:val="24"/>
+          <w:szCs w:val="24"/>
+        </w:rPr>
+        <w:t xml:space="preserve"> So, with each iteration we can get a different neural network structure </w:t>
+      </w:r>
+      <w:proofErr w:type="gramStart"/>
+      <w:r>
+        <w:rPr>
+          <w:rFonts w:ascii="Times New Roman" w:hAnsi="Times New Roman" w:cs="Times New Roman"/>
+          <w:sz w:val="24"/>
+          <w:szCs w:val="24"/>
+        </w:rPr>
+        <w:t>and ,in</w:t>
+      </w:r>
+      <w:proofErr w:type="gramEnd"/>
+      <w:r>
+        <w:rPr>
+          <w:rFonts w:ascii="Times New Roman" w:hAnsi="Times New Roman" w:cs="Times New Roman"/>
+          <w:sz w:val="24"/>
+          <w:szCs w:val="24"/>
+        </w:rPr>
+        <w:t xml:space="preserve"> effect, each layer will update the weights differently for the nodes. In this way it adds more randomness to the model, encouraging a better generalization </w:t>
+      </w:r>
+      <w:proofErr w:type="gramStart"/>
+      <w:r>
+        <w:rPr>
+          <w:rFonts w:ascii="Times New Roman" w:hAnsi="Times New Roman" w:cs="Times New Roman"/>
+          <w:sz w:val="24"/>
+          <w:szCs w:val="24"/>
+        </w:rPr>
+        <w:t>This</w:t>
+      </w:r>
+      <w:proofErr w:type="gramEnd"/>
+      <w:r>
+        <w:rPr>
+          <w:rFonts w:ascii="Times New Roman" w:hAnsi="Times New Roman" w:cs="Times New Roman"/>
+          <w:sz w:val="24"/>
+          <w:szCs w:val="24"/>
+        </w:rPr>
+        <w:t xml:space="preserve"> technique is especially good when dealin</w:t>
+      </w:r>
+      <w:r>
+        <w:rPr>
+          <w:rFonts w:ascii="Times New Roman" w:hAnsi="Times New Roman" w:cs="Times New Roman"/>
+          <w:sz w:val="24"/>
+          <w:szCs w:val="24"/>
+        </w:rPr>
+        <w:t>g with large and complex neural networks.</w:t>
+      </w:r>
+    </w:p>
+    <w:p>
+      <w:pPr>
+        <w:ind w:firstLine="720"/>
+        <w:jc w:val="both"/>
+        <w:rPr>
+          <w:rFonts w:ascii="Times New Roman" w:hAnsi="Times New Roman" w:cs="Times New Roman"/>
+          <w:sz w:val="24"/>
+          <w:szCs w:val="24"/>
+        </w:rPr>
+      </w:pPr>
+      <w:r>
+        <w:rPr>
+          <w:rFonts w:ascii="Times New Roman" w:hAnsi="Times New Roman" w:cs="Times New Roman"/>
+          <w:sz w:val="24"/>
+          <w:szCs w:val="24"/>
+        </w:rPr>
+        <w:t xml:space="preserve">Dropout is implemented on each layer and it can be used on any types of layers (hidden, input/output). A </w:t>
+      </w:r>
+      <w:proofErr w:type="spellStart"/>
+      <w:r>
+        <w:rPr>
+          <w:rFonts w:ascii="Times New Roman" w:hAnsi="Times New Roman" w:cs="Times New Roman"/>
+          <w:sz w:val="24"/>
+          <w:szCs w:val="24"/>
+        </w:rPr>
+        <w:t>hyperparameter</w:t>
+      </w:r>
+      <w:proofErr w:type="spellEnd"/>
+      <w:r>
+        <w:rPr>
+          <w:rFonts w:ascii="Times New Roman" w:hAnsi="Times New Roman" w:cs="Times New Roman"/>
+          <w:sz w:val="24"/>
+          <w:szCs w:val="24"/>
+        </w:rPr>
+        <w:t xml:space="preserve"> is also given that indicates the probability of dropping, or inversely, keeping</w:t>
+      </w:r>
+      <w:r>
+        <w:rPr>
+          <w:rFonts w:ascii="Times New Roman" w:hAnsi="Times New Roman" w:cs="Times New Roman"/>
+          <w:sz w:val="24"/>
+          <w:szCs w:val="24"/>
+        </w:rPr>
+        <w:t xml:space="preserve"> a node, also known as dropout rate.</w:t>
+      </w:r>
+      <w:r>
+        <w:rPr>
+          <w:rFonts w:ascii="Times New Roman" w:hAnsi="Times New Roman" w:cs="Times New Roman"/>
+          <w:sz w:val="24"/>
+          <w:szCs w:val="24"/>
+        </w:rPr>
+        <w:t xml:space="preserve"> This probability is usually 0.5 for a hidden layer and somewhere close to 1 for a visible layer (input or output) </w:t>
+      </w:r>
+      <w:r>
+        <w:rPr>
+          <w:rFonts w:ascii="Times New Roman" w:hAnsi="Times New Roman" w:cs="Times New Roman"/>
+          <w:sz w:val="24"/>
+          <w:szCs w:val="24"/>
+        </w:rPr>
+        <w:t>[11]</w:t>
+      </w:r>
+      <w:r>
+        <w:rPr>
+          <w:rFonts w:ascii="Times New Roman" w:hAnsi="Times New Roman" w:cs="Times New Roman"/>
+          <w:sz w:val="24"/>
+          <w:szCs w:val="24"/>
+        </w:rPr>
+        <w:t>.</w:t>
+      </w:r>
+      <w:r>
+        <w:rPr>
+          <w:rFonts w:ascii="Times New Roman" w:hAnsi="Times New Roman" w:cs="Times New Roman"/>
+          <w:sz w:val="24"/>
+          <w:szCs w:val="24"/>
+        </w:rPr>
+        <w:t xml:space="preserve"> Of course, because of the </w:t>
+      </w:r>
+      <w:proofErr w:type="gramStart"/>
+      <w:r>
+        <w:rPr>
+          <w:rFonts w:ascii="Times New Roman" w:hAnsi="Times New Roman" w:cs="Times New Roman"/>
+          <w:sz w:val="24"/>
+          <w:szCs w:val="24"/>
+        </w:rPr>
+        <w:t>dropout ,</w:t>
+      </w:r>
+      <w:proofErr w:type="gramEnd"/>
+      <w:r>
+        <w:rPr>
+          <w:rFonts w:ascii="Times New Roman" w:hAnsi="Times New Roman" w:cs="Times New Roman"/>
+          <w:sz w:val="24"/>
+          <w:szCs w:val="24"/>
+        </w:rPr>
+        <w:t xml:space="preserve"> the weights would be larger than normal, so before finishing, they should be scaled down with the chose dropout rate.</w:t>
+      </w:r>
+    </w:p>
+    <w:p>
+      <w:pPr>
+        <w:pStyle w:val="Heading2"/>
+      </w:pPr>
+      <w:r>
+        <w:t>2.4</w:t>
+      </w:r>
+      <w:r>
+        <w:t xml:space="preserve"> </w:t>
+      </w:r>
+      <w:r>
+        <w:t xml:space="preserve">Transformer </w:t>
+      </w:r>
+      <w:r>
+        <w:t>models</w:t>
+      </w:r>
+    </w:p>
+    <w:p/>
+    <w:p>
+      <w:pPr>
+        <w:ind w:firstLine="720"/>
+        <w:jc w:val="both"/>
+        <w:rPr>
+          <w:rFonts w:ascii="Times New Roman" w:hAnsi="Times New Roman" w:cs="Times New Roman"/>
+          <w:sz w:val="24"/>
+          <w:szCs w:val="24"/>
+        </w:rPr>
+      </w:pPr>
+      <w:r>
+        <w:rPr>
+          <w:rFonts w:ascii="Times New Roman" w:hAnsi="Times New Roman" w:cs="Times New Roman"/>
+          <w:sz w:val="24"/>
+          <w:szCs w:val="24"/>
+        </w:rPr>
+        <w:t xml:space="preserve">Transformers are a quite recent addition to machine learning and especially to the field of natural language processing. This field has been dominated for quite a while by recurrent neural networks based models, like Long Short-Term Memory and Gated Recurrent Unit, because of their powerful ability to process sequences and remember important details. However, transformers offered a </w:t>
+      </w:r>
+      <w:proofErr w:type="gramStart"/>
+      <w:r>
+        <w:rPr>
+          <w:rFonts w:ascii="Times New Roman" w:hAnsi="Times New Roman" w:cs="Times New Roman"/>
+          <w:sz w:val="24"/>
+          <w:szCs w:val="24"/>
+        </w:rPr>
+        <w:t>breakthrough ,</w:t>
+      </w:r>
+      <w:proofErr w:type="gramEnd"/>
+      <w:r>
+        <w:rPr>
+          <w:rFonts w:ascii="Times New Roman" w:hAnsi="Times New Roman" w:cs="Times New Roman"/>
+          <w:sz w:val="24"/>
+          <w:szCs w:val="24"/>
+        </w:rPr>
+        <w:t xml:space="preserve"> proving to surpass the old models for certain </w:t>
+      </w:r>
+      <w:r>
+        <w:rPr>
+          <w:rFonts w:ascii="Times New Roman" w:hAnsi="Times New Roman" w:cs="Times New Roman"/>
+          <w:sz w:val="24"/>
+          <w:szCs w:val="24"/>
+        </w:rPr>
+        <w:lastRenderedPageBreak/>
+        <w:t>tasks like machine translation</w:t>
+      </w:r>
+      <w:r>
+        <w:rPr>
+          <w:rFonts w:ascii="Times New Roman" w:hAnsi="Times New Roman" w:cs="Times New Roman"/>
+          <w:sz w:val="24"/>
+          <w:szCs w:val="24"/>
+        </w:rPr>
+        <w:t xml:space="preserve"> [8],without using any recurrent neural networks at all. The architecture of the transformer was first proposed by </w:t>
+      </w:r>
+      <w:proofErr w:type="spellStart"/>
+      <w:r>
+        <w:rPr>
+          <w:rFonts w:ascii="Times New Roman" w:hAnsi="Times New Roman" w:cs="Times New Roman"/>
+          <w:sz w:val="24"/>
+          <w:szCs w:val="24"/>
+        </w:rPr>
+        <w:t>Vaswani</w:t>
+      </w:r>
+      <w:proofErr w:type="spellEnd"/>
+      <w:r>
+        <w:rPr>
+          <w:rFonts w:ascii="Times New Roman" w:hAnsi="Times New Roman" w:cs="Times New Roman"/>
+          <w:sz w:val="24"/>
+          <w:szCs w:val="24"/>
+        </w:rPr>
+        <w:t xml:space="preserve"> </w:t>
+      </w:r>
+      <w:proofErr w:type="spellStart"/>
+      <w:r>
+        <w:rPr>
+          <w:rFonts w:ascii="Times New Roman" w:hAnsi="Times New Roman" w:cs="Times New Roman"/>
+          <w:sz w:val="24"/>
+          <w:szCs w:val="24"/>
+        </w:rPr>
+        <w:t>Ashish</w:t>
+      </w:r>
+      <w:proofErr w:type="spellEnd"/>
+      <w:r>
+        <w:rPr>
+          <w:rFonts w:ascii="Times New Roman" w:hAnsi="Times New Roman" w:cs="Times New Roman"/>
+          <w:sz w:val="24"/>
+          <w:szCs w:val="24"/>
+        </w:rPr>
+        <w:t xml:space="preserve"> et al. in 2017 and the idea</w:t>
+      </w:r>
+      <w:r>
+        <w:rPr>
+          <w:rFonts w:ascii="Times New Roman" w:hAnsi="Times New Roman" w:cs="Times New Roman"/>
+          <w:sz w:val="24"/>
+          <w:szCs w:val="24"/>
+        </w:rPr>
+        <w:t xml:space="preserve"> was based on 2 other concepts: </w:t>
+      </w:r>
+      <w:r>
+        <w:rPr>
+          <w:rFonts w:ascii="Times New Roman" w:hAnsi="Times New Roman" w:cs="Times New Roman"/>
+          <w:sz w:val="24"/>
+          <w:szCs w:val="24"/>
+        </w:rPr>
+        <w:t>the sequence-to-sequence models</w:t>
+      </w:r>
+      <w:r>
+        <w:rPr>
+          <w:rFonts w:ascii="Times New Roman" w:hAnsi="Times New Roman" w:cs="Times New Roman"/>
+          <w:sz w:val="24"/>
+          <w:szCs w:val="24"/>
+        </w:rPr>
+        <w:t xml:space="preserve"> and the attention mechanism</w:t>
+      </w:r>
+      <w:r>
+        <w:rPr>
+          <w:rFonts w:ascii="Times New Roman" w:hAnsi="Times New Roman" w:cs="Times New Roman"/>
+          <w:sz w:val="24"/>
+          <w:szCs w:val="24"/>
+        </w:rPr>
+        <w:t>, so before going further into describing the transformer model, I’ll first explain these concepts.</w:t>
+      </w:r>
+    </w:p>
+    <w:p>
+      <w:pPr>
+        <w:pStyle w:val="Heading3"/>
+      </w:pPr>
+      <w:r>
+        <w:t>2.4.1</w:t>
+      </w:r>
+      <w:r>
+        <w:t xml:space="preserve"> </w:t>
+      </w:r>
+      <w:r>
+        <w:t>Sequence-to-sequence</w:t>
+      </w:r>
+      <w:r>
+        <w:t xml:space="preserve"> (Seq2Seq)</w:t>
+      </w:r>
+      <w:r>
+        <w:t xml:space="preserve"> model</w:t>
+      </w:r>
+    </w:p>
+    <w:p>
+      <w:pPr>
+        <w:rPr>
+          <w:rFonts w:ascii="Times New Roman" w:hAnsi="Times New Roman" w:cs="Times New Roman"/>
+          <w:sz w:val="24"/>
+          <w:szCs w:val="24"/>
+        </w:rPr>
+      </w:pPr>
+    </w:p>
+    <w:p>
+      <w:pPr>
+        <w:jc w:val="both"/>
+        <w:rPr>
+          <w:rFonts w:ascii="Times New Roman" w:hAnsi="Times New Roman" w:cs="Times New Roman"/>
+          <w:sz w:val="24"/>
+          <w:szCs w:val="24"/>
+          <w:lang w:val="en-US"/>
+        </w:rPr>
+      </w:pPr>
+      <w:r>
+        <w:rPr>
+          <w:rFonts w:ascii="Times New Roman" w:hAnsi="Times New Roman" w:cs="Times New Roman"/>
+          <w:sz w:val="24"/>
+          <w:szCs w:val="24"/>
+        </w:rPr>
+        <w:tab/>
+        <w:t xml:space="preserve">A Seq2Seq model is actually a neural network that is given a </w:t>
+      </w:r>
+      <w:r>
+        <w:rPr>
+          <w:rFonts w:ascii="Times New Roman" w:hAnsi="Times New Roman" w:cs="Times New Roman"/>
+          <w:sz w:val="24"/>
+          <w:szCs w:val="24"/>
+        </w:rPr>
+        <w:t xml:space="preserve">sequence of elements, such as a sentence, transforms it into another sequence, as the name also suggests. These models are based on the Encoder-Decoder architectures such as the one proposed by Cho et al. [2] and </w:t>
+      </w:r>
+      <w:proofErr w:type="spellStart"/>
+      <w:r>
+        <w:rPr>
+          <w:rFonts w:ascii="Times New Roman" w:hAnsi="Times New Roman" w:cs="Times New Roman"/>
+          <w:sz w:val="24"/>
+          <w:szCs w:val="24"/>
+          <w:lang w:val="en-US"/>
+        </w:rPr>
+        <w:t>Sutskever</w:t>
+      </w:r>
+      <w:proofErr w:type="spellEnd"/>
+      <w:r>
+        <w:rPr>
+          <w:rFonts w:ascii="Times New Roman" w:hAnsi="Times New Roman" w:cs="Times New Roman"/>
+          <w:sz w:val="24"/>
+          <w:szCs w:val="24"/>
+          <w:lang w:val="en-US"/>
+        </w:rPr>
+        <w:t xml:space="preserve"> </w:t>
+      </w:r>
+      <w:proofErr w:type="spellStart"/>
+      <w:r>
+        <w:rPr>
+          <w:rFonts w:ascii="Times New Roman" w:hAnsi="Times New Roman" w:cs="Times New Roman"/>
+          <w:sz w:val="24"/>
+          <w:szCs w:val="24"/>
+          <w:lang w:val="en-US"/>
+        </w:rPr>
+        <w:t>Ilya</w:t>
+      </w:r>
+      <w:proofErr w:type="spellEnd"/>
+      <w:r>
+        <w:rPr>
+          <w:rFonts w:ascii="Times New Roman" w:hAnsi="Times New Roman" w:cs="Times New Roman"/>
+          <w:sz w:val="24"/>
+          <w:szCs w:val="24"/>
+          <w:lang w:val="en-US"/>
+        </w:rPr>
+        <w:t xml:space="preserve"> et al. </w:t>
+      </w:r>
+      <w:r>
+        <w:rPr>
+          <w:rFonts w:ascii="Times New Roman" w:hAnsi="Times New Roman" w:cs="Times New Roman"/>
+          <w:sz w:val="24"/>
+          <w:szCs w:val="24"/>
+          <w:lang w:val="en-US"/>
+        </w:rPr>
+        <w:t>[13]</w:t>
+      </w:r>
+      <w:r>
+        <w:rPr>
+          <w:rFonts w:ascii="Times New Roman" w:hAnsi="Times New Roman" w:cs="Times New Roman"/>
+          <w:sz w:val="24"/>
+          <w:szCs w:val="24"/>
+          <w:lang w:val="en-US"/>
+        </w:rPr>
+        <w:t xml:space="preserve">. Both of these papers focus on machine translation and express their motivation for such a system because </w:t>
+      </w:r>
+      <w:r>
+        <w:rPr>
+          <w:rFonts w:ascii="Times New Roman" w:hAnsi="Times New Roman" w:cs="Times New Roman"/>
+          <w:sz w:val="24"/>
+          <w:szCs w:val="24"/>
+          <w:lang w:val="en-US"/>
+        </w:rPr>
+        <w:t>the</w:t>
+      </w:r>
+      <w:r>
+        <w:rPr>
+          <w:rFonts w:ascii="Times New Roman" w:hAnsi="Times New Roman" w:cs="Times New Roman"/>
+          <w:sz w:val="24"/>
+          <w:szCs w:val="24"/>
+          <w:lang w:val="en-US"/>
+        </w:rPr>
+        <w:t xml:space="preserve"> neural networks, even though are powerful tools in </w:t>
+      </w:r>
+      <w:r>
+        <w:rPr>
+          <w:rFonts w:ascii="Times New Roman" w:hAnsi="Times New Roman" w:cs="Times New Roman"/>
+          <w:sz w:val="24"/>
+          <w:szCs w:val="24"/>
+          <w:lang w:val="en-US"/>
+        </w:rPr>
+        <w:t>learning difficult tasks</w:t>
+      </w:r>
+      <w:r>
+        <w:rPr>
+          <w:rFonts w:ascii="Times New Roman" w:hAnsi="Times New Roman" w:cs="Times New Roman"/>
+          <w:sz w:val="24"/>
+          <w:szCs w:val="24"/>
+          <w:lang w:val="en-US"/>
+        </w:rPr>
+        <w:t xml:space="preserve"> with large labeled data</w:t>
+      </w:r>
+      <w:r>
+        <w:rPr>
+          <w:rFonts w:ascii="Times New Roman" w:hAnsi="Times New Roman" w:cs="Times New Roman"/>
+          <w:sz w:val="24"/>
+          <w:szCs w:val="24"/>
+          <w:lang w:val="en-US"/>
+        </w:rPr>
+        <w:t>, they still lack in mapping a sequence to another sequence.</w:t>
+      </w:r>
+      <w:r>
+        <w:rPr>
+          <w:rFonts w:ascii="Times New Roman" w:hAnsi="Times New Roman" w:cs="Times New Roman"/>
+          <w:sz w:val="24"/>
+          <w:szCs w:val="24"/>
+          <w:lang w:val="en-US"/>
+        </w:rPr>
+        <w:t xml:space="preserve"> </w:t>
+      </w:r>
+      <w:r>
+        <w:rPr>
+          <w:rFonts w:ascii="Times New Roman" w:hAnsi="Times New Roman" w:cs="Times New Roman"/>
+          <w:sz w:val="24"/>
+          <w:szCs w:val="24"/>
+          <w:lang w:val="en-US"/>
+        </w:rPr>
+        <w:t>These models are also achieving spectacular results for other tasks like image captioning, question answering etc.</w:t>
+      </w:r>
+      <w:r>
+        <w:rPr>
+          <w:rFonts w:ascii="Times New Roman" w:hAnsi="Times New Roman" w:cs="Times New Roman"/>
+          <w:sz w:val="24"/>
+          <w:szCs w:val="24"/>
+          <w:lang w:val="en-US"/>
+        </w:rPr>
+        <w:t xml:space="preserve"> In fact, Google has started using a seq2seq model for translation since 2016</w:t>
+      </w:r>
+      <w:r>
+        <w:rPr>
+          <w:rFonts w:ascii="Times New Roman" w:hAnsi="Times New Roman" w:cs="Times New Roman"/>
+          <w:sz w:val="24"/>
+          <w:szCs w:val="24"/>
+          <w:lang w:val="en-US"/>
+        </w:rPr>
+        <w:t>.</w:t>
+      </w:r>
+      <w:r>
+        <w:rPr>
+          <w:rFonts w:ascii="Times New Roman" w:hAnsi="Times New Roman" w:cs="Times New Roman"/>
+          <w:sz w:val="24"/>
+          <w:szCs w:val="24"/>
+          <w:lang w:val="en-US"/>
+        </w:rPr>
+        <w:t xml:space="preserve"> The architecture of the Seq2Seq can be observed in Figure 2.4.1 [9].</w:t>
+      </w:r>
+    </w:p>
+    <w:p>
+      <w:pPr>
+        <w:jc w:val="center"/>
+        <w:rPr>
+          <w:rFonts w:ascii="Times New Roman" w:hAnsi="Times New Roman" w:cs="Times New Roman"/>
+          <w:sz w:val="24"/>
+          <w:szCs w:val="24"/>
+          <w:lang w:val="en-US"/>
+        </w:rPr>
+      </w:pPr>
+      <w:r>
+        <w:rPr>
+          <w:noProof/>
+          <w:lang w:eastAsia="en-GB"/>
+        </w:rPr>
+        <w:drawing>
+          <wp:inline distT="0" distB="0" distL="0" distR="0">
+            <wp:extent cx="5172215" cy="2009775"/>
+            <wp:effectExtent l="0" t="0" r="9525" b="0"/>
+            <wp:docPr id="11" name="Picture 11" descr="https://miro.medium.com/max/700/1*0aHodc667UfSyZj-UY8OQw.png"/>
+            <wp:cNvGraphicFramePr>
+              <a:graphicFrameLocks xmlns:a="http://schemas.openxmlformats.org/drawingml/2006/main" noChangeAspect="1"/>
+            </wp:cNvGraphicFramePr>
+            <a:graphic xmlns:a="http://schemas.openxmlformats.org/drawingml/2006/main">
+              <a:graphicData uri="http://schemas.openxmlformats.org/drawingml/2006/picture">
+                <pic:pic xmlns:pic="http://schemas.openxmlformats.org/drawingml/2006/picture">
+                  <pic:nvPicPr>
+                    <pic:cNvPr id="0" name="Picture 1" descr="https://miro.medium.com/max/700/1*0aHodc667UfSyZj-UY8OQw.png"/>
+                    <pic:cNvPicPr>
+                      <a:picLocks noChangeAspect="1" noChangeArrowheads="1"/>
+                    </pic:cNvPicPr>
+                  </pic:nvPicPr>
+                  <pic:blipFill>
+                    <a:blip r:embed="rId14">
+                      <a:extLst>
+                        <a:ext uri="{28A0092B-C50C-407E-A947-70E740481C1C}">
+                          <a14:useLocalDpi xmlns:a14="http://schemas.microsoft.com/office/drawing/2010/main" val="0"/>
+                        </a:ext>
+                      </a:extLst>
+                    </a:blip>
+                    <a:srcRect/>
+                    <a:stretch>
+                      <a:fillRect/>
+                    </a:stretch>
+                  </pic:blipFill>
+                  <pic:spPr bwMode="auto">
+                    <a:xfrm>
+                      <a:off x="0" y="0"/>
+                      <a:ext cx="5187305" cy="2015639"/>
+                    </a:xfrm>
+                    <a:prstGeom prst="rect">
+                      <a:avLst/>
+                    </a:prstGeom>
+                    <a:noFill/>
+                    <a:ln>
+                      <a:noFill/>
+                    </a:ln>
+                  </pic:spPr>
+                </pic:pic>
+              </a:graphicData>
+            </a:graphic>
+          </wp:inline>
+        </w:drawing>
+      </w:r>
+    </w:p>
+    <w:p>
+      <w:pPr>
+        <w:spacing w:after="0"/>
+        <w:jc w:val="center"/>
+        <w:rPr>
+          <w:rFonts w:ascii="Times New Roman" w:hAnsi="Times New Roman" w:cs="Times New Roman"/>
+          <w:b/>
+          <w:i/>
+        </w:rPr>
+      </w:pPr>
+      <w:r>
+        <w:rPr>
+          <w:rFonts w:ascii="Times New Roman" w:hAnsi="Times New Roman" w:cs="Times New Roman"/>
+          <w:b/>
+          <w:i/>
+        </w:rPr>
+        <w:t>Figure 2.4</w:t>
+      </w:r>
+      <w:r>
+        <w:rPr>
+          <w:rFonts w:ascii="Times New Roman" w:hAnsi="Times New Roman" w:cs="Times New Roman"/>
+          <w:b/>
+          <w:i/>
+        </w:rPr>
+        <w:t xml:space="preserve">.1 </w:t>
+      </w:r>
+      <w:r>
+        <w:rPr>
+          <w:rFonts w:ascii="Times New Roman" w:hAnsi="Times New Roman" w:cs="Times New Roman"/>
+          <w:b/>
+          <w:i/>
+        </w:rPr>
+        <w:t>Architecture of the Encoder-Decoder model</w:t>
+      </w:r>
+    </w:p>
+    <w:p>
+      <w:pPr>
+        <w:jc w:val="both"/>
+        <w:rPr>
+          <w:rFonts w:ascii="Times New Roman" w:hAnsi="Times New Roman" w:cs="Times New Roman"/>
+          <w:sz w:val="24"/>
+          <w:szCs w:val="24"/>
+          <w:lang w:val="en-US"/>
+        </w:rPr>
+      </w:pPr>
+    </w:p>
+    <w:p>
+      <w:pPr>
+        <w:jc w:val="both"/>
+        <w:rPr>
+          <w:rFonts w:ascii="Times New Roman" w:hAnsi="Times New Roman" w:cs="Times New Roman"/>
+          <w:sz w:val="24"/>
+          <w:szCs w:val="24"/>
+          <w:lang w:val="en-US"/>
+        </w:rPr>
+      </w:pPr>
+      <w:r>
+        <w:rPr>
+          <w:rFonts w:ascii="Times New Roman" w:hAnsi="Times New Roman" w:cs="Times New Roman"/>
+          <w:sz w:val="24"/>
+          <w:szCs w:val="24"/>
+          <w:lang w:val="en-US"/>
+        </w:rPr>
+        <w:tab/>
+        <w:t xml:space="preserve">As mentioned, the model is formed by 2 parts: an encoder and a decoder. These are usually some type of a recurrent neural network, like GRU [2] or LSTM </w:t>
+      </w:r>
+      <w:r>
+        <w:rPr>
+          <w:rFonts w:ascii="Times New Roman" w:hAnsi="Times New Roman" w:cs="Times New Roman"/>
+          <w:sz w:val="24"/>
+          <w:szCs w:val="24"/>
+          <w:lang w:val="en-US"/>
+        </w:rPr>
+        <w:t>[13]</w:t>
+      </w:r>
+      <w:r>
+        <w:rPr>
+          <w:rFonts w:ascii="Times New Roman" w:hAnsi="Times New Roman" w:cs="Times New Roman"/>
+          <w:sz w:val="24"/>
+          <w:szCs w:val="24"/>
+          <w:lang w:val="en-US"/>
+        </w:rPr>
+        <w:t xml:space="preserve">. </w:t>
+      </w:r>
+      <w:r>
+        <w:rPr>
+          <w:rFonts w:ascii="Times New Roman" w:hAnsi="Times New Roman" w:cs="Times New Roman"/>
+          <w:sz w:val="24"/>
+          <w:szCs w:val="24"/>
+          <w:lang w:val="en-US"/>
+        </w:rPr>
+        <w:t xml:space="preserve">The encoder is given an input sequence and it translates it into a context vector. The purpose of the context vector is to encapsulate the important information that need to be then decoded to make accurate predictions. </w:t>
+      </w:r>
+      <w:r>
+        <w:rPr>
+          <w:rFonts w:ascii="Times New Roman" w:hAnsi="Times New Roman" w:cs="Times New Roman"/>
+          <w:sz w:val="24"/>
+          <w:szCs w:val="24"/>
+          <w:lang w:val="en-US"/>
+        </w:rPr>
+        <w:t xml:space="preserve">For this step the actual outputs of the encoder are ignored and only the </w:t>
+      </w:r>
+      <w:r>
+        <w:rPr>
+          <w:rFonts w:ascii="Times New Roman" w:hAnsi="Times New Roman" w:cs="Times New Roman"/>
+          <w:sz w:val="24"/>
+          <w:szCs w:val="24"/>
+          <w:lang w:val="en-US"/>
+        </w:rPr>
+        <w:t xml:space="preserve">context vector or </w:t>
+      </w:r>
+      <w:r>
+        <w:rPr>
+          <w:rFonts w:ascii="Times New Roman" w:hAnsi="Times New Roman" w:cs="Times New Roman"/>
+          <w:sz w:val="24"/>
+          <w:szCs w:val="24"/>
+          <w:lang w:val="en-US"/>
+        </w:rPr>
+        <w:t xml:space="preserve">internal states are considered. Then, the decoder gets the final state of the encoder and it translates into the desired sequence output. </w:t>
+      </w:r>
+      <w:r>
+        <w:rPr>
+          <w:rFonts w:ascii="Times New Roman" w:hAnsi="Times New Roman" w:cs="Times New Roman"/>
+          <w:sz w:val="24"/>
+          <w:szCs w:val="24"/>
+          <w:lang w:val="en-US"/>
+        </w:rPr>
+        <w:t>So, while the encoder is trained on the input sequence, the decoder is actually trained on the information received from the encoder.</w:t>
+      </w:r>
+      <w:r>
+        <w:rPr>
+          <w:rFonts w:ascii="Times New Roman" w:hAnsi="Times New Roman" w:cs="Times New Roman"/>
+          <w:sz w:val="24"/>
+          <w:szCs w:val="24"/>
+          <w:lang w:val="en-US"/>
+        </w:rPr>
+        <w:t xml:space="preserve"> To better explain how the decoder works, we should look at the Figure 2.4.1, at the decoder side. The first input is a START symbol which is expected to generate the first word in the translation. Then the output is passed as the next input until an END symbol. </w:t>
+      </w:r>
+    </w:p>
+    <w:p>
+      <w:pPr>
+        <w:ind w:firstLine="720"/>
+        <w:jc w:val="both"/>
+        <w:rPr>
+          <w:rFonts w:ascii="Times New Roman" w:hAnsi="Times New Roman" w:cs="Times New Roman"/>
+          <w:sz w:val="24"/>
+          <w:szCs w:val="24"/>
+          <w:lang w:val="en-US"/>
+        </w:rPr>
+      </w:pPr>
+      <w:r>
+        <w:rPr>
+          <w:rFonts w:ascii="Times New Roman" w:hAnsi="Times New Roman" w:cs="Times New Roman"/>
+          <w:sz w:val="24"/>
+          <w:szCs w:val="24"/>
+          <w:lang w:val="en-US"/>
+        </w:rPr>
+        <w:lastRenderedPageBreak/>
+        <w:t xml:space="preserve">There </w:t>
+      </w:r>
+      <w:proofErr w:type="gramStart"/>
+      <w:r>
+        <w:rPr>
+          <w:rFonts w:ascii="Times New Roman" w:hAnsi="Times New Roman" w:cs="Times New Roman"/>
+          <w:sz w:val="24"/>
+          <w:szCs w:val="24"/>
+          <w:lang w:val="en-US"/>
+        </w:rPr>
+        <w:t>are</w:t>
+      </w:r>
+      <w:proofErr w:type="gramEnd"/>
+      <w:r>
+        <w:rPr>
+          <w:rFonts w:ascii="Times New Roman" w:hAnsi="Times New Roman" w:cs="Times New Roman"/>
+          <w:sz w:val="24"/>
+          <w:szCs w:val="24"/>
+          <w:lang w:val="en-US"/>
+        </w:rPr>
+        <w:t xml:space="preserve"> however disadvantages to a simple </w:t>
+      </w:r>
+      <w:r>
+        <w:rPr>
+          <w:rFonts w:ascii="Times New Roman" w:hAnsi="Times New Roman" w:cs="Times New Roman"/>
+          <w:sz w:val="24"/>
+          <w:szCs w:val="24"/>
+          <w:lang w:val="en-US"/>
+        </w:rPr>
+        <w:t>seq2seq model and these are mostly related to the fixed length of the context</w:t>
+      </w:r>
+      <w:r>
+        <w:rPr>
+          <w:rFonts w:ascii="Times New Roman" w:hAnsi="Times New Roman" w:cs="Times New Roman"/>
+          <w:sz w:val="24"/>
+          <w:szCs w:val="24"/>
+          <w:lang w:val="en-US"/>
+        </w:rPr>
+        <w:t xml:space="preserve"> </w:t>
+      </w:r>
+      <w:r>
+        <w:rPr>
+          <w:rFonts w:ascii="Times New Roman" w:hAnsi="Times New Roman" w:cs="Times New Roman"/>
+          <w:sz w:val="24"/>
+          <w:szCs w:val="24"/>
+          <w:lang w:val="en-US"/>
+        </w:rPr>
+        <w:t>vector.</w:t>
+      </w:r>
+      <w:r>
+        <w:rPr>
+          <w:rFonts w:ascii="Times New Roman" w:hAnsi="Times New Roman" w:cs="Times New Roman"/>
+          <w:sz w:val="24"/>
+          <w:szCs w:val="24"/>
+          <w:lang w:val="en-US"/>
+        </w:rPr>
+        <w:t xml:space="preserve"> Due to this, for long sentences, the context might forget important information from the beginning of the sentence till it reaches the end.</w:t>
+      </w:r>
+    </w:p>
+    <w:p>
+      <w:pPr>
+        <w:pStyle w:val="Heading3"/>
+      </w:pPr>
+      <w:r>
+        <w:t>2.4.2</w:t>
+      </w:r>
+      <w:r>
+        <w:t xml:space="preserve"> </w:t>
+      </w:r>
+      <w:r>
+        <w:t>Attention mechanism</w:t>
+      </w:r>
+    </w:p>
+    <w:p>
+      <w:pPr>
+        <w:rPr>
+          <w:rFonts w:ascii="Times New Roman" w:hAnsi="Times New Roman" w:cs="Times New Roman"/>
+          <w:sz w:val="24"/>
+          <w:szCs w:val="24"/>
+        </w:rPr>
+      </w:pPr>
+      <w:r>
+        <w:rPr>
+          <w:rFonts w:ascii="Times New Roman" w:hAnsi="Times New Roman" w:cs="Times New Roman"/>
+          <w:sz w:val="24"/>
+          <w:szCs w:val="24"/>
+        </w:rPr>
+        <w:tab/>
+      </w:r>
+    </w:p>
+    <w:p>
+      <w:pPr>
+        <w:jc w:val="both"/>
+        <w:rPr>
+          <w:rFonts w:ascii="Times New Roman" w:hAnsi="Times New Roman" w:cs="Times New Roman"/>
+          <w:sz w:val="24"/>
+          <w:szCs w:val="24"/>
+        </w:rPr>
+      </w:pPr>
+      <w:r>
+        <w:rPr>
+          <w:rFonts w:ascii="Times New Roman" w:hAnsi="Times New Roman" w:cs="Times New Roman"/>
+          <w:sz w:val="24"/>
+          <w:szCs w:val="24"/>
+        </w:rPr>
+        <w:tab/>
+        <w:t xml:space="preserve">The attention mechanism offers a way for a neural network to distinguish between what is relevant from the input and what is not. This is extremely useful because given a sentence, not all words from the sentence are actually important to the meaning, but in fact it can be reduced to a few important words. Because of this feature, attention can help where the context vector’s fixed length is lacking. </w:t>
+      </w:r>
       <w:bookmarkStart w:id="12" w:name="_GoBack"/>
       <w:bookmarkEnd w:id="12"/>
+    </w:p>
+    <w:p>
+      <w:pPr>
+        <w:ind w:firstLine="720"/>
+        <w:jc w:val="both"/>
+        <w:rPr>
+          <w:rFonts w:ascii="Times New Roman" w:hAnsi="Times New Roman" w:cs="Times New Roman"/>
+          <w:sz w:val="24"/>
+          <w:szCs w:val="24"/>
+        </w:rPr>
+      </w:pPr>
+      <w:r>
+        <w:rPr>
+          <w:rFonts w:ascii="Times New Roman" w:hAnsi="Times New Roman" w:cs="Times New Roman"/>
+          <w:sz w:val="24"/>
+          <w:szCs w:val="24"/>
+        </w:rPr>
+        <w:t>Now, if we take the concept of seq2seq models, we can see how to incorporate attention to give the decoder more insight depth in the data. On the encoder part, for each input, the attention mechanism will compare it with several other inputs and assign weights that would quantify the importance of the input (words). These will then be sent to the decoder which can use the weights as extra information for better predictions.</w:t>
+      </w:r>
+    </w:p>
+    <w:p>
+      <w:pPr>
+        <w:pStyle w:val="Heading3"/>
+      </w:pPr>
+      <w:r>
+        <w:t>2.4.3</w:t>
+      </w:r>
+      <w:r>
+        <w:t xml:space="preserve"> </w:t>
+      </w:r>
+      <w:r>
+        <w:t>Transformers</w:t>
+      </w:r>
+    </w:p>
+    <w:p/>
+    <w:p>
+      <w:pPr>
+        <w:jc w:val="both"/>
+        <w:rPr>
+          <w:rFonts w:ascii="Times New Roman" w:hAnsi="Times New Roman" w:cs="Times New Roman"/>
+          <w:sz w:val="24"/>
+          <w:szCs w:val="24"/>
+        </w:rPr>
+      </w:pPr>
+    </w:p>
+    <w:p/>
+    <w:p>
+      <w:r>
+        <w:tab/>
+      </w:r>
+      <w:r>
+        <w:tab/>
+      </w:r>
     </w:p>
     <w:p>
       <w:pPr>
@@ -10103,8 +12361,16 @@
           <w:sz w:val="24"/>
           <w:szCs w:val="24"/>
         </w:rPr>
+        <w:t xml:space="preserve">When talking about fake news detection, most people would think of labelling a claim, article, headline or post as either true or false. This is, more or less, what veracity detection aims to do. However, in practice, this is more complex that it sounds. First of all, </w:t>
+      </w:r>
+      <w:r>
+        <w:rPr>
+          <w:rFonts w:ascii="Times New Roman" w:hAnsi="Times New Roman" w:cs="Times New Roman"/>
+          <w:sz w:val="24"/>
+          <w:szCs w:val="24"/>
+        </w:rPr>
         <w:lastRenderedPageBreak/>
-        <w:t xml:space="preserve">When talking about fake news detection, most people would think of labelling a claim, article, headline or post as either true or false. This is, more or less, what veracity detection aims to do. However, in practice, this is more complex that it sounds. First of all, research in the area has been done heavily only in the past 4-5 years. This leads to data being scarce and unstructured. </w:t>
+        <w:t xml:space="preserve">research in the area has been done heavily only in the past 4-5 years. This leads to data being scarce and unstructured. </w:t>
       </w:r>
       <w:r>
         <w:rPr>
@@ -10534,7 +12800,7 @@
         </w:rPr>
         <w:lastRenderedPageBreak/>
         <w:drawing>
-          <wp:inline distT="0" distB="0" distL="0" distR="0" wp14:anchorId="295B7421" wp14:editId="3482DFB8">
+          <wp:inline distT="0" distB="0" distL="0" distR="0" wp14:anchorId="64ACA6DD" wp14:editId="4E8A46DF">
             <wp:extent cx="5057775" cy="3838575"/>
             <wp:effectExtent l="0" t="0" r="9525" b="9525"/>
             <wp:docPr id="2" name="Picture 2"/>
@@ -10551,7 +12817,7 @@
                     </pic:cNvPicPr>
                   </pic:nvPicPr>
                   <pic:blipFill>
-                    <a:blip r:embed="rId14">
+                    <a:blip r:embed="rId15">
                       <a:extLst>
                         <a:ext uri="{28A0092B-C50C-407E-A947-70E740481C1C}">
                           <a14:useLocalDpi xmlns:a14="http://schemas.microsoft.com/office/drawing/2010/main" val="0"/>
@@ -10711,7 +12977,7 @@
           <w:lang w:eastAsia="en-GB"/>
         </w:rPr>
         <w:drawing>
-          <wp:inline distT="0" distB="0" distL="0" distR="0" wp14:anchorId="1BCD657F" wp14:editId="31BB6FD6">
+          <wp:inline distT="0" distB="0" distL="0" distR="0" wp14:anchorId="29CDCA01" wp14:editId="56CB5EE8">
             <wp:extent cx="4819650" cy="1343025"/>
             <wp:effectExtent l="0" t="0" r="0" b="9525"/>
             <wp:docPr id="3" name="Picture 3"/>
@@ -10728,7 +12994,7 @@
                     </pic:cNvPicPr>
                   </pic:nvPicPr>
                   <pic:blipFill>
-                    <a:blip r:embed="rId15">
+                    <a:blip r:embed="rId16">
                       <a:extLst>
                         <a:ext uri="{28A0092B-C50C-407E-A947-70E740481C1C}">
                           <a14:useLocalDpi xmlns:a14="http://schemas.microsoft.com/office/drawing/2010/main" val="0"/>
@@ -10947,7 +13213,7 @@
           <w:sz w:val="24"/>
           <w:szCs w:val="24"/>
         </w:rPr>
-        <w:t>[9]</w:t>
+        <w:t>[12]</w:t>
       </w:r>
       <w:r>
         <w:rPr>
@@ -11343,7 +13609,7 @@
           <w:sz w:val="24"/>
           <w:szCs w:val="24"/>
         </w:rPr>
-        <w:t>[10]</w:t>
+        <w:t>[14]</w:t>
       </w:r>
       <w:r>
         <w:rPr>
@@ -11623,7 +13889,7 @@
         </w:rPr>
         <w:lastRenderedPageBreak/>
         <w:drawing>
-          <wp:inline distT="0" distB="0" distL="0" distR="0" wp14:anchorId="7EBE2F24" wp14:editId="61238671">
+          <wp:inline distT="0" distB="0" distL="0" distR="0" wp14:anchorId="5304BC41" wp14:editId="77B6D882">
             <wp:extent cx="3267075" cy="1238250"/>
             <wp:effectExtent l="0" t="0" r="9525" b="0"/>
             <wp:docPr id="1" name="Picture 1"/>
@@ -11640,7 +13906,7 @@
                     </pic:cNvPicPr>
                   </pic:nvPicPr>
                   <pic:blipFill>
-                    <a:blip r:embed="rId16">
+                    <a:blip r:embed="rId17">
                       <a:extLst>
                         <a:ext uri="{28A0092B-C50C-407E-A947-70E740481C1C}">
                           <a14:useLocalDpi xmlns:a14="http://schemas.microsoft.com/office/drawing/2010/main" val="0"/>
@@ -11869,7 +14135,7 @@
           <w:lang w:eastAsia="en-GB"/>
         </w:rPr>
         <w:drawing>
-          <wp:inline distT="0" distB="0" distL="0" distR="0" wp14:anchorId="2AE97B63" wp14:editId="5A2F52BD">
+          <wp:inline distT="0" distB="0" distL="0" distR="0" wp14:anchorId="3C9CFDB2" wp14:editId="6DBD62EA">
             <wp:extent cx="3095625" cy="1295400"/>
             <wp:effectExtent l="0" t="0" r="9525" b="0"/>
             <wp:docPr id="4" name="Picture 4"/>
@@ -11886,7 +14152,7 @@
                     </pic:cNvPicPr>
                   </pic:nvPicPr>
                   <pic:blipFill>
-                    <a:blip r:embed="rId17">
+                    <a:blip r:embed="rId18">
                       <a:extLst>
                         <a:ext uri="{28A0092B-C50C-407E-A947-70E740481C1C}">
                           <a14:useLocalDpi xmlns:a14="http://schemas.microsoft.com/office/drawing/2010/main" val="0"/>
@@ -12282,7 +14548,7 @@
           <w:lang w:eastAsia="en-GB"/>
         </w:rPr>
         <w:drawing>
-          <wp:inline distT="0" distB="0" distL="0" distR="0" wp14:anchorId="64860B54" wp14:editId="056D7A39">
+          <wp:inline distT="0" distB="0" distL="0" distR="0" wp14:anchorId="15888F44" wp14:editId="32ECD887">
             <wp:extent cx="3152775" cy="4171950"/>
             <wp:effectExtent l="0" t="0" r="9525" b="0"/>
             <wp:docPr id="5" name="Picture 5"/>
@@ -12299,7 +14565,7 @@
                     </pic:cNvPicPr>
                   </pic:nvPicPr>
                   <pic:blipFill>
-                    <a:blip r:embed="rId18">
+                    <a:blip r:embed="rId19">
                       <a:extLst>
                         <a:ext uri="{28A0092B-C50C-407E-A947-70E740481C1C}">
                           <a14:useLocalDpi xmlns:a14="http://schemas.microsoft.com/office/drawing/2010/main" val="0"/>
@@ -12774,7 +15040,7 @@
           <w:lang w:eastAsia="en-GB"/>
         </w:rPr>
         <w:drawing>
-          <wp:inline distT="0" distB="0" distL="0" distR="0" wp14:anchorId="53F694FA" wp14:editId="35BE2478">
+          <wp:inline distT="0" distB="0" distL="0" distR="0" wp14:anchorId="433B8F0E" wp14:editId="5EEBE805">
             <wp:extent cx="5610225" cy="2171700"/>
             <wp:effectExtent l="0" t="0" r="9525" b="0"/>
             <wp:docPr id="7" name="Picture 7"/>
@@ -12791,7 +15057,7 @@
                     </pic:cNvPicPr>
                   </pic:nvPicPr>
                   <pic:blipFill>
-                    <a:blip r:embed="rId19">
+                    <a:blip r:embed="rId20">
                       <a:extLst>
                         <a:ext uri="{28A0092B-C50C-407E-A947-70E740481C1C}">
                           <a14:useLocalDpi xmlns:a14="http://schemas.microsoft.com/office/drawing/2010/main" val="0"/>
@@ -12931,7 +15197,7 @@
           <w:lang w:eastAsia="en-GB"/>
         </w:rPr>
         <w:drawing>
-          <wp:inline distT="0" distB="0" distL="0" distR="0" wp14:anchorId="5A89EDC7" wp14:editId="7873D17E">
+          <wp:inline distT="0" distB="0" distL="0" distR="0" wp14:anchorId="1B310327" wp14:editId="4252A1E5">
             <wp:extent cx="2895600" cy="1752600"/>
             <wp:effectExtent l="0" t="0" r="0" b="0"/>
             <wp:docPr id="8" name="Picture 8"/>
@@ -12948,7 +15214,7 @@
                     </pic:cNvPicPr>
                   </pic:nvPicPr>
                   <pic:blipFill>
-                    <a:blip r:embed="rId20">
+                    <a:blip r:embed="rId21">
                       <a:extLst>
                         <a:ext uri="{28A0092B-C50C-407E-A947-70E740481C1C}">
                           <a14:useLocalDpi xmlns:a14="http://schemas.microsoft.com/office/drawing/2010/main" val="0"/>
@@ -13820,6 +16086,217 @@
     </w:p>
     <w:p>
       <w:pPr>
+        <w:pStyle w:val="ListParagraph"/>
+        <w:ind w:left="0"/>
+        <w:jc w:val="both"/>
+        <w:rPr>
+          <w:rFonts w:ascii="Times New Roman" w:hAnsi="Times New Roman" w:cs="Times New Roman"/>
+          <w:sz w:val="24"/>
+          <w:szCs w:val="24"/>
+        </w:rPr>
+      </w:pPr>
+    </w:p>
+    <w:p>
+      <w:pPr>
+        <w:pStyle w:val="ListParagraph"/>
+        <w:ind w:left="0"/>
+        <w:jc w:val="both"/>
+        <w:rPr>
+          <w:rFonts w:ascii="Times New Roman" w:hAnsi="Times New Roman" w:cs="Times New Roman"/>
+          <w:sz w:val="24"/>
+          <w:szCs w:val="24"/>
+        </w:rPr>
+      </w:pPr>
+      <w:r>
+        <w:rPr>
+          <w:rFonts w:ascii="Times New Roman" w:hAnsi="Times New Roman" w:cs="Times New Roman"/>
+          <w:sz w:val="24"/>
+          <w:szCs w:val="24"/>
+        </w:rPr>
+        <w:t xml:space="preserve">[8] </w:t>
+      </w:r>
+      <w:proofErr w:type="spellStart"/>
+      <w:r>
+        <w:rPr>
+          <w:rFonts w:ascii="Times New Roman" w:hAnsi="Times New Roman" w:cs="Times New Roman"/>
+          <w:sz w:val="24"/>
+          <w:szCs w:val="24"/>
+        </w:rPr>
+        <w:t>Maxime</w:t>
+      </w:r>
+      <w:proofErr w:type="spellEnd"/>
+      <w:r>
+        <w:rPr>
+          <w:rFonts w:ascii="Times New Roman" w:hAnsi="Times New Roman" w:cs="Times New Roman"/>
+          <w:sz w:val="24"/>
+          <w:szCs w:val="24"/>
+        </w:rPr>
+        <w:t xml:space="preserve">, </w:t>
+      </w:r>
+      <w:r>
+        <w:rPr>
+          <w:rFonts w:ascii="Times New Roman" w:hAnsi="Times New Roman" w:cs="Times New Roman"/>
+          <w:i/>
+          <w:sz w:val="24"/>
+          <w:szCs w:val="24"/>
+        </w:rPr>
+        <w:t>What is a transformer</w:t>
+      </w:r>
+      <w:proofErr w:type="gramStart"/>
+      <w:r>
+        <w:rPr>
+          <w:rFonts w:ascii="Times New Roman" w:hAnsi="Times New Roman" w:cs="Times New Roman"/>
+          <w:i/>
+          <w:sz w:val="24"/>
+          <w:szCs w:val="24"/>
+        </w:rPr>
+        <w:t>?</w:t>
+      </w:r>
+      <w:r>
+        <w:rPr>
+          <w:rFonts w:ascii="Times New Roman" w:hAnsi="Times New Roman" w:cs="Times New Roman"/>
+          <w:sz w:val="24"/>
+          <w:szCs w:val="24"/>
+        </w:rPr>
+        <w:t>,</w:t>
+      </w:r>
+      <w:proofErr w:type="gramEnd"/>
+      <w:r>
+        <w:rPr>
+          <w:rFonts w:ascii="Times New Roman" w:hAnsi="Times New Roman" w:cs="Times New Roman"/>
+          <w:sz w:val="24"/>
+          <w:szCs w:val="24"/>
+        </w:rPr>
+        <w:t xml:space="preserve"> on </w:t>
+      </w:r>
+      <w:hyperlink r:id="rId22" w:history="1">
+        <w:r>
+          <w:rPr>
+            <w:rStyle w:val="Hyperlink"/>
+            <w:rFonts w:ascii="Times New Roman" w:hAnsi="Times New Roman" w:cs="Times New Roman"/>
+            <w:sz w:val="24"/>
+            <w:szCs w:val="24"/>
+          </w:rPr>
+          <w:t>https://medium.com/inside-machine-learning</w:t>
+        </w:r>
+      </w:hyperlink>
+      <w:r>
+        <w:rPr>
+          <w:rFonts w:ascii="Times New Roman" w:hAnsi="Times New Roman" w:cs="Times New Roman"/>
+          <w:sz w:val="24"/>
+          <w:szCs w:val="24"/>
+        </w:rPr>
+        <w:t>, 2019</w:t>
+      </w:r>
+    </w:p>
+    <w:p>
+      <w:pPr>
+        <w:pStyle w:val="ListParagraph"/>
+        <w:ind w:left="0"/>
+        <w:jc w:val="both"/>
+        <w:rPr>
+          <w:rFonts w:ascii="Times New Roman" w:hAnsi="Times New Roman" w:cs="Times New Roman"/>
+          <w:sz w:val="24"/>
+          <w:szCs w:val="24"/>
+        </w:rPr>
+      </w:pPr>
+    </w:p>
+    <w:p>
+      <w:pPr>
+        <w:pStyle w:val="ListParagraph"/>
+        <w:ind w:left="0"/>
+        <w:jc w:val="both"/>
+        <w:rPr>
+          <w:rFonts w:ascii="Times New Roman" w:hAnsi="Times New Roman" w:cs="Times New Roman"/>
+          <w:sz w:val="24"/>
+          <w:szCs w:val="24"/>
+        </w:rPr>
+      </w:pPr>
+      <w:r>
+        <w:rPr>
+          <w:rFonts w:ascii="Times New Roman" w:hAnsi="Times New Roman" w:cs="Times New Roman"/>
+          <w:sz w:val="24"/>
+          <w:szCs w:val="24"/>
+        </w:rPr>
+        <w:t xml:space="preserve">[9] Moses </w:t>
+      </w:r>
+      <w:proofErr w:type="spellStart"/>
+      <w:r>
+        <w:rPr>
+          <w:rFonts w:ascii="Times New Roman" w:hAnsi="Times New Roman" w:cs="Times New Roman"/>
+          <w:sz w:val="24"/>
+          <w:szCs w:val="24"/>
+        </w:rPr>
+        <w:t>Kriz</w:t>
+      </w:r>
+      <w:proofErr w:type="spellEnd"/>
+      <w:r>
+        <w:rPr>
+          <w:rFonts w:ascii="Times New Roman" w:hAnsi="Times New Roman" w:cs="Times New Roman"/>
+          <w:sz w:val="24"/>
+          <w:szCs w:val="24"/>
+        </w:rPr>
+        <w:t>,</w:t>
+      </w:r>
+      <w:r>
+        <w:rPr>
+          <w:rFonts w:ascii="Times New Roman" w:hAnsi="Times New Roman" w:cs="Times New Roman"/>
+          <w:i/>
+          <w:sz w:val="24"/>
+          <w:szCs w:val="24"/>
+        </w:rPr>
+        <w:t xml:space="preserve"> Encoder-Decoder Seq2SeqModel, Clearly </w:t>
+      </w:r>
+      <w:proofErr w:type="spellStart"/>
+      <w:r>
+        <w:rPr>
+          <w:rFonts w:ascii="Times New Roman" w:hAnsi="Times New Roman" w:cs="Times New Roman"/>
+          <w:i/>
+          <w:sz w:val="24"/>
+          <w:szCs w:val="24"/>
+        </w:rPr>
+        <w:t>Exmplained</w:t>
+      </w:r>
+      <w:proofErr w:type="spellEnd"/>
+      <w:r>
+        <w:rPr>
+          <w:rFonts w:ascii="Times New Roman" w:hAnsi="Times New Roman" w:cs="Times New Roman"/>
+          <w:i/>
+          <w:sz w:val="24"/>
+          <w:szCs w:val="24"/>
+        </w:rPr>
+        <w:t>,</w:t>
+      </w:r>
+      <w:r>
+        <w:rPr>
+          <w:rFonts w:ascii="Times New Roman" w:hAnsi="Times New Roman" w:cs="Times New Roman"/>
+          <w:sz w:val="24"/>
+          <w:szCs w:val="24"/>
+        </w:rPr>
+        <w:t xml:space="preserve"> on </w:t>
+      </w:r>
+      <w:hyperlink r:id="rId23" w:history="1">
+        <w:r>
+          <w:rPr>
+            <w:rStyle w:val="Hyperlink"/>
+            <w:rFonts w:ascii="Times New Roman" w:hAnsi="Times New Roman" w:cs="Times New Roman"/>
+            <w:sz w:val="24"/>
+            <w:szCs w:val="24"/>
+          </w:rPr>
+          <w:t>https://medium.com/analytics-vidhya/</w:t>
+        </w:r>
+      </w:hyperlink>
+      <w:r>
+        <w:rPr>
+          <w:rFonts w:ascii="Times New Roman" w:hAnsi="Times New Roman" w:cs="Times New Roman"/>
+          <w:sz w:val="24"/>
+          <w:szCs w:val="24"/>
+        </w:rPr>
+        <w:t>, 2021</w:t>
+      </w:r>
+    </w:p>
+    <w:p>
+      <w:pPr>
         <w:spacing w:before="240" w:after="0"/>
         <w:jc w:val="both"/>
         <w:rPr>
@@ -13836,8 +16313,16 @@
           <w:szCs w:val="24"/>
           <w:lang w:val="en-US"/>
         </w:rPr>
-        <w:lastRenderedPageBreak/>
-        <w:t xml:space="preserve">[8] Rosenblatt Frank, </w:t>
+        <w:t>[10]</w:t>
+      </w:r>
+      <w:r>
+        <w:rPr>
+          <w:rFonts w:ascii="Times New Roman" w:hAnsi="Times New Roman" w:cs="Times New Roman"/>
+          <w:sz w:val="24"/>
+          <w:szCs w:val="24"/>
+          <w:lang w:val="en-US"/>
+        </w:rPr>
+        <w:t xml:space="preserve"> Rosenblatt Frank, </w:t>
       </w:r>
       <w:r>
         <w:rPr>
@@ -13885,21 +16370,71 @@
         <w:jc w:val="both"/>
         <w:rPr>
           <w:rFonts w:ascii="Times New Roman" w:hAnsi="Times New Roman" w:cs="Times New Roman"/>
+          <w:sz w:val="24"/>
+          <w:szCs w:val="24"/>
+          <w:lang w:val="en-US"/>
+        </w:rPr>
+      </w:pPr>
+      <w:r>
+        <w:rPr>
+          <w:rFonts w:ascii="Times New Roman" w:hAnsi="Times New Roman" w:cs="Times New Roman"/>
+          <w:sz w:val="24"/>
+          <w:szCs w:val="24"/>
+          <w:lang w:val="en-US"/>
+        </w:rPr>
+        <w:t>[11]</w:t>
+      </w:r>
+      <w:r>
+        <w:rPr>
+          <w:rFonts w:ascii="Times New Roman" w:hAnsi="Times New Roman" w:cs="Times New Roman"/>
+          <w:sz w:val="24"/>
+          <w:szCs w:val="24"/>
+          <w:lang w:val="en-US"/>
+        </w:rPr>
+        <w:t xml:space="preserve"> </w:t>
+      </w:r>
+      <w:proofErr w:type="spellStart"/>
+      <w:r>
+        <w:rPr>
+          <w:rFonts w:ascii="Times New Roman" w:hAnsi="Times New Roman" w:cs="Times New Roman"/>
+          <w:sz w:val="24"/>
+          <w:szCs w:val="24"/>
+          <w:lang w:val="en-US"/>
+        </w:rPr>
+        <w:t>StrivastavaNitish</w:t>
+      </w:r>
+      <w:proofErr w:type="spellEnd"/>
+      <w:r>
+        <w:rPr>
+          <w:rFonts w:ascii="Times New Roman" w:hAnsi="Times New Roman" w:cs="Times New Roman"/>
+          <w:sz w:val="24"/>
+          <w:szCs w:val="24"/>
+          <w:lang w:val="en-US"/>
+        </w:rPr>
+        <w:t xml:space="preserve"> et al., </w:t>
+      </w:r>
+      <w:r>
+        <w:rPr>
+          <w:rFonts w:ascii="Times New Roman" w:hAnsi="Times New Roman" w:cs="Times New Roman"/>
           <w:i/>
           <w:sz w:val="24"/>
           <w:szCs w:val="24"/>
           <w:lang w:val="en-US"/>
         </w:rPr>
-      </w:pPr>
-      <w:r>
-        <w:rPr>
-          <w:rFonts w:ascii="Times New Roman" w:hAnsi="Times New Roman" w:cs="Times New Roman"/>
+        <w:t xml:space="preserve">Dropout: A Simple Way to Prevent Neural Networks from </w:t>
+      </w:r>
+      <w:proofErr w:type="spellStart"/>
+      <w:r>
+        <w:rPr>
+          <w:rFonts w:ascii="Times New Roman" w:hAnsi="Times New Roman" w:cs="Times New Roman"/>
+          <w:i/>
           <w:sz w:val="24"/>
           <w:szCs w:val="24"/>
           <w:lang w:val="en-US"/>
         </w:rPr>
-        <w:t>[9]</w:t>
-      </w:r>
+        <w:t>Overfitting</w:t>
+      </w:r>
+      <w:proofErr w:type="spellEnd"/>
       <w:r>
         <w:rPr>
           <w:rFonts w:ascii="Times New Roman" w:hAnsi="Times New Roman" w:cs="Times New Roman"/>
@@ -13907,9 +16442,8 @@
           <w:szCs w:val="24"/>
           <w:lang w:val="en-US"/>
         </w:rPr>
-        <w:t xml:space="preserve"> </w:t>
-      </w:r>
-      <w:proofErr w:type="spellStart"/>
+        <w:t>, The journal of</w:t>
+      </w:r>
       <w:r>
         <w:rPr>
           <w:rFonts w:ascii="Times New Roman" w:hAnsi="Times New Roman" w:cs="Times New Roman"/>
@@ -13917,67 +16451,7 @@
           <w:szCs w:val="24"/>
           <w:lang w:val="en-US"/>
         </w:rPr>
-        <w:t>Souvick</w:t>
-      </w:r>
-      <w:proofErr w:type="spellEnd"/>
-      <w:r>
-        <w:rPr>
-          <w:rFonts w:ascii="Times New Roman" w:hAnsi="Times New Roman" w:cs="Times New Roman"/>
-          <w:sz w:val="24"/>
-          <w:szCs w:val="24"/>
-          <w:lang w:val="en-US"/>
-        </w:rPr>
-        <w:t xml:space="preserve"> </w:t>
-      </w:r>
-      <w:proofErr w:type="spellStart"/>
-      <w:r>
-        <w:rPr>
-          <w:rFonts w:ascii="Times New Roman" w:hAnsi="Times New Roman" w:cs="Times New Roman"/>
-          <w:sz w:val="24"/>
-          <w:szCs w:val="24"/>
-          <w:lang w:val="en-US"/>
-        </w:rPr>
-        <w:t>Ghosh</w:t>
-      </w:r>
-      <w:proofErr w:type="spellEnd"/>
-      <w:r>
-        <w:rPr>
-          <w:rFonts w:ascii="Times New Roman" w:hAnsi="Times New Roman" w:cs="Times New Roman"/>
-          <w:sz w:val="24"/>
-          <w:szCs w:val="24"/>
-          <w:lang w:val="en-US"/>
-        </w:rPr>
-        <w:t xml:space="preserve"> and </w:t>
-      </w:r>
-      <w:proofErr w:type="spellStart"/>
-      <w:r>
-        <w:rPr>
-          <w:rFonts w:ascii="Times New Roman" w:hAnsi="Times New Roman" w:cs="Times New Roman"/>
-          <w:sz w:val="24"/>
-          <w:szCs w:val="24"/>
-          <w:lang w:val="en-US"/>
-        </w:rPr>
-        <w:t>Chirag</w:t>
-      </w:r>
-      <w:proofErr w:type="spellEnd"/>
-      <w:r>
-        <w:rPr>
-          <w:rFonts w:ascii="Times New Roman" w:hAnsi="Times New Roman" w:cs="Times New Roman"/>
-          <w:sz w:val="24"/>
-          <w:szCs w:val="24"/>
-          <w:lang w:val="en-US"/>
-        </w:rPr>
-        <w:t xml:space="preserve"> Shah</w:t>
-      </w:r>
-      <w:r>
-        <w:rPr>
-          <w:rFonts w:ascii="Times New Roman" w:hAnsi="Times New Roman" w:cs="Times New Roman"/>
-          <w:i/>
-          <w:sz w:val="24"/>
-          <w:szCs w:val="24"/>
-          <w:lang w:val="en-US"/>
-        </w:rPr>
-        <w:t>, Toward Automatic Fake News Classification, 2017</w:t>
+        <w:t xml:space="preserve"> machine learning research 15.1, 1929-1958, 2014</w:t>
       </w:r>
     </w:p>
     <w:p>
@@ -13986,6 +16460,7 @@
         <w:jc w:val="both"/>
         <w:rPr>
           <w:rFonts w:ascii="Times New Roman" w:hAnsi="Times New Roman" w:cs="Times New Roman"/>
+          <w:i/>
           <w:sz w:val="24"/>
           <w:szCs w:val="24"/>
           <w:lang w:val="en-US"/>
@@ -13998,7 +16473,7 @@
           <w:szCs w:val="24"/>
           <w:lang w:val="en-US"/>
         </w:rPr>
-        <w:t>[10]</w:t>
+        <w:t>[12]</w:t>
       </w:r>
       <w:r>
         <w:rPr>
@@ -14017,7 +16492,7 @@
           <w:szCs w:val="24"/>
           <w:lang w:val="en-US"/>
         </w:rPr>
-        <w:t>Xinyi</w:t>
+        <w:t>Souvick</w:t>
       </w:r>
       <w:proofErr w:type="spellEnd"/>
       <w:r>
@@ -14027,7 +16502,7 @@
           <w:szCs w:val="24"/>
           <w:lang w:val="en-US"/>
         </w:rPr>
-        <w:t xml:space="preserve"> Zhou and Reza </w:t>
+        <w:t xml:space="preserve"> </w:t>
       </w:r>
       <w:proofErr w:type="spellStart"/>
       <w:r>
@@ -14037,7 +16512,7 @@
           <w:szCs w:val="24"/>
           <w:lang w:val="en-US"/>
         </w:rPr>
-        <w:t>Zafarani</w:t>
+        <w:t>Ghosh</w:t>
       </w:r>
       <w:proofErr w:type="spellEnd"/>
       <w:r>
@@ -14047,7 +16522,27 @@
           <w:szCs w:val="24"/>
           <w:lang w:val="en-US"/>
         </w:rPr>
-        <w:t xml:space="preserve">, </w:t>
+        <w:t xml:space="preserve"> and </w:t>
+      </w:r>
+      <w:proofErr w:type="spellStart"/>
+      <w:r>
+        <w:rPr>
+          <w:rFonts w:ascii="Times New Roman" w:hAnsi="Times New Roman" w:cs="Times New Roman"/>
+          <w:sz w:val="24"/>
+          <w:szCs w:val="24"/>
+          <w:lang w:val="en-US"/>
+        </w:rPr>
+        <w:t>Chirag</w:t>
+      </w:r>
+      <w:proofErr w:type="spellEnd"/>
+      <w:r>
+        <w:rPr>
+          <w:rFonts w:ascii="Times New Roman" w:hAnsi="Times New Roman" w:cs="Times New Roman"/>
+          <w:sz w:val="24"/>
+          <w:szCs w:val="24"/>
+          <w:lang w:val="en-US"/>
+        </w:rPr>
+        <w:t xml:space="preserve"> Shah</w:t>
       </w:r>
       <w:r>
         <w:rPr>
@@ -14057,16 +16552,7 @@
           <w:szCs w:val="24"/>
           <w:lang w:val="en-US"/>
         </w:rPr>
-        <w:t xml:space="preserve">A Survey of Fake News: Fundamental theories, detection methods and opportunities, </w:t>
-      </w:r>
-      <w:r>
-        <w:rPr>
-          <w:rFonts w:ascii="Times New Roman" w:hAnsi="Times New Roman" w:cs="Times New Roman"/>
-          <w:sz w:val="24"/>
-          <w:szCs w:val="24"/>
-          <w:lang w:val="en-US"/>
-        </w:rPr>
-        <w:t>2020</w:t>
+        <w:t>, Toward Automatic Fake News Classification, 2017</w:t>
       </w:r>
     </w:p>
     <w:p>
@@ -14087,6 +16573,249 @@
           <w:szCs w:val="24"/>
           <w:lang w:val="en-US"/>
         </w:rPr>
+        <w:t>[13]</w:t>
+      </w:r>
+      <w:r>
+        <w:rPr>
+          <w:rFonts w:ascii="Times New Roman" w:hAnsi="Times New Roman" w:cs="Times New Roman"/>
+          <w:sz w:val="24"/>
+          <w:szCs w:val="24"/>
+          <w:lang w:val="en-US"/>
+        </w:rPr>
+        <w:t xml:space="preserve"> </w:t>
+      </w:r>
+      <w:proofErr w:type="spellStart"/>
+      <w:r>
+        <w:rPr>
+          <w:rFonts w:ascii="Times New Roman" w:hAnsi="Times New Roman" w:cs="Times New Roman"/>
+          <w:sz w:val="24"/>
+          <w:szCs w:val="24"/>
+          <w:lang w:val="en-US"/>
+        </w:rPr>
+        <w:t>Sutskever</w:t>
+      </w:r>
+      <w:proofErr w:type="spellEnd"/>
+      <w:r>
+        <w:rPr>
+          <w:rFonts w:ascii="Times New Roman" w:hAnsi="Times New Roman" w:cs="Times New Roman"/>
+          <w:sz w:val="24"/>
+          <w:szCs w:val="24"/>
+          <w:lang w:val="en-US"/>
+        </w:rPr>
+        <w:t xml:space="preserve"> </w:t>
+      </w:r>
+      <w:proofErr w:type="spellStart"/>
+      <w:r>
+        <w:rPr>
+          <w:rFonts w:ascii="Times New Roman" w:hAnsi="Times New Roman" w:cs="Times New Roman"/>
+          <w:sz w:val="24"/>
+          <w:szCs w:val="24"/>
+          <w:lang w:val="en-US"/>
+        </w:rPr>
+        <w:t>Ilya</w:t>
+      </w:r>
+      <w:proofErr w:type="spellEnd"/>
+      <w:r>
+        <w:rPr>
+          <w:rFonts w:ascii="Times New Roman" w:hAnsi="Times New Roman" w:cs="Times New Roman"/>
+          <w:sz w:val="24"/>
+          <w:szCs w:val="24"/>
+          <w:lang w:val="en-US"/>
+        </w:rPr>
+        <w:t xml:space="preserve"> et al., </w:t>
+      </w:r>
+      <w:r>
+        <w:rPr>
+          <w:rFonts w:ascii="Times New Roman" w:hAnsi="Times New Roman" w:cs="Times New Roman"/>
+          <w:i/>
+          <w:sz w:val="24"/>
+          <w:szCs w:val="24"/>
+          <w:lang w:val="en-US"/>
+        </w:rPr>
+        <w:t xml:space="preserve">Sequence </w:t>
+      </w:r>
+      <w:proofErr w:type="spellStart"/>
+      <w:r>
+        <w:rPr>
+          <w:rFonts w:ascii="Times New Roman" w:hAnsi="Times New Roman" w:cs="Times New Roman"/>
+          <w:i/>
+          <w:sz w:val="24"/>
+          <w:szCs w:val="24"/>
+          <w:lang w:val="en-US"/>
+        </w:rPr>
+        <w:t>toSequence</w:t>
+      </w:r>
+      <w:proofErr w:type="spellEnd"/>
+      <w:r>
+        <w:rPr>
+          <w:rFonts w:ascii="Times New Roman" w:hAnsi="Times New Roman" w:cs="Times New Roman"/>
+          <w:i/>
+          <w:sz w:val="24"/>
+          <w:szCs w:val="24"/>
+          <w:lang w:val="en-US"/>
+        </w:rPr>
+        <w:t xml:space="preserve"> Learning with Neural </w:t>
+      </w:r>
+      <w:proofErr w:type="spellStart"/>
+      <w:r>
+        <w:rPr>
+          <w:rFonts w:ascii="Times New Roman" w:hAnsi="Times New Roman" w:cs="Times New Roman"/>
+          <w:i/>
+          <w:sz w:val="24"/>
+          <w:szCs w:val="24"/>
+          <w:lang w:val="en-US"/>
+        </w:rPr>
+        <w:t>Networks</w:t>
+      </w:r>
+      <w:proofErr w:type="gramStart"/>
+      <w:r>
+        <w:rPr>
+          <w:rFonts w:ascii="Times New Roman" w:hAnsi="Times New Roman" w:cs="Times New Roman"/>
+          <w:sz w:val="24"/>
+          <w:szCs w:val="24"/>
+          <w:lang w:val="en-US"/>
+        </w:rPr>
+        <w:t>,Advances</w:t>
+      </w:r>
+      <w:proofErr w:type="spellEnd"/>
+      <w:proofErr w:type="gramEnd"/>
+      <w:r>
+        <w:rPr>
+          <w:rFonts w:ascii="Times New Roman" w:hAnsi="Times New Roman" w:cs="Times New Roman"/>
+          <w:sz w:val="24"/>
+          <w:szCs w:val="24"/>
+          <w:lang w:val="en-US"/>
+        </w:rPr>
+        <w:t xml:space="preserve"> in neural information </w:t>
+      </w:r>
+      <w:proofErr w:type="spellStart"/>
+      <w:r>
+        <w:rPr>
+          <w:rFonts w:ascii="Times New Roman" w:hAnsi="Times New Roman" w:cs="Times New Roman"/>
+          <w:sz w:val="24"/>
+          <w:szCs w:val="24"/>
+          <w:lang w:val="en-US"/>
+        </w:rPr>
+        <w:t>proessing</w:t>
+      </w:r>
+      <w:proofErr w:type="spellEnd"/>
+      <w:r>
+        <w:rPr>
+          <w:rFonts w:ascii="Times New Roman" w:hAnsi="Times New Roman" w:cs="Times New Roman"/>
+          <w:sz w:val="24"/>
+          <w:szCs w:val="24"/>
+          <w:lang w:val="en-US"/>
+        </w:rPr>
+        <w:t xml:space="preserve"> systems , 2014</w:t>
+      </w:r>
+    </w:p>
+    <w:p>
+      <w:pPr>
+        <w:spacing w:before="240" w:after="0"/>
+        <w:jc w:val="both"/>
+        <w:rPr>
+          <w:rFonts w:ascii="Times New Roman" w:hAnsi="Times New Roman" w:cs="Times New Roman"/>
+          <w:sz w:val="24"/>
+          <w:szCs w:val="24"/>
+          <w:lang w:val="en-US"/>
+        </w:rPr>
+      </w:pPr>
+      <w:r>
+        <w:rPr>
+          <w:rFonts w:ascii="Times New Roman" w:hAnsi="Times New Roman" w:cs="Times New Roman"/>
+          <w:sz w:val="24"/>
+          <w:szCs w:val="24"/>
+          <w:lang w:val="en-US"/>
+        </w:rPr>
+        <w:t>[14]</w:t>
+      </w:r>
+      <w:r>
+        <w:rPr>
+          <w:rFonts w:ascii="Times New Roman" w:hAnsi="Times New Roman" w:cs="Times New Roman"/>
+          <w:sz w:val="24"/>
+          <w:szCs w:val="24"/>
+          <w:lang w:val="en-US"/>
+        </w:rPr>
+        <w:t xml:space="preserve"> </w:t>
+      </w:r>
+      <w:proofErr w:type="spellStart"/>
+      <w:r>
+        <w:rPr>
+          <w:rFonts w:ascii="Times New Roman" w:hAnsi="Times New Roman" w:cs="Times New Roman"/>
+          <w:sz w:val="24"/>
+          <w:szCs w:val="24"/>
+          <w:lang w:val="en-US"/>
+        </w:rPr>
+        <w:t>Xinyi</w:t>
+      </w:r>
+      <w:proofErr w:type="spellEnd"/>
+      <w:r>
+        <w:rPr>
+          <w:rFonts w:ascii="Times New Roman" w:hAnsi="Times New Roman" w:cs="Times New Roman"/>
+          <w:sz w:val="24"/>
+          <w:szCs w:val="24"/>
+          <w:lang w:val="en-US"/>
+        </w:rPr>
+        <w:t xml:space="preserve"> Zhou and Reza </w:t>
+      </w:r>
+      <w:proofErr w:type="spellStart"/>
+      <w:r>
+        <w:rPr>
+          <w:rFonts w:ascii="Times New Roman" w:hAnsi="Times New Roman" w:cs="Times New Roman"/>
+          <w:sz w:val="24"/>
+          <w:szCs w:val="24"/>
+          <w:lang w:val="en-US"/>
+        </w:rPr>
+        <w:t>Zafarani</w:t>
+      </w:r>
+      <w:proofErr w:type="spellEnd"/>
+      <w:r>
+        <w:rPr>
+          <w:rFonts w:ascii="Times New Roman" w:hAnsi="Times New Roman" w:cs="Times New Roman"/>
+          <w:sz w:val="24"/>
+          <w:szCs w:val="24"/>
+          <w:lang w:val="en-US"/>
+        </w:rPr>
+        <w:t xml:space="preserve">, </w:t>
+      </w:r>
+      <w:r>
+        <w:rPr>
+          <w:rFonts w:ascii="Times New Roman" w:hAnsi="Times New Roman" w:cs="Times New Roman"/>
+          <w:i/>
+          <w:sz w:val="24"/>
+          <w:szCs w:val="24"/>
+          <w:lang w:val="en-US"/>
+        </w:rPr>
+        <w:t xml:space="preserve">A Survey of Fake News: Fundamental theories, detection methods and opportunities, </w:t>
+      </w:r>
+      <w:r>
+        <w:rPr>
+          <w:rFonts w:ascii="Times New Roman" w:hAnsi="Times New Roman" w:cs="Times New Roman"/>
+          <w:sz w:val="24"/>
+          <w:szCs w:val="24"/>
+          <w:lang w:val="en-US"/>
+        </w:rPr>
+        <w:t>2020</w:t>
+      </w:r>
+    </w:p>
+    <w:p>
+      <w:pPr>
+        <w:spacing w:before="240" w:after="0"/>
+        <w:jc w:val="both"/>
+        <w:rPr>
+          <w:rFonts w:ascii="Times New Roman" w:hAnsi="Times New Roman" w:cs="Times New Roman"/>
+          <w:sz w:val="24"/>
+          <w:szCs w:val="24"/>
+          <w:lang w:val="en-US"/>
+        </w:rPr>
+      </w:pPr>
+      <w:r>
+        <w:rPr>
+          <w:rFonts w:ascii="Times New Roman" w:hAnsi="Times New Roman" w:cs="Times New Roman"/>
+          <w:sz w:val="24"/>
+          <w:szCs w:val="24"/>
+          <w:lang w:val="en-US"/>
+        </w:rPr>
         <w:t>[</w:t>
       </w:r>
       <w:proofErr w:type="gramStart"/>
@@ -14128,7 +16857,7 @@
         </w:rPr>
         <w:t xml:space="preserve"> , on </w:t>
       </w:r>
-      <w:hyperlink r:id="rId21" w:history="1">
+      <w:hyperlink r:id="rId24" w:history="1">
         <w:r>
           <w:rPr>
             <w:rStyle w:val="Hyperlink"/>
@@ -14218,7 +16947,7 @@
         </w:rPr>
         <w:t xml:space="preserve">on </w:t>
       </w:r>
-      <w:hyperlink r:id="rId22" w:history="1">
+      <w:hyperlink r:id="rId25" w:history="1">
         <w:r>
           <w:rPr>
             <w:rStyle w:val="Hyperlink"/>
@@ -15810,6 +18539,16 @@
       <w:szCs w:val="18"/>
     </w:rPr>
   </w:style>
+  <w:style w:type="character" w:styleId="PlaceholderText">
+    <w:name w:val="Placeholder Text"/>
+    <w:basedOn w:val="DefaultParagraphFont"/>
+    <w:uiPriority w:val="99"/>
+    <w:semiHidden/>
+    <w:rsid w:val="0039666F"/>
+    <w:rPr>
+      <w:color w:val="808080"/>
+    </w:rPr>
+  </w:style>
 </w:styles>
 </file>
 
@@ -16455,7 +19194,534 @@
       <w:szCs w:val="18"/>
     </w:rPr>
   </w:style>
+  <w:style w:type="character" w:styleId="PlaceholderText">
+    <w:name w:val="Placeholder Text"/>
+    <w:basedOn w:val="DefaultParagraphFont"/>
+    <w:uiPriority w:val="99"/>
+    <w:semiHidden/>
+    <w:rsid w:val="0039666F"/>
+    <w:rPr>
+      <w:color w:val="808080"/>
+    </w:rPr>
+  </w:style>
 </w:styles>
+</file>
+
+<file path=word/glossary/document.xml><?xml version="1.0" encoding="utf-8"?>
+<w:glossaryDocument xmlns:wpc="http://schemas.microsoft.com/office/word/2010/wordprocessingCanvas" xmlns:mc="http://schemas.openxmlformats.org/markup-compatibility/2006" xmlns:o="urn:schemas-microsoft-com:office:office" xmlns:r="http://schemas.openxmlformats.org/officeDocument/2006/relationships" xmlns:m="http://schemas.openxmlformats.org/officeDocument/2006/math" xmlns:v="urn:schemas-microsoft-com:vml" xmlns:wp14="http://schemas.microsoft.com/office/word/2010/wordprocessingDrawing" xmlns:wp="http://schemas.openxmlformats.org/drawingml/2006/wordprocessingDrawing" xmlns:w10="urn:schemas-microsoft-com:office:word" xmlns:w="http://schemas.openxmlformats.org/wordprocessingml/2006/main" xmlns:w14="http://schemas.microsoft.com/office/word/2010/wordml" xmlns:wpg="http://schemas.microsoft.com/office/word/2010/wordprocessingGroup" xmlns:wpi="http://schemas.microsoft.com/office/word/2010/wordprocessingInk" xmlns:wne="http://schemas.microsoft.com/office/word/2006/wordml" xmlns:wps="http://schemas.microsoft.com/office/word/2010/wordprocessingShape" mc:Ignorable="w14 wp14"/>
+</file>
+
+<file path=word/glossary/fontTable.xml><?xml version="1.0" encoding="utf-8"?>
+<w:fonts xmlns:mc="http://schemas.openxmlformats.org/markup-compatibility/2006" xmlns:r="http://schemas.openxmlformats.org/officeDocument/2006/relationships" xmlns:w="http://schemas.openxmlformats.org/wordprocessingml/2006/main" xmlns:w14="http://schemas.microsoft.com/office/word/2010/wordml" mc:Ignorable="w14">
+  <w:font w:name="Times New Roman">
+    <w:panose1 w:val="02020603050405020304"/>
+    <w:charset w:val="00"/>
+    <w:family w:val="roman"/>
+    <w:pitch w:val="variable"/>
+    <w:sig w:usb0="E0002EFF" w:usb1="C000785B" w:usb2="00000009" w:usb3="00000000" w:csb0="000001FF" w:csb1="00000000"/>
+  </w:font>
+  <w:font w:name="Symbol">
+    <w:panose1 w:val="05050102010706020507"/>
+    <w:charset w:val="02"/>
+    <w:family w:val="roman"/>
+    <w:pitch w:val="variable"/>
+    <w:sig w:usb0="00000000" w:usb1="10000000" w:usb2="00000000" w:usb3="00000000" w:csb0="80000000" w:csb1="00000000"/>
+  </w:font>
+  <w:font w:name="Courier New">
+    <w:panose1 w:val="02070309020205020404"/>
+    <w:charset w:val="00"/>
+    <w:family w:val="modern"/>
+    <w:pitch w:val="fixed"/>
+    <w:sig w:usb0="E0002EFF" w:usb1="C0007843" w:usb2="00000009" w:usb3="00000000" w:csb0="000001FF" w:csb1="00000000"/>
+  </w:font>
+  <w:font w:name="Wingdings">
+    <w:panose1 w:val="05000000000000000000"/>
+    <w:charset w:val="02"/>
+    <w:family w:val="auto"/>
+    <w:pitch w:val="variable"/>
+    <w:sig w:usb0="00000000" w:usb1="10000000" w:usb2="00000000" w:usb3="00000000" w:csb0="80000000" w:csb1="00000000"/>
+  </w:font>
+  <w:font w:name="Calibri">
+    <w:panose1 w:val="020F0502020204030204"/>
+    <w:charset w:val="00"/>
+    <w:family w:val="swiss"/>
+    <w:pitch w:val="variable"/>
+    <w:sig w:usb0="E4002EFF" w:usb1="C000247B" w:usb2="00000009" w:usb3="00000000" w:csb0="000001FF" w:csb1="00000000"/>
+  </w:font>
+  <w:font w:name="Cambria">
+    <w:panose1 w:val="02040503050406030204"/>
+    <w:charset w:val="00"/>
+    <w:family w:val="roman"/>
+    <w:pitch w:val="variable"/>
+    <w:sig w:usb0="E00006FF" w:usb1="420024FF" w:usb2="02000000" w:usb3="00000000" w:csb0="0000019F" w:csb1="00000000"/>
+  </w:font>
+  <w:font w:name="SimSun">
+    <w:altName w:val="宋体"/>
+    <w:panose1 w:val="02010600030101010101"/>
+    <w:charset w:val="86"/>
+    <w:family w:val="auto"/>
+    <w:pitch w:val="variable"/>
+    <w:sig w:usb0="00000003" w:usb1="288F0000" w:usb2="00000016" w:usb3="00000000" w:csb0="00040001" w:csb1="00000000"/>
+  </w:font>
+  <w:font w:name="Tahoma">
+    <w:panose1 w:val="020B0604030504040204"/>
+    <w:charset w:val="00"/>
+    <w:family w:val="swiss"/>
+    <w:pitch w:val="variable"/>
+    <w:sig w:usb0="E1002EFF" w:usb1="C000605B" w:usb2="00000029" w:usb3="00000000" w:csb0="000101FF" w:csb1="00000000"/>
+  </w:font>
+  <w:font w:name="Cambria Math">
+    <w:panose1 w:val="02040503050406030204"/>
+    <w:charset w:val="00"/>
+    <w:family w:val="roman"/>
+    <w:pitch w:val="variable"/>
+    <w:sig w:usb0="E00006FF" w:usb1="420024FF" w:usb2="02000000" w:usb3="00000000" w:csb0="0000019F" w:csb1="00000000"/>
+  </w:font>
+</w:fonts>
+</file>
+
+<file path=word/glossary/settings.xml><?xml version="1.0" encoding="utf-8"?>
+<w:settings xmlns:mc="http://schemas.openxmlformats.org/markup-compatibility/2006" xmlns:o="urn:schemas-microsoft-com:office:office" xmlns:r="http://schemas.openxmlformats.org/officeDocument/2006/relationships" xmlns:m="http://schemas.openxmlformats.org/officeDocument/2006/math" xmlns:v="urn:schemas-microsoft-com:vml" xmlns:w10="urn:schemas-microsoft-com:office:word" xmlns:w="http://schemas.openxmlformats.org/wordprocessingml/2006/main" xmlns:w14="http://schemas.microsoft.com/office/word/2010/wordml" xmlns:sl="http://schemas.openxmlformats.org/schemaLibrary/2006/main" mc:Ignorable="w14">
+  <w:view w:val="normal"/>
+  <w:defaultTabStop w:val="720"/>
+  <w:characterSpacingControl w:val="doNotCompress"/>
+  <w:compat>
+    <w:useFELayout/>
+    <w:compatSetting w:name="compatibilityMode" w:uri="http://schemas.microsoft.com/office/word" w:val="14"/>
+    <w:compatSetting w:name="overrideTableStyleFontSizeAndJustification" w:uri="http://schemas.microsoft.com/office/word" w:val="1"/>
+    <w:compatSetting w:name="enableOpenTypeFeatures" w:uri="http://schemas.microsoft.com/office/word" w:val="1"/>
+    <w:compatSetting w:name="doNotFlipMirrorIndents" w:uri="http://schemas.microsoft.com/office/word" w:val="1"/>
+  </w:compat>
+  <w:rsids>
+    <w:rsidRoot w:val="008F3F01"/>
+    <w:rsid w:val="003B6C34"/>
+    <w:rsid w:val="008F3F01"/>
+  </w:rsids>
+  <m:mathPr>
+    <m:mathFont m:val="Cambria Math"/>
+    <m:brkBin m:val="before"/>
+    <m:brkBinSub m:val="--"/>
+    <m:smallFrac m:val="0"/>
+    <m:dispDef/>
+    <m:lMargin m:val="0"/>
+    <m:rMargin m:val="0"/>
+    <m:defJc m:val="centerGroup"/>
+    <m:wrapIndent m:val="1440"/>
+    <m:intLim m:val="subSup"/>
+    <m:naryLim m:val="undOvr"/>
+  </m:mathPr>
+  <w:themeFontLang w:val="en-GB"/>
+  <w:clrSchemeMapping w:bg1="light1" w:t1="dark1" w:bg2="light2" w:t2="dark2" w:accent1="accent1" w:accent2="accent2" w:accent3="accent3" w:accent4="accent4" w:accent5="accent5" w:accent6="accent6" w:hyperlink="hyperlink" w:followedHyperlink="followedHyperlink"/>
+  <w:decimalSymbol w:val="."/>
+  <w:listSeparator w:val=","/>
+</w:settings>
+</file>
+
+<file path=word/glossary/styles.xml><?xml version="1.0" encoding="utf-8"?>
+<w:styles xmlns:mc="http://schemas.openxmlformats.org/markup-compatibility/2006" xmlns:r="http://schemas.openxmlformats.org/officeDocument/2006/relationships" xmlns:w="http://schemas.openxmlformats.org/wordprocessingml/2006/main" xmlns:w14="http://schemas.microsoft.com/office/word/2010/wordml" mc:Ignorable="w14">
+  <w:docDefaults>
+    <w:rPrDefault>
+      <w:rPr>
+        <w:rFonts w:asciiTheme="minorHAnsi" w:eastAsiaTheme="minorEastAsia" w:hAnsiTheme="minorHAnsi" w:cstheme="minorBidi"/>
+        <w:sz w:val="22"/>
+        <w:szCs w:val="22"/>
+        <w:lang w:val="en-GB" w:eastAsia="en-GB" w:bidi="ar-SA"/>
+      </w:rPr>
+    </w:rPrDefault>
+    <w:pPrDefault>
+      <w:pPr>
+        <w:spacing w:after="200" w:line="276" w:lineRule="auto"/>
+      </w:pPr>
+    </w:pPrDefault>
+  </w:docDefaults>
+  <w:latentStyles w:defLockedState="0" w:defUIPriority="99" w:defSemiHidden="1" w:defUnhideWhenUsed="1" w:defQFormat="0" w:count="267">
+    <w:lsdException w:name="Normal" w:semiHidden="0" w:uiPriority="0" w:unhideWhenUsed="0" w:qFormat="1"/>
+    <w:lsdException w:name="heading 1" w:semiHidden="0" w:uiPriority="9" w:unhideWhenUsed="0" w:qFormat="1"/>
+    <w:lsdException w:name="heading 2" w:uiPriority="9" w:qFormat="1"/>
+    <w:lsdException w:name="heading 3" w:uiPriority="9" w:qFormat="1"/>
+    <w:lsdException w:name="heading 4" w:uiPriority="9" w:qFormat="1"/>
+    <w:lsdException w:name="heading 5" w:uiPriority="9" w:qFormat="1"/>
+    <w:lsdException w:name="heading 6" w:uiPriority="9" w:qFormat="1"/>
+    <w:lsdException w:name="heading 7" w:uiPriority="9" w:qFormat="1"/>
+    <w:lsdException w:name="heading 8" w:uiPriority="9" w:qFormat="1"/>
+    <w:lsdException w:name="heading 9" w:uiPriority="9" w:qFormat="1"/>
+    <w:lsdException w:name="toc 1" w:uiPriority="39"/>
+    <w:lsdException w:name="toc 2" w:uiPriority="39"/>
+    <w:lsdException w:name="toc 3" w:uiPriority="39"/>
+    <w:lsdException w:name="toc 4" w:uiPriority="39"/>
+    <w:lsdException w:name="toc 5" w:uiPriority="39"/>
+    <w:lsdException w:name="toc 6" w:uiPriority="39"/>
+    <w:lsdException w:name="toc 7" w:uiPriority="39"/>
+    <w:lsdException w:name="toc 8" w:uiPriority="39"/>
+    <w:lsdException w:name="toc 9" w:uiPriority="39"/>
+    <w:lsdException w:name="caption" w:uiPriority="35" w:qFormat="1"/>
+    <w:lsdException w:name="Title" w:semiHidden="0" w:uiPriority="10" w:unhideWhenUsed="0" w:qFormat="1"/>
+    <w:lsdException w:name="Default Paragraph Font" w:uiPriority="1"/>
+    <w:lsdException w:name="Subtitle" w:semiHidden="0" w:uiPriority="11" w:unhideWhenUsed="0" w:qFormat="1"/>
+    <w:lsdException w:name="Strong" w:semiHidden="0" w:uiPriority="22" w:unhideWhenUsed="0" w:qFormat="1"/>
+    <w:lsdException w:name="Emphasis" w:semiHidden="0" w:uiPriority="20" w:unhideWhenUsed="0" w:qFormat="1"/>
+    <w:lsdException w:name="Table Grid" w:semiHidden="0" w:uiPriority="59" w:unhideWhenUsed="0"/>
+    <w:lsdException w:name="Placeholder Text" w:unhideWhenUsed="0"/>
+    <w:lsdException w:name="No Spacing" w:semiHidden="0" w:uiPriority="1" w:unhideWhenUsed="0" w:qFormat="1"/>
+    <w:lsdException w:name="Light Shading" w:semiHidden="0" w:uiPriority="60" w:unhideWhenUsed="0"/>
+    <w:lsdException w:name="Light List" w:semiHidden="0" w:uiPriority="61" w:unhideWhenUsed="0"/>
+    <w:lsdException w:name="Light Grid" w:semiHidden="0" w:uiPriority="62" w:unhideWhenUsed="0"/>
+    <w:lsdException w:name="Medium Shading 1" w:semiHidden="0" w:uiPriority="63" w:unhideWhenUsed="0"/>
+    <w:lsdException w:name="Medium Shading 2" w:semiHidden="0" w:uiPriority="64" w:unhideWhenUsed="0"/>
+    <w:lsdException w:name="Medium List 1" w:semiHidden="0" w:uiPriority="65" w:unhideWhenUsed="0"/>
+    <w:lsdException w:name="Medium List 2" w:semiHidden="0" w:uiPriority="66" w:unhideWhenUsed="0"/>
+    <w:lsdException w:name="Medium Grid 1" w:semiHidden="0" w:uiPriority="67" w:unhideWhenUsed="0"/>
+    <w:lsdException w:name="Medium Grid 2" w:semiHidden="0" w:uiPriority="68" w:unhideWhenUsed="0"/>
+    <w:lsdException w:name="Medium Grid 3" w:semiHidden="0" w:uiPriority="69" w:unhideWhenUsed="0"/>
+    <w:lsdException w:name="Dark List" w:semiHidden="0" w:uiPriority="70" w:unhideWhenUsed="0"/>
+    <w:lsdException w:name="Colorful Shading" w:semiHidden="0" w:uiPriority="71" w:unhideWhenUsed="0"/>
+    <w:lsdException w:name="Colorful List" w:semiHidden="0" w:uiPriority="72" w:unhideWhenUsed="0"/>
+    <w:lsdException w:name="Colorful Grid" w:semiHidden="0" w:uiPriority="73" w:unhideWhenUsed="0"/>
+    <w:lsdException w:name="Light Shading Accent 1" w:semiHidden="0" w:uiPriority="60" w:unhideWhenUsed="0"/>
+    <w:lsdException w:name="Light List Accent 1" w:semiHidden="0" w:uiPriority="61" w:unhideWhenUsed="0"/>
+    <w:lsdException w:name="Light Grid Accent 1" w:semiHidden="0" w:uiPriority="62" w:unhideWhenUsed="0"/>
+    <w:lsdException w:name="Medium Shading 1 Accent 1" w:semiHidden="0" w:uiPriority="63" w:unhideWhenUsed="0"/>
+    <w:lsdException w:name="Medium Shading 2 Accent 1" w:semiHidden="0" w:uiPriority="64" w:unhideWhenUsed="0"/>
+    <w:lsdException w:name="Medium List 1 Accent 1" w:semiHidden="0" w:uiPriority="65" w:unhideWhenUsed="0"/>
+    <w:lsdException w:name="Revision" w:unhideWhenUsed="0"/>
+    <w:lsdException w:name="List Paragraph" w:semiHidden="0" w:uiPriority="34" w:unhideWhenUsed="0" w:qFormat="1"/>
+    <w:lsdException w:name="Quote" w:semiHidden="0" w:uiPriority="29" w:unhideWhenUsed="0" w:qFormat="1"/>
+    <w:lsdException w:name="Intense Quote" w:semiHidden="0" w:uiPriority="30" w:unhideWhenUsed="0" w:qFormat="1"/>
+    <w:lsdException w:name="Medium List 2 Accent 1" w:semiHidden="0" w:uiPriority="66" w:unhideWhenUsed="0"/>
+    <w:lsdException w:name="Medium Grid 1 Accent 1" w:semiHidden="0" w:uiPriority="67" w:unhideWhenUsed="0"/>
+    <w:lsdException w:name="Medium Grid 2 Accent 1" w:semiHidden="0" w:uiPriority="68" w:unhideWhenUsed="0"/>
+    <w:lsdException w:name="Medium Grid 3 Accent 1" w:semiHidden="0" w:uiPriority="69" w:unhideWhenUsed="0"/>
+    <w:lsdException w:name="Dark List Accent 1" w:semiHidden="0" w:uiPriority="70" w:unhideWhenUsed="0"/>
+    <w:lsdException w:name="Colorful Shading Accent 1" w:semiHidden="0" w:uiPriority="71" w:unhideWhenUsed="0"/>
+    <w:lsdException w:name="Colorful List Accent 1" w:semiHidden="0" w:uiPriority="72" w:unhideWhenUsed="0"/>
+    <w:lsdException w:name="Colorful Grid Accent 1" w:semiHidden="0" w:uiPriority="73" w:unhideWhenUsed="0"/>
+    <w:lsdException w:name="Light Shading Accent 2" w:semiHidden="0" w:uiPriority="60" w:unhideWhenUsed="0"/>
+    <w:lsdException w:name="Light List Accent 2" w:semiHidden="0" w:uiPriority="61" w:unhideWhenUsed="0"/>
+    <w:lsdException w:name="Light Grid Accent 2" w:semiHidden="0" w:uiPriority="62" w:unhideWhenUsed="0"/>
+    <w:lsdException w:name="Medium Shading 1 Accent 2" w:semiHidden="0" w:uiPriority="63" w:unhideWhenUsed="0"/>
+    <w:lsdException w:name="Medium Shading 2 Accent 2" w:semiHidden="0" w:uiPriority="64" w:unhideWhenUsed="0"/>
+    <w:lsdException w:name="Medium List 1 Accent 2" w:semiHidden="0" w:uiPriority="65" w:unhideWhenUsed="0"/>
+    <w:lsdException w:name="Medium List 2 Accent 2" w:semiHidden="0" w:uiPriority="66" w:unhideWhenUsed="0"/>
+    <w:lsdException w:name="Medium Grid 1 Accent 2" w:semiHidden="0" w:uiPriority="67" w:unhideWhenUsed="0"/>
+    <w:lsdException w:name="Medium Grid 2 Accent 2" w:semiHidden="0" w:uiPriority="68" w:unhideWhenUsed="0"/>
+    <w:lsdException w:name="Medium Grid 3 Accent 2" w:semiHidden="0" w:uiPriority="69" w:unhideWhenUsed="0"/>
+    <w:lsdException w:name="Dark List Accent 2" w:semiHidden="0" w:uiPriority="70" w:unhideWhenUsed="0"/>
+    <w:lsdException w:name="Colorful Shading Accent 2" w:semiHidden="0" w:uiPriority="71" w:unhideWhenUsed="0"/>
+    <w:lsdException w:name="Colorful List Accent 2" w:semiHidden="0" w:uiPriority="72" w:unhideWhenUsed="0"/>
+    <w:lsdException w:name="Colorful Grid Accent 2" w:semiHidden="0" w:uiPriority="73" w:unhideWhenUsed="0"/>
+    <w:lsdException w:name="Light Shading Accent 3" w:semiHidden="0" w:uiPriority="60" w:unhideWhenUsed="0"/>
+    <w:lsdException w:name="Light List Accent 3" w:semiHidden="0" w:uiPriority="61" w:unhideWhenUsed="0"/>
+    <w:lsdException w:name="Light Grid Accent 3" w:semiHidden="0" w:uiPriority="62" w:unhideWhenUsed="0"/>
+    <w:lsdException w:name="Medium Shading 1 Accent 3" w:semiHidden="0" w:uiPriority="63" w:unhideWhenUsed="0"/>
+    <w:lsdException w:name="Medium Shading 2 Accent 3" w:semiHidden="0" w:uiPriority="64" w:unhideWhenUsed="0"/>
+    <w:lsdException w:name="Medium List 1 Accent 3" w:semiHidden="0" w:uiPriority="65" w:unhideWhenUsed="0"/>
+    <w:lsdException w:name="Medium List 2 Accent 3" w:semiHidden="0" w:uiPriority="66" w:unhideWhenUsed="0"/>
+    <w:lsdException w:name="Medium Grid 1 Accent 3" w:semiHidden="0" w:uiPriority="67" w:unhideWhenUsed="0"/>
+    <w:lsdException w:name="Medium Grid 2 Accent 3" w:semiHidden="0" w:uiPriority="68" w:unhideWhenUsed="0"/>
+    <w:lsdException w:name="Medium Grid 3 Accent 3" w:semiHidden="0" w:uiPriority="69" w:unhideWhenUsed="0"/>
+    <w:lsdException w:name="Dark List Accent 3" w:semiHidden="0" w:uiPriority="70" w:unhideWhenUsed="0"/>
+    <w:lsdException w:name="Colorful Shading Accent 3" w:semiHidden="0" w:uiPriority="71" w:unhideWhenUsed="0"/>
+    <w:lsdException w:name="Colorful List Accent 3" w:semiHidden="0" w:uiPriority="72" w:unhideWhenUsed="0"/>
+    <w:lsdException w:name="Colorful Grid Accent 3" w:semiHidden="0" w:uiPriority="73" w:unhideWhenUsed="0"/>
+    <w:lsdException w:name="Light Shading Accent 4" w:semiHidden="0" w:uiPriority="60" w:unhideWhenUsed="0"/>
+    <w:lsdException w:name="Light List Accent 4" w:semiHidden="0" w:uiPriority="61" w:unhideWhenUsed="0"/>
+    <w:lsdException w:name="Light Grid Accent 4" w:semiHidden="0" w:uiPriority="62" w:unhideWhenUsed="0"/>
+    <w:lsdException w:name="Medium Shading 1 Accent 4" w:semiHidden="0" w:uiPriority="63" w:unhideWhenUsed="0"/>
+    <w:lsdException w:name="Medium Shading 2 Accent 4" w:semiHidden="0" w:uiPriority="64" w:unhideWhenUsed="0"/>
+    <w:lsdException w:name="Medium List 1 Accent 4" w:semiHidden="0" w:uiPriority="65" w:unhideWhenUsed="0"/>
+    <w:lsdException w:name="Medium List 2 Accent 4" w:semiHidden="0" w:uiPriority="66" w:unhideWhenUsed="0"/>
+    <w:lsdException w:name="Medium Grid 1 Accent 4" w:semiHidden="0" w:uiPriority="67" w:unhideWhenUsed="0"/>
+    <w:lsdException w:name="Medium Grid 2 Accent 4" w:semiHidden="0" w:uiPriority="68" w:unhideWhenUsed="0"/>
+    <w:lsdException w:name="Medium Grid 3 Accent 4" w:semiHidden="0" w:uiPriority="69" w:unhideWhenUsed="0"/>
+    <w:lsdException w:name="Dark List Accent 4" w:semiHidden="0" w:uiPriority="70" w:unhideWhenUsed="0"/>
+    <w:lsdException w:name="Colorful Shading Accent 4" w:semiHidden="0" w:uiPriority="71" w:unhideWhenUsed="0"/>
+    <w:lsdException w:name="Colorful List Accent 4" w:semiHidden="0" w:uiPriority="72" w:unhideWhenUsed="0"/>
+    <w:lsdException w:name="Colorful Grid Accent 4" w:semiHidden="0" w:uiPriority="73" w:unhideWhenUsed="0"/>
+    <w:lsdException w:name="Light Shading Accent 5" w:semiHidden="0" w:uiPriority="60" w:unhideWhenUsed="0"/>
+    <w:lsdException w:name="Light List Accent 5" w:semiHidden="0" w:uiPriority="61" w:unhideWhenUsed="0"/>
+    <w:lsdException w:name="Light Grid Accent 5" w:semiHidden="0" w:uiPriority="62" w:unhideWhenUsed="0"/>
+    <w:lsdException w:name="Medium Shading 1 Accent 5" w:semiHidden="0" w:uiPriority="63" w:unhideWhenUsed="0"/>
+    <w:lsdException w:name="Medium Shading 2 Accent 5" w:semiHidden="0" w:uiPriority="64" w:unhideWhenUsed="0"/>
+    <w:lsdException w:name="Medium List 1 Accent 5" w:semiHidden="0" w:uiPriority="65" w:unhideWhenUsed="0"/>
+    <w:lsdException w:name="Medium List 2 Accent 5" w:semiHidden="0" w:uiPriority="66" w:unhideWhenUsed="0"/>
+    <w:lsdException w:name="Medium Grid 1 Accent 5" w:semiHidden="0" w:uiPriority="67" w:unhideWhenUsed="0"/>
+    <w:lsdException w:name="Medium Grid 2 Accent 5" w:semiHidden="0" w:uiPriority="68" w:unhideWhenUsed="0"/>
+    <w:lsdException w:name="Medium Grid 3 Accent 5" w:semiHidden="0" w:uiPriority="69" w:unhideWhenUsed="0"/>
+    <w:lsdException w:name="Dark List Accent 5" w:semiHidden="0" w:uiPriority="70" w:unhideWhenUsed="0"/>
+    <w:lsdException w:name="Colorful Shading Accent 5" w:semiHidden="0" w:uiPriority="71" w:unhideWhenUsed="0"/>
+    <w:lsdException w:name="Colorful List Accent 5" w:semiHidden="0" w:uiPriority="72" w:unhideWhenUsed="0"/>
+    <w:lsdException w:name="Colorful Grid Accent 5" w:semiHidden="0" w:uiPriority="73" w:unhideWhenUsed="0"/>
+    <w:lsdException w:name="Light Shading Accent 6" w:semiHidden="0" w:uiPriority="60" w:unhideWhenUsed="0"/>
+    <w:lsdException w:name="Light List Accent 6" w:semiHidden="0" w:uiPriority="61" w:unhideWhenUsed="0"/>
+    <w:lsdException w:name="Light Grid Accent 6" w:semiHidden="0" w:uiPriority="62" w:unhideWhenUsed="0"/>
+    <w:lsdException w:name="Medium Shading 1 Accent 6" w:semiHidden="0" w:uiPriority="63" w:unhideWhenUsed="0"/>
+    <w:lsdException w:name="Medium Shading 2 Accent 6" w:semiHidden="0" w:uiPriority="64" w:unhideWhenUsed="0"/>
+    <w:lsdException w:name="Medium List 1 Accent 6" w:semiHidden="0" w:uiPriority="65" w:unhideWhenUsed="0"/>
+    <w:lsdException w:name="Medium List 2 Accent 6" w:semiHidden="0" w:uiPriority="66" w:unhideWhenUsed="0"/>
+    <w:lsdException w:name="Medium Grid 1 Accent 6" w:semiHidden="0" w:uiPriority="67" w:unhideWhenUsed="0"/>
+    <w:lsdException w:name="Medium Grid 2 Accent 6" w:semiHidden="0" w:uiPriority="68" w:unhideWhenUsed="0"/>
+    <w:lsdException w:name="Medium Grid 3 Accent 6" w:semiHidden="0" w:uiPriority="69" w:unhideWhenUsed="0"/>
+    <w:lsdException w:name="Dark List Accent 6" w:semiHidden="0" w:uiPriority="70" w:unhideWhenUsed="0"/>
+    <w:lsdException w:name="Colorful Shading Accent 6" w:semiHidden="0" w:uiPriority="71" w:unhideWhenUsed="0"/>
+    <w:lsdException w:name="Colorful List Accent 6" w:semiHidden="0" w:uiPriority="72" w:unhideWhenUsed="0"/>
+    <w:lsdException w:name="Colorful Grid Accent 6" w:semiHidden="0" w:uiPriority="73" w:unhideWhenUsed="0"/>
+    <w:lsdException w:name="Subtle Emphasis" w:semiHidden="0" w:uiPriority="19" w:unhideWhenUsed="0" w:qFormat="1"/>
+    <w:lsdException w:name="Intense Emphasis" w:semiHidden="0" w:uiPriority="21" w:unhideWhenUsed="0" w:qFormat="1"/>
+    <w:lsdException w:name="Subtle Reference" w:semiHidden="0" w:uiPriority="31" w:unhideWhenUsed="0" w:qFormat="1"/>
+    <w:lsdException w:name="Intense Reference" w:semiHidden="0" w:uiPriority="32" w:unhideWhenUsed="0" w:qFormat="1"/>
+    <w:lsdException w:name="Book Title" w:semiHidden="0" w:uiPriority="33" w:unhideWhenUsed="0" w:qFormat="1"/>
+    <w:lsdException w:name="Bibliography" w:uiPriority="37"/>
+    <w:lsdException w:name="TOC Heading" w:uiPriority="39" w:qFormat="1"/>
+  </w:latentStyles>
+  <w:style w:type="paragraph" w:default="1" w:styleId="Normal">
+    <w:name w:val="Normal"/>
+    <w:qFormat/>
+  </w:style>
+  <w:style w:type="character" w:default="1" w:styleId="DefaultParagraphFont">
+    <w:name w:val="Default Paragraph Font"/>
+    <w:uiPriority w:val="1"/>
+    <w:semiHidden/>
+    <w:unhideWhenUsed/>
+  </w:style>
+  <w:style w:type="table" w:default="1" w:styleId="TableNormal">
+    <w:name w:val="Normal Table"/>
+    <w:uiPriority w:val="99"/>
+    <w:semiHidden/>
+    <w:unhideWhenUsed/>
+    <w:tblPr>
+      <w:tblInd w:w="0" w:type="dxa"/>
+      <w:tblCellMar>
+        <w:top w:w="0" w:type="dxa"/>
+        <w:left w:w="108" w:type="dxa"/>
+        <w:bottom w:w="0" w:type="dxa"/>
+        <w:right w:w="108" w:type="dxa"/>
+      </w:tblCellMar>
+    </w:tblPr>
+  </w:style>
+  <w:style w:type="numbering" w:default="1" w:styleId="NoList">
+    <w:name w:val="No List"/>
+    <w:uiPriority w:val="99"/>
+    <w:semiHidden/>
+    <w:unhideWhenUsed/>
+  </w:style>
+  <w:style w:type="character" w:styleId="PlaceholderText">
+    <w:name w:val="Placeholder Text"/>
+    <w:basedOn w:val="DefaultParagraphFont"/>
+    <w:uiPriority w:val="99"/>
+    <w:semiHidden/>
+    <w:rsid w:val="008F3F01"/>
+    <w:rPr>
+      <w:color w:val="808080"/>
+    </w:rPr>
+  </w:style>
+</w:styles>
+</file>
+
+<file path=word/glossary/stylesWithEffects.xml><?xml version="1.0" encoding="utf-8"?>
+<w:styles xmlns:wpc="http://schemas.microsoft.com/office/word/2010/wordprocessingCanvas" xmlns:mc="http://schemas.openxmlformats.org/markup-compatibility/2006" xmlns:o="urn:schemas-microsoft-com:office:office" xmlns:r="http://schemas.openxmlformats.org/officeDocument/2006/relationships" xmlns:m="http://schemas.openxmlformats.org/officeDocument/2006/math" xmlns:v="urn:schemas-microsoft-com:vml" xmlns:wp14="http://schemas.microsoft.com/office/word/2010/wordprocessingDrawing" xmlns:wp="http://schemas.openxmlformats.org/drawingml/2006/wordprocessingDrawing" xmlns:w10="urn:schemas-microsoft-com:office:word" xmlns:w="http://schemas.openxmlformats.org/wordprocessingml/2006/main" xmlns:w14="http://schemas.microsoft.com/office/word/2010/wordml" xmlns:wpg="http://schemas.microsoft.com/office/word/2010/wordprocessingGroup" xmlns:wpi="http://schemas.microsoft.com/office/word/2010/wordprocessingInk" xmlns:wne="http://schemas.microsoft.com/office/word/2006/wordml" xmlns:wps="http://schemas.microsoft.com/office/word/2010/wordprocessingShape" mc:Ignorable="w14 wp14">
+  <w:docDefaults>
+    <w:rPrDefault>
+      <w:rPr>
+        <w:rFonts w:asciiTheme="minorHAnsi" w:eastAsiaTheme="minorEastAsia" w:hAnsiTheme="minorHAnsi" w:cstheme="minorBidi"/>
+        <w:sz w:val="22"/>
+        <w:szCs w:val="22"/>
+        <w:lang w:val="en-GB" w:eastAsia="en-GB" w:bidi="ar-SA"/>
+      </w:rPr>
+    </w:rPrDefault>
+    <w:pPrDefault>
+      <w:pPr>
+        <w:spacing w:after="200" w:line="276" w:lineRule="auto"/>
+      </w:pPr>
+    </w:pPrDefault>
+  </w:docDefaults>
+  <w:latentStyles w:defLockedState="0" w:defUIPriority="99" w:defSemiHidden="1" w:defUnhideWhenUsed="1" w:defQFormat="0" w:count="267">
+    <w:lsdException w:name="Normal" w:semiHidden="0" w:uiPriority="0" w:unhideWhenUsed="0" w:qFormat="1"/>
+    <w:lsdException w:name="heading 1" w:semiHidden="0" w:uiPriority="9" w:unhideWhenUsed="0" w:qFormat="1"/>
+    <w:lsdException w:name="heading 2" w:uiPriority="9" w:qFormat="1"/>
+    <w:lsdException w:name="heading 3" w:uiPriority="9" w:qFormat="1"/>
+    <w:lsdException w:name="heading 4" w:uiPriority="9" w:qFormat="1"/>
+    <w:lsdException w:name="heading 5" w:uiPriority="9" w:qFormat="1"/>
+    <w:lsdException w:name="heading 6" w:uiPriority="9" w:qFormat="1"/>
+    <w:lsdException w:name="heading 7" w:uiPriority="9" w:qFormat="1"/>
+    <w:lsdException w:name="heading 8" w:uiPriority="9" w:qFormat="1"/>
+    <w:lsdException w:name="heading 9" w:uiPriority="9" w:qFormat="1"/>
+    <w:lsdException w:name="toc 1" w:uiPriority="39"/>
+    <w:lsdException w:name="toc 2" w:uiPriority="39"/>
+    <w:lsdException w:name="toc 3" w:uiPriority="39"/>
+    <w:lsdException w:name="toc 4" w:uiPriority="39"/>
+    <w:lsdException w:name="toc 5" w:uiPriority="39"/>
+    <w:lsdException w:name="toc 6" w:uiPriority="39"/>
+    <w:lsdException w:name="toc 7" w:uiPriority="39"/>
+    <w:lsdException w:name="toc 8" w:uiPriority="39"/>
+    <w:lsdException w:name="toc 9" w:uiPriority="39"/>
+    <w:lsdException w:name="caption" w:uiPriority="35" w:qFormat="1"/>
+    <w:lsdException w:name="Title" w:semiHidden="0" w:uiPriority="10" w:unhideWhenUsed="0" w:qFormat="1"/>
+    <w:lsdException w:name="Default Paragraph Font" w:uiPriority="1"/>
+    <w:lsdException w:name="Subtitle" w:semiHidden="0" w:uiPriority="11" w:unhideWhenUsed="0" w:qFormat="1"/>
+    <w:lsdException w:name="Strong" w:semiHidden="0" w:uiPriority="22" w:unhideWhenUsed="0" w:qFormat="1"/>
+    <w:lsdException w:name="Emphasis" w:semiHidden="0" w:uiPriority="20" w:unhideWhenUsed="0" w:qFormat="1"/>
+    <w:lsdException w:name="Table Grid" w:semiHidden="0" w:uiPriority="59" w:unhideWhenUsed="0"/>
+    <w:lsdException w:name="Placeholder Text" w:unhideWhenUsed="0"/>
+    <w:lsdException w:name="No Spacing" w:semiHidden="0" w:uiPriority="1" w:unhideWhenUsed="0" w:qFormat="1"/>
+    <w:lsdException w:name="Light Shading" w:semiHidden="0" w:uiPriority="60" w:unhideWhenUsed="0"/>
+    <w:lsdException w:name="Light List" w:semiHidden="0" w:uiPriority="61" w:unhideWhenUsed="0"/>
+    <w:lsdException w:name="Light Grid" w:semiHidden="0" w:uiPriority="62" w:unhideWhenUsed="0"/>
+    <w:lsdException w:name="Medium Shading 1" w:semiHidden="0" w:uiPriority="63" w:unhideWhenUsed="0"/>
+    <w:lsdException w:name="Medium Shading 2" w:semiHidden="0" w:uiPriority="64" w:unhideWhenUsed="0"/>
+    <w:lsdException w:name="Medium List 1" w:semiHidden="0" w:uiPriority="65" w:unhideWhenUsed="0"/>
+    <w:lsdException w:name="Medium List 2" w:semiHidden="0" w:uiPriority="66" w:unhideWhenUsed="0"/>
+    <w:lsdException w:name="Medium Grid 1" w:semiHidden="0" w:uiPriority="67" w:unhideWhenUsed="0"/>
+    <w:lsdException w:name="Medium Grid 2" w:semiHidden="0" w:uiPriority="68" w:unhideWhenUsed="0"/>
+    <w:lsdException w:name="Medium Grid 3" w:semiHidden="0" w:uiPriority="69" w:unhideWhenUsed="0"/>
+    <w:lsdException w:name="Dark List" w:semiHidden="0" w:uiPriority="70" w:unhideWhenUsed="0"/>
+    <w:lsdException w:name="Colorful Shading" w:semiHidden="0" w:uiPriority="71" w:unhideWhenUsed="0"/>
+    <w:lsdException w:name="Colorful List" w:semiHidden="0" w:uiPriority="72" w:unhideWhenUsed="0"/>
+    <w:lsdException w:name="Colorful Grid" w:semiHidden="0" w:uiPriority="73" w:unhideWhenUsed="0"/>
+    <w:lsdException w:name="Light Shading Accent 1" w:semiHidden="0" w:uiPriority="60" w:unhideWhenUsed="0"/>
+    <w:lsdException w:name="Light List Accent 1" w:semiHidden="0" w:uiPriority="61" w:unhideWhenUsed="0"/>
+    <w:lsdException w:name="Light Grid Accent 1" w:semiHidden="0" w:uiPriority="62" w:unhideWhenUsed="0"/>
+    <w:lsdException w:name="Medium Shading 1 Accent 1" w:semiHidden="0" w:uiPriority="63" w:unhideWhenUsed="0"/>
+    <w:lsdException w:name="Medium Shading 2 Accent 1" w:semiHidden="0" w:uiPriority="64" w:unhideWhenUsed="0"/>
+    <w:lsdException w:name="Medium List 1 Accent 1" w:semiHidden="0" w:uiPriority="65" w:unhideWhenUsed="0"/>
+    <w:lsdException w:name="Revision" w:unhideWhenUsed="0"/>
+    <w:lsdException w:name="List Paragraph" w:semiHidden="0" w:uiPriority="34" w:unhideWhenUsed="0" w:qFormat="1"/>
+    <w:lsdException w:name="Quote" w:semiHidden="0" w:uiPriority="29" w:unhideWhenUsed="0" w:qFormat="1"/>
+    <w:lsdException w:name="Intense Quote" w:semiHidden="0" w:uiPriority="30" w:unhideWhenUsed="0" w:qFormat="1"/>
+    <w:lsdException w:name="Medium List 2 Accent 1" w:semiHidden="0" w:uiPriority="66" w:unhideWhenUsed="0"/>
+    <w:lsdException w:name="Medium Grid 1 Accent 1" w:semiHidden="0" w:uiPriority="67" w:unhideWhenUsed="0"/>
+    <w:lsdException w:name="Medium Grid 2 Accent 1" w:semiHidden="0" w:uiPriority="68" w:unhideWhenUsed="0"/>
+    <w:lsdException w:name="Medium Grid 3 Accent 1" w:semiHidden="0" w:uiPriority="69" w:unhideWhenUsed="0"/>
+    <w:lsdException w:name="Dark List Accent 1" w:semiHidden="0" w:uiPriority="70" w:unhideWhenUsed="0"/>
+    <w:lsdException w:name="Colorful Shading Accent 1" w:semiHidden="0" w:uiPriority="71" w:unhideWhenUsed="0"/>
+    <w:lsdException w:name="Colorful List Accent 1" w:semiHidden="0" w:uiPriority="72" w:unhideWhenUsed="0"/>
+    <w:lsdException w:name="Colorful Grid Accent 1" w:semiHidden="0" w:uiPriority="73" w:unhideWhenUsed="0"/>
+    <w:lsdException w:name="Light Shading Accent 2" w:semiHidden="0" w:uiPriority="60" w:unhideWhenUsed="0"/>
+    <w:lsdException w:name="Light List Accent 2" w:semiHidden="0" w:uiPriority="61" w:unhideWhenUsed="0"/>
+    <w:lsdException w:name="Light Grid Accent 2" w:semiHidden="0" w:uiPriority="62" w:unhideWhenUsed="0"/>
+    <w:lsdException w:name="Medium Shading 1 Accent 2" w:semiHidden="0" w:uiPriority="63" w:unhideWhenUsed="0"/>
+    <w:lsdException w:name="Medium Shading 2 Accent 2" w:semiHidden="0" w:uiPriority="64" w:unhideWhenUsed="0"/>
+    <w:lsdException w:name="Medium List 1 Accent 2" w:semiHidden="0" w:uiPriority="65" w:unhideWhenUsed="0"/>
+    <w:lsdException w:name="Medium List 2 Accent 2" w:semiHidden="0" w:uiPriority="66" w:unhideWhenUsed="0"/>
+    <w:lsdException w:name="Medium Grid 1 Accent 2" w:semiHidden="0" w:uiPriority="67" w:unhideWhenUsed="0"/>
+    <w:lsdException w:name="Medium Grid 2 Accent 2" w:semiHidden="0" w:uiPriority="68" w:unhideWhenUsed="0"/>
+    <w:lsdException w:name="Medium Grid 3 Accent 2" w:semiHidden="0" w:uiPriority="69" w:unhideWhenUsed="0"/>
+    <w:lsdException w:name="Dark List Accent 2" w:semiHidden="0" w:uiPriority="70" w:unhideWhenUsed="0"/>
+    <w:lsdException w:name="Colorful Shading Accent 2" w:semiHidden="0" w:uiPriority="71" w:unhideWhenUsed="0"/>
+    <w:lsdException w:name="Colorful List Accent 2" w:semiHidden="0" w:uiPriority="72" w:unhideWhenUsed="0"/>
+    <w:lsdException w:name="Colorful Grid Accent 2" w:semiHidden="0" w:uiPriority="73" w:unhideWhenUsed="0"/>
+    <w:lsdException w:name="Light Shading Accent 3" w:semiHidden="0" w:uiPriority="60" w:unhideWhenUsed="0"/>
+    <w:lsdException w:name="Light List Accent 3" w:semiHidden="0" w:uiPriority="61" w:unhideWhenUsed="0"/>
+    <w:lsdException w:name="Light Grid Accent 3" w:semiHidden="0" w:uiPriority="62" w:unhideWhenUsed="0"/>
+    <w:lsdException w:name="Medium Shading 1 Accent 3" w:semiHidden="0" w:uiPriority="63" w:unhideWhenUsed="0"/>
+    <w:lsdException w:name="Medium Shading 2 Accent 3" w:semiHidden="0" w:uiPriority="64" w:unhideWhenUsed="0"/>
+    <w:lsdException w:name="Medium List 1 Accent 3" w:semiHidden="0" w:uiPriority="65" w:unhideWhenUsed="0"/>
+    <w:lsdException w:name="Medium List 2 Accent 3" w:semiHidden="0" w:uiPriority="66" w:unhideWhenUsed="0"/>
+    <w:lsdException w:name="Medium Grid 1 Accent 3" w:semiHidden="0" w:uiPriority="67" w:unhideWhenUsed="0"/>
+    <w:lsdException w:name="Medium Grid 2 Accent 3" w:semiHidden="0" w:uiPriority="68" w:unhideWhenUsed="0"/>
+    <w:lsdException w:name="Medium Grid 3 Accent 3" w:semiHidden="0" w:uiPriority="69" w:unhideWhenUsed="0"/>
+    <w:lsdException w:name="Dark List Accent 3" w:semiHidden="0" w:uiPriority="70" w:unhideWhenUsed="0"/>
+    <w:lsdException w:name="Colorful Shading Accent 3" w:semiHidden="0" w:uiPriority="71" w:unhideWhenUsed="0"/>
+    <w:lsdException w:name="Colorful List Accent 3" w:semiHidden="0" w:uiPriority="72" w:unhideWhenUsed="0"/>
+    <w:lsdException w:name="Colorful Grid Accent 3" w:semiHidden="0" w:uiPriority="73" w:unhideWhenUsed="0"/>
+    <w:lsdException w:name="Light Shading Accent 4" w:semiHidden="0" w:uiPriority="60" w:unhideWhenUsed="0"/>
+    <w:lsdException w:name="Light List Accent 4" w:semiHidden="0" w:uiPriority="61" w:unhideWhenUsed="0"/>
+    <w:lsdException w:name="Light Grid Accent 4" w:semiHidden="0" w:uiPriority="62" w:unhideWhenUsed="0"/>
+    <w:lsdException w:name="Medium Shading 1 Accent 4" w:semiHidden="0" w:uiPriority="63" w:unhideWhenUsed="0"/>
+    <w:lsdException w:name="Medium Shading 2 Accent 4" w:semiHidden="0" w:uiPriority="64" w:unhideWhenUsed="0"/>
+    <w:lsdException w:name="Medium List 1 Accent 4" w:semiHidden="0" w:uiPriority="65" w:unhideWhenUsed="0"/>
+    <w:lsdException w:name="Medium List 2 Accent 4" w:semiHidden="0" w:uiPriority="66" w:unhideWhenUsed="0"/>
+    <w:lsdException w:name="Medium Grid 1 Accent 4" w:semiHidden="0" w:uiPriority="67" w:unhideWhenUsed="0"/>
+    <w:lsdException w:name="Medium Grid 2 Accent 4" w:semiHidden="0" w:uiPriority="68" w:unhideWhenUsed="0"/>
+    <w:lsdException w:name="Medium Grid 3 Accent 4" w:semiHidden="0" w:uiPriority="69" w:unhideWhenUsed="0"/>
+    <w:lsdException w:name="Dark List Accent 4" w:semiHidden="0" w:uiPriority="70" w:unhideWhenUsed="0"/>
+    <w:lsdException w:name="Colorful Shading Accent 4" w:semiHidden="0" w:uiPriority="71" w:unhideWhenUsed="0"/>
+    <w:lsdException w:name="Colorful List Accent 4" w:semiHidden="0" w:uiPriority="72" w:unhideWhenUsed="0"/>
+    <w:lsdException w:name="Colorful Grid Accent 4" w:semiHidden="0" w:uiPriority="73" w:unhideWhenUsed="0"/>
+    <w:lsdException w:name="Light Shading Accent 5" w:semiHidden="0" w:uiPriority="60" w:unhideWhenUsed="0"/>
+    <w:lsdException w:name="Light List Accent 5" w:semiHidden="0" w:uiPriority="61" w:unhideWhenUsed="0"/>
+    <w:lsdException w:name="Light Grid Accent 5" w:semiHidden="0" w:uiPriority="62" w:unhideWhenUsed="0"/>
+    <w:lsdException w:name="Medium Shading 1 Accent 5" w:semiHidden="0" w:uiPriority="63" w:unhideWhenUsed="0"/>
+    <w:lsdException w:name="Medium Shading 2 Accent 5" w:semiHidden="0" w:uiPriority="64" w:unhideWhenUsed="0"/>
+    <w:lsdException w:name="Medium List 1 Accent 5" w:semiHidden="0" w:uiPriority="65" w:unhideWhenUsed="0"/>
+    <w:lsdException w:name="Medium List 2 Accent 5" w:semiHidden="0" w:uiPriority="66" w:unhideWhenUsed="0"/>
+    <w:lsdException w:name="Medium Grid 1 Accent 5" w:semiHidden="0" w:uiPriority="67" w:unhideWhenUsed="0"/>
+    <w:lsdException w:name="Medium Grid 2 Accent 5" w:semiHidden="0" w:uiPriority="68" w:unhideWhenUsed="0"/>
+    <w:lsdException w:name="Medium Grid 3 Accent 5" w:semiHidden="0" w:uiPriority="69" w:unhideWhenUsed="0"/>
+    <w:lsdException w:name="Dark List Accent 5" w:semiHidden="0" w:uiPriority="70" w:unhideWhenUsed="0"/>
+    <w:lsdException w:name="Colorful Shading Accent 5" w:semiHidden="0" w:uiPriority="71" w:unhideWhenUsed="0"/>
+    <w:lsdException w:name="Colorful List Accent 5" w:semiHidden="0" w:uiPriority="72" w:unhideWhenUsed="0"/>
+    <w:lsdException w:name="Colorful Grid Accent 5" w:semiHidden="0" w:uiPriority="73" w:unhideWhenUsed="0"/>
+    <w:lsdException w:name="Light Shading Accent 6" w:semiHidden="0" w:uiPriority="60" w:unhideWhenUsed="0"/>
+    <w:lsdException w:name="Light List Accent 6" w:semiHidden="0" w:uiPriority="61" w:unhideWhenUsed="0"/>
+    <w:lsdException w:name="Light Grid Accent 6" w:semiHidden="0" w:uiPriority="62" w:unhideWhenUsed="0"/>
+    <w:lsdException w:name="Medium Shading 1 Accent 6" w:semiHidden="0" w:uiPriority="63" w:unhideWhenUsed="0"/>
+    <w:lsdException w:name="Medium Shading 2 Accent 6" w:semiHidden="0" w:uiPriority="64" w:unhideWhenUsed="0"/>
+    <w:lsdException w:name="Medium List 1 Accent 6" w:semiHidden="0" w:uiPriority="65" w:unhideWhenUsed="0"/>
+    <w:lsdException w:name="Medium List 2 Accent 6" w:semiHidden="0" w:uiPriority="66" w:unhideWhenUsed="0"/>
+    <w:lsdException w:name="Medium Grid 1 Accent 6" w:semiHidden="0" w:uiPriority="67" w:unhideWhenUsed="0"/>
+    <w:lsdException w:name="Medium Grid 2 Accent 6" w:semiHidden="0" w:uiPriority="68" w:unhideWhenUsed="0"/>
+    <w:lsdException w:name="Medium Grid 3 Accent 6" w:semiHidden="0" w:uiPriority="69" w:unhideWhenUsed="0"/>
+    <w:lsdException w:name="Dark List Accent 6" w:semiHidden="0" w:uiPriority="70" w:unhideWhenUsed="0"/>
+    <w:lsdException w:name="Colorful Shading Accent 6" w:semiHidden="0" w:uiPriority="71" w:unhideWhenUsed="0"/>
+    <w:lsdException w:name="Colorful List Accent 6" w:semiHidden="0" w:uiPriority="72" w:unhideWhenUsed="0"/>
+    <w:lsdException w:name="Colorful Grid Accent 6" w:semiHidden="0" w:uiPriority="73" w:unhideWhenUsed="0"/>
+    <w:lsdException w:name="Subtle Emphasis" w:semiHidden="0" w:uiPriority="19" w:unhideWhenUsed="0" w:qFormat="1"/>
+    <w:lsdException w:name="Intense Emphasis" w:semiHidden="0" w:uiPriority="21" w:unhideWhenUsed="0" w:qFormat="1"/>
+    <w:lsdException w:name="Subtle Reference" w:semiHidden="0" w:uiPriority="31" w:unhideWhenUsed="0" w:qFormat="1"/>
+    <w:lsdException w:name="Intense Reference" w:semiHidden="0" w:uiPriority="32" w:unhideWhenUsed="0" w:qFormat="1"/>
+    <w:lsdException w:name="Book Title" w:semiHidden="0" w:uiPriority="33" w:unhideWhenUsed="0" w:qFormat="1"/>
+    <w:lsdException w:name="Bibliography" w:uiPriority="37"/>
+    <w:lsdException w:name="TOC Heading" w:uiPriority="39" w:qFormat="1"/>
+  </w:latentStyles>
+  <w:style w:type="paragraph" w:default="1" w:styleId="Normal">
+    <w:name w:val="Normal"/>
+    <w:qFormat/>
+  </w:style>
+  <w:style w:type="character" w:default="1" w:styleId="DefaultParagraphFont">
+    <w:name w:val="Default Paragraph Font"/>
+    <w:uiPriority w:val="1"/>
+    <w:semiHidden/>
+    <w:unhideWhenUsed/>
+  </w:style>
+  <w:style w:type="table" w:default="1" w:styleId="TableNormal">
+    <w:name w:val="Normal Table"/>
+    <w:uiPriority w:val="99"/>
+    <w:semiHidden/>
+    <w:unhideWhenUsed/>
+    <w:tblPr>
+      <w:tblInd w:w="0" w:type="dxa"/>
+      <w:tblCellMar>
+        <w:top w:w="0" w:type="dxa"/>
+        <w:left w:w="108" w:type="dxa"/>
+        <w:bottom w:w="0" w:type="dxa"/>
+        <w:right w:w="108" w:type="dxa"/>
+      </w:tblCellMar>
+    </w:tblPr>
+  </w:style>
+  <w:style w:type="numbering" w:default="1" w:styleId="NoList">
+    <w:name w:val="No List"/>
+    <w:uiPriority w:val="99"/>
+    <w:semiHidden/>
+    <w:unhideWhenUsed/>
+  </w:style>
+  <w:style w:type="character" w:styleId="PlaceholderText">
+    <w:name w:val="Placeholder Text"/>
+    <w:basedOn w:val="DefaultParagraphFont"/>
+    <w:uiPriority w:val="99"/>
+    <w:semiHidden/>
+    <w:rsid w:val="008F3F01"/>
+    <w:rPr>
+      <w:color w:val="808080"/>
+    </w:rPr>
+  </w:style>
+</w:styles>
+</file>
+
+<file path=word/glossary/webSettings.xml><?xml version="1.0" encoding="utf-8"?>
+<w:webSettings xmlns:mc="http://schemas.openxmlformats.org/markup-compatibility/2006" xmlns:r="http://schemas.openxmlformats.org/officeDocument/2006/relationships" xmlns:w="http://schemas.openxmlformats.org/wordprocessingml/2006/main" xmlns:w14="http://schemas.microsoft.com/office/word/2010/wordml" mc:Ignorable="w14">
+  <w:optimizeForBrowser/>
+  <w:allowPNG/>
+</w:webSettings>
 </file>
 
 <file path=word/theme/theme1.xml><?xml version="1.0" encoding="utf-8"?>
@@ -16748,7 +20014,7 @@
 </file>
 
 <file path=customXml/itemProps1.xml><?xml version="1.0" encoding="utf-8"?>
-<ds:datastoreItem xmlns:ds="http://schemas.openxmlformats.org/officeDocument/2006/customXml" ds:itemID="{102E71F6-28FD-4B4A-8F38-1ABC06495E64}">
+<ds:datastoreItem xmlns:ds="http://schemas.openxmlformats.org/officeDocument/2006/customXml" ds:itemID="{941C653B-420D-4E38-A5AB-D63C1DDBBD69}">
   <ds:schemaRefs>
     <ds:schemaRef ds:uri="http://schemas.openxmlformats.org/officeDocument/2006/bibliography"/>
   </ds:schemaRefs>

</xml_diff>